<commit_message>
#15 - mu: backquote framework
</commit_message>
<xml_diff>
--- a/doc/refcards/mu-ref.docx
+++ b/doc/refcards/mu-ref.docx
@@ -297,7 +297,7 @@
           <w:sz w:val="16"/>
           <w:szCs w:val="16"/>
         </w:rPr>
-        <w:t>0.0.1</w:t>
+        <w:t>0.0.2</w:t>
       </w:r>
     </w:p>
     <w:p>
@@ -764,18 +764,7 @@
           <w:szCs w:val="18"/>
           <w:u w:val="none"/>
         </w:rPr>
-        <w:t>()</w:t>
-      </w:r>
-      <w:r>
-        <w:rPr>
-          <w:rFonts w:ascii="Andale Mono" w:hAnsi="Andale Mono"/>
-          <w:b w:val="false"/>
-          <w:bCs w:val="false"/>
-          <w:sz w:val="18"/>
-          <w:szCs w:val="18"/>
-          <w:u w:val="none"/>
-        </w:rPr>
-        <w:t>|</w:t>
+        <w:t>()|</w:t>
       </w:r>
       <w:r>
         <w:rPr>
@@ -6187,6 +6176,127 @@
           <w:u w:val="none"/>
           <w:lang w:val="en-US" w:eastAsia="zh-CN" w:bidi="hi-IN"/>
         </w:rPr>
+      </w:r>
+    </w:p>
+    <w:p>
+      <w:pPr>
+        <w:pStyle w:val="Normal"/>
+        <w:rPr>
+          <w:sz w:val="18"/>
+          <w:szCs w:val="18"/>
+        </w:rPr>
+      </w:pPr>
+      <w:r>
+        <w:rPr>
+          <w:rFonts w:eastAsia="Songti SC" w:cs="Arial Unicode MS" w:ascii="Georgia" w:hAnsi="Georgia"/>
+          <w:b/>
+          <w:bCs/>
+          <w:i w:val="false"/>
+          <w:iCs/>
+          <w:color w:val="auto"/>
+          <w:kern w:val="2"/>
+          <w:sz w:val="18"/>
+          <w:szCs w:val="18"/>
+          <w:u w:val="none"/>
+          <w:lang w:val="en-US" w:eastAsia="zh-CN" w:bidi="hi-IN"/>
+        </w:rPr>
+        <w:t>::</w:t>
+      </w:r>
+      <w:r>
+        <w:rPr>
+          <w:rFonts w:eastAsia="Songti SC" w:cs="Arial Unicode MS" w:ascii="Georgia" w:hAnsi="Georgia"/>
+          <w:b/>
+          <w:bCs/>
+          <w:i w:val="false"/>
+          <w:iCs/>
+          <w:color w:val="auto"/>
+          <w:kern w:val="2"/>
+          <w:sz w:val="18"/>
+          <w:szCs w:val="18"/>
+          <w:u w:val="none"/>
+          <w:lang w:val="en-US" w:eastAsia="zh-CN" w:bidi="hi-IN"/>
+        </w:rPr>
+        <w:t>bq-emit</w:t>
+      </w:r>
+      <w:r>
+        <w:rPr>
+          <w:rFonts w:eastAsia="Songti SC" w:cs="Arial Unicode MS" w:ascii="Georgia" w:hAnsi="Georgia"/>
+          <w:b w:val="false"/>
+          <w:bCs w:val="false"/>
+          <w:i w:val="false"/>
+          <w:iCs/>
+          <w:color w:val="auto"/>
+          <w:kern w:val="2"/>
+          <w:sz w:val="18"/>
+          <w:szCs w:val="18"/>
+          <w:u w:val="none"/>
+          <w:lang w:val="en-US" w:eastAsia="zh-CN" w:bidi="hi-IN"/>
+        </w:rPr>
+        <w:t xml:space="preserve"> </w:t>
+      </w:r>
+      <w:r>
+        <w:rPr>
+          <w:rFonts w:eastAsia="Songti SC" w:cs="Arial Unicode MS" w:ascii="Georgia" w:hAnsi="Georgia"/>
+          <w:b w:val="false"/>
+          <w:bCs w:val="false"/>
+          <w:i/>
+          <w:iCs/>
+          <w:color w:val="auto"/>
+          <w:kern w:val="2"/>
+          <w:sz w:val="18"/>
+          <w:szCs w:val="18"/>
+          <w:u w:val="none"/>
+          <w:lang w:val="en-US" w:eastAsia="zh-CN" w:bidi="hi-IN"/>
+        </w:rPr>
+        <w:t>list</w:t>
+      </w:r>
+      <w:r>
+        <w:rPr>
+          <w:rFonts w:eastAsia="Songti SC" w:cs="Arial Unicode MS" w:ascii="Georgia" w:hAnsi="Georgia"/>
+          <w:b w:val="false"/>
+          <w:bCs w:val="false"/>
+          <w:i w:val="false"/>
+          <w:iCs w:val="false"/>
+          <w:color w:val="auto"/>
+          <w:kern w:val="2"/>
+          <w:sz w:val="18"/>
+          <w:szCs w:val="18"/>
+          <w:u w:val="none"/>
+          <w:lang w:val="en-US" w:eastAsia="zh-CN" w:bidi="hi-IN"/>
+        </w:rPr>
+        <w:tab/>
+      </w:r>
+      <w:r>
+        <w:rPr>
+          <w:rFonts w:eastAsia="Songti SC" w:cs="Arial Unicode MS" w:ascii="Georgia" w:hAnsi="Georgia"/>
+          <w:b w:val="false"/>
+          <w:bCs w:val="false"/>
+          <w:i/>
+          <w:iCs/>
+          <w:color w:val="auto"/>
+          <w:kern w:val="2"/>
+          <w:sz w:val="18"/>
+          <w:szCs w:val="18"/>
+          <w:u w:val="none"/>
+          <w:lang w:val="en-US" w:eastAsia="zh-CN" w:bidi="hi-IN"/>
+        </w:rPr>
+        <w:t xml:space="preserve">list, </w:t>
+      </w:r>
+      <w:r>
+        <w:rPr>
+          <w:rFonts w:eastAsia="Songti SC" w:cs="Arial Unicode MS" w:ascii="Georgia" w:hAnsi="Georgia"/>
+          <w:b w:val="false"/>
+          <w:bCs w:val="false"/>
+          <w:i w:val="false"/>
+          <w:iCs w:val="false"/>
+          <w:color w:val="auto"/>
+          <w:kern w:val="2"/>
+          <w:sz w:val="18"/>
+          <w:szCs w:val="18"/>
+          <w:u w:val="none"/>
+          <w:lang w:val="en-US" w:eastAsia="zh-CN" w:bidi="hi-IN"/>
+        </w:rPr>
+        <w:t>emit backquoted list</w:t>
       </w:r>
     </w:p>
     <w:p>
@@ -6961,41 +7071,6 @@
       <w:pPr>
         <w:pStyle w:val="Normal"/>
         <w:rPr>
-          <w:rFonts w:eastAsia="Songti SC" w:cs="Arial Unicode MS"/>
-          <w:b w:val="false"/>
-          <w:b w:val="false"/>
-          <w:bCs w:val="false"/>
-          <w:i w:val="false"/>
-          <w:i w:val="false"/>
-          <w:iCs w:val="false"/>
-          <w:color w:val="auto"/>
-          <w:kern w:val="2"/>
-          <w:sz w:val="16"/>
-          <w:szCs w:val="16"/>
-          <w:u w:val="none"/>
-          <w:lang w:val="en-US" w:eastAsia="zh-CN" w:bidi="hi-IN"/>
-        </w:rPr>
-      </w:pPr>
-      <w:r>
-        <w:rPr>
-          <w:rFonts w:eastAsia="Songti SC" w:cs="Arial Unicode MS"/>
-          <w:b w:val="false"/>
-          <w:bCs w:val="false"/>
-          <w:i w:val="false"/>
-          <w:iCs w:val="false"/>
-          <w:color w:val="auto"/>
-          <w:kern w:val="2"/>
-          <w:sz w:val="16"/>
-          <w:szCs w:val="16"/>
-          <w:u w:val="none"/>
-          <w:lang w:val="en-US" w:eastAsia="zh-CN" w:bidi="hi-IN"/>
-        </w:rPr>
-      </w:r>
-    </w:p>
-    <w:p>
-      <w:pPr>
-        <w:pStyle w:val="Normal"/>
-        <w:rPr>
           <w:rFonts w:ascii="Georgia" w:hAnsi="Georgia"/>
           <w:sz w:val="20"/>
           <w:szCs w:val="20"/>
@@ -8878,6 +8953,18 @@
         </w:rPr>
       </w:pPr>
       <w:r>
+        <w:rPr/>
+      </w:r>
+    </w:p>
+    <w:p>
+      <w:pPr>
+        <w:pStyle w:val="Normal"/>
+        <w:rPr>
+          <w:sz w:val="18"/>
+          <w:szCs w:val="18"/>
+        </w:rPr>
+      </w:pPr>
+      <w:r>
         <w:rPr>
           <w:rFonts w:ascii="Georgia" w:hAnsi="Georgia"/>
           <w:b/>
@@ -9927,59 +10014,7 @@
           <w:szCs w:val="18"/>
           <w:u w:val="none"/>
         </w:rPr>
-        <w:t>k</w:t>
-      </w:r>
-      <w:r>
-        <w:rPr>
-          <w:rFonts w:ascii="Georgia" w:hAnsi="Georgia"/>
-          <w:b w:val="false"/>
-          <w:bCs w:val="false"/>
-          <w:i/>
-          <w:iCs/>
-          <w:sz w:val="18"/>
-          <w:szCs w:val="18"/>
-          <w:u w:val="none"/>
-        </w:rPr>
-        <w:t>ey</w:t>
-      </w:r>
-      <w:r>
-        <w:rPr>
-          <w:rFonts w:ascii="Georgia" w:hAnsi="Georgia"/>
-          <w:b w:val="false"/>
-          <w:bCs w:val="false"/>
-          <w:i/>
-          <w:iCs/>
-          <w:sz w:val="18"/>
-          <w:szCs w:val="18"/>
-          <w:u w:val="none"/>
-        </w:rPr>
-        <w:t>w</w:t>
-      </w:r>
-      <w:r>
-        <w:rPr>
-          <w:rFonts w:ascii="Georgia" w:hAnsi="Georgia"/>
-          <w:b w:val="false"/>
-          <w:bCs w:val="false"/>
-          <w:i/>
-          <w:iCs/>
-          <w:sz w:val="18"/>
-          <w:szCs w:val="18"/>
-          <w:u w:val="none"/>
-        </w:rPr>
-        <w:t>or</w:t>
-      </w:r>
-      <w:r>
-        <w:rPr>
-          <w:rFonts w:ascii="Georgia" w:hAnsi="Georgia"/>
-          <w:b w:val="false"/>
-          <w:bCs w:val="false"/>
-          <w:i/>
-          <w:iCs/>
-          <w:sz w:val="18"/>
-          <w:szCs w:val="18"/>
-          <w:u w:val="none"/>
-        </w:rPr>
-        <w:t>d</w:t>
+        <w:t>keyword</w:t>
       </w:r>
       <w:r>
         <w:rPr>
@@ -10754,7 +10789,7 @@
           <w:u w:val="none"/>
           <w:lang w:val="en-US" w:eastAsia="zh-CN" w:bidi="hi-IN"/>
         </w:rPr>
-        <w:t>fn</w:t>
+        <w:t xml:space="preserve">fn </w:t>
       </w:r>
       <w:r>
         <w:rPr>
@@ -11264,23 +11299,6 @@
         </w:rPr>
         <w:tab/>
         <w:t>:stream :except :range</w:t>
-      </w:r>
-    </w:p>
-    <w:p>
-      <w:pPr>
-        <w:pStyle w:val="Normal"/>
-        <w:rPr>
-          <w:rFonts w:ascii="Georgia" w:hAnsi="Georgia"/>
-          <w:sz w:val="16"/>
-          <w:szCs w:val="16"/>
-        </w:rPr>
-      </w:pPr>
-      <w:r>
-        <w:rPr>
-          <w:rFonts w:ascii="Georgia" w:hAnsi="Georgia"/>
-          <w:sz w:val="16"/>
-          <w:szCs w:val="16"/>
-        </w:rPr>
       </w:r>
     </w:p>
     <w:p>
@@ -14390,23 +14408,7 @@
           <w:u w:val="none"/>
           <w:lang w:val="en-US" w:eastAsia="zh-CN" w:bidi="hi-IN"/>
         </w:rPr>
-        <w:t xml:space="preserve">scope </w:t>
-      </w:r>
-      <w:r>
-        <w:rPr>
-          <w:rFonts w:eastAsia="Songti SC" w:cs="Arial Unicode MS" w:ascii="Andale Mono" w:hAnsi="Andale Mono"/>
-          <w:b w:val="false"/>
-          <w:bCs w:val="false"/>
-          <w:i w:val="false"/>
-          <w:iCs w:val="false"/>
-          <w:color w:val="auto"/>
-          <w:kern w:val="2"/>
-          <w:sz w:val="16"/>
-          <w:szCs w:val="16"/>
-          <w:u w:val="none"/>
-          <w:lang w:val="en-US" w:eastAsia="zh-CN" w:bidi="hi-IN"/>
-        </w:rPr>
-        <w:t>- :intern :extern</w:t>
+        <w:t>scope - :intern :extern</w:t>
       </w:r>
     </w:p>
     <w:p>
@@ -14604,23 +14606,7 @@
           <w:u w:val="none"/>
           <w:lang w:val="en-US" w:eastAsia="zh-CN" w:bidi="hi-IN"/>
         </w:rPr>
-        <w:t xml:space="preserve">scope </w:t>
-      </w:r>
-      <w:r>
-        <w:rPr>
-          <w:rFonts w:eastAsia="Songti SC" w:cs="Arial Unicode MS" w:ascii="Andale Mono" w:hAnsi="Andale Mono"/>
-          <w:b w:val="false"/>
-          <w:bCs w:val="false"/>
-          <w:i w:val="false"/>
-          <w:iCs w:val="false"/>
-          <w:color w:val="auto"/>
-          <w:kern w:val="2"/>
-          <w:sz w:val="16"/>
-          <w:szCs w:val="16"/>
-          <w:u w:val="none"/>
-          <w:lang w:val="en-US" w:eastAsia="zh-CN" w:bidi="hi-IN"/>
-        </w:rPr>
-        <w:t>- :intern :extern</w:t>
+        <w:t>scope - :intern :extern</w:t>
       </w:r>
     </w:p>
     <w:p>
@@ -14893,23 +14879,7 @@
           <w:u w:val="none"/>
           <w:lang w:val="en-US" w:eastAsia="zh-CN" w:bidi="hi-IN"/>
         </w:rPr>
-        <w:t xml:space="preserve">scope </w:t>
-      </w:r>
-      <w:r>
-        <w:rPr>
-          <w:rFonts w:eastAsia="Songti SC" w:cs="Arial Unicode MS" w:ascii="Andale Mono" w:hAnsi="Andale Mono"/>
-          <w:b w:val="false"/>
-          <w:bCs w:val="false"/>
-          <w:i w:val="false"/>
-          <w:iCs w:val="false"/>
-          <w:color w:val="auto"/>
-          <w:kern w:val="2"/>
-          <w:sz w:val="16"/>
-          <w:szCs w:val="16"/>
-          <w:u w:val="none"/>
-          <w:lang w:val="en-US" w:eastAsia="zh-CN" w:bidi="hi-IN"/>
-        </w:rPr>
-        <w:t>- :intern :extern</w:t>
+        <w:t>scope - :intern :extern</w:t>
       </w:r>
     </w:p>
     <w:p>
@@ -16043,31 +16013,7 @@
           <w:sz w:val="12"/>
           <w:szCs w:val="12"/>
         </w:rPr>
-        <w:t xml:space="preserve">System::new(config: </w:t>
-      </w:r>
-      <w:r>
-        <w:rPr>
-          <w:rFonts w:ascii="Andale Mono" w:hAnsi="Andale Mono"/>
-          <w:b w:val="false"/>
-          <w:bCs w:val="false"/>
-          <w:i w:val="false"/>
-          <w:iCs w:val="false"/>
-          <w:sz w:val="12"/>
-          <w:szCs w:val="12"/>
-        </w:rPr>
-        <w:t>String</w:t>
-      </w:r>
-      <w:r>
-        <w:rPr>
-          <w:rFonts w:ascii="Andale Mono" w:hAnsi="Andale Mono"/>
-          <w:b w:val="false"/>
-          <w:bCs w:val="false"/>
-          <w:i w:val="false"/>
-          <w:iCs w:val="false"/>
-          <w:sz w:val="12"/>
-          <w:szCs w:val="12"/>
-        </w:rPr>
-        <w:t>)-&gt; System</w:t>
+        <w:t>System::new(config: String)-&gt; System</w:t>
       </w:r>
     </w:p>
     <w:p>
@@ -18056,41 +18002,27 @@
       </w:pPr>
       <w:r>
         <w:rPr>
-          <w:rFonts w:ascii="Andale Mono" w:hAnsi="Andale Mono"/>
-          <w:b w:val="false"/>
-          <w:bCs w:val="false"/>
-          <w:sz w:val="16"/>
-          <w:szCs w:val="16"/>
-        </w:rPr>
-      </w:r>
-    </w:p>
-    <w:p>
-      <w:pPr>
-        <w:pStyle w:val="Normal"/>
-        <w:ind w:left="0" w:right="0" w:hanging="0"/>
-        <w:rPr>
-          <w:rFonts w:ascii="Andale Mono" w:hAnsi="Andale Mono"/>
-          <w:b w:val="false"/>
-          <w:b w:val="false"/>
-          <w:bCs w:val="false"/>
-        </w:rPr>
-      </w:pPr>
-      <w:r>
-        <w:rPr>
-          <w:rFonts w:eastAsia="Songti SC" w:cs="Arial Unicode MS" w:ascii="Andale Mono" w:hAnsi="Andale Mono"/>
-          <w:b w:val="false"/>
-          <w:bCs w:val="false"/>
+          <w:rFonts w:eastAsia="Songti SC" w:cs="Arial Unicode MS"/>
           <w:i w:val="false"/>
           <w:iCs w:val="false"/>
           <w:color w:val="auto"/>
           <w:kern w:val="2"/>
-          <w:sz w:val="16"/>
-          <w:szCs w:val="16"/>
           <w:u w:val="none"/>
           <w:lang w:val="en-US" w:eastAsia="zh-CN" w:bidi="hi-IN"/>
         </w:rPr>
-        <w:t xml:space="preserve">  </w:t>
-      </w:r>
+      </w:r>
+    </w:p>
+    <w:p>
+      <w:pPr>
+        <w:pStyle w:val="Normal"/>
+        <w:ind w:left="0" w:right="0" w:hanging="0"/>
+        <w:rPr>
+          <w:rFonts w:ascii="Andale Mono" w:hAnsi="Andale Mono"/>
+          <w:b w:val="false"/>
+          <w:b w:val="false"/>
+          <w:bCs w:val="false"/>
+        </w:rPr>
+      </w:pPr>
       <w:r>
         <w:rPr>
           <w:rFonts w:eastAsia="Songti SC" w:cs="Arial Unicode MS" w:ascii="Andale Mono" w:hAnsi="Andale Mono"/>
@@ -18105,20 +18037,8 @@
           <w:u w:val="none"/>
           <w:lang w:val="en-US" w:eastAsia="zh-CN" w:bidi="hi-IN"/>
         </w:rPr>
-        <w:t>?: usage message</w:t>
-      </w:r>
-    </w:p>
-    <w:p>
-      <w:pPr>
-        <w:pStyle w:val="Normal"/>
-        <w:ind w:left="0" w:right="0" w:hanging="0"/>
-        <w:rPr>
-          <w:rFonts w:ascii="Andale Mono" w:hAnsi="Andale Mono"/>
-          <w:b w:val="false"/>
-          <w:b w:val="false"/>
-          <w:bCs w:val="false"/>
-        </w:rPr>
-      </w:pPr>
+        <w:t xml:space="preserve">  </w:t>
+      </w:r>
       <w:r>
         <w:rPr>
           <w:rFonts w:eastAsia="Songti SC" w:cs="Arial Unicode MS" w:ascii="Andale Mono" w:hAnsi="Andale Mono"/>
@@ -18133,8 +18053,20 @@
           <w:u w:val="none"/>
           <w:lang w:val="en-US" w:eastAsia="zh-CN" w:bidi="hi-IN"/>
         </w:rPr>
-        <w:t xml:space="preserve">  </w:t>
-      </w:r>
+        <w:t>?: usage message</w:t>
+      </w:r>
+    </w:p>
+    <w:p>
+      <w:pPr>
+        <w:pStyle w:val="Normal"/>
+        <w:ind w:left="0" w:right="0" w:hanging="0"/>
+        <w:rPr>
+          <w:rFonts w:ascii="Andale Mono" w:hAnsi="Andale Mono"/>
+          <w:b w:val="false"/>
+          <w:b w:val="false"/>
+          <w:bCs w:val="false"/>
+        </w:rPr>
+      </w:pPr>
       <w:r>
         <w:rPr>
           <w:rFonts w:eastAsia="Songti SC" w:cs="Arial Unicode MS" w:ascii="Andale Mono" w:hAnsi="Andale Mono"/>
@@ -18149,20 +18081,8 @@
           <w:u w:val="none"/>
           <w:lang w:val="en-US" w:eastAsia="zh-CN" w:bidi="hi-IN"/>
         </w:rPr>
-        <w:t>h: usage message</w:t>
-      </w:r>
-    </w:p>
-    <w:p>
-      <w:pPr>
-        <w:pStyle w:val="Normal"/>
-        <w:ind w:left="0" w:right="0" w:hanging="0"/>
-        <w:rPr>
-          <w:rFonts w:ascii="Andale Mono" w:hAnsi="Andale Mono"/>
-          <w:b w:val="false"/>
-          <w:b w:val="false"/>
-          <w:bCs w:val="false"/>
-        </w:rPr>
-      </w:pPr>
+        <w:t xml:space="preserve">  </w:t>
+      </w:r>
       <w:r>
         <w:rPr>
           <w:rFonts w:eastAsia="Songti SC" w:cs="Arial Unicode MS" w:ascii="Andale Mono" w:hAnsi="Andale Mono"/>
@@ -18177,8 +18097,20 @@
           <w:u w:val="none"/>
           <w:lang w:val="en-US" w:eastAsia="zh-CN" w:bidi="hi-IN"/>
         </w:rPr>
-        <w:t xml:space="preserve">  </w:t>
-      </w:r>
+        <w:t>h: usage message</w:t>
+      </w:r>
+    </w:p>
+    <w:p>
+      <w:pPr>
+        <w:pStyle w:val="Normal"/>
+        <w:ind w:left="0" w:right="0" w:hanging="0"/>
+        <w:rPr>
+          <w:rFonts w:ascii="Andale Mono" w:hAnsi="Andale Mono"/>
+          <w:b w:val="false"/>
+          <w:b w:val="false"/>
+          <w:bCs w:val="false"/>
+        </w:rPr>
+      </w:pPr>
       <w:r>
         <w:rPr>
           <w:rFonts w:eastAsia="Songti SC" w:cs="Arial Unicode MS" w:ascii="Andale Mono" w:hAnsi="Andale Mono"/>
@@ -18193,20 +18125,8 @@
           <w:u w:val="none"/>
           <w:lang w:val="en-US" w:eastAsia="zh-CN" w:bidi="hi-IN"/>
         </w:rPr>
-        <w:t>c: [name:value,…]</w:t>
-      </w:r>
-    </w:p>
-    <w:p>
-      <w:pPr>
-        <w:pStyle w:val="Normal"/>
-        <w:ind w:left="0" w:right="0" w:hanging="0"/>
-        <w:rPr>
-          <w:rFonts w:ascii="Andale Mono" w:hAnsi="Andale Mono"/>
-          <w:b w:val="false"/>
-          <w:b w:val="false"/>
-          <w:bCs w:val="false"/>
-        </w:rPr>
-      </w:pPr>
+        <w:t xml:space="preserve">  </w:t>
+      </w:r>
       <w:r>
         <w:rPr>
           <w:rFonts w:eastAsia="Songti SC" w:cs="Arial Unicode MS" w:ascii="Andale Mono" w:hAnsi="Andale Mono"/>
@@ -18221,8 +18141,20 @@
           <w:u w:val="none"/>
           <w:lang w:val="en-US" w:eastAsia="zh-CN" w:bidi="hi-IN"/>
         </w:rPr>
-        <w:t xml:space="preserve">  </w:t>
-      </w:r>
+        <w:t>c: [name:value,…]</w:t>
+      </w:r>
+    </w:p>
+    <w:p>
+      <w:pPr>
+        <w:pStyle w:val="Normal"/>
+        <w:ind w:left="0" w:right="0" w:hanging="0"/>
+        <w:rPr>
+          <w:rFonts w:ascii="Andale Mono" w:hAnsi="Andale Mono"/>
+          <w:b w:val="false"/>
+          <w:b w:val="false"/>
+          <w:bCs w:val="false"/>
+        </w:rPr>
+      </w:pPr>
       <w:r>
         <w:rPr>
           <w:rFonts w:eastAsia="Songti SC" w:cs="Arial Unicode MS" w:ascii="Andale Mono" w:hAnsi="Andale Mono"/>
@@ -18237,20 +18169,8 @@
           <w:u w:val="none"/>
           <w:lang w:val="en-US" w:eastAsia="zh-CN" w:bidi="hi-IN"/>
         </w:rPr>
-        <w:t>d: enable debugging</w:t>
-      </w:r>
-    </w:p>
-    <w:p>
-      <w:pPr>
-        <w:pStyle w:val="Normal"/>
-        <w:ind w:left="0" w:right="0" w:hanging="0"/>
-        <w:rPr>
-          <w:rFonts w:ascii="Andale Mono" w:hAnsi="Andale Mono"/>
-          <w:b w:val="false"/>
-          <w:b w:val="false"/>
-          <w:bCs w:val="false"/>
-        </w:rPr>
-      </w:pPr>
+        <w:t xml:space="preserve">  </w:t>
+      </w:r>
       <w:r>
         <w:rPr>
           <w:rFonts w:eastAsia="Songti SC" w:cs="Arial Unicode MS" w:ascii="Andale Mono" w:hAnsi="Andale Mono"/>
@@ -18265,8 +18185,20 @@
           <w:u w:val="none"/>
           <w:lang w:val="en-US" w:eastAsia="zh-CN" w:bidi="hi-IN"/>
         </w:rPr>
-        <w:t xml:space="preserve">  </w:t>
-      </w:r>
+        <w:t>d: enable debugging</w:t>
+      </w:r>
+    </w:p>
+    <w:p>
+      <w:pPr>
+        <w:pStyle w:val="Normal"/>
+        <w:ind w:left="0" w:right="0" w:hanging="0"/>
+        <w:rPr>
+          <w:rFonts w:ascii="Andale Mono" w:hAnsi="Andale Mono"/>
+          <w:b w:val="false"/>
+          <w:b w:val="false"/>
+          <w:bCs w:val="false"/>
+        </w:rPr>
+      </w:pPr>
       <w:r>
         <w:rPr>
           <w:rFonts w:eastAsia="Songti SC" w:cs="Arial Unicode MS" w:ascii="Andale Mono" w:hAnsi="Andale Mono"/>
@@ -18281,20 +18213,8 @@
           <w:u w:val="none"/>
           <w:lang w:val="en-US" w:eastAsia="zh-CN" w:bidi="hi-IN"/>
         </w:rPr>
-        <w:t>e: eval [form] and print result</w:t>
-      </w:r>
-    </w:p>
-    <w:p>
-      <w:pPr>
-        <w:pStyle w:val="Normal"/>
-        <w:ind w:left="0" w:right="0" w:hanging="0"/>
-        <w:rPr>
-          <w:rFonts w:ascii="Andale Mono" w:hAnsi="Andale Mono"/>
-          <w:b w:val="false"/>
-          <w:b w:val="false"/>
-          <w:bCs w:val="false"/>
-        </w:rPr>
-      </w:pPr>
+        <w:t xml:space="preserve">  </w:t>
+      </w:r>
       <w:r>
         <w:rPr>
           <w:rFonts w:eastAsia="Songti SC" w:cs="Arial Unicode MS" w:ascii="Andale Mono" w:hAnsi="Andale Mono"/>
@@ -18309,8 +18229,20 @@
           <w:u w:val="none"/>
           <w:lang w:val="en-US" w:eastAsia="zh-CN" w:bidi="hi-IN"/>
         </w:rPr>
-        <w:t xml:space="preserve">  </w:t>
-      </w:r>
+        <w:t>e: eval [form] and print result</w:t>
+      </w:r>
+    </w:p>
+    <w:p>
+      <w:pPr>
+        <w:pStyle w:val="Normal"/>
+        <w:ind w:left="0" w:right="0" w:hanging="0"/>
+        <w:rPr>
+          <w:rFonts w:ascii="Andale Mono" w:hAnsi="Andale Mono"/>
+          <w:b w:val="false"/>
+          <w:b w:val="false"/>
+          <w:bCs w:val="false"/>
+        </w:rPr>
+      </w:pPr>
       <w:r>
         <w:rPr>
           <w:rFonts w:eastAsia="Songti SC" w:cs="Arial Unicode MS" w:ascii="Andale Mono" w:hAnsi="Andale Mono"/>
@@ -18325,20 +18257,8 @@
           <w:u w:val="none"/>
           <w:lang w:val="en-US" w:eastAsia="zh-CN" w:bidi="hi-IN"/>
         </w:rPr>
-        <w:t>l: load [path]</w:t>
-      </w:r>
-    </w:p>
-    <w:p>
-      <w:pPr>
-        <w:pStyle w:val="Normal"/>
-        <w:ind w:left="0" w:right="0" w:hanging="0"/>
-        <w:rPr>
-          <w:rFonts w:ascii="Andale Mono" w:hAnsi="Andale Mono"/>
-          <w:b w:val="false"/>
-          <w:b w:val="false"/>
-          <w:bCs w:val="false"/>
-        </w:rPr>
-      </w:pPr>
+        <w:t xml:space="preserve">  </w:t>
+      </w:r>
       <w:r>
         <w:rPr>
           <w:rFonts w:eastAsia="Songti SC" w:cs="Arial Unicode MS" w:ascii="Andale Mono" w:hAnsi="Andale Mono"/>
@@ -18353,8 +18273,20 @@
           <w:u w:val="none"/>
           <w:lang w:val="en-US" w:eastAsia="zh-CN" w:bidi="hi-IN"/>
         </w:rPr>
-        <w:t xml:space="preserve">  </w:t>
-      </w:r>
+        <w:t>l: load [path]</w:t>
+      </w:r>
+    </w:p>
+    <w:p>
+      <w:pPr>
+        <w:pStyle w:val="Normal"/>
+        <w:ind w:left="0" w:right="0" w:hanging="0"/>
+        <w:rPr>
+          <w:rFonts w:ascii="Andale Mono" w:hAnsi="Andale Mono"/>
+          <w:b w:val="false"/>
+          <w:b w:val="false"/>
+          <w:bCs w:val="false"/>
+        </w:rPr>
+      </w:pPr>
       <w:r>
         <w:rPr>
           <w:rFonts w:eastAsia="Songti SC" w:cs="Arial Unicode MS" w:ascii="Andale Mono" w:hAnsi="Andale Mono"/>
@@ -18369,7 +18301,7 @@
           <w:u w:val="none"/>
           <w:lang w:val="en-US" w:eastAsia="zh-CN" w:bidi="hi-IN"/>
         </w:rPr>
-        <w:t xml:space="preserve">p: pipe mode </w:t>
+        <w:t xml:space="preserve">  </w:t>
       </w:r>
       <w:r>
         <w:rPr>
@@ -18385,7 +18317,7 @@
           <w:u w:val="none"/>
           <w:lang w:val="en-US" w:eastAsia="zh-CN" w:bidi="hi-IN"/>
         </w:rPr>
-        <w:t>(no repl)</w:t>
+        <w:t>p: pipe mode (no repl)</w:t>
       </w:r>
     </w:p>
     <w:p>

</xml_diff>

<commit_message>
#14 - mu: internal functions
</commit_message>
<xml_diff>
--- a/doc/refcards/mu-ref.docx
+++ b/doc/refcards/mu-ref.docx
@@ -66,7 +66,7 @@
           <w:tab w:val="left" w:pos="4110" w:leader="none"/>
         </w:tabs>
         <w:suppressAutoHyphens w:val="true"/>
-        <w:overflowPunct w:val="true"/>
+        <w:overflowPunct w:val="false"/>
         <w:bidi w:val="0"/>
         <w:spacing w:before="0" w:after="0"/>
         <w:ind w:left="0" w:right="0" w:hanging="0"/>
@@ -297,7 +297,19 @@
           <w:sz w:val="16"/>
           <w:szCs w:val="16"/>
         </w:rPr>
-        <w:t>0.0.2</w:t>
+        <w:t>0.0.</w:t>
+      </w:r>
+      <w:r>
+        <w:rPr>
+          <w:rFonts w:ascii="Georgia" w:hAnsi="Georgia"/>
+          <w:b/>
+          <w:bCs/>
+          <w:i/>
+          <w:iCs/>
+          <w:sz w:val="16"/>
+          <w:szCs w:val="16"/>
+        </w:rPr>
+        <w:t>3</w:t>
       </w:r>
     </w:p>
     <w:p>
@@ -2483,7 +2495,19 @@
           <w:sz w:val="18"/>
           <w:szCs w:val="18"/>
         </w:rPr>
-        <w:t>struct,</w:t>
+        <w:t>struct</w:t>
+      </w:r>
+      <w:r>
+        <w:rPr>
+          <w:rFonts w:ascii="Georgia" w:hAnsi="Georgia"/>
+          <w:b w:val="false"/>
+          <w:bCs w:val="false"/>
+          <w:i/>
+          <w:iCs/>
+          <w:sz w:val="18"/>
+          <w:szCs w:val="18"/>
+        </w:rPr>
+        <w:t>,</w:t>
       </w:r>
       <w:r>
         <w:rPr>
@@ -2636,19 +2660,42 @@
           <w:szCs w:val="18"/>
         </w:rPr>
         <w:t>struct</w:t>
+      </w:r>
+      <w:r>
+        <w:rPr>
+          <w:rFonts w:ascii="Georgia" w:hAnsi="Georgia"/>
+          <w:b w:val="false"/>
+          <w:bCs/>
+          <w:i/>
+          <w:iCs/>
+          <w:sz w:val="18"/>
+          <w:szCs w:val="18"/>
+        </w:rPr>
         <w:tab/>
       </w:r>
       <w:r>
         <w:rPr>
           <w:rFonts w:ascii="Georgia" w:hAnsi="Georgia"/>
           <w:b w:val="false"/>
-          <w:bCs w:val="false"/>
-          <w:i/>
-          <w:iCs/>
-          <w:sz w:val="18"/>
-          <w:szCs w:val="18"/>
-        </w:rPr>
-        <w:t xml:space="preserve">struct, </w:t>
+          <w:bCs/>
+          <w:i/>
+          <w:iCs/>
+          <w:sz w:val="18"/>
+          <w:szCs w:val="18"/>
+        </w:rPr>
+        <w:t>struct</w:t>
+      </w:r>
+      <w:r>
+        <w:rPr>
+          <w:rFonts w:ascii="Georgia" w:hAnsi="Georgia"/>
+          <w:b w:val="false"/>
+          <w:bCs w:val="false"/>
+          <w:i/>
+          <w:iCs/>
+          <w:sz w:val="18"/>
+          <w:szCs w:val="18"/>
+        </w:rPr>
+        <w:t xml:space="preserve">, </w:t>
       </w:r>
       <w:r>
         <w:rPr>
@@ -2685,7 +2732,7 @@
           <w:sz w:val="18"/>
           <w:szCs w:val="18"/>
         </w:rPr>
-        <w:t>:fr-ref</w:t>
+        <w:t>::fr-ref</w:t>
       </w:r>
       <w:r>
         <w:rPr>
@@ -6151,306 +6198,15 @@
       <w:pPr>
         <w:pStyle w:val="Normal"/>
         <w:rPr>
-          <w:rFonts w:ascii="Georgia" w:hAnsi="Georgia" w:eastAsia="Songti SC" w:cs="Arial Unicode MS"/>
-          <w:b w:val="false"/>
-          <w:b w:val="false"/>
-          <w:bCs w:val="false"/>
-          <w:i/>
-          <w:i/>
-          <w:iCs/>
-          <w:color w:val="auto"/>
-          <w:kern w:val="2"/>
-          <w:u w:val="none"/>
-          <w:lang w:val="en-US" w:eastAsia="zh-CN" w:bidi="hi-IN"/>
-        </w:rPr>
-      </w:pPr>
-      <w:r>
-        <w:rPr>
-          <w:rFonts w:eastAsia="Songti SC" w:cs="Arial Unicode MS" w:ascii="Georgia" w:hAnsi="Georgia"/>
-          <w:b w:val="false"/>
-          <w:bCs w:val="false"/>
-          <w:i/>
-          <w:iCs/>
-          <w:color w:val="auto"/>
-          <w:kern w:val="2"/>
-          <w:u w:val="none"/>
-          <w:lang w:val="en-US" w:eastAsia="zh-CN" w:bidi="hi-IN"/>
-        </w:rPr>
-      </w:r>
-    </w:p>
-    <w:p>
-      <w:pPr>
-        <w:pStyle w:val="Normal"/>
-        <w:rPr>
-          <w:sz w:val="18"/>
-          <w:szCs w:val="18"/>
-        </w:rPr>
-      </w:pPr>
-      <w:r>
-        <w:rPr>
-          <w:rFonts w:eastAsia="Songti SC" w:cs="Arial Unicode MS" w:ascii="Georgia" w:hAnsi="Georgia"/>
-          <w:b/>
-          <w:bCs/>
-          <w:i w:val="false"/>
-          <w:iCs/>
-          <w:color w:val="auto"/>
-          <w:kern w:val="2"/>
-          <w:sz w:val="18"/>
-          <w:szCs w:val="18"/>
-          <w:u w:val="none"/>
-          <w:lang w:val="en-US" w:eastAsia="zh-CN" w:bidi="hi-IN"/>
-        </w:rPr>
-        <w:t>::</w:t>
-      </w:r>
-      <w:r>
-        <w:rPr>
-          <w:rFonts w:eastAsia="Songti SC" w:cs="Arial Unicode MS" w:ascii="Georgia" w:hAnsi="Georgia"/>
-          <w:b/>
-          <w:bCs/>
-          <w:i w:val="false"/>
-          <w:iCs/>
-          <w:color w:val="auto"/>
-          <w:kern w:val="2"/>
-          <w:sz w:val="18"/>
-          <w:szCs w:val="18"/>
-          <w:u w:val="none"/>
-          <w:lang w:val="en-US" w:eastAsia="zh-CN" w:bidi="hi-IN"/>
-        </w:rPr>
-        <w:t>bq-emit</w:t>
-      </w:r>
-      <w:r>
-        <w:rPr>
-          <w:rFonts w:eastAsia="Songti SC" w:cs="Arial Unicode MS" w:ascii="Georgia" w:hAnsi="Georgia"/>
-          <w:b w:val="false"/>
-          <w:bCs w:val="false"/>
-          <w:i w:val="false"/>
-          <w:iCs/>
-          <w:color w:val="auto"/>
-          <w:kern w:val="2"/>
-          <w:sz w:val="18"/>
-          <w:szCs w:val="18"/>
-          <w:u w:val="none"/>
-          <w:lang w:val="en-US" w:eastAsia="zh-CN" w:bidi="hi-IN"/>
-        </w:rPr>
-        <w:t xml:space="preserve"> </w:t>
-      </w:r>
-      <w:r>
-        <w:rPr>
-          <w:rFonts w:eastAsia="Songti SC" w:cs="Arial Unicode MS" w:ascii="Georgia" w:hAnsi="Georgia"/>
-          <w:b w:val="false"/>
-          <w:bCs w:val="false"/>
-          <w:i/>
-          <w:iCs/>
-          <w:color w:val="auto"/>
-          <w:kern w:val="2"/>
-          <w:sz w:val="18"/>
-          <w:szCs w:val="18"/>
-          <w:u w:val="none"/>
-          <w:lang w:val="en-US" w:eastAsia="zh-CN" w:bidi="hi-IN"/>
-        </w:rPr>
-        <w:t>list</w:t>
-      </w:r>
-      <w:r>
-        <w:rPr>
-          <w:rFonts w:eastAsia="Songti SC" w:cs="Arial Unicode MS" w:ascii="Georgia" w:hAnsi="Georgia"/>
-          <w:b w:val="false"/>
-          <w:bCs w:val="false"/>
-          <w:i w:val="false"/>
-          <w:iCs w:val="false"/>
-          <w:color w:val="auto"/>
-          <w:kern w:val="2"/>
-          <w:sz w:val="18"/>
-          <w:szCs w:val="18"/>
-          <w:u w:val="none"/>
-          <w:lang w:val="en-US" w:eastAsia="zh-CN" w:bidi="hi-IN"/>
-        </w:rPr>
-        <w:tab/>
-      </w:r>
-      <w:r>
-        <w:rPr>
-          <w:rFonts w:eastAsia="Songti SC" w:cs="Arial Unicode MS" w:ascii="Georgia" w:hAnsi="Georgia"/>
-          <w:b w:val="false"/>
-          <w:bCs w:val="false"/>
-          <w:i/>
-          <w:iCs/>
-          <w:color w:val="auto"/>
-          <w:kern w:val="2"/>
-          <w:sz w:val="18"/>
-          <w:szCs w:val="18"/>
-          <w:u w:val="none"/>
-          <w:lang w:val="en-US" w:eastAsia="zh-CN" w:bidi="hi-IN"/>
-        </w:rPr>
-        <w:t xml:space="preserve">list, </w:t>
-      </w:r>
-      <w:r>
-        <w:rPr>
-          <w:rFonts w:eastAsia="Songti SC" w:cs="Arial Unicode MS" w:ascii="Georgia" w:hAnsi="Georgia"/>
-          <w:b w:val="false"/>
-          <w:bCs w:val="false"/>
-          <w:i w:val="false"/>
-          <w:iCs w:val="false"/>
-          <w:color w:val="auto"/>
-          <w:kern w:val="2"/>
-          <w:sz w:val="18"/>
-          <w:szCs w:val="18"/>
-          <w:u w:val="none"/>
-          <w:lang w:val="en-US" w:eastAsia="zh-CN" w:bidi="hi-IN"/>
-        </w:rPr>
-        <w:t>emit backquoted list</w:t>
-      </w:r>
-    </w:p>
-    <w:p>
-      <w:pPr>
-        <w:pStyle w:val="Normal"/>
-        <w:rPr>
-          <w:sz w:val="18"/>
-          <w:szCs w:val="18"/>
-        </w:rPr>
-      </w:pPr>
-      <w:r>
-        <w:rPr>
-          <w:rFonts w:eastAsia="Songti SC" w:cs="Arial Unicode MS" w:ascii="Georgia" w:hAnsi="Georgia"/>
-          <w:b/>
-          <w:bCs/>
-          <w:i w:val="false"/>
-          <w:iCs w:val="false"/>
-          <w:color w:val="auto"/>
-          <w:kern w:val="2"/>
-          <w:sz w:val="18"/>
-          <w:szCs w:val="18"/>
-          <w:u w:val="none"/>
-          <w:lang w:val="en-US" w:eastAsia="zh-CN" w:bidi="hi-IN"/>
-        </w:rPr>
-        <w:t>::if</w:t>
-      </w:r>
-      <w:r>
-        <w:rPr>
-          <w:rFonts w:eastAsia="Songti SC" w:cs="Arial Unicode MS" w:ascii="Georgia" w:hAnsi="Georgia"/>
-          <w:b w:val="false"/>
-          <w:bCs w:val="false"/>
-          <w:i w:val="false"/>
-          <w:iCs/>
-          <w:color w:val="auto"/>
-          <w:kern w:val="2"/>
-          <w:sz w:val="18"/>
-          <w:szCs w:val="18"/>
-          <w:u w:val="none"/>
-          <w:lang w:val="en-US" w:eastAsia="zh-CN" w:bidi="hi-IN"/>
-        </w:rPr>
-        <w:t xml:space="preserve"> </w:t>
-      </w:r>
-      <w:r>
-        <w:rPr>
-          <w:rFonts w:eastAsia="Songti SC" w:cs="Arial Unicode MS" w:ascii="Georgia" w:hAnsi="Georgia"/>
-          <w:b w:val="false"/>
-          <w:bCs w:val="false"/>
-          <w:i/>
-          <w:iCs/>
-          <w:color w:val="auto"/>
-          <w:kern w:val="2"/>
-          <w:sz w:val="18"/>
-          <w:szCs w:val="18"/>
-          <w:u w:val="none"/>
-          <w:lang w:val="en-US" w:eastAsia="zh-CN" w:bidi="hi-IN"/>
-        </w:rPr>
-        <w:t>T fn fn’</w:t>
-      </w:r>
-      <w:r>
-        <w:rPr>
-          <w:rFonts w:eastAsia="Songti SC" w:cs="Arial Unicode MS" w:ascii="Georgia" w:hAnsi="Georgia"/>
-          <w:b w:val="false"/>
-          <w:bCs w:val="false"/>
-          <w:i w:val="false"/>
-          <w:iCs w:val="false"/>
-          <w:color w:val="auto"/>
-          <w:kern w:val="2"/>
-          <w:sz w:val="18"/>
-          <w:szCs w:val="18"/>
-          <w:u w:val="none"/>
-          <w:lang w:val="en-US" w:eastAsia="zh-CN" w:bidi="hi-IN"/>
-        </w:rPr>
-        <w:t xml:space="preserve"> </w:t>
-        <w:tab/>
-      </w:r>
-      <w:r>
-        <w:rPr>
-          <w:rFonts w:eastAsia="Songti SC" w:cs="Arial Unicode MS" w:ascii="Georgia" w:hAnsi="Georgia"/>
-          <w:b w:val="false"/>
-          <w:bCs w:val="false"/>
-          <w:i/>
-          <w:iCs/>
-          <w:color w:val="auto"/>
-          <w:kern w:val="2"/>
-          <w:sz w:val="18"/>
-          <w:szCs w:val="18"/>
-          <w:u w:val="none"/>
-          <w:lang w:val="en-US" w:eastAsia="zh-CN" w:bidi="hi-IN"/>
-        </w:rPr>
-        <w:t>T</w:t>
-      </w:r>
-      <w:r>
-        <w:rPr>
-          <w:rFonts w:eastAsia="Songti SC" w:cs="Arial Unicode MS" w:ascii="Georgia" w:hAnsi="Georgia"/>
-          <w:b/>
-          <w:bCs/>
-          <w:i/>
-          <w:iCs/>
-          <w:color w:val="auto"/>
-          <w:kern w:val="2"/>
-          <w:sz w:val="18"/>
-          <w:szCs w:val="18"/>
-          <w:u w:val="none"/>
-          <w:lang w:val="en-US" w:eastAsia="zh-CN" w:bidi="hi-IN"/>
-        </w:rPr>
-        <w:t>,</w:t>
-      </w:r>
-      <w:r>
-        <w:rPr>
-          <w:rFonts w:eastAsia="Songti SC" w:cs="Arial Unicode MS" w:ascii="Georgia" w:hAnsi="Georgia"/>
-          <w:b w:val="false"/>
-          <w:bCs w:val="false"/>
-          <w:i/>
-          <w:iCs/>
-          <w:color w:val="auto"/>
-          <w:kern w:val="2"/>
-          <w:sz w:val="18"/>
-          <w:szCs w:val="18"/>
-          <w:u w:val="none"/>
-          <w:lang w:val="en-US" w:eastAsia="zh-CN" w:bidi="hi-IN"/>
-        </w:rPr>
-        <w:t xml:space="preserve">  </w:t>
-      </w:r>
-      <w:r>
-        <w:rPr>
-          <w:rFonts w:eastAsia="Songti SC" w:cs="Arial Unicode MS" w:ascii="Georgia" w:hAnsi="Georgia"/>
-          <w:b/>
-          <w:bCs/>
-          <w:i w:val="false"/>
-          <w:iCs w:val="false"/>
-          <w:color w:val="auto"/>
-          <w:kern w:val="2"/>
-          <w:sz w:val="18"/>
-          <w:szCs w:val="18"/>
-          <w:u w:val="none"/>
-          <w:lang w:val="en-US" w:eastAsia="zh-CN" w:bidi="hi-IN"/>
-        </w:rPr>
-        <w:t>:if</w:t>
-      </w:r>
-      <w:r>
-        <w:rPr>
-          <w:rFonts w:eastAsia="Songti SC" w:cs="Arial Unicode MS" w:ascii="Georgia" w:hAnsi="Georgia"/>
-          <w:b w:val="false"/>
-          <w:bCs w:val="false"/>
-          <w:i w:val="false"/>
-          <w:iCs w:val="false"/>
-          <w:color w:val="auto"/>
-          <w:kern w:val="2"/>
-          <w:sz w:val="18"/>
-          <w:szCs w:val="18"/>
-          <w:u w:val="none"/>
-          <w:lang w:val="en-US" w:eastAsia="zh-CN" w:bidi="hi-IN"/>
-        </w:rPr>
-        <w:t xml:space="preserve"> implementation</w:t>
+          <w:sz w:val="16"/>
+          <w:szCs w:val="16"/>
+        </w:rPr>
+      </w:pPr>
+      <w:r>
+        <w:rPr>
+          <w:sz w:val="16"/>
+          <w:szCs w:val="16"/>
+        </w:rPr>
       </w:r>
     </w:p>
     <w:p>
@@ -7071,6 +6827,111 @@
       <w:pPr>
         <w:pStyle w:val="Normal"/>
         <w:rPr>
+          <w:rFonts w:eastAsia="Songti SC" w:cs="Arial Unicode MS"/>
+          <w:b w:val="false"/>
+          <w:b w:val="false"/>
+          <w:bCs w:val="false"/>
+          <w:i w:val="false"/>
+          <w:i w:val="false"/>
+          <w:iCs w:val="false"/>
+          <w:color w:val="auto"/>
+          <w:kern w:val="2"/>
+          <w:sz w:val="16"/>
+          <w:szCs w:val="16"/>
+          <w:u w:val="none"/>
+          <w:lang w:val="en-US" w:eastAsia="zh-CN" w:bidi="hi-IN"/>
+        </w:rPr>
+      </w:pPr>
+      <w:r>
+        <w:rPr>
+          <w:rFonts w:eastAsia="Songti SC" w:cs="Arial Unicode MS"/>
+          <w:b w:val="false"/>
+          <w:bCs w:val="false"/>
+          <w:i w:val="false"/>
+          <w:iCs w:val="false"/>
+          <w:color w:val="auto"/>
+          <w:kern w:val="2"/>
+          <w:sz w:val="16"/>
+          <w:szCs w:val="16"/>
+          <w:u w:val="none"/>
+          <w:lang w:val="en-US" w:eastAsia="zh-CN" w:bidi="hi-IN"/>
+        </w:rPr>
+      </w:r>
+    </w:p>
+    <w:p>
+      <w:pPr>
+        <w:pStyle w:val="Normal"/>
+        <w:rPr>
+          <w:rFonts w:eastAsia="Songti SC" w:cs="Arial Unicode MS"/>
+          <w:b w:val="false"/>
+          <w:b w:val="false"/>
+          <w:bCs w:val="false"/>
+          <w:i w:val="false"/>
+          <w:i w:val="false"/>
+          <w:iCs w:val="false"/>
+          <w:color w:val="auto"/>
+          <w:kern w:val="2"/>
+          <w:sz w:val="16"/>
+          <w:szCs w:val="16"/>
+          <w:u w:val="none"/>
+          <w:lang w:val="en-US" w:eastAsia="zh-CN" w:bidi="hi-IN"/>
+        </w:rPr>
+      </w:pPr>
+      <w:r>
+        <w:rPr>
+          <w:rFonts w:eastAsia="Songti SC" w:cs="Arial Unicode MS"/>
+          <w:b w:val="false"/>
+          <w:bCs w:val="false"/>
+          <w:i w:val="false"/>
+          <w:iCs w:val="false"/>
+          <w:color w:val="auto"/>
+          <w:kern w:val="2"/>
+          <w:sz w:val="16"/>
+          <w:szCs w:val="16"/>
+          <w:u w:val="none"/>
+          <w:lang w:val="en-US" w:eastAsia="zh-CN" w:bidi="hi-IN"/>
+        </w:rPr>
+      </w:r>
+    </w:p>
+    <w:p>
+      <w:pPr>
+        <w:pStyle w:val="Normal"/>
+        <w:rPr>
+          <w:rFonts w:eastAsia="Songti SC" w:cs="Arial Unicode MS"/>
+          <w:b w:val="false"/>
+          <w:b w:val="false"/>
+          <w:bCs w:val="false"/>
+          <w:i w:val="false"/>
+          <w:i w:val="false"/>
+          <w:iCs w:val="false"/>
+          <w:color w:val="auto"/>
+          <w:kern w:val="2"/>
+          <w:sz w:val="16"/>
+          <w:szCs w:val="16"/>
+          <w:u w:val="none"/>
+          <w:lang w:val="en-US" w:eastAsia="zh-CN" w:bidi="hi-IN"/>
+        </w:rPr>
+      </w:pPr>
+      <w:r>
+        <w:rPr>
+          <w:rFonts w:eastAsia="Songti SC" w:cs="Arial Unicode MS"/>
+          <w:b w:val="false"/>
+          <w:bCs w:val="false"/>
+          <w:i w:val="false"/>
+          <w:iCs w:val="false"/>
+          <w:color w:val="auto"/>
+          <w:kern w:val="2"/>
+          <w:sz w:val="16"/>
+          <w:szCs w:val="16"/>
+          <w:u w:val="none"/>
+          <w:lang w:val="en-US" w:eastAsia="zh-CN" w:bidi="hi-IN"/>
+        </w:rPr>
+      </w:r>
+    </w:p>
+    <w:p>
+      <w:pPr>
+        <w:pStyle w:val="Normal"/>
+        <w:rPr>
           <w:rFonts w:ascii="Georgia" w:hAnsi="Georgia"/>
           <w:sz w:val="20"/>
           <w:szCs w:val="20"/>
@@ -8953,7 +8814,10 @@
         </w:rPr>
       </w:pPr>
       <w:r>
-        <w:rPr/>
+        <w:rPr>
+          <w:sz w:val="18"/>
+          <w:szCs w:val="18"/>
+        </w:rPr>
       </w:r>
     </w:p>
     <w:p>
@@ -18702,7 +18566,7 @@
     <w:pPr>
       <w:widowControl/>
       <w:suppressAutoHyphens w:val="true"/>
-      <w:overflowPunct w:val="true"/>
+      <w:overflowPunct w:val="false"/>
       <w:bidi w:val="0"/>
       <w:spacing w:before="0" w:after="0"/>
       <w:jc w:val="left"/>

</xml_diff>

<commit_message>
#42 - docs: review refcard
</commit_message>
<xml_diff>
--- a/doc/refcards/mu-ref.docx
+++ b/doc/refcards/mu-ref.docx
@@ -66,7 +66,7 @@
           <w:tab w:val="left" w:pos="4110" w:leader="none"/>
         </w:tabs>
         <w:suppressAutoHyphens w:val="true"/>
-        <w:overflowPunct w:val="false"/>
+        <w:overflowPunct w:val="true"/>
         <w:bidi w:val="0"/>
         <w:spacing w:before="0" w:after="0"/>
         <w:ind w:left="0" w:right="0" w:hanging="0"/>
@@ -297,19 +297,7 @@
           <w:sz w:val="16"/>
           <w:szCs w:val="16"/>
         </w:rPr>
-        <w:t>0.0.</w:t>
-      </w:r>
-      <w:r>
-        <w:rPr>
-          <w:rFonts w:ascii="Georgia" w:hAnsi="Georgia"/>
-          <w:b/>
-          <w:bCs/>
-          <w:i/>
-          <w:iCs/>
-          <w:sz w:val="16"/>
-          <w:szCs w:val="16"/>
-        </w:rPr>
-        <w:t>3</w:t>
+        <w:t>0.0.3</w:t>
       </w:r>
     </w:p>
     <w:p>
@@ -2495,19 +2483,7 @@
           <w:sz w:val="18"/>
           <w:szCs w:val="18"/>
         </w:rPr>
-        <w:t>struct</w:t>
-      </w:r>
-      <w:r>
-        <w:rPr>
-          <w:rFonts w:ascii="Georgia" w:hAnsi="Georgia"/>
-          <w:b w:val="false"/>
-          <w:bCs w:val="false"/>
-          <w:i/>
-          <w:iCs/>
-          <w:sz w:val="18"/>
-          <w:szCs w:val="18"/>
-        </w:rPr>
-        <w:t>,</w:t>
+        <w:t>struct,</w:t>
       </w:r>
       <w:r>
         <w:rPr>
@@ -2660,29 +2636,7 @@
           <w:szCs w:val="18"/>
         </w:rPr>
         <w:t>struct</w:t>
-      </w:r>
-      <w:r>
-        <w:rPr>
-          <w:rFonts w:ascii="Georgia" w:hAnsi="Georgia"/>
-          <w:b w:val="false"/>
-          <w:bCs/>
-          <w:i/>
-          <w:iCs/>
-          <w:sz w:val="18"/>
-          <w:szCs w:val="18"/>
-        </w:rPr>
         <w:tab/>
-      </w:r>
-      <w:r>
-        <w:rPr>
-          <w:rFonts w:ascii="Georgia" w:hAnsi="Georgia"/>
-          <w:b w:val="false"/>
-          <w:bCs/>
-          <w:i/>
-          <w:iCs/>
-          <w:sz w:val="18"/>
-          <w:szCs w:val="18"/>
-        </w:rPr>
         <w:t>struct</w:t>
       </w:r>
       <w:r>
@@ -8793,30 +8747,13 @@
           <w:rFonts w:ascii="Georgia" w:hAnsi="Georgia"/>
           <w:sz w:val="16"/>
           <w:szCs w:val="16"/>
-          <w:u w:val="none"/>
-        </w:rPr>
-      </w:pPr>
-      <w:r>
-        <w:rPr>
-          <w:rFonts w:ascii="Georgia" w:hAnsi="Georgia"/>
-          <w:sz w:val="16"/>
-          <w:szCs w:val="16"/>
-          <w:u w:val="none"/>
-        </w:rPr>
-      </w:r>
-    </w:p>
-    <w:p>
-      <w:pPr>
-        <w:pStyle w:val="Normal"/>
-        <w:rPr>
-          <w:sz w:val="18"/>
-          <w:szCs w:val="18"/>
-        </w:rPr>
-      </w:pPr>
-      <w:r>
-        <w:rPr>
-          <w:sz w:val="18"/>
-          <w:szCs w:val="18"/>
+        </w:rPr>
+      </w:pPr>
+      <w:r>
+        <w:rPr>
+          <w:rFonts w:ascii="Georgia" w:hAnsi="Georgia"/>
+          <w:sz w:val="16"/>
+          <w:szCs w:val="16"/>
         </w:rPr>
       </w:r>
     </w:p>
@@ -11163,6 +11100,23 @@
         </w:rPr>
         <w:tab/>
         <w:t>:stream :except :range</w:t>
+      </w:r>
+    </w:p>
+    <w:p>
+      <w:pPr>
+        <w:pStyle w:val="Normal"/>
+        <w:rPr>
+          <w:rFonts w:ascii="Georgia" w:hAnsi="Georgia"/>
+          <w:sz w:val="16"/>
+          <w:szCs w:val="16"/>
+        </w:rPr>
+      </w:pPr>
+      <w:r>
+        <w:rPr>
+          <w:rFonts w:ascii="Georgia" w:hAnsi="Georgia"/>
+          <w:sz w:val="16"/>
+          <w:szCs w:val="16"/>
+        </w:rPr>
       </w:r>
     </w:p>
     <w:p>
@@ -16449,15 +16403,15 @@
           <w:sz w:val="16"/>
           <w:szCs w:val="16"/>
         </w:rPr>
-        <w:t>,</w:t>
-      </w:r>
-      <w:r>
-        <w:rPr>
-          <w:rFonts w:ascii="Georgia" w:hAnsi="Georgia"/>
-          <w:b w:val="false"/>
-          <w:bCs w:val="false"/>
-          <w:i/>
-          <w:iCs/>
+        <w:t>`</w:t>
+      </w:r>
+      <w:r>
+        <w:rPr>
+          <w:rFonts w:ascii="Andale Mono" w:hAnsi="Andale Mono"/>
+          <w:b w:val="false"/>
+          <w:bCs w:val="false"/>
+          <w:i w:val="false"/>
+          <w:iCs w:val="false"/>
           <w:caps w:val="false"/>
           <w:smallCaps w:val="false"/>
           <w:color w:val="24292E"/>
@@ -16465,15 +16419,15 @@
           <w:sz w:val="16"/>
           <w:szCs w:val="16"/>
         </w:rPr>
-        <w:t>form</w:t>
-      </w:r>
-      <w:r>
-        <w:rPr>
-          <w:rFonts w:ascii="Andale Mono" w:hAnsi="Andale Mono"/>
-          <w:b w:val="false"/>
-          <w:bCs w:val="false"/>
-          <w:i w:val="false"/>
-          <w:iCs w:val="false"/>
+        <w:t>(</w:t>
+      </w:r>
+      <w:r>
+        <w:rPr>
+          <w:rFonts w:ascii="Georgia" w:hAnsi="Georgia"/>
+          <w:b w:val="false"/>
+          <w:bCs w:val="false"/>
+          <w:i/>
+          <w:iCs/>
           <w:caps w:val="false"/>
           <w:smallCaps w:val="false"/>
           <w:color w:val="24292E"/>
@@ -16481,12 +16435,11 @@
           <w:sz w:val="16"/>
           <w:szCs w:val="16"/>
         </w:rPr>
-        <w:tab/>
-        <w:tab/>
-      </w:r>
-      <w:r>
-        <w:rPr>
-          <w:rFonts w:ascii="Georgia" w:hAnsi="Georgia"/>
+        <w:t>...)</w:t>
+      </w:r>
+      <w:r>
+        <w:rPr>
+          <w:rFonts w:ascii="Andale Mono" w:hAnsi="Andale Mono"/>
           <w:b w:val="false"/>
           <w:bCs w:val="false"/>
           <w:i w:val="false"/>
@@ -16498,21 +16451,12 @@
           <w:sz w:val="16"/>
           <w:szCs w:val="16"/>
         </w:rPr>
-        <w:t>eval backquoted form</w:t>
-      </w:r>
-    </w:p>
-    <w:p>
-      <w:pPr>
-        <w:pStyle w:val="Normal"/>
-        <w:rPr>
-          <w:b w:val="false"/>
-          <w:b w:val="false"/>
-          <w:bCs w:val="false"/>
-        </w:rPr>
-      </w:pPr>
-      <w:r>
-        <w:rPr>
-          <w:rFonts w:ascii="Andale Mono" w:hAnsi="Andale Mono"/>
+        <w:tab/>
+        <w:tab/>
+      </w:r>
+      <w:r>
+        <w:rPr>
+          <w:rFonts w:ascii="Georgia" w:hAnsi="Georgia"/>
           <w:b w:val="false"/>
           <w:bCs w:val="false"/>
           <w:i w:val="false"/>
@@ -16524,15 +16468,15 @@
           <w:sz w:val="16"/>
           <w:szCs w:val="16"/>
         </w:rPr>
-        <w:t>,@</w:t>
-      </w:r>
-      <w:r>
-        <w:rPr>
-          <w:rFonts w:ascii="Georgia" w:hAnsi="Georgia"/>
-          <w:b w:val="false"/>
-          <w:bCs w:val="false"/>
-          <w:i/>
-          <w:iCs/>
+        <w:t xml:space="preserve">backquoted </w:t>
+      </w:r>
+      <w:r>
+        <w:rPr>
+          <w:rFonts w:ascii="Georgia" w:hAnsi="Georgia"/>
+          <w:b w:val="false"/>
+          <w:bCs w:val="false"/>
+          <w:i w:val="false"/>
+          <w:iCs w:val="false"/>
           <w:caps w:val="false"/>
           <w:smallCaps w:val="false"/>
           <w:color w:val="24292E"/>
@@ -16540,8 +16484,18 @@
           <w:sz w:val="16"/>
           <w:szCs w:val="16"/>
         </w:rPr>
-        <w:t>form</w:t>
-      </w:r>
+        <w:t>list (proper lists only)</w:t>
+      </w:r>
+    </w:p>
+    <w:p>
+      <w:pPr>
+        <w:pStyle w:val="Normal"/>
+        <w:rPr>
+          <w:b w:val="false"/>
+          <w:b w:val="false"/>
+          <w:bCs w:val="false"/>
+        </w:rPr>
+      </w:pPr>
       <w:r>
         <w:rPr>
           <w:rFonts w:ascii="Andale Mono" w:hAnsi="Andale Mono"/>
@@ -16556,16 +16510,15 @@
           <w:sz w:val="16"/>
           <w:szCs w:val="16"/>
         </w:rPr>
-        <w:tab/>
-        <w:tab/>
-      </w:r>
-      <w:r>
-        <w:rPr>
-          <w:rFonts w:ascii="Georgia" w:hAnsi="Georgia"/>
-          <w:b w:val="false"/>
-          <w:bCs w:val="false"/>
-          <w:i w:val="false"/>
-          <w:iCs w:val="false"/>
+        <w:t>,</w:t>
+      </w:r>
+      <w:r>
+        <w:rPr>
+          <w:rFonts w:ascii="Georgia" w:hAnsi="Georgia"/>
+          <w:b w:val="false"/>
+          <w:bCs w:val="false"/>
+          <w:i/>
+          <w:iCs/>
           <w:caps w:val="false"/>
           <w:smallCaps w:val="false"/>
           <w:color w:val="24292E"/>
@@ -16573,40 +16526,8 @@
           <w:sz w:val="16"/>
           <w:szCs w:val="16"/>
         </w:rPr>
-        <w:t>eval-splice backquoted form (not yet)</w:t>
-      </w:r>
-    </w:p>
-    <w:p>
-      <w:pPr>
-        <w:pStyle w:val="Normal"/>
-        <w:rPr>
-          <w:rFonts w:ascii="Andale Mono" w:hAnsi="Andale Mono"/>
-          <w:b w:val="false"/>
-          <w:b w:val="false"/>
-          <w:bCs w:val="false"/>
-          <w:sz w:val="16"/>
-          <w:szCs w:val="16"/>
-        </w:rPr>
-      </w:pPr>
-      <w:r>
-        <w:rPr>
-          <w:rFonts w:ascii="Andale Mono" w:hAnsi="Andale Mono"/>
-          <w:b w:val="false"/>
-          <w:bCs w:val="false"/>
-          <w:sz w:val="16"/>
-          <w:szCs w:val="16"/>
-        </w:rPr>
-      </w:r>
-    </w:p>
-    <w:p>
-      <w:pPr>
-        <w:pStyle w:val="Normal"/>
-        <w:rPr>
-          <w:b w:val="false"/>
-          <w:b w:val="false"/>
-          <w:bCs w:val="false"/>
-        </w:rPr>
-      </w:pPr>
+        <w:t>form</w:t>
+      </w:r>
       <w:r>
         <w:rPr>
           <w:rFonts w:ascii="Andale Mono" w:hAnsi="Andale Mono"/>
@@ -16621,7 +16542,6 @@
           <w:sz w:val="16"/>
           <w:szCs w:val="16"/>
         </w:rPr>
-        <w:t>(…)</w:t>
         <w:tab/>
         <w:tab/>
       </w:r>
@@ -16639,15 +16559,25 @@
           <w:sz w:val="16"/>
           <w:szCs w:val="16"/>
         </w:rPr>
-        <w:t xml:space="preserve">constant </w:t>
-      </w:r>
-      <w:r>
-        <w:rPr>
-          <w:rFonts w:ascii="Georgia" w:hAnsi="Georgia"/>
-          <w:b w:val="false"/>
-          <w:bCs w:val="false"/>
-          <w:i/>
-          <w:iCs/>
+        <w:t>eval backquoted form</w:t>
+      </w:r>
+    </w:p>
+    <w:p>
+      <w:pPr>
+        <w:pStyle w:val="Normal"/>
+        <w:rPr>
+          <w:b w:val="false"/>
+          <w:b w:val="false"/>
+          <w:bCs w:val="false"/>
+        </w:rPr>
+      </w:pPr>
+      <w:r>
+        <w:rPr>
+          <w:rFonts w:ascii="Andale Mono" w:hAnsi="Andale Mono"/>
+          <w:b w:val="false"/>
+          <w:bCs w:val="false"/>
+          <w:i w:val="false"/>
+          <w:iCs w:val="false"/>
           <w:caps w:val="false"/>
           <w:smallCaps w:val="false"/>
           <w:color w:val="24292E"/>
@@ -16655,25 +16585,15 @@
           <w:sz w:val="16"/>
           <w:szCs w:val="16"/>
         </w:rPr>
-        <w:t>list</w:t>
-      </w:r>
-    </w:p>
-    <w:p>
-      <w:pPr>
-        <w:pStyle w:val="Normal"/>
-        <w:rPr>
-          <w:b w:val="false"/>
-          <w:b w:val="false"/>
-          <w:bCs w:val="false"/>
-        </w:rPr>
-      </w:pPr>
-      <w:r>
-        <w:rPr>
-          <w:rFonts w:ascii="Andale Mono" w:hAnsi="Andale Mono"/>
-          <w:b w:val="false"/>
-          <w:bCs w:val="false"/>
-          <w:i w:val="false"/>
-          <w:iCs w:val="false"/>
+        <w:t>,@</w:t>
+      </w:r>
+      <w:r>
+        <w:rPr>
+          <w:rFonts w:ascii="Georgia" w:hAnsi="Georgia"/>
+          <w:b w:val="false"/>
+          <w:bCs w:val="false"/>
+          <w:i/>
+          <w:iCs/>
           <w:caps w:val="false"/>
           <w:smallCaps w:val="false"/>
           <w:color w:val="24292E"/>
@@ -16681,12 +16601,11 @@
           <w:sz w:val="16"/>
           <w:szCs w:val="16"/>
         </w:rPr>
-        <w:t xml:space="preserve">()           </w:t>
-        <w:tab/>
-      </w:r>
-      <w:r>
-        <w:rPr>
-          <w:rFonts w:ascii="Georgia" w:hAnsi="Georgia"/>
+        <w:t>form</w:t>
+      </w:r>
+      <w:r>
+        <w:rPr>
+          <w:rFonts w:ascii="Andale Mono" w:hAnsi="Andale Mono"/>
           <w:b w:val="false"/>
           <w:bCs w:val="false"/>
           <w:i w:val="false"/>
@@ -16698,15 +16617,16 @@
           <w:sz w:val="16"/>
           <w:szCs w:val="16"/>
         </w:rPr>
-        <w:t xml:space="preserve">empty </w:t>
-      </w:r>
-      <w:r>
-        <w:rPr>
-          <w:rFonts w:ascii="Georgia" w:hAnsi="Georgia"/>
-          <w:b w:val="false"/>
-          <w:bCs w:val="false"/>
-          <w:i/>
-          <w:iCs/>
+        <w:tab/>
+        <w:tab/>
+      </w:r>
+      <w:r>
+        <w:rPr>
+          <w:rFonts w:ascii="Georgia" w:hAnsi="Georgia"/>
+          <w:b w:val="false"/>
+          <w:bCs w:val="false"/>
+          <w:i w:val="false"/>
+          <w:iCs w:val="false"/>
           <w:caps w:val="false"/>
           <w:smallCaps w:val="false"/>
           <w:color w:val="24292E"/>
@@ -16714,11 +16634,43 @@
           <w:sz w:val="16"/>
           <w:szCs w:val="16"/>
         </w:rPr>
-        <w:t>list</w:t>
-      </w:r>
-      <w:r>
-        <w:rPr>
-          <w:rFonts w:ascii="Georgia" w:hAnsi="Georgia"/>
+        <w:t>eval-splice backquoted form</w:t>
+      </w:r>
+    </w:p>
+    <w:p>
+      <w:pPr>
+        <w:pStyle w:val="Normal"/>
+        <w:rPr>
+          <w:rFonts w:ascii="Andale Mono" w:hAnsi="Andale Mono"/>
+          <w:b w:val="false"/>
+          <w:b w:val="false"/>
+          <w:bCs w:val="false"/>
+          <w:sz w:val="16"/>
+          <w:szCs w:val="16"/>
+        </w:rPr>
+      </w:pPr>
+      <w:r>
+        <w:rPr>
+          <w:rFonts w:ascii="Andale Mono" w:hAnsi="Andale Mono"/>
+          <w:b w:val="false"/>
+          <w:bCs w:val="false"/>
+          <w:sz w:val="16"/>
+          <w:szCs w:val="16"/>
+        </w:rPr>
+      </w:r>
+    </w:p>
+    <w:p>
+      <w:pPr>
+        <w:pStyle w:val="Normal"/>
+        <w:rPr>
+          <w:b w:val="false"/>
+          <w:b w:val="false"/>
+          <w:bCs w:val="false"/>
+        </w:rPr>
+      </w:pPr>
+      <w:r>
+        <w:rPr>
+          <w:rFonts w:ascii="Andale Mono" w:hAnsi="Andale Mono"/>
           <w:b w:val="false"/>
           <w:bCs w:val="false"/>
           <w:i w:val="false"/>
@@ -16730,11 +16682,13 @@
           <w:sz w:val="16"/>
           <w:szCs w:val="16"/>
         </w:rPr>
-        <w:t xml:space="preserve">, prints as </w:t>
-      </w:r>
-      <w:r>
-        <w:rPr>
-          <w:rFonts w:ascii="Andale Mono" w:hAnsi="Andale Mono"/>
+        <w:t>(…)</w:t>
+        <w:tab/>
+        <w:tab/>
+      </w:r>
+      <w:r>
+        <w:rPr>
+          <w:rFonts w:ascii="Georgia" w:hAnsi="Georgia"/>
           <w:b w:val="false"/>
           <w:bCs w:val="false"/>
           <w:i w:val="false"/>
@@ -16746,45 +16700,15 @@
           <w:sz w:val="16"/>
           <w:szCs w:val="16"/>
         </w:rPr>
-        <w:t>:nil</w:t>
-      </w:r>
-    </w:p>
-    <w:p>
-      <w:pPr>
-        <w:pStyle w:val="Normal"/>
-        <w:rPr>
-          <w:b w:val="false"/>
-          <w:b w:val="false"/>
-          <w:bCs w:val="false"/>
-          <w:sz w:val="16"/>
-          <w:szCs w:val="16"/>
-        </w:rPr>
-      </w:pPr>
-      <w:r>
-        <w:rPr>
-          <w:b w:val="false"/>
-          <w:bCs w:val="false"/>
-          <w:sz w:val="16"/>
-          <w:szCs w:val="16"/>
-        </w:rPr>
-      </w:r>
-    </w:p>
-    <w:p>
-      <w:pPr>
-        <w:pStyle w:val="Normal"/>
-        <w:rPr>
-          <w:b w:val="false"/>
-          <w:b w:val="false"/>
-          <w:bCs w:val="false"/>
-        </w:rPr>
-      </w:pPr>
-      <w:r>
-        <w:rPr>
-          <w:rFonts w:ascii="Andale Mono" w:hAnsi="Andale Mono"/>
-          <w:b w:val="false"/>
-          <w:bCs w:val="false"/>
-          <w:i w:val="false"/>
-          <w:iCs w:val="false"/>
+        <w:t xml:space="preserve">constant </w:t>
+      </w:r>
+      <w:r>
+        <w:rPr>
+          <w:rFonts w:ascii="Georgia" w:hAnsi="Georgia"/>
+          <w:b w:val="false"/>
+          <w:bCs w:val="false"/>
+          <w:i/>
+          <w:iCs/>
           <w:caps w:val="false"/>
           <w:smallCaps w:val="false"/>
           <w:color w:val="24292E"/>
@@ -16792,8 +16716,18 @@
           <w:sz w:val="16"/>
           <w:szCs w:val="16"/>
         </w:rPr>
-        <w:t>“…”</w:t>
-      </w:r>
+        <w:t>list</w:t>
+      </w:r>
+    </w:p>
+    <w:p>
+      <w:pPr>
+        <w:pStyle w:val="Normal"/>
+        <w:rPr>
+          <w:b w:val="false"/>
+          <w:b w:val="false"/>
+          <w:bCs w:val="false"/>
+        </w:rPr>
+      </w:pPr>
       <w:r>
         <w:rPr>
           <w:rFonts w:ascii="Andale Mono" w:hAnsi="Andale Mono"/>
@@ -16808,16 +16742,16 @@
           <w:sz w:val="16"/>
           <w:szCs w:val="16"/>
         </w:rPr>
+        <w:t xml:space="preserve">()           </w:t>
         <w:tab/>
-        <w:tab/>
-      </w:r>
-      <w:r>
-        <w:rPr>
-          <w:rFonts w:ascii="Georgia" w:hAnsi="Georgia"/>
-          <w:b w:val="false"/>
-          <w:bCs w:val="false"/>
-          <w:i/>
-          <w:iCs/>
+      </w:r>
+      <w:r>
+        <w:rPr>
+          <w:rFonts w:ascii="Georgia" w:hAnsi="Georgia"/>
+          <w:b w:val="false"/>
+          <w:bCs w:val="false"/>
+          <w:i w:val="false"/>
+          <w:iCs w:val="false"/>
           <w:caps w:val="false"/>
           <w:smallCaps w:val="false"/>
           <w:color w:val="24292E"/>
@@ -16825,25 +16759,15 @@
           <w:sz w:val="16"/>
           <w:szCs w:val="16"/>
         </w:rPr>
-        <w:t>string, char vector</w:t>
-      </w:r>
-    </w:p>
-    <w:p>
-      <w:pPr>
-        <w:pStyle w:val="Normal"/>
-        <w:rPr>
-          <w:b w:val="false"/>
-          <w:b w:val="false"/>
-          <w:bCs w:val="false"/>
-        </w:rPr>
-      </w:pPr>
-      <w:r>
-        <w:rPr>
-          <w:rFonts w:ascii="Andale Mono" w:hAnsi="Andale Mono"/>
-          <w:b w:val="false"/>
-          <w:bCs w:val="false"/>
-          <w:i w:val="false"/>
-          <w:iCs w:val="false"/>
+        <w:t xml:space="preserve">empty </w:t>
+      </w:r>
+      <w:r>
+        <w:rPr>
+          <w:rFonts w:ascii="Georgia" w:hAnsi="Georgia"/>
+          <w:b w:val="false"/>
+          <w:bCs w:val="false"/>
+          <w:i/>
+          <w:iCs/>
           <w:caps w:val="false"/>
           <w:smallCaps w:val="false"/>
           <w:color w:val="24292E"/>
@@ -16851,9 +16775,7 @@
           <w:sz w:val="16"/>
           <w:szCs w:val="16"/>
         </w:rPr>
-        <w:t>#x</w:t>
-        <w:tab/>
-        <w:tab/>
+        <w:t>list</w:t>
       </w:r>
       <w:r>
         <w:rPr>
@@ -16869,15 +16791,15 @@
           <w:sz w:val="16"/>
           <w:szCs w:val="16"/>
         </w:rPr>
-        <w:t xml:space="preserve">hexadecimal </w:t>
-      </w:r>
-      <w:r>
-        <w:rPr>
-          <w:rFonts w:ascii="Georgia" w:hAnsi="Georgia"/>
-          <w:b w:val="false"/>
-          <w:bCs w:val="false"/>
-          <w:i/>
-          <w:iCs/>
+        <w:t xml:space="preserve">, prints as </w:t>
+      </w:r>
+      <w:r>
+        <w:rPr>
+          <w:rFonts w:ascii="Andale Mono" w:hAnsi="Andale Mono"/>
+          <w:b w:val="false"/>
+          <w:bCs w:val="false"/>
+          <w:i w:val="false"/>
+          <w:iCs w:val="false"/>
           <w:caps w:val="false"/>
           <w:smallCaps w:val="false"/>
           <w:color w:val="24292E"/>
@@ -16885,7 +16807,27 @@
           <w:sz w:val="16"/>
           <w:szCs w:val="16"/>
         </w:rPr>
-        <w:t>fixnum</w:t>
+        <w:t>:nil</w:t>
+      </w:r>
+    </w:p>
+    <w:p>
+      <w:pPr>
+        <w:pStyle w:val="Normal"/>
+        <w:rPr>
+          <w:b w:val="false"/>
+          <w:b w:val="false"/>
+          <w:bCs w:val="false"/>
+          <w:sz w:val="16"/>
+          <w:szCs w:val="16"/>
+        </w:rPr>
+      </w:pPr>
+      <w:r>
+        <w:rPr>
+          <w:b w:val="false"/>
+          <w:bCs w:val="false"/>
+          <w:sz w:val="16"/>
+          <w:szCs w:val="16"/>
+        </w:rPr>
       </w:r>
     </w:p>
     <w:p>
@@ -16911,17 +16853,15 @@
           <w:sz w:val="16"/>
           <w:szCs w:val="16"/>
         </w:rPr>
-        <w:t>#\c</w:t>
-        <w:tab/>
-        <w:tab/>
-      </w:r>
-      <w:r>
-        <w:rPr>
-          <w:rFonts w:ascii="Georgia" w:hAnsi="Georgia"/>
-          <w:b w:val="false"/>
-          <w:bCs w:val="false"/>
-          <w:i/>
-          <w:iCs/>
+        <w:t>“…”</w:t>
+      </w:r>
+      <w:r>
+        <w:rPr>
+          <w:rFonts w:ascii="Andale Mono" w:hAnsi="Andale Mono"/>
+          <w:b w:val="false"/>
+          <w:bCs w:val="false"/>
+          <w:i w:val="false"/>
+          <w:iCs w:val="false"/>
           <w:caps w:val="false"/>
           <w:smallCaps w:val="false"/>
           <w:color w:val="24292E"/>
@@ -16929,25 +16869,16 @@
           <w:sz w:val="16"/>
           <w:szCs w:val="16"/>
         </w:rPr>
-        <w:t>char</w:t>
-      </w:r>
-    </w:p>
-    <w:p>
-      <w:pPr>
-        <w:pStyle w:val="Normal"/>
-        <w:rPr>
-          <w:b w:val="false"/>
-          <w:b w:val="false"/>
-          <w:bCs w:val="false"/>
-        </w:rPr>
-      </w:pPr>
-      <w:r>
-        <w:rPr>
-          <w:rFonts w:ascii="Andale Mono" w:hAnsi="Andale Mono"/>
-          <w:b w:val="false"/>
-          <w:bCs w:val="false"/>
-          <w:i w:val="false"/>
-          <w:iCs w:val="false"/>
+        <w:tab/>
+        <w:tab/>
+      </w:r>
+      <w:r>
+        <w:rPr>
+          <w:rFonts w:ascii="Georgia" w:hAnsi="Georgia"/>
+          <w:b w:val="false"/>
+          <w:bCs w:val="false"/>
+          <w:i/>
+          <w:iCs/>
           <w:caps w:val="false"/>
           <w:smallCaps w:val="false"/>
           <w:color w:val="24292E"/>
@@ -16955,12 +16886,21 @@
           <w:sz w:val="16"/>
           <w:szCs w:val="16"/>
         </w:rPr>
-        <w:t>#(:type …)</w:t>
-        <w:tab/>
-      </w:r>
-      <w:r>
-        <w:rPr>
-          <w:rFonts w:ascii="Georgia" w:hAnsi="Georgia"/>
+        <w:t>string, char vector</w:t>
+      </w:r>
+    </w:p>
+    <w:p>
+      <w:pPr>
+        <w:pStyle w:val="Normal"/>
+        <w:rPr>
+          <w:b w:val="false"/>
+          <w:b w:val="false"/>
+          <w:bCs w:val="false"/>
+        </w:rPr>
+      </w:pPr>
+      <w:r>
+        <w:rPr>
+          <w:rFonts w:ascii="Andale Mono" w:hAnsi="Andale Mono"/>
           <w:b w:val="false"/>
           <w:bCs w:val="false"/>
           <w:i/>
@@ -16972,21 +16912,13 @@
           <w:sz w:val="16"/>
           <w:szCs w:val="16"/>
         </w:rPr>
-        <w:t>vector</w:t>
-      </w:r>
-    </w:p>
-    <w:p>
-      <w:pPr>
-        <w:pStyle w:val="Normal"/>
-        <w:rPr>
-          <w:b w:val="false"/>
-          <w:b w:val="false"/>
-          <w:bCs w:val="false"/>
-        </w:rPr>
-      </w:pPr>
-      <w:r>
-        <w:rPr>
-          <w:rFonts w:ascii="Andale Mono" w:hAnsi="Andale Mono"/>
+        <w:t>\</w:t>
+        <w:tab/>
+        <w:tab/>
+      </w:r>
+      <w:r>
+        <w:rPr>
+          <w:rFonts w:ascii="Georgia" w:hAnsi="Georgia"/>
           <w:b w:val="false"/>
           <w:bCs w:val="false"/>
           <w:i w:val="false"/>
@@ -16998,16 +16930,40 @@
           <w:sz w:val="16"/>
           <w:szCs w:val="16"/>
         </w:rPr>
-        <w:t>#s(:type …)</w:t>
-        <w:tab/>
-      </w:r>
-      <w:r>
-        <w:rPr>
-          <w:rFonts w:ascii="Georgia" w:hAnsi="Georgia"/>
-          <w:b w:val="false"/>
-          <w:bCs w:val="false"/>
-          <w:i/>
-          <w:iCs/>
+        <w:t>single escape in strings</w:t>
+      </w:r>
+    </w:p>
+    <w:p>
+      <w:pPr>
+        <w:pStyle w:val="Normal"/>
+        <w:rPr>
+          <w:sz w:val="16"/>
+          <w:szCs w:val="16"/>
+        </w:rPr>
+      </w:pPr>
+      <w:r>
+        <w:rPr>
+          <w:sz w:val="16"/>
+          <w:szCs w:val="16"/>
+        </w:rPr>
+      </w:r>
+    </w:p>
+    <w:p>
+      <w:pPr>
+        <w:pStyle w:val="Normal"/>
+        <w:rPr>
+          <w:b w:val="false"/>
+          <w:b w:val="false"/>
+          <w:bCs w:val="false"/>
+        </w:rPr>
+      </w:pPr>
+      <w:r>
+        <w:rPr>
+          <w:rFonts w:ascii="Andale Mono" w:hAnsi="Andale Mono"/>
+          <w:b w:val="false"/>
+          <w:bCs w:val="false"/>
+          <w:i w:val="false"/>
+          <w:iCs w:val="false"/>
           <w:caps w:val="false"/>
           <w:smallCaps w:val="false"/>
           <w:color w:val="24292E"/>
@@ -17015,21 +16971,13 @@
           <w:sz w:val="16"/>
           <w:szCs w:val="16"/>
         </w:rPr>
-        <w:t>struct</w:t>
-      </w:r>
-    </w:p>
-    <w:p>
-      <w:pPr>
-        <w:pStyle w:val="Normal"/>
-        <w:rPr>
-          <w:b w:val="false"/>
-          <w:b w:val="false"/>
-          <w:bCs w:val="false"/>
-        </w:rPr>
-      </w:pPr>
-      <w:r>
-        <w:rPr>
-          <w:rFonts w:ascii="Andale Mono" w:hAnsi="Andale Mono"/>
+        <w:t>#x</w:t>
+        <w:tab/>
+        <w:tab/>
+      </w:r>
+      <w:r>
+        <w:rPr>
+          <w:rFonts w:ascii="Georgia" w:hAnsi="Georgia"/>
           <w:b w:val="false"/>
           <w:bCs w:val="false"/>
           <w:i w:val="false"/>
@@ -17041,14 +16989,14 @@
           <w:sz w:val="16"/>
           <w:szCs w:val="16"/>
         </w:rPr>
-        <w:t>#:symbol</w:t>
-      </w:r>
-      <w:r>
-        <w:rPr>
-          <w:rFonts w:ascii="Andale Mono" w:hAnsi="Andale Mono"/>
-          <w:b w:val="false"/>
-          <w:bCs w:val="false"/>
-          <w:i w:val="false"/>
+        <w:t xml:space="preserve">hexadecimal </w:t>
+      </w:r>
+      <w:r>
+        <w:rPr>
+          <w:rFonts w:ascii="Georgia" w:hAnsi="Georgia"/>
+          <w:b w:val="false"/>
+          <w:bCs w:val="false"/>
+          <w:i/>
           <w:iCs/>
           <w:caps w:val="false"/>
           <w:smallCaps w:val="false"/>
@@ -17057,11 +17005,21 @@
           <w:sz w:val="16"/>
           <w:szCs w:val="16"/>
         </w:rPr>
-        <w:tab/>
-      </w:r>
-      <w:r>
-        <w:rPr>
-          <w:rFonts w:ascii="Georgia" w:hAnsi="Georgia"/>
+        <w:t>fixnum</w:t>
+      </w:r>
+    </w:p>
+    <w:p>
+      <w:pPr>
+        <w:pStyle w:val="Normal"/>
+        <w:rPr>
+          <w:b w:val="false"/>
+          <w:b w:val="false"/>
+          <w:bCs w:val="false"/>
+        </w:rPr>
+      </w:pPr>
+      <w:r>
+        <w:rPr>
+          <w:rFonts w:ascii="Andale Mono" w:hAnsi="Andale Mono"/>
           <w:b w:val="false"/>
           <w:bCs w:val="false"/>
           <w:i w:val="false"/>
@@ -17073,14 +17031,16 @@
           <w:sz w:val="16"/>
           <w:szCs w:val="16"/>
         </w:rPr>
-        <w:t>uninterned</w:t>
-      </w:r>
-      <w:r>
-        <w:rPr>
-          <w:rFonts w:ascii="Georgia" w:hAnsi="Georgia"/>
-          <w:b w:val="false"/>
-          <w:bCs w:val="false"/>
-          <w:i w:val="false"/>
+        <w:t>#\c</w:t>
+        <w:tab/>
+        <w:tab/>
+      </w:r>
+      <w:r>
+        <w:rPr>
+          <w:rFonts w:ascii="Georgia" w:hAnsi="Georgia"/>
+          <w:b w:val="false"/>
+          <w:bCs w:val="false"/>
+          <w:i/>
           <w:iCs/>
           <w:caps w:val="false"/>
           <w:smallCaps w:val="false"/>
@@ -17089,15 +17049,25 @@
           <w:sz w:val="16"/>
           <w:szCs w:val="16"/>
         </w:rPr>
-        <w:t xml:space="preserve"> </w:t>
-      </w:r>
-      <w:r>
-        <w:rPr>
-          <w:rFonts w:ascii="Georgia" w:hAnsi="Georgia"/>
-          <w:b w:val="false"/>
-          <w:bCs w:val="false"/>
-          <w:i/>
-          <w:iCs/>
+        <w:t>char</w:t>
+      </w:r>
+    </w:p>
+    <w:p>
+      <w:pPr>
+        <w:pStyle w:val="Normal"/>
+        <w:rPr>
+          <w:b w:val="false"/>
+          <w:b w:val="false"/>
+          <w:bCs w:val="false"/>
+        </w:rPr>
+      </w:pPr>
+      <w:r>
+        <w:rPr>
+          <w:rFonts w:ascii="Andale Mono" w:hAnsi="Andale Mono"/>
+          <w:b w:val="false"/>
+          <w:bCs w:val="false"/>
+          <w:i w:val="false"/>
+          <w:iCs w:val="false"/>
           <w:caps w:val="false"/>
           <w:smallCaps w:val="false"/>
           <w:color w:val="24292E"/>
@@ -17105,17 +17075,16 @@
           <w:sz w:val="16"/>
           <w:szCs w:val="16"/>
         </w:rPr>
-        <w:t>symbol</w:t>
-      </w:r>
-    </w:p>
-    <w:p>
-      <w:pPr>
-        <w:pStyle w:val="Normal"/>
-        <w:rPr>
-          <w:rFonts w:ascii="Andale Mono" w:hAnsi="Andale Mono"/>
-          <w:b w:val="false"/>
-          <w:b w:val="false"/>
-          <w:bCs w:val="false"/>
+        <w:t>#(:type …)</w:t>
+        <w:tab/>
+      </w:r>
+      <w:r>
+        <w:rPr>
+          <w:rFonts w:ascii="Georgia" w:hAnsi="Georgia"/>
+          <w:b w:val="false"/>
+          <w:bCs w:val="false"/>
+          <w:i/>
+          <w:iCs/>
           <w:caps w:val="false"/>
           <w:smallCaps w:val="false"/>
           <w:color w:val="24292E"/>
@@ -17123,12 +17092,25 @@
           <w:sz w:val="16"/>
           <w:szCs w:val="16"/>
         </w:rPr>
+        <w:t>vector</w:t>
+      </w:r>
+    </w:p>
+    <w:p>
+      <w:pPr>
+        <w:pStyle w:val="Normal"/>
+        <w:rPr>
+          <w:b w:val="false"/>
+          <w:b w:val="false"/>
+          <w:bCs w:val="false"/>
+        </w:rPr>
       </w:pPr>
       <w:r>
         <w:rPr>
           <w:rFonts w:ascii="Andale Mono" w:hAnsi="Andale Mono"/>
           <w:b w:val="false"/>
           <w:bCs w:val="false"/>
+          <w:i w:val="false"/>
+          <w:iCs w:val="false"/>
           <w:caps w:val="false"/>
           <w:smallCaps w:val="false"/>
           <w:color w:val="24292E"/>
@@ -17136,22 +17118,16 @@
           <w:sz w:val="16"/>
           <w:szCs w:val="16"/>
         </w:rPr>
-      </w:r>
-    </w:p>
-    <w:p>
-      <w:pPr>
-        <w:pStyle w:val="Normal"/>
-        <w:rPr>
-          <w:b w:val="false"/>
-          <w:b w:val="false"/>
-          <w:bCs w:val="false"/>
-        </w:rPr>
-      </w:pPr>
-      <w:r>
-        <w:rPr>
-          <w:rFonts w:ascii="Andale Mono" w:hAnsi="Andale Mono"/>
-          <w:b w:val="false"/>
-          <w:bCs w:val="false"/>
+        <w:t>#s(:type …)</w:t>
+        <w:tab/>
+      </w:r>
+      <w:r>
+        <w:rPr>
+          <w:rFonts w:ascii="Georgia" w:hAnsi="Georgia"/>
+          <w:b w:val="false"/>
+          <w:bCs w:val="false"/>
+          <w:i/>
+          <w:iCs/>
           <w:caps w:val="false"/>
           <w:smallCaps w:val="false"/>
           <w:color w:val="24292E"/>
@@ -17159,13 +17135,21 @@
           <w:sz w:val="16"/>
           <w:szCs w:val="16"/>
         </w:rPr>
-        <w:t>\</w:t>
-        <w:tab/>
-        <w:tab/>
-      </w:r>
-      <w:r>
-        <w:rPr>
-          <w:rFonts w:ascii="Georgia" w:hAnsi="Georgia"/>
+        <w:t>struct</w:t>
+      </w:r>
+    </w:p>
+    <w:p>
+      <w:pPr>
+        <w:pStyle w:val="Normal"/>
+        <w:rPr>
+          <w:b w:val="false"/>
+          <w:b w:val="false"/>
+          <w:bCs w:val="false"/>
+        </w:rPr>
+      </w:pPr>
+      <w:r>
+        <w:rPr>
+          <w:rFonts w:ascii="Andale Mono" w:hAnsi="Andale Mono"/>
           <w:b w:val="false"/>
           <w:bCs w:val="false"/>
           <w:i w:val="false"/>
@@ -17177,25 +17161,15 @@
           <w:sz w:val="16"/>
           <w:szCs w:val="16"/>
         </w:rPr>
-        <w:t>single escape in strings</w:t>
-      </w:r>
-    </w:p>
-    <w:p>
-      <w:pPr>
-        <w:pStyle w:val="Normal"/>
-        <w:rPr>
-          <w:b w:val="false"/>
-          <w:b w:val="false"/>
-          <w:bCs w:val="false"/>
-        </w:rPr>
-      </w:pPr>
+        <w:t>#:symbol</w:t>
+      </w:r>
       <w:r>
         <w:rPr>
           <w:rFonts w:ascii="Andale Mono" w:hAnsi="Andale Mono"/>
           <w:b w:val="false"/>
           <w:bCs w:val="false"/>
           <w:i w:val="false"/>
-          <w:iCs w:val="false"/>
+          <w:iCs/>
           <w:caps w:val="false"/>
           <w:smallCaps w:val="false"/>
           <w:color w:val="24292E"/>
@@ -17203,11 +17177,11 @@
           <w:sz w:val="16"/>
           <w:szCs w:val="16"/>
         </w:rPr>
-        <w:t>“</w:t>
-      </w:r>
-      <w:r>
-        <w:rPr>
-          <w:rFonts w:ascii="Andale Mono" w:hAnsi="Andale Mono"/>
+        <w:tab/>
+      </w:r>
+      <w:r>
+        <w:rPr>
+          <w:rFonts w:ascii="Georgia" w:hAnsi="Georgia"/>
           <w:b w:val="false"/>
           <w:bCs w:val="false"/>
           <w:i w:val="false"/>
@@ -17219,17 +17193,15 @@
           <w:sz w:val="16"/>
           <w:szCs w:val="16"/>
         </w:rPr>
-        <w:t>`,;</w:t>
-        <w:tab/>
-        <w:tab/>
-      </w:r>
-      <w:r>
-        <w:rPr>
-          <w:rFonts w:ascii="Georgia" w:hAnsi="Georgia"/>
-          <w:b w:val="false"/>
-          <w:bCs w:val="false"/>
-          <w:i w:val="false"/>
-          <w:iCs w:val="false"/>
+        <w:t>uninterned</w:t>
+      </w:r>
+      <w:r>
+        <w:rPr>
+          <w:rFonts w:ascii="Georgia" w:hAnsi="Georgia"/>
+          <w:b w:val="false"/>
+          <w:bCs w:val="false"/>
+          <w:i w:val="false"/>
+          <w:iCs/>
           <w:caps w:val="false"/>
           <w:smallCaps w:val="false"/>
           <w:color w:val="24292E"/>
@@ -17237,25 +17209,15 @@
           <w:sz w:val="16"/>
           <w:szCs w:val="16"/>
         </w:rPr>
-        <w:t>terminating macro char</w:t>
-      </w:r>
-    </w:p>
-    <w:p>
-      <w:pPr>
-        <w:pStyle w:val="Normal"/>
-        <w:rPr>
-          <w:b w:val="false"/>
-          <w:b w:val="false"/>
-          <w:bCs w:val="false"/>
-        </w:rPr>
-      </w:pPr>
-      <w:r>
-        <w:rPr>
-          <w:rFonts w:ascii="Andale Mono" w:hAnsi="Andale Mono"/>
-          <w:b w:val="false"/>
-          <w:bCs w:val="false"/>
-          <w:i w:val="false"/>
-          <w:iCs w:val="false"/>
+        <w:t xml:space="preserve"> </w:t>
+      </w:r>
+      <w:r>
+        <w:rPr>
+          <w:rFonts w:ascii="Georgia" w:hAnsi="Georgia"/>
+          <w:b w:val="false"/>
+          <w:bCs w:val="false"/>
+          <w:i/>
+          <w:iCs/>
           <w:caps w:val="false"/>
           <w:smallCaps w:val="false"/>
           <w:color w:val="24292E"/>
@@ -17263,13 +17225,36 @@
           <w:sz w:val="16"/>
           <w:szCs w:val="16"/>
         </w:rPr>
-        <w:t>#</w:t>
-        <w:tab/>
-        <w:tab/>
-      </w:r>
-      <w:r>
-        <w:rPr>
-          <w:rFonts w:ascii="Georgia" w:hAnsi="Georgia"/>
+        <w:t>symbol</w:t>
+      </w:r>
+    </w:p>
+    <w:p>
+      <w:pPr>
+        <w:pStyle w:val="Normal"/>
+        <w:rPr>
+          <w:sz w:val="16"/>
+          <w:szCs w:val="16"/>
+        </w:rPr>
+      </w:pPr>
+      <w:r>
+        <w:rPr>
+          <w:sz w:val="16"/>
+          <w:szCs w:val="16"/>
+        </w:rPr>
+      </w:r>
+    </w:p>
+    <w:p>
+      <w:pPr>
+        <w:pStyle w:val="Normal"/>
+        <w:rPr>
+          <w:b w:val="false"/>
+          <w:b w:val="false"/>
+          <w:bCs w:val="false"/>
+        </w:rPr>
+      </w:pPr>
+      <w:r>
+        <w:rPr>
+          <w:rFonts w:ascii="Andale Mono" w:hAnsi="Andale Mono"/>
           <w:b w:val="false"/>
           <w:bCs w:val="false"/>
           <w:i w:val="false"/>
@@ -17281,18 +17266,13 @@
           <w:sz w:val="16"/>
           <w:szCs w:val="16"/>
         </w:rPr>
-        <w:t>non-terminating macro char</w:t>
-      </w:r>
-    </w:p>
-    <w:p>
-      <w:pPr>
-        <w:pStyle w:val="Normal"/>
+        <w:t>“</w:t>
+      </w:r>
+      <w:r>
         <w:rPr>
           <w:rFonts w:ascii="Andale Mono" w:hAnsi="Andale Mono"/>
           <w:b w:val="false"/>
-          <w:b w:val="false"/>
-          <w:bCs w:val="false"/>
-          <w:i w:val="false"/>
+          <w:bCs w:val="false"/>
           <w:i w:val="false"/>
           <w:iCs w:val="false"/>
           <w:caps w:val="false"/>
@@ -17302,10 +17282,13 @@
           <w:sz w:val="16"/>
           <w:szCs w:val="16"/>
         </w:rPr>
-      </w:pPr>
-      <w:r>
-        <w:rPr>
-          <w:rFonts w:ascii="Andale Mono" w:hAnsi="Andale Mono"/>
+        <w:t>`,;</w:t>
+        <w:tab/>
+        <w:tab/>
+      </w:r>
+      <w:r>
+        <w:rPr>
+          <w:rFonts w:ascii="Georgia" w:hAnsi="Georgia"/>
           <w:b w:val="false"/>
           <w:bCs w:val="false"/>
           <w:i w:val="false"/>
@@ -17317,6 +17300,7 @@
           <w:sz w:val="16"/>
           <w:szCs w:val="16"/>
         </w:rPr>
+        <w:t>terminating macro char</w:t>
       </w:r>
     </w:p>
     <w:p>
@@ -17342,7 +17326,8 @@
           <w:sz w:val="16"/>
           <w:szCs w:val="16"/>
         </w:rPr>
-        <w:t>!$%&amp;*+-.</w:t>
+        <w:t>#</w:t>
+        <w:tab/>
         <w:tab/>
       </w:r>
       <w:r>
@@ -17359,23 +17344,18 @@
           <w:sz w:val="16"/>
           <w:szCs w:val="16"/>
         </w:rPr>
-        <w:t>symbol constituents</w:t>
-      </w:r>
-    </w:p>
-    <w:p>
-      <w:pPr>
-        <w:pStyle w:val="Normal"/>
-        <w:rPr>
-          <w:b w:val="false"/>
-          <w:b w:val="false"/>
-          <w:bCs w:val="false"/>
-        </w:rPr>
-      </w:pPr>
-      <w:r>
+        <w:t>non-terminating macro char</w:t>
+      </w:r>
+    </w:p>
+    <w:p>
+      <w:pPr>
+        <w:pStyle w:val="Normal"/>
         <w:rPr>
           <w:rFonts w:ascii="Andale Mono" w:hAnsi="Andale Mono"/>
           <w:b w:val="false"/>
-          <w:bCs w:val="false"/>
+          <w:b w:val="false"/>
+          <w:bCs w:val="false"/>
+          <w:i w:val="false"/>
           <w:i w:val="false"/>
           <w:iCs w:val="false"/>
           <w:caps w:val="false"/>
@@ -17385,17 +17365,6 @@
           <w:sz w:val="16"/>
           <w:szCs w:val="16"/>
         </w:rPr>
-        <w:t>&lt;&gt;=?@[]|</w:t>
-      </w:r>
-    </w:p>
-    <w:p>
-      <w:pPr>
-        <w:pStyle w:val="Normal"/>
-        <w:rPr>
-          <w:b w:val="false"/>
-          <w:b w:val="false"/>
-          <w:bCs w:val="false"/>
-        </w:rPr>
       </w:pPr>
       <w:r>
         <w:rPr>
@@ -17411,7 +17380,6 @@
           <w:sz w:val="16"/>
           <w:szCs w:val="16"/>
         </w:rPr>
-        <w:t>:^_{}~/</w:t>
       </w:r>
     </w:p>
     <w:p>
@@ -17437,21 +17405,12 @@
           <w:sz w:val="16"/>
           <w:szCs w:val="16"/>
         </w:rPr>
-        <w:t>A..Za..z</w:t>
-      </w:r>
-    </w:p>
-    <w:p>
-      <w:pPr>
-        <w:pStyle w:val="Normal"/>
-        <w:rPr>
-          <w:b w:val="false"/>
-          <w:b w:val="false"/>
-          <w:bCs w:val="false"/>
-        </w:rPr>
-      </w:pPr>
-      <w:r>
-        <w:rPr>
-          <w:rFonts w:ascii="Andale Mono" w:hAnsi="Andale Mono"/>
+        <w:t>!$%&amp;*+-.</w:t>
+        <w:tab/>
+      </w:r>
+      <w:r>
+        <w:rPr>
+          <w:rFonts w:ascii="Georgia" w:hAnsi="Georgia"/>
           <w:b w:val="false"/>
           <w:bCs w:val="false"/>
           <w:i w:val="false"/>
@@ -17463,17 +17422,23 @@
           <w:sz w:val="16"/>
           <w:szCs w:val="16"/>
         </w:rPr>
-        <w:t xml:space="preserve">0..9      </w:t>
-      </w:r>
-    </w:p>
-    <w:p>
-      <w:pPr>
-        <w:pStyle w:val="Normal"/>
-        <w:rPr>
-          <w:b w:val="false"/>
-          <w:b w:val="false"/>
-          <w:bCs w:val="false"/>
-          <w:i w:val="false"/>
+        <w:t>symbol constituents</w:t>
+      </w:r>
+    </w:p>
+    <w:p>
+      <w:pPr>
+        <w:pStyle w:val="Normal"/>
+        <w:rPr>
+          <w:b w:val="false"/>
+          <w:b w:val="false"/>
+          <w:bCs w:val="false"/>
+        </w:rPr>
+      </w:pPr>
+      <w:r>
+        <w:rPr>
+          <w:rFonts w:ascii="Andale Mono" w:hAnsi="Andale Mono"/>
+          <w:b w:val="false"/>
+          <w:bCs w:val="false"/>
           <w:i w:val="false"/>
           <w:iCs w:val="false"/>
           <w:caps w:val="false"/>
@@ -17483,9 +17448,21 @@
           <w:sz w:val="16"/>
           <w:szCs w:val="16"/>
         </w:rPr>
-      </w:pPr>
-      <w:r>
-        <w:rPr>
+        <w:t>&lt;&gt;=?@[]|</w:t>
+      </w:r>
+    </w:p>
+    <w:p>
+      <w:pPr>
+        <w:pStyle w:val="Normal"/>
+        <w:rPr>
+          <w:b w:val="false"/>
+          <w:b w:val="false"/>
+          <w:bCs w:val="false"/>
+        </w:rPr>
+      </w:pPr>
+      <w:r>
+        <w:rPr>
+          <w:rFonts w:ascii="Andale Mono" w:hAnsi="Andale Mono"/>
           <w:b w:val="false"/>
           <w:bCs w:val="false"/>
           <w:i w:val="false"/>
@@ -17497,6 +17474,7 @@
           <w:sz w:val="16"/>
           <w:szCs w:val="16"/>
         </w:rPr>
+        <w:t>:^_{}~/</w:t>
       </w:r>
     </w:p>
     <w:p>
@@ -17522,12 +17500,21 @@
           <w:sz w:val="16"/>
           <w:szCs w:val="16"/>
         </w:rPr>
-        <w:t>0x09 #\tab</w:t>
-        <w:tab/>
-      </w:r>
-      <w:r>
-        <w:rPr>
-          <w:rFonts w:ascii="Georgia" w:hAnsi="Georgia"/>
+        <w:t>A..Za..z</w:t>
+      </w:r>
+    </w:p>
+    <w:p>
+      <w:pPr>
+        <w:pStyle w:val="Normal"/>
+        <w:rPr>
+          <w:b w:val="false"/>
+          <w:b w:val="false"/>
+          <w:bCs w:val="false"/>
+        </w:rPr>
+      </w:pPr>
+      <w:r>
+        <w:rPr>
+          <w:rFonts w:ascii="Andale Mono" w:hAnsi="Andale Mono"/>
           <w:b w:val="false"/>
           <w:bCs w:val="false"/>
           <w:i w:val="false"/>
@@ -17539,23 +17526,17 @@
           <w:sz w:val="16"/>
           <w:szCs w:val="16"/>
         </w:rPr>
-        <w:t>whitespace</w:t>
-      </w:r>
-    </w:p>
-    <w:p>
-      <w:pPr>
-        <w:pStyle w:val="Normal"/>
-        <w:rPr>
-          <w:b w:val="false"/>
-          <w:b w:val="false"/>
-          <w:bCs w:val="false"/>
-        </w:rPr>
-      </w:pPr>
-      <w:r>
-        <w:rPr>
-          <w:rFonts w:ascii="Andale Mono" w:hAnsi="Andale Mono"/>
-          <w:b w:val="false"/>
-          <w:bCs w:val="false"/>
+        <w:t xml:space="preserve">0..9      </w:t>
+      </w:r>
+    </w:p>
+    <w:p>
+      <w:pPr>
+        <w:pStyle w:val="Normal"/>
+        <w:rPr>
+          <w:b w:val="false"/>
+          <w:b w:val="false"/>
+          <w:bCs w:val="false"/>
+          <w:i w:val="false"/>
           <w:i w:val="false"/>
           <w:iCs w:val="false"/>
           <w:caps w:val="false"/>
@@ -17565,21 +17546,9 @@
           <w:sz w:val="16"/>
           <w:szCs w:val="16"/>
         </w:rPr>
-        <w:t xml:space="preserve">0x0a #\linefeed </w:t>
-      </w:r>
-    </w:p>
-    <w:p>
-      <w:pPr>
-        <w:pStyle w:val="Normal"/>
-        <w:rPr>
-          <w:b w:val="false"/>
-          <w:b w:val="false"/>
-          <w:bCs w:val="false"/>
-        </w:rPr>
-      </w:pPr>
-      <w:r>
-        <w:rPr>
-          <w:rFonts w:ascii="Andale Mono" w:hAnsi="Andale Mono"/>
+      </w:pPr>
+      <w:r>
+        <w:rPr>
           <w:b w:val="false"/>
           <w:bCs w:val="false"/>
           <w:i w:val="false"/>
@@ -17591,7 +17560,6 @@
           <w:sz w:val="16"/>
           <w:szCs w:val="16"/>
         </w:rPr>
-        <w:t xml:space="preserve">0x0c #\page                </w:t>
       </w:r>
     </w:p>
     <w:p>
@@ -17617,21 +17585,12 @@
           <w:sz w:val="16"/>
           <w:szCs w:val="16"/>
         </w:rPr>
-        <w:t xml:space="preserve">0x0d #\return            </w:t>
-      </w:r>
-    </w:p>
-    <w:p>
-      <w:pPr>
-        <w:pStyle w:val="Normal"/>
-        <w:rPr>
-          <w:b w:val="false"/>
-          <w:b w:val="false"/>
-          <w:bCs w:val="false"/>
-        </w:rPr>
-      </w:pPr>
-      <w:r>
-        <w:rPr>
-          <w:rFonts w:ascii="Andale Mono" w:hAnsi="Andale Mono"/>
+        <w:t>0x09 #\tab</w:t>
+        <w:tab/>
+      </w:r>
+      <w:r>
+        <w:rPr>
+          <w:rFonts w:ascii="Georgia" w:hAnsi="Georgia"/>
           <w:b w:val="false"/>
           <w:bCs w:val="false"/>
           <w:i w:val="false"/>
@@ -17643,6 +17602,110 @@
           <w:sz w:val="16"/>
           <w:szCs w:val="16"/>
         </w:rPr>
+        <w:t>whitespace</w:t>
+      </w:r>
+    </w:p>
+    <w:p>
+      <w:pPr>
+        <w:pStyle w:val="Normal"/>
+        <w:rPr>
+          <w:b w:val="false"/>
+          <w:b w:val="false"/>
+          <w:bCs w:val="false"/>
+        </w:rPr>
+      </w:pPr>
+      <w:r>
+        <w:rPr>
+          <w:rFonts w:ascii="Andale Mono" w:hAnsi="Andale Mono"/>
+          <w:b w:val="false"/>
+          <w:bCs w:val="false"/>
+          <w:i w:val="false"/>
+          <w:iCs w:val="false"/>
+          <w:caps w:val="false"/>
+          <w:smallCaps w:val="false"/>
+          <w:color w:val="24292E"/>
+          <w:spacing w:val="0"/>
+          <w:sz w:val="16"/>
+          <w:szCs w:val="16"/>
+        </w:rPr>
+        <w:t xml:space="preserve">0x0a #\linefeed </w:t>
+      </w:r>
+    </w:p>
+    <w:p>
+      <w:pPr>
+        <w:pStyle w:val="Normal"/>
+        <w:rPr>
+          <w:b w:val="false"/>
+          <w:b w:val="false"/>
+          <w:bCs w:val="false"/>
+        </w:rPr>
+      </w:pPr>
+      <w:r>
+        <w:rPr>
+          <w:rFonts w:ascii="Andale Mono" w:hAnsi="Andale Mono"/>
+          <w:b w:val="false"/>
+          <w:bCs w:val="false"/>
+          <w:i w:val="false"/>
+          <w:iCs w:val="false"/>
+          <w:caps w:val="false"/>
+          <w:smallCaps w:val="false"/>
+          <w:color w:val="24292E"/>
+          <w:spacing w:val="0"/>
+          <w:sz w:val="16"/>
+          <w:szCs w:val="16"/>
+        </w:rPr>
+        <w:t xml:space="preserve">0x0c #\page                </w:t>
+      </w:r>
+    </w:p>
+    <w:p>
+      <w:pPr>
+        <w:pStyle w:val="Normal"/>
+        <w:rPr>
+          <w:b w:val="false"/>
+          <w:b w:val="false"/>
+          <w:bCs w:val="false"/>
+        </w:rPr>
+      </w:pPr>
+      <w:r>
+        <w:rPr>
+          <w:rFonts w:ascii="Andale Mono" w:hAnsi="Andale Mono"/>
+          <w:b w:val="false"/>
+          <w:bCs w:val="false"/>
+          <w:i w:val="false"/>
+          <w:iCs w:val="false"/>
+          <w:caps w:val="false"/>
+          <w:smallCaps w:val="false"/>
+          <w:color w:val="24292E"/>
+          <w:spacing w:val="0"/>
+          <w:sz w:val="16"/>
+          <w:szCs w:val="16"/>
+        </w:rPr>
+        <w:t xml:space="preserve">0x0d #\return            </w:t>
+      </w:r>
+    </w:p>
+    <w:p>
+      <w:pPr>
+        <w:pStyle w:val="Normal"/>
+        <w:rPr>
+          <w:b w:val="false"/>
+          <w:b w:val="false"/>
+          <w:bCs w:val="false"/>
+        </w:rPr>
+      </w:pPr>
+      <w:r>
+        <w:rPr>
+          <w:rFonts w:ascii="Andale Mono" w:hAnsi="Andale Mono"/>
+          <w:b w:val="false"/>
+          <w:bCs w:val="false"/>
+          <w:i w:val="false"/>
+          <w:iCs w:val="false"/>
+          <w:caps w:val="false"/>
+          <w:smallCaps w:val="false"/>
+          <w:color w:val="24292E"/>
+          <w:spacing w:val="0"/>
+          <w:sz w:val="16"/>
+          <w:szCs w:val="16"/>
+        </w:rPr>
         <w:t xml:space="preserve">0x20 #\space </w:t>
       </w:r>
     </w:p>
@@ -17846,7 +17909,71 @@
           <w:u w:val="none"/>
           <w:lang w:val="en-US" w:eastAsia="zh-CN" w:bidi="hi-IN"/>
         </w:rPr>
-        <w:t>runtime: xx.xx.xx: [-h?pvcedlq] [file…]</w:t>
+        <w:t>runtime: x.</w:t>
+      </w:r>
+      <w:r>
+        <w:rPr>
+          <w:rFonts w:eastAsia="Songti SC" w:cs="Arial Unicode MS" w:ascii="Andale Mono" w:hAnsi="Andale Mono"/>
+          <w:b w:val="false"/>
+          <w:bCs w:val="false"/>
+          <w:i w:val="false"/>
+          <w:iCs w:val="false"/>
+          <w:color w:val="auto"/>
+          <w:kern w:val="2"/>
+          <w:sz w:val="16"/>
+          <w:szCs w:val="16"/>
+          <w:u w:val="none"/>
+          <w:lang w:val="en-US" w:eastAsia="zh-CN" w:bidi="hi-IN"/>
+        </w:rPr>
+        <w:t>y</w:t>
+      </w:r>
+      <w:r>
+        <w:rPr>
+          <w:rFonts w:eastAsia="Songti SC" w:cs="Arial Unicode MS" w:ascii="Andale Mono" w:hAnsi="Andale Mono"/>
+          <w:b w:val="false"/>
+          <w:bCs w:val="false"/>
+          <w:i w:val="false"/>
+          <w:iCs w:val="false"/>
+          <w:color w:val="auto"/>
+          <w:kern w:val="2"/>
+          <w:sz w:val="16"/>
+          <w:szCs w:val="16"/>
+          <w:u w:val="none"/>
+          <w:lang w:val="en-US" w:eastAsia="zh-CN" w:bidi="hi-IN"/>
+        </w:rPr>
+        <w:t>.</w:t>
+      </w:r>
+      <w:r>
+        <w:rPr>
+          <w:rFonts w:eastAsia="Songti SC" w:cs="Arial Unicode MS" w:ascii="Andale Mono" w:hAnsi="Andale Mono"/>
+          <w:b w:val="false"/>
+          <w:bCs w:val="false"/>
+          <w:i w:val="false"/>
+          <w:iCs w:val="false"/>
+          <w:color w:val="auto"/>
+          <w:kern w:val="2"/>
+          <w:sz w:val="16"/>
+          <w:szCs w:val="16"/>
+          <w:u w:val="none"/>
+          <w:lang w:val="en-US" w:eastAsia="zh-CN" w:bidi="hi-IN"/>
+        </w:rPr>
+        <w:t>z</w:t>
+      </w:r>
+      <w:r>
+        <w:rPr>
+          <w:rFonts w:eastAsia="Songti SC" w:cs="Arial Unicode MS" w:ascii="Andale Mono" w:hAnsi="Andale Mono"/>
+          <w:b w:val="false"/>
+          <w:bCs w:val="false"/>
+          <w:i w:val="false"/>
+          <w:iCs w:val="false"/>
+          <w:color w:val="auto"/>
+          <w:kern w:val="2"/>
+          <w:sz w:val="16"/>
+          <w:szCs w:val="16"/>
+          <w:u w:val="none"/>
+          <w:lang w:val="en-US" w:eastAsia="zh-CN" w:bidi="hi-IN"/>
+        </w:rPr>
+        <w:t>: [-h?pvcedlq] [file…]</w:t>
       </w:r>
     </w:p>
     <w:p>
@@ -18566,7 +18693,7 @@
     <w:pPr>
       <w:widowControl/>
       <w:suppressAutoHyphens w:val="true"/>
-      <w:overflowPunct w:val="false"/>
+      <w:overflowPunct w:val="true"/>
       <w:bidi w:val="0"/>
       <w:spacing w:before="0" w:after="0"/>
       <w:jc w:val="left"/>

</xml_diff>

<commit_message>
#74 - mu: death to t
</commit_message>
<xml_diff>
--- a/doc/refcards/mu-ref.docx
+++ b/doc/refcards/mu-ref.docx
@@ -1894,7 +1894,7 @@
           <w:sz w:val="16"/>
           <w:szCs w:val="16"/>
         </w:rPr>
-        <w:t>:t :byte:fixnum :float</w:t>
+        <w:t>:t :byte :fixnum :float</w:t>
       </w:r>
     </w:p>
     <w:p>
@@ -7428,27 +7428,6 @@
       <w:r>
         <w:rPr>
           <w:rFonts w:ascii="Georgia" w:hAnsi="Georgia"/>
-          <w:i w:val="false"/>
-          <w:iCs w:val="false"/>
-          <w:sz w:val="18"/>
-          <w:szCs w:val="18"/>
-        </w:rPr>
-        <w:t>is</w:t>
-      </w:r>
-      <w:r>
-        <w:rPr>
-          <w:rFonts w:ascii="Georgia" w:hAnsi="Georgia"/>
-          <w:b w:val="false"/>
-          <w:i w:val="false"/>
-          <w:iCs w:val="false"/>
-          <w:sz w:val="18"/>
-          <w:szCs w:val="18"/>
-        </w:rPr>
-        <w:t xml:space="preserve"> </w:t>
-      </w:r>
-      <w:r>
-        <w:rPr>
-          <w:rFonts w:ascii="Georgia" w:hAnsi="Georgia"/>
           <w:i/>
           <w:iCs/>
           <w:sz w:val="18"/>
@@ -8453,27 +8432,6 @@
           <w:szCs w:val="18"/>
         </w:rPr>
         <w:t xml:space="preserve">bool, </w:t>
-      </w:r>
-      <w:r>
-        <w:rPr>
-          <w:rFonts w:ascii="Georgia" w:hAnsi="Georgia"/>
-          <w:i w:val="false"/>
-          <w:iCs w:val="false"/>
-          <w:sz w:val="18"/>
-          <w:szCs w:val="18"/>
-        </w:rPr>
-        <w:t>is</w:t>
-      </w:r>
-      <w:r>
-        <w:rPr>
-          <w:rFonts w:ascii="Georgia" w:hAnsi="Georgia"/>
-          <w:b w:val="false"/>
-          <w:i w:val="false"/>
-          <w:iCs w:val="false"/>
-          <w:sz w:val="18"/>
-          <w:szCs w:val="18"/>
-        </w:rPr>
-        <w:t xml:space="preserve"> </w:t>
       </w:r>
       <w:r>
         <w:rPr>
@@ -16403,15 +16361,15 @@
           <w:sz w:val="16"/>
           <w:szCs w:val="16"/>
         </w:rPr>
-        <w:t>`</w:t>
-      </w:r>
-      <w:r>
-        <w:rPr>
-          <w:rFonts w:ascii="Andale Mono" w:hAnsi="Andale Mono"/>
-          <w:b w:val="false"/>
-          <w:bCs w:val="false"/>
-          <w:i w:val="false"/>
-          <w:iCs w:val="false"/>
+        <w:t>`(</w:t>
+      </w:r>
+      <w:r>
+        <w:rPr>
+          <w:rFonts w:ascii="Georgia" w:hAnsi="Georgia"/>
+          <w:b w:val="false"/>
+          <w:bCs w:val="false"/>
+          <w:i/>
+          <w:iCs/>
           <w:caps w:val="false"/>
           <w:smallCaps w:val="false"/>
           <w:color w:val="24292E"/>
@@ -16419,15 +16377,15 @@
           <w:sz w:val="16"/>
           <w:szCs w:val="16"/>
         </w:rPr>
-        <w:t>(</w:t>
-      </w:r>
-      <w:r>
-        <w:rPr>
-          <w:rFonts w:ascii="Georgia" w:hAnsi="Georgia"/>
-          <w:b w:val="false"/>
-          <w:bCs w:val="false"/>
-          <w:i/>
-          <w:iCs/>
+        <w:t>...)</w:t>
+      </w:r>
+      <w:r>
+        <w:rPr>
+          <w:rFonts w:ascii="Andale Mono" w:hAnsi="Andale Mono"/>
+          <w:b w:val="false"/>
+          <w:bCs w:val="false"/>
+          <w:i w:val="false"/>
+          <w:iCs w:val="false"/>
           <w:caps w:val="false"/>
           <w:smallCaps w:val="false"/>
           <w:color w:val="24292E"/>
@@ -16435,11 +16393,12 @@
           <w:sz w:val="16"/>
           <w:szCs w:val="16"/>
         </w:rPr>
-        <w:t>...)</w:t>
-      </w:r>
-      <w:r>
-        <w:rPr>
-          <w:rFonts w:ascii="Andale Mono" w:hAnsi="Andale Mono"/>
+        <w:tab/>
+        <w:tab/>
+      </w:r>
+      <w:r>
+        <w:rPr>
+          <w:rFonts w:ascii="Georgia" w:hAnsi="Georgia"/>
           <w:b w:val="false"/>
           <w:bCs w:val="false"/>
           <w:i w:val="false"/>
@@ -16451,12 +16410,21 @@
           <w:sz w:val="16"/>
           <w:szCs w:val="16"/>
         </w:rPr>
-        <w:tab/>
-        <w:tab/>
-      </w:r>
-      <w:r>
-        <w:rPr>
-          <w:rFonts w:ascii="Georgia" w:hAnsi="Georgia"/>
+        <w:t>backquoted list (proper lists only)</w:t>
+      </w:r>
+    </w:p>
+    <w:p>
+      <w:pPr>
+        <w:pStyle w:val="Normal"/>
+        <w:rPr>
+          <w:b w:val="false"/>
+          <w:b w:val="false"/>
+          <w:bCs w:val="false"/>
+        </w:rPr>
+      </w:pPr>
+      <w:r>
+        <w:rPr>
+          <w:rFonts w:ascii="Andale Mono" w:hAnsi="Andale Mono"/>
           <w:b w:val="false"/>
           <w:bCs w:val="false"/>
           <w:i w:val="false"/>
@@ -16468,15 +16436,15 @@
           <w:sz w:val="16"/>
           <w:szCs w:val="16"/>
         </w:rPr>
-        <w:t xml:space="preserve">backquoted </w:t>
-      </w:r>
-      <w:r>
-        <w:rPr>
-          <w:rFonts w:ascii="Georgia" w:hAnsi="Georgia"/>
-          <w:b w:val="false"/>
-          <w:bCs w:val="false"/>
-          <w:i w:val="false"/>
-          <w:iCs w:val="false"/>
+        <w:t>,</w:t>
+      </w:r>
+      <w:r>
+        <w:rPr>
+          <w:rFonts w:ascii="Georgia" w:hAnsi="Georgia"/>
+          <w:b w:val="false"/>
+          <w:bCs w:val="false"/>
+          <w:i/>
+          <w:iCs/>
           <w:caps w:val="false"/>
           <w:smallCaps w:val="false"/>
           <w:color w:val="24292E"/>
@@ -16484,18 +16452,8 @@
           <w:sz w:val="16"/>
           <w:szCs w:val="16"/>
         </w:rPr>
-        <w:t>list (proper lists only)</w:t>
-      </w:r>
-    </w:p>
-    <w:p>
-      <w:pPr>
-        <w:pStyle w:val="Normal"/>
-        <w:rPr>
-          <w:b w:val="false"/>
-          <w:b w:val="false"/>
-          <w:bCs w:val="false"/>
-        </w:rPr>
-      </w:pPr>
+        <w:t>form</w:t>
+      </w:r>
       <w:r>
         <w:rPr>
           <w:rFonts w:ascii="Andale Mono" w:hAnsi="Andale Mono"/>
@@ -16510,15 +16468,16 @@
           <w:sz w:val="16"/>
           <w:szCs w:val="16"/>
         </w:rPr>
-        <w:t>,</w:t>
-      </w:r>
-      <w:r>
-        <w:rPr>
-          <w:rFonts w:ascii="Georgia" w:hAnsi="Georgia"/>
-          <w:b w:val="false"/>
-          <w:bCs w:val="false"/>
-          <w:i/>
-          <w:iCs/>
+        <w:tab/>
+        <w:tab/>
+      </w:r>
+      <w:r>
+        <w:rPr>
+          <w:rFonts w:ascii="Georgia" w:hAnsi="Georgia"/>
+          <w:b w:val="false"/>
+          <w:bCs w:val="false"/>
+          <w:i w:val="false"/>
+          <w:iCs w:val="false"/>
           <w:caps w:val="false"/>
           <w:smallCaps w:val="false"/>
           <w:color w:val="24292E"/>
@@ -16526,8 +16485,18 @@
           <w:sz w:val="16"/>
           <w:szCs w:val="16"/>
         </w:rPr>
-        <w:t>form</w:t>
-      </w:r>
+        <w:t>eval backquoted form</w:t>
+      </w:r>
+    </w:p>
+    <w:p>
+      <w:pPr>
+        <w:pStyle w:val="Normal"/>
+        <w:rPr>
+          <w:b w:val="false"/>
+          <w:b w:val="false"/>
+          <w:bCs w:val="false"/>
+        </w:rPr>
+      </w:pPr>
       <w:r>
         <w:rPr>
           <w:rFonts w:ascii="Andale Mono" w:hAnsi="Andale Mono"/>
@@ -16542,16 +16511,15 @@
           <w:sz w:val="16"/>
           <w:szCs w:val="16"/>
         </w:rPr>
-        <w:tab/>
-        <w:tab/>
-      </w:r>
-      <w:r>
-        <w:rPr>
-          <w:rFonts w:ascii="Georgia" w:hAnsi="Georgia"/>
-          <w:b w:val="false"/>
-          <w:bCs w:val="false"/>
-          <w:i w:val="false"/>
-          <w:iCs w:val="false"/>
+        <w:t>,@</w:t>
+      </w:r>
+      <w:r>
+        <w:rPr>
+          <w:rFonts w:ascii="Georgia" w:hAnsi="Georgia"/>
+          <w:b w:val="false"/>
+          <w:bCs w:val="false"/>
+          <w:i/>
+          <w:iCs/>
           <w:caps w:val="false"/>
           <w:smallCaps w:val="false"/>
           <w:color w:val="24292E"/>
@@ -16559,18 +16527,8 @@
           <w:sz w:val="16"/>
           <w:szCs w:val="16"/>
         </w:rPr>
-        <w:t>eval backquoted form</w:t>
-      </w:r>
-    </w:p>
-    <w:p>
-      <w:pPr>
-        <w:pStyle w:val="Normal"/>
-        <w:rPr>
-          <w:b w:val="false"/>
-          <w:b w:val="false"/>
-          <w:bCs w:val="false"/>
-        </w:rPr>
-      </w:pPr>
+        <w:t>form</w:t>
+      </w:r>
       <w:r>
         <w:rPr>
           <w:rFonts w:ascii="Andale Mono" w:hAnsi="Andale Mono"/>
@@ -16585,15 +16543,16 @@
           <w:sz w:val="16"/>
           <w:szCs w:val="16"/>
         </w:rPr>
-        <w:t>,@</w:t>
-      </w:r>
-      <w:r>
-        <w:rPr>
-          <w:rFonts w:ascii="Georgia" w:hAnsi="Georgia"/>
-          <w:b w:val="false"/>
-          <w:bCs w:val="false"/>
-          <w:i/>
-          <w:iCs/>
+        <w:tab/>
+        <w:tab/>
+      </w:r>
+      <w:r>
+        <w:rPr>
+          <w:rFonts w:ascii="Georgia" w:hAnsi="Georgia"/>
+          <w:b w:val="false"/>
+          <w:bCs w:val="false"/>
+          <w:i w:val="false"/>
+          <w:iCs w:val="false"/>
           <w:caps w:val="false"/>
           <w:smallCaps w:val="false"/>
           <w:color w:val="24292E"/>
@@ -16601,8 +16560,40 @@
           <w:sz w:val="16"/>
           <w:szCs w:val="16"/>
         </w:rPr>
-        <w:t>form</w:t>
-      </w:r>
+        <w:t>eval-splice backquoted form</w:t>
+      </w:r>
+    </w:p>
+    <w:p>
+      <w:pPr>
+        <w:pStyle w:val="Normal"/>
+        <w:rPr>
+          <w:rFonts w:ascii="Andale Mono" w:hAnsi="Andale Mono"/>
+          <w:b w:val="false"/>
+          <w:b w:val="false"/>
+          <w:bCs w:val="false"/>
+          <w:sz w:val="16"/>
+          <w:szCs w:val="16"/>
+        </w:rPr>
+      </w:pPr>
+      <w:r>
+        <w:rPr>
+          <w:rFonts w:ascii="Andale Mono" w:hAnsi="Andale Mono"/>
+          <w:b w:val="false"/>
+          <w:bCs w:val="false"/>
+          <w:sz w:val="16"/>
+          <w:szCs w:val="16"/>
+        </w:rPr>
+      </w:r>
+    </w:p>
+    <w:p>
+      <w:pPr>
+        <w:pStyle w:val="Normal"/>
+        <w:rPr>
+          <w:b w:val="false"/>
+          <w:b w:val="false"/>
+          <w:bCs w:val="false"/>
+        </w:rPr>
+      </w:pPr>
       <w:r>
         <w:rPr>
           <w:rFonts w:ascii="Andale Mono" w:hAnsi="Andale Mono"/>
@@ -16617,6 +16608,7 @@
           <w:sz w:val="16"/>
           <w:szCs w:val="16"/>
         </w:rPr>
+        <w:t>(…)</w:t>
         <w:tab/>
         <w:tab/>
       </w:r>
@@ -16634,47 +16626,15 @@
           <w:sz w:val="16"/>
           <w:szCs w:val="16"/>
         </w:rPr>
-        <w:t>eval-splice backquoted form</w:t>
-      </w:r>
-    </w:p>
-    <w:p>
-      <w:pPr>
-        <w:pStyle w:val="Normal"/>
-        <w:rPr>
-          <w:rFonts w:ascii="Andale Mono" w:hAnsi="Andale Mono"/>
-          <w:b w:val="false"/>
-          <w:b w:val="false"/>
-          <w:bCs w:val="false"/>
-          <w:sz w:val="16"/>
-          <w:szCs w:val="16"/>
-        </w:rPr>
-      </w:pPr>
-      <w:r>
-        <w:rPr>
-          <w:rFonts w:ascii="Andale Mono" w:hAnsi="Andale Mono"/>
-          <w:b w:val="false"/>
-          <w:bCs w:val="false"/>
-          <w:sz w:val="16"/>
-          <w:szCs w:val="16"/>
-        </w:rPr>
-      </w:r>
-    </w:p>
-    <w:p>
-      <w:pPr>
-        <w:pStyle w:val="Normal"/>
-        <w:rPr>
-          <w:b w:val="false"/>
-          <w:b w:val="false"/>
-          <w:bCs w:val="false"/>
-        </w:rPr>
-      </w:pPr>
-      <w:r>
-        <w:rPr>
-          <w:rFonts w:ascii="Andale Mono" w:hAnsi="Andale Mono"/>
-          <w:b w:val="false"/>
-          <w:bCs w:val="false"/>
-          <w:i w:val="false"/>
-          <w:iCs w:val="false"/>
+        <w:t xml:space="preserve">constant </w:t>
+      </w:r>
+      <w:r>
+        <w:rPr>
+          <w:rFonts w:ascii="Georgia" w:hAnsi="Georgia"/>
+          <w:b w:val="false"/>
+          <w:bCs w:val="false"/>
+          <w:i/>
+          <w:iCs/>
           <w:caps w:val="false"/>
           <w:smallCaps w:val="false"/>
           <w:color w:val="24292E"/>
@@ -16682,13 +16642,21 @@
           <w:sz w:val="16"/>
           <w:szCs w:val="16"/>
         </w:rPr>
-        <w:t>(…)</w:t>
-        <w:tab/>
-        <w:tab/>
-      </w:r>
-      <w:r>
-        <w:rPr>
-          <w:rFonts w:ascii="Georgia" w:hAnsi="Georgia"/>
+        <w:t>list</w:t>
+      </w:r>
+    </w:p>
+    <w:p>
+      <w:pPr>
+        <w:pStyle w:val="Normal"/>
+        <w:rPr>
+          <w:b w:val="false"/>
+          <w:b w:val="false"/>
+          <w:bCs w:val="false"/>
+        </w:rPr>
+      </w:pPr>
+      <w:r>
+        <w:rPr>
+          <w:rFonts w:ascii="Andale Mono" w:hAnsi="Andale Mono"/>
           <w:b w:val="false"/>
           <w:bCs w:val="false"/>
           <w:i w:val="false"/>
@@ -16700,15 +16668,16 @@
           <w:sz w:val="16"/>
           <w:szCs w:val="16"/>
         </w:rPr>
-        <w:t xml:space="preserve">constant </w:t>
-      </w:r>
-      <w:r>
-        <w:rPr>
-          <w:rFonts w:ascii="Georgia" w:hAnsi="Georgia"/>
-          <w:b w:val="false"/>
-          <w:bCs w:val="false"/>
-          <w:i/>
-          <w:iCs/>
+        <w:t xml:space="preserve">()           </w:t>
+        <w:tab/>
+      </w:r>
+      <w:r>
+        <w:rPr>
+          <w:rFonts w:ascii="Georgia" w:hAnsi="Georgia"/>
+          <w:b w:val="false"/>
+          <w:bCs w:val="false"/>
+          <w:i w:val="false"/>
+          <w:iCs w:val="false"/>
           <w:caps w:val="false"/>
           <w:smallCaps w:val="false"/>
           <w:color w:val="24292E"/>
@@ -16716,25 +16685,15 @@
           <w:sz w:val="16"/>
           <w:szCs w:val="16"/>
         </w:rPr>
-        <w:t>list</w:t>
-      </w:r>
-    </w:p>
-    <w:p>
-      <w:pPr>
-        <w:pStyle w:val="Normal"/>
-        <w:rPr>
-          <w:b w:val="false"/>
-          <w:b w:val="false"/>
-          <w:bCs w:val="false"/>
-        </w:rPr>
-      </w:pPr>
-      <w:r>
-        <w:rPr>
-          <w:rFonts w:ascii="Andale Mono" w:hAnsi="Andale Mono"/>
-          <w:b w:val="false"/>
-          <w:bCs w:val="false"/>
-          <w:i w:val="false"/>
-          <w:iCs w:val="false"/>
+        <w:t xml:space="preserve">empty </w:t>
+      </w:r>
+      <w:r>
+        <w:rPr>
+          <w:rFonts w:ascii="Georgia" w:hAnsi="Georgia"/>
+          <w:b w:val="false"/>
+          <w:bCs w:val="false"/>
+          <w:i/>
+          <w:iCs/>
           <w:caps w:val="false"/>
           <w:smallCaps w:val="false"/>
           <w:color w:val="24292E"/>
@@ -16742,8 +16701,7 @@
           <w:sz w:val="16"/>
           <w:szCs w:val="16"/>
         </w:rPr>
-        <w:t xml:space="preserve">()           </w:t>
-        <w:tab/>
+        <w:t>list</w:t>
       </w:r>
       <w:r>
         <w:rPr>
@@ -16759,15 +16717,15 @@
           <w:sz w:val="16"/>
           <w:szCs w:val="16"/>
         </w:rPr>
-        <w:t xml:space="preserve">empty </w:t>
-      </w:r>
-      <w:r>
-        <w:rPr>
-          <w:rFonts w:ascii="Georgia" w:hAnsi="Georgia"/>
-          <w:b w:val="false"/>
-          <w:bCs w:val="false"/>
-          <w:i/>
-          <w:iCs/>
+        <w:t xml:space="preserve">, prints as </w:t>
+      </w:r>
+      <w:r>
+        <w:rPr>
+          <w:rFonts w:ascii="Andale Mono" w:hAnsi="Andale Mono"/>
+          <w:b w:val="false"/>
+          <w:bCs w:val="false"/>
+          <w:i w:val="false"/>
+          <w:iCs w:val="false"/>
           <w:caps w:val="false"/>
           <w:smallCaps w:val="false"/>
           <w:color w:val="24292E"/>
@@ -16775,11 +16733,41 @@
           <w:sz w:val="16"/>
           <w:szCs w:val="16"/>
         </w:rPr>
-        <w:t>list</w:t>
-      </w:r>
-      <w:r>
-        <w:rPr>
-          <w:rFonts w:ascii="Georgia" w:hAnsi="Georgia"/>
+        <w:t>:nil</w:t>
+      </w:r>
+    </w:p>
+    <w:p>
+      <w:pPr>
+        <w:pStyle w:val="Normal"/>
+        <w:rPr>
+          <w:b w:val="false"/>
+          <w:b w:val="false"/>
+          <w:bCs w:val="false"/>
+          <w:sz w:val="16"/>
+          <w:szCs w:val="16"/>
+        </w:rPr>
+      </w:pPr>
+      <w:r>
+        <w:rPr>
+          <w:b w:val="false"/>
+          <w:bCs w:val="false"/>
+          <w:sz w:val="16"/>
+          <w:szCs w:val="16"/>
+        </w:rPr>
+      </w:r>
+    </w:p>
+    <w:p>
+      <w:pPr>
+        <w:pStyle w:val="Normal"/>
+        <w:rPr>
+          <w:b w:val="false"/>
+          <w:b w:val="false"/>
+          <w:bCs w:val="false"/>
+        </w:rPr>
+      </w:pPr>
+      <w:r>
+        <w:rPr>
+          <w:rFonts w:ascii="Andale Mono" w:hAnsi="Andale Mono"/>
           <w:b w:val="false"/>
           <w:bCs w:val="false"/>
           <w:i w:val="false"/>
@@ -16791,7 +16779,7 @@
           <w:sz w:val="16"/>
           <w:szCs w:val="16"/>
         </w:rPr>
-        <w:t xml:space="preserve">, prints as </w:t>
+        <w:t>“…”</w:t>
       </w:r>
       <w:r>
         <w:rPr>
@@ -16807,45 +16795,16 @@
           <w:sz w:val="16"/>
           <w:szCs w:val="16"/>
         </w:rPr>
-        <w:t>:nil</w:t>
-      </w:r>
-    </w:p>
-    <w:p>
-      <w:pPr>
-        <w:pStyle w:val="Normal"/>
-        <w:rPr>
-          <w:b w:val="false"/>
-          <w:b w:val="false"/>
-          <w:bCs w:val="false"/>
-          <w:sz w:val="16"/>
-          <w:szCs w:val="16"/>
-        </w:rPr>
-      </w:pPr>
-      <w:r>
-        <w:rPr>
-          <w:b w:val="false"/>
-          <w:bCs w:val="false"/>
-          <w:sz w:val="16"/>
-          <w:szCs w:val="16"/>
-        </w:rPr>
-      </w:r>
-    </w:p>
-    <w:p>
-      <w:pPr>
-        <w:pStyle w:val="Normal"/>
-        <w:rPr>
-          <w:b w:val="false"/>
-          <w:b w:val="false"/>
-          <w:bCs w:val="false"/>
-        </w:rPr>
-      </w:pPr>
-      <w:r>
-        <w:rPr>
-          <w:rFonts w:ascii="Andale Mono" w:hAnsi="Andale Mono"/>
-          <w:b w:val="false"/>
-          <w:bCs w:val="false"/>
-          <w:i w:val="false"/>
-          <w:iCs w:val="false"/>
+        <w:tab/>
+        <w:tab/>
+      </w:r>
+      <w:r>
+        <w:rPr>
+          <w:rFonts w:ascii="Georgia" w:hAnsi="Georgia"/>
+          <w:b w:val="false"/>
+          <w:bCs w:val="false"/>
+          <w:i/>
+          <w:iCs/>
           <w:caps w:val="false"/>
           <w:smallCaps w:val="false"/>
           <w:color w:val="24292E"/>
@@ -16853,15 +16812,25 @@
           <w:sz w:val="16"/>
           <w:szCs w:val="16"/>
         </w:rPr>
-        <w:t>“…”</w:t>
-      </w:r>
+        <w:t>string, char vector</w:t>
+      </w:r>
+    </w:p>
+    <w:p>
+      <w:pPr>
+        <w:pStyle w:val="Normal"/>
+        <w:rPr>
+          <w:b w:val="false"/>
+          <w:b w:val="false"/>
+          <w:bCs w:val="false"/>
+        </w:rPr>
+      </w:pPr>
       <w:r>
         <w:rPr>
           <w:rFonts w:ascii="Andale Mono" w:hAnsi="Andale Mono"/>
           <w:b w:val="false"/>
           <w:bCs w:val="false"/>
-          <w:i w:val="false"/>
-          <w:iCs w:val="false"/>
+          <w:i/>
+          <w:iCs/>
           <w:caps w:val="false"/>
           <w:smallCaps w:val="false"/>
           <w:color w:val="24292E"/>
@@ -16869,16 +16838,17 @@
           <w:sz w:val="16"/>
           <w:szCs w:val="16"/>
         </w:rPr>
-        <w:tab/>
-        <w:tab/>
-      </w:r>
-      <w:r>
-        <w:rPr>
-          <w:rFonts w:ascii="Georgia" w:hAnsi="Georgia"/>
-          <w:b w:val="false"/>
-          <w:bCs w:val="false"/>
-          <w:i/>
-          <w:iCs/>
+        <w:t>\</w:t>
+        <w:tab/>
+        <w:tab/>
+      </w:r>
+      <w:r>
+        <w:rPr>
+          <w:rFonts w:ascii="Georgia" w:hAnsi="Georgia"/>
+          <w:b w:val="false"/>
+          <w:bCs w:val="false"/>
+          <w:i w:val="false"/>
+          <w:iCs w:val="false"/>
           <w:caps w:val="false"/>
           <w:smallCaps w:val="false"/>
           <w:color w:val="24292E"/>
@@ -16886,7 +16856,22 @@
           <w:sz w:val="16"/>
           <w:szCs w:val="16"/>
         </w:rPr>
-        <w:t>string, char vector</w:t>
+        <w:t>single escape in strings</w:t>
+      </w:r>
+    </w:p>
+    <w:p>
+      <w:pPr>
+        <w:pStyle w:val="Normal"/>
+        <w:rPr>
+          <w:sz w:val="16"/>
+          <w:szCs w:val="16"/>
+        </w:rPr>
+      </w:pPr>
+      <w:r>
+        <w:rPr>
+          <w:sz w:val="16"/>
+          <w:szCs w:val="16"/>
+        </w:rPr>
       </w:r>
     </w:p>
     <w:p>
@@ -16903,8 +16888,8 @@
           <w:rFonts w:ascii="Andale Mono" w:hAnsi="Andale Mono"/>
           <w:b w:val="false"/>
           <w:bCs w:val="false"/>
-          <w:i/>
-          <w:iCs/>
+          <w:i w:val="false"/>
+          <w:iCs w:val="false"/>
           <w:caps w:val="false"/>
           <w:smallCaps w:val="false"/>
           <w:color w:val="24292E"/>
@@ -16912,7 +16897,7 @@
           <w:sz w:val="16"/>
           <w:szCs w:val="16"/>
         </w:rPr>
-        <w:t>\</w:t>
+        <w:t>#x</w:t>
         <w:tab/>
         <w:tab/>
       </w:r>
@@ -16930,40 +16915,15 @@
           <w:sz w:val="16"/>
           <w:szCs w:val="16"/>
         </w:rPr>
-        <w:t>single escape in strings</w:t>
-      </w:r>
-    </w:p>
-    <w:p>
-      <w:pPr>
-        <w:pStyle w:val="Normal"/>
-        <w:rPr>
-          <w:sz w:val="16"/>
-          <w:szCs w:val="16"/>
-        </w:rPr>
-      </w:pPr>
-      <w:r>
-        <w:rPr>
-          <w:sz w:val="16"/>
-          <w:szCs w:val="16"/>
-        </w:rPr>
-      </w:r>
-    </w:p>
-    <w:p>
-      <w:pPr>
-        <w:pStyle w:val="Normal"/>
-        <w:rPr>
-          <w:b w:val="false"/>
-          <w:b w:val="false"/>
-          <w:bCs w:val="false"/>
-        </w:rPr>
-      </w:pPr>
-      <w:r>
-        <w:rPr>
-          <w:rFonts w:ascii="Andale Mono" w:hAnsi="Andale Mono"/>
-          <w:b w:val="false"/>
-          <w:bCs w:val="false"/>
-          <w:i w:val="false"/>
-          <w:iCs w:val="false"/>
+        <w:t xml:space="preserve">hexadecimal </w:t>
+      </w:r>
+      <w:r>
+        <w:rPr>
+          <w:rFonts w:ascii="Georgia" w:hAnsi="Georgia"/>
+          <w:b w:val="false"/>
+          <w:bCs w:val="false"/>
+          <w:i/>
+          <w:iCs/>
           <w:caps w:val="false"/>
           <w:smallCaps w:val="false"/>
           <w:color w:val="24292E"/>
@@ -16971,13 +16931,21 @@
           <w:sz w:val="16"/>
           <w:szCs w:val="16"/>
         </w:rPr>
-        <w:t>#x</w:t>
-        <w:tab/>
-        <w:tab/>
-      </w:r>
-      <w:r>
-        <w:rPr>
-          <w:rFonts w:ascii="Georgia" w:hAnsi="Georgia"/>
+        <w:t>fixnum</w:t>
+      </w:r>
+    </w:p>
+    <w:p>
+      <w:pPr>
+        <w:pStyle w:val="Normal"/>
+        <w:rPr>
+          <w:b w:val="false"/>
+          <w:b w:val="false"/>
+          <w:bCs w:val="false"/>
+        </w:rPr>
+      </w:pPr>
+      <w:r>
+        <w:rPr>
+          <w:rFonts w:ascii="Andale Mono" w:hAnsi="Andale Mono"/>
           <w:b w:val="false"/>
           <w:bCs w:val="false"/>
           <w:i w:val="false"/>
@@ -16989,7 +16957,9 @@
           <w:sz w:val="16"/>
           <w:szCs w:val="16"/>
         </w:rPr>
-        <w:t xml:space="preserve">hexadecimal </w:t>
+        <w:t>#\c</w:t>
+        <w:tab/>
+        <w:tab/>
       </w:r>
       <w:r>
         <w:rPr>
@@ -17005,7 +16975,7 @@
           <w:sz w:val="16"/>
           <w:szCs w:val="16"/>
         </w:rPr>
-        <w:t>fixnum</w:t>
+        <w:t>char</w:t>
       </w:r>
     </w:p>
     <w:p>
@@ -17031,8 +17001,7 @@
           <w:sz w:val="16"/>
           <w:szCs w:val="16"/>
         </w:rPr>
-        <w:t>#\c</w:t>
-        <w:tab/>
+        <w:t>#(:type …)</w:t>
         <w:tab/>
       </w:r>
       <w:r>
@@ -17049,7 +17018,7 @@
           <w:sz w:val="16"/>
           <w:szCs w:val="16"/>
         </w:rPr>
-        <w:t>char</w:t>
+        <w:t>vector</w:t>
       </w:r>
     </w:p>
     <w:p>
@@ -17075,7 +17044,7 @@
           <w:sz w:val="16"/>
           <w:szCs w:val="16"/>
         </w:rPr>
-        <w:t>#(:type …)</w:t>
+        <w:t>#s(:type …)</w:t>
         <w:tab/>
       </w:r>
       <w:r>
@@ -17092,7 +17061,7 @@
           <w:sz w:val="16"/>
           <w:szCs w:val="16"/>
         </w:rPr>
-        <w:t>vector</w:t>
+        <w:t>struct</w:t>
       </w:r>
     </w:p>
     <w:p>
@@ -17118,15 +17087,14 @@
           <w:sz w:val="16"/>
           <w:szCs w:val="16"/>
         </w:rPr>
-        <w:t>#s(:type …)</w:t>
-        <w:tab/>
-      </w:r>
-      <w:r>
-        <w:rPr>
-          <w:rFonts w:ascii="Georgia" w:hAnsi="Georgia"/>
-          <w:b w:val="false"/>
-          <w:bCs w:val="false"/>
-          <w:i/>
+        <w:t>#:symbol</w:t>
+      </w:r>
+      <w:r>
+        <w:rPr>
+          <w:rFonts w:ascii="Andale Mono" w:hAnsi="Andale Mono"/>
+          <w:b w:val="false"/>
+          <w:bCs w:val="false"/>
+          <w:i w:val="false"/>
           <w:iCs/>
           <w:caps w:val="false"/>
           <w:smallCaps w:val="false"/>
@@ -17135,21 +17103,11 @@
           <w:sz w:val="16"/>
           <w:szCs w:val="16"/>
         </w:rPr>
-        <w:t>struct</w:t>
-      </w:r>
-    </w:p>
-    <w:p>
-      <w:pPr>
-        <w:pStyle w:val="Normal"/>
-        <w:rPr>
-          <w:b w:val="false"/>
-          <w:b w:val="false"/>
-          <w:bCs w:val="false"/>
-        </w:rPr>
-      </w:pPr>
-      <w:r>
-        <w:rPr>
-          <w:rFonts w:ascii="Andale Mono" w:hAnsi="Andale Mono"/>
+        <w:tab/>
+      </w:r>
+      <w:r>
+        <w:rPr>
+          <w:rFonts w:ascii="Georgia" w:hAnsi="Georgia"/>
           <w:b w:val="false"/>
           <w:bCs w:val="false"/>
           <w:i w:val="false"/>
@@ -17161,11 +17119,11 @@
           <w:sz w:val="16"/>
           <w:szCs w:val="16"/>
         </w:rPr>
-        <w:t>#:symbol</w:t>
-      </w:r>
-      <w:r>
-        <w:rPr>
-          <w:rFonts w:ascii="Andale Mono" w:hAnsi="Andale Mono"/>
+        <w:t>uninterned</w:t>
+      </w:r>
+      <w:r>
+        <w:rPr>
+          <w:rFonts w:ascii="Georgia" w:hAnsi="Georgia"/>
           <w:b w:val="false"/>
           <w:bCs w:val="false"/>
           <w:i w:val="false"/>
@@ -17177,15 +17135,15 @@
           <w:sz w:val="16"/>
           <w:szCs w:val="16"/>
         </w:rPr>
-        <w:tab/>
-      </w:r>
-      <w:r>
-        <w:rPr>
-          <w:rFonts w:ascii="Georgia" w:hAnsi="Georgia"/>
-          <w:b w:val="false"/>
-          <w:bCs w:val="false"/>
-          <w:i w:val="false"/>
-          <w:iCs w:val="false"/>
+        <w:t xml:space="preserve"> </w:t>
+      </w:r>
+      <w:r>
+        <w:rPr>
+          <w:rFonts w:ascii="Georgia" w:hAnsi="Georgia"/>
+          <w:b w:val="false"/>
+          <w:bCs w:val="false"/>
+          <w:i/>
+          <w:iCs/>
           <w:caps w:val="false"/>
           <w:smallCaps w:val="false"/>
           <w:color w:val="24292E"/>
@@ -17193,15 +17151,40 @@
           <w:sz w:val="16"/>
           <w:szCs w:val="16"/>
         </w:rPr>
-        <w:t>uninterned</w:t>
-      </w:r>
-      <w:r>
-        <w:rPr>
-          <w:rFonts w:ascii="Georgia" w:hAnsi="Georgia"/>
-          <w:b w:val="false"/>
-          <w:bCs w:val="false"/>
-          <w:i w:val="false"/>
-          <w:iCs/>
+        <w:t>symbol</w:t>
+      </w:r>
+    </w:p>
+    <w:p>
+      <w:pPr>
+        <w:pStyle w:val="Normal"/>
+        <w:rPr>
+          <w:sz w:val="16"/>
+          <w:szCs w:val="16"/>
+        </w:rPr>
+      </w:pPr>
+      <w:r>
+        <w:rPr>
+          <w:sz w:val="16"/>
+          <w:szCs w:val="16"/>
+        </w:rPr>
+      </w:r>
+    </w:p>
+    <w:p>
+      <w:pPr>
+        <w:pStyle w:val="Normal"/>
+        <w:rPr>
+          <w:b w:val="false"/>
+          <w:b w:val="false"/>
+          <w:bCs w:val="false"/>
+        </w:rPr>
+      </w:pPr>
+      <w:r>
+        <w:rPr>
+          <w:rFonts w:ascii="Andale Mono" w:hAnsi="Andale Mono"/>
+          <w:b w:val="false"/>
+          <w:bCs w:val="false"/>
+          <w:i w:val="false"/>
+          <w:iCs w:val="false"/>
           <w:caps w:val="false"/>
           <w:smallCaps w:val="false"/>
           <w:color w:val="24292E"/>
@@ -17209,15 +17192,15 @@
           <w:sz w:val="16"/>
           <w:szCs w:val="16"/>
         </w:rPr>
-        <w:t xml:space="preserve"> </w:t>
-      </w:r>
-      <w:r>
-        <w:rPr>
-          <w:rFonts w:ascii="Georgia" w:hAnsi="Georgia"/>
-          <w:b w:val="false"/>
-          <w:bCs w:val="false"/>
-          <w:i/>
-          <w:iCs/>
+        <w:t>“</w:t>
+      </w:r>
+      <w:r>
+        <w:rPr>
+          <w:rFonts w:ascii="Andale Mono" w:hAnsi="Andale Mono"/>
+          <w:b w:val="false"/>
+          <w:bCs w:val="false"/>
+          <w:i w:val="false"/>
+          <w:iCs w:val="false"/>
           <w:caps w:val="false"/>
           <w:smallCaps w:val="false"/>
           <w:color w:val="24292E"/>
@@ -17225,36 +17208,13 @@
           <w:sz w:val="16"/>
           <w:szCs w:val="16"/>
         </w:rPr>
-        <w:t>symbol</w:t>
-      </w:r>
-    </w:p>
-    <w:p>
-      <w:pPr>
-        <w:pStyle w:val="Normal"/>
-        <w:rPr>
-          <w:sz w:val="16"/>
-          <w:szCs w:val="16"/>
-        </w:rPr>
-      </w:pPr>
-      <w:r>
-        <w:rPr>
-          <w:sz w:val="16"/>
-          <w:szCs w:val="16"/>
-        </w:rPr>
-      </w:r>
-    </w:p>
-    <w:p>
-      <w:pPr>
-        <w:pStyle w:val="Normal"/>
-        <w:rPr>
-          <w:b w:val="false"/>
-          <w:b w:val="false"/>
-          <w:bCs w:val="false"/>
-        </w:rPr>
-      </w:pPr>
-      <w:r>
-        <w:rPr>
-          <w:rFonts w:ascii="Andale Mono" w:hAnsi="Andale Mono"/>
+        <w:t>`,;</w:t>
+        <w:tab/>
+        <w:tab/>
+      </w:r>
+      <w:r>
+        <w:rPr>
+          <w:rFonts w:ascii="Georgia" w:hAnsi="Georgia"/>
           <w:b w:val="false"/>
           <w:bCs w:val="false"/>
           <w:i w:val="false"/>
@@ -17266,8 +17226,18 @@
           <w:sz w:val="16"/>
           <w:szCs w:val="16"/>
         </w:rPr>
-        <w:t>“</w:t>
-      </w:r>
+        <w:t>terminating macro char</w:t>
+      </w:r>
+    </w:p>
+    <w:p>
+      <w:pPr>
+        <w:pStyle w:val="Normal"/>
+        <w:rPr>
+          <w:b w:val="false"/>
+          <w:b w:val="false"/>
+          <w:bCs w:val="false"/>
+        </w:rPr>
+      </w:pPr>
       <w:r>
         <w:rPr>
           <w:rFonts w:ascii="Andale Mono" w:hAnsi="Andale Mono"/>
@@ -17282,7 +17252,7 @@
           <w:sz w:val="16"/>
           <w:szCs w:val="16"/>
         </w:rPr>
-        <w:t>`,;</w:t>
+        <w:t>#</w:t>
         <w:tab/>
         <w:tab/>
       </w:r>
@@ -17300,23 +17270,18 @@
           <w:sz w:val="16"/>
           <w:szCs w:val="16"/>
         </w:rPr>
-        <w:t>terminating macro char</w:t>
-      </w:r>
-    </w:p>
-    <w:p>
-      <w:pPr>
-        <w:pStyle w:val="Normal"/>
-        <w:rPr>
-          <w:b w:val="false"/>
-          <w:b w:val="false"/>
-          <w:bCs w:val="false"/>
-        </w:rPr>
-      </w:pPr>
-      <w:r>
+        <w:t>non-terminating macro char</w:t>
+      </w:r>
+    </w:p>
+    <w:p>
+      <w:pPr>
+        <w:pStyle w:val="Normal"/>
         <w:rPr>
           <w:rFonts w:ascii="Andale Mono" w:hAnsi="Andale Mono"/>
           <w:b w:val="false"/>
-          <w:bCs w:val="false"/>
+          <w:b w:val="false"/>
+          <w:bCs w:val="false"/>
+          <w:i w:val="false"/>
           <w:i w:val="false"/>
           <w:iCs w:val="false"/>
           <w:caps w:val="false"/>
@@ -17326,13 +17291,10 @@
           <w:sz w:val="16"/>
           <w:szCs w:val="16"/>
         </w:rPr>
-        <w:t>#</w:t>
-        <w:tab/>
-        <w:tab/>
-      </w:r>
-      <w:r>
-        <w:rPr>
-          <w:rFonts w:ascii="Georgia" w:hAnsi="Georgia"/>
+      </w:pPr>
+      <w:r>
+        <w:rPr>
+          <w:rFonts w:ascii="Andale Mono" w:hAnsi="Andale Mono"/>
           <w:b w:val="false"/>
           <w:bCs w:val="false"/>
           <w:i w:val="false"/>
@@ -17344,18 +17306,22 @@
           <w:sz w:val="16"/>
           <w:szCs w:val="16"/>
         </w:rPr>
-        <w:t>non-terminating macro char</w:t>
-      </w:r>
-    </w:p>
-    <w:p>
-      <w:pPr>
-        <w:pStyle w:val="Normal"/>
+      </w:r>
+    </w:p>
+    <w:p>
+      <w:pPr>
+        <w:pStyle w:val="Normal"/>
+        <w:rPr>
+          <w:b w:val="false"/>
+          <w:b w:val="false"/>
+          <w:bCs w:val="false"/>
+        </w:rPr>
+      </w:pPr>
+      <w:r>
         <w:rPr>
           <w:rFonts w:ascii="Andale Mono" w:hAnsi="Andale Mono"/>
           <w:b w:val="false"/>
-          <w:b w:val="false"/>
-          <w:bCs w:val="false"/>
-          <w:i w:val="false"/>
+          <w:bCs w:val="false"/>
           <w:i w:val="false"/>
           <w:iCs w:val="false"/>
           <w:caps w:val="false"/>
@@ -17365,10 +17331,12 @@
           <w:sz w:val="16"/>
           <w:szCs w:val="16"/>
         </w:rPr>
-      </w:pPr>
-      <w:r>
-        <w:rPr>
-          <w:rFonts w:ascii="Andale Mono" w:hAnsi="Andale Mono"/>
+        <w:t>!$%&amp;*+-.</w:t>
+        <w:tab/>
+      </w:r>
+      <w:r>
+        <w:rPr>
+          <w:rFonts w:ascii="Georgia" w:hAnsi="Georgia"/>
           <w:b w:val="false"/>
           <w:bCs w:val="false"/>
           <w:i w:val="false"/>
@@ -17380,6 +17348,7 @@
           <w:sz w:val="16"/>
           <w:szCs w:val="16"/>
         </w:rPr>
+        <w:t>symbol constituents</w:t>
       </w:r>
     </w:p>
     <w:p>
@@ -17405,12 +17374,21 @@
           <w:sz w:val="16"/>
           <w:szCs w:val="16"/>
         </w:rPr>
-        <w:t>!$%&amp;*+-.</w:t>
-        <w:tab/>
-      </w:r>
-      <w:r>
-        <w:rPr>
-          <w:rFonts w:ascii="Georgia" w:hAnsi="Georgia"/>
+        <w:t>&lt;&gt;=?@[]|</w:t>
+      </w:r>
+    </w:p>
+    <w:p>
+      <w:pPr>
+        <w:pStyle w:val="Normal"/>
+        <w:rPr>
+          <w:b w:val="false"/>
+          <w:b w:val="false"/>
+          <w:bCs w:val="false"/>
+        </w:rPr>
+      </w:pPr>
+      <w:r>
+        <w:rPr>
+          <w:rFonts w:ascii="Andale Mono" w:hAnsi="Andale Mono"/>
           <w:b w:val="false"/>
           <w:bCs w:val="false"/>
           <w:i w:val="false"/>
@@ -17422,7 +17400,7 @@
           <w:sz w:val="16"/>
           <w:szCs w:val="16"/>
         </w:rPr>
-        <w:t>symbol constituents</w:t>
+        <w:t>:^_{}~/</w:t>
       </w:r>
     </w:p>
     <w:p>
@@ -17448,7 +17426,7 @@
           <w:sz w:val="16"/>
           <w:szCs w:val="16"/>
         </w:rPr>
-        <w:t>&lt;&gt;=?@[]|</w:t>
+        <w:t>A..Za..z</w:t>
       </w:r>
     </w:p>
     <w:p>
@@ -17474,23 +17452,17 @@
           <w:sz w:val="16"/>
           <w:szCs w:val="16"/>
         </w:rPr>
-        <w:t>:^_{}~/</w:t>
-      </w:r>
-    </w:p>
-    <w:p>
-      <w:pPr>
-        <w:pStyle w:val="Normal"/>
-        <w:rPr>
-          <w:b w:val="false"/>
-          <w:b w:val="false"/>
-          <w:bCs w:val="false"/>
-        </w:rPr>
-      </w:pPr>
-      <w:r>
-        <w:rPr>
-          <w:rFonts w:ascii="Andale Mono" w:hAnsi="Andale Mono"/>
-          <w:b w:val="false"/>
-          <w:bCs w:val="false"/>
+        <w:t xml:space="preserve">0..9      </w:t>
+      </w:r>
+    </w:p>
+    <w:p>
+      <w:pPr>
+        <w:pStyle w:val="Normal"/>
+        <w:rPr>
+          <w:b w:val="false"/>
+          <w:b w:val="false"/>
+          <w:bCs w:val="false"/>
+          <w:i w:val="false"/>
           <w:i w:val="false"/>
           <w:iCs w:val="false"/>
           <w:caps w:val="false"/>
@@ -17500,21 +17472,9 @@
           <w:sz w:val="16"/>
           <w:szCs w:val="16"/>
         </w:rPr>
-        <w:t>A..Za..z</w:t>
-      </w:r>
-    </w:p>
-    <w:p>
-      <w:pPr>
-        <w:pStyle w:val="Normal"/>
-        <w:rPr>
-          <w:b w:val="false"/>
-          <w:b w:val="false"/>
-          <w:bCs w:val="false"/>
-        </w:rPr>
-      </w:pPr>
-      <w:r>
-        <w:rPr>
-          <w:rFonts w:ascii="Andale Mono" w:hAnsi="Andale Mono"/>
+      </w:pPr>
+      <w:r>
+        <w:rPr>
           <w:b w:val="false"/>
           <w:bCs w:val="false"/>
           <w:i w:val="false"/>
@@ -17526,17 +17486,22 @@
           <w:sz w:val="16"/>
           <w:szCs w:val="16"/>
         </w:rPr>
-        <w:t xml:space="preserve">0..9      </w:t>
-      </w:r>
-    </w:p>
-    <w:p>
-      <w:pPr>
-        <w:pStyle w:val="Normal"/>
-        <w:rPr>
-          <w:b w:val="false"/>
-          <w:b w:val="false"/>
-          <w:bCs w:val="false"/>
-          <w:i w:val="false"/>
+      </w:r>
+    </w:p>
+    <w:p>
+      <w:pPr>
+        <w:pStyle w:val="Normal"/>
+        <w:rPr>
+          <w:b w:val="false"/>
+          <w:b w:val="false"/>
+          <w:bCs w:val="false"/>
+        </w:rPr>
+      </w:pPr>
+      <w:r>
+        <w:rPr>
+          <w:rFonts w:ascii="Andale Mono" w:hAnsi="Andale Mono"/>
+          <w:b w:val="false"/>
+          <w:bCs w:val="false"/>
           <w:i w:val="false"/>
           <w:iCs w:val="false"/>
           <w:caps w:val="false"/>
@@ -17546,9 +17511,12 @@
           <w:sz w:val="16"/>
           <w:szCs w:val="16"/>
         </w:rPr>
-      </w:pPr>
-      <w:r>
-        <w:rPr>
+        <w:t>0x09 #\tab</w:t>
+        <w:tab/>
+      </w:r>
+      <w:r>
+        <w:rPr>
+          <w:rFonts w:ascii="Georgia" w:hAnsi="Georgia"/>
           <w:b w:val="false"/>
           <w:bCs w:val="false"/>
           <w:i w:val="false"/>
@@ -17560,6 +17528,7 @@
           <w:sz w:val="16"/>
           <w:szCs w:val="16"/>
         </w:rPr>
+        <w:t>whitespace</w:t>
       </w:r>
     </w:p>
     <w:p>
@@ -17585,12 +17554,21 @@
           <w:sz w:val="16"/>
           <w:szCs w:val="16"/>
         </w:rPr>
-        <w:t>0x09 #\tab</w:t>
-        <w:tab/>
-      </w:r>
-      <w:r>
-        <w:rPr>
-          <w:rFonts w:ascii="Georgia" w:hAnsi="Georgia"/>
+        <w:t xml:space="preserve">0x0a #\linefeed </w:t>
+      </w:r>
+    </w:p>
+    <w:p>
+      <w:pPr>
+        <w:pStyle w:val="Normal"/>
+        <w:rPr>
+          <w:b w:val="false"/>
+          <w:b w:val="false"/>
+          <w:bCs w:val="false"/>
+        </w:rPr>
+      </w:pPr>
+      <w:r>
+        <w:rPr>
+          <w:rFonts w:ascii="Andale Mono" w:hAnsi="Andale Mono"/>
           <w:b w:val="false"/>
           <w:bCs w:val="false"/>
           <w:i w:val="false"/>
@@ -17602,7 +17580,7 @@
           <w:sz w:val="16"/>
           <w:szCs w:val="16"/>
         </w:rPr>
-        <w:t>whitespace</w:t>
+        <w:t xml:space="preserve">0x0c #\page                </w:t>
       </w:r>
     </w:p>
     <w:p>
@@ -17628,7 +17606,7 @@
           <w:sz w:val="16"/>
           <w:szCs w:val="16"/>
         </w:rPr>
-        <w:t xml:space="preserve">0x0a #\linefeed </w:t>
+        <w:t xml:space="preserve">0x0d #\return            </w:t>
       </w:r>
     </w:p>
     <w:p>
@@ -17654,58 +17632,6 @@
           <w:sz w:val="16"/>
           <w:szCs w:val="16"/>
         </w:rPr>
-        <w:t xml:space="preserve">0x0c #\page                </w:t>
-      </w:r>
-    </w:p>
-    <w:p>
-      <w:pPr>
-        <w:pStyle w:val="Normal"/>
-        <w:rPr>
-          <w:b w:val="false"/>
-          <w:b w:val="false"/>
-          <w:bCs w:val="false"/>
-        </w:rPr>
-      </w:pPr>
-      <w:r>
-        <w:rPr>
-          <w:rFonts w:ascii="Andale Mono" w:hAnsi="Andale Mono"/>
-          <w:b w:val="false"/>
-          <w:bCs w:val="false"/>
-          <w:i w:val="false"/>
-          <w:iCs w:val="false"/>
-          <w:caps w:val="false"/>
-          <w:smallCaps w:val="false"/>
-          <w:color w:val="24292E"/>
-          <w:spacing w:val="0"/>
-          <w:sz w:val="16"/>
-          <w:szCs w:val="16"/>
-        </w:rPr>
-        <w:t xml:space="preserve">0x0d #\return            </w:t>
-      </w:r>
-    </w:p>
-    <w:p>
-      <w:pPr>
-        <w:pStyle w:val="Normal"/>
-        <w:rPr>
-          <w:b w:val="false"/>
-          <w:b w:val="false"/>
-          <w:bCs w:val="false"/>
-        </w:rPr>
-      </w:pPr>
-      <w:r>
-        <w:rPr>
-          <w:rFonts w:ascii="Andale Mono" w:hAnsi="Andale Mono"/>
-          <w:b w:val="false"/>
-          <w:bCs w:val="false"/>
-          <w:i w:val="false"/>
-          <w:iCs w:val="false"/>
-          <w:caps w:val="false"/>
-          <w:smallCaps w:val="false"/>
-          <w:color w:val="24292E"/>
-          <w:spacing w:val="0"/>
-          <w:sz w:val="16"/>
-          <w:szCs w:val="16"/>
-        </w:rPr>
         <w:t xml:space="preserve">0x20 #\space </w:t>
       </w:r>
     </w:p>
@@ -17909,71 +17835,7 @@
           <w:u w:val="none"/>
           <w:lang w:val="en-US" w:eastAsia="zh-CN" w:bidi="hi-IN"/>
         </w:rPr>
-        <w:t>runtime: x.</w:t>
-      </w:r>
-      <w:r>
-        <w:rPr>
-          <w:rFonts w:eastAsia="Songti SC" w:cs="Arial Unicode MS" w:ascii="Andale Mono" w:hAnsi="Andale Mono"/>
-          <w:b w:val="false"/>
-          <w:bCs w:val="false"/>
-          <w:i w:val="false"/>
-          <w:iCs w:val="false"/>
-          <w:color w:val="auto"/>
-          <w:kern w:val="2"/>
-          <w:sz w:val="16"/>
-          <w:szCs w:val="16"/>
-          <w:u w:val="none"/>
-          <w:lang w:val="en-US" w:eastAsia="zh-CN" w:bidi="hi-IN"/>
-        </w:rPr>
-        <w:t>y</w:t>
-      </w:r>
-      <w:r>
-        <w:rPr>
-          <w:rFonts w:eastAsia="Songti SC" w:cs="Arial Unicode MS" w:ascii="Andale Mono" w:hAnsi="Andale Mono"/>
-          <w:b w:val="false"/>
-          <w:bCs w:val="false"/>
-          <w:i w:val="false"/>
-          <w:iCs w:val="false"/>
-          <w:color w:val="auto"/>
-          <w:kern w:val="2"/>
-          <w:sz w:val="16"/>
-          <w:szCs w:val="16"/>
-          <w:u w:val="none"/>
-          <w:lang w:val="en-US" w:eastAsia="zh-CN" w:bidi="hi-IN"/>
-        </w:rPr>
-        <w:t>.</w:t>
-      </w:r>
-      <w:r>
-        <w:rPr>
-          <w:rFonts w:eastAsia="Songti SC" w:cs="Arial Unicode MS" w:ascii="Andale Mono" w:hAnsi="Andale Mono"/>
-          <w:b w:val="false"/>
-          <w:bCs w:val="false"/>
-          <w:i w:val="false"/>
-          <w:iCs w:val="false"/>
-          <w:color w:val="auto"/>
-          <w:kern w:val="2"/>
-          <w:sz w:val="16"/>
-          <w:szCs w:val="16"/>
-          <w:u w:val="none"/>
-          <w:lang w:val="en-US" w:eastAsia="zh-CN" w:bidi="hi-IN"/>
-        </w:rPr>
-        <w:t>z</w:t>
-      </w:r>
-      <w:r>
-        <w:rPr>
-          <w:rFonts w:eastAsia="Songti SC" w:cs="Arial Unicode MS" w:ascii="Andale Mono" w:hAnsi="Andale Mono"/>
-          <w:b w:val="false"/>
-          <w:bCs w:val="false"/>
-          <w:i w:val="false"/>
-          <w:iCs w:val="false"/>
-          <w:color w:val="auto"/>
-          <w:kern w:val="2"/>
-          <w:sz w:val="16"/>
-          <w:szCs w:val="16"/>
-          <w:u w:val="none"/>
-          <w:lang w:val="en-US" w:eastAsia="zh-CN" w:bidi="hi-IN"/>
-        </w:rPr>
-        <w:t>: [-h?pvcedlq] [file…]</w:t>
+        <w:t>runtime: x.y.z: [-h?pvcedlq] [file…]</w:t>
       </w:r>
     </w:p>
     <w:p>

</xml_diff>

<commit_message>
#90 - core: symbolp is wrong
</commit_message>
<xml_diff>
--- a/doc/refcards/mu-ref.docx
+++ b/doc/refcards/mu-ref.docx
@@ -66,7 +66,7 @@
           <w:tab w:val="left" w:pos="4110" w:leader="none"/>
         </w:tabs>
         <w:suppressAutoHyphens w:val="true"/>
-        <w:overflowPunct w:val="true"/>
+        <w:overflowPunct w:val="false"/>
         <w:bidi w:val="0"/>
         <w:spacing w:before="0" w:after="0"/>
         <w:ind w:left="0" w:right="0" w:hanging="0"/>
@@ -297,7 +297,19 @@
           <w:sz w:val="16"/>
           <w:szCs w:val="16"/>
         </w:rPr>
-        <w:t>0.0.3</w:t>
+        <w:t>0.0.</w:t>
+      </w:r>
+      <w:r>
+        <w:rPr>
+          <w:rFonts w:ascii="Georgia" w:hAnsi="Georgia"/>
+          <w:b/>
+          <w:bCs/>
+          <w:i/>
+          <w:iCs/>
+          <w:sz w:val="16"/>
+          <w:szCs w:val="16"/>
+        </w:rPr>
+        <w:t>4</w:t>
       </w:r>
     </w:p>
     <w:p>
@@ -3954,127 +3966,6 @@
           <w:u w:val="none"/>
         </w:rPr>
         <w:t>bound?</w:t>
-      </w:r>
-    </w:p>
-    <w:p>
-      <w:pPr>
-        <w:pStyle w:val="Normal"/>
-        <w:rPr>
-          <w:sz w:val="18"/>
-          <w:szCs w:val="18"/>
-        </w:rPr>
-      </w:pPr>
-      <w:r>
-        <w:rPr>
-          <w:rFonts w:ascii="Georgia" w:hAnsi="Georgia"/>
-          <w:b/>
-          <w:bCs/>
-          <w:sz w:val="18"/>
-          <w:szCs w:val="18"/>
-          <w:u w:val="none"/>
-        </w:rPr>
-        <w:t>keyp</w:t>
-      </w:r>
-      <w:r>
-        <w:rPr>
-          <w:rFonts w:ascii="Georgia" w:hAnsi="Georgia"/>
-          <w:b w:val="false"/>
-          <w:i w:val="false"/>
-          <w:sz w:val="18"/>
-          <w:szCs w:val="18"/>
-          <w:u w:val="none"/>
-        </w:rPr>
-        <w:t xml:space="preserve"> </w:t>
-      </w:r>
-      <w:r>
-        <w:rPr>
-          <w:rFonts w:ascii="Georgia" w:hAnsi="Georgia"/>
-          <w:sz w:val="18"/>
-          <w:szCs w:val="18"/>
-          <w:u w:val="none"/>
-        </w:rPr>
-        <w:t>s</w:t>
-      </w:r>
-      <w:r>
-        <w:rPr>
-          <w:rFonts w:ascii="Georgia" w:hAnsi="Georgia"/>
-          <w:i/>
-          <w:iCs/>
-          <w:sz w:val="18"/>
-          <w:szCs w:val="18"/>
-          <w:u w:val="none"/>
-        </w:rPr>
-        <w:t>ym</w:t>
-      </w:r>
-      <w:r>
-        <w:rPr>
-          <w:rFonts w:ascii="Georgia" w:hAnsi="Georgia"/>
-          <w:b w:val="false"/>
-          <w:i w:val="false"/>
-          <w:iCs/>
-          <w:sz w:val="18"/>
-          <w:szCs w:val="18"/>
-          <w:u w:val="none"/>
-        </w:rPr>
-        <w:tab/>
-      </w:r>
-      <w:r>
-        <w:rPr>
-          <w:rFonts w:ascii="Georgia" w:hAnsi="Georgia"/>
-          <w:b w:val="false"/>
-          <w:i/>
-          <w:iCs/>
-          <w:sz w:val="18"/>
-          <w:szCs w:val="18"/>
-          <w:u w:val="none"/>
-        </w:rPr>
-        <w:t>bool,</w:t>
-      </w:r>
-      <w:r>
-        <w:rPr>
-          <w:rFonts w:ascii="Georgia" w:hAnsi="Georgia"/>
-          <w:b w:val="false"/>
-          <w:i w:val="false"/>
-          <w:iCs/>
-          <w:sz w:val="18"/>
-          <w:szCs w:val="18"/>
-          <w:u w:val="none"/>
-        </w:rPr>
-        <w:t xml:space="preserve"> </w:t>
-      </w:r>
-      <w:r>
-        <w:rPr>
-          <w:rFonts w:ascii="Georgia" w:hAnsi="Georgia"/>
-          <w:i/>
-          <w:iCs/>
-          <w:sz w:val="18"/>
-          <w:szCs w:val="18"/>
-          <w:u w:val="none"/>
-        </w:rPr>
-        <w:t>keyword</w:t>
-      </w:r>
-      <w:r>
-        <w:rPr>
-          <w:rFonts w:ascii="Georgia" w:hAnsi="Georgia"/>
-          <w:b w:val="false"/>
-          <w:i w:val="false"/>
-          <w:iCs/>
-          <w:sz w:val="18"/>
-          <w:szCs w:val="18"/>
-          <w:u w:val="none"/>
-        </w:rPr>
-        <w:t xml:space="preserve"> </w:t>
-      </w:r>
-      <w:r>
-        <w:rPr>
-          <w:rFonts w:ascii="Georgia" w:hAnsi="Georgia"/>
-          <w:i w:val="false"/>
-          <w:iCs w:val="false"/>
-          <w:sz w:val="18"/>
-          <w:szCs w:val="18"/>
-          <w:u w:val="none"/>
-        </w:rPr>
-        <w:t>predicate</w:t>
       </w:r>
     </w:p>
     <w:p>
@@ -6705,6 +6596,41 @@
           <w:lang w:val="en-US" w:eastAsia="zh-CN" w:bidi="hi-IN"/>
         </w:rPr>
         <w:t xml:space="preserve"> μs</w:t>
+      </w:r>
+    </w:p>
+    <w:p>
+      <w:pPr>
+        <w:pStyle w:val="Normal"/>
+        <w:rPr>
+          <w:rFonts w:eastAsia="Songti SC" w:cs="Arial Unicode MS"/>
+          <w:b w:val="false"/>
+          <w:b w:val="false"/>
+          <w:bCs w:val="false"/>
+          <w:i w:val="false"/>
+          <w:i w:val="false"/>
+          <w:iCs w:val="false"/>
+          <w:color w:val="auto"/>
+          <w:kern w:val="2"/>
+          <w:sz w:val="16"/>
+          <w:szCs w:val="16"/>
+          <w:u w:val="none"/>
+          <w:lang w:val="en-US" w:eastAsia="zh-CN" w:bidi="hi-IN"/>
+        </w:rPr>
+      </w:pPr>
+      <w:r>
+        <w:rPr>
+          <w:rFonts w:eastAsia="Songti SC" w:cs="Arial Unicode MS"/>
+          <w:b w:val="false"/>
+          <w:bCs w:val="false"/>
+          <w:i w:val="false"/>
+          <w:iCs w:val="false"/>
+          <w:color w:val="auto"/>
+          <w:kern w:val="2"/>
+          <w:sz w:val="16"/>
+          <w:szCs w:val="16"/>
+          <w:u w:val="none"/>
+          <w:lang w:val="en-US" w:eastAsia="zh-CN" w:bidi="hi-IN"/>
+        </w:rPr>
       </w:r>
     </w:p>
     <w:p>
@@ -18555,7 +18481,7 @@
     <w:pPr>
       <w:widowControl/>
       <w:suppressAutoHyphens w:val="true"/>
-      <w:overflowPunct w:val="true"/>
+      <w:overflowPunct w:val="false"/>
       <w:bidi w:val="0"/>
       <w:spacing w:before="0" w:after="0"/>
       <w:jc w:val="left"/>

</xml_diff>

<commit_message>
#144 - mu: rework exceptions
</commit_message>
<xml_diff>
--- a/doc/refcards/mu-ref.docx
+++ b/doc/refcards/mu-ref.docx
@@ -66,7 +66,7 @@
           <w:tab w:val="left" w:pos="4110" w:leader="none"/>
         </w:tabs>
         <w:suppressAutoHyphens w:val="true"/>
-        <w:overflowPunct w:val="true"/>
+        <w:overflowPunct w:val="false"/>
         <w:bidi w:val="0"/>
         <w:spacing w:before="0" w:after="0"/>
         <w:ind w:left="0" w:right="0" w:hanging="0"/>
@@ -309,7 +309,7 @@
           <w:sz w:val="16"/>
           <w:szCs w:val="16"/>
         </w:rPr>
-        <w:t>5</w:t>
+        <w:t>6</w:t>
       </w:r>
     </w:p>
     <w:p>
@@ -2466,15 +2466,15 @@
           <w:sz w:val="18"/>
           <w:szCs w:val="18"/>
         </w:rPr>
-        <w:t>f</w:t>
-      </w:r>
-      <w:r>
-        <w:rPr>
-          <w:rFonts w:ascii="Georgia" w:hAnsi="Georgia"/>
-          <w:b w:val="false"/>
-          <w:bCs w:val="false"/>
-          <w:i/>
-          <w:iCs/>
+        <w:t>frame</w:t>
+      </w:r>
+      <w:r>
+        <w:rPr>
+          <w:rFonts w:ascii="Georgia" w:hAnsi="Georgia"/>
+          <w:b w:val="false"/>
+          <w:bCs w:val="false"/>
+          <w:i w:val="false"/>
+          <w:iCs w:val="false"/>
           <w:caps w:val="false"/>
           <w:smallCaps w:val="false"/>
           <w:color w:val="24292E"/>
@@ -2482,15 +2482,15 @@
           <w:sz w:val="18"/>
           <w:szCs w:val="18"/>
         </w:rPr>
-        <w:t>rame</w:t>
-      </w:r>
-      <w:r>
-        <w:rPr>
-          <w:rFonts w:ascii="Georgia" w:hAnsi="Georgia"/>
-          <w:b w:val="false"/>
-          <w:bCs w:val="false"/>
-          <w:i w:val="false"/>
-          <w:iCs w:val="false"/>
+        <w:t xml:space="preserve"> </w:t>
+      </w:r>
+      <w:r>
+        <w:rPr>
+          <w:rFonts w:ascii="Georgia" w:hAnsi="Georgia"/>
+          <w:b w:val="false"/>
+          <w:bCs w:val="false"/>
+          <w:i/>
+          <w:iCs/>
           <w:caps w:val="false"/>
           <w:smallCaps w:val="false"/>
           <w:color w:val="24292E"/>
@@ -2498,15 +2498,15 @@
           <w:sz w:val="18"/>
           <w:szCs w:val="18"/>
         </w:rPr>
-        <w:t xml:space="preserve"> </w:t>
-      </w:r>
-      <w:r>
-        <w:rPr>
-          <w:rFonts w:ascii="Georgia" w:hAnsi="Georgia"/>
-          <w:b w:val="false"/>
-          <w:bCs w:val="false"/>
-          <w:i/>
-          <w:iCs/>
+        <w:t>binding</w:t>
+      </w:r>
+      <w:r>
+        <w:rPr>
+          <w:rFonts w:ascii="Georgia" w:hAnsi="Georgia"/>
+          <w:b w:val="false"/>
+          <w:bCs w:val="false"/>
+          <w:i w:val="false"/>
+          <w:iCs w:val="false"/>
           <w:caps w:val="false"/>
           <w:smallCaps w:val="false"/>
           <w:color w:val="24292E"/>
@@ -2514,13 +2514,13 @@
           <w:sz w:val="18"/>
           <w:szCs w:val="18"/>
         </w:rPr>
-        <w:t>binding</w:t>
-      </w:r>
-      <w:r>
-        <w:rPr>
-          <w:rFonts w:ascii="Georgia" w:hAnsi="Georgia"/>
-          <w:b w:val="false"/>
-          <w:bCs w:val="false"/>
+        <w:t>:</w:t>
+      </w:r>
+      <w:r>
+        <w:rPr>
+          <w:rFonts w:ascii="Georgia" w:hAnsi="Georgia"/>
+          <w:b/>
+          <w:bCs/>
           <w:i w:val="false"/>
           <w:iCs w:val="false"/>
           <w:caps w:val="false"/>
@@ -2530,31 +2530,31 @@
           <w:sz w:val="18"/>
           <w:szCs w:val="18"/>
         </w:rPr>
-        <w:t>:</w:t>
-      </w:r>
-      <w:r>
-        <w:rPr>
-          <w:rFonts w:ascii="Georgia" w:hAnsi="Georgia"/>
-          <w:b/>
-          <w:bCs/>
+        <w:t xml:space="preserve"> </w:t>
+      </w:r>
+      <w:r>
+        <w:rPr>
+          <w:rFonts w:ascii="Andale Mono" w:hAnsi="Andale Mono"/>
+          <w:b w:val="false"/>
+          <w:bCs w:val="false"/>
           <w:i w:val="false"/>
           <w:iCs w:val="false"/>
           <w:caps w:val="false"/>
           <w:smallCaps w:val="false"/>
           <w:color w:val="24292E"/>
           <w:spacing w:val="0"/>
-          <w:sz w:val="18"/>
-          <w:szCs w:val="18"/>
-        </w:rPr>
-        <w:t xml:space="preserve"> </w:t>
-      </w:r>
-      <w:r>
-        <w:rPr>
-          <w:rFonts w:ascii="Andale Mono" w:hAnsi="Andale Mono"/>
-          <w:b w:val="false"/>
-          <w:bCs w:val="false"/>
-          <w:i w:val="false"/>
-          <w:iCs w:val="false"/>
+          <w:sz w:val="16"/>
+          <w:szCs w:val="16"/>
+        </w:rPr>
+        <w:t>(</w:t>
+      </w:r>
+      <w:r>
+        <w:rPr>
+          <w:rFonts w:ascii="Georgia" w:hAnsi="Georgia"/>
+          <w:b w:val="false"/>
+          <w:bCs w:val="false"/>
+          <w:i/>
+          <w:iCs/>
           <w:caps w:val="false"/>
           <w:smallCaps w:val="false"/>
           <w:color w:val="24292E"/>
@@ -2562,15 +2562,15 @@
           <w:sz w:val="16"/>
           <w:szCs w:val="16"/>
         </w:rPr>
-        <w:t>(</w:t>
-      </w:r>
-      <w:r>
-        <w:rPr>
-          <w:rFonts w:ascii="Georgia" w:hAnsi="Georgia"/>
-          <w:b w:val="false"/>
-          <w:bCs w:val="false"/>
-          <w:i/>
-          <w:iCs/>
+        <w:t>fn</w:t>
+      </w:r>
+      <w:r>
+        <w:rPr>
+          <w:rFonts w:ascii="Andale Mono" w:hAnsi="Andale Mono"/>
+          <w:b w:val="false"/>
+          <w:bCs w:val="false"/>
+          <w:i w:val="false"/>
+          <w:iCs w:val="false"/>
           <w:caps w:val="false"/>
           <w:smallCaps w:val="false"/>
           <w:color w:val="24292E"/>
@@ -2578,11 +2578,11 @@
           <w:sz w:val="16"/>
           <w:szCs w:val="16"/>
         </w:rPr>
-        <w:t>f</w:t>
-      </w:r>
-      <w:r>
-        <w:rPr>
-          <w:rFonts w:ascii="Georgia" w:hAnsi="Georgia"/>
+        <w:t xml:space="preserve"> . #(:t </w:t>
+      </w:r>
+      <w:r>
+        <w:rPr>
+          <w:rFonts w:ascii="Andale Mono" w:hAnsi="Andale Mono"/>
           <w:b w:val="false"/>
           <w:bCs w:val="false"/>
           <w:i/>
@@ -2594,7 +2594,7 @@
           <w:sz w:val="16"/>
           <w:szCs w:val="16"/>
         </w:rPr>
-        <w:t>n</w:t>
+        <w:t>T…</w:t>
       </w:r>
       <w:r>
         <w:rPr>
@@ -2610,38 +2610,6 @@
           <w:sz w:val="16"/>
           <w:szCs w:val="16"/>
         </w:rPr>
-        <w:t xml:space="preserve"> . #(:t </w:t>
-      </w:r>
-      <w:r>
-        <w:rPr>
-          <w:rFonts w:ascii="Andale Mono" w:hAnsi="Andale Mono"/>
-          <w:b w:val="false"/>
-          <w:bCs w:val="false"/>
-          <w:i/>
-          <w:iCs/>
-          <w:caps w:val="false"/>
-          <w:smallCaps w:val="false"/>
-          <w:color w:val="24292E"/>
-          <w:spacing w:val="0"/>
-          <w:sz w:val="16"/>
-          <w:szCs w:val="16"/>
-        </w:rPr>
-        <w:t>T…</w:t>
-      </w:r>
-      <w:r>
-        <w:rPr>
-          <w:rFonts w:ascii="Andale Mono" w:hAnsi="Andale Mono"/>
-          <w:b w:val="false"/>
-          <w:bCs w:val="false"/>
-          <w:i w:val="false"/>
-          <w:iCs w:val="false"/>
-          <w:caps w:val="false"/>
-          <w:smallCaps w:val="false"/>
-          <w:color w:val="24292E"/>
-          <w:spacing w:val="0"/>
-          <w:sz w:val="16"/>
-          <w:szCs w:val="16"/>
-        </w:rPr>
         <w:t>))</w:t>
       </w:r>
     </w:p>
@@ -2655,8 +2623,8 @@
       </w:pPr>
       <w:r>
         <w:rPr>
-          <w:sz w:val="16"/>
-          <w:szCs w:val="16"/>
+          <w:sz w:val="18"/>
+          <w:szCs w:val="18"/>
         </w:rPr>
       </w:r>
     </w:p>
@@ -2882,44 +2850,9 @@
           <w:sz w:val="18"/>
           <w:szCs w:val="18"/>
         </w:rPr>
-        <w:t>f</w:t>
-      </w:r>
-      <w:r>
-        <w:rPr>
-          <w:rFonts w:ascii="Georgia" w:hAnsi="Georgia"/>
-          <w:b w:val="false"/>
-          <w:bCs w:val="false"/>
-          <w:i/>
-          <w:iCs/>
-          <w:sz w:val="18"/>
-          <w:szCs w:val="18"/>
-        </w:rPr>
-        <w:t>n</w:t>
-      </w:r>
-      <w:r>
-        <w:rPr>
-          <w:rFonts w:ascii="Georgia" w:hAnsi="Georgia"/>
-          <w:b w:val="false"/>
-          <w:bCs w:val="false"/>
-          <w:i/>
-          <w:iCs/>
-          <w:sz w:val="18"/>
-          <w:szCs w:val="18"/>
-        </w:rPr>
-        <w:tab/>
-        <w:t>f</w:t>
-      </w:r>
-      <w:r>
-        <w:rPr>
-          <w:rFonts w:ascii="Georgia" w:hAnsi="Georgia"/>
-          <w:b w:val="false"/>
-          <w:bCs w:val="false"/>
-          <w:i/>
-          <w:iCs/>
-          <w:sz w:val="18"/>
-          <w:szCs w:val="18"/>
-        </w:rPr>
-        <w:t>n</w:t>
+        <w:t>fn</w:t>
+        <w:tab/>
+        <w:t>fn</w:t>
       </w:r>
       <w:r>
         <w:rPr>
@@ -2943,19 +2876,7 @@
           <w:sz w:val="18"/>
           <w:szCs w:val="18"/>
         </w:rPr>
-        <w:t xml:space="preserve"> </w:t>
-      </w:r>
-      <w:r>
-        <w:rPr>
-          <w:rFonts w:ascii="Georgia" w:hAnsi="Georgia"/>
-          <w:b w:val="false"/>
-          <w:bCs w:val="false"/>
-          <w:i/>
-          <w:iCs/>
-          <w:sz w:val="18"/>
-          <w:szCs w:val="18"/>
-        </w:rPr>
-        <w:t xml:space="preserve">function’s </w:t>
+        <w:t xml:space="preserve"> function’s </w:t>
       </w:r>
       <w:r>
         <w:rPr>
@@ -3084,19 +3005,7 @@
           <w:sz w:val="18"/>
           <w:szCs w:val="18"/>
         </w:rPr>
-        <w:t>::</w:t>
-      </w:r>
-      <w:r>
-        <w:rPr>
-          <w:rFonts w:ascii="Georgia" w:hAnsi="Georgia"/>
-          <w:b/>
-          <w:bCs/>
-          <w:i w:val="false"/>
-          <w:iCs/>
-          <w:sz w:val="18"/>
-          <w:szCs w:val="18"/>
-        </w:rPr>
-        <w:t>fr-ref</w:t>
+        <w:t>::fr-ref</w:t>
       </w:r>
       <w:r>
         <w:rPr>
@@ -6054,8 +5963,8 @@
       </w:pPr>
       <w:r>
         <w:rPr>
-          <w:sz w:val="16"/>
-          <w:szCs w:val="16"/>
+          <w:sz w:val="18"/>
+          <w:szCs w:val="18"/>
         </w:rPr>
       </w:r>
     </w:p>
@@ -10740,7 +10649,19 @@
           <w:sz w:val="18"/>
           <w:szCs w:val="18"/>
         </w:rPr>
-        <w:t>condition</w:t>
+        <w:t xml:space="preserve">condition </w:t>
+      </w:r>
+      <w:r>
+        <w:rPr>
+          <w:rFonts w:ascii="Georgia" w:hAnsi="Georgia"/>
+          <w:b w:val="false"/>
+          <w:bCs w:val="false"/>
+          <w:i/>
+          <w:iCs/>
+          <w:sz w:val="18"/>
+          <w:szCs w:val="18"/>
+        </w:rPr>
+        <w:t>src</w:t>
       </w:r>
       <w:r>
         <w:rPr>
@@ -10769,12 +10690,14 @@
       <w:r>
         <w:rPr>
           <w:rFonts w:ascii="Georgia" w:hAnsi="Georgia"/>
-          <w:i/>
-          <w:iCs/>
-          <w:sz w:val="18"/>
-          <w:szCs w:val="18"/>
-        </w:rPr>
-        <w:t>list</w:t>
+          <w:b w:val="false"/>
+          <w:bCs w:val="false"/>
+          <w:i/>
+          <w:iCs/>
+          <w:sz w:val="18"/>
+          <w:szCs w:val="18"/>
+        </w:rPr>
+        <w:t>body</w:t>
       </w:r>
       <w:r>
         <w:rPr>
@@ -10876,7 +10799,7 @@
           <w:sz w:val="18"/>
           <w:szCs w:val="18"/>
         </w:rPr>
-        <w:t>list</w:t>
+        <w:t>body</w:t>
       </w:r>
       <w:r>
         <w:rPr>
@@ -11113,7 +11036,13 @@
           <w:sz w:val="16"/>
           <w:szCs w:val="16"/>
         </w:rPr>
-        <w:t>:arity :eof :open :read</w:t>
+        <w:t>:arity</w:t>
+        <w:tab/>
+        <w:t>:eof</w:t>
+        <w:tab/>
+        <w:t>:open</w:t>
+        <w:tab/>
+        <w:t>:read</w:t>
       </w:r>
     </w:p>
     <w:p>
@@ -11137,7 +11066,13 @@
           <w:szCs w:val="16"/>
         </w:rPr>
         <w:tab/>
-        <w:t xml:space="preserve">:write :error :syntax </w:t>
+        <w:t>:write</w:t>
+        <w:tab/>
+        <w:t>:error</w:t>
+        <w:tab/>
+        <w:t>:syntax</w:t>
+        <w:tab/>
+        <w:t>:type</w:t>
       </w:r>
     </w:p>
     <w:p>
@@ -11161,7 +11096,13 @@
           <w:szCs w:val="16"/>
         </w:rPr>
         <w:tab/>
-        <w:t xml:space="preserve">:type :unbound :div0 </w:t>
+        <w:t>:div0</w:t>
+        <w:tab/>
+        <w:t>:stream</w:t>
+        <w:tab/>
+        <w:t>:range</w:t>
+        <w:tab/>
+        <w:t>:except</w:t>
       </w:r>
     </w:p>
     <w:p>
@@ -11185,14 +11126,37 @@
           <w:szCs w:val="16"/>
         </w:rPr>
         <w:tab/>
-        <w:t>:stream :except :range</w:t>
-      </w:r>
-    </w:p>
-    <w:p>
-      <w:pPr>
-        <w:pStyle w:val="Normal"/>
-        <w:rPr>
-          <w:rFonts w:ascii="Georgia" w:hAnsi="Georgia"/>
+        <w:t>:</w:t>
+      </w:r>
+      <w:r>
+        <w:rPr>
+          <w:rFonts w:ascii="Andale Mono" w:hAnsi="Andale Mono"/>
+          <w:b w:val="false"/>
+          <w:bCs w:val="false"/>
+          <w:sz w:val="16"/>
+          <w:szCs w:val="16"/>
+        </w:rPr>
+        <w:t>unbound</w:t>
+      </w:r>
+      <w:r>
+        <w:rPr>
+          <w:rFonts w:ascii="Andale Mono" w:hAnsi="Andale Mono"/>
+          <w:b w:val="false"/>
+          <w:bCs w:val="false"/>
+          <w:sz w:val="16"/>
+          <w:szCs w:val="16"/>
+        </w:rPr>
+        <w:t xml:space="preserve">  </w:t>
+      </w:r>
+    </w:p>
+    <w:p>
+      <w:pPr>
+        <w:pStyle w:val="Normal"/>
+        <w:rPr>
+          <w:rFonts w:ascii="Andale Mono" w:hAnsi="Andale Mono"/>
+          <w:b w:val="false"/>
+          <w:b w:val="false"/>
+          <w:bCs w:val="false"/>
           <w:sz w:val="16"/>
           <w:szCs w:val="16"/>
         </w:rPr>
@@ -18683,7 +18647,7 @@
     <w:pPr>
       <w:widowControl/>
       <w:suppressAutoHyphens w:val="true"/>
-      <w:overflowPunct w:val="true"/>
+      <w:overflowPunct w:val="false"/>
       <w:bidi w:val="0"/>
       <w:spacing w:before="0" w:after="0"/>
       <w:jc w:val="left"/>

</xml_diff>

<commit_message>
#179 - mu: add function arity function
</commit_message>
<xml_diff>
--- a/doc/refcards/mu-ref.docx
+++ b/doc/refcards/mu-ref.docx
@@ -66,7 +66,7 @@
           <w:tab w:val="left" w:pos="4110" w:leader="none"/>
         </w:tabs>
         <w:suppressAutoHyphens w:val="true"/>
-        <w:overflowPunct w:val="false"/>
+        <w:overflowPunct w:val="true"/>
         <w:bidi w:val="0"/>
         <w:spacing w:before="0" w:after="0"/>
         <w:ind w:left="0" w:right="0" w:hanging="0"/>
@@ -309,7 +309,7 @@
           <w:sz w:val="16"/>
           <w:szCs w:val="16"/>
         </w:rPr>
-        <w:t>6</w:t>
+        <w:t>7</w:t>
       </w:r>
     </w:p>
     <w:p>
@@ -5830,6 +5830,123 @@
           <w:szCs w:val="18"/>
         </w:rPr>
         <w:t>list</w:t>
+      </w:r>
+    </w:p>
+    <w:p>
+      <w:pPr>
+        <w:pStyle w:val="Normal"/>
+        <w:rPr>
+          <w:sz w:val="18"/>
+          <w:szCs w:val="18"/>
+        </w:rPr>
+      </w:pPr>
+      <w:r>
+        <w:rPr>
+          <w:rFonts w:ascii="Georgia" w:hAnsi="Georgia"/>
+          <w:b/>
+          <w:bCs/>
+          <w:i w:val="false"/>
+          <w:iCs w:val="false"/>
+          <w:sz w:val="18"/>
+          <w:szCs w:val="18"/>
+        </w:rPr>
+        <w:t>::a</w:t>
+      </w:r>
+      <w:r>
+        <w:rPr>
+          <w:rFonts w:ascii="Georgia" w:hAnsi="Georgia"/>
+          <w:b/>
+          <w:bCs/>
+          <w:i w:val="false"/>
+          <w:iCs w:val="false"/>
+          <w:sz w:val="18"/>
+          <w:szCs w:val="18"/>
+        </w:rPr>
+        <w:t>rity</w:t>
+      </w:r>
+      <w:r>
+        <w:rPr>
+          <w:rFonts w:ascii="Georgia" w:hAnsi="Georgia"/>
+          <w:b w:val="false"/>
+          <w:bCs/>
+          <w:i w:val="false"/>
+          <w:iCs/>
+          <w:sz w:val="18"/>
+          <w:szCs w:val="18"/>
+        </w:rPr>
+        <w:t xml:space="preserve"> </w:t>
+      </w:r>
+      <w:r>
+        <w:rPr>
+          <w:rFonts w:ascii="Georgia" w:hAnsi="Georgia"/>
+          <w:b w:val="false"/>
+          <w:bCs w:val="false"/>
+          <w:i/>
+          <w:iCs/>
+          <w:sz w:val="18"/>
+          <w:szCs w:val="18"/>
+        </w:rPr>
+        <w:t>fn</w:t>
+      </w:r>
+      <w:r>
+        <w:rPr>
+          <w:rFonts w:ascii="Georgia" w:hAnsi="Georgia"/>
+          <w:b w:val="false"/>
+          <w:bCs/>
+          <w:i w:val="false"/>
+          <w:iCs/>
+          <w:sz w:val="18"/>
+          <w:szCs w:val="18"/>
+        </w:rPr>
+        <w:tab/>
+      </w:r>
+      <w:r>
+        <w:rPr>
+          <w:rFonts w:ascii="Georgia" w:hAnsi="Georgia"/>
+          <w:b w:val="false"/>
+          <w:bCs w:val="false"/>
+          <w:i/>
+          <w:iCs/>
+          <w:sz w:val="18"/>
+          <w:szCs w:val="18"/>
+        </w:rPr>
+        <w:t>fixnum</w:t>
+      </w:r>
+      <w:r>
+        <w:rPr>
+          <w:rFonts w:ascii="Georgia" w:hAnsi="Georgia"/>
+          <w:b/>
+          <w:bCs/>
+          <w:i/>
+          <w:iCs/>
+          <w:sz w:val="18"/>
+          <w:szCs w:val="18"/>
+        </w:rPr>
+        <w:t>,</w:t>
+      </w:r>
+      <w:r>
+        <w:rPr>
+          <w:rFonts w:ascii="Georgia" w:hAnsi="Georgia"/>
+          <w:b w:val="false"/>
+          <w:bCs w:val="false"/>
+          <w:i/>
+          <w:iCs/>
+          <w:sz w:val="18"/>
+          <w:szCs w:val="18"/>
+        </w:rPr>
+        <w:t xml:space="preserve"> </w:t>
+      </w:r>
+      <w:r>
+        <w:rPr>
+          <w:rFonts w:ascii="Georgia" w:hAnsi="Georgia"/>
+          <w:b w:val="false"/>
+          <w:bCs w:val="false"/>
+          <w:i w:val="false"/>
+          <w:iCs w:val="false"/>
+          <w:sz w:val="18"/>
+          <w:szCs w:val="18"/>
+        </w:rPr>
+        <w:t>function arity</w:t>
       </w:r>
     </w:p>
     <w:p>
@@ -6798,55 +6915,7 @@
         </w:rPr>
       </w:pPr>
       <w:r>
-        <w:rPr>
-          <w:rFonts w:eastAsia="Songti SC" w:cs="Arial Unicode MS"/>
-          <w:b w:val="false"/>
-          <w:bCs w:val="false"/>
-          <w:i w:val="false"/>
-          <w:iCs w:val="false"/>
-          <w:color w:val="auto"/>
-          <w:kern w:val="2"/>
-          <w:sz w:val="16"/>
-          <w:szCs w:val="16"/>
-          <w:u w:val="none"/>
-          <w:lang w:val="en-US" w:eastAsia="zh-CN" w:bidi="hi-IN"/>
-        </w:rPr>
-        <w:t>￼</w:t>
-      </w:r>
-    </w:p>
-    <w:p>
-      <w:pPr>
-        <w:pStyle w:val="Normal"/>
-        <w:rPr>
-          <w:rFonts w:eastAsia="Songti SC" w:cs="Arial Unicode MS"/>
-          <w:b w:val="false"/>
-          <w:b w:val="false"/>
-          <w:bCs w:val="false"/>
-          <w:i w:val="false"/>
-          <w:i w:val="false"/>
-          <w:iCs w:val="false"/>
-          <w:color w:val="auto"/>
-          <w:kern w:val="2"/>
-          <w:sz w:val="16"/>
-          <w:szCs w:val="16"/>
-          <w:u w:val="none"/>
-          <w:lang w:val="en-US" w:eastAsia="zh-CN" w:bidi="hi-IN"/>
-        </w:rPr>
-      </w:pPr>
-      <w:r>
-        <w:rPr>
-          <w:rFonts w:eastAsia="Songti SC" w:cs="Arial Unicode MS"/>
-          <w:b w:val="false"/>
-          <w:bCs w:val="false"/>
-          <w:i w:val="false"/>
-          <w:iCs w:val="false"/>
-          <w:color w:val="auto"/>
-          <w:kern w:val="2"/>
-          <w:sz w:val="16"/>
-          <w:szCs w:val="16"/>
-          <w:u w:val="none"/>
-          <w:lang w:val="en-US" w:eastAsia="zh-CN" w:bidi="hi-IN"/>
-        </w:rPr>
+        <w:rPr/>
       </w:r>
     </w:p>
     <w:p>
@@ -10649,19 +10718,7 @@
           <w:sz w:val="18"/>
           <w:szCs w:val="18"/>
         </w:rPr>
-        <w:t xml:space="preserve">condition </w:t>
-      </w:r>
-      <w:r>
-        <w:rPr>
-          <w:rFonts w:ascii="Georgia" w:hAnsi="Georgia"/>
-          <w:b w:val="false"/>
-          <w:bCs w:val="false"/>
-          <w:i/>
-          <w:iCs/>
-          <w:sz w:val="18"/>
-          <w:szCs w:val="18"/>
-        </w:rPr>
-        <w:t>src</w:t>
+        <w:t>condition src</w:t>
       </w:r>
       <w:r>
         <w:rPr>
@@ -11126,47 +11183,23 @@
           <w:szCs w:val="16"/>
         </w:rPr>
         <w:tab/>
-        <w:t>:</w:t>
-      </w:r>
-      <w:r>
+        <w:t xml:space="preserve">:unbound  </w:t>
+      </w:r>
+    </w:p>
+    <w:p>
+      <w:pPr>
+        <w:pStyle w:val="Normal"/>
         <w:rPr>
           <w:rFonts w:ascii="Andale Mono" w:hAnsi="Andale Mono"/>
           <w:b w:val="false"/>
-          <w:bCs w:val="false"/>
-          <w:sz w:val="16"/>
-          <w:szCs w:val="16"/>
-        </w:rPr>
-        <w:t>unbound</w:t>
-      </w:r>
-      <w:r>
-        <w:rPr>
-          <w:rFonts w:ascii="Andale Mono" w:hAnsi="Andale Mono"/>
-          <w:b w:val="false"/>
-          <w:bCs w:val="false"/>
-          <w:sz w:val="16"/>
-          <w:szCs w:val="16"/>
-        </w:rPr>
-        <w:t xml:space="preserve">  </w:t>
-      </w:r>
-    </w:p>
-    <w:p>
-      <w:pPr>
-        <w:pStyle w:val="Normal"/>
-        <w:rPr>
-          <w:rFonts w:ascii="Andale Mono" w:hAnsi="Andale Mono"/>
-          <w:b w:val="false"/>
-          <w:b w:val="false"/>
-          <w:bCs w:val="false"/>
-          <w:sz w:val="16"/>
-          <w:szCs w:val="16"/>
-        </w:rPr>
-      </w:pPr>
-      <w:r>
-        <w:rPr>
-          <w:rFonts w:ascii="Georgia" w:hAnsi="Georgia"/>
-          <w:sz w:val="16"/>
-          <w:szCs w:val="16"/>
-        </w:rPr>
+          <w:b w:val="false"/>
+          <w:bCs w:val="false"/>
+          <w:sz w:val="16"/>
+          <w:szCs w:val="16"/>
+        </w:rPr>
+      </w:pPr>
+      <w:r>
+        <w:rPr/>
       </w:r>
     </w:p>
     <w:p>
@@ -18647,7 +18680,7 @@
     <w:pPr>
       <w:widowControl/>
       <w:suppressAutoHyphens w:val="true"/>
-      <w:overflowPunct w:val="false"/>
+      <w:overflowPunct w:val="true"/>
       <w:bidi w:val="0"/>
       <w:spacing w:before="0" w:after="0"/>
       <w:jc w:val="left"/>

</xml_diff>

<commit_message>
#237 - mu: rethink namespaces
</commit_message>
<xml_diff>
--- a/doc/refcards/mu-ref.docx
+++ b/doc/refcards/mu-ref.docx
@@ -66,7 +66,7 @@
           <w:tab w:val="left" w:pos="4110" w:leader="none"/>
         </w:tabs>
         <w:suppressAutoHyphens w:val="true"/>
-        <w:overflowPunct w:val="true"/>
+        <w:overflowPunct w:val="false"/>
         <w:bidi w:val="0"/>
         <w:spacing w:before="0" w:after="0"/>
         <w:ind w:left="0" w:right="0" w:hanging="0"/>
@@ -309,7 +309,7 @@
           <w:sz w:val="16"/>
           <w:szCs w:val="16"/>
         </w:rPr>
-        <w:t>7</w:t>
+        <w:t>8</w:t>
       </w:r>
     </w:p>
     <w:p>
@@ -2482,15 +2482,15 @@
           <w:sz w:val="18"/>
           <w:szCs w:val="18"/>
         </w:rPr>
-        <w:t xml:space="preserve"> </w:t>
-      </w:r>
-      <w:r>
-        <w:rPr>
-          <w:rFonts w:ascii="Georgia" w:hAnsi="Georgia"/>
-          <w:b w:val="false"/>
-          <w:bCs w:val="false"/>
-          <w:i/>
-          <w:iCs/>
+        <w:t xml:space="preserve"> binding:</w:t>
+      </w:r>
+      <w:r>
+        <w:rPr>
+          <w:rFonts w:ascii="Georgia" w:hAnsi="Georgia"/>
+          <w:b/>
+          <w:bCs/>
+          <w:i w:val="false"/>
+          <w:iCs w:val="false"/>
           <w:caps w:val="false"/>
           <w:smallCaps w:val="false"/>
           <w:color w:val="24292E"/>
@@ -2498,11 +2498,11 @@
           <w:sz w:val="18"/>
           <w:szCs w:val="18"/>
         </w:rPr>
-        <w:t>binding</w:t>
-      </w:r>
-      <w:r>
-        <w:rPr>
-          <w:rFonts w:ascii="Georgia" w:hAnsi="Georgia"/>
+        <w:t xml:space="preserve"> </w:t>
+      </w:r>
+      <w:r>
+        <w:rPr>
+          <w:rFonts w:ascii="Andale Mono" w:hAnsi="Andale Mono"/>
           <w:b w:val="false"/>
           <w:bCs w:val="false"/>
           <w:i w:val="false"/>
@@ -2511,26 +2511,26 @@
           <w:smallCaps w:val="false"/>
           <w:color w:val="24292E"/>
           <w:spacing w:val="0"/>
-          <w:sz w:val="18"/>
-          <w:szCs w:val="18"/>
-        </w:rPr>
-        <w:t>:</w:t>
-      </w:r>
-      <w:r>
-        <w:rPr>
-          <w:rFonts w:ascii="Georgia" w:hAnsi="Georgia"/>
-          <w:b/>
-          <w:bCs/>
-          <w:i w:val="false"/>
-          <w:iCs w:val="false"/>
+          <w:sz w:val="16"/>
+          <w:szCs w:val="16"/>
+        </w:rPr>
+        <w:t>(</w:t>
+      </w:r>
+      <w:r>
+        <w:rPr>
+          <w:rFonts w:ascii="Georgia" w:hAnsi="Georgia"/>
+          <w:b w:val="false"/>
+          <w:bCs w:val="false"/>
+          <w:i/>
+          <w:iCs/>
           <w:caps w:val="false"/>
           <w:smallCaps w:val="false"/>
           <w:color w:val="24292E"/>
           <w:spacing w:val="0"/>
-          <w:sz w:val="18"/>
-          <w:szCs w:val="18"/>
-        </w:rPr>
-        <w:t xml:space="preserve"> </w:t>
+          <w:sz w:val="16"/>
+          <w:szCs w:val="16"/>
+        </w:rPr>
+        <w:t>fn</w:t>
       </w:r>
       <w:r>
         <w:rPr>
@@ -2546,11 +2546,11 @@
           <w:sz w:val="16"/>
           <w:szCs w:val="16"/>
         </w:rPr>
-        <w:t>(</w:t>
-      </w:r>
-      <w:r>
-        <w:rPr>
-          <w:rFonts w:ascii="Georgia" w:hAnsi="Georgia"/>
+        <w:t xml:space="preserve"> . #(:t </w:t>
+      </w:r>
+      <w:r>
+        <w:rPr>
+          <w:rFonts w:ascii="Andale Mono" w:hAnsi="Andale Mono"/>
           <w:b w:val="false"/>
           <w:bCs w:val="false"/>
           <w:i/>
@@ -2562,39 +2562,7 @@
           <w:sz w:val="16"/>
           <w:szCs w:val="16"/>
         </w:rPr>
-        <w:t>fn</w:t>
-      </w:r>
-      <w:r>
-        <w:rPr>
-          <w:rFonts w:ascii="Andale Mono" w:hAnsi="Andale Mono"/>
-          <w:b w:val="false"/>
-          <w:bCs w:val="false"/>
-          <w:i w:val="false"/>
-          <w:iCs w:val="false"/>
-          <w:caps w:val="false"/>
-          <w:smallCaps w:val="false"/>
-          <w:color w:val="24292E"/>
-          <w:spacing w:val="0"/>
-          <w:sz w:val="16"/>
-          <w:szCs w:val="16"/>
-        </w:rPr>
-        <w:t xml:space="preserve"> . #(:t </w:t>
-      </w:r>
-      <w:r>
-        <w:rPr>
-          <w:rFonts w:ascii="Andale Mono" w:hAnsi="Andale Mono"/>
-          <w:b w:val="false"/>
-          <w:bCs w:val="false"/>
-          <w:i/>
-          <w:iCs/>
-          <w:caps w:val="false"/>
-          <w:smallCaps w:val="false"/>
-          <w:color w:val="24292E"/>
-          <w:spacing w:val="0"/>
-          <w:sz w:val="16"/>
-          <w:szCs w:val="16"/>
-        </w:rPr>
-        <w:t>T…</w:t>
+        <w:t>…</w:t>
       </w:r>
       <w:r>
         <w:rPr>
@@ -2653,7 +2621,7 @@
           <w:u w:val="none"/>
           <w:lang w:val="en-US" w:eastAsia="zh-CN" w:bidi="hi-IN"/>
         </w:rPr>
-        <w:t>::frames</w:t>
+        <w:t>frames</w:t>
       </w:r>
       <w:r>
         <w:rPr>
@@ -2673,6 +2641,7 @@
           <w:lang w:val="en-US" w:eastAsia="zh-CN" w:bidi="hi-IN"/>
         </w:rPr>
         <w:tab/>
+        <w:tab/>
       </w:r>
       <w:r>
         <w:rPr>
@@ -2826,7 +2795,7 @@
           <w:sz w:val="18"/>
           <w:szCs w:val="18"/>
         </w:rPr>
-        <w:t>::fr-pop</w:t>
+        <w:t>fr-pop</w:t>
       </w:r>
       <w:r>
         <w:rPr>
@@ -2933,33 +2902,44 @@
           <w:sz w:val="18"/>
           <w:szCs w:val="18"/>
         </w:rPr>
-        <w:t>::fr-push</w:t>
-      </w:r>
-      <w:r>
-        <w:rPr>
-          <w:rFonts w:ascii="Georgia" w:hAnsi="Georgia"/>
-          <w:b w:val="false"/>
-          <w:bCs/>
-          <w:i w:val="false"/>
-          <w:iCs/>
-          <w:sz w:val="18"/>
-          <w:szCs w:val="18"/>
-        </w:rPr>
-        <w:t xml:space="preserve"> </w:t>
-      </w:r>
-      <w:r>
-        <w:rPr>
-          <w:rFonts w:ascii="Georgia" w:hAnsi="Georgia"/>
-          <w:b w:val="false"/>
-          <w:bCs/>
-          <w:i/>
-          <w:iCs/>
-          <w:sz w:val="18"/>
-          <w:szCs w:val="18"/>
-        </w:rPr>
+        <w:t>fr-push</w:t>
+      </w:r>
+      <w:r>
+        <w:rPr>
+          <w:rFonts w:ascii="Georgia" w:hAnsi="Georgia"/>
+          <w:b w:val="false"/>
+          <w:bCs/>
+          <w:i w:val="false"/>
+          <w:iCs/>
+          <w:sz w:val="18"/>
+          <w:szCs w:val="18"/>
+        </w:rPr>
+        <w:t xml:space="preserve"> </w:t>
+      </w:r>
+      <w:r>
+        <w:rPr>
+          <w:rFonts w:ascii="Georgia" w:hAnsi="Georgia"/>
+          <w:b w:val="false"/>
+          <w:bCs/>
+          <w:i/>
+          <w:iCs/>
+          <w:sz w:val="18"/>
+          <w:szCs w:val="18"/>
+        </w:rPr>
+        <w:t>frame</w:t>
+      </w:r>
+      <w:r>
+        <w:rPr>
+          <w:rFonts w:ascii="Georgia" w:hAnsi="Georgia"/>
+          <w:b w:val="false"/>
+          <w:bCs/>
+          <w:i/>
+          <w:iCs/>
+          <w:sz w:val="18"/>
+          <w:szCs w:val="18"/>
+        </w:rPr>
+        <w:tab/>
         <w:t>cons</w:t>
-        <w:tab/>
-        <w:t>cons</w:t>
       </w:r>
       <w:r>
         <w:rPr>
@@ -3005,7 +2985,7 @@
           <w:sz w:val="18"/>
           <w:szCs w:val="18"/>
         </w:rPr>
-        <w:t>::fr-ref</w:t>
+        <w:t>fr-ref</w:t>
       </w:r>
       <w:r>
         <w:rPr>
@@ -3031,7 +3011,7 @@
           <w:sz w:val="18"/>
           <w:szCs w:val="18"/>
         </w:rPr>
-        <w:t>frame id, offset (mu:compile)</w:t>
+        <w:t>frame id, offset</w:t>
       </w:r>
     </w:p>
     <w:p>
@@ -5028,13 +5008,12 @@
           <w:sz w:val="18"/>
           <w:szCs w:val="18"/>
         </w:rPr>
-        <w:t>form</w:t>
-      </w:r>
-      <w:r>
-        <w:rPr>
-          <w:rFonts w:ascii="Georgia" w:hAnsi="Georgia"/>
-          <w:b w:val="false"/>
-          <w:bCs w:val="false"/>
+        <w:t>fn</w:t>
+      </w:r>
+      <w:r>
+        <w:rPr>
+          <w:rFonts w:ascii="Georgia" w:hAnsi="Georgia"/>
+          <w:b w:val="false"/>
           <w:i/>
           <w:iCs/>
           <w:caps w:val="false"/>
@@ -5044,15 +5023,15 @@
           <w:sz w:val="18"/>
           <w:szCs w:val="18"/>
         </w:rPr>
-        <w:t xml:space="preserve"> </w:t>
-      </w:r>
-      <w:r>
-        <w:rPr>
-          <w:rFonts w:ascii="Georgia" w:hAnsi="Georgia"/>
-          <w:b w:val="false"/>
-          <w:bCs w:val="false"/>
-          <w:i w:val="false"/>
-          <w:iCs w:val="false"/>
+        <w:t>’</w:t>
+      </w:r>
+      <w:r>
+        <w:rPr>
+          <w:rFonts w:ascii="Georgia" w:hAnsi="Georgia"/>
+          <w:b w:val="false"/>
+          <w:bCs w:val="false"/>
+          <w:i/>
+          <w:iCs/>
           <w:caps w:val="false"/>
           <w:smallCaps w:val="false"/>
           <w:color w:val="24292E"/>
@@ -5060,7 +5039,7 @@
           <w:sz w:val="18"/>
           <w:szCs w:val="18"/>
         </w:rPr>
-        <w:t>form</w:t>
+        <w:t xml:space="preserve"> </w:t>
       </w:r>
       <w:r>
         <w:rPr>
@@ -5076,15 +5055,15 @@
           <w:sz w:val="18"/>
           <w:szCs w:val="18"/>
         </w:rPr>
-        <w:t>’</w:t>
-      </w:r>
-      <w:r>
-        <w:rPr>
-          <w:rFonts w:ascii="Georgia" w:hAnsi="Georgia"/>
-          <w:b/>
-          <w:bCs/>
-          <w:i w:val="false"/>
-          <w:iCs w:val="false"/>
+        <w:t>fn</w:t>
+      </w:r>
+      <w:r>
+        <w:rPr>
+          <w:rFonts w:ascii="Georgia" w:hAnsi="Georgia"/>
+          <w:b w:val="false"/>
+          <w:bCs w:val="false"/>
+          <w:i/>
+          <w:iCs/>
           <w:caps w:val="false"/>
           <w:smallCaps w:val="false"/>
           <w:color w:val="24292E"/>
@@ -5092,18 +5071,8 @@
           <w:sz w:val="18"/>
           <w:szCs w:val="18"/>
         </w:rPr>
-        <w:tab/>
-      </w:r>
-    </w:p>
-    <w:p>
-      <w:pPr>
-        <w:pStyle w:val="Normal"/>
-        <w:ind w:left="0" w:right="0" w:hanging="0"/>
-        <w:rPr>
-          <w:sz w:val="18"/>
-          <w:szCs w:val="18"/>
-        </w:rPr>
-      </w:pPr>
+        <w:t>’’</w:t>
+      </w:r>
       <w:r>
         <w:rPr>
           <w:rFonts w:ascii="Georgia" w:hAnsi="Georgia"/>
@@ -5119,7 +5088,6 @@
           <w:szCs w:val="18"/>
         </w:rPr>
         <w:tab/>
-        <w:tab/>
       </w:r>
       <w:r>
         <w:rPr>
@@ -5850,19 +5818,7 @@
           <w:sz w:val="18"/>
           <w:szCs w:val="18"/>
         </w:rPr>
-        <w:t>::a</w:t>
-      </w:r>
-      <w:r>
-        <w:rPr>
-          <w:rFonts w:ascii="Georgia" w:hAnsi="Georgia"/>
-          <w:b/>
-          <w:bCs/>
-          <w:i w:val="false"/>
-          <w:iCs w:val="false"/>
-          <w:sz w:val="18"/>
-          <w:szCs w:val="18"/>
-        </w:rPr>
-        <w:t>rity</w:t>
+        <w:t>arity</w:t>
       </w:r>
       <w:r>
         <w:rPr>
@@ -5887,6 +5843,7 @@
           <w:szCs w:val="18"/>
         </w:rPr>
         <w:t>fn</w:t>
+        <w:tab/>
       </w:r>
       <w:r>
         <w:rPr>
@@ -6372,7 +6329,7 @@
           <w:u w:val="none"/>
           <w:lang w:val="en-US" w:eastAsia="zh-CN" w:bidi="hi-IN"/>
         </w:rPr>
-        <w:t>*::gc</w:t>
+        <w:t>*gc</w:t>
         <w:tab/>
         <w:tab/>
       </w:r>
@@ -6915,18 +6872,10 @@
         </w:rPr>
       </w:pPr>
       <w:r>
-        <w:rPr/>
-      </w:r>
-    </w:p>
-    <w:p>
-      <w:pPr>
-        <w:pStyle w:val="Normal"/>
         <w:rPr>
           <w:rFonts w:eastAsia="Songti SC" w:cs="Arial Unicode MS"/>
           <w:b w:val="false"/>
-          <w:b w:val="false"/>
-          <w:bCs w:val="false"/>
-          <w:i w:val="false"/>
+          <w:bCs w:val="false"/>
           <w:i w:val="false"/>
           <w:iCs w:val="false"/>
           <w:color w:val="auto"/>
@@ -6936,12 +6885,17 @@
           <w:u w:val="none"/>
           <w:lang w:val="en-US" w:eastAsia="zh-CN" w:bidi="hi-IN"/>
         </w:rPr>
-      </w:pPr>
-      <w:r>
+      </w:r>
+    </w:p>
+    <w:p>
+      <w:pPr>
+        <w:pStyle w:val="Normal"/>
         <w:rPr>
           <w:rFonts w:eastAsia="Songti SC" w:cs="Arial Unicode MS"/>
           <w:b w:val="false"/>
-          <w:bCs w:val="false"/>
+          <w:b w:val="false"/>
+          <w:bCs w:val="false"/>
+          <w:i w:val="false"/>
           <w:i w:val="false"/>
           <w:iCs w:val="false"/>
           <w:color w:val="auto"/>
@@ -6951,17 +6905,12 @@
           <w:u w:val="none"/>
           <w:lang w:val="en-US" w:eastAsia="zh-CN" w:bidi="hi-IN"/>
         </w:rPr>
-      </w:r>
-    </w:p>
-    <w:p>
-      <w:pPr>
-        <w:pStyle w:val="Normal"/>
+      </w:pPr>
+      <w:r>
         <w:rPr>
           <w:rFonts w:eastAsia="Songti SC" w:cs="Arial Unicode MS"/>
           <w:b w:val="false"/>
-          <w:b w:val="false"/>
-          <w:bCs w:val="false"/>
-          <w:i w:val="false"/>
+          <w:bCs w:val="false"/>
           <w:i w:val="false"/>
           <w:iCs w:val="false"/>
           <w:color w:val="auto"/>
@@ -6971,12 +6920,17 @@
           <w:u w:val="none"/>
           <w:lang w:val="en-US" w:eastAsia="zh-CN" w:bidi="hi-IN"/>
         </w:rPr>
-      </w:pPr>
-      <w:r>
+      </w:r>
+    </w:p>
+    <w:p>
+      <w:pPr>
+        <w:pStyle w:val="Normal"/>
         <w:rPr>
           <w:rFonts w:eastAsia="Songti SC" w:cs="Arial Unicode MS"/>
           <w:b w:val="false"/>
-          <w:bCs w:val="false"/>
+          <w:b w:val="false"/>
+          <w:bCs w:val="false"/>
+          <w:i w:val="false"/>
           <w:i w:val="false"/>
           <w:iCs w:val="false"/>
           <w:color w:val="auto"/>
@@ -6986,6 +6940,56 @@
           <w:u w:val="none"/>
           <w:lang w:val="en-US" w:eastAsia="zh-CN" w:bidi="hi-IN"/>
         </w:rPr>
+      </w:pPr>
+      <w:r>
+        <w:rPr>
+          <w:rFonts w:eastAsia="Songti SC" w:cs="Arial Unicode MS"/>
+          <w:b w:val="false"/>
+          <w:bCs w:val="false"/>
+          <w:i w:val="false"/>
+          <w:iCs w:val="false"/>
+          <w:color w:val="auto"/>
+          <w:kern w:val="2"/>
+          <w:sz w:val="16"/>
+          <w:szCs w:val="16"/>
+          <w:u w:val="none"/>
+          <w:lang w:val="en-US" w:eastAsia="zh-CN" w:bidi="hi-IN"/>
+        </w:rPr>
+      </w:r>
+    </w:p>
+    <w:p>
+      <w:pPr>
+        <w:pStyle w:val="Normal"/>
+        <w:rPr>
+          <w:rFonts w:eastAsia="Songti SC" w:cs="Arial Unicode MS"/>
+          <w:b w:val="false"/>
+          <w:b w:val="false"/>
+          <w:bCs w:val="false"/>
+          <w:i w:val="false"/>
+          <w:i w:val="false"/>
+          <w:iCs w:val="false"/>
+          <w:color w:val="auto"/>
+          <w:kern w:val="2"/>
+          <w:sz w:val="16"/>
+          <w:szCs w:val="16"/>
+          <w:u w:val="none"/>
+          <w:lang w:val="en-US" w:eastAsia="zh-CN" w:bidi="hi-IN"/>
+        </w:rPr>
+      </w:pPr>
+      <w:r>
+        <w:rPr>
+          <w:rFonts w:eastAsia="Songti SC" w:cs="Arial Unicode MS"/>
+          <w:b w:val="false"/>
+          <w:bCs w:val="false"/>
+          <w:i w:val="false"/>
+          <w:iCs w:val="false"/>
+          <w:color w:val="auto"/>
+          <w:kern w:val="2"/>
+          <w:sz w:val="16"/>
+          <w:szCs w:val="16"/>
+          <w:u w:val="none"/>
+          <w:lang w:val="en-US" w:eastAsia="zh-CN" w:bidi="hi-IN"/>
+        </w:rPr>
       </w:r>
     </w:p>
     <w:p>
@@ -7159,6 +7163,483 @@
           <w:sz w:val="18"/>
           <w:szCs w:val="18"/>
         </w:rPr>
+        <w:tab/>
+      </w:r>
+      <w:r>
+        <w:rPr>
+          <w:rFonts w:ascii="Georgia" w:hAnsi="Georgia"/>
+          <w:b w:val="false"/>
+          <w:bCs w:val="false"/>
+          <w:i/>
+          <w:iCs/>
+          <w:sz w:val="18"/>
+          <w:szCs w:val="18"/>
+        </w:rPr>
+        <w:t>fixnum</w:t>
+      </w:r>
+      <w:r>
+        <w:rPr>
+          <w:rFonts w:ascii="Georgia" w:hAnsi="Georgia"/>
+          <w:b/>
+          <w:bCs/>
+          <w:i/>
+          <w:iCs/>
+          <w:sz w:val="18"/>
+          <w:szCs w:val="18"/>
+        </w:rPr>
+        <w:t xml:space="preserve">, </w:t>
+      </w:r>
+      <w:r>
+        <w:rPr>
+          <w:rFonts w:ascii="Georgia" w:hAnsi="Georgia"/>
+          <w:i w:val="false"/>
+          <w:iCs w:val="false"/>
+          <w:sz w:val="18"/>
+          <w:szCs w:val="18"/>
+        </w:rPr>
+        <w:t>product</w:t>
+      </w:r>
+    </w:p>
+    <w:p>
+      <w:pPr>
+        <w:pStyle w:val="Normal"/>
+        <w:rPr>
+          <w:sz w:val="18"/>
+          <w:szCs w:val="18"/>
+        </w:rPr>
+      </w:pPr>
+      <w:r>
+        <w:rPr>
+          <w:rFonts w:ascii="Georgia" w:hAnsi="Georgia"/>
+          <w:b/>
+          <w:bCs/>
+          <w:i w:val="false"/>
+          <w:iCs w:val="false"/>
+          <w:sz w:val="18"/>
+          <w:szCs w:val="18"/>
+        </w:rPr>
+        <w:t>fx-add</w:t>
+      </w:r>
+      <w:r>
+        <w:rPr>
+          <w:rFonts w:ascii="Georgia" w:hAnsi="Georgia"/>
+          <w:b w:val="false"/>
+          <w:bCs/>
+          <w:i w:val="false"/>
+          <w:iCs/>
+          <w:sz w:val="18"/>
+          <w:szCs w:val="18"/>
+        </w:rPr>
+        <w:t xml:space="preserve"> </w:t>
+      </w:r>
+      <w:r>
+        <w:rPr>
+          <w:rFonts w:ascii="Georgia" w:hAnsi="Georgia"/>
+          <w:b w:val="false"/>
+          <w:bCs w:val="false"/>
+          <w:i/>
+          <w:iCs/>
+          <w:sz w:val="18"/>
+          <w:szCs w:val="18"/>
+        </w:rPr>
+        <w:t>fix</w:t>
+      </w:r>
+      <w:r>
+        <w:rPr>
+          <w:rFonts w:ascii="Georgia" w:hAnsi="Georgia"/>
+          <w:b w:val="false"/>
+          <w:bCs w:val="false"/>
+          <w:i w:val="false"/>
+          <w:iCs/>
+          <w:sz w:val="18"/>
+          <w:szCs w:val="18"/>
+        </w:rPr>
+        <w:t xml:space="preserve"> </w:t>
+      </w:r>
+      <w:r>
+        <w:rPr>
+          <w:rFonts w:ascii="Georgia" w:hAnsi="Georgia"/>
+          <w:b w:val="false"/>
+          <w:bCs w:val="false"/>
+          <w:i/>
+          <w:iCs/>
+          <w:sz w:val="18"/>
+          <w:szCs w:val="18"/>
+        </w:rPr>
+        <w:t>fix’</w:t>
+      </w:r>
+      <w:r>
+        <w:rPr>
+          <w:rFonts w:ascii="Georgia" w:hAnsi="Georgia"/>
+          <w:b w:val="false"/>
+          <w:i w:val="false"/>
+          <w:iCs w:val="false"/>
+          <w:sz w:val="18"/>
+          <w:szCs w:val="18"/>
+        </w:rPr>
+        <w:t xml:space="preserve"> </w:t>
+        <w:tab/>
+      </w:r>
+      <w:r>
+        <w:rPr>
+          <w:rFonts w:ascii="Georgia" w:hAnsi="Georgia"/>
+          <w:b w:val="false"/>
+          <w:bCs w:val="false"/>
+          <w:i/>
+          <w:iCs/>
+          <w:sz w:val="18"/>
+          <w:szCs w:val="18"/>
+        </w:rPr>
+        <w:t>fixnum</w:t>
+      </w:r>
+      <w:r>
+        <w:rPr>
+          <w:rFonts w:ascii="Georgia" w:hAnsi="Georgia"/>
+          <w:b/>
+          <w:bCs/>
+          <w:i/>
+          <w:iCs/>
+          <w:sz w:val="18"/>
+          <w:szCs w:val="18"/>
+        </w:rPr>
+        <w:t xml:space="preserve">, </w:t>
+      </w:r>
+      <w:r>
+        <w:rPr>
+          <w:rFonts w:ascii="Georgia" w:hAnsi="Georgia"/>
+          <w:i w:val="false"/>
+          <w:iCs w:val="false"/>
+          <w:sz w:val="18"/>
+          <w:szCs w:val="18"/>
+        </w:rPr>
+        <w:t>sum</w:t>
+      </w:r>
+    </w:p>
+    <w:p>
+      <w:pPr>
+        <w:pStyle w:val="Normal"/>
+        <w:rPr>
+          <w:sz w:val="18"/>
+          <w:szCs w:val="18"/>
+        </w:rPr>
+      </w:pPr>
+      <w:r>
+        <w:rPr>
+          <w:rFonts w:ascii="Georgia" w:hAnsi="Georgia"/>
+          <w:b/>
+          <w:bCs/>
+          <w:i w:val="false"/>
+          <w:iCs w:val="false"/>
+          <w:sz w:val="18"/>
+          <w:szCs w:val="18"/>
+        </w:rPr>
+        <w:t>fx-sub</w:t>
+      </w:r>
+      <w:r>
+        <w:rPr>
+          <w:rFonts w:ascii="Georgia" w:hAnsi="Georgia"/>
+          <w:b w:val="false"/>
+          <w:bCs/>
+          <w:i w:val="false"/>
+          <w:iCs/>
+          <w:sz w:val="18"/>
+          <w:szCs w:val="18"/>
+        </w:rPr>
+        <w:t xml:space="preserve"> </w:t>
+      </w:r>
+      <w:r>
+        <w:rPr>
+          <w:rFonts w:ascii="Georgia" w:hAnsi="Georgia"/>
+          <w:b w:val="false"/>
+          <w:bCs w:val="false"/>
+          <w:i/>
+          <w:iCs/>
+          <w:sz w:val="18"/>
+          <w:szCs w:val="18"/>
+        </w:rPr>
+        <w:t>fix</w:t>
+      </w:r>
+      <w:r>
+        <w:rPr>
+          <w:rFonts w:ascii="Georgia" w:hAnsi="Georgia"/>
+          <w:b w:val="false"/>
+          <w:bCs w:val="false"/>
+          <w:i w:val="false"/>
+          <w:iCs/>
+          <w:sz w:val="18"/>
+          <w:szCs w:val="18"/>
+        </w:rPr>
+        <w:t xml:space="preserve"> </w:t>
+      </w:r>
+      <w:r>
+        <w:rPr>
+          <w:rFonts w:ascii="Georgia" w:hAnsi="Georgia"/>
+          <w:b w:val="false"/>
+          <w:bCs w:val="false"/>
+          <w:i/>
+          <w:iCs/>
+          <w:sz w:val="18"/>
+          <w:szCs w:val="18"/>
+        </w:rPr>
+        <w:t>fix’</w:t>
+      </w:r>
+      <w:r>
+        <w:rPr>
+          <w:rFonts w:ascii="Georgia" w:hAnsi="Georgia"/>
+          <w:b w:val="false"/>
+          <w:i w:val="false"/>
+          <w:iCs w:val="false"/>
+          <w:sz w:val="18"/>
+          <w:szCs w:val="18"/>
+        </w:rPr>
+        <w:t xml:space="preserve"> </w:t>
+        <w:tab/>
+      </w:r>
+      <w:r>
+        <w:rPr>
+          <w:rFonts w:ascii="Georgia" w:hAnsi="Georgia"/>
+          <w:b w:val="false"/>
+          <w:bCs w:val="false"/>
+          <w:i/>
+          <w:iCs/>
+          <w:sz w:val="18"/>
+          <w:szCs w:val="18"/>
+        </w:rPr>
+        <w:t>fixnum</w:t>
+      </w:r>
+      <w:r>
+        <w:rPr>
+          <w:rFonts w:ascii="Georgia" w:hAnsi="Georgia"/>
+          <w:b/>
+          <w:bCs/>
+          <w:i/>
+          <w:iCs/>
+          <w:sz w:val="18"/>
+          <w:szCs w:val="18"/>
+        </w:rPr>
+        <w:t xml:space="preserve">, </w:t>
+      </w:r>
+      <w:r>
+        <w:rPr>
+          <w:rFonts w:ascii="Georgia" w:hAnsi="Georgia"/>
+          <w:i w:val="false"/>
+          <w:iCs w:val="false"/>
+          <w:sz w:val="18"/>
+          <w:szCs w:val="18"/>
+        </w:rPr>
+        <w:t>difference</w:t>
+      </w:r>
+    </w:p>
+    <w:p>
+      <w:pPr>
+        <w:pStyle w:val="Normal"/>
+        <w:rPr>
+          <w:sz w:val="18"/>
+          <w:szCs w:val="18"/>
+        </w:rPr>
+      </w:pPr>
+      <w:r>
+        <w:rPr>
+          <w:rFonts w:ascii="Georgia" w:hAnsi="Georgia"/>
+          <w:b/>
+          <w:bCs/>
+          <w:i w:val="false"/>
+          <w:iCs w:val="false"/>
+          <w:sz w:val="18"/>
+          <w:szCs w:val="18"/>
+        </w:rPr>
+        <w:t>fx-lt</w:t>
+      </w:r>
+      <w:r>
+        <w:rPr>
+          <w:rFonts w:ascii="Georgia" w:hAnsi="Georgia"/>
+          <w:b w:val="false"/>
+          <w:bCs/>
+          <w:i w:val="false"/>
+          <w:iCs/>
+          <w:sz w:val="18"/>
+          <w:szCs w:val="18"/>
+        </w:rPr>
+        <w:t xml:space="preserve"> </w:t>
+      </w:r>
+      <w:r>
+        <w:rPr>
+          <w:rFonts w:ascii="Georgia" w:hAnsi="Georgia"/>
+          <w:b w:val="false"/>
+          <w:bCs w:val="false"/>
+          <w:i/>
+          <w:iCs/>
+          <w:sz w:val="18"/>
+          <w:szCs w:val="18"/>
+        </w:rPr>
+        <w:t>fix</w:t>
+      </w:r>
+      <w:r>
+        <w:rPr>
+          <w:rFonts w:ascii="Georgia" w:hAnsi="Georgia"/>
+          <w:b w:val="false"/>
+          <w:bCs w:val="false"/>
+          <w:i w:val="false"/>
+          <w:iCs/>
+          <w:sz w:val="18"/>
+          <w:szCs w:val="18"/>
+        </w:rPr>
+        <w:t xml:space="preserve"> </w:t>
+      </w:r>
+      <w:r>
+        <w:rPr>
+          <w:rFonts w:ascii="Georgia" w:hAnsi="Georgia"/>
+          <w:b w:val="false"/>
+          <w:bCs w:val="false"/>
+          <w:i/>
+          <w:iCs/>
+          <w:sz w:val="18"/>
+          <w:szCs w:val="18"/>
+        </w:rPr>
+        <w:t>fix’</w:t>
+      </w:r>
+      <w:r>
+        <w:rPr>
+          <w:rFonts w:ascii="Georgia" w:hAnsi="Georgia"/>
+          <w:b w:val="false"/>
+          <w:bCs w:val="false"/>
+          <w:i w:val="false"/>
+          <w:iCs w:val="false"/>
+          <w:sz w:val="18"/>
+          <w:szCs w:val="18"/>
+        </w:rPr>
+        <w:tab/>
+      </w:r>
+      <w:r>
+        <w:rPr>
+          <w:rFonts w:ascii="Georgia" w:hAnsi="Georgia"/>
+          <w:b w:val="false"/>
+          <w:bCs w:val="false"/>
+          <w:i/>
+          <w:iCs/>
+          <w:sz w:val="18"/>
+          <w:szCs w:val="18"/>
+        </w:rPr>
+        <w:t xml:space="preserve">bool, </w:t>
+      </w:r>
+      <w:r>
+        <w:rPr>
+          <w:rFonts w:ascii="Georgia" w:hAnsi="Georgia"/>
+          <w:b/>
+          <w:bCs/>
+          <w:i/>
+          <w:iCs/>
+          <w:sz w:val="18"/>
+          <w:szCs w:val="18"/>
+        </w:rPr>
+        <w:t xml:space="preserve"> </w:t>
+      </w:r>
+      <w:r>
+        <w:rPr>
+          <w:rFonts w:ascii="Georgia" w:hAnsi="Georgia"/>
+          <w:i/>
+          <w:iCs/>
+          <w:sz w:val="18"/>
+          <w:szCs w:val="18"/>
+        </w:rPr>
+        <w:t>fix</w:t>
+      </w:r>
+      <w:r>
+        <w:rPr>
+          <w:rFonts w:ascii="Georgia" w:hAnsi="Georgia"/>
+          <w:b w:val="false"/>
+          <w:i w:val="false"/>
+          <w:iCs w:val="false"/>
+          <w:sz w:val="18"/>
+          <w:szCs w:val="18"/>
+        </w:rPr>
+        <w:t xml:space="preserve"> &lt; </w:t>
+      </w:r>
+      <w:r>
+        <w:rPr>
+          <w:rFonts w:ascii="Georgia" w:hAnsi="Georgia"/>
+          <w:i/>
+          <w:iCs/>
+          <w:sz w:val="18"/>
+          <w:szCs w:val="18"/>
+        </w:rPr>
+        <w:t>fix’</w:t>
+      </w:r>
+    </w:p>
+    <w:p>
+      <w:pPr>
+        <w:pStyle w:val="Normal"/>
+        <w:rPr>
+          <w:sz w:val="18"/>
+          <w:szCs w:val="18"/>
+        </w:rPr>
+      </w:pPr>
+      <w:r>
+        <w:rPr>
+          <w:rFonts w:ascii="Georgia" w:hAnsi="Georgia"/>
+          <w:b/>
+          <w:bCs/>
+          <w:i w:val="false"/>
+          <w:iCs w:val="false"/>
+          <w:sz w:val="18"/>
+          <w:szCs w:val="18"/>
+        </w:rPr>
+        <w:t>fx-div</w:t>
+      </w:r>
+      <w:r>
+        <w:rPr>
+          <w:rFonts w:ascii="Georgia" w:hAnsi="Georgia"/>
+          <w:b w:val="false"/>
+          <w:bCs/>
+          <w:i w:val="false"/>
+          <w:iCs/>
+          <w:sz w:val="18"/>
+          <w:szCs w:val="18"/>
+        </w:rPr>
+        <w:t xml:space="preserve"> </w:t>
+      </w:r>
+      <w:r>
+        <w:rPr>
+          <w:rFonts w:ascii="Georgia" w:hAnsi="Georgia"/>
+          <w:b w:val="false"/>
+          <w:bCs w:val="false"/>
+          <w:i/>
+          <w:iCs/>
+          <w:sz w:val="18"/>
+          <w:szCs w:val="18"/>
+        </w:rPr>
+        <w:t>fix</w:t>
+      </w:r>
+      <w:r>
+        <w:rPr>
+          <w:rFonts w:ascii="Georgia" w:hAnsi="Georgia"/>
+          <w:b w:val="false"/>
+          <w:i w:val="false"/>
+          <w:iCs w:val="false"/>
+          <w:sz w:val="18"/>
+          <w:szCs w:val="18"/>
+        </w:rPr>
+        <w:t xml:space="preserve"> </w:t>
+      </w:r>
+      <w:r>
+        <w:rPr>
+          <w:rFonts w:ascii="Georgia" w:hAnsi="Georgia"/>
+          <w:i/>
+          <w:iCs/>
+          <w:sz w:val="18"/>
+          <w:szCs w:val="18"/>
+        </w:rPr>
+        <w:t>fix</w:t>
+      </w:r>
+      <w:r>
+        <w:rPr>
+          <w:rFonts w:ascii="Georgia" w:hAnsi="Georgia"/>
+          <w:b w:val="false"/>
+          <w:i w:val="false"/>
+          <w:iCs w:val="false"/>
+          <w:sz w:val="18"/>
+          <w:szCs w:val="18"/>
+        </w:rPr>
         <w:t>’</w:t>
         <w:tab/>
       </w:r>
@@ -7189,33 +7670,52 @@
       <w:r>
         <w:rPr>
           <w:rFonts w:ascii="Georgia" w:hAnsi="Georgia"/>
-          <w:i w:val="false"/>
-          <w:iCs w:val="false"/>
-          <w:sz w:val="18"/>
-          <w:szCs w:val="18"/>
-        </w:rPr>
-        <w:t>product</w:t>
-      </w:r>
-    </w:p>
-    <w:p>
-      <w:pPr>
-        <w:pStyle w:val="Normal"/>
-        <w:rPr>
-          <w:sz w:val="18"/>
-          <w:szCs w:val="18"/>
-        </w:rPr>
-      </w:pPr>
-      <w:r>
-        <w:rPr>
-          <w:rFonts w:ascii="Georgia" w:hAnsi="Georgia"/>
-          <w:b/>
-          <w:bCs/>
-          <w:i w:val="false"/>
-          <w:iCs w:val="false"/>
-          <w:sz w:val="18"/>
-          <w:szCs w:val="18"/>
-        </w:rPr>
-        <w:t>fx-add</w:t>
+          <w:b w:val="false"/>
+          <w:bCs w:val="false"/>
+          <w:i w:val="false"/>
+          <w:iCs w:val="false"/>
+          <w:sz w:val="18"/>
+          <w:szCs w:val="18"/>
+        </w:rPr>
+        <w:t>quotient</w:t>
+      </w:r>
+    </w:p>
+    <w:p>
+      <w:pPr>
+        <w:pStyle w:val="Normal"/>
+        <w:rPr>
+          <w:rFonts w:ascii="Georgia" w:hAnsi="Georgia"/>
+          <w:sz w:val="16"/>
+          <w:szCs w:val="16"/>
+        </w:rPr>
+      </w:pPr>
+      <w:r>
+        <w:rPr>
+          <w:rFonts w:ascii="Georgia" w:hAnsi="Georgia"/>
+          <w:sz w:val="16"/>
+          <w:szCs w:val="16"/>
+        </w:rPr>
+      </w:r>
+    </w:p>
+    <w:p>
+      <w:pPr>
+        <w:pStyle w:val="Normal"/>
+        <w:rPr>
+          <w:sz w:val="18"/>
+          <w:szCs w:val="18"/>
+        </w:rPr>
+      </w:pPr>
+      <w:r>
+        <w:rPr>
+          <w:rFonts w:ascii="Georgia" w:hAnsi="Georgia"/>
+          <w:b/>
+          <w:bCs/>
+          <w:i w:val="false"/>
+          <w:iCs w:val="false"/>
+          <w:sz w:val="18"/>
+          <w:szCs w:val="18"/>
+        </w:rPr>
+        <w:t>logand</w:t>
       </w:r>
       <w:r>
         <w:rPr>
@@ -7309,36 +7809,56 @@
           <w:sz w:val="18"/>
           <w:szCs w:val="18"/>
         </w:rPr>
-        <w:t>sum</w:t>
-      </w:r>
-    </w:p>
-    <w:p>
-      <w:pPr>
-        <w:pStyle w:val="Normal"/>
-        <w:rPr>
-          <w:sz w:val="18"/>
-          <w:szCs w:val="18"/>
-        </w:rPr>
-      </w:pPr>
-      <w:r>
-        <w:rPr>
-          <w:rFonts w:ascii="Georgia" w:hAnsi="Georgia"/>
-          <w:b/>
-          <w:bCs/>
-          <w:i w:val="false"/>
-          <w:iCs w:val="false"/>
-          <w:sz w:val="18"/>
-          <w:szCs w:val="18"/>
-        </w:rPr>
-        <w:t>fx-sub</w:t>
-      </w:r>
-      <w:r>
-        <w:rPr>
-          <w:rFonts w:ascii="Georgia" w:hAnsi="Georgia"/>
-          <w:b w:val="false"/>
-          <w:bCs/>
-          <w:i w:val="false"/>
-          <w:iCs/>
+        <w:t>bitwise</w:t>
+      </w:r>
+      <w:r>
+        <w:rPr>
+          <w:rFonts w:ascii="Georgia" w:hAnsi="Georgia"/>
+          <w:b w:val="false"/>
+          <w:i w:val="false"/>
+          <w:iCs w:val="false"/>
+          <w:sz w:val="18"/>
+          <w:szCs w:val="18"/>
+        </w:rPr>
+        <w:t xml:space="preserve"> </w:t>
+      </w:r>
+      <w:r>
+        <w:rPr>
+          <w:rFonts w:ascii="Georgia" w:hAnsi="Georgia"/>
+          <w:i/>
+          <w:iCs/>
+          <w:sz w:val="18"/>
+          <w:szCs w:val="18"/>
+        </w:rPr>
+        <w:t>and</w:t>
+      </w:r>
+    </w:p>
+    <w:p>
+      <w:pPr>
+        <w:pStyle w:val="Normal"/>
+        <w:rPr>
+          <w:sz w:val="18"/>
+          <w:szCs w:val="18"/>
+        </w:rPr>
+      </w:pPr>
+      <w:r>
+        <w:rPr>
+          <w:rFonts w:ascii="Georgia" w:hAnsi="Georgia"/>
+          <w:b/>
+          <w:bCs/>
+          <w:i w:val="false"/>
+          <w:iCs w:val="false"/>
+          <w:sz w:val="18"/>
+          <w:szCs w:val="18"/>
+        </w:rPr>
+        <w:t>logor</w:t>
+      </w:r>
+      <w:r>
+        <w:rPr>
+          <w:rFonts w:ascii="Georgia" w:hAnsi="Georgia"/>
+          <w:b w:val="false"/>
+          <w:bCs/>
+          <w:i w:val="false"/>
           <w:sz w:val="18"/>
           <w:szCs w:val="18"/>
         </w:rPr>
@@ -7362,98 +7882,6 @@
           <w:b w:val="false"/>
           <w:bCs w:val="false"/>
           <w:i w:val="false"/>
-          <w:iCs/>
-          <w:sz w:val="18"/>
-          <w:szCs w:val="18"/>
-        </w:rPr>
-        <w:t xml:space="preserve"> </w:t>
-      </w:r>
-      <w:r>
-        <w:rPr>
-          <w:rFonts w:ascii="Georgia" w:hAnsi="Georgia"/>
-          <w:b w:val="false"/>
-          <w:bCs w:val="false"/>
-          <w:i/>
-          <w:iCs/>
-          <w:sz w:val="18"/>
-          <w:szCs w:val="18"/>
-        </w:rPr>
-        <w:t>fix’</w:t>
-      </w:r>
-      <w:r>
-        <w:rPr>
-          <w:rFonts w:ascii="Georgia" w:hAnsi="Georgia"/>
-          <w:b w:val="false"/>
-          <w:i w:val="false"/>
-          <w:iCs w:val="false"/>
-          <w:sz w:val="18"/>
-          <w:szCs w:val="18"/>
-        </w:rPr>
-        <w:t xml:space="preserve"> </w:t>
-        <w:tab/>
-      </w:r>
-      <w:r>
-        <w:rPr>
-          <w:rFonts w:ascii="Georgia" w:hAnsi="Georgia"/>
-          <w:b w:val="false"/>
-          <w:bCs w:val="false"/>
-          <w:i/>
-          <w:iCs/>
-          <w:sz w:val="18"/>
-          <w:szCs w:val="18"/>
-        </w:rPr>
-        <w:t>fixnum</w:t>
-      </w:r>
-      <w:r>
-        <w:rPr>
-          <w:rFonts w:ascii="Georgia" w:hAnsi="Georgia"/>
-          <w:b/>
-          <w:bCs/>
-          <w:i/>
-          <w:iCs/>
-          <w:sz w:val="18"/>
-          <w:szCs w:val="18"/>
-        </w:rPr>
-        <w:t xml:space="preserve">, </w:t>
-      </w:r>
-      <w:r>
-        <w:rPr>
-          <w:rFonts w:ascii="Georgia" w:hAnsi="Georgia"/>
-          <w:i w:val="false"/>
-          <w:iCs w:val="false"/>
-          <w:sz w:val="18"/>
-          <w:szCs w:val="18"/>
-        </w:rPr>
-        <w:t>difference</w:t>
-      </w:r>
-    </w:p>
-    <w:p>
-      <w:pPr>
-        <w:pStyle w:val="Normal"/>
-        <w:rPr>
-          <w:sz w:val="18"/>
-          <w:szCs w:val="18"/>
-        </w:rPr>
-      </w:pPr>
-      <w:r>
-        <w:rPr>
-          <w:rFonts w:ascii="Georgia" w:hAnsi="Georgia"/>
-          <w:b/>
-          <w:bCs/>
-          <w:i w:val="false"/>
-          <w:iCs w:val="false"/>
-          <w:sz w:val="18"/>
-          <w:szCs w:val="18"/>
-        </w:rPr>
-        <w:t>fx-lt</w:t>
-      </w:r>
-      <w:r>
-        <w:rPr>
-          <w:rFonts w:ascii="Georgia" w:hAnsi="Georgia"/>
-          <w:b w:val="false"/>
-          <w:bCs/>
-          <w:i w:val="false"/>
-          <w:iCs/>
           <w:sz w:val="18"/>
           <w:szCs w:val="18"/>
         </w:rPr>
@@ -7476,463 +7904,10 @@
           <w:rFonts w:ascii="Georgia" w:hAnsi="Georgia"/>
           <w:b w:val="false"/>
           <w:bCs w:val="false"/>
-          <w:i w:val="false"/>
-          <w:iCs/>
-          <w:sz w:val="18"/>
-          <w:szCs w:val="18"/>
-        </w:rPr>
-        <w:t xml:space="preserve"> </w:t>
-      </w:r>
-      <w:r>
-        <w:rPr>
-          <w:rFonts w:ascii="Georgia" w:hAnsi="Georgia"/>
-          <w:b w:val="false"/>
-          <w:bCs w:val="false"/>
-          <w:i/>
-          <w:iCs/>
-          <w:sz w:val="18"/>
-          <w:szCs w:val="18"/>
-        </w:rPr>
-        <w:t>fix’</w:t>
-      </w:r>
-      <w:r>
-        <w:rPr>
-          <w:rFonts w:ascii="Georgia" w:hAnsi="Georgia"/>
-          <w:b w:val="false"/>
-          <w:bCs w:val="false"/>
-          <w:i w:val="false"/>
-          <w:iCs w:val="false"/>
-          <w:sz w:val="18"/>
-          <w:szCs w:val="18"/>
-        </w:rPr>
-        <w:tab/>
-      </w:r>
-      <w:r>
-        <w:rPr>
-          <w:rFonts w:ascii="Georgia" w:hAnsi="Georgia"/>
-          <w:b w:val="false"/>
-          <w:bCs w:val="false"/>
-          <w:i/>
-          <w:iCs/>
-          <w:sz w:val="18"/>
-          <w:szCs w:val="18"/>
-        </w:rPr>
-        <w:t>bool</w:t>
-      </w:r>
-      <w:r>
-        <w:rPr>
-          <w:rFonts w:ascii="Georgia" w:hAnsi="Georgia"/>
-          <w:b/>
-          <w:bCs/>
-          <w:i/>
-          <w:iCs/>
-          <w:sz w:val="18"/>
-          <w:szCs w:val="18"/>
-        </w:rPr>
-        <w:t xml:space="preserve">, </w:t>
-      </w:r>
-      <w:r>
-        <w:rPr>
-          <w:rFonts w:ascii="Georgia" w:hAnsi="Georgia"/>
-          <w:i/>
-          <w:iCs/>
-          <w:sz w:val="18"/>
-          <w:szCs w:val="18"/>
-        </w:rPr>
-        <w:t>fix</w:t>
-      </w:r>
-      <w:r>
-        <w:rPr>
-          <w:rFonts w:ascii="Georgia" w:hAnsi="Georgia"/>
-          <w:b w:val="false"/>
-          <w:i w:val="false"/>
-          <w:iCs w:val="false"/>
-          <w:sz w:val="18"/>
-          <w:szCs w:val="18"/>
-        </w:rPr>
-        <w:t xml:space="preserve"> </w:t>
-      </w:r>
-      <w:r>
-        <w:rPr>
-          <w:rFonts w:ascii="Georgia" w:hAnsi="Georgia"/>
-          <w:i w:val="false"/>
-          <w:iCs w:val="false"/>
-          <w:sz w:val="18"/>
-          <w:szCs w:val="18"/>
-        </w:rPr>
-        <w:t>less</w:t>
-      </w:r>
-      <w:r>
-        <w:rPr>
-          <w:rFonts w:ascii="Georgia" w:hAnsi="Georgia"/>
-          <w:b w:val="false"/>
-          <w:i w:val="false"/>
-          <w:iCs w:val="false"/>
-          <w:sz w:val="18"/>
-          <w:szCs w:val="18"/>
-        </w:rPr>
-        <w:t xml:space="preserve"> </w:t>
-      </w:r>
-      <w:r>
-        <w:rPr>
-          <w:rFonts w:ascii="Georgia" w:hAnsi="Georgia"/>
-          <w:i w:val="false"/>
-          <w:iCs w:val="false"/>
-          <w:sz w:val="18"/>
-          <w:szCs w:val="18"/>
-        </w:rPr>
-        <w:t>than</w:t>
-      </w:r>
-      <w:r>
-        <w:rPr>
-          <w:rFonts w:ascii="Georgia" w:hAnsi="Georgia"/>
-          <w:b w:val="false"/>
-          <w:i w:val="false"/>
-          <w:iCs w:val="false"/>
-          <w:sz w:val="18"/>
-          <w:szCs w:val="18"/>
-        </w:rPr>
-        <w:t xml:space="preserve"> </w:t>
-      </w:r>
-      <w:r>
-        <w:rPr>
-          <w:rFonts w:ascii="Georgia" w:hAnsi="Georgia"/>
-          <w:i/>
-          <w:iCs/>
-          <w:sz w:val="18"/>
-          <w:szCs w:val="18"/>
-        </w:rPr>
-        <w:t>fix’?</w:t>
-      </w:r>
-    </w:p>
-    <w:p>
-      <w:pPr>
-        <w:pStyle w:val="Normal"/>
-        <w:rPr>
-          <w:sz w:val="18"/>
-          <w:szCs w:val="18"/>
-        </w:rPr>
-      </w:pPr>
-      <w:r>
-        <w:rPr>
-          <w:rFonts w:ascii="Georgia" w:hAnsi="Georgia"/>
-          <w:b/>
-          <w:bCs/>
-          <w:i w:val="false"/>
-          <w:iCs w:val="false"/>
-          <w:sz w:val="18"/>
-          <w:szCs w:val="18"/>
-        </w:rPr>
-        <w:t>fx-div</w:t>
-      </w:r>
-      <w:r>
-        <w:rPr>
-          <w:rFonts w:ascii="Georgia" w:hAnsi="Georgia"/>
-          <w:b w:val="false"/>
-          <w:bCs/>
-          <w:i w:val="false"/>
-          <w:iCs/>
-          <w:sz w:val="18"/>
-          <w:szCs w:val="18"/>
-        </w:rPr>
-        <w:t xml:space="preserve"> </w:t>
-      </w:r>
-      <w:r>
-        <w:rPr>
-          <w:rFonts w:ascii="Georgia" w:hAnsi="Georgia"/>
-          <w:b w:val="false"/>
-          <w:bCs w:val="false"/>
-          <w:i/>
-          <w:iCs/>
-          <w:sz w:val="18"/>
-          <w:szCs w:val="18"/>
-        </w:rPr>
-        <w:t>fix</w:t>
-      </w:r>
-      <w:r>
-        <w:rPr>
-          <w:rFonts w:ascii="Georgia" w:hAnsi="Georgia"/>
-          <w:b w:val="false"/>
-          <w:i w:val="false"/>
-          <w:iCs w:val="false"/>
-          <w:sz w:val="18"/>
-          <w:szCs w:val="18"/>
-        </w:rPr>
-        <w:t xml:space="preserve"> </w:t>
-      </w:r>
-      <w:r>
-        <w:rPr>
-          <w:rFonts w:ascii="Georgia" w:hAnsi="Georgia"/>
-          <w:i/>
-          <w:iCs/>
-          <w:sz w:val="18"/>
-          <w:szCs w:val="18"/>
-        </w:rPr>
-        <w:t>fix</w:t>
-      </w:r>
-      <w:r>
-        <w:rPr>
-          <w:rFonts w:ascii="Georgia" w:hAnsi="Georgia"/>
-          <w:b w:val="false"/>
-          <w:i w:val="false"/>
-          <w:iCs w:val="false"/>
           <w:sz w:val="18"/>
           <w:szCs w:val="18"/>
         </w:rPr>
         <w:t>’</w:t>
-        <w:tab/>
-      </w:r>
-      <w:r>
-        <w:rPr>
-          <w:rFonts w:ascii="Georgia" w:hAnsi="Georgia"/>
-          <w:b w:val="false"/>
-          <w:bCs w:val="false"/>
-          <w:i/>
-          <w:iCs/>
-          <w:sz w:val="18"/>
-          <w:szCs w:val="18"/>
-        </w:rPr>
-        <w:t>fixnum</w:t>
-      </w:r>
-      <w:r>
-        <w:rPr>
-          <w:rFonts w:ascii="Georgia" w:hAnsi="Georgia"/>
-          <w:b/>
-          <w:bCs/>
-          <w:i/>
-          <w:iCs/>
-          <w:sz w:val="18"/>
-          <w:szCs w:val="18"/>
-        </w:rPr>
-        <w:t xml:space="preserve">, </w:t>
-      </w:r>
-      <w:r>
-        <w:rPr>
-          <w:rFonts w:ascii="Georgia" w:hAnsi="Georgia"/>
-          <w:b w:val="false"/>
-          <w:bCs w:val="false"/>
-          <w:i w:val="false"/>
-          <w:iCs w:val="false"/>
-          <w:sz w:val="18"/>
-          <w:szCs w:val="18"/>
-        </w:rPr>
-        <w:t>quotient</w:t>
-      </w:r>
-    </w:p>
-    <w:p>
-      <w:pPr>
-        <w:pStyle w:val="Normal"/>
-        <w:rPr>
-          <w:rFonts w:ascii="Georgia" w:hAnsi="Georgia"/>
-          <w:sz w:val="16"/>
-          <w:szCs w:val="16"/>
-        </w:rPr>
-      </w:pPr>
-      <w:r>
-        <w:rPr>
-          <w:rFonts w:ascii="Georgia" w:hAnsi="Georgia"/>
-          <w:sz w:val="16"/>
-          <w:szCs w:val="16"/>
-        </w:rPr>
-      </w:r>
-    </w:p>
-    <w:p>
-      <w:pPr>
-        <w:pStyle w:val="Normal"/>
-        <w:rPr>
-          <w:sz w:val="18"/>
-          <w:szCs w:val="18"/>
-        </w:rPr>
-      </w:pPr>
-      <w:r>
-        <w:rPr>
-          <w:rFonts w:ascii="Georgia" w:hAnsi="Georgia"/>
-          <w:b/>
-          <w:bCs/>
-          <w:i w:val="false"/>
-          <w:iCs w:val="false"/>
-          <w:sz w:val="18"/>
-          <w:szCs w:val="18"/>
-        </w:rPr>
-        <w:t>logand</w:t>
-      </w:r>
-      <w:r>
-        <w:rPr>
-          <w:rFonts w:ascii="Georgia" w:hAnsi="Georgia"/>
-          <w:b w:val="false"/>
-          <w:bCs/>
-          <w:i w:val="false"/>
-          <w:iCs/>
-          <w:sz w:val="18"/>
-          <w:szCs w:val="18"/>
-        </w:rPr>
-        <w:t xml:space="preserve"> </w:t>
-      </w:r>
-      <w:r>
-        <w:rPr>
-          <w:rFonts w:ascii="Georgia" w:hAnsi="Georgia"/>
-          <w:b w:val="false"/>
-          <w:bCs w:val="false"/>
-          <w:i/>
-          <w:iCs/>
-          <w:sz w:val="18"/>
-          <w:szCs w:val="18"/>
-        </w:rPr>
-        <w:t>fix</w:t>
-      </w:r>
-      <w:r>
-        <w:rPr>
-          <w:rFonts w:ascii="Georgia" w:hAnsi="Georgia"/>
-          <w:b w:val="false"/>
-          <w:bCs w:val="false"/>
-          <w:i w:val="false"/>
-          <w:iCs/>
-          <w:sz w:val="18"/>
-          <w:szCs w:val="18"/>
-        </w:rPr>
-        <w:t xml:space="preserve"> </w:t>
-      </w:r>
-      <w:r>
-        <w:rPr>
-          <w:rFonts w:ascii="Georgia" w:hAnsi="Georgia"/>
-          <w:b w:val="false"/>
-          <w:bCs w:val="false"/>
-          <w:i/>
-          <w:iCs/>
-          <w:sz w:val="18"/>
-          <w:szCs w:val="18"/>
-        </w:rPr>
-        <w:t>fix’</w:t>
-      </w:r>
-      <w:r>
-        <w:rPr>
-          <w:rFonts w:ascii="Georgia" w:hAnsi="Georgia"/>
-          <w:b w:val="false"/>
-          <w:i w:val="false"/>
-          <w:iCs w:val="false"/>
-          <w:sz w:val="18"/>
-          <w:szCs w:val="18"/>
-        </w:rPr>
-        <w:t xml:space="preserve"> </w:t>
-        <w:tab/>
-      </w:r>
-      <w:r>
-        <w:rPr>
-          <w:rFonts w:ascii="Georgia" w:hAnsi="Georgia"/>
-          <w:b w:val="false"/>
-          <w:bCs w:val="false"/>
-          <w:i/>
-          <w:iCs/>
-          <w:sz w:val="18"/>
-          <w:szCs w:val="18"/>
-        </w:rPr>
-        <w:t>fixnum</w:t>
-      </w:r>
-      <w:r>
-        <w:rPr>
-          <w:rFonts w:ascii="Georgia" w:hAnsi="Georgia"/>
-          <w:b/>
-          <w:bCs/>
-          <w:i/>
-          <w:iCs/>
-          <w:sz w:val="18"/>
-          <w:szCs w:val="18"/>
-        </w:rPr>
-        <w:t xml:space="preserve">, </w:t>
-      </w:r>
-      <w:r>
-        <w:rPr>
-          <w:rFonts w:ascii="Georgia" w:hAnsi="Georgia"/>
-          <w:i w:val="false"/>
-          <w:iCs w:val="false"/>
-          <w:sz w:val="18"/>
-          <w:szCs w:val="18"/>
-        </w:rPr>
-        <w:t>bitwise</w:t>
-      </w:r>
-      <w:r>
-        <w:rPr>
-          <w:rFonts w:ascii="Georgia" w:hAnsi="Georgia"/>
-          <w:b w:val="false"/>
-          <w:i w:val="false"/>
-          <w:iCs w:val="false"/>
-          <w:sz w:val="18"/>
-          <w:szCs w:val="18"/>
-        </w:rPr>
-        <w:t xml:space="preserve"> </w:t>
-      </w:r>
-      <w:r>
-        <w:rPr>
-          <w:rFonts w:ascii="Georgia" w:hAnsi="Georgia"/>
-          <w:i/>
-          <w:iCs/>
-          <w:sz w:val="18"/>
-          <w:szCs w:val="18"/>
-        </w:rPr>
-        <w:t>and</w:t>
-      </w:r>
-    </w:p>
-    <w:p>
-      <w:pPr>
-        <w:pStyle w:val="Normal"/>
-        <w:rPr>
-          <w:sz w:val="18"/>
-          <w:szCs w:val="18"/>
-        </w:rPr>
-      </w:pPr>
-      <w:r>
-        <w:rPr>
-          <w:rFonts w:ascii="Georgia" w:hAnsi="Georgia"/>
-          <w:b/>
-          <w:bCs/>
-          <w:i w:val="false"/>
-          <w:iCs w:val="false"/>
-          <w:sz w:val="18"/>
-          <w:szCs w:val="18"/>
-        </w:rPr>
-        <w:t>logor</w:t>
-      </w:r>
-      <w:r>
-        <w:rPr>
-          <w:rFonts w:ascii="Georgia" w:hAnsi="Georgia"/>
-          <w:b w:val="false"/>
-          <w:bCs/>
-          <w:i w:val="false"/>
-          <w:sz w:val="18"/>
-          <w:szCs w:val="18"/>
-        </w:rPr>
-        <w:t xml:space="preserve"> </w:t>
-      </w:r>
-      <w:r>
-        <w:rPr>
-          <w:rFonts w:ascii="Georgia" w:hAnsi="Georgia"/>
-          <w:b w:val="false"/>
-          <w:bCs w:val="false"/>
-          <w:sz w:val="18"/>
-          <w:szCs w:val="18"/>
-        </w:rPr>
-        <w:t>fix</w:t>
-      </w:r>
-      <w:r>
-        <w:rPr>
-          <w:rFonts w:ascii="Georgia" w:hAnsi="Georgia"/>
-          <w:b w:val="false"/>
-          <w:bCs w:val="false"/>
-          <w:i w:val="false"/>
-          <w:sz w:val="18"/>
-          <w:szCs w:val="18"/>
-        </w:rPr>
-        <w:t xml:space="preserve"> </w:t>
-      </w:r>
-      <w:r>
-        <w:rPr>
-          <w:rFonts w:ascii="Georgia" w:hAnsi="Georgia"/>
-          <w:b w:val="false"/>
-          <w:bCs w:val="false"/>
-          <w:sz w:val="18"/>
-          <w:szCs w:val="18"/>
-        </w:rPr>
-        <w:t>fix’</w:t>
       </w:r>
       <w:r>
         <w:rPr>
@@ -8195,7 +8170,6 @@
           <w:sz w:val="18"/>
           <w:szCs w:val="18"/>
         </w:rPr>
-        <w:t>’</w:t>
         <w:tab/>
       </w:r>
       <w:r>
@@ -8568,49 +8542,28 @@
           <w:sz w:val="18"/>
           <w:szCs w:val="18"/>
         </w:rPr>
-        <w:t>less</w:t>
-      </w:r>
-      <w:r>
-        <w:rPr>
-          <w:rFonts w:ascii="Georgia" w:hAnsi="Georgia"/>
-          <w:b w:val="false"/>
-          <w:i w:val="false"/>
-          <w:iCs w:val="false"/>
-          <w:sz w:val="18"/>
-          <w:szCs w:val="18"/>
-        </w:rPr>
-        <w:t xml:space="preserve"> </w:t>
-      </w:r>
-      <w:r>
-        <w:rPr>
-          <w:rFonts w:ascii="Georgia" w:hAnsi="Georgia"/>
-          <w:i w:val="false"/>
-          <w:iCs w:val="false"/>
-          <w:sz w:val="18"/>
-          <w:szCs w:val="18"/>
-        </w:rPr>
-        <w:t>than</w:t>
-      </w:r>
-      <w:r>
-        <w:rPr>
-          <w:rFonts w:ascii="Georgia" w:hAnsi="Georgia"/>
-          <w:b w:val="false"/>
-          <w:i w:val="false"/>
-          <w:iCs w:val="false"/>
-          <w:sz w:val="18"/>
-          <w:szCs w:val="18"/>
-        </w:rPr>
-        <w:t xml:space="preserve"> </w:t>
-      </w:r>
-      <w:r>
-        <w:rPr>
-          <w:rFonts w:ascii="Georgia" w:hAnsi="Georgia"/>
-          <w:i/>
-          <w:iCs/>
-          <w:sz w:val="18"/>
-          <w:szCs w:val="18"/>
-        </w:rPr>
-        <w:t>fl’?</w:t>
+        <w:t>&lt;</w:t>
+      </w:r>
+      <w:r>
+        <w:rPr>
+          <w:rFonts w:ascii="Georgia" w:hAnsi="Georgia"/>
+          <w:b w:val="false"/>
+          <w:i w:val="false"/>
+          <w:iCs w:val="false"/>
+          <w:sz w:val="18"/>
+          <w:szCs w:val="18"/>
+        </w:rPr>
+        <w:t xml:space="preserve"> </w:t>
+      </w:r>
+      <w:r>
+        <w:rPr>
+          <w:rFonts w:ascii="Georgia" w:hAnsi="Georgia"/>
+          <w:i/>
+          <w:iCs/>
+          <w:sz w:val="18"/>
+          <w:szCs w:val="18"/>
+        </w:rPr>
+        <w:t>fl’</w:t>
       </w:r>
     </w:p>
     <w:p>
@@ -9174,82 +9127,62 @@
       <w:r>
         <w:rPr>
           <w:rFonts w:ascii="Georgia" w:hAnsi="Georgia"/>
-          <w:i w:val="false"/>
-          <w:iCs w:val="false"/>
-          <w:sz w:val="18"/>
-          <w:szCs w:val="18"/>
-          <w:u w:val="none"/>
-        </w:rPr>
-        <w:t>from</w:t>
-      </w:r>
-      <w:r>
-        <w:rPr>
-          <w:rFonts w:ascii="Georgia" w:hAnsi="Georgia"/>
-          <w:b w:val="false"/>
-          <w:i w:val="false"/>
-          <w:iCs w:val="false"/>
-          <w:sz w:val="18"/>
-          <w:szCs w:val="18"/>
-          <w:u w:val="none"/>
-        </w:rPr>
-        <w:t xml:space="preserve"> </w:t>
-      </w:r>
-      <w:r>
-        <w:rPr>
-          <w:rFonts w:ascii="Georgia" w:hAnsi="Georgia"/>
-          <w:i/>
-          <w:iCs/>
-          <w:sz w:val="18"/>
-          <w:szCs w:val="18"/>
-          <w:u w:val="none"/>
-        </w:rPr>
-        <w:t>T</w:t>
-      </w:r>
-      <w:r>
-        <w:rPr>
-          <w:rFonts w:ascii="Georgia" w:hAnsi="Georgia"/>
-          <w:b w:val="false"/>
-          <w:i w:val="false"/>
-          <w:iCs/>
-          <w:sz w:val="18"/>
-          <w:szCs w:val="18"/>
-          <w:u w:val="none"/>
-        </w:rPr>
-        <w:t xml:space="preserve"> </w:t>
-      </w:r>
-      <w:r>
-        <w:rPr>
-          <w:rFonts w:ascii="Georgia" w:hAnsi="Georgia"/>
-          <w:i w:val="false"/>
-          <w:iCs w:val="false"/>
-          <w:sz w:val="18"/>
-          <w:szCs w:val="18"/>
-          <w:u w:val="none"/>
-        </w:rPr>
-        <w:t>and</w:t>
-      </w:r>
-      <w:r>
-        <w:rPr>
-          <w:rFonts w:ascii="Georgia" w:hAnsi="Georgia"/>
-          <w:b w:val="false"/>
-          <w:i w:val="false"/>
-          <w:iCs w:val="false"/>
-          <w:sz w:val="18"/>
-          <w:szCs w:val="18"/>
-          <w:u w:val="none"/>
-        </w:rPr>
-        <w:t xml:space="preserve"> </w:t>
-      </w:r>
-      <w:r>
-        <w:rPr>
-          <w:rFonts w:ascii="Georgia" w:hAnsi="Georgia"/>
-          <w:i/>
-          <w:iCs/>
-          <w:sz w:val="18"/>
-          <w:szCs w:val="18"/>
-          <w:u w:val="none"/>
-        </w:rPr>
-        <w:t>T’</w:t>
+          <w:b w:val="false"/>
+          <w:i w:val="false"/>
+          <w:iCs w:val="false"/>
+          <w:sz w:val="18"/>
+          <w:szCs w:val="18"/>
+          <w:u w:val="none"/>
+        </w:rPr>
+        <w:t>(</w:t>
+      </w:r>
+      <w:r>
+        <w:rPr>
+          <w:rFonts w:ascii="Georgia" w:hAnsi="Georgia"/>
+          <w:b w:val="false"/>
+          <w:i/>
+          <w:iCs/>
+          <w:sz w:val="18"/>
+          <w:szCs w:val="18"/>
+          <w:u w:val="none"/>
+        </w:rPr>
+        <w:t>form</w:t>
+      </w:r>
+      <w:r>
+        <w:rPr>
+          <w:rFonts w:ascii="Georgia" w:hAnsi="Georgia"/>
+          <w:b w:val="false"/>
+          <w:i w:val="false"/>
+          <w:iCs w:val="false"/>
+          <w:sz w:val="18"/>
+          <w:szCs w:val="18"/>
+          <w:u w:val="none"/>
+        </w:rPr>
+        <w:t xml:space="preserve"> . </w:t>
+      </w:r>
+      <w:r>
+        <w:rPr>
+          <w:rFonts w:ascii="Georgia" w:hAnsi="Georgia"/>
+          <w:b w:val="false"/>
+          <w:i/>
+          <w:iCs/>
+          <w:sz w:val="18"/>
+          <w:szCs w:val="18"/>
+          <w:u w:val="none"/>
+        </w:rPr>
+        <w:t>form</w:t>
+      </w:r>
+      <w:r>
+        <w:rPr>
+          <w:rFonts w:ascii="Georgia" w:hAnsi="Georgia"/>
+          <w:b w:val="false"/>
+          <w:i w:val="false"/>
+          <w:iCs w:val="false"/>
+          <w:sz w:val="18"/>
+          <w:szCs w:val="18"/>
+          <w:u w:val="none"/>
+        </w:rPr>
+        <w:t>’)</w:t>
       </w:r>
     </w:p>
     <w:p>
@@ -11199,7 +11132,13 @@
         </w:rPr>
       </w:pPr>
       <w:r>
-        <w:rPr/>
+        <w:rPr>
+          <w:rFonts w:ascii="Andale Mono" w:hAnsi="Andale Mono"/>
+          <w:b w:val="false"/>
+          <w:bCs w:val="false"/>
+          <w:sz w:val="16"/>
+          <w:szCs w:val="16"/>
+        </w:rPr>
       </w:r>
     </w:p>
     <w:p>
@@ -12892,6 +12831,201 @@
           <w:sz w:val="18"/>
           <w:szCs w:val="18"/>
         </w:rPr>
+        <w:t xml:space="preserve">un-char </w:t>
+      </w:r>
+      <w:r>
+        <w:rPr>
+          <w:rFonts w:ascii="Georgia" w:hAnsi="Georgia"/>
+          <w:b w:val="false"/>
+          <w:bCs w:val="false"/>
+          <w:i/>
+          <w:iCs/>
+          <w:sz w:val="18"/>
+          <w:szCs w:val="18"/>
+        </w:rPr>
+        <w:t>char</w:t>
+      </w:r>
+      <w:r>
+        <w:rPr>
+          <w:rFonts w:ascii="Georgia" w:hAnsi="Georgia"/>
+          <w:b w:val="false"/>
+          <w:bCs/>
+          <w:i w:val="false"/>
+          <w:sz w:val="18"/>
+          <w:szCs w:val="18"/>
+        </w:rPr>
+        <w:t xml:space="preserve"> </w:t>
+      </w:r>
+      <w:r>
+        <w:rPr>
+          <w:rFonts w:ascii="Georgia" w:hAnsi="Georgia"/>
+          <w:b w:val="false"/>
+          <w:bCs w:val="false"/>
+          <w:i/>
+          <w:iCs/>
+          <w:sz w:val="18"/>
+          <w:szCs w:val="18"/>
+        </w:rPr>
+        <w:t>stream</w:t>
+      </w:r>
+      <w:r>
+        <w:rPr>
+          <w:rFonts w:ascii="Georgia" w:hAnsi="Georgia"/>
+          <w:b w:val="false"/>
+          <w:bCs w:val="false"/>
+          <w:i w:val="false"/>
+          <w:iCs/>
+          <w:sz w:val="18"/>
+          <w:szCs w:val="18"/>
+        </w:rPr>
+        <w:t xml:space="preserve"> </w:t>
+      </w:r>
+    </w:p>
+    <w:p>
+      <w:pPr>
+        <w:pStyle w:val="Normal"/>
+        <w:rPr>
+          <w:sz w:val="18"/>
+          <w:szCs w:val="18"/>
+        </w:rPr>
+      </w:pPr>
+      <w:r>
+        <w:rPr>
+          <w:b w:val="false"/>
+          <w:bCs w:val="false"/>
+          <w:i w:val="false"/>
+          <w:iCs/>
+          <w:sz w:val="18"/>
+          <w:szCs w:val="18"/>
+        </w:rPr>
+        <w:tab/>
+        <w:tab/>
+      </w:r>
+      <w:r>
+        <w:rPr>
+          <w:b w:val="false"/>
+          <w:bCs w:val="false"/>
+          <w:i/>
+          <w:iCs/>
+          <w:sz w:val="18"/>
+          <w:szCs w:val="18"/>
+        </w:rPr>
+        <w:t>char</w:t>
+      </w:r>
+      <w:r>
+        <w:rPr>
+          <w:b w:val="false"/>
+          <w:bCs/>
+          <w:i/>
+          <w:iCs/>
+          <w:sz w:val="18"/>
+          <w:szCs w:val="18"/>
+        </w:rPr>
+        <w:t xml:space="preserve">, </w:t>
+      </w:r>
+      <w:r>
+        <w:rPr>
+          <w:b w:val="false"/>
+          <w:bCs w:val="false"/>
+          <w:i w:val="false"/>
+          <w:iCs w:val="false"/>
+          <w:sz w:val="18"/>
+          <w:szCs w:val="18"/>
+        </w:rPr>
+        <w:t xml:space="preserve">push </w:t>
+      </w:r>
+      <w:r>
+        <w:rPr>
+          <w:b w:val="false"/>
+          <w:bCs w:val="false"/>
+          <w:i/>
+          <w:iCs/>
+          <w:sz w:val="18"/>
+          <w:szCs w:val="18"/>
+        </w:rPr>
+        <w:t>char</w:t>
+      </w:r>
+      <w:r>
+        <w:rPr>
+          <w:b w:val="false"/>
+          <w:bCs w:val="false"/>
+          <w:i w:val="false"/>
+          <w:iCs/>
+          <w:sz w:val="18"/>
+          <w:szCs w:val="18"/>
+        </w:rPr>
+        <w:t xml:space="preserve"> </w:t>
+      </w:r>
+      <w:r>
+        <w:rPr>
+          <w:b w:val="false"/>
+          <w:bCs w:val="false"/>
+          <w:i w:val="false"/>
+          <w:iCs w:val="false"/>
+          <w:sz w:val="18"/>
+          <w:szCs w:val="18"/>
+        </w:rPr>
+        <w:t>onto</w:t>
+      </w:r>
+      <w:r>
+        <w:rPr>
+          <w:b w:val="false"/>
+          <w:bCs w:val="false"/>
+          <w:i w:val="false"/>
+          <w:iCs/>
+          <w:sz w:val="18"/>
+          <w:szCs w:val="18"/>
+        </w:rPr>
+        <w:t xml:space="preserve"> </w:t>
+      </w:r>
+      <w:r>
+        <w:rPr>
+          <w:b w:val="false"/>
+          <w:bCs w:val="false"/>
+          <w:i/>
+          <w:iCs/>
+          <w:sz w:val="18"/>
+          <w:szCs w:val="18"/>
+        </w:rPr>
+        <w:t>stream</w:t>
+      </w:r>
+    </w:p>
+    <w:p>
+      <w:pPr>
+        <w:pStyle w:val="Normal"/>
+        <w:rPr>
+          <w:sz w:val="16"/>
+          <w:szCs w:val="16"/>
+        </w:rPr>
+      </w:pPr>
+      <w:r>
+        <w:rPr>
+          <w:rFonts w:ascii="Georgia" w:hAnsi="Georgia"/>
+          <w:b w:val="false"/>
+          <w:bCs w:val="false"/>
+          <w:i w:val="false"/>
+          <w:iCs w:val="false"/>
+          <w:sz w:val="16"/>
+          <w:szCs w:val="16"/>
+        </w:rPr>
+      </w:r>
+    </w:p>
+    <w:p>
+      <w:pPr>
+        <w:pStyle w:val="Normal"/>
+        <w:rPr>
+          <w:sz w:val="18"/>
+          <w:szCs w:val="18"/>
+        </w:rPr>
+      </w:pPr>
+      <w:r>
+        <w:rPr>
+          <w:rFonts w:ascii="Georgia" w:hAnsi="Georgia"/>
+          <w:b/>
+          <w:bCs/>
+          <w:sz w:val="18"/>
+          <w:szCs w:val="18"/>
+        </w:rPr>
         <w:t>wr-byte</w:t>
       </w:r>
       <w:r>
@@ -13293,196 +13427,6 @@
         <w:rPr>
           <w:sz w:val="18"/>
           <w:szCs w:val="18"/>
-        </w:rPr>
-      </w:pPr>
-      <w:r>
-        <w:rPr>
-          <w:rFonts w:ascii="Georgia" w:hAnsi="Georgia"/>
-          <w:b/>
-          <w:bCs/>
-          <w:sz w:val="18"/>
-          <w:szCs w:val="18"/>
-        </w:rPr>
-        <w:t xml:space="preserve">un-char </w:t>
-      </w:r>
-      <w:r>
-        <w:rPr>
-          <w:rFonts w:ascii="Georgia" w:hAnsi="Georgia"/>
-          <w:b w:val="false"/>
-          <w:bCs w:val="false"/>
-          <w:i/>
-          <w:iCs/>
-          <w:sz w:val="18"/>
-          <w:szCs w:val="18"/>
-        </w:rPr>
-        <w:t>char</w:t>
-      </w:r>
-      <w:r>
-        <w:rPr>
-          <w:rFonts w:ascii="Georgia" w:hAnsi="Georgia"/>
-          <w:b w:val="false"/>
-          <w:bCs/>
-          <w:i w:val="false"/>
-          <w:sz w:val="18"/>
-          <w:szCs w:val="18"/>
-        </w:rPr>
-        <w:t xml:space="preserve"> </w:t>
-      </w:r>
-      <w:r>
-        <w:rPr>
-          <w:rFonts w:ascii="Georgia" w:hAnsi="Georgia"/>
-          <w:b w:val="false"/>
-          <w:bCs w:val="false"/>
-          <w:i/>
-          <w:iCs/>
-          <w:sz w:val="18"/>
-          <w:szCs w:val="18"/>
-        </w:rPr>
-        <w:t>stream</w:t>
-      </w:r>
-      <w:r>
-        <w:rPr>
-          <w:rFonts w:ascii="Georgia" w:hAnsi="Georgia"/>
-          <w:b w:val="false"/>
-          <w:bCs w:val="false"/>
-          <w:i w:val="false"/>
-          <w:iCs/>
-          <w:sz w:val="18"/>
-          <w:szCs w:val="18"/>
-        </w:rPr>
-        <w:t xml:space="preserve"> </w:t>
-      </w:r>
-    </w:p>
-    <w:p>
-      <w:pPr>
-        <w:pStyle w:val="Normal"/>
-        <w:rPr>
-          <w:sz w:val="18"/>
-          <w:szCs w:val="18"/>
-        </w:rPr>
-      </w:pPr>
-      <w:r>
-        <w:rPr>
-          <w:b w:val="false"/>
-          <w:bCs w:val="false"/>
-          <w:i w:val="false"/>
-          <w:iCs/>
-          <w:sz w:val="18"/>
-          <w:szCs w:val="18"/>
-        </w:rPr>
-        <w:tab/>
-        <w:tab/>
-      </w:r>
-      <w:r>
-        <w:rPr>
-          <w:b w:val="false"/>
-          <w:bCs w:val="false"/>
-          <w:i/>
-          <w:iCs/>
-          <w:sz w:val="18"/>
-          <w:szCs w:val="18"/>
-        </w:rPr>
-        <w:t>char</w:t>
-      </w:r>
-      <w:r>
-        <w:rPr>
-          <w:b w:val="false"/>
-          <w:bCs/>
-          <w:i/>
-          <w:iCs/>
-          <w:sz w:val="18"/>
-          <w:szCs w:val="18"/>
-        </w:rPr>
-        <w:t xml:space="preserve">, </w:t>
-      </w:r>
-      <w:r>
-        <w:rPr>
-          <w:b w:val="false"/>
-          <w:bCs w:val="false"/>
-          <w:i w:val="false"/>
-          <w:iCs w:val="false"/>
-          <w:sz w:val="18"/>
-          <w:szCs w:val="18"/>
-        </w:rPr>
-        <w:t xml:space="preserve">push </w:t>
-      </w:r>
-      <w:r>
-        <w:rPr>
-          <w:b w:val="false"/>
-          <w:bCs w:val="false"/>
-          <w:i/>
-          <w:iCs/>
-          <w:sz w:val="18"/>
-          <w:szCs w:val="18"/>
-        </w:rPr>
-        <w:t>char</w:t>
-      </w:r>
-      <w:r>
-        <w:rPr>
-          <w:b w:val="false"/>
-          <w:bCs w:val="false"/>
-          <w:i w:val="false"/>
-          <w:iCs/>
-          <w:sz w:val="18"/>
-          <w:szCs w:val="18"/>
-        </w:rPr>
-        <w:t xml:space="preserve"> </w:t>
-      </w:r>
-      <w:r>
-        <w:rPr>
-          <w:b w:val="false"/>
-          <w:bCs w:val="false"/>
-          <w:i w:val="false"/>
-          <w:iCs w:val="false"/>
-          <w:sz w:val="18"/>
-          <w:szCs w:val="18"/>
-        </w:rPr>
-        <w:t>onto</w:t>
-      </w:r>
-      <w:r>
-        <w:rPr>
-          <w:b w:val="false"/>
-          <w:bCs w:val="false"/>
-          <w:i w:val="false"/>
-          <w:iCs/>
-          <w:sz w:val="18"/>
-          <w:szCs w:val="18"/>
-        </w:rPr>
-        <w:t xml:space="preserve"> </w:t>
-      </w:r>
-      <w:r>
-        <w:rPr>
-          <w:b w:val="false"/>
-          <w:bCs w:val="false"/>
-          <w:i/>
-          <w:iCs/>
-          <w:sz w:val="18"/>
-          <w:szCs w:val="18"/>
-        </w:rPr>
-        <w:t>stream</w:t>
-      </w:r>
-    </w:p>
-    <w:p>
-      <w:pPr>
-        <w:pStyle w:val="Normal"/>
-        <w:rPr>
-          <w:sz w:val="16"/>
-          <w:szCs w:val="16"/>
-        </w:rPr>
-      </w:pPr>
-      <w:r>
-        <w:rPr>
-          <w:sz w:val="16"/>
-          <w:szCs w:val="16"/>
-        </w:rPr>
-      </w:r>
-    </w:p>
-    <w:p>
-      <w:pPr>
-        <w:pStyle w:val="Normal"/>
-        <w:rPr>
-          <w:sz w:val="16"/>
-          <w:szCs w:val="16"/>
         </w:rPr>
       </w:pPr>
       <w:r>
@@ -14189,31 +14133,43 @@
           <w:u w:val="none"/>
           <w:lang w:val="en-US" w:eastAsia="zh-CN" w:bidi="hi-IN"/>
         </w:rPr>
-        <w:t xml:space="preserve">ns </w:t>
-      </w:r>
-      <w:r>
-        <w:rPr>
-          <w:rFonts w:eastAsia="Songti SC" w:cs="Arial Unicode MS" w:ascii="Andale Mono" w:hAnsi="Andale Mono"/>
-          <w:b w:val="false"/>
-          <w:bCs w:val="false"/>
-          <w:i w:val="false"/>
-          <w:iCs w:val="false"/>
+        <w:t>ns  string</w:t>
+      </w:r>
+    </w:p>
+    <w:p>
+      <w:pPr>
+        <w:pStyle w:val="Normal"/>
+        <w:ind w:left="0" w:right="0" w:hanging="0"/>
+        <w:rPr>
+          <w:sz w:val="18"/>
+          <w:szCs w:val="18"/>
+        </w:rPr>
+      </w:pPr>
+      <w:r>
+        <w:rPr>
+          <w:rFonts w:eastAsia="Songti SC" w:cs="Arial Unicode MS" w:ascii="Georgia" w:hAnsi="Georgia"/>
+          <w:b w:val="false"/>
+          <w:bCs w:val="false"/>
+          <w:i/>
+          <w:iCs/>
           <w:color w:val="auto"/>
           <w:kern w:val="2"/>
-          <w:sz w:val="16"/>
-          <w:szCs w:val="16"/>
+          <w:sz w:val="18"/>
+          <w:szCs w:val="18"/>
           <w:u w:val="none"/>
           <w:lang w:val="en-US" w:eastAsia="zh-CN" w:bidi="hi-IN"/>
         </w:rPr>
-        <w:t>scope</w:t>
+        <w:tab/>
+        <w:tab/>
+        <w:t xml:space="preserve">symbol, </w:t>
       </w:r>
       <w:r>
         <w:rPr>
           <w:rFonts w:eastAsia="Songti SC" w:cs="Arial Unicode MS" w:ascii="Georgia" w:hAnsi="Georgia"/>
           <w:b w:val="false"/>
           <w:bCs w:val="false"/>
-          <w:i/>
-          <w:iCs/>
+          <w:i w:val="false"/>
+          <w:iCs w:val="false"/>
           <w:color w:val="auto"/>
           <w:kern w:val="2"/>
           <w:sz w:val="18"/>
@@ -14221,7 +14177,7 @@
           <w:u w:val="none"/>
           <w:lang w:val="en-US" w:eastAsia="zh-CN" w:bidi="hi-IN"/>
         </w:rPr>
-        <w:t xml:space="preserve"> string</w:t>
+        <w:t>intern unbound symbol</w:t>
       </w:r>
     </w:p>
     <w:p>
@@ -14229,43 +14185,35 @@
         <w:pStyle w:val="Normal"/>
         <w:ind w:left="0" w:right="0" w:hanging="0"/>
         <w:rPr>
-          <w:sz w:val="18"/>
-          <w:szCs w:val="18"/>
-        </w:rPr>
-      </w:pPr>
-      <w:r>
-        <w:rPr>
-          <w:rFonts w:eastAsia="Songti SC" w:cs="Arial Unicode MS" w:ascii="Georgia" w:hAnsi="Georgia"/>
-          <w:b w:val="false"/>
-          <w:bCs w:val="false"/>
-          <w:i/>
-          <w:iCs/>
+          <w:rFonts w:ascii="Georgia" w:hAnsi="Georgia" w:eastAsia="Songti SC" w:cs="Arial Unicode MS"/>
+          <w:b/>
+          <w:b/>
+          <w:bCs/>
+          <w:i w:val="false"/>
+          <w:i w:val="false"/>
+          <w:iCs w:val="false"/>
           <w:color w:val="auto"/>
           <w:kern w:val="2"/>
-          <w:sz w:val="18"/>
-          <w:szCs w:val="18"/>
+          <w:sz w:val="16"/>
+          <w:szCs w:val="16"/>
           <w:u w:val="none"/>
           <w:lang w:val="en-US" w:eastAsia="zh-CN" w:bidi="hi-IN"/>
         </w:rPr>
-        <w:tab/>
-        <w:tab/>
-        <w:t xml:space="preserve">symbol, </w:t>
-      </w:r>
+      </w:pPr>
       <w:r>
         <w:rPr>
           <w:rFonts w:eastAsia="Songti SC" w:cs="Arial Unicode MS" w:ascii="Georgia" w:hAnsi="Georgia"/>
-          <w:b w:val="false"/>
-          <w:bCs w:val="false"/>
+          <w:b/>
+          <w:bCs/>
           <w:i w:val="false"/>
           <w:iCs w:val="false"/>
           <w:color w:val="auto"/>
           <w:kern w:val="2"/>
-          <w:sz w:val="18"/>
-          <w:szCs w:val="18"/>
+          <w:sz w:val="16"/>
+          <w:szCs w:val="16"/>
           <w:u w:val="none"/>
           <w:lang w:val="en-US" w:eastAsia="zh-CN" w:bidi="hi-IN"/>
         </w:rPr>
-        <w:t>intern unbound symbol</w:t>
       </w:r>
     </w:p>
     <w:p>
@@ -14280,8 +14228,8 @@
       <w:r>
         <w:rPr>
           <w:rFonts w:eastAsia="Songti SC" w:cs="Arial Unicode MS" w:ascii="Georgia" w:hAnsi="Georgia"/>
-          <w:b w:val="false"/>
-          <w:bCs w:val="false"/>
+          <w:b/>
+          <w:bCs/>
           <w:i w:val="false"/>
           <w:iCs w:val="false"/>
           <w:color w:val="auto"/>
@@ -14291,25 +14239,23 @@
           <w:u w:val="none"/>
           <w:lang w:val="en-US" w:eastAsia="zh-CN" w:bidi="hi-IN"/>
         </w:rPr>
-        <w:tab/>
-        <w:t xml:space="preserve">     </w:t>
-        <w:tab/>
-      </w:r>
-      <w:r>
-        <w:rPr>
-          <w:rFonts w:eastAsia="Songti SC" w:cs="Arial Unicode MS" w:ascii="Andale Mono" w:hAnsi="Andale Mono"/>
-          <w:b w:val="false"/>
-          <w:bCs w:val="false"/>
-          <w:i w:val="false"/>
-          <w:iCs w:val="false"/>
+        <w:t xml:space="preserve">intern </w:t>
+      </w:r>
+      <w:r>
+        <w:rPr>
+          <w:rFonts w:eastAsia="Songti SC" w:cs="Arial Unicode MS" w:ascii="Georgia" w:hAnsi="Georgia"/>
+          <w:b w:val="false"/>
+          <w:bCs w:val="false"/>
+          <w:i/>
+          <w:iCs/>
           <w:color w:val="auto"/>
           <w:kern w:val="2"/>
-          <w:sz w:val="16"/>
-          <w:szCs w:val="16"/>
+          <w:sz w:val="18"/>
+          <w:szCs w:val="18"/>
           <w:u w:val="none"/>
           <w:lang w:val="en-US" w:eastAsia="zh-CN" w:bidi="hi-IN"/>
         </w:rPr>
-        <w:t>scope - :intern :extern</w:t>
+        <w:t>ns string value</w:t>
       </w:r>
     </w:p>
     <w:p>
@@ -14317,35 +14263,43 @@
         <w:pStyle w:val="Normal"/>
         <w:ind w:left="0" w:right="0" w:hanging="0"/>
         <w:rPr>
-          <w:rFonts w:ascii="Georgia" w:hAnsi="Georgia" w:eastAsia="Songti SC" w:cs="Arial Unicode MS"/>
-          <w:b/>
-          <w:b/>
-          <w:bCs/>
-          <w:i w:val="false"/>
-          <w:i w:val="false"/>
-          <w:iCs w:val="false"/>
+          <w:sz w:val="18"/>
+          <w:szCs w:val="18"/>
+        </w:rPr>
+      </w:pPr>
+      <w:r>
+        <w:rPr>
+          <w:rFonts w:eastAsia="Songti SC" w:cs="Arial Unicode MS" w:ascii="Georgia" w:hAnsi="Georgia"/>
+          <w:b w:val="false"/>
+          <w:bCs w:val="false"/>
+          <w:i/>
+          <w:iCs/>
           <w:color w:val="auto"/>
           <w:kern w:val="2"/>
-          <w:sz w:val="16"/>
-          <w:szCs w:val="16"/>
+          <w:sz w:val="18"/>
+          <w:szCs w:val="18"/>
           <w:u w:val="none"/>
           <w:lang w:val="en-US" w:eastAsia="zh-CN" w:bidi="hi-IN"/>
         </w:rPr>
-      </w:pPr>
+        <w:tab/>
+        <w:tab/>
+        <w:t xml:space="preserve">symbol, </w:t>
+      </w:r>
       <w:r>
         <w:rPr>
           <w:rFonts w:eastAsia="Songti SC" w:cs="Arial Unicode MS" w:ascii="Georgia" w:hAnsi="Georgia"/>
-          <w:b/>
-          <w:bCs/>
+          <w:b w:val="false"/>
+          <w:bCs w:val="false"/>
           <w:i w:val="false"/>
           <w:iCs w:val="false"/>
           <w:color w:val="auto"/>
           <w:kern w:val="2"/>
-          <w:sz w:val="16"/>
-          <w:szCs w:val="16"/>
+          <w:sz w:val="18"/>
+          <w:szCs w:val="18"/>
           <w:u w:val="none"/>
           <w:lang w:val="en-US" w:eastAsia="zh-CN" w:bidi="hi-IN"/>
         </w:rPr>
+        <w:t>intern bound symbol</w:t>
       </w:r>
     </w:p>
     <w:p>
@@ -14353,6 +14307,97 @@
         <w:pStyle w:val="Normal"/>
         <w:ind w:left="0" w:right="0" w:hanging="0"/>
         <w:rPr>
+          <w:rFonts w:ascii="Georgia" w:hAnsi="Georgia"/>
+          <w:sz w:val="16"/>
+          <w:szCs w:val="16"/>
+        </w:rPr>
+      </w:pPr>
+      <w:r>
+        <w:rPr>
+          <w:rFonts w:ascii="Georgia" w:hAnsi="Georgia"/>
+          <w:sz w:val="16"/>
+          <w:szCs w:val="16"/>
+        </w:rPr>
+      </w:r>
+    </w:p>
+    <w:p>
+      <w:pPr>
+        <w:pStyle w:val="Normal"/>
+        <w:rPr>
+          <w:sz w:val="18"/>
+          <w:szCs w:val="18"/>
+        </w:rPr>
+      </w:pPr>
+      <w:r>
+        <w:rPr>
+          <w:rFonts w:ascii="Georgia" w:hAnsi="Georgia"/>
+          <w:b/>
+          <w:bCs/>
+          <w:i w:val="false"/>
+          <w:iCs w:val="false"/>
+          <w:sz w:val="18"/>
+          <w:szCs w:val="18"/>
+        </w:rPr>
+        <w:t>ns-find</w:t>
+      </w:r>
+      <w:r>
+        <w:rPr>
+          <w:rFonts w:ascii="Georgia" w:hAnsi="Georgia"/>
+          <w:b w:val="false"/>
+          <w:i w:val="false"/>
+          <w:iCs/>
+          <w:sz w:val="18"/>
+          <w:szCs w:val="18"/>
+        </w:rPr>
+        <w:t xml:space="preserve"> </w:t>
+      </w:r>
+      <w:r>
+        <w:rPr>
+          <w:rFonts w:ascii="Georgia" w:hAnsi="Georgia"/>
+          <w:i/>
+          <w:iCs/>
+          <w:sz w:val="18"/>
+          <w:szCs w:val="18"/>
+        </w:rPr>
+        <w:t>ns</w:t>
+      </w:r>
+      <w:r>
+        <w:rPr>
+          <w:rFonts w:ascii="Georgia" w:hAnsi="Georgia"/>
+          <w:b w:val="false"/>
+          <w:i w:val="false"/>
+          <w:iCs/>
+          <w:sz w:val="18"/>
+          <w:szCs w:val="18"/>
+        </w:rPr>
+        <w:t xml:space="preserve"> </w:t>
+      </w:r>
+      <w:r>
+        <w:rPr>
+          <w:rFonts w:ascii="Georgia" w:hAnsi="Georgia"/>
+          <w:i/>
+          <w:iCs/>
+          <w:sz w:val="18"/>
+          <w:szCs w:val="18"/>
+        </w:rPr>
+        <w:t>string</w:t>
+      </w:r>
+      <w:r>
+        <w:rPr>
+          <w:rFonts w:ascii="Georgia" w:hAnsi="Georgia"/>
+          <w:b w:val="false"/>
+          <w:i w:val="false"/>
+          <w:iCs w:val="false"/>
+          <w:sz w:val="18"/>
+          <w:szCs w:val="18"/>
+        </w:rPr>
+        <w:t xml:space="preserve">    </w:t>
+      </w:r>
+    </w:p>
+    <w:p>
+      <w:pPr>
+        <w:pStyle w:val="Normal"/>
+        <w:rPr>
           <w:sz w:val="18"/>
           <w:szCs w:val="18"/>
         </w:rPr>
@@ -14360,8 +14405,8 @@
       <w:r>
         <w:rPr>
           <w:rFonts w:eastAsia="Songti SC" w:cs="Arial Unicode MS" w:ascii="Georgia" w:hAnsi="Georgia"/>
-          <w:b/>
-          <w:bCs/>
+          <w:b w:val="false"/>
+          <w:bCs w:val="false"/>
           <w:i w:val="false"/>
           <w:iCs w:val="false"/>
           <w:color w:val="auto"/>
@@ -14371,7 +14416,8 @@
           <w:u w:val="none"/>
           <w:lang w:val="en-US" w:eastAsia="zh-CN" w:bidi="hi-IN"/>
         </w:rPr>
-        <w:t xml:space="preserve">intern </w:t>
+        <w:tab/>
+        <w:tab/>
       </w:r>
       <w:r>
         <w:rPr>
@@ -14387,23 +14433,269 @@
           <w:u w:val="none"/>
           <w:lang w:val="en-US" w:eastAsia="zh-CN" w:bidi="hi-IN"/>
         </w:rPr>
-        <w:t xml:space="preserve">ns </w:t>
-      </w:r>
-      <w:r>
-        <w:rPr>
-          <w:rFonts w:eastAsia="Songti SC" w:cs="Arial Unicode MS" w:ascii="Andale Mono" w:hAnsi="Andale Mono"/>
-          <w:b w:val="false"/>
-          <w:bCs w:val="false"/>
-          <w:i w:val="false"/>
-          <w:iCs w:val="false"/>
+        <w:t xml:space="preserve">symbol, </w:t>
+      </w:r>
+      <w:r>
+        <w:rPr>
+          <w:rFonts w:ascii="Georgia" w:hAnsi="Georgia"/>
+          <w:i w:val="false"/>
+          <w:iCs w:val="false"/>
+          <w:sz w:val="18"/>
+          <w:szCs w:val="18"/>
+        </w:rPr>
+        <w:t>map</w:t>
+      </w:r>
+      <w:r>
+        <w:rPr>
+          <w:rFonts w:ascii="Georgia" w:hAnsi="Georgia"/>
+          <w:b w:val="false"/>
+          <w:i w:val="false"/>
+          <w:iCs w:val="false"/>
+          <w:sz w:val="18"/>
+          <w:szCs w:val="18"/>
+        </w:rPr>
+        <w:t xml:space="preserve"> </w:t>
+      </w:r>
+      <w:r>
+        <w:rPr>
+          <w:rFonts w:ascii="Georgia" w:hAnsi="Georgia"/>
+          <w:i/>
+          <w:iCs/>
+          <w:sz w:val="18"/>
+          <w:szCs w:val="18"/>
+        </w:rPr>
+        <w:t>string</w:t>
+      </w:r>
+      <w:r>
+        <w:rPr>
+          <w:rFonts w:ascii="Georgia" w:hAnsi="Georgia"/>
+          <w:b w:val="false"/>
+          <w:i w:val="false"/>
+          <w:iCs/>
+          <w:sz w:val="18"/>
+          <w:szCs w:val="18"/>
+        </w:rPr>
+        <w:t xml:space="preserve"> </w:t>
+      </w:r>
+      <w:r>
+        <w:rPr>
+          <w:rFonts w:ascii="Georgia" w:hAnsi="Georgia"/>
+          <w:i w:val="false"/>
+          <w:iCs w:val="false"/>
+          <w:sz w:val="18"/>
+          <w:szCs w:val="18"/>
+        </w:rPr>
+        <w:t>to</w:t>
+      </w:r>
+      <w:r>
+        <w:rPr>
+          <w:rFonts w:ascii="Georgia" w:hAnsi="Georgia"/>
+          <w:b w:val="false"/>
+          <w:i w:val="false"/>
+          <w:iCs w:val="false"/>
+          <w:sz w:val="18"/>
+          <w:szCs w:val="18"/>
+        </w:rPr>
+        <w:t xml:space="preserve"> </w:t>
+      </w:r>
+      <w:r>
+        <w:rPr>
+          <w:rFonts w:ascii="Georgia" w:hAnsi="Georgia"/>
+          <w:i/>
+          <w:iCs/>
+          <w:sz w:val="18"/>
+          <w:szCs w:val="18"/>
+        </w:rPr>
+        <w:t>symbol</w:t>
+      </w:r>
+    </w:p>
+    <w:p>
+      <w:pPr>
+        <w:pStyle w:val="Normal"/>
+        <w:rPr>
+          <w:rFonts w:ascii="Georgia" w:hAnsi="Georgia"/>
+          <w:sz w:val="16"/>
+          <w:szCs w:val="16"/>
+        </w:rPr>
+      </w:pPr>
+      <w:r>
+        <w:rPr>
+          <w:rFonts w:ascii="Georgia" w:hAnsi="Georgia"/>
+          <w:sz w:val="16"/>
+          <w:szCs w:val="16"/>
+        </w:rPr>
+      </w:r>
+    </w:p>
+    <w:p>
+      <w:pPr>
+        <w:pStyle w:val="Normal"/>
+        <w:rPr>
+          <w:sz w:val="18"/>
+          <w:szCs w:val="18"/>
+        </w:rPr>
+      </w:pPr>
+      <w:r>
+        <w:rPr>
+          <w:rFonts w:ascii="Georgia" w:hAnsi="Georgia"/>
+          <w:b/>
+          <w:bCs/>
+          <w:i w:val="false"/>
+          <w:iCs w:val="false"/>
+          <w:sz w:val="18"/>
+          <w:szCs w:val="18"/>
+        </w:rPr>
+        <w:t>ns-imp</w:t>
+      </w:r>
+      <w:r>
+        <w:rPr>
+          <w:rFonts w:ascii="Georgia" w:hAnsi="Georgia"/>
+          <w:b w:val="false"/>
+          <w:i w:val="false"/>
+          <w:iCs w:val="false"/>
+          <w:sz w:val="18"/>
+          <w:szCs w:val="18"/>
+        </w:rPr>
+        <w:t xml:space="preserve"> </w:t>
+      </w:r>
+      <w:r>
+        <w:rPr>
+          <w:rFonts w:ascii="Georgia" w:hAnsi="Georgia"/>
+          <w:b w:val="false"/>
+          <w:i/>
+          <w:iCs/>
+          <w:sz w:val="18"/>
+          <w:szCs w:val="18"/>
+        </w:rPr>
+        <w:t>ns</w:t>
+      </w:r>
+      <w:r>
+        <w:rPr>
+          <w:rFonts w:ascii="Georgia" w:hAnsi="Georgia"/>
+          <w:b w:val="false"/>
+          <w:i w:val="false"/>
+          <w:iCs w:val="false"/>
+          <w:sz w:val="18"/>
+          <w:szCs w:val="18"/>
+        </w:rPr>
+        <w:tab/>
+      </w:r>
+      <w:r>
+        <w:rPr>
+          <w:rFonts w:ascii="Georgia" w:hAnsi="Georgia"/>
+          <w:b w:val="false"/>
+          <w:i/>
+          <w:iCs/>
+          <w:sz w:val="18"/>
+          <w:szCs w:val="18"/>
+        </w:rPr>
+        <w:t>ns</w:t>
+      </w:r>
+      <w:r>
+        <w:rPr>
+          <w:rFonts w:eastAsia="Songti SC" w:cs="Arial Unicode MS" w:ascii="Georgia" w:hAnsi="Georgia"/>
+          <w:b w:val="false"/>
+          <w:bCs w:val="false"/>
+          <w:i/>
+          <w:iCs/>
           <w:color w:val="auto"/>
           <w:kern w:val="2"/>
-          <w:sz w:val="16"/>
-          <w:szCs w:val="16"/>
+          <w:sz w:val="18"/>
+          <w:szCs w:val="18"/>
           <w:u w:val="none"/>
           <w:lang w:val="en-US" w:eastAsia="zh-CN" w:bidi="hi-IN"/>
         </w:rPr>
-        <w:t>scope</w:t>
+        <w:t xml:space="preserve">, </w:t>
+      </w:r>
+      <w:r>
+        <w:rPr>
+          <w:rFonts w:ascii="Georgia" w:hAnsi="Georgia"/>
+          <w:i w:val="false"/>
+          <w:iCs w:val="false"/>
+          <w:sz w:val="18"/>
+          <w:szCs w:val="18"/>
+        </w:rPr>
+        <w:t>namespace’s</w:t>
+      </w:r>
+      <w:r>
+        <w:rPr>
+          <w:rFonts w:ascii="Georgia" w:hAnsi="Georgia"/>
+          <w:i/>
+          <w:iCs/>
+          <w:sz w:val="18"/>
+          <w:szCs w:val="18"/>
+        </w:rPr>
+        <w:t xml:space="preserve"> </w:t>
+      </w:r>
+      <w:r>
+        <w:rPr>
+          <w:rFonts w:ascii="Georgia" w:hAnsi="Georgia"/>
+          <w:i w:val="false"/>
+          <w:iCs w:val="false"/>
+          <w:sz w:val="18"/>
+          <w:szCs w:val="18"/>
+        </w:rPr>
+        <w:t>import</w:t>
+      </w:r>
+    </w:p>
+    <w:p>
+      <w:pPr>
+        <w:pStyle w:val="Normal"/>
+        <w:rPr>
+          <w:sz w:val="18"/>
+          <w:szCs w:val="18"/>
+        </w:rPr>
+      </w:pPr>
+      <w:r>
+        <w:rPr>
+          <w:rFonts w:ascii="Georgia" w:hAnsi="Georgia"/>
+          <w:b/>
+          <w:bCs/>
+          <w:sz w:val="18"/>
+          <w:szCs w:val="18"/>
+        </w:rPr>
+        <w:t>ns-name</w:t>
+      </w:r>
+      <w:r>
+        <w:rPr>
+          <w:rFonts w:ascii="Georgia" w:hAnsi="Georgia"/>
+          <w:b w:val="false"/>
+          <w:i w:val="false"/>
+          <w:sz w:val="18"/>
+          <w:szCs w:val="18"/>
+        </w:rPr>
+        <w:t xml:space="preserve"> </w:t>
+      </w:r>
+      <w:r>
+        <w:rPr>
+          <w:rFonts w:ascii="Georgia" w:hAnsi="Georgia"/>
+          <w:i/>
+          <w:iCs/>
+          <w:sz w:val="18"/>
+          <w:szCs w:val="18"/>
+        </w:rPr>
+        <w:t>ns</w:t>
+      </w:r>
+      <w:r>
+        <w:rPr>
+          <w:rFonts w:ascii="Georgia" w:hAnsi="Georgia"/>
+          <w:b w:val="false"/>
+          <w:i w:val="false"/>
+          <w:iCs/>
+          <w:sz w:val="18"/>
+          <w:szCs w:val="18"/>
+        </w:rPr>
+        <w:tab/>
+      </w:r>
+      <w:r>
+        <w:rPr>
+          <w:rFonts w:ascii="Georgia" w:hAnsi="Georgia"/>
+          <w:b w:val="false"/>
+          <w:i/>
+          <w:iCs/>
+          <w:sz w:val="18"/>
+          <w:szCs w:val="18"/>
+        </w:rPr>
+        <w:t>string</w:t>
       </w:r>
       <w:r>
         <w:rPr>
@@ -14419,18 +14711,115 @@
           <w:u w:val="none"/>
           <w:lang w:val="en-US" w:eastAsia="zh-CN" w:bidi="hi-IN"/>
         </w:rPr>
-        <w:t xml:space="preserve"> string value</w:t>
-      </w:r>
-    </w:p>
-    <w:p>
-      <w:pPr>
-        <w:pStyle w:val="Normal"/>
-        <w:ind w:left="0" w:right="0" w:hanging="0"/>
-        <w:rPr>
-          <w:sz w:val="18"/>
-          <w:szCs w:val="18"/>
-        </w:rPr>
-      </w:pPr>
+        <w:t xml:space="preserve">, </w:t>
+      </w:r>
+      <w:r>
+        <w:rPr>
+          <w:rFonts w:ascii="Georgia" w:hAnsi="Georgia"/>
+          <w:i w:val="false"/>
+          <w:iCs w:val="false"/>
+          <w:sz w:val="18"/>
+          <w:szCs w:val="18"/>
+        </w:rPr>
+        <w:t>namespace’s</w:t>
+      </w:r>
+      <w:r>
+        <w:rPr>
+          <w:rFonts w:ascii="Georgia" w:hAnsi="Georgia"/>
+          <w:b w:val="false"/>
+          <w:i w:val="false"/>
+          <w:iCs/>
+          <w:sz w:val="18"/>
+          <w:szCs w:val="18"/>
+        </w:rPr>
+        <w:t xml:space="preserve"> </w:t>
+      </w:r>
+      <w:r>
+        <w:rPr>
+          <w:rFonts w:ascii="Georgia" w:hAnsi="Georgia"/>
+          <w:i w:val="false"/>
+          <w:iCs w:val="false"/>
+          <w:sz w:val="18"/>
+          <w:szCs w:val="18"/>
+        </w:rPr>
+        <w:t>name</w:t>
+      </w:r>
+    </w:p>
+    <w:p>
+      <w:pPr>
+        <w:pStyle w:val="Normal"/>
+        <w:rPr>
+          <w:sz w:val="18"/>
+          <w:szCs w:val="18"/>
+        </w:rPr>
+      </w:pPr>
+      <w:r>
+        <w:rPr>
+          <w:rFonts w:ascii="Georgia" w:hAnsi="Georgia"/>
+          <w:b/>
+          <w:bCs/>
+          <w:i w:val="false"/>
+          <w:iCs w:val="false"/>
+          <w:sz w:val="18"/>
+          <w:szCs w:val="18"/>
+        </w:rPr>
+        <w:t>ns-</w:t>
+      </w:r>
+      <w:r>
+        <w:rPr>
+          <w:rFonts w:ascii="Georgia" w:hAnsi="Georgia"/>
+          <w:b/>
+          <w:bCs/>
+          <w:i w:val="false"/>
+          <w:iCs w:val="false"/>
+          <w:sz w:val="18"/>
+          <w:szCs w:val="18"/>
+        </w:rPr>
+        <w:t>syms</w:t>
+      </w:r>
+      <w:r>
+        <w:rPr>
+          <w:rFonts w:ascii="Georgia" w:hAnsi="Georgia"/>
+          <w:b w:val="false"/>
+          <w:i w:val="false"/>
+          <w:iCs w:val="false"/>
+          <w:sz w:val="18"/>
+          <w:szCs w:val="18"/>
+        </w:rPr>
+        <w:t xml:space="preserve"> </w:t>
+      </w:r>
+      <w:r>
+        <w:rPr>
+          <w:rFonts w:ascii="Georgia" w:hAnsi="Georgia"/>
+          <w:i/>
+          <w:iCs/>
+          <w:sz w:val="18"/>
+          <w:szCs w:val="18"/>
+        </w:rPr>
+        <w:t>ns</w:t>
+      </w:r>
+      <w:r>
+        <w:rPr>
+          <w:rFonts w:ascii="Georgia" w:hAnsi="Georgia"/>
+          <w:b w:val="false"/>
+          <w:i w:val="false"/>
+          <w:iCs/>
+          <w:sz w:val="18"/>
+          <w:szCs w:val="18"/>
+        </w:rPr>
+        <w:tab/>
+      </w:r>
+      <w:r>
+        <w:rPr>
+          <w:rFonts w:ascii="Georgia" w:hAnsi="Georgia"/>
+          <w:b w:val="false"/>
+          <w:i/>
+          <w:iCs/>
+          <w:sz w:val="18"/>
+          <w:szCs w:val="18"/>
+        </w:rPr>
+        <w:t>list</w:t>
+      </w:r>
       <w:r>
         <w:rPr>
           <w:rFonts w:eastAsia="Songti SC" w:cs="Arial Unicode MS" w:ascii="Georgia" w:hAnsi="Georgia"/>
@@ -14445,439 +14834,6 @@
           <w:u w:val="none"/>
           <w:lang w:val="en-US" w:eastAsia="zh-CN" w:bidi="hi-IN"/>
         </w:rPr>
-        <w:tab/>
-        <w:tab/>
-        <w:t xml:space="preserve">symbol, </w:t>
-      </w:r>
-      <w:r>
-        <w:rPr>
-          <w:rFonts w:eastAsia="Songti SC" w:cs="Arial Unicode MS" w:ascii="Georgia" w:hAnsi="Georgia"/>
-          <w:b w:val="false"/>
-          <w:bCs w:val="false"/>
-          <w:i w:val="false"/>
-          <w:iCs w:val="false"/>
-          <w:color w:val="auto"/>
-          <w:kern w:val="2"/>
-          <w:sz w:val="18"/>
-          <w:szCs w:val="18"/>
-          <w:u w:val="none"/>
-          <w:lang w:val="en-US" w:eastAsia="zh-CN" w:bidi="hi-IN"/>
-        </w:rPr>
-        <w:t>intern bound symbol</w:t>
-      </w:r>
-    </w:p>
-    <w:p>
-      <w:pPr>
-        <w:pStyle w:val="Normal"/>
-        <w:ind w:left="0" w:right="0" w:hanging="0"/>
-        <w:rPr>
-          <w:sz w:val="18"/>
-          <w:szCs w:val="18"/>
-        </w:rPr>
-      </w:pPr>
-      <w:r>
-        <w:rPr>
-          <w:rFonts w:eastAsia="Songti SC" w:cs="Arial Unicode MS" w:ascii="Georgia" w:hAnsi="Georgia"/>
-          <w:b w:val="false"/>
-          <w:bCs w:val="false"/>
-          <w:i w:val="false"/>
-          <w:iCs w:val="false"/>
-          <w:color w:val="auto"/>
-          <w:kern w:val="2"/>
-          <w:sz w:val="18"/>
-          <w:szCs w:val="18"/>
-          <w:u w:val="none"/>
-          <w:lang w:val="en-US" w:eastAsia="zh-CN" w:bidi="hi-IN"/>
-        </w:rPr>
-        <w:tab/>
-        <w:t xml:space="preserve">     </w:t>
-        <w:tab/>
-      </w:r>
-      <w:r>
-        <w:rPr>
-          <w:rFonts w:eastAsia="Songti SC" w:cs="Arial Unicode MS" w:ascii="Andale Mono" w:hAnsi="Andale Mono"/>
-          <w:b w:val="false"/>
-          <w:bCs w:val="false"/>
-          <w:i w:val="false"/>
-          <w:iCs w:val="false"/>
-          <w:color w:val="auto"/>
-          <w:kern w:val="2"/>
-          <w:sz w:val="16"/>
-          <w:szCs w:val="16"/>
-          <w:u w:val="none"/>
-          <w:lang w:val="en-US" w:eastAsia="zh-CN" w:bidi="hi-IN"/>
-        </w:rPr>
-        <w:t>scope - :intern :extern</w:t>
-      </w:r>
-    </w:p>
-    <w:p>
-      <w:pPr>
-        <w:pStyle w:val="Normal"/>
-        <w:ind w:left="0" w:right="0" w:hanging="0"/>
-        <w:rPr>
-          <w:rFonts w:ascii="Georgia" w:hAnsi="Georgia"/>
-          <w:sz w:val="16"/>
-          <w:szCs w:val="16"/>
-        </w:rPr>
-      </w:pPr>
-      <w:r>
-        <w:rPr>
-          <w:rFonts w:ascii="Georgia" w:hAnsi="Georgia"/>
-          <w:sz w:val="16"/>
-          <w:szCs w:val="16"/>
-        </w:rPr>
-      </w:r>
-    </w:p>
-    <w:p>
-      <w:pPr>
-        <w:pStyle w:val="Normal"/>
-        <w:rPr>
-          <w:sz w:val="18"/>
-          <w:szCs w:val="18"/>
-        </w:rPr>
-      </w:pPr>
-      <w:r>
-        <w:rPr>
-          <w:rFonts w:ascii="Georgia" w:hAnsi="Georgia"/>
-          <w:b/>
-          <w:bCs/>
-          <w:i w:val="false"/>
-          <w:iCs w:val="false"/>
-          <w:sz w:val="18"/>
-          <w:szCs w:val="18"/>
-        </w:rPr>
-        <w:t>ns-find</w:t>
-      </w:r>
-      <w:r>
-        <w:rPr>
-          <w:rFonts w:ascii="Georgia" w:hAnsi="Georgia"/>
-          <w:b w:val="false"/>
-          <w:i w:val="false"/>
-          <w:iCs/>
-          <w:sz w:val="18"/>
-          <w:szCs w:val="18"/>
-        </w:rPr>
-        <w:t xml:space="preserve"> </w:t>
-      </w:r>
-      <w:r>
-        <w:rPr>
-          <w:rFonts w:ascii="Georgia" w:hAnsi="Georgia"/>
-          <w:i/>
-          <w:iCs/>
-          <w:sz w:val="18"/>
-          <w:szCs w:val="18"/>
-        </w:rPr>
-        <w:t>ns</w:t>
-      </w:r>
-      <w:r>
-        <w:rPr>
-          <w:rFonts w:ascii="Georgia" w:hAnsi="Georgia"/>
-          <w:b w:val="false"/>
-          <w:i w:val="false"/>
-          <w:iCs/>
-          <w:sz w:val="18"/>
-          <w:szCs w:val="18"/>
-        </w:rPr>
-        <w:t xml:space="preserve"> </w:t>
-      </w:r>
-      <w:r>
-        <w:rPr>
-          <w:rFonts w:ascii="Andale Mono" w:hAnsi="Andale Mono"/>
-          <w:b w:val="false"/>
-          <w:i w:val="false"/>
-          <w:iCs w:val="false"/>
-          <w:sz w:val="16"/>
-          <w:szCs w:val="16"/>
-        </w:rPr>
-        <w:t>scope</w:t>
-      </w:r>
-      <w:r>
-        <w:rPr>
-          <w:rFonts w:ascii="Georgia" w:hAnsi="Georgia"/>
-          <w:b w:val="false"/>
-          <w:i w:val="false"/>
-          <w:iCs/>
-          <w:sz w:val="18"/>
-          <w:szCs w:val="18"/>
-        </w:rPr>
-        <w:t xml:space="preserve"> </w:t>
-      </w:r>
-      <w:r>
-        <w:rPr>
-          <w:rFonts w:ascii="Georgia" w:hAnsi="Georgia"/>
-          <w:i/>
-          <w:iCs/>
-          <w:sz w:val="18"/>
-          <w:szCs w:val="18"/>
-        </w:rPr>
-        <w:t>string</w:t>
-      </w:r>
-      <w:r>
-        <w:rPr>
-          <w:rFonts w:ascii="Georgia" w:hAnsi="Georgia"/>
-          <w:b w:val="false"/>
-          <w:i w:val="false"/>
-          <w:iCs w:val="false"/>
-          <w:sz w:val="18"/>
-          <w:szCs w:val="18"/>
-        </w:rPr>
-        <w:t xml:space="preserve">    </w:t>
-      </w:r>
-    </w:p>
-    <w:p>
-      <w:pPr>
-        <w:pStyle w:val="Normal"/>
-        <w:rPr>
-          <w:sz w:val="18"/>
-          <w:szCs w:val="18"/>
-        </w:rPr>
-      </w:pPr>
-      <w:r>
-        <w:rPr>
-          <w:rFonts w:eastAsia="Songti SC" w:cs="Arial Unicode MS" w:ascii="Georgia" w:hAnsi="Georgia"/>
-          <w:b w:val="false"/>
-          <w:bCs w:val="false"/>
-          <w:i w:val="false"/>
-          <w:iCs w:val="false"/>
-          <w:color w:val="auto"/>
-          <w:kern w:val="2"/>
-          <w:sz w:val="18"/>
-          <w:szCs w:val="18"/>
-          <w:u w:val="none"/>
-          <w:lang w:val="en-US" w:eastAsia="zh-CN" w:bidi="hi-IN"/>
-        </w:rPr>
-        <w:tab/>
-        <w:tab/>
-      </w:r>
-      <w:r>
-        <w:rPr>
-          <w:rFonts w:eastAsia="Songti SC" w:cs="Arial Unicode MS" w:ascii="Georgia" w:hAnsi="Georgia"/>
-          <w:b w:val="false"/>
-          <w:bCs w:val="false"/>
-          <w:i/>
-          <w:iCs/>
-          <w:color w:val="auto"/>
-          <w:kern w:val="2"/>
-          <w:sz w:val="18"/>
-          <w:szCs w:val="18"/>
-          <w:u w:val="none"/>
-          <w:lang w:val="en-US" w:eastAsia="zh-CN" w:bidi="hi-IN"/>
-        </w:rPr>
-        <w:t xml:space="preserve">symbol, </w:t>
-      </w:r>
-      <w:r>
-        <w:rPr>
-          <w:rFonts w:ascii="Georgia" w:hAnsi="Georgia"/>
-          <w:i w:val="false"/>
-          <w:iCs w:val="false"/>
-          <w:sz w:val="18"/>
-          <w:szCs w:val="18"/>
-        </w:rPr>
-        <w:t>map</w:t>
-      </w:r>
-      <w:r>
-        <w:rPr>
-          <w:rFonts w:ascii="Georgia" w:hAnsi="Georgia"/>
-          <w:b w:val="false"/>
-          <w:i w:val="false"/>
-          <w:iCs w:val="false"/>
-          <w:sz w:val="18"/>
-          <w:szCs w:val="18"/>
-        </w:rPr>
-        <w:t xml:space="preserve"> </w:t>
-      </w:r>
-      <w:r>
-        <w:rPr>
-          <w:rFonts w:ascii="Georgia" w:hAnsi="Georgia"/>
-          <w:i/>
-          <w:iCs/>
-          <w:sz w:val="18"/>
-          <w:szCs w:val="18"/>
-        </w:rPr>
-        <w:t>string</w:t>
-      </w:r>
-      <w:r>
-        <w:rPr>
-          <w:rFonts w:ascii="Georgia" w:hAnsi="Georgia"/>
-          <w:b w:val="false"/>
-          <w:i w:val="false"/>
-          <w:iCs/>
-          <w:sz w:val="18"/>
-          <w:szCs w:val="18"/>
-        </w:rPr>
-        <w:t xml:space="preserve"> </w:t>
-      </w:r>
-      <w:r>
-        <w:rPr>
-          <w:rFonts w:ascii="Georgia" w:hAnsi="Georgia"/>
-          <w:i w:val="false"/>
-          <w:iCs w:val="false"/>
-          <w:sz w:val="18"/>
-          <w:szCs w:val="18"/>
-        </w:rPr>
-        <w:t>to</w:t>
-      </w:r>
-      <w:r>
-        <w:rPr>
-          <w:rFonts w:ascii="Georgia" w:hAnsi="Georgia"/>
-          <w:b w:val="false"/>
-          <w:i w:val="false"/>
-          <w:iCs w:val="false"/>
-          <w:sz w:val="18"/>
-          <w:szCs w:val="18"/>
-        </w:rPr>
-        <w:t xml:space="preserve"> </w:t>
-      </w:r>
-      <w:r>
-        <w:rPr>
-          <w:rFonts w:ascii="Georgia" w:hAnsi="Georgia"/>
-          <w:i/>
-          <w:iCs/>
-          <w:sz w:val="18"/>
-          <w:szCs w:val="18"/>
-        </w:rPr>
-        <w:t>symbol</w:t>
-      </w:r>
-    </w:p>
-    <w:p>
-      <w:pPr>
-        <w:pStyle w:val="Normal"/>
-        <w:ind w:left="0" w:right="0" w:hanging="0"/>
-        <w:rPr>
-          <w:sz w:val="18"/>
-          <w:szCs w:val="18"/>
-        </w:rPr>
-      </w:pPr>
-      <w:r>
-        <w:rPr>
-          <w:rFonts w:eastAsia="Songti SC" w:cs="Arial Unicode MS" w:ascii="Georgia" w:hAnsi="Georgia"/>
-          <w:b w:val="false"/>
-          <w:bCs w:val="false"/>
-          <w:i w:val="false"/>
-          <w:iCs w:val="false"/>
-          <w:color w:val="auto"/>
-          <w:kern w:val="2"/>
-          <w:sz w:val="18"/>
-          <w:szCs w:val="18"/>
-          <w:u w:val="none"/>
-          <w:lang w:val="en-US" w:eastAsia="zh-CN" w:bidi="hi-IN"/>
-        </w:rPr>
-        <w:tab/>
-        <w:t xml:space="preserve">      </w:t>
-        <w:tab/>
-      </w:r>
-      <w:r>
-        <w:rPr>
-          <w:rFonts w:eastAsia="Songti SC" w:cs="Arial Unicode MS" w:ascii="Andale Mono" w:hAnsi="Andale Mono"/>
-          <w:b w:val="false"/>
-          <w:bCs w:val="false"/>
-          <w:i w:val="false"/>
-          <w:iCs w:val="false"/>
-          <w:color w:val="auto"/>
-          <w:kern w:val="2"/>
-          <w:sz w:val="16"/>
-          <w:szCs w:val="16"/>
-          <w:u w:val="none"/>
-          <w:lang w:val="en-US" w:eastAsia="zh-CN" w:bidi="hi-IN"/>
-        </w:rPr>
-        <w:t>scope - :intern :extern</w:t>
-      </w:r>
-    </w:p>
-    <w:p>
-      <w:pPr>
-        <w:pStyle w:val="Normal"/>
-        <w:rPr>
-          <w:rFonts w:ascii="Georgia" w:hAnsi="Georgia"/>
-          <w:sz w:val="16"/>
-          <w:szCs w:val="16"/>
-        </w:rPr>
-      </w:pPr>
-      <w:r>
-        <w:rPr>
-          <w:rFonts w:ascii="Georgia" w:hAnsi="Georgia"/>
-          <w:sz w:val="16"/>
-          <w:szCs w:val="16"/>
-        </w:rPr>
-      </w:r>
-    </w:p>
-    <w:p>
-      <w:pPr>
-        <w:pStyle w:val="Normal"/>
-        <w:rPr>
-          <w:sz w:val="18"/>
-          <w:szCs w:val="18"/>
-        </w:rPr>
-      </w:pPr>
-      <w:r>
-        <w:rPr>
-          <w:rFonts w:ascii="Georgia" w:hAnsi="Georgia"/>
-          <w:b/>
-          <w:bCs/>
-          <w:i w:val="false"/>
-          <w:iCs w:val="false"/>
-          <w:sz w:val="18"/>
-          <w:szCs w:val="18"/>
-        </w:rPr>
-        <w:t>ns-imp</w:t>
-      </w:r>
-      <w:r>
-        <w:rPr>
-          <w:rFonts w:ascii="Georgia" w:hAnsi="Georgia"/>
-          <w:b w:val="false"/>
-          <w:i w:val="false"/>
-          <w:iCs w:val="false"/>
-          <w:sz w:val="18"/>
-          <w:szCs w:val="18"/>
-        </w:rPr>
-        <w:t xml:space="preserve"> </w:t>
-      </w:r>
-      <w:r>
-        <w:rPr>
-          <w:rFonts w:ascii="Georgia" w:hAnsi="Georgia"/>
-          <w:b w:val="false"/>
-          <w:i/>
-          <w:iCs/>
-          <w:sz w:val="18"/>
-          <w:szCs w:val="18"/>
-        </w:rPr>
-        <w:t>ns</w:t>
-      </w:r>
-      <w:r>
-        <w:rPr>
-          <w:rFonts w:ascii="Georgia" w:hAnsi="Georgia"/>
-          <w:b w:val="false"/>
-          <w:i w:val="false"/>
-          <w:iCs w:val="false"/>
-          <w:sz w:val="18"/>
-          <w:szCs w:val="18"/>
-        </w:rPr>
-        <w:tab/>
-      </w:r>
-      <w:r>
-        <w:rPr>
-          <w:rFonts w:ascii="Georgia" w:hAnsi="Georgia"/>
-          <w:b w:val="false"/>
-          <w:i/>
-          <w:iCs/>
-          <w:sz w:val="18"/>
-          <w:szCs w:val="18"/>
-        </w:rPr>
-        <w:t>ns</w:t>
-      </w:r>
-      <w:r>
-        <w:rPr>
-          <w:rFonts w:eastAsia="Songti SC" w:cs="Arial Unicode MS" w:ascii="Georgia" w:hAnsi="Georgia"/>
-          <w:b w:val="false"/>
-          <w:bCs w:val="false"/>
-          <w:i/>
-          <w:iCs/>
-          <w:color w:val="auto"/>
-          <w:kern w:val="2"/>
-          <w:sz w:val="18"/>
-          <w:szCs w:val="18"/>
-          <w:u w:val="none"/>
-          <w:lang w:val="en-US" w:eastAsia="zh-CN" w:bidi="hi-IN"/>
-        </w:rPr>
         <w:t xml:space="preserve">, </w:t>
       </w:r>
       <w:r>
@@ -14893,354 +14849,24 @@
       <w:r>
         <w:rPr>
           <w:rFonts w:ascii="Georgia" w:hAnsi="Georgia"/>
-          <w:i/>
-          <w:iCs/>
-          <w:sz w:val="18"/>
-          <w:szCs w:val="18"/>
-        </w:rPr>
-        <w:t xml:space="preserve"> </w:t>
-      </w:r>
-      <w:r>
-        <w:rPr>
-          <w:rFonts w:ascii="Georgia" w:hAnsi="Georgia"/>
-          <w:i w:val="false"/>
-          <w:iCs w:val="false"/>
-          <w:sz w:val="18"/>
-          <w:szCs w:val="18"/>
-        </w:rPr>
-        <w:t>import</w:t>
-      </w:r>
-    </w:p>
-    <w:p>
-      <w:pPr>
-        <w:pStyle w:val="Normal"/>
-        <w:rPr>
-          <w:sz w:val="18"/>
-          <w:szCs w:val="18"/>
-        </w:rPr>
-      </w:pPr>
-      <w:r>
-        <w:rPr>
-          <w:rFonts w:ascii="Georgia" w:hAnsi="Georgia"/>
-          <w:b/>
-          <w:bCs/>
-          <w:sz w:val="18"/>
-          <w:szCs w:val="18"/>
-        </w:rPr>
-        <w:t>ns-name</w:t>
-      </w:r>
-      <w:r>
-        <w:rPr>
-          <w:rFonts w:ascii="Georgia" w:hAnsi="Georgia"/>
-          <w:b w:val="false"/>
-          <w:i w:val="false"/>
-          <w:sz w:val="18"/>
-          <w:szCs w:val="18"/>
-        </w:rPr>
-        <w:t xml:space="preserve"> </w:t>
-      </w:r>
-      <w:r>
-        <w:rPr>
-          <w:rFonts w:ascii="Georgia" w:hAnsi="Georgia"/>
-          <w:i/>
-          <w:iCs/>
-          <w:sz w:val="18"/>
-          <w:szCs w:val="18"/>
-        </w:rPr>
-        <w:t>ns</w:t>
-      </w:r>
-      <w:r>
-        <w:rPr>
-          <w:rFonts w:ascii="Georgia" w:hAnsi="Georgia"/>
-          <w:b w:val="false"/>
-          <w:i w:val="false"/>
-          <w:iCs/>
-          <w:sz w:val="18"/>
-          <w:szCs w:val="18"/>
-        </w:rPr>
-        <w:tab/>
-      </w:r>
-      <w:r>
-        <w:rPr>
-          <w:rFonts w:ascii="Georgia" w:hAnsi="Georgia"/>
-          <w:b w:val="false"/>
-          <w:i/>
-          <w:iCs/>
-          <w:sz w:val="18"/>
-          <w:szCs w:val="18"/>
-        </w:rPr>
-        <w:t>string</w:t>
-      </w:r>
-      <w:r>
-        <w:rPr>
-          <w:rFonts w:eastAsia="Songti SC" w:cs="Arial Unicode MS" w:ascii="Georgia" w:hAnsi="Georgia"/>
-          <w:b w:val="false"/>
-          <w:bCs w:val="false"/>
-          <w:i/>
-          <w:iCs/>
-          <w:color w:val="auto"/>
-          <w:kern w:val="2"/>
-          <w:sz w:val="18"/>
-          <w:szCs w:val="18"/>
-          <w:u w:val="none"/>
-          <w:lang w:val="en-US" w:eastAsia="zh-CN" w:bidi="hi-IN"/>
-        </w:rPr>
-        <w:t xml:space="preserve">, </w:t>
-      </w:r>
-      <w:r>
-        <w:rPr>
-          <w:rFonts w:ascii="Georgia" w:hAnsi="Georgia"/>
-          <w:i w:val="false"/>
-          <w:iCs w:val="false"/>
-          <w:sz w:val="18"/>
-          <w:szCs w:val="18"/>
-        </w:rPr>
-        <w:t>namespace’s</w:t>
-      </w:r>
-      <w:r>
-        <w:rPr>
-          <w:rFonts w:ascii="Georgia" w:hAnsi="Georgia"/>
-          <w:b w:val="false"/>
-          <w:i w:val="false"/>
-          <w:iCs/>
-          <w:sz w:val="18"/>
-          <w:szCs w:val="18"/>
-        </w:rPr>
-        <w:t xml:space="preserve"> </w:t>
-      </w:r>
-      <w:r>
-        <w:rPr>
-          <w:rFonts w:ascii="Georgia" w:hAnsi="Georgia"/>
-          <w:i w:val="false"/>
-          <w:iCs w:val="false"/>
-          <w:sz w:val="18"/>
-          <w:szCs w:val="18"/>
-        </w:rPr>
-        <w:t>name</w:t>
-      </w:r>
-    </w:p>
-    <w:p>
-      <w:pPr>
-        <w:pStyle w:val="Normal"/>
-        <w:rPr>
-          <w:sz w:val="18"/>
-          <w:szCs w:val="18"/>
-        </w:rPr>
-      </w:pPr>
-      <w:r>
-        <w:rPr>
-          <w:rFonts w:ascii="Georgia" w:hAnsi="Georgia"/>
-          <w:b/>
-          <w:bCs/>
-          <w:i w:val="false"/>
-          <w:iCs w:val="false"/>
-          <w:sz w:val="18"/>
-          <w:szCs w:val="18"/>
-        </w:rPr>
-        <w:t>ns-int</w:t>
-      </w:r>
-      <w:r>
-        <w:rPr>
-          <w:rFonts w:ascii="Georgia" w:hAnsi="Georgia"/>
-          <w:b w:val="false"/>
-          <w:i w:val="false"/>
-          <w:iCs w:val="false"/>
-          <w:sz w:val="18"/>
-          <w:szCs w:val="18"/>
-        </w:rPr>
-        <w:t xml:space="preserve"> </w:t>
-      </w:r>
-      <w:r>
-        <w:rPr>
-          <w:rFonts w:ascii="Georgia" w:hAnsi="Georgia"/>
-          <w:i/>
-          <w:iCs/>
-          <w:sz w:val="18"/>
-          <w:szCs w:val="18"/>
-        </w:rPr>
-        <w:t>ns</w:t>
-      </w:r>
-      <w:r>
-        <w:rPr>
-          <w:rFonts w:ascii="Georgia" w:hAnsi="Georgia"/>
-          <w:b w:val="false"/>
-          <w:i w:val="false"/>
-          <w:iCs/>
-          <w:sz w:val="18"/>
-          <w:szCs w:val="18"/>
-        </w:rPr>
-        <w:tab/>
-      </w:r>
-      <w:r>
-        <w:rPr>
-          <w:rFonts w:ascii="Georgia" w:hAnsi="Georgia"/>
-          <w:b w:val="false"/>
-          <w:i/>
-          <w:iCs/>
-          <w:sz w:val="18"/>
-          <w:szCs w:val="18"/>
-        </w:rPr>
-        <w:t>list,</w:t>
-      </w:r>
-      <w:r>
-        <w:rPr>
-          <w:rFonts w:eastAsia="Songti SC" w:cs="Arial Unicode MS" w:ascii="Georgia" w:hAnsi="Georgia"/>
-          <w:b w:val="false"/>
-          <w:bCs w:val="false"/>
-          <w:i/>
-          <w:iCs/>
-          <w:color w:val="auto"/>
-          <w:kern w:val="2"/>
-          <w:sz w:val="18"/>
-          <w:szCs w:val="18"/>
-          <w:u w:val="none"/>
-          <w:lang w:val="en-US" w:eastAsia="zh-CN" w:bidi="hi-IN"/>
-        </w:rPr>
-        <w:t xml:space="preserve"> </w:t>
-      </w:r>
-      <w:r>
-        <w:rPr>
-          <w:rFonts w:ascii="Georgia" w:hAnsi="Georgia"/>
-          <w:i w:val="false"/>
-          <w:iCs w:val="false"/>
-          <w:sz w:val="18"/>
-          <w:szCs w:val="18"/>
-        </w:rPr>
-        <w:t>namespace’s</w:t>
-      </w:r>
-      <w:r>
-        <w:rPr>
-          <w:rFonts w:ascii="Georgia" w:hAnsi="Georgia"/>
-          <w:b w:val="false"/>
-          <w:i w:val="false"/>
-          <w:iCs/>
-          <w:sz w:val="18"/>
-          <w:szCs w:val="18"/>
-        </w:rPr>
-        <w:t xml:space="preserve"> </w:t>
-      </w:r>
-      <w:r>
-        <w:rPr>
-          <w:rFonts w:ascii="Georgia" w:hAnsi="Georgia"/>
-          <w:b w:val="false"/>
-          <w:i w:val="false"/>
-          <w:iCs w:val="false"/>
-          <w:sz w:val="18"/>
-          <w:szCs w:val="18"/>
-        </w:rPr>
-        <w:t>interns</w:t>
-      </w:r>
-    </w:p>
-    <w:p>
-      <w:pPr>
-        <w:pStyle w:val="Normal"/>
-        <w:rPr>
-          <w:sz w:val="18"/>
-          <w:szCs w:val="18"/>
-        </w:rPr>
-      </w:pPr>
-      <w:r>
-        <w:rPr>
-          <w:rFonts w:ascii="Georgia" w:hAnsi="Georgia"/>
-          <w:b/>
-          <w:bCs/>
-          <w:i w:val="false"/>
-          <w:iCs w:val="false"/>
-          <w:sz w:val="18"/>
-          <w:szCs w:val="18"/>
-        </w:rPr>
-        <w:t>ns-ext</w:t>
-      </w:r>
-      <w:r>
-        <w:rPr>
-          <w:rFonts w:ascii="Georgia" w:hAnsi="Georgia"/>
-          <w:b w:val="false"/>
-          <w:i w:val="false"/>
-          <w:iCs w:val="false"/>
-          <w:sz w:val="18"/>
-          <w:szCs w:val="18"/>
-        </w:rPr>
-        <w:t xml:space="preserve"> </w:t>
-      </w:r>
-      <w:r>
-        <w:rPr>
-          <w:rFonts w:ascii="Georgia" w:hAnsi="Georgia"/>
-          <w:i/>
-          <w:iCs/>
-          <w:sz w:val="18"/>
-          <w:szCs w:val="18"/>
-        </w:rPr>
-        <w:t>ns</w:t>
-      </w:r>
-      <w:r>
-        <w:rPr>
-          <w:rFonts w:ascii="Georgia" w:hAnsi="Georgia"/>
-          <w:b w:val="false"/>
-          <w:i w:val="false"/>
-          <w:iCs/>
-          <w:sz w:val="18"/>
-          <w:szCs w:val="18"/>
-        </w:rPr>
-        <w:tab/>
-      </w:r>
-      <w:r>
-        <w:rPr>
-          <w:rFonts w:ascii="Georgia" w:hAnsi="Georgia"/>
-          <w:b w:val="false"/>
-          <w:i/>
-          <w:iCs/>
-          <w:sz w:val="18"/>
-          <w:szCs w:val="18"/>
-        </w:rPr>
-        <w:t>list</w:t>
-      </w:r>
-      <w:r>
-        <w:rPr>
-          <w:rFonts w:eastAsia="Songti SC" w:cs="Arial Unicode MS" w:ascii="Georgia" w:hAnsi="Georgia"/>
-          <w:b w:val="false"/>
-          <w:bCs w:val="false"/>
-          <w:i/>
-          <w:iCs/>
-          <w:color w:val="auto"/>
-          <w:kern w:val="2"/>
-          <w:sz w:val="18"/>
-          <w:szCs w:val="18"/>
-          <w:u w:val="none"/>
-          <w:lang w:val="en-US" w:eastAsia="zh-CN" w:bidi="hi-IN"/>
-        </w:rPr>
-        <w:t xml:space="preserve">, </w:t>
-      </w:r>
-      <w:r>
-        <w:rPr>
-          <w:rFonts w:ascii="Georgia" w:hAnsi="Georgia"/>
-          <w:i w:val="false"/>
-          <w:iCs w:val="false"/>
-          <w:sz w:val="18"/>
-          <w:szCs w:val="18"/>
-        </w:rPr>
-        <w:t>namespace’s</w:t>
-      </w:r>
-      <w:r>
-        <w:rPr>
-          <w:rFonts w:ascii="Georgia" w:hAnsi="Georgia"/>
-          <w:b w:val="false"/>
-          <w:i w:val="false"/>
-          <w:iCs/>
-          <w:sz w:val="18"/>
-          <w:szCs w:val="18"/>
-        </w:rPr>
-        <w:t xml:space="preserve"> </w:t>
-      </w:r>
-      <w:r>
-        <w:rPr>
-          <w:rFonts w:ascii="Georgia" w:hAnsi="Georgia"/>
-          <w:b w:val="false"/>
-          <w:i w:val="false"/>
-          <w:iCs w:val="false"/>
-          <w:sz w:val="18"/>
-          <w:szCs w:val="18"/>
-        </w:rPr>
-        <w:t>externs</w:t>
+          <w:b w:val="false"/>
+          <w:i w:val="false"/>
+          <w:iCs/>
+          <w:sz w:val="18"/>
+          <w:szCs w:val="18"/>
+        </w:rPr>
+        <w:t xml:space="preserve"> </w:t>
+      </w:r>
+      <w:r>
+        <w:rPr>
+          <w:rFonts w:ascii="Georgia" w:hAnsi="Georgia"/>
+          <w:b w:val="false"/>
+          <w:i w:val="false"/>
+          <w:iCs w:val="false"/>
+          <w:sz w:val="18"/>
+          <w:szCs w:val="18"/>
+        </w:rPr>
+        <w:t>symbols</w:t>
       </w:r>
     </w:p>
     <w:p>
@@ -16076,6 +15702,66 @@
           <w:szCs w:val="12"/>
         </w:rPr>
         <w:t>System::load(&amp;self, file_path: &amp;String) -&gt; Result</w:t>
+      </w:r>
+    </w:p>
+    <w:p>
+      <w:pPr>
+        <w:pStyle w:val="Normal"/>
+        <w:rPr>
+          <w:sz w:val="16"/>
+          <w:szCs w:val="16"/>
+        </w:rPr>
+      </w:pPr>
+      <w:r>
+        <w:rPr>
+          <w:sz w:val="16"/>
+          <w:szCs w:val="16"/>
+        </w:rPr>
+      </w:r>
+    </w:p>
+    <w:p>
+      <w:pPr>
+        <w:pStyle w:val="Normal"/>
+        <w:rPr>
+          <w:sz w:val="16"/>
+          <w:szCs w:val="16"/>
+        </w:rPr>
+      </w:pPr>
+      <w:r>
+        <w:rPr>
+          <w:sz w:val="16"/>
+          <w:szCs w:val="16"/>
+        </w:rPr>
+      </w:r>
+    </w:p>
+    <w:p>
+      <w:pPr>
+        <w:pStyle w:val="Normal"/>
+        <w:rPr>
+          <w:sz w:val="16"/>
+          <w:szCs w:val="16"/>
+        </w:rPr>
+      </w:pPr>
+      <w:r>
+        <w:rPr>
+          <w:sz w:val="16"/>
+          <w:szCs w:val="16"/>
+        </w:rPr>
+      </w:r>
+    </w:p>
+    <w:p>
+      <w:pPr>
+        <w:pStyle w:val="Normal"/>
+        <w:rPr>
+          <w:sz w:val="16"/>
+          <w:szCs w:val="16"/>
+        </w:rPr>
+      </w:pPr>
+      <w:r>
+        <w:rPr>
+          <w:sz w:val="16"/>
+          <w:szCs w:val="16"/>
+        </w:rPr>
       </w:r>
     </w:p>
     <w:p>
@@ -18680,7 +18366,7 @@
     <w:pPr>
       <w:widowControl/>
       <w:suppressAutoHyphens w:val="true"/>
-      <w:overflowPunct w:val="true"/>
+      <w:overflowPunct w:val="false"/>
       <w:bidi w:val="0"/>
       <w:spacing w:before="0" w:after="0"/>
       <w:jc w:val="left"/>

</xml_diff>

<commit_message>
#254 - mu: tag repr function
</commit_message>
<xml_diff>
--- a/doc/refcards/mu-ref.docx
+++ b/doc/refcards/mu-ref.docx
@@ -66,7 +66,7 @@
           <w:tab w:val="left" w:pos="4110" w:leader="none"/>
         </w:tabs>
         <w:suppressAutoHyphens w:val="true"/>
-        <w:overflowPunct w:val="false"/>
+        <w:overflowPunct w:val="true"/>
         <w:bidi w:val="0"/>
         <w:spacing w:before="0" w:after="0"/>
         <w:ind w:left="0" w:right="0" w:hanging="0"/>
@@ -309,7 +309,7 @@
           <w:sz w:val="16"/>
           <w:szCs w:val="16"/>
         </w:rPr>
-        <w:t>8</w:t>
+        <w:t>9</w:t>
       </w:r>
     </w:p>
     <w:p>
@@ -2927,17 +2927,6 @@
           <w:szCs w:val="18"/>
         </w:rPr>
         <w:t>frame</w:t>
-      </w:r>
-      <w:r>
-        <w:rPr>
-          <w:rFonts w:ascii="Georgia" w:hAnsi="Georgia"/>
-          <w:b w:val="false"/>
-          <w:bCs/>
-          <w:i/>
-          <w:iCs/>
-          <w:sz w:val="18"/>
-          <w:szCs w:val="18"/>
-        </w:rPr>
         <w:tab/>
         <w:t>cons</w:t>
       </w:r>
@@ -5008,12 +4997,13 @@
           <w:sz w:val="18"/>
           <w:szCs w:val="18"/>
         </w:rPr>
-        <w:t>fn</w:t>
-      </w:r>
-      <w:r>
-        <w:rPr>
-          <w:rFonts w:ascii="Georgia" w:hAnsi="Georgia"/>
-          <w:b w:val="false"/>
+        <w:t>fn’</w:t>
+      </w:r>
+      <w:r>
+        <w:rPr>
+          <w:rFonts w:ascii="Georgia" w:hAnsi="Georgia"/>
+          <w:b w:val="false"/>
+          <w:bCs w:val="false"/>
           <w:i/>
           <w:iCs/>
           <w:caps w:val="false"/>
@@ -5023,15 +5013,15 @@
           <w:sz w:val="18"/>
           <w:szCs w:val="18"/>
         </w:rPr>
-        <w:t>’</w:t>
-      </w:r>
-      <w:r>
-        <w:rPr>
-          <w:rFonts w:ascii="Georgia" w:hAnsi="Georgia"/>
-          <w:b w:val="false"/>
-          <w:bCs w:val="false"/>
-          <w:i/>
-          <w:iCs/>
+        <w:t xml:space="preserve"> fn’’</w:t>
+      </w:r>
+      <w:r>
+        <w:rPr>
+          <w:rFonts w:ascii="Georgia" w:hAnsi="Georgia"/>
+          <w:b/>
+          <w:bCs/>
+          <w:i w:val="false"/>
+          <w:iCs w:val="false"/>
           <w:caps w:val="false"/>
           <w:smallCaps w:val="false"/>
           <w:color w:val="24292E"/>
@@ -5039,13 +5029,12 @@
           <w:sz w:val="18"/>
           <w:szCs w:val="18"/>
         </w:rPr>
-        <w:t xml:space="preserve"> </w:t>
-      </w:r>
-      <w:r>
-        <w:rPr>
-          <w:rFonts w:ascii="Georgia" w:hAnsi="Georgia"/>
-          <w:b w:val="false"/>
-          <w:bCs w:val="false"/>
+        <w:tab/>
+      </w:r>
+      <w:r>
+        <w:rPr>
+          <w:rFonts w:ascii="Georgia" w:hAnsi="Georgia"/>
+          <w:b w:val="false"/>
           <w:i/>
           <w:iCs/>
           <w:caps w:val="false"/>
@@ -5055,15 +5044,14 @@
           <w:sz w:val="18"/>
           <w:szCs w:val="18"/>
         </w:rPr>
-        <w:t>fn</w:t>
-      </w:r>
-      <w:r>
-        <w:rPr>
-          <w:rFonts w:ascii="Georgia" w:hAnsi="Georgia"/>
-          <w:b w:val="false"/>
-          <w:bCs w:val="false"/>
-          <w:i/>
-          <w:iCs/>
+        <w:t>T,</w:t>
+      </w:r>
+      <w:r>
+        <w:rPr>
+          <w:rFonts w:ascii="Georgia" w:hAnsi="Georgia"/>
+          <w:b w:val="false"/>
+          <w:i w:val="false"/>
+          <w:iCs w:val="false"/>
           <w:caps w:val="false"/>
           <w:smallCaps w:val="false"/>
           <w:color w:val="24292E"/>
@@ -5071,52 +5059,6 @@
           <w:sz w:val="18"/>
           <w:szCs w:val="18"/>
         </w:rPr>
-        <w:t>’’</w:t>
-      </w:r>
-      <w:r>
-        <w:rPr>
-          <w:rFonts w:ascii="Georgia" w:hAnsi="Georgia"/>
-          <w:b/>
-          <w:bCs/>
-          <w:i w:val="false"/>
-          <w:iCs w:val="false"/>
-          <w:caps w:val="false"/>
-          <w:smallCaps w:val="false"/>
-          <w:color w:val="24292E"/>
-          <w:spacing w:val="0"/>
-          <w:sz w:val="18"/>
-          <w:szCs w:val="18"/>
-        </w:rPr>
-        <w:tab/>
-      </w:r>
-      <w:r>
-        <w:rPr>
-          <w:rFonts w:ascii="Georgia" w:hAnsi="Georgia"/>
-          <w:b w:val="false"/>
-          <w:i/>
-          <w:iCs/>
-          <w:caps w:val="false"/>
-          <w:smallCaps w:val="false"/>
-          <w:color w:val="24292E"/>
-          <w:spacing w:val="0"/>
-          <w:sz w:val="18"/>
-          <w:szCs w:val="18"/>
-        </w:rPr>
-        <w:t>T,</w:t>
-      </w:r>
-      <w:r>
-        <w:rPr>
-          <w:rFonts w:ascii="Georgia" w:hAnsi="Georgia"/>
-          <w:b w:val="false"/>
-          <w:i w:val="false"/>
-          <w:iCs w:val="false"/>
-          <w:caps w:val="false"/>
-          <w:smallCaps w:val="false"/>
-          <w:color w:val="24292E"/>
-          <w:spacing w:val="0"/>
-          <w:sz w:val="18"/>
-          <w:szCs w:val="18"/>
-        </w:rPr>
         <w:t xml:space="preserve"> conditional</w:t>
       </w:r>
     </w:p>
@@ -6037,21 +5979,6 @@
       </w:pPr>
       <w:r>
         <w:rPr>
-          <w:sz w:val="18"/>
-          <w:szCs w:val="18"/>
-        </w:rPr>
-      </w:r>
-    </w:p>
-    <w:p>
-      <w:pPr>
-        <w:pStyle w:val="Normal"/>
-        <w:rPr>
-          <w:sz w:val="18"/>
-          <w:szCs w:val="18"/>
-        </w:rPr>
-      </w:pPr>
-      <w:r>
-        <w:rPr>
           <w:rFonts w:ascii="Georgia" w:hAnsi="Georgia"/>
           <w:b/>
           <w:bCs/>
@@ -6121,6 +6048,195 @@
           <w:szCs w:val="18"/>
         </w:rPr>
         <w:t xml:space="preserve"> vector of object</w:t>
+      </w:r>
+    </w:p>
+    <w:p>
+      <w:pPr>
+        <w:pStyle w:val="Normal"/>
+        <w:rPr>
+          <w:sz w:val="18"/>
+          <w:szCs w:val="18"/>
+        </w:rPr>
+      </w:pPr>
+      <w:r>
+        <w:rPr>
+          <w:rFonts w:ascii="Georgia" w:hAnsi="Georgia"/>
+          <w:b/>
+          <w:bCs/>
+          <w:i w:val="false"/>
+          <w:iCs w:val="false"/>
+          <w:sz w:val="18"/>
+          <w:szCs w:val="18"/>
+        </w:rPr>
+        <w:t>repr</w:t>
+      </w:r>
+      <w:r>
+        <w:rPr>
+          <w:rFonts w:ascii="Georgia" w:hAnsi="Georgia"/>
+          <w:b w:val="false"/>
+          <w:bCs w:val="false"/>
+          <w:i w:val="false"/>
+          <w:iCs/>
+          <w:sz w:val="18"/>
+          <w:szCs w:val="18"/>
+        </w:rPr>
+        <w:t xml:space="preserve"> </w:t>
+      </w:r>
+      <w:r>
+        <w:rPr>
+          <w:rFonts w:ascii="Georgia" w:hAnsi="Georgia"/>
+          <w:b w:val="false"/>
+          <w:bCs w:val="false"/>
+          <w:i/>
+          <w:iCs/>
+          <w:sz w:val="18"/>
+          <w:szCs w:val="18"/>
+        </w:rPr>
+        <w:t>bool T</w:t>
+      </w:r>
+      <w:r>
+        <w:rPr>
+          <w:rFonts w:ascii="Georgia" w:hAnsi="Georgia"/>
+          <w:b w:val="false"/>
+          <w:bCs w:val="false"/>
+          <w:i w:val="false"/>
+          <w:iCs w:val="false"/>
+          <w:sz w:val="18"/>
+          <w:szCs w:val="18"/>
+        </w:rPr>
+        <w:tab/>
+      </w:r>
+      <w:r>
+        <w:rPr>
+          <w:rFonts w:ascii="Georgia" w:hAnsi="Georgia"/>
+          <w:b w:val="false"/>
+          <w:bCs w:val="false"/>
+          <w:i/>
+          <w:iCs/>
+          <w:sz w:val="18"/>
+          <w:szCs w:val="18"/>
+        </w:rPr>
+        <w:t>T</w:t>
+      </w:r>
+      <w:r>
+        <w:rPr>
+          <w:rFonts w:ascii="Georgia" w:hAnsi="Georgia"/>
+          <w:b w:val="false"/>
+          <w:bCs w:val="false"/>
+          <w:i w:val="false"/>
+          <w:iCs w:val="false"/>
+          <w:sz w:val="18"/>
+          <w:szCs w:val="18"/>
+        </w:rPr>
+        <w:t>, tag representation conversion:</w:t>
+      </w:r>
+    </w:p>
+    <w:p>
+      <w:pPr>
+        <w:pStyle w:val="Normal"/>
+        <w:rPr>
+          <w:sz w:val="18"/>
+          <w:szCs w:val="18"/>
+        </w:rPr>
+      </w:pPr>
+      <w:r>
+        <w:rPr>
+          <w:rFonts w:ascii="Georgia" w:hAnsi="Georgia"/>
+          <w:b w:val="false"/>
+          <w:bCs w:val="false"/>
+          <w:i w:val="false"/>
+          <w:iCs w:val="false"/>
+          <w:sz w:val="18"/>
+          <w:szCs w:val="18"/>
+        </w:rPr>
+        <w:tab/>
+        <w:tab/>
+        <w:t xml:space="preserve">if </w:t>
+      </w:r>
+      <w:r>
+        <w:rPr>
+          <w:rFonts w:ascii="Georgia" w:hAnsi="Georgia"/>
+          <w:b w:val="false"/>
+          <w:bCs w:val="false"/>
+          <w:i/>
+          <w:iCs/>
+          <w:sz w:val="18"/>
+          <w:szCs w:val="18"/>
+        </w:rPr>
+        <w:t>bool</w:t>
+      </w:r>
+      <w:r>
+        <w:rPr>
+          <w:rFonts w:ascii="Georgia" w:hAnsi="Georgia"/>
+          <w:b w:val="false"/>
+          <w:bCs w:val="false"/>
+          <w:i w:val="false"/>
+          <w:iCs w:val="false"/>
+          <w:sz w:val="18"/>
+          <w:szCs w:val="18"/>
+        </w:rPr>
+        <w:t xml:space="preserve"> is (), return byte vector</w:t>
+      </w:r>
+    </w:p>
+    <w:p>
+      <w:pPr>
+        <w:pStyle w:val="Normal"/>
+        <w:rPr>
+          <w:sz w:val="18"/>
+          <w:szCs w:val="18"/>
+        </w:rPr>
+      </w:pPr>
+      <w:r>
+        <w:rPr>
+          <w:rFonts w:ascii="Georgia" w:hAnsi="Georgia"/>
+          <w:b w:val="false"/>
+          <w:bCs w:val="false"/>
+          <w:i w:val="false"/>
+          <w:iCs w:val="false"/>
+          <w:sz w:val="18"/>
+          <w:szCs w:val="18"/>
+        </w:rPr>
+        <w:tab/>
+        <w:tab/>
+        <w:t>of argument tag bits, otherwise</w:t>
+      </w:r>
+    </w:p>
+    <w:p>
+      <w:pPr>
+        <w:pStyle w:val="Normal"/>
+        <w:rPr>
+          <w:sz w:val="18"/>
+          <w:szCs w:val="18"/>
+        </w:rPr>
+      </w:pPr>
+      <w:r>
+        <w:rPr>
+          <w:rFonts w:ascii="Georgia" w:hAnsi="Georgia"/>
+          <w:b w:val="false"/>
+          <w:bCs w:val="false"/>
+          <w:i w:val="false"/>
+          <w:iCs w:val="false"/>
+          <w:sz w:val="18"/>
+          <w:szCs w:val="18"/>
+        </w:rPr>
+        <w:tab/>
+        <w:tab/>
+        <w:t>convert argument byte vector to tag</w:t>
+      </w:r>
+    </w:p>
+    <w:p>
+      <w:pPr>
+        <w:pStyle w:val="Normal"/>
+        <w:rPr>
+          <w:sz w:val="16"/>
+          <w:szCs w:val="16"/>
+        </w:rPr>
+      </w:pPr>
+      <w:r>
+        <w:rPr>
+          <w:sz w:val="16"/>
+          <w:szCs w:val="16"/>
+        </w:rPr>
       </w:r>
     </w:p>
     <w:p>
@@ -6856,146 +6972,6 @@
       <w:pPr>
         <w:pStyle w:val="Normal"/>
         <w:rPr>
-          <w:rFonts w:eastAsia="Songti SC" w:cs="Arial Unicode MS"/>
-          <w:b w:val="false"/>
-          <w:b w:val="false"/>
-          <w:bCs w:val="false"/>
-          <w:i w:val="false"/>
-          <w:i w:val="false"/>
-          <w:iCs w:val="false"/>
-          <w:color w:val="auto"/>
-          <w:kern w:val="2"/>
-          <w:sz w:val="16"/>
-          <w:szCs w:val="16"/>
-          <w:u w:val="none"/>
-          <w:lang w:val="en-US" w:eastAsia="zh-CN" w:bidi="hi-IN"/>
-        </w:rPr>
-      </w:pPr>
-      <w:r>
-        <w:rPr>
-          <w:rFonts w:eastAsia="Songti SC" w:cs="Arial Unicode MS"/>
-          <w:b w:val="false"/>
-          <w:bCs w:val="false"/>
-          <w:i w:val="false"/>
-          <w:iCs w:val="false"/>
-          <w:color w:val="auto"/>
-          <w:kern w:val="2"/>
-          <w:sz w:val="16"/>
-          <w:szCs w:val="16"/>
-          <w:u w:val="none"/>
-          <w:lang w:val="en-US" w:eastAsia="zh-CN" w:bidi="hi-IN"/>
-        </w:rPr>
-      </w:r>
-    </w:p>
-    <w:p>
-      <w:pPr>
-        <w:pStyle w:val="Normal"/>
-        <w:rPr>
-          <w:rFonts w:eastAsia="Songti SC" w:cs="Arial Unicode MS"/>
-          <w:b w:val="false"/>
-          <w:b w:val="false"/>
-          <w:bCs w:val="false"/>
-          <w:i w:val="false"/>
-          <w:i w:val="false"/>
-          <w:iCs w:val="false"/>
-          <w:color w:val="auto"/>
-          <w:kern w:val="2"/>
-          <w:sz w:val="16"/>
-          <w:szCs w:val="16"/>
-          <w:u w:val="none"/>
-          <w:lang w:val="en-US" w:eastAsia="zh-CN" w:bidi="hi-IN"/>
-        </w:rPr>
-      </w:pPr>
-      <w:r>
-        <w:rPr>
-          <w:rFonts w:eastAsia="Songti SC" w:cs="Arial Unicode MS"/>
-          <w:b w:val="false"/>
-          <w:bCs w:val="false"/>
-          <w:i w:val="false"/>
-          <w:iCs w:val="false"/>
-          <w:color w:val="auto"/>
-          <w:kern w:val="2"/>
-          <w:sz w:val="16"/>
-          <w:szCs w:val="16"/>
-          <w:u w:val="none"/>
-          <w:lang w:val="en-US" w:eastAsia="zh-CN" w:bidi="hi-IN"/>
-        </w:rPr>
-      </w:r>
-    </w:p>
-    <w:p>
-      <w:pPr>
-        <w:pStyle w:val="Normal"/>
-        <w:rPr>
-          <w:rFonts w:eastAsia="Songti SC" w:cs="Arial Unicode MS"/>
-          <w:b w:val="false"/>
-          <w:b w:val="false"/>
-          <w:bCs w:val="false"/>
-          <w:i w:val="false"/>
-          <w:i w:val="false"/>
-          <w:iCs w:val="false"/>
-          <w:color w:val="auto"/>
-          <w:kern w:val="2"/>
-          <w:sz w:val="16"/>
-          <w:szCs w:val="16"/>
-          <w:u w:val="none"/>
-          <w:lang w:val="en-US" w:eastAsia="zh-CN" w:bidi="hi-IN"/>
-        </w:rPr>
-      </w:pPr>
-      <w:r>
-        <w:rPr>
-          <w:rFonts w:eastAsia="Songti SC" w:cs="Arial Unicode MS"/>
-          <w:b w:val="false"/>
-          <w:bCs w:val="false"/>
-          <w:i w:val="false"/>
-          <w:iCs w:val="false"/>
-          <w:color w:val="auto"/>
-          <w:kern w:val="2"/>
-          <w:sz w:val="16"/>
-          <w:szCs w:val="16"/>
-          <w:u w:val="none"/>
-          <w:lang w:val="en-US" w:eastAsia="zh-CN" w:bidi="hi-IN"/>
-        </w:rPr>
-      </w:r>
-    </w:p>
-    <w:p>
-      <w:pPr>
-        <w:pStyle w:val="Normal"/>
-        <w:rPr>
-          <w:rFonts w:eastAsia="Songti SC" w:cs="Arial Unicode MS"/>
-          <w:b w:val="false"/>
-          <w:b w:val="false"/>
-          <w:bCs w:val="false"/>
-          <w:i w:val="false"/>
-          <w:i w:val="false"/>
-          <w:iCs w:val="false"/>
-          <w:color w:val="auto"/>
-          <w:kern w:val="2"/>
-          <w:sz w:val="16"/>
-          <w:szCs w:val="16"/>
-          <w:u w:val="none"/>
-          <w:lang w:val="en-US" w:eastAsia="zh-CN" w:bidi="hi-IN"/>
-        </w:rPr>
-      </w:pPr>
-      <w:r>
-        <w:rPr>
-          <w:rFonts w:eastAsia="Songti SC" w:cs="Arial Unicode MS"/>
-          <w:b w:val="false"/>
-          <w:bCs w:val="false"/>
-          <w:i w:val="false"/>
-          <w:iCs w:val="false"/>
-          <w:color w:val="auto"/>
-          <w:kern w:val="2"/>
-          <w:sz w:val="16"/>
-          <w:szCs w:val="16"/>
-          <w:u w:val="none"/>
-          <w:lang w:val="en-US" w:eastAsia="zh-CN" w:bidi="hi-IN"/>
-        </w:rPr>
-      </w:r>
-    </w:p>
-    <w:p>
-      <w:pPr>
-        <w:pStyle w:val="Normal"/>
-        <w:rPr>
           <w:rFonts w:ascii="Georgia" w:hAnsi="Georgia"/>
           <w:sz w:val="20"/>
           <w:szCs w:val="20"/>
@@ -9122,19 +9098,7 @@
           <w:szCs w:val="18"/>
           <w:u w:val="none"/>
         </w:rPr>
-        <w:t xml:space="preserve"> </w:t>
-      </w:r>
-      <w:r>
-        <w:rPr>
-          <w:rFonts w:ascii="Georgia" w:hAnsi="Georgia"/>
-          <w:b w:val="false"/>
-          <w:i w:val="false"/>
-          <w:iCs w:val="false"/>
-          <w:sz w:val="18"/>
-          <w:szCs w:val="18"/>
-          <w:u w:val="none"/>
-        </w:rPr>
-        <w:t>(</w:t>
+        <w:t xml:space="preserve"> (</w:t>
       </w:r>
       <w:r>
         <w:rPr>
@@ -13000,11 +12964,6 @@
       </w:pPr>
       <w:r>
         <w:rPr>
-          <w:rFonts w:ascii="Georgia" w:hAnsi="Georgia"/>
-          <w:b w:val="false"/>
-          <w:bCs w:val="false"/>
-          <w:i w:val="false"/>
-          <w:iCs w:val="false"/>
           <w:sz w:val="16"/>
           <w:szCs w:val="16"/>
         </w:rPr>
@@ -13431,8 +13390,8 @@
       </w:pPr>
       <w:r>
         <w:rPr>
-          <w:sz w:val="16"/>
-          <w:szCs w:val="16"/>
+          <w:sz w:val="18"/>
+          <w:szCs w:val="18"/>
         </w:rPr>
       </w:r>
     </w:p>
@@ -14763,19 +14722,7 @@
           <w:sz w:val="18"/>
           <w:szCs w:val="18"/>
         </w:rPr>
-        <w:t>ns-</w:t>
-      </w:r>
-      <w:r>
-        <w:rPr>
-          <w:rFonts w:ascii="Georgia" w:hAnsi="Georgia"/>
-          <w:b/>
-          <w:bCs/>
-          <w:i w:val="false"/>
-          <w:iCs w:val="false"/>
-          <w:sz w:val="18"/>
-          <w:szCs w:val="18"/>
-        </w:rPr>
-        <w:t>syms</w:t>
+        <w:t>ns-syms</w:t>
       </w:r>
       <w:r>
         <w:rPr>
@@ -18366,7 +18313,7 @@
     <w:pPr>
       <w:widowControl/>
       <w:suppressAutoHyphens w:val="true"/>
-      <w:overflowPunct w:val="false"/>
+      <w:overflowPunct w:val="true"/>
       <w:bidi w:val="0"/>
       <w:spacing w:before="0" w:after="0"/>
       <w:jc w:val="left"/>

</xml_diff>

<commit_message>
#273 - mu: make namespaces into structs
</commit_message>
<xml_diff>
--- a/doc/refcards/mu-ref.docx
+++ b/doc/refcards/mu-ref.docx
@@ -297,19 +297,7 @@
           <w:sz w:val="16"/>
           <w:szCs w:val="16"/>
         </w:rPr>
-        <w:t>0.0.</w:t>
-      </w:r>
-      <w:r>
-        <w:rPr>
-          <w:rFonts w:ascii="Georgia" w:hAnsi="Georgia"/>
-          <w:b/>
-          <w:bCs/>
-          <w:i/>
-          <w:iCs/>
-          <w:sz w:val="16"/>
-          <w:szCs w:val="16"/>
-        </w:rPr>
-        <w:t>9</w:t>
+        <w:t>0.0.10</w:t>
       </w:r>
     </w:p>
     <w:p>
@@ -675,18 +663,6 @@
         </w:rPr>
         <w:t>keyword</w:t>
       </w:r>
-      <w:r>
-        <w:rPr>
-          <w:rFonts w:ascii="Georgia" w:hAnsi="Georgia"/>
-          <w:b w:val="false"/>
-          <w:bCs w:val="false"/>
-          <w:i w:val="false"/>
-          <w:iCs w:val="false"/>
-          <w:sz w:val="18"/>
-          <w:szCs w:val="18"/>
-        </w:rPr>
-        <w:t xml:space="preserve"> of:</w:t>
-      </w:r>
     </w:p>
     <w:p>
       <w:pPr>
@@ -796,141 +772,117 @@
         <w:ind w:left="0" w:right="0" w:hanging="0"/>
         <w:rPr>
           <w:rFonts w:ascii="Georgia" w:hAnsi="Georgia"/>
-          <w:sz w:val="16"/>
-          <w:szCs w:val="16"/>
-        </w:rPr>
-      </w:pPr>
-      <w:r>
-        <w:rPr>
-          <w:rFonts w:ascii="Georgia" w:hAnsi="Georgia"/>
-          <w:sz w:val="16"/>
-          <w:szCs w:val="16"/>
-        </w:rPr>
-      </w:r>
-    </w:p>
-    <w:p>
-      <w:pPr>
-        <w:pStyle w:val="Normal"/>
-        <w:ind w:left="0" w:right="0" w:hanging="0"/>
-        <w:rPr>
-          <w:rFonts w:ascii="Georgia" w:hAnsi="Georgia"/>
           <w:sz w:val="20"/>
           <w:szCs w:val="20"/>
         </w:rPr>
       </w:pPr>
       <w:r>
         <w:rPr>
-          <w:rFonts w:ascii="Andale Mono" w:hAnsi="Andale Mono"/>
-          <w:b w:val="false"/>
-          <w:bCs w:val="false"/>
-          <w:i w:val="false"/>
-          <w:iCs w:val="false"/>
-          <w:sz w:val="16"/>
-          <w:szCs w:val="16"/>
-          <w:u w:val="none"/>
-        </w:rPr>
-        <w:t>:null</w:t>
-      </w:r>
-      <w:r>
-        <w:rPr>
-          <w:rFonts w:ascii="Georgia" w:hAnsi="Georgia"/>
-          <w:b w:val="false"/>
-          <w:bCs w:val="false"/>
-          <w:i w:val="false"/>
-          <w:iCs w:val="false"/>
-          <w:sz w:val="16"/>
-          <w:szCs w:val="20"/>
-          <w:u w:val="none"/>
-        </w:rPr>
-        <w:tab/>
-        <w:tab/>
-      </w:r>
-      <w:r>
-        <w:rPr>
-          <w:rFonts w:ascii="Andale Mono" w:hAnsi="Andale Mono"/>
-          <w:b w:val="false"/>
-          <w:bCs w:val="false"/>
-          <w:i w:val="false"/>
-          <w:iCs w:val="false"/>
-          <w:sz w:val="18"/>
-          <w:szCs w:val="18"/>
-          <w:u w:val="none"/>
-        </w:rPr>
-        <w:t>()</w:t>
-      </w:r>
-      <w:r>
-        <w:rPr>
-          <w:rFonts w:ascii="Andale Mono" w:hAnsi="Andale Mono"/>
-          <w:b w:val="false"/>
-          <w:bCs w:val="false"/>
-          <w:i w:val="false"/>
-          <w:iCs w:val="false"/>
+          <w:rFonts w:ascii="Georgia" w:hAnsi="Georgia"/>
+          <w:b w:val="false"/>
+          <w:bCs w:val="false"/>
+          <w:i/>
+          <w:iCs/>
+          <w:sz w:val="18"/>
+          <w:szCs w:val="18"/>
+          <w:u w:val="none"/>
+        </w:rPr>
+        <w:t>frame</w:t>
+      </w:r>
+      <w:r>
+        <w:rPr>
+          <w:rFonts w:ascii="Georgia" w:hAnsi="Georgia"/>
+          <w:b w:val="false"/>
+          <w:bCs w:val="false"/>
           <w:sz w:val="20"/>
           <w:szCs w:val="20"/>
           <w:u w:val="none"/>
         </w:rPr>
-        <w:t>,:</w:t>
-      </w:r>
-      <w:r>
-        <w:rPr>
-          <w:rFonts w:ascii="Andale Mono" w:hAnsi="Andale Mono"/>
-          <w:b w:val="false"/>
-          <w:bCs w:val="false"/>
-          <w:i w:val="false"/>
-          <w:iCs w:val="false"/>
-          <w:sz w:val="18"/>
-          <w:szCs w:val="18"/>
-          <w:u w:val="none"/>
-        </w:rPr>
-        <w:t>nil</w:t>
-      </w:r>
-    </w:p>
-    <w:p>
-      <w:pPr>
-        <w:pStyle w:val="Normal"/>
-        <w:ind w:left="0" w:right="0" w:hanging="0"/>
-        <w:rPr>
-          <w:rFonts w:ascii="Georgia" w:hAnsi="Georgia"/>
+        <w:tab/>
+        <w:tab/>
+      </w:r>
+      <w:r>
+        <w:rPr>
+          <w:rFonts w:ascii="Georgia" w:hAnsi="Georgia"/>
+          <w:b w:val="false"/>
+          <w:bCs w:val="false"/>
+          <w:sz w:val="18"/>
+          <w:szCs w:val="18"/>
+          <w:u w:val="none"/>
+        </w:rPr>
+        <w:t>see</w:t>
+      </w:r>
+      <w:r>
+        <w:rPr>
+          <w:rFonts w:ascii="Georgia" w:hAnsi="Georgia"/>
+          <w:b w:val="false"/>
+          <w:bCs w:val="false"/>
           <w:sz w:val="20"/>
           <w:szCs w:val="20"/>
-        </w:rPr>
-      </w:pPr>
-      <w:r>
-        <w:rPr>
-          <w:rFonts w:ascii="Andale Mono" w:hAnsi="Andale Mono"/>
-          <w:b w:val="false"/>
-          <w:bCs w:val="false"/>
-          <w:i w:val="false"/>
-          <w:iCs w:val="false"/>
-          <w:sz w:val="16"/>
-          <w:szCs w:val="16"/>
-        </w:rPr>
-        <w:t>:char</w:t>
-      </w:r>
-      <w:r>
-        <w:rPr>
-          <w:rFonts w:ascii="Georgia" w:hAnsi="Georgia"/>
-          <w:b w:val="false"/>
-          <w:bCs/>
-          <w:i w:val="false"/>
-          <w:iCs w:val="false"/>
-          <w:sz w:val="16"/>
-          <w:szCs w:val="20"/>
-        </w:rPr>
-        <w:tab/>
-        <w:tab/>
-      </w:r>
-      <w:r>
-        <w:rPr>
-          <w:rFonts w:ascii="Georgia" w:hAnsi="Georgia"/>
-          <w:b w:val="false"/>
-          <w:bCs w:val="false"/>
-          <w:i/>
-          <w:iCs/>
-          <w:sz w:val="18"/>
-          <w:szCs w:val="18"/>
-        </w:rPr>
-        <w:t>char</w:t>
+          <w:u w:val="none"/>
+        </w:rPr>
+        <w:t xml:space="preserve"> </w:t>
+      </w:r>
+      <w:r>
+        <w:rPr>
+          <w:rFonts w:ascii="Georgia" w:hAnsi="Georgia"/>
+          <w:b w:val="false"/>
+          <w:bCs w:val="false"/>
+          <w:i/>
+          <w:iCs/>
+          <w:sz w:val="18"/>
+          <w:szCs w:val="18"/>
+          <w:u w:val="none"/>
+        </w:rPr>
+        <w:t>Frames</w:t>
+        <w:br/>
+        <w:t>ns</w:t>
+        <w:tab/>
+        <w:tab/>
+      </w:r>
+      <w:r>
+        <w:rPr>
+          <w:rFonts w:ascii="Georgia" w:hAnsi="Georgia"/>
+          <w:b w:val="false"/>
+          <w:bCs w:val="false"/>
+          <w:i w:val="false"/>
+          <w:iCs w:val="false"/>
+          <w:sz w:val="18"/>
+          <w:szCs w:val="18"/>
+          <w:u w:val="none"/>
+        </w:rPr>
+        <w:t>see</w:t>
+      </w:r>
+      <w:r>
+        <w:rPr>
+          <w:rFonts w:ascii="Georgia" w:hAnsi="Georgia"/>
+          <w:b w:val="false"/>
+          <w:bCs w:val="false"/>
+          <w:i/>
+          <w:iCs/>
+          <w:sz w:val="18"/>
+          <w:szCs w:val="18"/>
+          <w:u w:val="none"/>
+        </w:rPr>
+        <w:t xml:space="preserve"> Namespaces</w:t>
+      </w:r>
+    </w:p>
+    <w:p>
+      <w:pPr>
+        <w:pStyle w:val="Normal"/>
+        <w:ind w:left="0" w:right="0" w:hanging="0"/>
+        <w:rPr>
+          <w:rFonts w:ascii="Georgia" w:hAnsi="Georgia"/>
+          <w:sz w:val="16"/>
+          <w:szCs w:val="16"/>
+        </w:rPr>
+      </w:pPr>
+      <w:r>
+        <w:rPr>
+          <w:rFonts w:ascii="Georgia" w:hAnsi="Georgia"/>
+          <w:sz w:val="16"/>
+          <w:szCs w:val="16"/>
+        </w:rPr>
       </w:r>
     </w:p>
     <w:p>
@@ -952,45 +904,62 @@
           <w:iCs w:val="false"/>
           <w:sz w:val="16"/>
           <w:szCs w:val="16"/>
-        </w:rPr>
-        <w:t>:cons</w:t>
-      </w:r>
-      <w:r>
-        <w:rPr>
-          <w:rFonts w:ascii="Georgia" w:hAnsi="Georgia"/>
-          <w:b w:val="false"/>
-          <w:bCs/>
+          <w:u w:val="none"/>
+        </w:rPr>
+        <w:t>:null</w:t>
+      </w:r>
+      <w:r>
+        <w:rPr>
+          <w:rFonts w:ascii="Georgia" w:hAnsi="Georgia"/>
+          <w:b w:val="false"/>
+          <w:bCs w:val="false"/>
           <w:i w:val="false"/>
           <w:iCs w:val="false"/>
           <w:sz w:val="16"/>
           <w:szCs w:val="20"/>
-        </w:rPr>
-        <w:tab/>
-        <w:tab/>
-      </w:r>
-      <w:r>
-        <w:rPr>
-          <w:rFonts w:ascii="Georgia" w:hAnsi="Georgia"/>
-          <w:b w:val="false"/>
-          <w:bCs w:val="false"/>
-          <w:i/>
-          <w:iCs/>
-          <w:sz w:val="18"/>
-          <w:szCs w:val="18"/>
-        </w:rPr>
-        <w:t>cons</w:t>
-      </w:r>
-      <w:r>
-        <w:rPr>
-          <w:rFonts w:ascii="Georgia" w:hAnsi="Georgia"/>
-          <w:b w:val="false"/>
-          <w:bCs w:val="false"/>
-          <w:i/>
-          <w:iCs/>
+          <w:u w:val="none"/>
+        </w:rPr>
+        <w:tab/>
+        <w:tab/>
+      </w:r>
+      <w:r>
+        <w:rPr>
+          <w:rFonts w:ascii="Andale Mono" w:hAnsi="Andale Mono"/>
+          <w:b w:val="false"/>
+          <w:bCs w:val="false"/>
+          <w:i w:val="false"/>
+          <w:iCs w:val="false"/>
+          <w:sz w:val="18"/>
+          <w:szCs w:val="18"/>
+          <w:u w:val="none"/>
+        </w:rPr>
+        <w:t>()</w:t>
+      </w:r>
+      <w:r>
+        <w:rPr>
+          <w:rFonts w:ascii="Andale Mono" w:hAnsi="Andale Mono"/>
+          <w:b w:val="false"/>
+          <w:bCs w:val="false"/>
+          <w:i w:val="false"/>
+          <w:iCs w:val="false"/>
           <w:sz w:val="20"/>
           <w:szCs w:val="20"/>
-        </w:rPr>
-        <w:t xml:space="preserve">, </w:t>
+          <w:u w:val="none"/>
+        </w:rPr>
+        <w:t>,:</w:t>
+      </w:r>
+      <w:r>
+        <w:rPr>
+          <w:rFonts w:ascii="Andale Mono" w:hAnsi="Andale Mono"/>
+          <w:b w:val="false"/>
+          <w:bCs w:val="false"/>
+          <w:i w:val="false"/>
+          <w:iCs w:val="false"/>
+          <w:sz w:val="18"/>
+          <w:szCs w:val="18"/>
+          <w:u w:val="none"/>
+        </w:rPr>
+        <w:t>nil</w:t>
       </w:r>
     </w:p>
     <w:p>
@@ -1013,7 +982,7 @@
           <w:sz w:val="16"/>
           <w:szCs w:val="16"/>
         </w:rPr>
-        <w:t>:fixnum</w:t>
+        <w:t>:char</w:t>
       </w:r>
       <w:r>
         <w:rPr>
@@ -1038,31 +1007,55 @@
           <w:sz w:val="18"/>
           <w:szCs w:val="18"/>
         </w:rPr>
-        <w:t>fix</w:t>
-      </w:r>
-      <w:r>
-        <w:rPr>
-          <w:rFonts w:ascii="Georgia" w:hAnsi="Georgia"/>
-          <w:b w:val="false"/>
-          <w:bCs w:val="false"/>
-          <w:i/>
-          <w:iCs/>
+        <w:t>char</w:t>
+      </w:r>
+    </w:p>
+    <w:p>
+      <w:pPr>
+        <w:pStyle w:val="Normal"/>
+        <w:ind w:left="0" w:right="0" w:hanging="0"/>
+        <w:rPr>
+          <w:rFonts w:ascii="Georgia" w:hAnsi="Georgia"/>
           <w:sz w:val="20"/>
           <w:szCs w:val="20"/>
         </w:rPr>
-        <w:t xml:space="preserve">, </w:t>
-      </w:r>
-      <w:r>
-        <w:rPr>
-          <w:rFonts w:ascii="Georgia" w:hAnsi="Georgia"/>
-          <w:b w:val="false"/>
-          <w:bCs w:val="false"/>
-          <w:i/>
-          <w:iCs/>
-          <w:sz w:val="18"/>
-          <w:szCs w:val="18"/>
-        </w:rPr>
-        <w:t>fixnum</w:t>
+      </w:pPr>
+      <w:r>
+        <w:rPr>
+          <w:rFonts w:ascii="Andale Mono" w:hAnsi="Andale Mono"/>
+          <w:b w:val="false"/>
+          <w:bCs w:val="false"/>
+          <w:i w:val="false"/>
+          <w:iCs w:val="false"/>
+          <w:sz w:val="16"/>
+          <w:szCs w:val="16"/>
+        </w:rPr>
+        <w:t>:cons</w:t>
+      </w:r>
+      <w:r>
+        <w:rPr>
+          <w:rFonts w:ascii="Georgia" w:hAnsi="Georgia"/>
+          <w:b w:val="false"/>
+          <w:bCs/>
+          <w:i w:val="false"/>
+          <w:iCs w:val="false"/>
+          <w:sz w:val="16"/>
+          <w:szCs w:val="20"/>
+        </w:rPr>
+        <w:tab/>
+        <w:tab/>
+      </w:r>
+      <w:r>
+        <w:rPr>
+          <w:rFonts w:ascii="Georgia" w:hAnsi="Georgia"/>
+          <w:b w:val="false"/>
+          <w:bCs w:val="false"/>
+          <w:i/>
+          <w:iCs/>
+          <w:sz w:val="18"/>
+          <w:szCs w:val="18"/>
+        </w:rPr>
+        <w:t>cons</w:t>
       </w:r>
       <w:r>
         <w:rPr>
@@ -1076,307 +1069,101 @@
         </w:rPr>
         <w:t xml:space="preserve">, </w:t>
       </w:r>
-      <w:r>
-        <w:rPr>
-          <w:rFonts w:ascii="Georgia" w:hAnsi="Georgia"/>
-          <w:b w:val="false"/>
-          <w:bCs w:val="false"/>
-          <w:i/>
-          <w:iCs/>
-          <w:sz w:val="18"/>
-          <w:szCs w:val="18"/>
-        </w:rPr>
-        <w:t>a</w:t>
-      </w:r>
-      <w:r>
-        <w:rPr>
-          <w:rFonts w:ascii="Georgia" w:hAnsi="Georgia"/>
-          <w:b w:val="false"/>
-          <w:bCs w:val="false"/>
-          <w:i/>
-          <w:iCs/>
+    </w:p>
+    <w:p>
+      <w:pPr>
+        <w:pStyle w:val="Normal"/>
+        <w:ind w:left="0" w:right="0" w:hanging="0"/>
+        <w:rPr>
+          <w:rFonts w:ascii="Georgia" w:hAnsi="Georgia"/>
           <w:sz w:val="20"/>
           <w:szCs w:val="20"/>
         </w:rPr>
-        <w:t xml:space="preserve"> </w:t>
-      </w:r>
-      <w:r>
-        <w:rPr>
-          <w:rFonts w:ascii="Georgia" w:hAnsi="Georgia"/>
-          <w:b w:val="false"/>
-          <w:i w:val="false"/>
-          <w:iCs w:val="false"/>
-          <w:sz w:val="18"/>
-          <w:szCs w:val="18"/>
-        </w:rPr>
-        <w:t xml:space="preserve">61 </w:t>
-      </w:r>
-      <w:r>
-        <w:rPr>
-          <w:rFonts w:ascii="Georgia" w:hAnsi="Georgia"/>
-          <w:i w:val="false"/>
-          <w:iCs w:val="false"/>
-          <w:sz w:val="18"/>
-          <w:szCs w:val="18"/>
-        </w:rPr>
-        <w:t>bit</w:t>
-      </w:r>
-      <w:r>
-        <w:rPr>
-          <w:rFonts w:ascii="Georgia" w:hAnsi="Georgia"/>
-          <w:b w:val="false"/>
-          <w:i w:val="false"/>
-          <w:iCs w:val="false"/>
-          <w:sz w:val="18"/>
-          <w:szCs w:val="18"/>
-        </w:rPr>
-        <w:t xml:space="preserve"> </w:t>
-      </w:r>
-      <w:r>
-        <w:rPr>
-          <w:rFonts w:ascii="Georgia" w:hAnsi="Georgia"/>
-          <w:i w:val="false"/>
-          <w:iCs w:val="false"/>
-          <w:sz w:val="18"/>
-          <w:szCs w:val="18"/>
-        </w:rPr>
-        <w:t>signed</w:t>
-      </w:r>
-      <w:r>
-        <w:rPr>
-          <w:rFonts w:ascii="Georgia" w:hAnsi="Georgia"/>
-          <w:b w:val="false"/>
-          <w:i w:val="false"/>
-          <w:iCs w:val="false"/>
-          <w:sz w:val="18"/>
-          <w:szCs w:val="18"/>
-        </w:rPr>
-        <w:t xml:space="preserve"> </w:t>
-      </w:r>
-      <w:r>
-        <w:rPr>
-          <w:rFonts w:ascii="Georgia" w:hAnsi="Georgia"/>
-          <w:i w:val="false"/>
-          <w:iCs w:val="false"/>
-          <w:sz w:val="18"/>
-          <w:szCs w:val="18"/>
-        </w:rPr>
-        <w:t>integer</w:t>
-      </w:r>
-    </w:p>
-    <w:p>
-      <w:pPr>
-        <w:pStyle w:val="Normal"/>
-        <w:ind w:left="0" w:right="0" w:hanging="0"/>
-        <w:rPr>
-          <w:rFonts w:ascii="Georgia" w:hAnsi="Georgia"/>
+      </w:pPr>
+      <w:r>
+        <w:rPr>
+          <w:rFonts w:ascii="Andale Mono" w:hAnsi="Andale Mono"/>
+          <w:b w:val="false"/>
+          <w:bCs w:val="false"/>
+          <w:i w:val="false"/>
+          <w:iCs w:val="false"/>
+          <w:sz w:val="16"/>
+          <w:szCs w:val="16"/>
+        </w:rPr>
+        <w:t>:fixnum</w:t>
+      </w:r>
+      <w:r>
+        <w:rPr>
+          <w:rFonts w:ascii="Georgia" w:hAnsi="Georgia"/>
+          <w:b w:val="false"/>
+          <w:bCs/>
+          <w:i w:val="false"/>
+          <w:iCs w:val="false"/>
+          <w:sz w:val="16"/>
+          <w:szCs w:val="20"/>
+        </w:rPr>
+        <w:tab/>
+        <w:tab/>
+      </w:r>
+      <w:r>
+        <w:rPr>
+          <w:rFonts w:ascii="Georgia" w:hAnsi="Georgia"/>
+          <w:b w:val="false"/>
+          <w:bCs w:val="false"/>
+          <w:i/>
+          <w:iCs/>
+          <w:sz w:val="18"/>
+          <w:szCs w:val="18"/>
+        </w:rPr>
+        <w:t>fix</w:t>
+      </w:r>
+      <w:r>
+        <w:rPr>
+          <w:rFonts w:ascii="Georgia" w:hAnsi="Georgia"/>
+          <w:b w:val="false"/>
+          <w:bCs w:val="false"/>
+          <w:i/>
+          <w:iCs/>
           <w:sz w:val="20"/>
           <w:szCs w:val="20"/>
         </w:rPr>
-      </w:pPr>
-      <w:r>
-        <w:rPr>
-          <w:rFonts w:ascii="Andale Mono" w:hAnsi="Andale Mono"/>
-          <w:b w:val="false"/>
-          <w:bCs w:val="false"/>
-          <w:i w:val="false"/>
-          <w:iCs w:val="false"/>
-          <w:sz w:val="16"/>
-          <w:szCs w:val="16"/>
-        </w:rPr>
-        <w:t>:float</w:t>
-      </w:r>
-      <w:r>
-        <w:rPr>
-          <w:rFonts w:ascii="Courier New" w:hAnsi="Courier New"/>
-          <w:b w:val="false"/>
-          <w:bCs/>
-          <w:i w:val="false"/>
-          <w:iCs w:val="false"/>
-          <w:sz w:val="16"/>
-          <w:szCs w:val="20"/>
-        </w:rPr>
-        <w:tab/>
-      </w:r>
-      <w:r>
-        <w:rPr>
-          <w:rFonts w:ascii="Georgia" w:hAnsi="Georgia"/>
-          <w:b w:val="false"/>
-          <w:bCs/>
-          <w:i w:val="false"/>
-          <w:iCs w:val="false"/>
-          <w:sz w:val="16"/>
-          <w:szCs w:val="20"/>
-        </w:rPr>
-        <w:tab/>
-      </w:r>
-      <w:r>
-        <w:rPr>
-          <w:rFonts w:ascii="Georgia" w:hAnsi="Georgia"/>
-          <w:b w:val="false"/>
-          <w:bCs w:val="false"/>
-          <w:i/>
-          <w:iCs/>
-          <w:sz w:val="18"/>
-          <w:szCs w:val="18"/>
-        </w:rPr>
-        <w:t>float</w:t>
-      </w:r>
-      <w:r>
-        <w:rPr>
-          <w:rFonts w:ascii="Georgia" w:hAnsi="Georgia"/>
-          <w:b w:val="false"/>
-          <w:i w:val="false"/>
-          <w:iCs w:val="false"/>
-          <w:sz w:val="16"/>
-          <w:szCs w:val="20"/>
-        </w:rPr>
         <w:t xml:space="preserve">, </w:t>
       </w:r>
       <w:r>
         <w:rPr>
           <w:rFonts w:ascii="Georgia" w:hAnsi="Georgia"/>
           <w:b w:val="false"/>
-          <w:i/>
-          <w:iCs/>
-          <w:sz w:val="18"/>
-          <w:szCs w:val="18"/>
-        </w:rPr>
-        <w:t xml:space="preserve">fl </w:t>
-      </w:r>
-      <w:r>
-        <w:rPr>
-          <w:rFonts w:ascii="Georgia" w:hAnsi="Georgia"/>
-          <w:b w:val="false"/>
-          <w:i w:val="false"/>
-          <w:iCs w:val="false"/>
-          <w:sz w:val="16"/>
-          <w:szCs w:val="20"/>
-        </w:rPr>
-        <w:t xml:space="preserve">a </w:t>
-      </w:r>
-      <w:r>
-        <w:rPr>
-          <w:rFonts w:ascii="Georgia" w:hAnsi="Georgia"/>
-          <w:i w:val="false"/>
-          <w:iCs w:val="false"/>
-          <w:sz w:val="18"/>
-          <w:szCs w:val="18"/>
-        </w:rPr>
-        <w:t>32</w:t>
-      </w:r>
-      <w:r>
-        <w:rPr>
-          <w:rFonts w:ascii="Georgia" w:hAnsi="Georgia"/>
-          <w:b w:val="false"/>
-          <w:i w:val="false"/>
-          <w:iCs w:val="false"/>
-          <w:sz w:val="18"/>
-          <w:szCs w:val="18"/>
-        </w:rPr>
-        <w:t xml:space="preserve"> </w:t>
-      </w:r>
-      <w:r>
-        <w:rPr>
-          <w:rFonts w:ascii="Georgia" w:hAnsi="Georgia"/>
-          <w:i w:val="false"/>
-          <w:iCs w:val="false"/>
-          <w:sz w:val="18"/>
-          <w:szCs w:val="18"/>
-        </w:rPr>
-        <w:t>bit</w:t>
-      </w:r>
-      <w:r>
-        <w:rPr>
-          <w:rFonts w:ascii="Georgia" w:hAnsi="Georgia"/>
-          <w:b w:val="false"/>
-          <w:i w:val="false"/>
-          <w:iCs w:val="false"/>
-          <w:sz w:val="18"/>
-          <w:szCs w:val="18"/>
-        </w:rPr>
-        <w:t xml:space="preserve"> </w:t>
-      </w:r>
-      <w:r>
-        <w:rPr>
-          <w:rFonts w:ascii="Georgia" w:hAnsi="Georgia"/>
-          <w:i w:val="false"/>
-          <w:iCs w:val="false"/>
-          <w:sz w:val="18"/>
-          <w:szCs w:val="18"/>
-        </w:rPr>
-        <w:t>IEEE</w:t>
-      </w:r>
-      <w:r>
-        <w:rPr>
-          <w:rFonts w:ascii="Georgia" w:hAnsi="Georgia"/>
-          <w:b w:val="false"/>
-          <w:i w:val="false"/>
-          <w:iCs w:val="false"/>
-          <w:sz w:val="18"/>
-          <w:szCs w:val="18"/>
-        </w:rPr>
-        <w:t xml:space="preserve"> </w:t>
-      </w:r>
-      <w:r>
-        <w:rPr>
-          <w:rFonts w:ascii="Georgia" w:hAnsi="Georgia"/>
-          <w:b w:val="false"/>
-          <w:bCs w:val="false"/>
-          <w:i w:val="false"/>
-          <w:iCs w:val="false"/>
-          <w:sz w:val="18"/>
-          <w:szCs w:val="18"/>
-        </w:rPr>
-        <w:t>float</w:t>
-      </w:r>
-    </w:p>
-    <w:p>
-      <w:pPr>
-        <w:pStyle w:val="Normal"/>
-        <w:ind w:left="0" w:right="0" w:hanging="0"/>
-        <w:rPr>
-          <w:rFonts w:ascii="Georgia" w:hAnsi="Georgia"/>
+          <w:bCs w:val="false"/>
+          <w:i/>
+          <w:iCs/>
+          <w:sz w:val="18"/>
+          <w:szCs w:val="18"/>
+        </w:rPr>
+        <w:t>fixnum</w:t>
+      </w:r>
+      <w:r>
+        <w:rPr>
+          <w:rFonts w:ascii="Georgia" w:hAnsi="Georgia"/>
+          <w:b w:val="false"/>
+          <w:bCs w:val="false"/>
+          <w:i/>
+          <w:iCs/>
           <w:sz w:val="20"/>
           <w:szCs w:val="20"/>
         </w:rPr>
-      </w:pPr>
-      <w:r>
-        <w:rPr>
-          <w:rFonts w:ascii="Andale Mono" w:hAnsi="Andale Mono"/>
-          <w:b w:val="false"/>
-          <w:bCs w:val="false"/>
-          <w:i w:val="false"/>
-          <w:iCs w:val="false"/>
-          <w:sz w:val="16"/>
-          <w:szCs w:val="16"/>
-        </w:rPr>
-        <w:t>:func</w:t>
-      </w:r>
-      <w:r>
-        <w:rPr>
-          <w:rFonts w:ascii="Georgia" w:hAnsi="Georgia"/>
-          <w:b w:val="false"/>
-          <w:bCs/>
-          <w:i w:val="false"/>
-          <w:iCs w:val="false"/>
-          <w:sz w:val="16"/>
-          <w:szCs w:val="20"/>
-        </w:rPr>
-        <w:tab/>
-        <w:tab/>
-      </w:r>
-      <w:r>
-        <w:rPr>
-          <w:rFonts w:ascii="Georgia" w:hAnsi="Georgia"/>
-          <w:b w:val="false"/>
-          <w:bCs w:val="false"/>
-          <w:i/>
-          <w:iCs/>
-          <w:sz w:val="18"/>
-          <w:szCs w:val="18"/>
-        </w:rPr>
-        <w:t>fn</w:t>
+        <w:t xml:space="preserve">, </w:t>
+      </w:r>
+      <w:r>
+        <w:rPr>
+          <w:rFonts w:ascii="Georgia" w:hAnsi="Georgia"/>
+          <w:b w:val="false"/>
+          <w:bCs w:val="false"/>
+          <w:i/>
+          <w:iCs/>
+          <w:sz w:val="18"/>
+          <w:szCs w:val="18"/>
+        </w:rPr>
+        <w:t>a</w:t>
       </w:r>
       <w:r>
         <w:rPr>
@@ -1388,28 +1175,70 @@
           <w:sz w:val="20"/>
           <w:szCs w:val="20"/>
         </w:rPr>
-        <w:t>,</w:t>
-      </w:r>
-      <w:r>
-        <w:rPr>
-          <w:rFonts w:ascii="Georgia" w:hAnsi="Georgia"/>
-          <w:b w:val="false"/>
-          <w:i w:val="false"/>
-          <w:iCs w:val="false"/>
-          <w:sz w:val="18"/>
-          <w:szCs w:val="18"/>
-        </w:rPr>
-        <w:t xml:space="preserve"> a </w:t>
-      </w:r>
-      <w:r>
-        <w:rPr>
-          <w:rFonts w:ascii="Georgia" w:hAnsi="Georgia"/>
-          <w:i w:val="false"/>
-          <w:iCs w:val="false"/>
-          <w:sz w:val="18"/>
-          <w:szCs w:val="18"/>
-        </w:rPr>
-        <w:t>function</w:t>
+        <w:t xml:space="preserve"> </w:t>
+      </w:r>
+      <w:r>
+        <w:rPr>
+          <w:rFonts w:ascii="Georgia" w:hAnsi="Georgia"/>
+          <w:b w:val="false"/>
+          <w:i w:val="false"/>
+          <w:iCs w:val="false"/>
+          <w:sz w:val="18"/>
+          <w:szCs w:val="18"/>
+        </w:rPr>
+        <w:t xml:space="preserve">61 </w:t>
+      </w:r>
+      <w:r>
+        <w:rPr>
+          <w:rFonts w:ascii="Georgia" w:hAnsi="Georgia"/>
+          <w:i w:val="false"/>
+          <w:iCs w:val="false"/>
+          <w:sz w:val="18"/>
+          <w:szCs w:val="18"/>
+        </w:rPr>
+        <w:t>bit</w:t>
+      </w:r>
+      <w:r>
+        <w:rPr>
+          <w:rFonts w:ascii="Georgia" w:hAnsi="Georgia"/>
+          <w:b w:val="false"/>
+          <w:i w:val="false"/>
+          <w:iCs w:val="false"/>
+          <w:sz w:val="18"/>
+          <w:szCs w:val="18"/>
+        </w:rPr>
+        <w:t xml:space="preserve"> </w:t>
+      </w:r>
+      <w:r>
+        <w:rPr>
+          <w:rFonts w:ascii="Georgia" w:hAnsi="Georgia"/>
+          <w:i w:val="false"/>
+          <w:iCs w:val="false"/>
+          <w:sz w:val="18"/>
+          <w:szCs w:val="18"/>
+        </w:rPr>
+        <w:t>signed</w:t>
+      </w:r>
+      <w:r>
+        <w:rPr>
+          <w:rFonts w:ascii="Georgia" w:hAnsi="Georgia"/>
+          <w:b w:val="false"/>
+          <w:i w:val="false"/>
+          <w:iCs w:val="false"/>
+          <w:sz w:val="18"/>
+          <w:szCs w:val="18"/>
+        </w:rPr>
+        <w:t xml:space="preserve"> </w:t>
+      </w:r>
+      <w:r>
+        <w:rPr>
+          <w:rFonts w:ascii="Georgia" w:hAnsi="Georgia"/>
+          <w:i w:val="false"/>
+          <w:iCs w:val="false"/>
+          <w:sz w:val="18"/>
+          <w:szCs w:val="18"/>
+        </w:rPr>
+        <w:t>integer</w:t>
       </w:r>
     </w:p>
     <w:p>
@@ -1432,11 +1261,11 @@
           <w:sz w:val="16"/>
           <w:szCs w:val="16"/>
         </w:rPr>
-        <w:t>:ns</w:t>
-      </w:r>
-      <w:r>
-        <w:rPr>
-          <w:rFonts w:ascii="Georgia" w:hAnsi="Georgia"/>
+        <w:t>:float</w:t>
+      </w:r>
+      <w:r>
+        <w:rPr>
+          <w:rFonts w:ascii="Courier New" w:hAnsi="Courier New"/>
           <w:b w:val="false"/>
           <w:bCs/>
           <w:i w:val="false"/>
@@ -1445,29 +1274,197 @@
           <w:szCs w:val="20"/>
         </w:rPr>
         <w:tab/>
-        <w:tab/>
-      </w:r>
-      <w:r>
-        <w:rPr>
-          <w:rFonts w:ascii="Georgia" w:hAnsi="Georgia"/>
-          <w:b w:val="false"/>
-          <w:bCs w:val="false"/>
-          <w:i/>
-          <w:iCs/>
-          <w:sz w:val="18"/>
-          <w:szCs w:val="18"/>
-        </w:rPr>
-        <w:t>ns</w:t>
-      </w:r>
-      <w:r>
-        <w:rPr>
-          <w:rFonts w:ascii="Georgia" w:hAnsi="Georgia"/>
-          <w:b w:val="false"/>
-          <w:i/>
-          <w:iCs/>
+      </w:r>
+      <w:r>
+        <w:rPr>
+          <w:rFonts w:ascii="Georgia" w:hAnsi="Georgia"/>
+          <w:b w:val="false"/>
+          <w:bCs/>
+          <w:i w:val="false"/>
+          <w:iCs w:val="false"/>
+          <w:sz w:val="16"/>
+          <w:szCs w:val="20"/>
+        </w:rPr>
+        <w:tab/>
+      </w:r>
+      <w:r>
+        <w:rPr>
+          <w:rFonts w:ascii="Georgia" w:hAnsi="Georgia"/>
+          <w:b w:val="false"/>
+          <w:bCs w:val="false"/>
+          <w:i/>
+          <w:iCs/>
+          <w:sz w:val="18"/>
+          <w:szCs w:val="18"/>
+        </w:rPr>
+        <w:t>float</w:t>
+      </w:r>
+      <w:r>
+        <w:rPr>
+          <w:rFonts w:ascii="Georgia" w:hAnsi="Georgia"/>
+          <w:b w:val="false"/>
+          <w:i w:val="false"/>
+          <w:iCs w:val="false"/>
+          <w:sz w:val="16"/>
+          <w:szCs w:val="20"/>
+        </w:rPr>
+        <w:t xml:space="preserve">, </w:t>
+      </w:r>
+      <w:r>
+        <w:rPr>
+          <w:rFonts w:ascii="Georgia" w:hAnsi="Georgia"/>
+          <w:b w:val="false"/>
+          <w:i/>
+          <w:iCs/>
+          <w:sz w:val="18"/>
+          <w:szCs w:val="18"/>
+        </w:rPr>
+        <w:t xml:space="preserve">fl </w:t>
+      </w:r>
+      <w:r>
+        <w:rPr>
+          <w:rFonts w:ascii="Georgia" w:hAnsi="Georgia"/>
+          <w:b w:val="false"/>
+          <w:i w:val="false"/>
+          <w:iCs w:val="false"/>
+          <w:sz w:val="16"/>
+          <w:szCs w:val="20"/>
+        </w:rPr>
+        <w:t xml:space="preserve">a </w:t>
+      </w:r>
+      <w:r>
+        <w:rPr>
+          <w:rFonts w:ascii="Georgia" w:hAnsi="Georgia"/>
+          <w:i w:val="false"/>
+          <w:iCs w:val="false"/>
+          <w:sz w:val="18"/>
+          <w:szCs w:val="18"/>
+        </w:rPr>
+        <w:t>32</w:t>
+      </w:r>
+      <w:r>
+        <w:rPr>
+          <w:rFonts w:ascii="Georgia" w:hAnsi="Georgia"/>
+          <w:b w:val="false"/>
+          <w:i w:val="false"/>
+          <w:iCs w:val="false"/>
+          <w:sz w:val="18"/>
+          <w:szCs w:val="18"/>
+        </w:rPr>
+        <w:t xml:space="preserve"> </w:t>
+      </w:r>
+      <w:r>
+        <w:rPr>
+          <w:rFonts w:ascii="Georgia" w:hAnsi="Georgia"/>
+          <w:i w:val="false"/>
+          <w:iCs w:val="false"/>
+          <w:sz w:val="18"/>
+          <w:szCs w:val="18"/>
+        </w:rPr>
+        <w:t>bit</w:t>
+      </w:r>
+      <w:r>
+        <w:rPr>
+          <w:rFonts w:ascii="Georgia" w:hAnsi="Georgia"/>
+          <w:b w:val="false"/>
+          <w:i w:val="false"/>
+          <w:iCs w:val="false"/>
+          <w:sz w:val="18"/>
+          <w:szCs w:val="18"/>
+        </w:rPr>
+        <w:t xml:space="preserve"> </w:t>
+      </w:r>
+      <w:r>
+        <w:rPr>
+          <w:rFonts w:ascii="Georgia" w:hAnsi="Georgia"/>
+          <w:i w:val="false"/>
+          <w:iCs w:val="false"/>
+          <w:sz w:val="18"/>
+          <w:szCs w:val="18"/>
+        </w:rPr>
+        <w:t>IEEE</w:t>
+      </w:r>
+      <w:r>
+        <w:rPr>
+          <w:rFonts w:ascii="Georgia" w:hAnsi="Georgia"/>
+          <w:b w:val="false"/>
+          <w:i w:val="false"/>
+          <w:iCs w:val="false"/>
+          <w:sz w:val="18"/>
+          <w:szCs w:val="18"/>
+        </w:rPr>
+        <w:t xml:space="preserve"> </w:t>
+      </w:r>
+      <w:r>
+        <w:rPr>
+          <w:rFonts w:ascii="Georgia" w:hAnsi="Georgia"/>
+          <w:b w:val="false"/>
+          <w:bCs w:val="false"/>
+          <w:i w:val="false"/>
+          <w:iCs w:val="false"/>
+          <w:sz w:val="18"/>
+          <w:szCs w:val="18"/>
+        </w:rPr>
+        <w:t>float</w:t>
+      </w:r>
+    </w:p>
+    <w:p>
+      <w:pPr>
+        <w:pStyle w:val="Normal"/>
+        <w:ind w:left="0" w:right="0" w:hanging="0"/>
+        <w:rPr>
+          <w:rFonts w:ascii="Georgia" w:hAnsi="Georgia"/>
           <w:sz w:val="20"/>
           <w:szCs w:val="20"/>
         </w:rPr>
+      </w:pPr>
+      <w:r>
+        <w:rPr>
+          <w:rFonts w:ascii="Andale Mono" w:hAnsi="Andale Mono"/>
+          <w:b w:val="false"/>
+          <w:bCs w:val="false"/>
+          <w:i w:val="false"/>
+          <w:iCs w:val="false"/>
+          <w:sz w:val="16"/>
+          <w:szCs w:val="16"/>
+        </w:rPr>
+        <w:t>:func</w:t>
+      </w:r>
+      <w:r>
+        <w:rPr>
+          <w:rFonts w:ascii="Georgia" w:hAnsi="Georgia"/>
+          <w:b w:val="false"/>
+          <w:bCs/>
+          <w:i w:val="false"/>
+          <w:iCs w:val="false"/>
+          <w:sz w:val="16"/>
+          <w:szCs w:val="20"/>
+        </w:rPr>
+        <w:tab/>
+        <w:tab/>
+      </w:r>
+      <w:r>
+        <w:rPr>
+          <w:rFonts w:ascii="Georgia" w:hAnsi="Georgia"/>
+          <w:b w:val="false"/>
+          <w:bCs w:val="false"/>
+          <w:i/>
+          <w:iCs/>
+          <w:sz w:val="18"/>
+          <w:szCs w:val="18"/>
+        </w:rPr>
+        <w:t>fn</w:t>
+      </w:r>
+      <w:r>
+        <w:rPr>
+          <w:rFonts w:ascii="Georgia" w:hAnsi="Georgia"/>
+          <w:b w:val="false"/>
+          <w:bCs w:val="false"/>
+          <w:i/>
+          <w:iCs/>
+          <w:sz w:val="20"/>
+          <w:szCs w:val="20"/>
+        </w:rPr>
         <w:t>,</w:t>
       </w:r>
       <w:r>
@@ -1476,43 +1473,20 @@
           <w:b w:val="false"/>
           <w:i w:val="false"/>
           <w:iCs w:val="false"/>
-          <w:sz w:val="16"/>
-          <w:szCs w:val="20"/>
-        </w:rPr>
-        <w:t xml:space="preserve"> collection of </w:t>
-      </w:r>
-      <w:r>
-        <w:rPr>
-          <w:rFonts w:ascii="Georgia" w:hAnsi="Georgia"/>
-          <w:b w:val="false"/>
-          <w:bCs w:val="false"/>
-          <w:i w:val="false"/>
-          <w:iCs w:val="false"/>
-          <w:sz w:val="18"/>
-          <w:szCs w:val="18"/>
-        </w:rPr>
-        <w:t>symbol</w:t>
-      </w:r>
-      <w:r>
-        <w:rPr>
-          <w:rFonts w:ascii="Georgia" w:hAnsi="Georgia"/>
-          <w:b w:val="false"/>
-          <w:i w:val="false"/>
-          <w:iCs w:val="false"/>
-          <w:sz w:val="18"/>
-          <w:szCs w:val="18"/>
-        </w:rPr>
-        <w:t xml:space="preserve"> </w:t>
-      </w:r>
-      <w:r>
-        <w:rPr>
-          <w:rFonts w:ascii="Georgia" w:hAnsi="Georgia"/>
-          <w:i w:val="false"/>
-          <w:iCs w:val="false"/>
-          <w:sz w:val="18"/>
-          <w:szCs w:val="18"/>
-        </w:rPr>
-        <w:t>bindings</w:t>
+          <w:sz w:val="18"/>
+          <w:szCs w:val="18"/>
+        </w:rPr>
+        <w:t xml:space="preserve"> a </w:t>
+      </w:r>
+      <w:r>
+        <w:rPr>
+          <w:rFonts w:ascii="Georgia" w:hAnsi="Georgia"/>
+          <w:i w:val="false"/>
+          <w:iCs w:val="false"/>
+          <w:sz w:val="18"/>
+          <w:szCs w:val="18"/>
+        </w:rPr>
+        <w:t>function</w:t>
       </w:r>
     </w:p>
     <w:p>
@@ -3397,21 +3371,6 @@
           <w:szCs w:val="20"/>
         </w:rPr>
         <w:t>write escaped object</w:t>
-      </w:r>
-    </w:p>
-    <w:p>
-      <w:pPr>
-        <w:pStyle w:val="Normal"/>
-        <w:rPr>
-          <w:sz w:val="16"/>
-          <w:szCs w:val="16"/>
-        </w:rPr>
-      </w:pPr>
-      <w:r>
-        <w:rPr>
-          <w:sz w:val="16"/>
-          <w:szCs w:val="16"/>
-        </w:rPr>
       </w:r>
     </w:p>
     <w:p>
@@ -11080,6 +11039,27 @@
           <w:szCs w:val="16"/>
         </w:rPr>
         <w:tab/>
+        <w:t>:</w:t>
+      </w:r>
+      <w:r>
+        <w:rPr>
+          <w:rFonts w:ascii="Andale Mono" w:hAnsi="Andale Mono"/>
+          <w:b w:val="false"/>
+          <w:bCs w:val="false"/>
+          <w:sz w:val="16"/>
+          <w:szCs w:val="16"/>
+        </w:rPr>
+        <w:t>ns</w:t>
+        <w:tab/>
+      </w:r>
+      <w:r>
+        <w:rPr>
+          <w:rFonts w:ascii="Andale Mono" w:hAnsi="Andale Mono"/>
+          <w:b w:val="false"/>
+          <w:bCs w:val="false"/>
+          <w:sz w:val="16"/>
+          <w:szCs w:val="16"/>
+        </w:rPr>
         <w:t xml:space="preserve">:unbound  </w:t>
       </w:r>
     </w:p>
@@ -13746,6 +13726,130 @@
     <w:p>
       <w:pPr>
         <w:pStyle w:val="Normal"/>
+        <w:ind w:left="0" w:right="0" w:hanging="0"/>
+        <w:rPr>
+          <w:sz w:val="18"/>
+          <w:szCs w:val="18"/>
+        </w:rPr>
+      </w:pPr>
+      <w:r>
+        <w:rPr>
+          <w:rFonts w:ascii="Georgia" w:hAnsi="Georgia"/>
+          <w:b w:val="false"/>
+          <w:bCs w:val="false"/>
+          <w:i/>
+          <w:iCs/>
+          <w:caps w:val="false"/>
+          <w:smallCaps w:val="false"/>
+          <w:color w:val="24292E"/>
+          <w:spacing w:val="0"/>
+          <w:sz w:val="18"/>
+          <w:szCs w:val="18"/>
+        </w:rPr>
+        <w:tab/>
+        <w:tab/>
+        <w:t>ns</w:t>
+      </w:r>
+      <w:r>
+        <w:rPr>
+          <w:rFonts w:ascii="Georgia" w:hAnsi="Georgia"/>
+          <w:b w:val="false"/>
+          <w:bCs w:val="false"/>
+          <w:i w:val="false"/>
+          <w:iCs w:val="false"/>
+          <w:caps w:val="false"/>
+          <w:smallCaps w:val="false"/>
+          <w:color w:val="24292E"/>
+          <w:spacing w:val="0"/>
+          <w:sz w:val="18"/>
+          <w:szCs w:val="18"/>
+        </w:rPr>
+        <w:t xml:space="preserve">: #s(:ns </w:t>
+      </w:r>
+      <w:r>
+        <w:rPr>
+          <w:rFonts w:ascii="Georgia" w:hAnsi="Georgia"/>
+          <w:b w:val="false"/>
+          <w:bCs w:val="false"/>
+          <w:i/>
+          <w:iCs/>
+          <w:caps w:val="false"/>
+          <w:smallCaps w:val="false"/>
+          <w:color w:val="24292E"/>
+          <w:spacing w:val="0"/>
+          <w:sz w:val="18"/>
+          <w:szCs w:val="18"/>
+        </w:rPr>
+        <w:t>name</w:t>
+      </w:r>
+      <w:r>
+        <w:rPr>
+          <w:rFonts w:ascii="Georgia" w:hAnsi="Georgia"/>
+          <w:b w:val="false"/>
+          <w:bCs w:val="false"/>
+          <w:i w:val="false"/>
+          <w:iCs w:val="false"/>
+          <w:caps w:val="false"/>
+          <w:smallCaps w:val="false"/>
+          <w:color w:val="24292E"/>
+          <w:spacing w:val="0"/>
+          <w:sz w:val="18"/>
+          <w:szCs w:val="18"/>
+        </w:rPr>
+        <w:t xml:space="preserve"> </w:t>
+      </w:r>
+      <w:r>
+        <w:rPr>
+          <w:rFonts w:ascii="Georgia" w:hAnsi="Georgia"/>
+          <w:b w:val="false"/>
+          <w:bCs w:val="false"/>
+          <w:i/>
+          <w:iCs/>
+          <w:caps w:val="false"/>
+          <w:smallCaps w:val="false"/>
+          <w:color w:val="24292E"/>
+          <w:spacing w:val="0"/>
+          <w:sz w:val="18"/>
+          <w:szCs w:val="18"/>
+        </w:rPr>
+        <w:t>import</w:t>
+      </w:r>
+      <w:r>
+        <w:rPr>
+          <w:rFonts w:ascii="Georgia" w:hAnsi="Georgia"/>
+          <w:b w:val="false"/>
+          <w:bCs w:val="false"/>
+          <w:i w:val="false"/>
+          <w:iCs w:val="false"/>
+          <w:caps w:val="false"/>
+          <w:smallCaps w:val="false"/>
+          <w:color w:val="24292E"/>
+          <w:spacing w:val="0"/>
+          <w:sz w:val="18"/>
+          <w:szCs w:val="18"/>
+        </w:rPr>
+        <w:t>)</w:t>
+      </w:r>
+    </w:p>
+    <w:p>
+      <w:pPr>
+        <w:pStyle w:val="Normal"/>
+        <w:ind w:left="0" w:right="0" w:hanging="0"/>
+        <w:rPr>
+          <w:sz w:val="18"/>
+          <w:szCs w:val="18"/>
+        </w:rPr>
+      </w:pPr>
+      <w:r>
+        <w:rPr>
+          <w:sz w:val="18"/>
+          <w:szCs w:val="18"/>
+        </w:rPr>
+      </w:r>
+    </w:p>
+    <w:p>
+      <w:pPr>
+        <w:pStyle w:val="Normal"/>
         <w:rPr>
           <w:sz w:val="18"/>
           <w:szCs w:val="18"/>
@@ -13802,17 +13906,6 @@
           <w:szCs w:val="18"/>
         </w:rPr>
         <w:t>ns</w:t>
-      </w:r>
-      <w:r>
-        <w:rPr>
-          <w:rFonts w:ascii="Georgia" w:hAnsi="Georgia"/>
-          <w:b w:val="false"/>
-          <w:i w:val="false"/>
-          <w:iCs w:val="false"/>
-          <w:sz w:val="18"/>
-          <w:szCs w:val="18"/>
-        </w:rPr>
-        <w:t xml:space="preserve">            </w:t>
       </w:r>
     </w:p>
     <w:p>
@@ -15649,36 +15742,6 @@
           <w:szCs w:val="12"/>
         </w:rPr>
         <w:t>System::load(&amp;self, file_path: &amp;String) -&gt; Result</w:t>
-      </w:r>
-    </w:p>
-    <w:p>
-      <w:pPr>
-        <w:pStyle w:val="Normal"/>
-        <w:rPr>
-          <w:sz w:val="16"/>
-          <w:szCs w:val="16"/>
-        </w:rPr>
-      </w:pPr>
-      <w:r>
-        <w:rPr>
-          <w:sz w:val="16"/>
-          <w:szCs w:val="16"/>
-        </w:rPr>
-      </w:r>
-    </w:p>
-    <w:p>
-      <w:pPr>
-        <w:pStyle w:val="Normal"/>
-        <w:rPr>
-          <w:sz w:val="16"/>
-          <w:szCs w:val="16"/>
-        </w:rPr>
-      </w:pPr>
-      <w:r>
-        <w:rPr>
-          <w:sz w:val="16"/>
-          <w:szCs w:val="16"/>
-        </w:rPr>
       </w:r>
     </w:p>
     <w:p>

</xml_diff>

<commit_message>
#324 - core: apply is really funcall
</commit_message>
<xml_diff>
--- a/doc/refcards/mu-ref.docx
+++ b/doc/refcards/mu-ref.docx
@@ -66,7 +66,7 @@
           <w:tab w:val="left" w:pos="4110" w:leader="none"/>
         </w:tabs>
         <w:suppressAutoHyphens w:val="true"/>
-        <w:overflowPunct w:val="true"/>
+        <w:overflowPunct w:val="false"/>
         <w:bidi w:val="0"/>
         <w:spacing w:before="0" w:after="0"/>
         <w:ind w:left="0" w:right="0" w:hanging="0"/>
@@ -297,7 +297,19 @@
           <w:sz w:val="16"/>
           <w:szCs w:val="16"/>
         </w:rPr>
-        <w:t>0.0.10</w:t>
+        <w:t>0.0.1</w:t>
+      </w:r>
+      <w:r>
+        <w:rPr>
+          <w:rFonts w:ascii="Georgia" w:hAnsi="Georgia"/>
+          <w:b/>
+          <w:bCs/>
+          <w:i/>
+          <w:iCs/>
+          <w:sz w:val="16"/>
+          <w:szCs w:val="16"/>
+        </w:rPr>
+        <w:t>1</w:t>
       </w:r>
     </w:p>
     <w:p>
@@ -5542,7 +5554,7 @@
           <w:sz w:val="18"/>
           <w:szCs w:val="18"/>
         </w:rPr>
-        <w:t>apply</w:t>
+        <w:t>funcall</w:t>
       </w:r>
       <w:r>
         <w:rPr>
@@ -11039,27 +11051,8 @@
           <w:szCs w:val="16"/>
         </w:rPr>
         <w:tab/>
-        <w:t>:</w:t>
-      </w:r>
-      <w:r>
-        <w:rPr>
-          <w:rFonts w:ascii="Andale Mono" w:hAnsi="Andale Mono"/>
-          <w:b w:val="false"/>
-          <w:bCs w:val="false"/>
-          <w:sz w:val="16"/>
-          <w:szCs w:val="16"/>
-        </w:rPr>
-        <w:t>ns</w:t>
-        <w:tab/>
-      </w:r>
-      <w:r>
-        <w:rPr>
-          <w:rFonts w:ascii="Andale Mono" w:hAnsi="Andale Mono"/>
-          <w:b w:val="false"/>
-          <w:bCs w:val="false"/>
-          <w:sz w:val="16"/>
-          <w:szCs w:val="16"/>
-        </w:rPr>
+        <w:t>:ns</w:t>
+        <w:tab/>
         <w:t xml:space="preserve">:unbound  </w:t>
       </w:r>
     </w:p>
@@ -18376,7 +18369,7 @@
     <w:pPr>
       <w:widowControl/>
       <w:suppressAutoHyphens w:val="true"/>
-      <w:overflowPunct w:val="true"/>
+      <w:overflowPunct w:val="false"/>
       <w:bidi w:val="0"/>
       <w:spacing w:before="0" w:after="0"/>
       <w:jc w:val="left"/>

</xml_diff>

<commit_message>
#326 - mu: fix panic when creating a zero length symbol name
</commit_message>
<xml_diff>
--- a/doc/refcards/mu-ref.docx
+++ b/doc/refcards/mu-ref.docx
@@ -66,7 +66,7 @@
           <w:tab w:val="left" w:pos="4110" w:leader="none"/>
         </w:tabs>
         <w:suppressAutoHyphens w:val="true"/>
-        <w:overflowPunct w:val="false"/>
+        <w:overflowPunct w:val="true"/>
         <w:bidi w:val="0"/>
         <w:spacing w:before="0" w:after="0"/>
         <w:ind w:left="0" w:right="0" w:hanging="0"/>
@@ -297,19 +297,7 @@
           <w:sz w:val="16"/>
           <w:szCs w:val="16"/>
         </w:rPr>
-        <w:t>0.0.1</w:t>
-      </w:r>
-      <w:r>
-        <w:rPr>
-          <w:rFonts w:ascii="Georgia" w:hAnsi="Georgia"/>
-          <w:b/>
-          <w:bCs/>
-          <w:i/>
-          <w:iCs/>
-          <w:sz w:val="16"/>
-          <w:szCs w:val="16"/>
-        </w:rPr>
-        <w:t>1</w:t>
+        <w:t>0.0.11</w:t>
       </w:r>
     </w:p>
     <w:p>
@@ -494,10 +482,47 @@
           <w:bCs w:val="false"/>
           <w:i w:val="false"/>
           <w:iCs w:val="false"/>
-          <w:sz w:val="18"/>
-          <w:szCs w:val="18"/>
-        </w:rPr>
-        <w:t>(),</w:t>
+          <w:sz w:val="16"/>
+          <w:szCs w:val="16"/>
+        </w:rPr>
+        <w:t>(),:nil</w:t>
+      </w:r>
+      <w:r>
+        <w:rPr>
+          <w:rFonts w:ascii="Georgia" w:hAnsi="Georgia"/>
+          <w:b w:val="false"/>
+          <w:bCs w:val="false"/>
+          <w:i w:val="false"/>
+          <w:iCs w:val="false"/>
+          <w:sz w:val="18"/>
+          <w:szCs w:val="18"/>
+        </w:rPr>
+        <w:t xml:space="preserve"> is false, otherwise true</w:t>
+      </w:r>
+    </w:p>
+    <w:p>
+      <w:pPr>
+        <w:pStyle w:val="Normal"/>
+        <w:rPr>
+          <w:rFonts w:ascii="Georgia" w:hAnsi="Georgia"/>
+          <w:i/>
+          <w:i/>
+          <w:iCs/>
+          <w:sz w:val="18"/>
+          <w:szCs w:val="18"/>
+        </w:rPr>
+      </w:pPr>
+      <w:r>
+        <w:rPr>
+          <w:rFonts w:ascii="Georgia" w:hAnsi="Georgia"/>
+          <w:b w:val="false"/>
+          <w:bCs w:val="false"/>
+          <w:i/>
+          <w:iCs/>
+          <w:sz w:val="18"/>
+          <w:szCs w:val="18"/>
+        </w:rPr>
+        <w:t>condition</w:t>
       </w:r>
       <w:r>
         <w:rPr>
@@ -506,55 +531,6 @@
           <w:bCs w:val="false"/>
           <w:i w:val="false"/>
           <w:iCs w:val="false"/>
-          <w:sz w:val="16"/>
-          <w:szCs w:val="16"/>
-        </w:rPr>
-        <w:t>:nil</w:t>
-      </w:r>
-      <w:r>
-        <w:rPr>
-          <w:rFonts w:ascii="Georgia" w:hAnsi="Georgia"/>
-          <w:b w:val="false"/>
-          <w:bCs w:val="false"/>
-          <w:i w:val="false"/>
-          <w:iCs w:val="false"/>
-          <w:sz w:val="18"/>
-          <w:szCs w:val="18"/>
-        </w:rPr>
-        <w:t xml:space="preserve"> is false, otherwise true</w:t>
-      </w:r>
-    </w:p>
-    <w:p>
-      <w:pPr>
-        <w:pStyle w:val="Normal"/>
-        <w:rPr>
-          <w:rFonts w:ascii="Georgia" w:hAnsi="Georgia"/>
-          <w:i/>
-          <w:i/>
-          <w:iCs/>
-          <w:sz w:val="18"/>
-          <w:szCs w:val="18"/>
-        </w:rPr>
-      </w:pPr>
-      <w:r>
-        <w:rPr>
-          <w:rFonts w:ascii="Georgia" w:hAnsi="Georgia"/>
-          <w:b w:val="false"/>
-          <w:bCs w:val="false"/>
-          <w:i/>
-          <w:iCs/>
-          <w:sz w:val="18"/>
-          <w:szCs w:val="18"/>
-        </w:rPr>
-        <w:t>condition</w:t>
-      </w:r>
-      <w:r>
-        <w:rPr>
-          <w:rFonts w:ascii="Andale Mono" w:hAnsi="Andale Mono"/>
-          <w:b w:val="false"/>
-          <w:bCs w:val="false"/>
-          <w:i w:val="false"/>
-          <w:iCs w:val="false"/>
           <w:sz w:val="18"/>
           <w:szCs w:val="18"/>
         </w:rPr>
@@ -601,8 +577,8 @@
           <w:rFonts w:ascii="Georgia" w:hAnsi="Georgia"/>
           <w:b/>
           <w:bCs/>
-          <w:i w:val="false"/>
-          <w:iCs w:val="false"/>
+          <w:i/>
+          <w:iCs/>
           <w:sz w:val="18"/>
           <w:szCs w:val="18"/>
         </w:rPr>
@@ -760,22 +736,11 @@
           <w:rFonts w:ascii="Andale Mono" w:hAnsi="Andale Mono"/>
           <w:b w:val="false"/>
           <w:bCs w:val="false"/>
-          <w:sz w:val="18"/>
-          <w:szCs w:val="18"/>
-          <w:u w:val="none"/>
-        </w:rPr>
-        <w:t>()|</w:t>
-      </w:r>
-      <w:r>
-        <w:rPr>
-          <w:rFonts w:ascii="Andale Mono" w:hAnsi="Andale Mono"/>
-          <w:b w:val="false"/>
-          <w:bCs w:val="false"/>
-          <w:sz w:val="16"/>
-          <w:szCs w:val="16"/>
-          <w:u w:val="none"/>
-        </w:rPr>
-        <w:t>:nil</w:t>
+          <w:sz w:val="16"/>
+          <w:szCs w:val="16"/>
+          <w:u w:val="none"/>
+        </w:rPr>
+        <w:t>(),:nil</w:t>
       </w:r>
     </w:p>
     <w:p>
@@ -838,8 +803,8 @@
       <w:r>
         <w:rPr>
           <w:rFonts w:ascii="Georgia" w:hAnsi="Georgia"/>
-          <w:b w:val="false"/>
-          <w:bCs w:val="false"/>
+          <w:b/>
+          <w:bCs/>
           <w:i/>
           <w:iCs/>
           <w:sz w:val="18"/>
@@ -847,6 +812,18 @@
           <w:u w:val="none"/>
         </w:rPr>
         <w:t>Frames</w:t>
+      </w:r>
+      <w:r>
+        <w:rPr>
+          <w:rFonts w:ascii="Georgia" w:hAnsi="Georgia"/>
+          <w:b w:val="false"/>
+          <w:bCs w:val="false"/>
+          <w:i/>
+          <w:iCs/>
+          <w:sz w:val="18"/>
+          <w:szCs w:val="18"/>
+          <w:u w:val="none"/>
+        </w:rPr>
         <w:br/>
         <w:t>ns</w:t>
         <w:tab/>
@@ -876,7 +853,20 @@
           <w:szCs w:val="18"/>
           <w:u w:val="none"/>
         </w:rPr>
-        <w:t xml:space="preserve"> Namespaces</w:t>
+        <w:t xml:space="preserve"> </w:t>
+      </w:r>
+      <w:r>
+        <w:rPr>
+          <w:rFonts w:ascii="Georgia" w:hAnsi="Georgia"/>
+          <w:b/>
+          <w:bCs/>
+          <w:i/>
+          <w:iCs/>
+          <w:sz w:val="18"/>
+          <w:szCs w:val="18"/>
+          <w:u w:val="none"/>
+        </w:rPr>
+        <w:t>Namespaces</w:t>
       </w:r>
     </w:p>
     <w:p>
@@ -941,37 +931,11 @@
           <w:bCs w:val="false"/>
           <w:i w:val="false"/>
           <w:iCs w:val="false"/>
-          <w:sz w:val="18"/>
-          <w:szCs w:val="18"/>
-          <w:u w:val="none"/>
-        </w:rPr>
-        <w:t>()</w:t>
-      </w:r>
-      <w:r>
-        <w:rPr>
-          <w:rFonts w:ascii="Andale Mono" w:hAnsi="Andale Mono"/>
-          <w:b w:val="false"/>
-          <w:bCs w:val="false"/>
-          <w:i w:val="false"/>
-          <w:iCs w:val="false"/>
-          <w:sz w:val="20"/>
-          <w:szCs w:val="20"/>
-          <w:u w:val="none"/>
-        </w:rPr>
-        <w:t>,:</w:t>
-      </w:r>
-      <w:r>
-        <w:rPr>
-          <w:rFonts w:ascii="Andale Mono" w:hAnsi="Andale Mono"/>
-          <w:b w:val="false"/>
-          <w:bCs w:val="false"/>
-          <w:i w:val="false"/>
-          <w:iCs w:val="false"/>
-          <w:sz w:val="18"/>
-          <w:szCs w:val="18"/>
-          <w:u w:val="none"/>
-        </w:rPr>
-        <w:t>nil</w:t>
+          <w:sz w:val="16"/>
+          <w:szCs w:val="16"/>
+          <w:u w:val="none"/>
+        </w:rPr>
+        <w:t>(),:nil</w:t>
       </w:r>
     </w:p>
     <w:p>
@@ -3749,7 +3713,18 @@
           <w:sz w:val="18"/>
           <w:szCs w:val="18"/>
         </w:rPr>
-        <w:t>type</w:t>
+        <w:t xml:space="preserve">type </w:t>
+      </w:r>
+      <w:r>
+        <w:rPr>
+          <w:rFonts w:ascii="Georgia" w:hAnsi="Georgia"/>
+          <w:b w:val="false"/>
+          <w:i w:val="false"/>
+          <w:iCs w:val="false"/>
+          <w:sz w:val="18"/>
+          <w:szCs w:val="18"/>
+        </w:rPr>
+        <w:t>keyword</w:t>
       </w:r>
     </w:p>
     <w:p>
@@ -10554,43 +10529,43 @@
       </w:r>
       <w:r>
         <w:rPr>
-          <w:rFonts w:ascii="Georgia" w:hAnsi="Georgia"/>
-          <w:b w:val="false"/>
-          <w:bCs w:val="false"/>
-          <w:i/>
-          <w:iCs/>
-          <w:sz w:val="18"/>
-          <w:szCs w:val="18"/>
+          <w:rFonts w:ascii="Andale Mono" w:hAnsi="Andale Mono"/>
+          <w:b w:val="false"/>
+          <w:bCs w:val="false"/>
+          <w:i/>
+          <w:iCs/>
+          <w:sz w:val="16"/>
+          <w:szCs w:val="16"/>
         </w:rPr>
         <w:t>obj</w:t>
       </w:r>
       <w:r>
         <w:rPr>
-          <w:rFonts w:ascii="Courier New" w:hAnsi="Courier New"/>
-          <w:b/>
-          <w:bCs/>
-          <w:i w:val="false"/>
-          <w:iCs w:val="false"/>
-          <w:sz w:val="18"/>
-          <w:szCs w:val="18"/>
-        </w:rPr>
-        <w:t xml:space="preserve"> </w:t>
-      </w:r>
-      <w:r>
-        <w:rPr>
-          <w:rFonts w:ascii="Georgia" w:hAnsi="Georgia"/>
-          <w:b w:val="false"/>
-          <w:bCs w:val="false"/>
-          <w:i/>
-          <w:iCs/>
-          <w:sz w:val="18"/>
-          <w:szCs w:val="18"/>
-        </w:rPr>
-        <w:t>condition src</w:t>
-      </w:r>
-      <w:r>
-        <w:rPr>
           <w:rFonts w:ascii="Andale Mono" w:hAnsi="Andale Mono"/>
+          <w:b/>
+          <w:bCs/>
+          <w:i w:val="false"/>
+          <w:iCs w:val="false"/>
+          <w:sz w:val="16"/>
+          <w:szCs w:val="16"/>
+        </w:rPr>
+        <w:t xml:space="preserve"> </w:t>
+      </w:r>
+      <w:r>
+        <w:rPr>
+          <w:rFonts w:ascii="Andale Mono" w:hAnsi="Andale Mono"/>
+          <w:b w:val="false"/>
+          <w:bCs w:val="false"/>
+          <w:i/>
+          <w:iCs/>
+          <w:sz w:val="16"/>
+          <w:szCs w:val="16"/>
+        </w:rPr>
+        <w:t>cond src</w:t>
+      </w:r>
+      <w:r>
+        <w:rPr>
+          <w:rFonts w:ascii="Andale Mono" w:hAnsi="Andale Mono"/>
           <w:b w:val="false"/>
           <w:bCs w:val="false"/>
           <w:i w:val="false"/>
@@ -10614,13 +10589,13 @@
       </w:r>
       <w:r>
         <w:rPr>
-          <w:rFonts w:ascii="Georgia" w:hAnsi="Georgia"/>
-          <w:b w:val="false"/>
-          <w:bCs w:val="false"/>
-          <w:i/>
-          <w:iCs/>
-          <w:sz w:val="18"/>
-          <w:szCs w:val="18"/>
+          <w:rFonts w:ascii="Andale Mono" w:hAnsi="Andale Mono"/>
+          <w:b w:val="false"/>
+          <w:bCs w:val="false"/>
+          <w:i/>
+          <w:iCs/>
+          <w:sz w:val="16"/>
+          <w:szCs w:val="16"/>
         </w:rPr>
         <w:t>body</w:t>
       </w:r>
@@ -10716,13 +10691,13 @@
       </w:r>
       <w:r>
         <w:rPr>
-          <w:rFonts w:ascii="Georgia" w:hAnsi="Georgia"/>
-          <w:b w:val="false"/>
-          <w:bCs w:val="false"/>
-          <w:i/>
-          <w:iCs/>
-          <w:sz w:val="18"/>
-          <w:szCs w:val="18"/>
+          <w:rFonts w:ascii="Andale Mono" w:hAnsi="Andale Mono"/>
+          <w:b w:val="false"/>
+          <w:bCs w:val="false"/>
+          <w:i/>
+          <w:iCs/>
+          <w:sz w:val="16"/>
+          <w:szCs w:val="16"/>
         </w:rPr>
         <w:t>body</w:t>
       </w:r>
@@ -13757,69 +13732,85 @@
           <w:sz w:val="18"/>
           <w:szCs w:val="18"/>
         </w:rPr>
-        <w:t xml:space="preserve">: #s(:ns </w:t>
-      </w:r>
-      <w:r>
-        <w:rPr>
-          <w:rFonts w:ascii="Georgia" w:hAnsi="Georgia"/>
-          <w:b w:val="false"/>
-          <w:bCs w:val="false"/>
-          <w:i/>
-          <w:iCs/>
+        <w:t xml:space="preserve">: </w:t>
+      </w:r>
+      <w:r>
+        <w:rPr>
+          <w:rFonts w:ascii="Andale Mono" w:hAnsi="Andale Mono"/>
+          <w:b w:val="false"/>
+          <w:bCs w:val="false"/>
+          <w:i w:val="false"/>
+          <w:iCs w:val="false"/>
           <w:caps w:val="false"/>
           <w:smallCaps w:val="false"/>
           <w:color w:val="24292E"/>
           <w:spacing w:val="0"/>
-          <w:sz w:val="18"/>
-          <w:szCs w:val="18"/>
-        </w:rPr>
-        <w:t>name</w:t>
-      </w:r>
-      <w:r>
-        <w:rPr>
-          <w:rFonts w:ascii="Georgia" w:hAnsi="Georgia"/>
-          <w:b w:val="false"/>
-          <w:bCs w:val="false"/>
-          <w:i w:val="false"/>
-          <w:iCs w:val="false"/>
+          <w:sz w:val="16"/>
+          <w:szCs w:val="16"/>
+        </w:rPr>
+        <w:t xml:space="preserve">#s(:ns </w:t>
+      </w:r>
+      <w:r>
+        <w:rPr>
+          <w:rFonts w:ascii="Andale Mono" w:hAnsi="Andale Mono"/>
+          <w:b w:val="false"/>
+          <w:bCs w:val="false"/>
+          <w:i/>
+          <w:iCs/>
           <w:caps w:val="false"/>
           <w:smallCaps w:val="false"/>
           <w:color w:val="24292E"/>
           <w:spacing w:val="0"/>
-          <w:sz w:val="18"/>
-          <w:szCs w:val="18"/>
-        </w:rPr>
-        <w:t xml:space="preserve"> </w:t>
-      </w:r>
-      <w:r>
-        <w:rPr>
-          <w:rFonts w:ascii="Georgia" w:hAnsi="Georgia"/>
-          <w:b w:val="false"/>
-          <w:bCs w:val="false"/>
-          <w:i/>
-          <w:iCs/>
+          <w:sz w:val="16"/>
+          <w:szCs w:val="16"/>
+        </w:rPr>
+        <w:t>name</w:t>
+      </w:r>
+      <w:r>
+        <w:rPr>
+          <w:rFonts w:ascii="Andale Mono" w:hAnsi="Andale Mono"/>
+          <w:b w:val="false"/>
+          <w:bCs w:val="false"/>
+          <w:i w:val="false"/>
+          <w:iCs w:val="false"/>
           <w:caps w:val="false"/>
           <w:smallCaps w:val="false"/>
           <w:color w:val="24292E"/>
           <w:spacing w:val="0"/>
-          <w:sz w:val="18"/>
-          <w:szCs w:val="18"/>
-        </w:rPr>
-        <w:t>import</w:t>
-      </w:r>
-      <w:r>
-        <w:rPr>
-          <w:rFonts w:ascii="Georgia" w:hAnsi="Georgia"/>
-          <w:b w:val="false"/>
-          <w:bCs w:val="false"/>
-          <w:i w:val="false"/>
-          <w:iCs w:val="false"/>
+          <w:sz w:val="16"/>
+          <w:szCs w:val="16"/>
+        </w:rPr>
+        <w:t xml:space="preserve"> </w:t>
+      </w:r>
+      <w:r>
+        <w:rPr>
+          <w:rFonts w:ascii="Andale Mono" w:hAnsi="Andale Mono"/>
+          <w:b w:val="false"/>
+          <w:bCs w:val="false"/>
+          <w:i/>
+          <w:iCs/>
           <w:caps w:val="false"/>
           <w:smallCaps w:val="false"/>
           <w:color w:val="24292E"/>
           <w:spacing w:val="0"/>
-          <w:sz w:val="18"/>
-          <w:szCs w:val="18"/>
+          <w:sz w:val="16"/>
+          <w:szCs w:val="16"/>
+        </w:rPr>
+        <w:t>import</w:t>
+      </w:r>
+      <w:r>
+        <w:rPr>
+          <w:rFonts w:ascii="Andale Mono" w:hAnsi="Andale Mono"/>
+          <w:b w:val="false"/>
+          <w:bCs w:val="false"/>
+          <w:i w:val="false"/>
+          <w:iCs w:val="false"/>
+          <w:caps w:val="false"/>
+          <w:smallCaps w:val="false"/>
+          <w:color w:val="24292E"/>
+          <w:spacing w:val="0"/>
+          <w:sz w:val="16"/>
+          <w:szCs w:val="16"/>
         </w:rPr>
         <w:t>)</w:t>
       </w:r>
@@ -17657,23 +17648,27 @@
         <w:pStyle w:val="Normal"/>
         <w:ind w:left="0" w:right="0" w:hanging="0"/>
         <w:rPr>
-          <w:rFonts w:eastAsia="Songti SC" w:cs="Arial Unicode MS"/>
+          <w:rFonts w:ascii="Georgia" w:hAnsi="Georgia" w:eastAsia="Songti SC" w:cs="Arial Unicode MS"/>
           <w:i w:val="false"/>
           <w:i w:val="false"/>
           <w:iCs w:val="false"/>
           <w:color w:val="auto"/>
           <w:kern w:val="2"/>
+          <w:sz w:val="16"/>
+          <w:szCs w:val="16"/>
           <w:u w:val="none"/>
           <w:lang w:val="en-US" w:eastAsia="zh-CN" w:bidi="hi-IN"/>
         </w:rPr>
       </w:pPr>
       <w:r>
         <w:rPr>
-          <w:rFonts w:eastAsia="Songti SC" w:cs="Arial Unicode MS"/>
+          <w:rFonts w:eastAsia="Songti SC" w:cs="Arial Unicode MS" w:ascii="Georgia" w:hAnsi="Georgia"/>
           <w:i w:val="false"/>
           <w:iCs w:val="false"/>
           <w:color w:val="auto"/>
           <w:kern w:val="2"/>
+          <w:sz w:val="16"/>
+          <w:szCs w:val="16"/>
           <w:u w:val="none"/>
           <w:lang w:val="en-US" w:eastAsia="zh-CN" w:bidi="hi-IN"/>
         </w:rPr>
@@ -18369,7 +18364,7 @@
     <w:pPr>
       <w:widowControl/>
       <w:suppressAutoHyphens w:val="true"/>
-      <w:overflowPunct w:val="false"/>
+      <w:overflowPunct w:val="true"/>
       <w:bidi w:val="0"/>
       <w:spacing w:before="0" w:after="0"/>
       <w:jc w:val="left"/>

</xml_diff>

<commit_message>
#334 - core/mu: funcall really was apply
</commit_message>
<xml_diff>
--- a/doc/refcards/mu-ref.docx
+++ b/doc/refcards/mu-ref.docx
@@ -66,7 +66,7 @@
           <w:tab w:val="left" w:pos="4110" w:leader="none"/>
         </w:tabs>
         <w:suppressAutoHyphens w:val="true"/>
-        <w:overflowPunct w:val="true"/>
+        <w:overflowPunct w:val="false"/>
         <w:bidi w:val="0"/>
         <w:spacing w:before="0" w:after="0"/>
         <w:ind w:left="0" w:right="0" w:hanging="0"/>
@@ -172,7 +172,7 @@
           <w:u w:val="none"/>
           <w:shd w:fill="333333" w:val="clear"/>
         </w:rPr>
-        <w:t xml:space="preserve">    </w:t>
+        <w:t xml:space="preserve">   </w:t>
       </w:r>
       <w:r>
         <w:rPr>
@@ -352,7 +352,7 @@
           <w:u w:val="none"/>
           <w:shd w:fill="333333" w:val="clear"/>
         </w:rPr>
-        <w:t>Type keywords and aliases                           </w:t>
+        <w:t>Type keywords and aliases                         </w:t>
       </w:r>
       <w:r>
         <w:rPr>
@@ -541,24 +541,24 @@
           <w:rFonts w:ascii="Georgia" w:hAnsi="Georgia"/>
           <w:b w:val="false"/>
           <w:bCs w:val="false"/>
-          <w:i w:val="false"/>
-          <w:iCs w:val="false"/>
-          <w:sz w:val="18"/>
-          <w:szCs w:val="18"/>
-        </w:rPr>
-        <w:t xml:space="preserve">condition </w:t>
-      </w:r>
-      <w:r>
-        <w:rPr>
-          <w:rFonts w:ascii="Georgia" w:hAnsi="Georgia"/>
-          <w:b w:val="false"/>
-          <w:bCs w:val="false"/>
           <w:i/>
           <w:iCs/>
           <w:sz w:val="18"/>
           <w:szCs w:val="18"/>
         </w:rPr>
         <w:t xml:space="preserve">keyword </w:t>
+      </w:r>
+      <w:r>
+        <w:rPr>
+          <w:rFonts w:ascii="Georgia" w:hAnsi="Georgia"/>
+          <w:b w:val="false"/>
+          <w:bCs w:val="false"/>
+          <w:i w:val="false"/>
+          <w:iCs w:val="false"/>
+          <w:sz w:val="18"/>
+          <w:szCs w:val="18"/>
+        </w:rPr>
+        <w:t xml:space="preserve"> </w:t>
       </w:r>
       <w:r>
         <w:rPr>
@@ -3042,7 +3042,7 @@
           <w:szCs w:val="20"/>
           <w:shd w:fill="333333" w:val="clear"/>
         </w:rPr>
-        <w:t xml:space="preserve">         </w:t>
+        <w:t xml:space="preserve">          </w:t>
       </w:r>
       <w:r>
         <w:rPr>
@@ -3426,7 +3426,7 @@
           <w:u w:val="none"/>
           <w:shd w:fill="333333" w:val="clear"/>
         </w:rPr>
-        <w:t xml:space="preserve">  </w:t>
+        <w:t xml:space="preserve">   </w:t>
       </w:r>
       <w:r>
         <w:rPr>
@@ -3713,18 +3713,7 @@
           <w:sz w:val="18"/>
           <w:szCs w:val="18"/>
         </w:rPr>
-        <w:t xml:space="preserve">type </w:t>
-      </w:r>
-      <w:r>
-        <w:rPr>
-          <w:rFonts w:ascii="Georgia" w:hAnsi="Georgia"/>
-          <w:b w:val="false"/>
-          <w:i w:val="false"/>
-          <w:iCs w:val="false"/>
-          <w:sz w:val="18"/>
-          <w:szCs w:val="18"/>
-        </w:rPr>
-        <w:t>keyword</w:t>
+        <w:t>type keyword</w:t>
       </w:r>
     </w:p>
     <w:p>
@@ -5529,7 +5518,7 @@
           <w:sz w:val="18"/>
           <w:szCs w:val="18"/>
         </w:rPr>
-        <w:t>funcall</w:t>
+        <w:t>apply</w:t>
       </w:r>
       <w:r>
         <w:rPr>
@@ -18364,7 +18353,7 @@
     <w:pPr>
       <w:widowControl/>
       <w:suppressAutoHyphens w:val="true"/>
-      <w:overflowPunct w:val="true"/>
+      <w:overflowPunct w:val="false"/>
       <w:bidi w:val="0"/>
       <w:spacing w:before="0" w:after="0"/>
       <w:jc w:val="left"/>

</xml_diff>

<commit_message>
#349 - core: rework funcall compilation
</commit_message>
<xml_diff>
--- a/doc/refcards/mu-ref.docx
+++ b/doc/refcards/mu-ref.docx
@@ -558,19 +558,7 @@
           <w:sz w:val="18"/>
           <w:szCs w:val="18"/>
         </w:rPr>
-        <w:t xml:space="preserve"> </w:t>
-      </w:r>
-      <w:r>
-        <w:rPr>
-          <w:rFonts w:ascii="Georgia" w:hAnsi="Georgia"/>
-          <w:b w:val="false"/>
-          <w:bCs w:val="false"/>
-          <w:i w:val="false"/>
-          <w:iCs w:val="false"/>
-          <w:sz w:val="18"/>
-          <w:szCs w:val="18"/>
-        </w:rPr>
-        <w:t xml:space="preserve">(see </w:t>
+        <w:t xml:space="preserve"> (see </w:t>
       </w:r>
       <w:r>
         <w:rPr>
@@ -11017,7 +11005,7 @@
         <w:tab/>
         <w:t>:ns</w:t>
         <w:tab/>
-        <w:t xml:space="preserve">:unbound  </w:t>
+        <w:t xml:space="preserve">:unbound </w:t>
       </w:r>
     </w:p>
     <w:p>

</xml_diff>

<commit_message>
#369 = mu: remove imports from namespaces
</commit_message>
<xml_diff>
--- a/doc/refcards/mu-ref.docx
+++ b/doc/refcards/mu-ref.docx
@@ -66,7 +66,7 @@
           <w:tab w:val="left" w:pos="4110" w:leader="none"/>
         </w:tabs>
         <w:suppressAutoHyphens w:val="true"/>
-        <w:overflowPunct w:val="false"/>
+        <w:overflowPunct w:val="true"/>
         <w:bidi w:val="0"/>
         <w:spacing w:before="0" w:after="0"/>
         <w:ind w:left="0" w:right="0" w:hanging="0"/>
@@ -297,7 +297,19 @@
           <w:sz w:val="16"/>
           <w:szCs w:val="16"/>
         </w:rPr>
-        <w:t>0.0.11</w:t>
+        <w:t>0.0.1</w:t>
+      </w:r>
+      <w:r>
+        <w:rPr>
+          <w:rFonts w:ascii="Georgia" w:hAnsi="Georgia"/>
+          <w:b/>
+          <w:bCs/>
+          <w:i/>
+          <w:iCs/>
+          <w:sz w:val="16"/>
+          <w:szCs w:val="16"/>
+        </w:rPr>
+        <w:t>2</w:t>
       </w:r>
     </w:p>
     <w:p>
@@ -13757,38 +13769,6 @@
           <w:sz w:val="16"/>
           <w:szCs w:val="16"/>
         </w:rPr>
-        <w:t xml:space="preserve"> </w:t>
-      </w:r>
-      <w:r>
-        <w:rPr>
-          <w:rFonts w:ascii="Andale Mono" w:hAnsi="Andale Mono"/>
-          <w:b w:val="false"/>
-          <w:bCs w:val="false"/>
-          <w:i/>
-          <w:iCs/>
-          <w:caps w:val="false"/>
-          <w:smallCaps w:val="false"/>
-          <w:color w:val="24292E"/>
-          <w:spacing w:val="0"/>
-          <w:sz w:val="16"/>
-          <w:szCs w:val="16"/>
-        </w:rPr>
-        <w:t>import</w:t>
-      </w:r>
-      <w:r>
-        <w:rPr>
-          <w:rFonts w:ascii="Andale Mono" w:hAnsi="Andale Mono"/>
-          <w:b w:val="false"/>
-          <w:bCs w:val="false"/>
-          <w:i w:val="false"/>
-          <w:iCs w:val="false"/>
-          <w:caps w:val="false"/>
-          <w:smallCaps w:val="false"/>
-          <w:color w:val="24292E"/>
-          <w:spacing w:val="0"/>
-          <w:sz w:val="16"/>
-          <w:szCs w:val="16"/>
-        </w:rPr>
         <w:t>)</w:t>
       </w:r>
     </w:p>
@@ -14526,128 +14506,15 @@
       <w:pPr>
         <w:pStyle w:val="Normal"/>
         <w:rPr>
-          <w:rFonts w:ascii="Georgia" w:hAnsi="Georgia"/>
-          <w:sz w:val="16"/>
-          <w:szCs w:val="16"/>
-        </w:rPr>
-      </w:pPr>
-      <w:r>
-        <w:rPr>
-          <w:rFonts w:ascii="Georgia" w:hAnsi="Georgia"/>
-          <w:sz w:val="16"/>
-          <w:szCs w:val="16"/>
-        </w:rPr>
-      </w:r>
-    </w:p>
-    <w:p>
-      <w:pPr>
-        <w:pStyle w:val="Normal"/>
-        <w:rPr>
-          <w:sz w:val="18"/>
-          <w:szCs w:val="18"/>
-        </w:rPr>
-      </w:pPr>
-      <w:r>
-        <w:rPr>
-          <w:rFonts w:ascii="Georgia" w:hAnsi="Georgia"/>
-          <w:b/>
-          <w:bCs/>
-          <w:i w:val="false"/>
-          <w:iCs w:val="false"/>
-          <w:sz w:val="18"/>
-          <w:szCs w:val="18"/>
-        </w:rPr>
-        <w:t>ns-imp</w:t>
-      </w:r>
-      <w:r>
-        <w:rPr>
-          <w:rFonts w:ascii="Georgia" w:hAnsi="Georgia"/>
-          <w:b w:val="false"/>
-          <w:i w:val="false"/>
-          <w:iCs w:val="false"/>
-          <w:sz w:val="18"/>
-          <w:szCs w:val="18"/>
-        </w:rPr>
-        <w:t xml:space="preserve"> </w:t>
-      </w:r>
-      <w:r>
-        <w:rPr>
-          <w:rFonts w:ascii="Georgia" w:hAnsi="Georgia"/>
-          <w:b w:val="false"/>
-          <w:i/>
-          <w:iCs/>
-          <w:sz w:val="18"/>
-          <w:szCs w:val="18"/>
-        </w:rPr>
-        <w:t>ns</w:t>
-      </w:r>
-      <w:r>
-        <w:rPr>
-          <w:rFonts w:ascii="Georgia" w:hAnsi="Georgia"/>
-          <w:b w:val="false"/>
-          <w:i w:val="false"/>
-          <w:iCs w:val="false"/>
-          <w:sz w:val="18"/>
-          <w:szCs w:val="18"/>
-        </w:rPr>
-        <w:tab/>
-      </w:r>
-      <w:r>
-        <w:rPr>
-          <w:rFonts w:ascii="Georgia" w:hAnsi="Georgia"/>
-          <w:b w:val="false"/>
-          <w:i/>
-          <w:iCs/>
-          <w:sz w:val="18"/>
-          <w:szCs w:val="18"/>
-        </w:rPr>
-        <w:t>ns</w:t>
-      </w:r>
-      <w:r>
-        <w:rPr>
-          <w:rFonts w:eastAsia="Songti SC" w:cs="Arial Unicode MS" w:ascii="Georgia" w:hAnsi="Georgia"/>
-          <w:b w:val="false"/>
-          <w:bCs w:val="false"/>
-          <w:i/>
-          <w:iCs/>
-          <w:color w:val="auto"/>
-          <w:kern w:val="2"/>
-          <w:sz w:val="18"/>
-          <w:szCs w:val="18"/>
-          <w:u w:val="none"/>
-          <w:lang w:val="en-US" w:eastAsia="zh-CN" w:bidi="hi-IN"/>
-        </w:rPr>
-        <w:t xml:space="preserve">, </w:t>
-      </w:r>
-      <w:r>
-        <w:rPr>
-          <w:rFonts w:ascii="Georgia" w:hAnsi="Georgia"/>
-          <w:i w:val="false"/>
-          <w:iCs w:val="false"/>
-          <w:sz w:val="18"/>
-          <w:szCs w:val="18"/>
-        </w:rPr>
-        <w:t>namespace’s</w:t>
-      </w:r>
-      <w:r>
-        <w:rPr>
-          <w:rFonts w:ascii="Georgia" w:hAnsi="Georgia"/>
-          <w:i/>
-          <w:iCs/>
-          <w:sz w:val="18"/>
-          <w:szCs w:val="18"/>
-        </w:rPr>
-        <w:t xml:space="preserve"> </w:t>
-      </w:r>
-      <w:r>
-        <w:rPr>
-          <w:rFonts w:ascii="Georgia" w:hAnsi="Georgia"/>
-          <w:i w:val="false"/>
-          <w:iCs w:val="false"/>
-          <w:sz w:val="18"/>
-          <w:szCs w:val="18"/>
-        </w:rPr>
-        <w:t>import</w:t>
+          <w:sz w:val="16"/>
+          <w:szCs w:val="16"/>
+        </w:rPr>
+      </w:pPr>
+      <w:r>
+        <w:rPr>
+          <w:sz w:val="16"/>
+          <w:szCs w:val="16"/>
+        </w:rPr>
       </w:r>
     </w:p>
     <w:p>
@@ -15703,6 +15570,21 @@
           <w:szCs w:val="12"/>
         </w:rPr>
         <w:t>System::load(&amp;self, file_path: &amp;String) -&gt; Result</w:t>
+      </w:r>
+    </w:p>
+    <w:p>
+      <w:pPr>
+        <w:pStyle w:val="Normal"/>
+        <w:rPr>
+          <w:sz w:val="16"/>
+          <w:szCs w:val="16"/>
+        </w:rPr>
+      </w:pPr>
+      <w:r>
+        <w:rPr>
+          <w:sz w:val="16"/>
+          <w:szCs w:val="16"/>
+        </w:rPr>
       </w:r>
     </w:p>
     <w:p>
@@ -18341,7 +18223,7 @@
     <w:pPr>
       <w:widowControl/>
       <w:suppressAutoHyphens w:val="true"/>
-      <w:overflowPunct w:val="false"/>
+      <w:overflowPunct w:val="true"/>
       <w:bidi w:val="0"/>
       <w:spacing w:before="0" w:after="0"/>
       <w:jc w:val="left"/>

</xml_diff>

<commit_message>
#371 - mu: prototype async/await
</commit_message>
<xml_diff>
--- a/doc/refcards/mu-ref.docx
+++ b/doc/refcards/mu-ref.docx
@@ -66,7 +66,7 @@
           <w:tab w:val="left" w:pos="4110" w:leader="none"/>
         </w:tabs>
         <w:suppressAutoHyphens w:val="true"/>
-        <w:overflowPunct w:val="true"/>
+        <w:overflowPunct w:val="false"/>
         <w:bidi w:val="0"/>
         <w:spacing w:before="0" w:after="0"/>
         <w:ind w:left="0" w:right="0" w:hanging="0"/>
@@ -297,19 +297,7 @@
           <w:sz w:val="16"/>
           <w:szCs w:val="16"/>
         </w:rPr>
-        <w:t>0.0.1</w:t>
-      </w:r>
-      <w:r>
-        <w:rPr>
-          <w:rFonts w:ascii="Georgia" w:hAnsi="Georgia"/>
-          <w:b/>
-          <w:bCs/>
-          <w:i/>
-          <w:iCs/>
-          <w:sz w:val="16"/>
-          <w:szCs w:val="16"/>
-        </w:rPr>
-        <w:t>2</w:t>
+        <w:t>0.0.12</w:t>
       </w:r>
     </w:p>
     <w:p>
@@ -5781,6 +5769,324 @@
           <w:szCs w:val="18"/>
         </w:rPr>
         <w:t>function arity</w:t>
+      </w:r>
+    </w:p>
+    <w:p>
+      <w:pPr>
+        <w:pStyle w:val="Normal"/>
+        <w:rPr>
+          <w:sz w:val="18"/>
+          <w:szCs w:val="18"/>
+        </w:rPr>
+      </w:pPr>
+      <w:r>
+        <w:rPr>
+          <w:rFonts w:ascii="Georgia" w:hAnsi="Georgia"/>
+          <w:b/>
+          <w:bCs/>
+          <w:i w:val="false"/>
+          <w:iCs w:val="false"/>
+          <w:sz w:val="18"/>
+          <w:szCs w:val="18"/>
+        </w:rPr>
+        <w:t>a</w:t>
+      </w:r>
+      <w:r>
+        <w:rPr>
+          <w:rFonts w:ascii="Georgia" w:hAnsi="Georgia"/>
+          <w:b/>
+          <w:bCs/>
+          <w:i w:val="false"/>
+          <w:iCs w:val="false"/>
+          <w:sz w:val="18"/>
+          <w:szCs w:val="18"/>
+        </w:rPr>
+        <w:t>sync</w:t>
+      </w:r>
+      <w:r>
+        <w:rPr>
+          <w:rFonts w:ascii="Georgia" w:hAnsi="Georgia"/>
+          <w:b w:val="false"/>
+          <w:bCs/>
+          <w:i w:val="false"/>
+          <w:iCs/>
+          <w:sz w:val="18"/>
+          <w:szCs w:val="18"/>
+        </w:rPr>
+        <w:t xml:space="preserve"> </w:t>
+      </w:r>
+      <w:r>
+        <w:rPr>
+          <w:rFonts w:ascii="Georgia" w:hAnsi="Georgia"/>
+          <w:b w:val="false"/>
+          <w:bCs w:val="false"/>
+          <w:i/>
+          <w:iCs/>
+          <w:sz w:val="18"/>
+          <w:szCs w:val="18"/>
+        </w:rPr>
+        <w:t>fn</w:t>
+      </w:r>
+      <w:r>
+        <w:rPr>
+          <w:rFonts w:ascii="Georgia" w:hAnsi="Georgia"/>
+          <w:b w:val="false"/>
+          <w:bCs/>
+          <w:i w:val="false"/>
+          <w:iCs/>
+          <w:sz w:val="18"/>
+          <w:szCs w:val="18"/>
+        </w:rPr>
+        <w:t xml:space="preserve"> </w:t>
+      </w:r>
+      <w:r>
+        <w:rPr>
+          <w:rFonts w:ascii="Georgia" w:hAnsi="Georgia"/>
+          <w:b w:val="false"/>
+          <w:bCs w:val="false"/>
+          <w:i/>
+          <w:iCs/>
+          <w:sz w:val="18"/>
+          <w:szCs w:val="18"/>
+        </w:rPr>
+        <w:t>list</w:t>
+      </w:r>
+      <w:r>
+        <w:rPr>
+          <w:rFonts w:ascii="Georgia" w:hAnsi="Georgia"/>
+          <w:b w:val="false"/>
+          <w:bCs w:val="false"/>
+          <w:i w:val="false"/>
+          <w:iCs w:val="false"/>
+          <w:sz w:val="18"/>
+          <w:szCs w:val="18"/>
+        </w:rPr>
+        <w:tab/>
+      </w:r>
+      <w:r>
+        <w:rPr>
+          <w:rFonts w:ascii="Georgia" w:hAnsi="Georgia"/>
+          <w:b w:val="false"/>
+          <w:bCs w:val="false"/>
+          <w:i/>
+          <w:iCs/>
+          <w:sz w:val="18"/>
+          <w:szCs w:val="18"/>
+        </w:rPr>
+        <w:t>T</w:t>
+      </w:r>
+      <w:r>
+        <w:rPr>
+          <w:rFonts w:ascii="Georgia" w:hAnsi="Georgia"/>
+          <w:b/>
+          <w:bCs/>
+          <w:i/>
+          <w:iCs/>
+          <w:sz w:val="18"/>
+          <w:szCs w:val="18"/>
+        </w:rPr>
+        <w:t>,</w:t>
+      </w:r>
+      <w:r>
+        <w:rPr>
+          <w:rFonts w:ascii="Georgia" w:hAnsi="Georgia"/>
+          <w:b w:val="false"/>
+          <w:bCs w:val="false"/>
+          <w:i/>
+          <w:iCs/>
+          <w:sz w:val="18"/>
+          <w:szCs w:val="18"/>
+        </w:rPr>
+        <w:t xml:space="preserve"> </w:t>
+      </w:r>
+      <w:r>
+        <w:rPr>
+          <w:rFonts w:ascii="Georgia" w:hAnsi="Georgia"/>
+          <w:b w:val="false"/>
+          <w:bCs w:val="false"/>
+          <w:i w:val="false"/>
+          <w:iCs w:val="false"/>
+          <w:sz w:val="18"/>
+          <w:szCs w:val="18"/>
+        </w:rPr>
+        <w:t xml:space="preserve">apply </w:t>
+      </w:r>
+      <w:r>
+        <w:rPr>
+          <w:rFonts w:ascii="Georgia" w:hAnsi="Georgia"/>
+          <w:b w:val="false"/>
+          <w:bCs w:val="false"/>
+          <w:i/>
+          <w:iCs/>
+          <w:sz w:val="18"/>
+          <w:szCs w:val="18"/>
+        </w:rPr>
+        <w:t>function</w:t>
+      </w:r>
+      <w:r>
+        <w:rPr>
+          <w:rFonts w:ascii="Georgia" w:hAnsi="Georgia"/>
+          <w:b w:val="false"/>
+          <w:bCs w:val="false"/>
+          <w:i w:val="false"/>
+          <w:iCs/>
+          <w:sz w:val="18"/>
+          <w:szCs w:val="18"/>
+        </w:rPr>
+        <w:t xml:space="preserve"> </w:t>
+      </w:r>
+      <w:r>
+        <w:rPr>
+          <w:rFonts w:ascii="Georgia" w:hAnsi="Georgia"/>
+          <w:b w:val="false"/>
+          <w:bCs w:val="false"/>
+          <w:i w:val="false"/>
+          <w:iCs w:val="false"/>
+          <w:sz w:val="18"/>
+          <w:szCs w:val="18"/>
+        </w:rPr>
+        <w:t xml:space="preserve">to </w:t>
+      </w:r>
+      <w:r>
+        <w:rPr>
+          <w:rFonts w:ascii="Georgia" w:hAnsi="Georgia"/>
+          <w:b w:val="false"/>
+          <w:bCs w:val="false"/>
+          <w:i/>
+          <w:iCs/>
+          <w:sz w:val="18"/>
+          <w:szCs w:val="18"/>
+        </w:rPr>
+        <w:t>list</w:t>
+      </w:r>
+    </w:p>
+    <w:p>
+      <w:pPr>
+        <w:pStyle w:val="Normal"/>
+        <w:rPr>
+          <w:sz w:val="18"/>
+          <w:szCs w:val="18"/>
+        </w:rPr>
+      </w:pPr>
+      <w:r>
+        <w:rPr>
+          <w:rFonts w:ascii="Georgia" w:hAnsi="Georgia"/>
+          <w:b/>
+          <w:bCs/>
+          <w:i w:val="false"/>
+          <w:iCs w:val="false"/>
+          <w:sz w:val="18"/>
+          <w:szCs w:val="18"/>
+        </w:rPr>
+        <w:t>a</w:t>
+      </w:r>
+      <w:r>
+        <w:rPr>
+          <w:rFonts w:ascii="Georgia" w:hAnsi="Georgia"/>
+          <w:b/>
+          <w:bCs/>
+          <w:i w:val="false"/>
+          <w:iCs w:val="false"/>
+          <w:sz w:val="18"/>
+          <w:szCs w:val="18"/>
+        </w:rPr>
+        <w:t>wait</w:t>
+      </w:r>
+      <w:r>
+        <w:rPr>
+          <w:rFonts w:ascii="Georgia" w:hAnsi="Georgia"/>
+          <w:b w:val="false"/>
+          <w:bCs/>
+          <w:i w:val="false"/>
+          <w:iCs/>
+          <w:sz w:val="18"/>
+          <w:szCs w:val="18"/>
+        </w:rPr>
+        <w:t xml:space="preserve"> </w:t>
+      </w:r>
+      <w:r>
+        <w:rPr>
+          <w:rFonts w:ascii="Georgia" w:hAnsi="Georgia"/>
+          <w:b w:val="false"/>
+          <w:bCs/>
+          <w:i/>
+          <w:iCs/>
+          <w:sz w:val="18"/>
+          <w:szCs w:val="18"/>
+        </w:rPr>
+        <w:t>fn</w:t>
+      </w:r>
+      <w:r>
+        <w:rPr>
+          <w:rFonts w:ascii="Georgia" w:hAnsi="Georgia"/>
+          <w:b w:val="false"/>
+          <w:bCs w:val="false"/>
+          <w:i/>
+          <w:iCs/>
+          <w:sz w:val="18"/>
+          <w:szCs w:val="18"/>
+        </w:rPr>
+        <w:tab/>
+      </w:r>
+      <w:r>
+        <w:rPr>
+          <w:rFonts w:ascii="Georgia" w:hAnsi="Georgia"/>
+          <w:b w:val="false"/>
+          <w:bCs w:val="false"/>
+          <w:i/>
+          <w:iCs/>
+          <w:sz w:val="18"/>
+          <w:szCs w:val="18"/>
+        </w:rPr>
+        <w:t>T</w:t>
+      </w:r>
+      <w:r>
+        <w:rPr>
+          <w:rFonts w:ascii="Georgia" w:hAnsi="Georgia"/>
+          <w:b/>
+          <w:bCs/>
+          <w:i/>
+          <w:iCs/>
+          <w:sz w:val="18"/>
+          <w:szCs w:val="18"/>
+        </w:rPr>
+        <w:t>,</w:t>
+      </w:r>
+      <w:r>
+        <w:rPr>
+          <w:rFonts w:ascii="Georgia" w:hAnsi="Georgia"/>
+          <w:b w:val="false"/>
+          <w:bCs w:val="false"/>
+          <w:i/>
+          <w:iCs/>
+          <w:sz w:val="18"/>
+          <w:szCs w:val="18"/>
+        </w:rPr>
+        <w:t xml:space="preserve"> </w:t>
+      </w:r>
+      <w:r>
+        <w:rPr>
+          <w:rFonts w:ascii="Georgia" w:hAnsi="Georgia"/>
+          <w:b w:val="false"/>
+          <w:bCs w:val="false"/>
+          <w:i w:val="false"/>
+          <w:iCs w:val="false"/>
+          <w:sz w:val="18"/>
+          <w:szCs w:val="18"/>
+        </w:rPr>
+        <w:t>return value of async call</w:t>
+      </w:r>
+    </w:p>
+    <w:p>
+      <w:pPr>
+        <w:pStyle w:val="Normal"/>
+        <w:rPr>
+          <w:sz w:val="18"/>
+          <w:szCs w:val="18"/>
+        </w:rPr>
+      </w:pPr>
+      <w:r>
+        <w:rPr/>
       </w:r>
     </w:p>
     <w:p>
@@ -6796,111 +7102,6 @@
           <w:lang w:val="en-US" w:eastAsia="zh-CN" w:bidi="hi-IN"/>
         </w:rPr>
         <w:t xml:space="preserve"> μs</w:t>
-      </w:r>
-    </w:p>
-    <w:p>
-      <w:pPr>
-        <w:pStyle w:val="Normal"/>
-        <w:rPr>
-          <w:rFonts w:eastAsia="Songti SC" w:cs="Arial Unicode MS"/>
-          <w:b w:val="false"/>
-          <w:b w:val="false"/>
-          <w:bCs w:val="false"/>
-          <w:i w:val="false"/>
-          <w:i w:val="false"/>
-          <w:iCs w:val="false"/>
-          <w:color w:val="auto"/>
-          <w:kern w:val="2"/>
-          <w:sz w:val="16"/>
-          <w:szCs w:val="16"/>
-          <w:u w:val="none"/>
-          <w:lang w:val="en-US" w:eastAsia="zh-CN" w:bidi="hi-IN"/>
-        </w:rPr>
-      </w:pPr>
-      <w:r>
-        <w:rPr>
-          <w:rFonts w:eastAsia="Songti SC" w:cs="Arial Unicode MS"/>
-          <w:b w:val="false"/>
-          <w:bCs w:val="false"/>
-          <w:i w:val="false"/>
-          <w:iCs w:val="false"/>
-          <w:color w:val="auto"/>
-          <w:kern w:val="2"/>
-          <w:sz w:val="16"/>
-          <w:szCs w:val="16"/>
-          <w:u w:val="none"/>
-          <w:lang w:val="en-US" w:eastAsia="zh-CN" w:bidi="hi-IN"/>
-        </w:rPr>
-      </w:r>
-    </w:p>
-    <w:p>
-      <w:pPr>
-        <w:pStyle w:val="Normal"/>
-        <w:rPr>
-          <w:rFonts w:eastAsia="Songti SC" w:cs="Arial Unicode MS"/>
-          <w:b w:val="false"/>
-          <w:b w:val="false"/>
-          <w:bCs w:val="false"/>
-          <w:i w:val="false"/>
-          <w:i w:val="false"/>
-          <w:iCs w:val="false"/>
-          <w:color w:val="auto"/>
-          <w:kern w:val="2"/>
-          <w:sz w:val="16"/>
-          <w:szCs w:val="16"/>
-          <w:u w:val="none"/>
-          <w:lang w:val="en-US" w:eastAsia="zh-CN" w:bidi="hi-IN"/>
-        </w:rPr>
-      </w:pPr>
-      <w:r>
-        <w:rPr>
-          <w:rFonts w:eastAsia="Songti SC" w:cs="Arial Unicode MS"/>
-          <w:b w:val="false"/>
-          <w:bCs w:val="false"/>
-          <w:i w:val="false"/>
-          <w:iCs w:val="false"/>
-          <w:color w:val="auto"/>
-          <w:kern w:val="2"/>
-          <w:sz w:val="16"/>
-          <w:szCs w:val="16"/>
-          <w:u w:val="none"/>
-          <w:lang w:val="en-US" w:eastAsia="zh-CN" w:bidi="hi-IN"/>
-        </w:rPr>
-      </w:r>
-    </w:p>
-    <w:p>
-      <w:pPr>
-        <w:pStyle w:val="Normal"/>
-        <w:rPr>
-          <w:rFonts w:eastAsia="Songti SC" w:cs="Arial Unicode MS"/>
-          <w:b w:val="false"/>
-          <w:b w:val="false"/>
-          <w:bCs w:val="false"/>
-          <w:i w:val="false"/>
-          <w:i w:val="false"/>
-          <w:iCs w:val="false"/>
-          <w:color w:val="auto"/>
-          <w:kern w:val="2"/>
-          <w:sz w:val="16"/>
-          <w:szCs w:val="16"/>
-          <w:u w:val="none"/>
-          <w:lang w:val="en-US" w:eastAsia="zh-CN" w:bidi="hi-IN"/>
-        </w:rPr>
-      </w:pPr>
-      <w:r>
-        <w:rPr>
-          <w:rFonts w:eastAsia="Songti SC" w:cs="Arial Unicode MS"/>
-          <w:b w:val="false"/>
-          <w:bCs w:val="false"/>
-          <w:i w:val="false"/>
-          <w:iCs w:val="false"/>
-          <w:color w:val="auto"/>
-          <w:kern w:val="2"/>
-          <w:sz w:val="16"/>
-          <w:szCs w:val="16"/>
-          <w:u w:val="none"/>
-          <w:lang w:val="en-US" w:eastAsia="zh-CN" w:bidi="hi-IN"/>
-        </w:rPr>
       </w:r>
     </w:p>
     <w:p>
@@ -18223,7 +18424,7 @@
     <w:pPr>
       <w:widowControl/>
       <w:suppressAutoHyphens w:val="true"/>
-      <w:overflowPunct w:val="true"/>
+      <w:overflowPunct w:val="false"/>
       <w:bidi w:val="0"/>
       <w:spacing w:before="0" w:after="0"/>
       <w:jc w:val="left"/>

</xml_diff>

<commit_message>
#377 - mu: remove arity function
</commit_message>
<xml_diff>
--- a/doc/refcards/mu-ref.docx
+++ b/doc/refcards/mu-ref.docx
@@ -66,7 +66,7 @@
           <w:tab w:val="left" w:pos="4110" w:leader="none"/>
         </w:tabs>
         <w:suppressAutoHyphens w:val="true"/>
-        <w:overflowPunct w:val="false"/>
+        <w:overflowPunct w:val="true"/>
         <w:bidi w:val="0"/>
         <w:spacing w:before="0" w:after="0"/>
         <w:ind w:left="0" w:right="0" w:hanging="0"/>
@@ -297,7 +297,19 @@
           <w:sz w:val="16"/>
           <w:szCs w:val="16"/>
         </w:rPr>
-        <w:t>0.0.12</w:t>
+        <w:t>0.0.1</w:t>
+      </w:r>
+      <w:r>
+        <w:rPr>
+          <w:rFonts w:ascii="Georgia" w:hAnsi="Georgia"/>
+          <w:b/>
+          <w:bCs/>
+          <w:i/>
+          <w:iCs/>
+          <w:sz w:val="16"/>
+          <w:szCs w:val="16"/>
+        </w:rPr>
+        <w:t>3</w:t>
       </w:r>
     </w:p>
     <w:p>
@@ -5683,7 +5695,7 @@
           <w:sz w:val="18"/>
           <w:szCs w:val="18"/>
         </w:rPr>
-        <w:t>arity</w:t>
+        <w:t>async</w:t>
       </w:r>
       <w:r>
         <w:rPr>
@@ -5708,31 +5720,54 @@
           <w:szCs w:val="18"/>
         </w:rPr>
         <w:t>fn</w:t>
-        <w:tab/>
-      </w:r>
-      <w:r>
-        <w:rPr>
-          <w:rFonts w:ascii="Georgia" w:hAnsi="Georgia"/>
-          <w:b w:val="false"/>
-          <w:bCs/>
-          <w:i w:val="false"/>
-          <w:iCs/>
-          <w:sz w:val="18"/>
-          <w:szCs w:val="18"/>
-        </w:rPr>
-        <w:tab/>
-      </w:r>
-      <w:r>
-        <w:rPr>
-          <w:rFonts w:ascii="Georgia" w:hAnsi="Georgia"/>
-          <w:b w:val="false"/>
-          <w:bCs w:val="false"/>
-          <w:i/>
-          <w:iCs/>
-          <w:sz w:val="18"/>
-          <w:szCs w:val="18"/>
-        </w:rPr>
-        <w:t>fixnum</w:t>
+      </w:r>
+      <w:r>
+        <w:rPr>
+          <w:rFonts w:ascii="Georgia" w:hAnsi="Georgia"/>
+          <w:b w:val="false"/>
+          <w:bCs/>
+          <w:i w:val="false"/>
+          <w:iCs/>
+          <w:sz w:val="18"/>
+          <w:szCs w:val="18"/>
+        </w:rPr>
+        <w:t xml:space="preserve"> </w:t>
+      </w:r>
+      <w:r>
+        <w:rPr>
+          <w:rFonts w:ascii="Georgia" w:hAnsi="Georgia"/>
+          <w:b w:val="false"/>
+          <w:bCs w:val="false"/>
+          <w:i/>
+          <w:iCs/>
+          <w:sz w:val="18"/>
+          <w:szCs w:val="18"/>
+        </w:rPr>
+        <w:t>list</w:t>
+      </w:r>
+      <w:r>
+        <w:rPr>
+          <w:rFonts w:ascii="Georgia" w:hAnsi="Georgia"/>
+          <w:b w:val="false"/>
+          <w:bCs w:val="false"/>
+          <w:i w:val="false"/>
+          <w:iCs w:val="false"/>
+          <w:sz w:val="18"/>
+          <w:szCs w:val="18"/>
+        </w:rPr>
+        <w:tab/>
+      </w:r>
+      <w:r>
+        <w:rPr>
+          <w:rFonts w:ascii="Georgia" w:hAnsi="Georgia"/>
+          <w:b w:val="false"/>
+          <w:bCs w:val="false"/>
+          <w:i/>
+          <w:iCs/>
+          <w:sz w:val="18"/>
+          <w:szCs w:val="18"/>
+        </w:rPr>
+        <w:t>T</w:t>
       </w:r>
       <w:r>
         <w:rPr>
@@ -5768,58 +5803,94 @@
           <w:sz w:val="18"/>
           <w:szCs w:val="18"/>
         </w:rPr>
-        <w:t>function arity</w:t>
-      </w:r>
-    </w:p>
-    <w:p>
-      <w:pPr>
-        <w:pStyle w:val="Normal"/>
-        <w:rPr>
-          <w:sz w:val="18"/>
-          <w:szCs w:val="18"/>
-        </w:rPr>
-      </w:pPr>
-      <w:r>
-        <w:rPr>
-          <w:rFonts w:ascii="Georgia" w:hAnsi="Georgia"/>
-          <w:b/>
-          <w:bCs/>
-          <w:i w:val="false"/>
-          <w:iCs w:val="false"/>
-          <w:sz w:val="18"/>
-          <w:szCs w:val="18"/>
-        </w:rPr>
-        <w:t>a</w:t>
-      </w:r>
-      <w:r>
-        <w:rPr>
-          <w:rFonts w:ascii="Georgia" w:hAnsi="Georgia"/>
-          <w:b/>
-          <w:bCs/>
-          <w:i w:val="false"/>
-          <w:iCs w:val="false"/>
-          <w:sz w:val="18"/>
-          <w:szCs w:val="18"/>
-        </w:rPr>
-        <w:t>sync</w:t>
-      </w:r>
-      <w:r>
-        <w:rPr>
-          <w:rFonts w:ascii="Georgia" w:hAnsi="Georgia"/>
-          <w:b w:val="false"/>
-          <w:bCs/>
-          <w:i w:val="false"/>
-          <w:iCs/>
-          <w:sz w:val="18"/>
-          <w:szCs w:val="18"/>
-        </w:rPr>
-        <w:t xml:space="preserve"> </w:t>
-      </w:r>
-      <w:r>
-        <w:rPr>
-          <w:rFonts w:ascii="Georgia" w:hAnsi="Georgia"/>
-          <w:b w:val="false"/>
-          <w:bCs w:val="false"/>
+        <w:t xml:space="preserve">apply </w:t>
+      </w:r>
+      <w:r>
+        <w:rPr>
+          <w:rFonts w:ascii="Georgia" w:hAnsi="Georgia"/>
+          <w:b w:val="false"/>
+          <w:bCs w:val="false"/>
+          <w:i/>
+          <w:iCs/>
+          <w:sz w:val="18"/>
+          <w:szCs w:val="18"/>
+        </w:rPr>
+        <w:t>function</w:t>
+      </w:r>
+      <w:r>
+        <w:rPr>
+          <w:rFonts w:ascii="Georgia" w:hAnsi="Georgia"/>
+          <w:b w:val="false"/>
+          <w:bCs w:val="false"/>
+          <w:i w:val="false"/>
+          <w:iCs/>
+          <w:sz w:val="18"/>
+          <w:szCs w:val="18"/>
+        </w:rPr>
+        <w:t xml:space="preserve"> </w:t>
+      </w:r>
+      <w:r>
+        <w:rPr>
+          <w:rFonts w:ascii="Georgia" w:hAnsi="Georgia"/>
+          <w:b w:val="false"/>
+          <w:bCs w:val="false"/>
+          <w:i w:val="false"/>
+          <w:iCs w:val="false"/>
+          <w:sz w:val="18"/>
+          <w:szCs w:val="18"/>
+        </w:rPr>
+        <w:t xml:space="preserve">to </w:t>
+      </w:r>
+      <w:r>
+        <w:rPr>
+          <w:rFonts w:ascii="Georgia" w:hAnsi="Georgia"/>
+          <w:b w:val="false"/>
+          <w:bCs w:val="false"/>
+          <w:i/>
+          <w:iCs/>
+          <w:sz w:val="18"/>
+          <w:szCs w:val="18"/>
+        </w:rPr>
+        <w:t>list</w:t>
+      </w:r>
+    </w:p>
+    <w:p>
+      <w:pPr>
+        <w:pStyle w:val="Normal"/>
+        <w:rPr>
+          <w:sz w:val="18"/>
+          <w:szCs w:val="18"/>
+        </w:rPr>
+      </w:pPr>
+      <w:r>
+        <w:rPr>
+          <w:rFonts w:ascii="Georgia" w:hAnsi="Georgia"/>
+          <w:b/>
+          <w:bCs/>
+          <w:i w:val="false"/>
+          <w:iCs w:val="false"/>
+          <w:sz w:val="18"/>
+          <w:szCs w:val="18"/>
+        </w:rPr>
+        <w:t>await</w:t>
+      </w:r>
+      <w:r>
+        <w:rPr>
+          <w:rFonts w:ascii="Georgia" w:hAnsi="Georgia"/>
+          <w:b w:val="false"/>
+          <w:bCs/>
+          <w:i w:val="false"/>
+          <w:iCs/>
+          <w:sz w:val="18"/>
+          <w:szCs w:val="18"/>
+        </w:rPr>
+        <w:t xml:space="preserve"> </w:t>
+      </w:r>
+      <w:r>
+        <w:rPr>
+          <w:rFonts w:ascii="Georgia" w:hAnsi="Georgia"/>
+          <w:b w:val="false"/>
+          <w:bCs/>
           <w:i/>
           <w:iCs/>
           <w:sz w:val="18"/>
@@ -5831,48 +5902,13 @@
         <w:rPr>
           <w:rFonts w:ascii="Georgia" w:hAnsi="Georgia"/>
           <w:b w:val="false"/>
-          <w:bCs/>
-          <w:i w:val="false"/>
-          <w:iCs/>
-          <w:sz w:val="18"/>
-          <w:szCs w:val="18"/>
-        </w:rPr>
-        <w:t xml:space="preserve"> </w:t>
-      </w:r>
-      <w:r>
-        <w:rPr>
-          <w:rFonts w:ascii="Georgia" w:hAnsi="Georgia"/>
-          <w:b w:val="false"/>
-          <w:bCs w:val="false"/>
-          <w:i/>
-          <w:iCs/>
-          <w:sz w:val="18"/>
-          <w:szCs w:val="18"/>
-        </w:rPr>
-        <w:t>list</w:t>
-      </w:r>
-      <w:r>
-        <w:rPr>
-          <w:rFonts w:ascii="Georgia" w:hAnsi="Georgia"/>
-          <w:b w:val="false"/>
-          <w:bCs w:val="false"/>
-          <w:i w:val="false"/>
-          <w:iCs w:val="false"/>
-          <w:sz w:val="18"/>
-          <w:szCs w:val="18"/>
-        </w:rPr>
-        <w:tab/>
-      </w:r>
-      <w:r>
-        <w:rPr>
-          <w:rFonts w:ascii="Georgia" w:hAnsi="Georgia"/>
-          <w:b w:val="false"/>
-          <w:bCs w:val="false"/>
-          <w:i/>
-          <w:iCs/>
-          <w:sz w:val="18"/>
-          <w:szCs w:val="18"/>
-        </w:rPr>
+          <w:bCs w:val="false"/>
+          <w:i/>
+          <w:iCs/>
+          <w:sz w:val="18"/>
+          <w:szCs w:val="18"/>
+        </w:rPr>
+        <w:tab/>
         <w:t>T</w:t>
       </w:r>
       <w:r>
@@ -5909,171 +5945,6 @@
           <w:sz w:val="18"/>
           <w:szCs w:val="18"/>
         </w:rPr>
-        <w:t xml:space="preserve">apply </w:t>
-      </w:r>
-      <w:r>
-        <w:rPr>
-          <w:rFonts w:ascii="Georgia" w:hAnsi="Georgia"/>
-          <w:b w:val="false"/>
-          <w:bCs w:val="false"/>
-          <w:i/>
-          <w:iCs/>
-          <w:sz w:val="18"/>
-          <w:szCs w:val="18"/>
-        </w:rPr>
-        <w:t>function</w:t>
-      </w:r>
-      <w:r>
-        <w:rPr>
-          <w:rFonts w:ascii="Georgia" w:hAnsi="Georgia"/>
-          <w:b w:val="false"/>
-          <w:bCs w:val="false"/>
-          <w:i w:val="false"/>
-          <w:iCs/>
-          <w:sz w:val="18"/>
-          <w:szCs w:val="18"/>
-        </w:rPr>
-        <w:t xml:space="preserve"> </w:t>
-      </w:r>
-      <w:r>
-        <w:rPr>
-          <w:rFonts w:ascii="Georgia" w:hAnsi="Georgia"/>
-          <w:b w:val="false"/>
-          <w:bCs w:val="false"/>
-          <w:i w:val="false"/>
-          <w:iCs w:val="false"/>
-          <w:sz w:val="18"/>
-          <w:szCs w:val="18"/>
-        </w:rPr>
-        <w:t xml:space="preserve">to </w:t>
-      </w:r>
-      <w:r>
-        <w:rPr>
-          <w:rFonts w:ascii="Georgia" w:hAnsi="Georgia"/>
-          <w:b w:val="false"/>
-          <w:bCs w:val="false"/>
-          <w:i/>
-          <w:iCs/>
-          <w:sz w:val="18"/>
-          <w:szCs w:val="18"/>
-        </w:rPr>
-        <w:t>list</w:t>
-      </w:r>
-    </w:p>
-    <w:p>
-      <w:pPr>
-        <w:pStyle w:val="Normal"/>
-        <w:rPr>
-          <w:sz w:val="18"/>
-          <w:szCs w:val="18"/>
-        </w:rPr>
-      </w:pPr>
-      <w:r>
-        <w:rPr>
-          <w:rFonts w:ascii="Georgia" w:hAnsi="Georgia"/>
-          <w:b/>
-          <w:bCs/>
-          <w:i w:val="false"/>
-          <w:iCs w:val="false"/>
-          <w:sz w:val="18"/>
-          <w:szCs w:val="18"/>
-        </w:rPr>
-        <w:t>a</w:t>
-      </w:r>
-      <w:r>
-        <w:rPr>
-          <w:rFonts w:ascii="Georgia" w:hAnsi="Georgia"/>
-          <w:b/>
-          <w:bCs/>
-          <w:i w:val="false"/>
-          <w:iCs w:val="false"/>
-          <w:sz w:val="18"/>
-          <w:szCs w:val="18"/>
-        </w:rPr>
-        <w:t>wait</w:t>
-      </w:r>
-      <w:r>
-        <w:rPr>
-          <w:rFonts w:ascii="Georgia" w:hAnsi="Georgia"/>
-          <w:b w:val="false"/>
-          <w:bCs/>
-          <w:i w:val="false"/>
-          <w:iCs/>
-          <w:sz w:val="18"/>
-          <w:szCs w:val="18"/>
-        </w:rPr>
-        <w:t xml:space="preserve"> </w:t>
-      </w:r>
-      <w:r>
-        <w:rPr>
-          <w:rFonts w:ascii="Georgia" w:hAnsi="Georgia"/>
-          <w:b w:val="false"/>
-          <w:bCs/>
-          <w:i/>
-          <w:iCs/>
-          <w:sz w:val="18"/>
-          <w:szCs w:val="18"/>
-        </w:rPr>
-        <w:t>fn</w:t>
-      </w:r>
-      <w:r>
-        <w:rPr>
-          <w:rFonts w:ascii="Georgia" w:hAnsi="Georgia"/>
-          <w:b w:val="false"/>
-          <w:bCs w:val="false"/>
-          <w:i/>
-          <w:iCs/>
-          <w:sz w:val="18"/>
-          <w:szCs w:val="18"/>
-        </w:rPr>
-        <w:tab/>
-      </w:r>
-      <w:r>
-        <w:rPr>
-          <w:rFonts w:ascii="Georgia" w:hAnsi="Georgia"/>
-          <w:b w:val="false"/>
-          <w:bCs w:val="false"/>
-          <w:i/>
-          <w:iCs/>
-          <w:sz w:val="18"/>
-          <w:szCs w:val="18"/>
-        </w:rPr>
-        <w:t>T</w:t>
-      </w:r>
-      <w:r>
-        <w:rPr>
-          <w:rFonts w:ascii="Georgia" w:hAnsi="Georgia"/>
-          <w:b/>
-          <w:bCs/>
-          <w:i/>
-          <w:iCs/>
-          <w:sz w:val="18"/>
-          <w:szCs w:val="18"/>
-        </w:rPr>
-        <w:t>,</w:t>
-      </w:r>
-      <w:r>
-        <w:rPr>
-          <w:rFonts w:ascii="Georgia" w:hAnsi="Georgia"/>
-          <w:b w:val="false"/>
-          <w:bCs w:val="false"/>
-          <w:i/>
-          <w:iCs/>
-          <w:sz w:val="18"/>
-          <w:szCs w:val="18"/>
-        </w:rPr>
-        <w:t xml:space="preserve"> </w:t>
-      </w:r>
-      <w:r>
-        <w:rPr>
-          <w:rFonts w:ascii="Georgia" w:hAnsi="Georgia"/>
-          <w:b w:val="false"/>
-          <w:bCs w:val="false"/>
-          <w:i w:val="false"/>
-          <w:iCs w:val="false"/>
-          <w:sz w:val="18"/>
-          <w:szCs w:val="18"/>
-        </w:rPr>
         <w:t>return value of async call</w:t>
       </w:r>
     </w:p>
@@ -6086,7 +5957,10 @@
         </w:rPr>
       </w:pPr>
       <w:r>
-        <w:rPr/>
+        <w:rPr>
+          <w:sz w:val="18"/>
+          <w:szCs w:val="18"/>
+        </w:rPr>
       </w:r>
     </w:p>
     <w:p>
@@ -7102,6 +6976,18 @@
           <w:lang w:val="en-US" w:eastAsia="zh-CN" w:bidi="hi-IN"/>
         </w:rPr>
         <w:t xml:space="preserve"> μs</w:t>
+      </w:r>
+    </w:p>
+    <w:p>
+      <w:pPr>
+        <w:pStyle w:val="Normal"/>
+        <w:rPr>
+          <w:sz w:val="18"/>
+          <w:szCs w:val="18"/>
+        </w:rPr>
+      </w:pPr>
+      <w:r>
+        <w:rPr/>
       </w:r>
     </w:p>
     <w:p>
@@ -18424,7 +18310,7 @@
     <w:pPr>
       <w:widowControl/>
       <w:suppressAutoHyphens w:val="true"/>
-      <w:overflowPunct w:val="false"/>
+      <w:overflowPunct w:val="true"/>
       <w:bidi w:val="0"/>
       <w:spacing w:before="0" w:after="0"/>
       <w:jc w:val="left"/>

</xml_diff>

<commit_message>
#387 - mu: add :alambda compiler
</commit_message>
<xml_diff>
--- a/doc/refcards/mu-ref.docx
+++ b/doc/refcards/mu-ref.docx
@@ -66,7 +66,7 @@
           <w:tab w:val="left" w:pos="4110" w:leader="none"/>
         </w:tabs>
         <w:suppressAutoHyphens w:val="true"/>
-        <w:overflowPunct w:val="true"/>
+        <w:overflowPunct w:val="false"/>
         <w:bidi w:val="0"/>
         <w:spacing w:before="0" w:after="0"/>
         <w:ind w:left="0" w:right="0" w:hanging="0"/>
@@ -309,7 +309,7 @@
           <w:sz w:val="16"/>
           <w:szCs w:val="16"/>
         </w:rPr>
-        <w:t>3</w:t>
+        <w:t>4</w:t>
       </w:r>
     </w:p>
     <w:p>
@@ -4621,6 +4621,147 @@
           <w:sz w:val="18"/>
           <w:szCs w:val="18"/>
         </w:rPr>
+        <w:t>:</w:t>
+      </w:r>
+      <w:r>
+        <w:rPr>
+          <w:rFonts w:ascii="Georgia" w:hAnsi="Georgia"/>
+          <w:b/>
+          <w:bCs/>
+          <w:sz w:val="18"/>
+          <w:szCs w:val="18"/>
+        </w:rPr>
+        <w:t>a</w:t>
+      </w:r>
+      <w:r>
+        <w:rPr>
+          <w:rFonts w:ascii="Georgia" w:hAnsi="Georgia"/>
+          <w:b/>
+          <w:bCs/>
+          <w:sz w:val="18"/>
+          <w:szCs w:val="18"/>
+        </w:rPr>
+        <w:t>lambda</w:t>
+      </w:r>
+      <w:r>
+        <w:rPr>
+          <w:rFonts w:ascii="Georgia" w:hAnsi="Georgia"/>
+          <w:b w:val="false"/>
+          <w:bCs w:val="false"/>
+          <w:i w:val="false"/>
+          <w:iCs/>
+          <w:sz w:val="18"/>
+          <w:szCs w:val="18"/>
+        </w:rPr>
+        <w:t xml:space="preserve"> </w:t>
+      </w:r>
+      <w:r>
+        <w:rPr>
+          <w:rFonts w:ascii="Georgia" w:hAnsi="Georgia"/>
+          <w:b w:val="false"/>
+          <w:bCs w:val="false"/>
+          <w:i/>
+          <w:iCs/>
+          <w:sz w:val="18"/>
+          <w:szCs w:val="18"/>
+        </w:rPr>
+        <w:t>list</w:t>
+      </w:r>
+      <w:r>
+        <w:rPr>
+          <w:rFonts w:ascii="Georgia" w:hAnsi="Georgia"/>
+          <w:b w:val="false"/>
+          <w:bCs w:val="false"/>
+          <w:i w:val="false"/>
+          <w:iCs/>
+          <w:sz w:val="18"/>
+          <w:szCs w:val="18"/>
+        </w:rPr>
+        <w:t xml:space="preserve"> . </w:t>
+      </w:r>
+      <w:r>
+        <w:rPr>
+          <w:rFonts w:ascii="Georgia" w:hAnsi="Georgia"/>
+          <w:b w:val="false"/>
+          <w:bCs w:val="false"/>
+          <w:i/>
+          <w:iCs/>
+          <w:sz w:val="18"/>
+          <w:szCs w:val="18"/>
+        </w:rPr>
+        <w:t>list’</w:t>
+      </w:r>
+    </w:p>
+    <w:p>
+      <w:pPr>
+        <w:pStyle w:val="Normal"/>
+        <w:rPr>
+          <w:sz w:val="18"/>
+          <w:szCs w:val="18"/>
+        </w:rPr>
+      </w:pPr>
+      <w:r>
+        <w:rPr>
+          <w:rFonts w:ascii="Georgia" w:hAnsi="Georgia"/>
+          <w:b w:val="false"/>
+          <w:bCs w:val="false"/>
+          <w:i w:val="false"/>
+          <w:iCs w:val="false"/>
+          <w:sz w:val="18"/>
+          <w:szCs w:val="18"/>
+        </w:rPr>
+        <w:tab/>
+        <w:tab/>
+      </w:r>
+      <w:r>
+        <w:rPr>
+          <w:rFonts w:ascii="Georgia" w:hAnsi="Georgia"/>
+          <w:b w:val="false"/>
+          <w:bCs w:val="false"/>
+          <w:i w:val="false"/>
+          <w:iCs w:val="false"/>
+          <w:sz w:val="18"/>
+          <w:szCs w:val="18"/>
+        </w:rPr>
+        <w:t xml:space="preserve">async </w:t>
+      </w:r>
+      <w:r>
+        <w:rPr>
+          <w:rFonts w:ascii="Georgia" w:hAnsi="Georgia"/>
+          <w:i/>
+          <w:iCs/>
+          <w:sz w:val="18"/>
+          <w:szCs w:val="18"/>
+        </w:rPr>
+        <w:t xml:space="preserve">function, </w:t>
+      </w:r>
+      <w:r>
+        <w:rPr>
+          <w:rFonts w:ascii="Georgia" w:hAnsi="Georgia"/>
+          <w:i w:val="false"/>
+          <w:iCs w:val="false"/>
+          <w:sz w:val="18"/>
+          <w:szCs w:val="18"/>
+        </w:rPr>
+        <w:t>anonymous</w:t>
+      </w:r>
+    </w:p>
+    <w:p>
+      <w:pPr>
+        <w:pStyle w:val="Normal"/>
+        <w:rPr>
+          <w:sz w:val="18"/>
+          <w:szCs w:val="18"/>
+        </w:rPr>
+      </w:pPr>
+      <w:r>
+        <w:rPr>
+          <w:rFonts w:ascii="Georgia" w:hAnsi="Georgia"/>
+          <w:b/>
+          <w:bCs/>
+          <w:sz w:val="18"/>
+          <w:szCs w:val="18"/>
+        </w:rPr>
         <w:t>:lambda</w:t>
       </w:r>
       <w:r>
@@ -5477,33 +5618,6 @@
       <w:pPr>
         <w:pStyle w:val="Normal"/>
         <w:rPr>
-          <w:rFonts w:ascii="Georgia" w:hAnsi="Georgia"/>
-          <w:b w:val="false"/>
-          <w:b w:val="false"/>
-          <w:bCs w:val="false"/>
-          <w:i/>
-          <w:i/>
-          <w:iCs/>
-          <w:sz w:val="16"/>
-          <w:szCs w:val="16"/>
-        </w:rPr>
-      </w:pPr>
-      <w:r>
-        <w:rPr>
-          <w:rFonts w:ascii="Georgia" w:hAnsi="Georgia"/>
-          <w:b w:val="false"/>
-          <w:bCs w:val="false"/>
-          <w:i/>
-          <w:iCs/>
-          <w:sz w:val="16"/>
-          <w:szCs w:val="16"/>
-        </w:rPr>
-      </w:r>
-    </w:p>
-    <w:p>
-      <w:pPr>
-        <w:pStyle w:val="Normal"/>
-        <w:rPr>
           <w:sz w:val="18"/>
           <w:szCs w:val="18"/>
         </w:rPr>
@@ -5946,21 +6060,6 @@
           <w:szCs w:val="18"/>
         </w:rPr>
         <w:t>return value of async call</w:t>
-      </w:r>
-    </w:p>
-    <w:p>
-      <w:pPr>
-        <w:pStyle w:val="Normal"/>
-        <w:rPr>
-          <w:sz w:val="18"/>
-          <w:szCs w:val="18"/>
-        </w:rPr>
-      </w:pPr>
-      <w:r>
-        <w:rPr>
-          <w:sz w:val="18"/>
-          <w:szCs w:val="18"/>
-        </w:rPr>
       </w:r>
     </w:p>
     <w:p>
@@ -6290,7 +6389,31 @@
           <w:sz w:val="18"/>
           <w:szCs w:val="18"/>
         </w:rPr>
-        <w:t xml:space="preserve"> is (), return byte vector</w:t>
+        <w:t xml:space="preserve"> is (), return </w:t>
+      </w:r>
+      <w:r>
+        <w:rPr>
+          <w:rFonts w:ascii="Georgia" w:hAnsi="Georgia"/>
+          <w:b w:val="false"/>
+          <w:bCs w:val="false"/>
+          <w:i w:val="false"/>
+          <w:iCs w:val="false"/>
+          <w:sz w:val="18"/>
+          <w:szCs w:val="18"/>
+        </w:rPr>
+        <w:t xml:space="preserve">8 </w:t>
+      </w:r>
+      <w:r>
+        <w:rPr>
+          <w:rFonts w:ascii="Georgia" w:hAnsi="Georgia"/>
+          <w:b w:val="false"/>
+          <w:bCs w:val="false"/>
+          <w:i w:val="false"/>
+          <w:iCs w:val="false"/>
+          <w:sz w:val="18"/>
+          <w:szCs w:val="18"/>
+        </w:rPr>
+        <w:t>byte vector</w:t>
       </w:r>
     </w:p>
     <w:p>
@@ -6337,21 +6460,6 @@
         <w:tab/>
         <w:tab/>
         <w:t>convert argument byte vector to tag</w:t>
-      </w:r>
-    </w:p>
-    <w:p>
-      <w:pPr>
-        <w:pStyle w:val="Normal"/>
-        <w:rPr>
-          <w:sz w:val="16"/>
-          <w:szCs w:val="16"/>
-        </w:rPr>
-      </w:pPr>
-      <w:r>
-        <w:rPr>
-          <w:sz w:val="16"/>
-          <w:szCs w:val="16"/>
-        </w:rPr>
       </w:r>
     </w:p>
     <w:p>
@@ -6521,21 +6629,6 @@
           <w:lang w:val="en-US" w:eastAsia="zh-CN" w:bidi="hi-IN"/>
         </w:rPr>
         <w:t xml:space="preserve"> form</w:t>
-      </w:r>
-    </w:p>
-    <w:p>
-      <w:pPr>
-        <w:pStyle w:val="Normal"/>
-        <w:rPr>
-          <w:sz w:val="16"/>
-          <w:szCs w:val="16"/>
-        </w:rPr>
-      </w:pPr>
-      <w:r>
-        <w:rPr>
-          <w:sz w:val="16"/>
-          <w:szCs w:val="16"/>
-        </w:rPr>
       </w:r>
     </w:p>
     <w:p>
@@ -6987,7 +7080,25 @@
         </w:rPr>
       </w:pPr>
       <w:r>
-        <w:rPr/>
+        <w:rPr>
+          <w:sz w:val="18"/>
+          <w:szCs w:val="18"/>
+        </w:rPr>
+      </w:r>
+    </w:p>
+    <w:p>
+      <w:pPr>
+        <w:pStyle w:val="Normal"/>
+        <w:rPr>
+          <w:sz w:val="18"/>
+          <w:szCs w:val="18"/>
+        </w:rPr>
+      </w:pPr>
+      <w:r>
+        <w:rPr>
+          <w:sz w:val="18"/>
+          <w:szCs w:val="18"/>
+        </w:rPr>
       </w:r>
     </w:p>
     <w:p>
@@ -7676,23 +7787,6 @@
           <w:szCs w:val="18"/>
         </w:rPr>
         <w:t>quotient</w:t>
-      </w:r>
-    </w:p>
-    <w:p>
-      <w:pPr>
-        <w:pStyle w:val="Normal"/>
-        <w:rPr>
-          <w:rFonts w:ascii="Georgia" w:hAnsi="Georgia"/>
-          <w:sz w:val="16"/>
-          <w:szCs w:val="16"/>
-        </w:rPr>
-      </w:pPr>
-      <w:r>
-        <w:rPr>
-          <w:rFonts w:ascii="Georgia" w:hAnsi="Georgia"/>
-          <w:sz w:val="16"/>
-          <w:szCs w:val="16"/>
-        </w:rPr>
       </w:r>
     </w:p>
     <w:p>
@@ -11105,6 +11199,22 @@
         <w:t>:ns</w:t>
         <w:tab/>
         <w:t xml:space="preserve">:unbound </w:t>
+      </w:r>
+    </w:p>
+    <w:p>
+      <w:pPr>
+        <w:pStyle w:val="Normal"/>
+        <w:rPr>
+          <w:rFonts w:ascii="Andale Mono" w:hAnsi="Andale Mono"/>
+          <w:b w:val="false"/>
+          <w:b w:val="false"/>
+          <w:bCs w:val="false"/>
+          <w:sz w:val="16"/>
+          <w:szCs w:val="16"/>
+        </w:rPr>
+      </w:pPr>
+      <w:r>
+        <w:rPr/>
       </w:r>
     </w:p>
     <w:p>
@@ -18310,7 +18420,7 @@
     <w:pPr>
       <w:widowControl/>
       <w:suppressAutoHyphens w:val="true"/>
-      <w:overflowPunct w:val="true"/>
+      <w:overflowPunct w:val="false"/>
       <w:bidi w:val="0"/>
       <w:spacing w:before="0" w:after="0"/>
       <w:jc w:val="left"/>

</xml_diff>

<commit_message>
#391 - mu: move all RwLocks to futures-locks
</commit_message>
<xml_diff>
--- a/doc/refcards/mu-ref.docx
+++ b/doc/refcards/mu-ref.docx
@@ -297,19 +297,7 @@
           <w:sz w:val="16"/>
           <w:szCs w:val="16"/>
         </w:rPr>
-        <w:t>0.0.1</w:t>
-      </w:r>
-      <w:r>
-        <w:rPr>
-          <w:rFonts w:ascii="Georgia" w:hAnsi="Georgia"/>
-          <w:b/>
-          <w:bCs/>
-          <w:i/>
-          <w:iCs/>
-          <w:sz w:val="16"/>
-          <w:szCs w:val="16"/>
-        </w:rPr>
-        <w:t>4</w:t>
+        <w:t>0.0.14</w:t>
       </w:r>
     </w:p>
     <w:p>
@@ -4589,161 +4577,15 @@
       <w:pPr>
         <w:pStyle w:val="Normal"/>
         <w:rPr>
-          <w:i/>
-          <w:i/>
-          <w:iCs/>
-          <w:sz w:val="16"/>
-          <w:szCs w:val="16"/>
-        </w:rPr>
-      </w:pPr>
-      <w:r>
-        <w:rPr>
-          <w:i/>
-          <w:iCs/>
-          <w:sz w:val="16"/>
-          <w:szCs w:val="16"/>
-        </w:rPr>
-      </w:r>
-    </w:p>
-    <w:p>
-      <w:pPr>
-        <w:pStyle w:val="Normal"/>
-        <w:rPr>
-          <w:sz w:val="18"/>
-          <w:szCs w:val="18"/>
-        </w:rPr>
-      </w:pPr>
-      <w:r>
-        <w:rPr>
-          <w:rFonts w:ascii="Georgia" w:hAnsi="Georgia"/>
-          <w:b/>
-          <w:bCs/>
-          <w:sz w:val="18"/>
-          <w:szCs w:val="18"/>
-        </w:rPr>
-        <w:t>:</w:t>
-      </w:r>
-      <w:r>
-        <w:rPr>
-          <w:rFonts w:ascii="Georgia" w:hAnsi="Georgia"/>
-          <w:b/>
-          <w:bCs/>
-          <w:sz w:val="18"/>
-          <w:szCs w:val="18"/>
-        </w:rPr>
-        <w:t>a</w:t>
-      </w:r>
-      <w:r>
-        <w:rPr>
-          <w:rFonts w:ascii="Georgia" w:hAnsi="Georgia"/>
-          <w:b/>
-          <w:bCs/>
-          <w:sz w:val="18"/>
-          <w:szCs w:val="18"/>
-        </w:rPr>
-        <w:t>lambda</w:t>
-      </w:r>
-      <w:r>
-        <w:rPr>
-          <w:rFonts w:ascii="Georgia" w:hAnsi="Georgia"/>
-          <w:b w:val="false"/>
-          <w:bCs w:val="false"/>
-          <w:i w:val="false"/>
-          <w:iCs/>
-          <w:sz w:val="18"/>
-          <w:szCs w:val="18"/>
-        </w:rPr>
-        <w:t xml:space="preserve"> </w:t>
-      </w:r>
-      <w:r>
-        <w:rPr>
-          <w:rFonts w:ascii="Georgia" w:hAnsi="Georgia"/>
-          <w:b w:val="false"/>
-          <w:bCs w:val="false"/>
-          <w:i/>
-          <w:iCs/>
-          <w:sz w:val="18"/>
-          <w:szCs w:val="18"/>
-        </w:rPr>
-        <w:t>list</w:t>
-      </w:r>
-      <w:r>
-        <w:rPr>
-          <w:rFonts w:ascii="Georgia" w:hAnsi="Georgia"/>
-          <w:b w:val="false"/>
-          <w:bCs w:val="false"/>
-          <w:i w:val="false"/>
-          <w:iCs/>
-          <w:sz w:val="18"/>
-          <w:szCs w:val="18"/>
-        </w:rPr>
-        <w:t xml:space="preserve"> . </w:t>
-      </w:r>
-      <w:r>
-        <w:rPr>
-          <w:rFonts w:ascii="Georgia" w:hAnsi="Georgia"/>
-          <w:b w:val="false"/>
-          <w:bCs w:val="false"/>
-          <w:i/>
-          <w:iCs/>
-          <w:sz w:val="18"/>
-          <w:szCs w:val="18"/>
-        </w:rPr>
-        <w:t>list’</w:t>
-      </w:r>
-    </w:p>
-    <w:p>
-      <w:pPr>
-        <w:pStyle w:val="Normal"/>
-        <w:rPr>
-          <w:sz w:val="18"/>
-          <w:szCs w:val="18"/>
-        </w:rPr>
-      </w:pPr>
-      <w:r>
-        <w:rPr>
-          <w:rFonts w:ascii="Georgia" w:hAnsi="Georgia"/>
-          <w:b w:val="false"/>
-          <w:bCs w:val="false"/>
-          <w:i w:val="false"/>
-          <w:iCs w:val="false"/>
-          <w:sz w:val="18"/>
-          <w:szCs w:val="18"/>
-        </w:rPr>
-        <w:tab/>
-        <w:tab/>
-      </w:r>
-      <w:r>
-        <w:rPr>
-          <w:rFonts w:ascii="Georgia" w:hAnsi="Georgia"/>
-          <w:b w:val="false"/>
-          <w:bCs w:val="false"/>
-          <w:i w:val="false"/>
-          <w:iCs w:val="false"/>
-          <w:sz w:val="18"/>
-          <w:szCs w:val="18"/>
-        </w:rPr>
-        <w:t xml:space="preserve">async </w:t>
-      </w:r>
-      <w:r>
-        <w:rPr>
-          <w:rFonts w:ascii="Georgia" w:hAnsi="Georgia"/>
-          <w:i/>
-          <w:iCs/>
-          <w:sz w:val="18"/>
-          <w:szCs w:val="18"/>
-        </w:rPr>
-        <w:t xml:space="preserve">function, </w:t>
-      </w:r>
-      <w:r>
-        <w:rPr>
-          <w:rFonts w:ascii="Georgia" w:hAnsi="Georgia"/>
-          <w:i w:val="false"/>
-          <w:iCs w:val="false"/>
-          <w:sz w:val="18"/>
-          <w:szCs w:val="18"/>
-        </w:rPr>
-        <w:t>anonymous</w:t>
+          <w:sz w:val="16"/>
+          <w:szCs w:val="16"/>
+        </w:rPr>
+      </w:pPr>
+      <w:r>
+        <w:rPr>
+          <w:sz w:val="16"/>
+          <w:szCs w:val="16"/>
+        </w:rPr>
       </w:r>
     </w:p>
     <w:p>
@@ -5795,6 +5637,21 @@
       <w:pPr>
         <w:pStyle w:val="Normal"/>
         <w:rPr>
+          <w:sz w:val="16"/>
+          <w:szCs w:val="16"/>
+        </w:rPr>
+      </w:pPr>
+      <w:r>
+        <w:rPr>
+          <w:sz w:val="16"/>
+          <w:szCs w:val="16"/>
+        </w:rPr>
+      </w:r>
+    </w:p>
+    <w:p>
+      <w:pPr>
+        <w:pStyle w:val="Normal"/>
+        <w:rPr>
           <w:sz w:val="18"/>
           <w:szCs w:val="18"/>
         </w:rPr>
@@ -5873,14 +5730,96 @@
       </w:r>
       <w:r>
         <w:rPr>
-          <w:rFonts w:ascii="Georgia" w:hAnsi="Georgia"/>
-          <w:b w:val="false"/>
-          <w:bCs w:val="false"/>
-          <w:i/>
-          <w:iCs/>
-          <w:sz w:val="18"/>
-          <w:szCs w:val="18"/>
-        </w:rPr>
+          <w:rFonts w:ascii="Andale Mono" w:hAnsi="Andale Mono"/>
+          <w:b w:val="false"/>
+          <w:bCs w:val="false"/>
+          <w:i w:val="false"/>
+          <w:iCs w:val="false"/>
+          <w:sz w:val="16"/>
+          <w:szCs w:val="16"/>
+        </w:rPr>
+        <w:t>:async</w:t>
+      </w:r>
+      <w:r>
+        <w:rPr>
+          <w:rFonts w:ascii="Georgia" w:hAnsi="Georgia"/>
+          <w:b/>
+          <w:bCs/>
+          <w:i/>
+          <w:iCs/>
+          <w:sz w:val="18"/>
+          <w:szCs w:val="18"/>
+        </w:rPr>
+        <w:t>,</w:t>
+      </w:r>
+      <w:r>
+        <w:rPr>
+          <w:rFonts w:ascii="Georgia" w:hAnsi="Georgia"/>
+          <w:b w:val="false"/>
+          <w:bCs w:val="false"/>
+          <w:i/>
+          <w:iCs/>
+          <w:sz w:val="18"/>
+          <w:szCs w:val="18"/>
+        </w:rPr>
+        <w:t xml:space="preserve"> </w:t>
+      </w:r>
+      <w:r>
+        <w:rPr>
+          <w:rFonts w:ascii="Georgia" w:hAnsi="Georgia"/>
+          <w:b w:val="false"/>
+          <w:bCs w:val="false"/>
+          <w:i w:val="false"/>
+          <w:iCs w:val="false"/>
+          <w:sz w:val="18"/>
+          <w:szCs w:val="18"/>
+        </w:rPr>
+        <w:t>create future context</w:t>
+      </w:r>
+    </w:p>
+    <w:p>
+      <w:pPr>
+        <w:pStyle w:val="Normal"/>
+        <w:rPr>
+          <w:sz w:val="18"/>
+          <w:szCs w:val="18"/>
+        </w:rPr>
+      </w:pPr>
+      <w:r>
+        <w:rPr>
+          <w:rFonts w:ascii="Georgia" w:hAnsi="Georgia"/>
+          <w:b/>
+          <w:bCs/>
+          <w:i w:val="false"/>
+          <w:iCs w:val="false"/>
+          <w:sz w:val="18"/>
+          <w:szCs w:val="18"/>
+        </w:rPr>
+        <w:t>await</w:t>
+      </w:r>
+      <w:r>
+        <w:rPr>
+          <w:rFonts w:ascii="Andale Mono" w:hAnsi="Andale Mono"/>
+          <w:b w:val="false"/>
+          <w:bCs w:val="false"/>
+          <w:i w:val="false"/>
+          <w:iCs w:val="false"/>
+          <w:sz w:val="16"/>
+          <w:szCs w:val="16"/>
+        </w:rPr>
+        <w:t>:async</w:t>
+      </w:r>
+      <w:r>
+        <w:rPr>
+          <w:rFonts w:ascii="Georgia" w:hAnsi="Georgia"/>
+          <w:b w:val="false"/>
+          <w:bCs w:val="false"/>
+          <w:i/>
+          <w:iCs/>
+          <w:sz w:val="18"/>
+          <w:szCs w:val="18"/>
+        </w:rPr>
+        <w:tab/>
         <w:t>T</w:t>
       </w:r>
       <w:r>
@@ -5917,100 +5856,40 @@
           <w:sz w:val="18"/>
           <w:szCs w:val="18"/>
         </w:rPr>
-        <w:t xml:space="preserve">apply </w:t>
-      </w:r>
-      <w:r>
-        <w:rPr>
-          <w:rFonts w:ascii="Georgia" w:hAnsi="Georgia"/>
-          <w:b w:val="false"/>
-          <w:bCs w:val="false"/>
-          <w:i/>
-          <w:iCs/>
-          <w:sz w:val="18"/>
-          <w:szCs w:val="18"/>
-        </w:rPr>
-        <w:t>function</w:t>
-      </w:r>
-      <w:r>
-        <w:rPr>
-          <w:rFonts w:ascii="Georgia" w:hAnsi="Georgia"/>
-          <w:b w:val="false"/>
-          <w:bCs w:val="false"/>
-          <w:i w:val="false"/>
-          <w:iCs/>
-          <w:sz w:val="18"/>
-          <w:szCs w:val="18"/>
-        </w:rPr>
-        <w:t xml:space="preserve"> </w:t>
-      </w:r>
-      <w:r>
-        <w:rPr>
-          <w:rFonts w:ascii="Georgia" w:hAnsi="Georgia"/>
-          <w:b w:val="false"/>
-          <w:bCs w:val="false"/>
-          <w:i w:val="false"/>
-          <w:iCs w:val="false"/>
-          <w:sz w:val="18"/>
-          <w:szCs w:val="18"/>
-        </w:rPr>
-        <w:t xml:space="preserve">to </w:t>
-      </w:r>
-      <w:r>
-        <w:rPr>
-          <w:rFonts w:ascii="Georgia" w:hAnsi="Georgia"/>
-          <w:b w:val="false"/>
-          <w:bCs w:val="false"/>
-          <w:i/>
-          <w:iCs/>
-          <w:sz w:val="18"/>
-          <w:szCs w:val="18"/>
-        </w:rPr>
-        <w:t>list</w:t>
-      </w:r>
-    </w:p>
-    <w:p>
-      <w:pPr>
-        <w:pStyle w:val="Normal"/>
-        <w:rPr>
-          <w:sz w:val="18"/>
-          <w:szCs w:val="18"/>
-        </w:rPr>
-      </w:pPr>
-      <w:r>
-        <w:rPr>
-          <w:rFonts w:ascii="Georgia" w:hAnsi="Georgia"/>
-          <w:b/>
-          <w:bCs/>
-          <w:i w:val="false"/>
-          <w:iCs w:val="false"/>
-          <w:sz w:val="18"/>
-          <w:szCs w:val="18"/>
-        </w:rPr>
-        <w:t>await</w:t>
-      </w:r>
-      <w:r>
-        <w:rPr>
-          <w:rFonts w:ascii="Georgia" w:hAnsi="Georgia"/>
-          <w:b w:val="false"/>
-          <w:bCs/>
-          <w:i w:val="false"/>
-          <w:iCs/>
-          <w:sz w:val="18"/>
-          <w:szCs w:val="18"/>
-        </w:rPr>
-        <w:t xml:space="preserve"> </w:t>
-      </w:r>
-      <w:r>
-        <w:rPr>
-          <w:rFonts w:ascii="Georgia" w:hAnsi="Georgia"/>
-          <w:b w:val="false"/>
-          <w:bCs/>
-          <w:i/>
-          <w:iCs/>
-          <w:sz w:val="18"/>
-          <w:szCs w:val="18"/>
-        </w:rPr>
-        <w:t>fn</w:t>
+        <w:t>return value of async future</w:t>
+      </w:r>
+    </w:p>
+    <w:p>
+      <w:pPr>
+        <w:pStyle w:val="Normal"/>
+        <w:rPr>
+          <w:sz w:val="18"/>
+          <w:szCs w:val="18"/>
+        </w:rPr>
+      </w:pPr>
+      <w:r>
+        <w:rPr>
+          <w:rFonts w:ascii="Georgia" w:hAnsi="Georgia"/>
+          <w:b/>
+          <w:bCs/>
+          <w:i w:val="false"/>
+          <w:iCs w:val="false"/>
+          <w:sz w:val="18"/>
+          <w:szCs w:val="18"/>
+        </w:rPr>
+        <w:t>abort</w:t>
+      </w:r>
+      <w:r>
+        <w:rPr>
+          <w:rFonts w:ascii="Andale Mono" w:hAnsi="Andale Mono"/>
+          <w:b w:val="false"/>
+          <w:bCs w:val="false"/>
+          <w:i w:val="false"/>
+          <w:iCs w:val="false"/>
+          <w:sz w:val="16"/>
+          <w:szCs w:val="16"/>
+        </w:rPr>
+        <w:t>:async</w:t>
       </w:r>
       <w:r>
         <w:rPr>
@@ -6059,7 +5938,22 @@
           <w:sz w:val="18"/>
           <w:szCs w:val="18"/>
         </w:rPr>
-        <w:t>return value of async call</w:t>
+        <w:t>abort future</w:t>
+      </w:r>
+    </w:p>
+    <w:p>
+      <w:pPr>
+        <w:pStyle w:val="Normal"/>
+        <w:rPr>
+          <w:sz w:val="16"/>
+          <w:szCs w:val="16"/>
+        </w:rPr>
+      </w:pPr>
+      <w:r>
+        <w:rPr>
+          <w:sz w:val="16"/>
+          <w:szCs w:val="16"/>
+        </w:rPr>
       </w:r>
     </w:p>
     <w:p>
@@ -6389,31 +6283,7 @@
           <w:sz w:val="18"/>
           <w:szCs w:val="18"/>
         </w:rPr>
-        <w:t xml:space="preserve"> is (), return </w:t>
-      </w:r>
-      <w:r>
-        <w:rPr>
-          <w:rFonts w:ascii="Georgia" w:hAnsi="Georgia"/>
-          <w:b w:val="false"/>
-          <w:bCs w:val="false"/>
-          <w:i w:val="false"/>
-          <w:iCs w:val="false"/>
-          <w:sz w:val="18"/>
-          <w:szCs w:val="18"/>
-        </w:rPr>
-        <w:t xml:space="preserve">8 </w:t>
-      </w:r>
-      <w:r>
-        <w:rPr>
-          <w:rFonts w:ascii="Georgia" w:hAnsi="Georgia"/>
-          <w:b w:val="false"/>
-          <w:bCs w:val="false"/>
-          <w:i w:val="false"/>
-          <w:iCs w:val="false"/>
-          <w:sz w:val="18"/>
-          <w:szCs w:val="18"/>
-        </w:rPr>
-        <w:t>byte vector</w:t>
+        <w:t xml:space="preserve"> is (), return 8 byte vector</w:t>
       </w:r>
     </w:p>
     <w:p>
@@ -7075,29 +6945,29 @@
       <w:pPr>
         <w:pStyle w:val="Normal"/>
         <w:rPr>
-          <w:sz w:val="18"/>
-          <w:szCs w:val="18"/>
-        </w:rPr>
-      </w:pPr>
-      <w:r>
-        <w:rPr>
-          <w:sz w:val="18"/>
-          <w:szCs w:val="18"/>
-        </w:rPr>
-      </w:r>
-    </w:p>
-    <w:p>
-      <w:pPr>
-        <w:pStyle w:val="Normal"/>
-        <w:rPr>
-          <w:sz w:val="18"/>
-          <w:szCs w:val="18"/>
-        </w:rPr>
-      </w:pPr>
-      <w:r>
-        <w:rPr>
-          <w:sz w:val="18"/>
-          <w:szCs w:val="18"/>
+          <w:sz w:val="16"/>
+          <w:szCs w:val="16"/>
+        </w:rPr>
+      </w:pPr>
+      <w:r>
+        <w:rPr>
+          <w:sz w:val="16"/>
+          <w:szCs w:val="16"/>
+        </w:rPr>
+      </w:r>
+    </w:p>
+    <w:p>
+      <w:pPr>
+        <w:pStyle w:val="Normal"/>
+        <w:rPr>
+          <w:sz w:val="16"/>
+          <w:szCs w:val="16"/>
+        </w:rPr>
+      </w:pPr>
+      <w:r>
+        <w:rPr>
+          <w:sz w:val="16"/>
+          <w:szCs w:val="16"/>
         </w:rPr>
       </w:r>
     </w:p>
@@ -11214,7 +11084,13 @@
         </w:rPr>
       </w:pPr>
       <w:r>
-        <w:rPr/>
+        <w:rPr>
+          <w:rFonts w:ascii="Andale Mono" w:hAnsi="Andale Mono"/>
+          <w:b w:val="false"/>
+          <w:bCs w:val="false"/>
+          <w:sz w:val="16"/>
+          <w:szCs w:val="16"/>
+        </w:rPr>
       </w:r>
     </w:p>
     <w:p>

</xml_diff>

<commit_message>
#395 - mu: single thread version
</commit_message>
<xml_diff>
--- a/doc/refcards/mu-ref.docx
+++ b/doc/refcards/mu-ref.docx
@@ -66,7 +66,7 @@
           <w:tab w:val="left" w:pos="4110" w:leader="none"/>
         </w:tabs>
         <w:suppressAutoHyphens w:val="true"/>
-        <w:overflowPunct w:val="false"/>
+        <w:overflowPunct w:val="true"/>
         <w:bidi w:val="0"/>
         <w:spacing w:before="0" w:after="0"/>
         <w:ind w:left="0" w:right="0" w:hanging="0"/>
@@ -297,7 +297,19 @@
           <w:sz w:val="16"/>
           <w:szCs w:val="16"/>
         </w:rPr>
-        <w:t>0.0.14</w:t>
+        <w:t>0.0.1</w:t>
+      </w:r>
+      <w:r>
+        <w:rPr>
+          <w:rFonts w:ascii="Georgia" w:hAnsi="Georgia"/>
+          <w:b/>
+          <w:bCs/>
+          <w:i/>
+          <w:iCs/>
+          <w:sz w:val="16"/>
+          <w:szCs w:val="16"/>
+        </w:rPr>
+        <w:t>5</w:t>
       </w:r>
     </w:p>
     <w:p>
@@ -546,19 +558,19 @@
           <w:sz w:val="18"/>
           <w:szCs w:val="18"/>
         </w:rPr>
-        <w:t xml:space="preserve">keyword </w:t>
-      </w:r>
-      <w:r>
-        <w:rPr>
-          <w:rFonts w:ascii="Georgia" w:hAnsi="Georgia"/>
-          <w:b w:val="false"/>
-          <w:bCs w:val="false"/>
-          <w:i w:val="false"/>
-          <w:iCs w:val="false"/>
-          <w:sz w:val="18"/>
-          <w:szCs w:val="18"/>
-        </w:rPr>
-        <w:t xml:space="preserve"> (see </w:t>
+        <w:t xml:space="preserve">keyword, </w:t>
+      </w:r>
+      <w:r>
+        <w:rPr>
+          <w:rFonts w:ascii="Georgia" w:hAnsi="Georgia"/>
+          <w:b w:val="false"/>
+          <w:bCs w:val="false"/>
+          <w:i w:val="false"/>
+          <w:iCs w:val="false"/>
+          <w:sz w:val="18"/>
+          <w:szCs w:val="18"/>
+        </w:rPr>
+        <w:t xml:space="preserve">see </w:t>
       </w:r>
       <w:r>
         <w:rPr>
@@ -571,18 +583,6 @@
           <w:szCs w:val="18"/>
         </w:rPr>
         <w:t>Exceptions</w:t>
-      </w:r>
-      <w:r>
-        <w:rPr>
-          <w:rFonts w:ascii="Georgia" w:hAnsi="Georgia"/>
-          <w:b w:val="false"/>
-          <w:bCs w:val="false"/>
-          <w:i w:val="false"/>
-          <w:iCs w:val="false"/>
-          <w:sz w:val="18"/>
-          <w:szCs w:val="18"/>
-        </w:rPr>
-        <w:t>)</w:t>
       </w:r>
     </w:p>
     <w:p>
@@ -5086,6 +5086,129 @@
     <w:p>
       <w:pPr>
         <w:pStyle w:val="Normal"/>
+        <w:ind w:left="0" w:right="0" w:hanging="0"/>
+        <w:rPr>
+          <w:sz w:val="18"/>
+          <w:szCs w:val="18"/>
+        </w:rPr>
+      </w:pPr>
+      <w:r>
+        <w:rPr>
+          <w:sz w:val="16"/>
+          <w:szCs w:val="16"/>
+        </w:rPr>
+      </w:r>
+    </w:p>
+    <w:p>
+      <w:pPr>
+        <w:pStyle w:val="Normal"/>
+        <w:ind w:left="0" w:right="0" w:hanging="0"/>
+        <w:rPr>
+          <w:sz w:val="18"/>
+          <w:szCs w:val="18"/>
+        </w:rPr>
+      </w:pPr>
+      <w:r>
+        <w:rPr>
+          <w:rFonts w:ascii="Georgia" w:hAnsi="Georgia"/>
+          <w:b w:val="false"/>
+          <w:bCs w:val="false"/>
+          <w:i/>
+          <w:iCs/>
+          <w:caps w:val="false"/>
+          <w:smallCaps w:val="false"/>
+          <w:color w:val="24292E"/>
+          <w:spacing w:val="0"/>
+          <w:sz w:val="18"/>
+          <w:szCs w:val="18"/>
+        </w:rPr>
+        <w:tab/>
+        <w:tab/>
+      </w:r>
+      <w:r>
+        <w:rPr>
+          <w:rFonts w:ascii="Georgia" w:hAnsi="Georgia"/>
+          <w:b w:val="false"/>
+          <w:bCs w:val="false"/>
+          <w:i/>
+          <w:iCs/>
+          <w:caps w:val="false"/>
+          <w:smallCaps w:val="false"/>
+          <w:color w:val="24292E"/>
+          <w:spacing w:val="0"/>
+          <w:sz w:val="18"/>
+          <w:szCs w:val="18"/>
+        </w:rPr>
+        <w:t>async</w:t>
+      </w:r>
+      <w:r>
+        <w:rPr>
+          <w:rFonts w:ascii="Georgia" w:hAnsi="Georgia"/>
+          <w:b w:val="false"/>
+          <w:bCs w:val="false"/>
+          <w:i w:val="false"/>
+          <w:iCs w:val="false"/>
+          <w:caps w:val="false"/>
+          <w:smallCaps w:val="false"/>
+          <w:color w:val="24292E"/>
+          <w:spacing w:val="0"/>
+          <w:sz w:val="18"/>
+          <w:szCs w:val="18"/>
+        </w:rPr>
+        <w:t xml:space="preserve">: </w:t>
+      </w:r>
+      <w:r>
+        <w:rPr>
+          <w:rFonts w:ascii="Andale Mono" w:hAnsi="Andale Mono"/>
+          <w:b w:val="false"/>
+          <w:bCs w:val="false"/>
+          <w:i w:val="false"/>
+          <w:iCs w:val="false"/>
+          <w:caps w:val="false"/>
+          <w:smallCaps w:val="false"/>
+          <w:color w:val="24292E"/>
+          <w:spacing w:val="0"/>
+          <w:sz w:val="16"/>
+          <w:szCs w:val="16"/>
+        </w:rPr>
+        <w:t>#&lt;</w:t>
+      </w:r>
+      <w:r>
+        <w:rPr>
+          <w:rFonts w:ascii="Andale Mono" w:hAnsi="Andale Mono"/>
+          <w:b w:val="false"/>
+          <w:bCs w:val="false"/>
+          <w:i w:val="false"/>
+          <w:iCs w:val="false"/>
+          <w:caps w:val="false"/>
+          <w:smallCaps w:val="false"/>
+          <w:color w:val="24292E"/>
+          <w:spacing w:val="0"/>
+          <w:sz w:val="16"/>
+          <w:szCs w:val="16"/>
+        </w:rPr>
+        <w:t>async id=xxxxx</w:t>
+      </w:r>
+      <w:r>
+        <w:rPr>
+          <w:rFonts w:ascii="Andale Mono" w:hAnsi="Andale Mono"/>
+          <w:b w:val="false"/>
+          <w:bCs w:val="false"/>
+          <w:i w:val="false"/>
+          <w:iCs w:val="false"/>
+          <w:caps w:val="false"/>
+          <w:smallCaps w:val="false"/>
+          <w:color w:val="24292E"/>
+          <w:spacing w:val="0"/>
+          <w:sz w:val="16"/>
+          <w:szCs w:val="16"/>
+        </w:rPr>
+        <w:t>)</w:t>
+      </w:r>
+    </w:p>
+    <w:p>
+      <w:pPr>
+        <w:pStyle w:val="Normal"/>
         <w:rPr>
           <w:sz w:val="16"/>
           <w:szCs w:val="16"/>
@@ -5666,7 +5789,7 @@
           <w:sz w:val="18"/>
           <w:szCs w:val="18"/>
         </w:rPr>
-        <w:t>async</w:t>
+        <w:t>*async</w:t>
       </w:r>
       <w:r>
         <w:rPr>
@@ -5795,7 +5918,7 @@
           <w:sz w:val="18"/>
           <w:szCs w:val="18"/>
         </w:rPr>
-        <w:t>await</w:t>
+        <w:t>*await</w:t>
       </w:r>
       <w:r>
         <w:rPr>
@@ -5877,7 +6000,7 @@
           <w:sz w:val="18"/>
           <w:szCs w:val="18"/>
         </w:rPr>
-        <w:t>abort</w:t>
+        <w:t>*abort</w:t>
       </w:r>
       <w:r>
         <w:rPr>
@@ -6939,36 +7062,6 @@
           <w:lang w:val="en-US" w:eastAsia="zh-CN" w:bidi="hi-IN"/>
         </w:rPr>
         <w:t xml:space="preserve"> μs</w:t>
-      </w:r>
-    </w:p>
-    <w:p>
-      <w:pPr>
-        <w:pStyle w:val="Normal"/>
-        <w:rPr>
-          <w:sz w:val="16"/>
-          <w:szCs w:val="16"/>
-        </w:rPr>
-      </w:pPr>
-      <w:r>
-        <w:rPr>
-          <w:sz w:val="16"/>
-          <w:szCs w:val="16"/>
-        </w:rPr>
-      </w:r>
-    </w:p>
-    <w:p>
-      <w:pPr>
-        <w:pStyle w:val="Normal"/>
-        <w:rPr>
-          <w:sz w:val="16"/>
-          <w:szCs w:val="16"/>
-        </w:rPr>
-      </w:pPr>
-      <w:r>
-        <w:rPr>
-          <w:sz w:val="16"/>
-          <w:szCs w:val="16"/>
-        </w:rPr>
       </w:r>
     </w:p>
     <w:p>
@@ -18296,7 +18389,7 @@
     <w:pPr>
       <w:widowControl/>
       <w:suppressAutoHyphens w:val="true"/>
-      <w:overflowPunct w:val="false"/>
+      <w:overflowPunct w:val="true"/>
       <w:bidi w:val="0"/>
       <w:spacing w:before="0" w:after="0"/>
       <w:jc w:val="left"/>

</xml_diff>

<commit_message>
#404 - core: defmacro should not intern symbol
</commit_message>
<xml_diff>
--- a/doc/refcards/mu-ref.docx
+++ b/doc/refcards/mu-ref.docx
@@ -66,7 +66,7 @@
           <w:tab w:val="left" w:pos="4110" w:leader="none"/>
         </w:tabs>
         <w:suppressAutoHyphens w:val="true"/>
-        <w:overflowPunct w:val="true"/>
+        <w:overflowPunct w:val="false"/>
         <w:bidi w:val="0"/>
         <w:spacing w:before="0" w:after="0"/>
         <w:ind w:left="0" w:right="0" w:hanging="0"/>
@@ -297,19 +297,7 @@
           <w:sz w:val="16"/>
           <w:szCs w:val="16"/>
         </w:rPr>
-        <w:t>0.0.1</w:t>
-      </w:r>
-      <w:r>
-        <w:rPr>
-          <w:rFonts w:ascii="Georgia" w:hAnsi="Georgia"/>
-          <w:b/>
-          <w:bCs/>
-          <w:i/>
-          <w:iCs/>
-          <w:sz w:val="16"/>
-          <w:szCs w:val="16"/>
-        </w:rPr>
-        <w:t>5</w:t>
+        <w:t>0.0.15</w:t>
       </w:r>
     </w:p>
     <w:p>
@@ -5094,8 +5082,8 @@
       </w:pPr>
       <w:r>
         <w:rPr>
-          <w:sz w:val="16"/>
-          <w:szCs w:val="16"/>
+          <w:sz w:val="18"/>
+          <w:szCs w:val="18"/>
         </w:rPr>
       </w:r>
     </w:p>
@@ -5124,14 +5112,15 @@
         </w:rPr>
         <w:tab/>
         <w:tab/>
-      </w:r>
-      <w:r>
-        <w:rPr>
-          <w:rFonts w:ascii="Georgia" w:hAnsi="Georgia"/>
-          <w:b w:val="false"/>
-          <w:bCs w:val="false"/>
-          <w:i/>
-          <w:iCs/>
+        <w:t>async</w:t>
+      </w:r>
+      <w:r>
+        <w:rPr>
+          <w:rFonts w:ascii="Georgia" w:hAnsi="Georgia"/>
+          <w:b w:val="false"/>
+          <w:bCs w:val="false"/>
+          <w:i w:val="false"/>
+          <w:iCs w:val="false"/>
           <w:caps w:val="false"/>
           <w:smallCaps w:val="false"/>
           <w:color w:val="24292E"/>
@@ -5139,11 +5128,11 @@
           <w:sz w:val="18"/>
           <w:szCs w:val="18"/>
         </w:rPr>
-        <w:t>async</w:t>
-      </w:r>
-      <w:r>
-        <w:rPr>
-          <w:rFonts w:ascii="Georgia" w:hAnsi="Georgia"/>
+        <w:t xml:space="preserve">: </w:t>
+      </w:r>
+      <w:r>
+        <w:rPr>
+          <w:rFonts w:ascii="Andale Mono" w:hAnsi="Andale Mono"/>
           <w:b w:val="false"/>
           <w:bCs w:val="false"/>
           <w:i w:val="false"/>
@@ -5152,58 +5141,10 @@
           <w:smallCaps w:val="false"/>
           <w:color w:val="24292E"/>
           <w:spacing w:val="0"/>
-          <w:sz w:val="18"/>
-          <w:szCs w:val="18"/>
-        </w:rPr>
-        <w:t xml:space="preserve">: </w:t>
-      </w:r>
-      <w:r>
-        <w:rPr>
-          <w:rFonts w:ascii="Andale Mono" w:hAnsi="Andale Mono"/>
-          <w:b w:val="false"/>
-          <w:bCs w:val="false"/>
-          <w:i w:val="false"/>
-          <w:iCs w:val="false"/>
-          <w:caps w:val="false"/>
-          <w:smallCaps w:val="false"/>
-          <w:color w:val="24292E"/>
-          <w:spacing w:val="0"/>
-          <w:sz w:val="16"/>
-          <w:szCs w:val="16"/>
-        </w:rPr>
-        <w:t>#&lt;</w:t>
-      </w:r>
-      <w:r>
-        <w:rPr>
-          <w:rFonts w:ascii="Andale Mono" w:hAnsi="Andale Mono"/>
-          <w:b w:val="false"/>
-          <w:bCs w:val="false"/>
-          <w:i w:val="false"/>
-          <w:iCs w:val="false"/>
-          <w:caps w:val="false"/>
-          <w:smallCaps w:val="false"/>
-          <w:color w:val="24292E"/>
-          <w:spacing w:val="0"/>
-          <w:sz w:val="16"/>
-          <w:szCs w:val="16"/>
-        </w:rPr>
-        <w:t>async id=xxxxx</w:t>
-      </w:r>
-      <w:r>
-        <w:rPr>
-          <w:rFonts w:ascii="Andale Mono" w:hAnsi="Andale Mono"/>
-          <w:b w:val="false"/>
-          <w:bCs w:val="false"/>
-          <w:i w:val="false"/>
-          <w:iCs w:val="false"/>
-          <w:caps w:val="false"/>
-          <w:smallCaps w:val="false"/>
-          <w:color w:val="24292E"/>
-          <w:spacing w:val="0"/>
-          <w:sz w:val="16"/>
-          <w:szCs w:val="16"/>
-        </w:rPr>
-        <w:t>)</w:t>
+          <w:sz w:val="16"/>
+          <w:szCs w:val="16"/>
+        </w:rPr>
+        <w:t>#&lt;async id=xxxxx)</w:t>
       </w:r>
     </w:p>
     <w:p>
@@ -14232,43 +14173,15 @@
           <w:u w:val="none"/>
           <w:lang w:val="en-US" w:eastAsia="zh-CN" w:bidi="hi-IN"/>
         </w:rPr>
-        <w:t>to namespace</w:t>
-      </w:r>
-    </w:p>
-    <w:p>
-      <w:pPr>
-        <w:pStyle w:val="Normal"/>
-        <w:ind w:left="0" w:right="0" w:hanging="0"/>
-        <w:rPr>
-          <w:rFonts w:ascii="Georgia" w:hAnsi="Georgia"/>
-          <w:sz w:val="16"/>
-          <w:szCs w:val="16"/>
-        </w:rPr>
-      </w:pPr>
-      <w:r>
-        <w:rPr>
-          <w:rFonts w:ascii="Georgia" w:hAnsi="Georgia"/>
-          <w:sz w:val="16"/>
-          <w:szCs w:val="16"/>
-        </w:rPr>
-      </w:r>
-    </w:p>
-    <w:p>
-      <w:pPr>
-        <w:pStyle w:val="Normal"/>
-        <w:ind w:left="0" w:right="0" w:hanging="0"/>
-        <w:rPr>
-          <w:sz w:val="18"/>
-          <w:szCs w:val="18"/>
-        </w:rPr>
-      </w:pPr>
+        <w:t xml:space="preserve">to </w:t>
+      </w:r>
       <w:r>
         <w:rPr>
           <w:rFonts w:eastAsia="Songti SC" w:cs="Arial Unicode MS" w:ascii="Georgia" w:hAnsi="Georgia"/>
-          <w:b/>
-          <w:bCs/>
-          <w:i w:val="false"/>
-          <w:iCs w:val="false"/>
+          <w:b w:val="false"/>
+          <w:bCs w:val="false"/>
+          <w:i/>
+          <w:iCs/>
           <w:color w:val="auto"/>
           <w:kern w:val="2"/>
           <w:sz w:val="18"/>
@@ -14276,15 +14189,43 @@
           <w:u w:val="none"/>
           <w:lang w:val="en-US" w:eastAsia="zh-CN" w:bidi="hi-IN"/>
         </w:rPr>
-        <w:t xml:space="preserve">untern </w:t>
-      </w:r>
+        <w:t>namespace</w:t>
+      </w:r>
+    </w:p>
+    <w:p>
+      <w:pPr>
+        <w:pStyle w:val="Normal"/>
+        <w:ind w:left="0" w:right="0" w:hanging="0"/>
+        <w:rPr>
+          <w:rFonts w:ascii="Georgia" w:hAnsi="Georgia"/>
+          <w:sz w:val="16"/>
+          <w:szCs w:val="16"/>
+        </w:rPr>
+      </w:pPr>
+      <w:r>
+        <w:rPr>
+          <w:rFonts w:ascii="Georgia" w:hAnsi="Georgia"/>
+          <w:sz w:val="16"/>
+          <w:szCs w:val="16"/>
+        </w:rPr>
+      </w:r>
+    </w:p>
+    <w:p>
+      <w:pPr>
+        <w:pStyle w:val="Normal"/>
+        <w:ind w:left="0" w:right="0" w:hanging="0"/>
+        <w:rPr>
+          <w:sz w:val="18"/>
+          <w:szCs w:val="18"/>
+        </w:rPr>
+      </w:pPr>
       <w:r>
         <w:rPr>
           <w:rFonts w:eastAsia="Songti SC" w:cs="Arial Unicode MS" w:ascii="Georgia" w:hAnsi="Georgia"/>
-          <w:b w:val="false"/>
-          <w:bCs w:val="false"/>
-          <w:i/>
-          <w:iCs/>
+          <w:b/>
+          <w:bCs/>
+          <w:i w:val="false"/>
+          <w:iCs w:val="false"/>
           <w:color w:val="auto"/>
           <w:kern w:val="2"/>
           <w:sz w:val="18"/>
@@ -14292,18 +14233,8 @@
           <w:u w:val="none"/>
           <w:lang w:val="en-US" w:eastAsia="zh-CN" w:bidi="hi-IN"/>
         </w:rPr>
-        <w:t>ns  string</w:t>
-      </w:r>
-    </w:p>
-    <w:p>
-      <w:pPr>
-        <w:pStyle w:val="Normal"/>
-        <w:ind w:left="0" w:right="0" w:hanging="0"/>
-        <w:rPr>
-          <w:sz w:val="18"/>
-          <w:szCs w:val="18"/>
-        </w:rPr>
-      </w:pPr>
+        <w:t xml:space="preserve">untern </w:t>
+      </w:r>
       <w:r>
         <w:rPr>
           <w:rFonts w:eastAsia="Songti SC" w:cs="Arial Unicode MS" w:ascii="Georgia" w:hAnsi="Georgia"/>
@@ -14318,17 +14249,25 @@
           <w:u w:val="none"/>
           <w:lang w:val="en-US" w:eastAsia="zh-CN" w:bidi="hi-IN"/>
         </w:rPr>
-        <w:tab/>
-        <w:tab/>
-        <w:t xml:space="preserve">symbol, </w:t>
-      </w:r>
+        <w:t>ns  string</w:t>
+      </w:r>
+    </w:p>
+    <w:p>
+      <w:pPr>
+        <w:pStyle w:val="Normal"/>
+        <w:ind w:left="0" w:right="0" w:hanging="0"/>
+        <w:rPr>
+          <w:sz w:val="18"/>
+          <w:szCs w:val="18"/>
+        </w:rPr>
+      </w:pPr>
       <w:r>
         <w:rPr>
           <w:rFonts w:eastAsia="Songti SC" w:cs="Arial Unicode MS" w:ascii="Georgia" w:hAnsi="Georgia"/>
           <w:b w:val="false"/>
           <w:bCs w:val="false"/>
-          <w:i w:val="false"/>
-          <w:iCs w:val="false"/>
+          <w:i/>
+          <w:iCs/>
           <w:color w:val="auto"/>
           <w:kern w:val="2"/>
           <w:sz w:val="18"/>
@@ -14336,34 +14275,37 @@
           <w:u w:val="none"/>
           <w:lang w:val="en-US" w:eastAsia="zh-CN" w:bidi="hi-IN"/>
         </w:rPr>
-        <w:t>intern unbound symbol</w:t>
-      </w:r>
-    </w:p>
-    <w:p>
-      <w:pPr>
-        <w:pStyle w:val="Normal"/>
-        <w:ind w:left="0" w:right="0" w:hanging="0"/>
-        <w:rPr>
-          <w:rFonts w:ascii="Georgia" w:hAnsi="Georgia" w:eastAsia="Songti SC" w:cs="Arial Unicode MS"/>
-          <w:b/>
-          <w:b/>
-          <w:bCs/>
-          <w:i w:val="false"/>
+        <w:tab/>
+        <w:tab/>
+        <w:t xml:space="preserve">symbol, </w:t>
+      </w:r>
+      <w:r>
+        <w:rPr>
+          <w:rFonts w:eastAsia="Songti SC" w:cs="Arial Unicode MS" w:ascii="Georgia" w:hAnsi="Georgia"/>
+          <w:b w:val="false"/>
+          <w:bCs w:val="false"/>
           <w:i w:val="false"/>
           <w:iCs w:val="false"/>
           <w:color w:val="auto"/>
           <w:kern w:val="2"/>
-          <w:sz w:val="16"/>
-          <w:szCs w:val="16"/>
+          <w:sz w:val="18"/>
+          <w:szCs w:val="18"/>
           <w:u w:val="none"/>
           <w:lang w:val="en-US" w:eastAsia="zh-CN" w:bidi="hi-IN"/>
         </w:rPr>
-      </w:pPr>
-      <w:r>
-        <w:rPr>
-          <w:rFonts w:eastAsia="Songti SC" w:cs="Arial Unicode MS" w:ascii="Georgia" w:hAnsi="Georgia"/>
-          <w:b/>
-          <w:bCs/>
+        <w:t>intern unbound symbol</w:t>
+      </w:r>
+    </w:p>
+    <w:p>
+      <w:pPr>
+        <w:pStyle w:val="Normal"/>
+        <w:ind w:left="0" w:right="0" w:hanging="0"/>
+        <w:rPr>
+          <w:rFonts w:ascii="Georgia" w:hAnsi="Georgia" w:eastAsia="Songti SC" w:cs="Arial Unicode MS"/>
+          <w:b/>
+          <w:b/>
+          <w:bCs/>
+          <w:i w:val="false"/>
           <w:i w:val="false"/>
           <w:iCs w:val="false"/>
           <w:color w:val="auto"/>
@@ -14373,16 +14315,6 @@
           <w:u w:val="none"/>
           <w:lang w:val="en-US" w:eastAsia="zh-CN" w:bidi="hi-IN"/>
         </w:rPr>
-      </w:r>
-    </w:p>
-    <w:p>
-      <w:pPr>
-        <w:pStyle w:val="Normal"/>
-        <w:ind w:left="0" w:right="0" w:hanging="0"/>
-        <w:rPr>
-          <w:sz w:val="18"/>
-          <w:szCs w:val="18"/>
-        </w:rPr>
       </w:pPr>
       <w:r>
         <w:rPr>
@@ -14393,20 +14325,29 @@
           <w:iCs w:val="false"/>
           <w:color w:val="auto"/>
           <w:kern w:val="2"/>
-          <w:sz w:val="18"/>
-          <w:szCs w:val="18"/>
+          <w:sz w:val="16"/>
+          <w:szCs w:val="16"/>
           <w:u w:val="none"/>
           <w:lang w:val="en-US" w:eastAsia="zh-CN" w:bidi="hi-IN"/>
         </w:rPr>
-        <w:t xml:space="preserve">intern </w:t>
-      </w:r>
+      </w:r>
+    </w:p>
+    <w:p>
+      <w:pPr>
+        <w:pStyle w:val="Normal"/>
+        <w:ind w:left="0" w:right="0" w:hanging="0"/>
+        <w:rPr>
+          <w:sz w:val="18"/>
+          <w:szCs w:val="18"/>
+        </w:rPr>
+      </w:pPr>
       <w:r>
         <w:rPr>
           <w:rFonts w:eastAsia="Songti SC" w:cs="Arial Unicode MS" w:ascii="Georgia" w:hAnsi="Georgia"/>
-          <w:b w:val="false"/>
-          <w:bCs w:val="false"/>
-          <w:i/>
-          <w:iCs/>
+          <w:b/>
+          <w:bCs/>
+          <w:i w:val="false"/>
+          <w:iCs w:val="false"/>
           <w:color w:val="auto"/>
           <w:kern w:val="2"/>
           <w:sz w:val="18"/>
@@ -14414,18 +14355,8 @@
           <w:u w:val="none"/>
           <w:lang w:val="en-US" w:eastAsia="zh-CN" w:bidi="hi-IN"/>
         </w:rPr>
-        <w:t>ns string value</w:t>
-      </w:r>
-    </w:p>
-    <w:p>
-      <w:pPr>
-        <w:pStyle w:val="Normal"/>
-        <w:ind w:left="0" w:right="0" w:hanging="0"/>
-        <w:rPr>
-          <w:sz w:val="18"/>
-          <w:szCs w:val="18"/>
-        </w:rPr>
-      </w:pPr>
+        <w:t xml:space="preserve">intern </w:t>
+      </w:r>
       <w:r>
         <w:rPr>
           <w:rFonts w:eastAsia="Songti SC" w:cs="Arial Unicode MS" w:ascii="Georgia" w:hAnsi="Georgia"/>
@@ -14440,17 +14371,25 @@
           <w:u w:val="none"/>
           <w:lang w:val="en-US" w:eastAsia="zh-CN" w:bidi="hi-IN"/>
         </w:rPr>
-        <w:tab/>
-        <w:tab/>
-        <w:t xml:space="preserve">symbol, </w:t>
-      </w:r>
+        <w:t>ns string value</w:t>
+      </w:r>
+    </w:p>
+    <w:p>
+      <w:pPr>
+        <w:pStyle w:val="Normal"/>
+        <w:ind w:left="0" w:right="0" w:hanging="0"/>
+        <w:rPr>
+          <w:sz w:val="18"/>
+          <w:szCs w:val="18"/>
+        </w:rPr>
+      </w:pPr>
       <w:r>
         <w:rPr>
           <w:rFonts w:eastAsia="Songti SC" w:cs="Arial Unicode MS" w:ascii="Georgia" w:hAnsi="Georgia"/>
           <w:b w:val="false"/>
           <w:bCs w:val="false"/>
-          <w:i w:val="false"/>
-          <w:iCs w:val="false"/>
+          <w:i/>
+          <w:iCs/>
           <w:color w:val="auto"/>
           <w:kern w:val="2"/>
           <w:sz w:val="18"/>
@@ -14458,109 +14397,10 @@
           <w:u w:val="none"/>
           <w:lang w:val="en-US" w:eastAsia="zh-CN" w:bidi="hi-IN"/>
         </w:rPr>
-        <w:t>intern bound symbol</w:t>
-      </w:r>
-    </w:p>
-    <w:p>
-      <w:pPr>
-        <w:pStyle w:val="Normal"/>
-        <w:ind w:left="0" w:right="0" w:hanging="0"/>
-        <w:rPr>
-          <w:rFonts w:ascii="Georgia" w:hAnsi="Georgia"/>
-          <w:sz w:val="16"/>
-          <w:szCs w:val="16"/>
-        </w:rPr>
-      </w:pPr>
-      <w:r>
-        <w:rPr>
-          <w:rFonts w:ascii="Georgia" w:hAnsi="Georgia"/>
-          <w:sz w:val="16"/>
-          <w:szCs w:val="16"/>
-        </w:rPr>
-      </w:r>
-    </w:p>
-    <w:p>
-      <w:pPr>
-        <w:pStyle w:val="Normal"/>
-        <w:rPr>
-          <w:sz w:val="18"/>
-          <w:szCs w:val="18"/>
-        </w:rPr>
-      </w:pPr>
-      <w:r>
-        <w:rPr>
-          <w:rFonts w:ascii="Georgia" w:hAnsi="Georgia"/>
-          <w:b/>
-          <w:bCs/>
-          <w:i w:val="false"/>
-          <w:iCs w:val="false"/>
-          <w:sz w:val="18"/>
-          <w:szCs w:val="18"/>
-        </w:rPr>
-        <w:t>ns-find</w:t>
-      </w:r>
-      <w:r>
-        <w:rPr>
-          <w:rFonts w:ascii="Georgia" w:hAnsi="Georgia"/>
-          <w:b w:val="false"/>
-          <w:i w:val="false"/>
-          <w:iCs/>
-          <w:sz w:val="18"/>
-          <w:szCs w:val="18"/>
-        </w:rPr>
-        <w:t xml:space="preserve"> </w:t>
-      </w:r>
-      <w:r>
-        <w:rPr>
-          <w:rFonts w:ascii="Georgia" w:hAnsi="Georgia"/>
-          <w:i/>
-          <w:iCs/>
-          <w:sz w:val="18"/>
-          <w:szCs w:val="18"/>
-        </w:rPr>
-        <w:t>ns</w:t>
-      </w:r>
-      <w:r>
-        <w:rPr>
-          <w:rFonts w:ascii="Georgia" w:hAnsi="Georgia"/>
-          <w:b w:val="false"/>
-          <w:i w:val="false"/>
-          <w:iCs/>
-          <w:sz w:val="18"/>
-          <w:szCs w:val="18"/>
-        </w:rPr>
-        <w:t xml:space="preserve"> </w:t>
-      </w:r>
-      <w:r>
-        <w:rPr>
-          <w:rFonts w:ascii="Georgia" w:hAnsi="Georgia"/>
-          <w:i/>
-          <w:iCs/>
-          <w:sz w:val="18"/>
-          <w:szCs w:val="18"/>
-        </w:rPr>
-        <w:t>string</w:t>
-      </w:r>
-      <w:r>
-        <w:rPr>
-          <w:rFonts w:ascii="Georgia" w:hAnsi="Georgia"/>
-          <w:b w:val="false"/>
-          <w:i w:val="false"/>
-          <w:iCs w:val="false"/>
-          <w:sz w:val="18"/>
-          <w:szCs w:val="18"/>
-        </w:rPr>
-        <w:t xml:space="preserve">    </w:t>
-      </w:r>
-    </w:p>
-    <w:p>
-      <w:pPr>
-        <w:pStyle w:val="Normal"/>
-        <w:rPr>
-          <w:sz w:val="18"/>
-          <w:szCs w:val="18"/>
-        </w:rPr>
-      </w:pPr>
+        <w:tab/>
+        <w:tab/>
+        <w:t xml:space="preserve">symbol, </w:t>
+      </w:r>
       <w:r>
         <w:rPr>
           <w:rFonts w:eastAsia="Songti SC" w:cs="Arial Unicode MS" w:ascii="Georgia" w:hAnsi="Georgia"/>
@@ -14575,16 +14415,116 @@
           <w:u w:val="none"/>
           <w:lang w:val="en-US" w:eastAsia="zh-CN" w:bidi="hi-IN"/>
         </w:rPr>
-        <w:tab/>
-        <w:tab/>
-      </w:r>
+        <w:t>intern bound symbol</w:t>
+      </w:r>
+    </w:p>
+    <w:p>
+      <w:pPr>
+        <w:pStyle w:val="Normal"/>
+        <w:ind w:left="0" w:right="0" w:hanging="0"/>
+        <w:rPr>
+          <w:rFonts w:ascii="Georgia" w:hAnsi="Georgia"/>
+          <w:sz w:val="16"/>
+          <w:szCs w:val="16"/>
+        </w:rPr>
+      </w:pPr>
+      <w:r>
+        <w:rPr>
+          <w:rFonts w:ascii="Georgia" w:hAnsi="Georgia"/>
+          <w:sz w:val="16"/>
+          <w:szCs w:val="16"/>
+        </w:rPr>
+      </w:r>
+    </w:p>
+    <w:p>
+      <w:pPr>
+        <w:pStyle w:val="Normal"/>
+        <w:rPr>
+          <w:sz w:val="18"/>
+          <w:szCs w:val="18"/>
+        </w:rPr>
+      </w:pPr>
+      <w:r>
+        <w:rPr>
+          <w:rFonts w:ascii="Georgia" w:hAnsi="Georgia"/>
+          <w:b/>
+          <w:bCs/>
+          <w:i w:val="false"/>
+          <w:iCs w:val="false"/>
+          <w:sz w:val="18"/>
+          <w:szCs w:val="18"/>
+        </w:rPr>
+        <w:t>ns-find</w:t>
+      </w:r>
+      <w:r>
+        <w:rPr>
+          <w:rFonts w:ascii="Georgia" w:hAnsi="Georgia"/>
+          <w:b w:val="false"/>
+          <w:i w:val="false"/>
+          <w:iCs/>
+          <w:sz w:val="18"/>
+          <w:szCs w:val="18"/>
+        </w:rPr>
+        <w:t xml:space="preserve"> </w:t>
+      </w:r>
+      <w:r>
+        <w:rPr>
+          <w:rFonts w:ascii="Georgia" w:hAnsi="Georgia"/>
+          <w:i/>
+          <w:iCs/>
+          <w:sz w:val="18"/>
+          <w:szCs w:val="18"/>
+        </w:rPr>
+        <w:t>ns</w:t>
+      </w:r>
+      <w:r>
+        <w:rPr>
+          <w:rFonts w:ascii="Georgia" w:hAnsi="Georgia"/>
+          <w:b w:val="false"/>
+          <w:i w:val="false"/>
+          <w:iCs/>
+          <w:sz w:val="18"/>
+          <w:szCs w:val="18"/>
+        </w:rPr>
+        <w:t xml:space="preserve"> </w:t>
+      </w:r>
+      <w:r>
+        <w:rPr>
+          <w:rFonts w:ascii="Georgia" w:hAnsi="Georgia"/>
+          <w:i/>
+          <w:iCs/>
+          <w:sz w:val="18"/>
+          <w:szCs w:val="18"/>
+        </w:rPr>
+        <w:t>string</w:t>
+      </w:r>
+      <w:r>
+        <w:rPr>
+          <w:rFonts w:ascii="Georgia" w:hAnsi="Georgia"/>
+          <w:b w:val="false"/>
+          <w:i w:val="false"/>
+          <w:iCs w:val="false"/>
+          <w:sz w:val="18"/>
+          <w:szCs w:val="18"/>
+        </w:rPr>
+        <w:t xml:space="preserve">    </w:t>
+      </w:r>
+    </w:p>
+    <w:p>
+      <w:pPr>
+        <w:pStyle w:val="Normal"/>
+        <w:rPr>
+          <w:sz w:val="18"/>
+          <w:szCs w:val="18"/>
+        </w:rPr>
+      </w:pPr>
       <w:r>
         <w:rPr>
           <w:rFonts w:eastAsia="Songti SC" w:cs="Arial Unicode MS" w:ascii="Georgia" w:hAnsi="Georgia"/>
           <w:b w:val="false"/>
           <w:bCs w:val="false"/>
-          <w:i/>
-          <w:iCs/>
+          <w:i w:val="false"/>
+          <w:iCs w:val="false"/>
           <w:color w:val="auto"/>
           <w:kern w:val="2"/>
           <w:sz w:val="18"/>
@@ -14592,156 +14532,8 @@
           <w:u w:val="none"/>
           <w:lang w:val="en-US" w:eastAsia="zh-CN" w:bidi="hi-IN"/>
         </w:rPr>
-        <w:t xml:space="preserve">symbol, </w:t>
-      </w:r>
-      <w:r>
-        <w:rPr>
-          <w:rFonts w:ascii="Georgia" w:hAnsi="Georgia"/>
-          <w:i w:val="false"/>
-          <w:iCs w:val="false"/>
-          <w:sz w:val="18"/>
-          <w:szCs w:val="18"/>
-        </w:rPr>
-        <w:t>map</w:t>
-      </w:r>
-      <w:r>
-        <w:rPr>
-          <w:rFonts w:ascii="Georgia" w:hAnsi="Georgia"/>
-          <w:b w:val="false"/>
-          <w:i w:val="false"/>
-          <w:iCs w:val="false"/>
-          <w:sz w:val="18"/>
-          <w:szCs w:val="18"/>
-        </w:rPr>
-        <w:t xml:space="preserve"> </w:t>
-      </w:r>
-      <w:r>
-        <w:rPr>
-          <w:rFonts w:ascii="Georgia" w:hAnsi="Georgia"/>
-          <w:i/>
-          <w:iCs/>
-          <w:sz w:val="18"/>
-          <w:szCs w:val="18"/>
-        </w:rPr>
-        <w:t>string</w:t>
-      </w:r>
-      <w:r>
-        <w:rPr>
-          <w:rFonts w:ascii="Georgia" w:hAnsi="Georgia"/>
-          <w:b w:val="false"/>
-          <w:i w:val="false"/>
-          <w:iCs/>
-          <w:sz w:val="18"/>
-          <w:szCs w:val="18"/>
-        </w:rPr>
-        <w:t xml:space="preserve"> </w:t>
-      </w:r>
-      <w:r>
-        <w:rPr>
-          <w:rFonts w:ascii="Georgia" w:hAnsi="Georgia"/>
-          <w:i w:val="false"/>
-          <w:iCs w:val="false"/>
-          <w:sz w:val="18"/>
-          <w:szCs w:val="18"/>
-        </w:rPr>
-        <w:t>to</w:t>
-      </w:r>
-      <w:r>
-        <w:rPr>
-          <w:rFonts w:ascii="Georgia" w:hAnsi="Georgia"/>
-          <w:b w:val="false"/>
-          <w:i w:val="false"/>
-          <w:iCs w:val="false"/>
-          <w:sz w:val="18"/>
-          <w:szCs w:val="18"/>
-        </w:rPr>
-        <w:t xml:space="preserve"> </w:t>
-      </w:r>
-      <w:r>
-        <w:rPr>
-          <w:rFonts w:ascii="Georgia" w:hAnsi="Georgia"/>
-          <w:i/>
-          <w:iCs/>
-          <w:sz w:val="18"/>
-          <w:szCs w:val="18"/>
-        </w:rPr>
-        <w:t>symbol</w:t>
-      </w:r>
-    </w:p>
-    <w:p>
-      <w:pPr>
-        <w:pStyle w:val="Normal"/>
-        <w:rPr>
-          <w:sz w:val="16"/>
-          <w:szCs w:val="16"/>
-        </w:rPr>
-      </w:pPr>
-      <w:r>
-        <w:rPr>
-          <w:sz w:val="16"/>
-          <w:szCs w:val="16"/>
-        </w:rPr>
-      </w:r>
-    </w:p>
-    <w:p>
-      <w:pPr>
-        <w:pStyle w:val="Normal"/>
-        <w:rPr>
-          <w:sz w:val="18"/>
-          <w:szCs w:val="18"/>
-        </w:rPr>
-      </w:pPr>
-      <w:r>
-        <w:rPr>
-          <w:rFonts w:ascii="Georgia" w:hAnsi="Georgia"/>
-          <w:b/>
-          <w:bCs/>
-          <w:sz w:val="18"/>
-          <w:szCs w:val="18"/>
-        </w:rPr>
-        <w:t>ns-name</w:t>
-      </w:r>
-      <w:r>
-        <w:rPr>
-          <w:rFonts w:ascii="Georgia" w:hAnsi="Georgia"/>
-          <w:b w:val="false"/>
-          <w:i w:val="false"/>
-          <w:sz w:val="18"/>
-          <w:szCs w:val="18"/>
-        </w:rPr>
-        <w:t xml:space="preserve"> </w:t>
-      </w:r>
-      <w:r>
-        <w:rPr>
-          <w:rFonts w:ascii="Georgia" w:hAnsi="Georgia"/>
-          <w:i/>
-          <w:iCs/>
-          <w:sz w:val="18"/>
-          <w:szCs w:val="18"/>
-        </w:rPr>
-        <w:t>ns</w:t>
-      </w:r>
-      <w:r>
-        <w:rPr>
-          <w:rFonts w:ascii="Georgia" w:hAnsi="Georgia"/>
-          <w:b w:val="false"/>
-          <w:i w:val="false"/>
-          <w:iCs/>
-          <w:sz w:val="18"/>
-          <w:szCs w:val="18"/>
-        </w:rPr>
-        <w:tab/>
-      </w:r>
-      <w:r>
-        <w:rPr>
-          <w:rFonts w:ascii="Georgia" w:hAnsi="Georgia"/>
-          <w:b w:val="false"/>
-          <w:i/>
-          <w:iCs/>
-          <w:sz w:val="18"/>
-          <w:szCs w:val="18"/>
-        </w:rPr>
-        <w:t>string</w:t>
+        <w:tab/>
+        <w:tab/>
       </w:r>
       <w:r>
         <w:rPr>
@@ -14757,66 +14549,120 @@
           <w:u w:val="none"/>
           <w:lang w:val="en-US" w:eastAsia="zh-CN" w:bidi="hi-IN"/>
         </w:rPr>
-        <w:t xml:space="preserve">, </w:t>
-      </w:r>
-      <w:r>
-        <w:rPr>
-          <w:rFonts w:ascii="Georgia" w:hAnsi="Georgia"/>
-          <w:i w:val="false"/>
-          <w:iCs w:val="false"/>
-          <w:sz w:val="18"/>
-          <w:szCs w:val="18"/>
-        </w:rPr>
-        <w:t>namespace’s</w:t>
-      </w:r>
-      <w:r>
-        <w:rPr>
-          <w:rFonts w:ascii="Georgia" w:hAnsi="Georgia"/>
-          <w:b w:val="false"/>
-          <w:i w:val="false"/>
-          <w:iCs/>
-          <w:sz w:val="18"/>
-          <w:szCs w:val="18"/>
-        </w:rPr>
-        <w:t xml:space="preserve"> </w:t>
-      </w:r>
-      <w:r>
-        <w:rPr>
-          <w:rFonts w:ascii="Georgia" w:hAnsi="Georgia"/>
-          <w:i w:val="false"/>
-          <w:iCs w:val="false"/>
-          <w:sz w:val="18"/>
-          <w:szCs w:val="18"/>
-        </w:rPr>
-        <w:t>name</w:t>
-      </w:r>
-    </w:p>
-    <w:p>
-      <w:pPr>
-        <w:pStyle w:val="Normal"/>
-        <w:rPr>
-          <w:sz w:val="18"/>
-          <w:szCs w:val="18"/>
-        </w:rPr>
-      </w:pPr>
-      <w:r>
-        <w:rPr>
-          <w:rFonts w:ascii="Georgia" w:hAnsi="Georgia"/>
-          <w:b/>
-          <w:bCs/>
-          <w:i w:val="false"/>
-          <w:iCs w:val="false"/>
-          <w:sz w:val="18"/>
-          <w:szCs w:val="18"/>
-        </w:rPr>
-        <w:t>ns-syms</w:t>
-      </w:r>
-      <w:r>
-        <w:rPr>
-          <w:rFonts w:ascii="Georgia" w:hAnsi="Georgia"/>
-          <w:b w:val="false"/>
-          <w:i w:val="false"/>
-          <w:iCs w:val="false"/>
+        <w:t xml:space="preserve">symbol, </w:t>
+      </w:r>
+      <w:r>
+        <w:rPr>
+          <w:rFonts w:ascii="Georgia" w:hAnsi="Georgia"/>
+          <w:i w:val="false"/>
+          <w:iCs w:val="false"/>
+          <w:sz w:val="18"/>
+          <w:szCs w:val="18"/>
+        </w:rPr>
+        <w:t>map</w:t>
+      </w:r>
+      <w:r>
+        <w:rPr>
+          <w:rFonts w:ascii="Georgia" w:hAnsi="Georgia"/>
+          <w:b w:val="false"/>
+          <w:i w:val="false"/>
+          <w:iCs w:val="false"/>
+          <w:sz w:val="18"/>
+          <w:szCs w:val="18"/>
+        </w:rPr>
+        <w:t xml:space="preserve"> </w:t>
+      </w:r>
+      <w:r>
+        <w:rPr>
+          <w:rFonts w:ascii="Georgia" w:hAnsi="Georgia"/>
+          <w:i/>
+          <w:iCs/>
+          <w:sz w:val="18"/>
+          <w:szCs w:val="18"/>
+        </w:rPr>
+        <w:t>string</w:t>
+      </w:r>
+      <w:r>
+        <w:rPr>
+          <w:rFonts w:ascii="Georgia" w:hAnsi="Georgia"/>
+          <w:b w:val="false"/>
+          <w:i w:val="false"/>
+          <w:iCs/>
+          <w:sz w:val="18"/>
+          <w:szCs w:val="18"/>
+        </w:rPr>
+        <w:t xml:space="preserve"> </w:t>
+      </w:r>
+      <w:r>
+        <w:rPr>
+          <w:rFonts w:ascii="Georgia" w:hAnsi="Georgia"/>
+          <w:i w:val="false"/>
+          <w:iCs w:val="false"/>
+          <w:sz w:val="18"/>
+          <w:szCs w:val="18"/>
+        </w:rPr>
+        <w:t>to</w:t>
+      </w:r>
+      <w:r>
+        <w:rPr>
+          <w:rFonts w:ascii="Georgia" w:hAnsi="Georgia"/>
+          <w:b w:val="false"/>
+          <w:i w:val="false"/>
+          <w:iCs w:val="false"/>
+          <w:sz w:val="18"/>
+          <w:szCs w:val="18"/>
+        </w:rPr>
+        <w:t xml:space="preserve"> </w:t>
+      </w:r>
+      <w:r>
+        <w:rPr>
+          <w:rFonts w:ascii="Georgia" w:hAnsi="Georgia"/>
+          <w:i/>
+          <w:iCs/>
+          <w:sz w:val="18"/>
+          <w:szCs w:val="18"/>
+        </w:rPr>
+        <w:t>symbol</w:t>
+      </w:r>
+    </w:p>
+    <w:p>
+      <w:pPr>
+        <w:pStyle w:val="Normal"/>
+        <w:rPr>
+          <w:sz w:val="16"/>
+          <w:szCs w:val="16"/>
+        </w:rPr>
+      </w:pPr>
+      <w:r>
+        <w:rPr>
+          <w:sz w:val="16"/>
+          <w:szCs w:val="16"/>
+        </w:rPr>
+      </w:r>
+    </w:p>
+    <w:p>
+      <w:pPr>
+        <w:pStyle w:val="Normal"/>
+        <w:rPr>
+          <w:sz w:val="18"/>
+          <w:szCs w:val="18"/>
+        </w:rPr>
+      </w:pPr>
+      <w:r>
+        <w:rPr>
+          <w:rFonts w:ascii="Georgia" w:hAnsi="Georgia"/>
+          <w:b/>
+          <w:bCs/>
+          <w:sz w:val="18"/>
+          <w:szCs w:val="18"/>
+        </w:rPr>
+        <w:t>ns-name</w:t>
+      </w:r>
+      <w:r>
+        <w:rPr>
+          <w:rFonts w:ascii="Georgia" w:hAnsi="Georgia"/>
+          <w:b w:val="false"/>
+          <w:i w:val="false"/>
           <w:sz w:val="18"/>
           <w:szCs w:val="18"/>
         </w:rPr>
@@ -14852,7 +14698,7 @@
           <w:sz w:val="18"/>
           <w:szCs w:val="18"/>
         </w:rPr>
-        <w:t>list</w:t>
+        <w:t>string</w:t>
       </w:r>
       <w:r>
         <w:rPr>
@@ -14873,8 +14719,119 @@
       <w:r>
         <w:rPr>
           <w:rFonts w:ascii="Georgia" w:hAnsi="Georgia"/>
-          <w:i w:val="false"/>
-          <w:iCs w:val="false"/>
+          <w:i/>
+          <w:iCs/>
+          <w:sz w:val="18"/>
+          <w:szCs w:val="18"/>
+        </w:rPr>
+        <w:t>namespace’s</w:t>
+      </w:r>
+      <w:r>
+        <w:rPr>
+          <w:rFonts w:ascii="Georgia" w:hAnsi="Georgia"/>
+          <w:b w:val="false"/>
+          <w:i w:val="false"/>
+          <w:iCs/>
+          <w:sz w:val="18"/>
+          <w:szCs w:val="18"/>
+        </w:rPr>
+        <w:t xml:space="preserve"> </w:t>
+      </w:r>
+      <w:r>
+        <w:rPr>
+          <w:rFonts w:ascii="Georgia" w:hAnsi="Georgia"/>
+          <w:i w:val="false"/>
+          <w:iCs w:val="false"/>
+          <w:sz w:val="18"/>
+          <w:szCs w:val="18"/>
+        </w:rPr>
+        <w:t>name</w:t>
+      </w:r>
+    </w:p>
+    <w:p>
+      <w:pPr>
+        <w:pStyle w:val="Normal"/>
+        <w:rPr>
+          <w:sz w:val="18"/>
+          <w:szCs w:val="18"/>
+        </w:rPr>
+      </w:pPr>
+      <w:r>
+        <w:rPr>
+          <w:rFonts w:ascii="Georgia" w:hAnsi="Georgia"/>
+          <w:b/>
+          <w:bCs/>
+          <w:i w:val="false"/>
+          <w:iCs w:val="false"/>
+          <w:sz w:val="18"/>
+          <w:szCs w:val="18"/>
+        </w:rPr>
+        <w:t>ns-syms</w:t>
+      </w:r>
+      <w:r>
+        <w:rPr>
+          <w:rFonts w:ascii="Georgia" w:hAnsi="Georgia"/>
+          <w:b w:val="false"/>
+          <w:i w:val="false"/>
+          <w:iCs w:val="false"/>
+          <w:sz w:val="18"/>
+          <w:szCs w:val="18"/>
+        </w:rPr>
+        <w:t xml:space="preserve"> </w:t>
+      </w:r>
+      <w:r>
+        <w:rPr>
+          <w:rFonts w:ascii="Georgia" w:hAnsi="Georgia"/>
+          <w:i/>
+          <w:iCs/>
+          <w:sz w:val="18"/>
+          <w:szCs w:val="18"/>
+        </w:rPr>
+        <w:t>ns</w:t>
+      </w:r>
+      <w:r>
+        <w:rPr>
+          <w:rFonts w:ascii="Georgia" w:hAnsi="Georgia"/>
+          <w:b w:val="false"/>
+          <w:i w:val="false"/>
+          <w:iCs/>
+          <w:sz w:val="18"/>
+          <w:szCs w:val="18"/>
+        </w:rPr>
+        <w:tab/>
+      </w:r>
+      <w:r>
+        <w:rPr>
+          <w:rFonts w:ascii="Georgia" w:hAnsi="Georgia"/>
+          <w:b w:val="false"/>
+          <w:i/>
+          <w:iCs/>
+          <w:sz w:val="18"/>
+          <w:szCs w:val="18"/>
+        </w:rPr>
+        <w:t>list</w:t>
+      </w:r>
+      <w:r>
+        <w:rPr>
+          <w:rFonts w:eastAsia="Songti SC" w:cs="Arial Unicode MS" w:ascii="Georgia" w:hAnsi="Georgia"/>
+          <w:b w:val="false"/>
+          <w:bCs w:val="false"/>
+          <w:i/>
+          <w:iCs/>
+          <w:color w:val="auto"/>
+          <w:kern w:val="2"/>
+          <w:sz w:val="18"/>
+          <w:szCs w:val="18"/>
+          <w:u w:val="none"/>
+          <w:lang w:val="en-US" w:eastAsia="zh-CN" w:bidi="hi-IN"/>
+        </w:rPr>
+        <w:t xml:space="preserve">, </w:t>
+      </w:r>
+      <w:r>
+        <w:rPr>
+          <w:rFonts w:ascii="Georgia" w:hAnsi="Georgia"/>
+          <w:i/>
+          <w:iCs/>
           <w:sz w:val="18"/>
           <w:szCs w:val="18"/>
         </w:rPr>
@@ -18389,7 +18346,7 @@
     <w:pPr>
       <w:widowControl/>
       <w:suppressAutoHyphens w:val="true"/>
-      <w:overflowPunct w:val="true"/>
+      <w:overflowPunct w:val="false"/>
       <w:bidi w:val="0"/>
       <w:spacing w:before="0" w:after="0"/>
       <w:jc w:val="left"/>

</xml_diff>

<commit_message>
#403 - mu: namespace size function
</commit_message>
<xml_diff>
--- a/doc/refcards/mu-ref.docx
+++ b/doc/refcards/mu-ref.docx
@@ -297,7 +297,7 @@
           <w:sz w:val="16"/>
           <w:szCs w:val="16"/>
         </w:rPr>
-        <w:t>0.0.15</w:t>
+        <w:t>0.0.16</w:t>
       </w:r>
     </w:p>
     <w:p>
@@ -13884,14 +13884,14 @@
         <w:pStyle w:val="Normal"/>
         <w:ind w:left="0" w:right="0" w:hanging="0"/>
         <w:rPr>
-          <w:sz w:val="18"/>
-          <w:szCs w:val="18"/>
-        </w:rPr>
-      </w:pPr>
-      <w:r>
-        <w:rPr>
-          <w:sz w:val="18"/>
-          <w:szCs w:val="18"/>
+          <w:sz w:val="16"/>
+          <w:szCs w:val="16"/>
+        </w:rPr>
+      </w:pPr>
+      <w:r>
+        <w:rPr>
+          <w:sz w:val="16"/>
+          <w:szCs w:val="16"/>
         </w:rPr>
       </w:r>
     </w:p>
@@ -13942,38 +13942,6 @@
           <w:sz w:val="18"/>
           <w:szCs w:val="18"/>
         </w:rPr>
-        <w:t xml:space="preserve"> </w:t>
-      </w:r>
-      <w:r>
-        <w:rPr>
-          <w:rFonts w:ascii="Georgia" w:hAnsi="Georgia"/>
-          <w:b w:val="false"/>
-          <w:i/>
-          <w:iCs/>
-          <w:sz w:val="18"/>
-          <w:szCs w:val="18"/>
-        </w:rPr>
-        <w:t>ns</w:t>
-      </w:r>
-    </w:p>
-    <w:p>
-      <w:pPr>
-        <w:pStyle w:val="Normal"/>
-        <w:rPr>
-          <w:sz w:val="18"/>
-          <w:szCs w:val="18"/>
-        </w:rPr>
-      </w:pPr>
-      <w:r>
-        <w:rPr>
-          <w:rFonts w:ascii="Georgia" w:hAnsi="Georgia"/>
-          <w:b w:val="false"/>
-          <w:i w:val="false"/>
-          <w:iCs w:val="false"/>
-          <w:sz w:val="18"/>
-          <w:szCs w:val="18"/>
-        </w:rPr>
-        <w:tab/>
         <w:tab/>
       </w:r>
       <w:r>
@@ -14028,28 +13996,6 @@
           <w:szCs w:val="18"/>
         </w:rPr>
         <w:t>namespace</w:t>
-      </w:r>
-    </w:p>
-    <w:p>
-      <w:pPr>
-        <w:pStyle w:val="Normal"/>
-        <w:rPr>
-          <w:rFonts w:ascii="Georgia" w:hAnsi="Georgia"/>
-          <w:i/>
-          <w:i/>
-          <w:iCs/>
-          <w:sz w:val="16"/>
-          <w:szCs w:val="16"/>
-        </w:rPr>
-      </w:pPr>
-      <w:r>
-        <w:rPr>
-          <w:rFonts w:ascii="Georgia" w:hAnsi="Georgia"/>
-          <w:i/>
-          <w:iCs/>
-          <w:sz w:val="16"/>
-          <w:szCs w:val="16"/>
-        </w:rPr>
       </w:r>
     </w:p>
     <w:p>
@@ -14746,6 +14692,118 @@
           <w:szCs w:val="18"/>
         </w:rPr>
         <w:t>name</w:t>
+      </w:r>
+    </w:p>
+    <w:p>
+      <w:pPr>
+        <w:pStyle w:val="Normal"/>
+        <w:rPr>
+          <w:sz w:val="18"/>
+          <w:szCs w:val="18"/>
+        </w:rPr>
+      </w:pPr>
+      <w:r>
+        <w:rPr>
+          <w:rFonts w:ascii="Georgia" w:hAnsi="Georgia"/>
+          <w:b/>
+          <w:bCs/>
+          <w:i w:val="false"/>
+          <w:iCs w:val="false"/>
+          <w:sz w:val="18"/>
+          <w:szCs w:val="18"/>
+        </w:rPr>
+        <w:t>ns-size</w:t>
+      </w:r>
+      <w:r>
+        <w:rPr>
+          <w:rFonts w:ascii="Georgia" w:hAnsi="Georgia"/>
+          <w:b w:val="false"/>
+          <w:i w:val="false"/>
+          <w:iCs w:val="false"/>
+          <w:sz w:val="18"/>
+          <w:szCs w:val="18"/>
+        </w:rPr>
+        <w:t xml:space="preserve"> </w:t>
+      </w:r>
+      <w:r>
+        <w:rPr>
+          <w:rFonts w:ascii="Georgia" w:hAnsi="Georgia"/>
+          <w:i/>
+          <w:iCs/>
+          <w:sz w:val="18"/>
+          <w:szCs w:val="18"/>
+        </w:rPr>
+        <w:t>ns</w:t>
+      </w:r>
+      <w:r>
+        <w:rPr>
+          <w:rFonts w:ascii="Georgia" w:hAnsi="Georgia"/>
+          <w:b w:val="false"/>
+          <w:i w:val="false"/>
+          <w:iCs/>
+          <w:sz w:val="18"/>
+          <w:szCs w:val="18"/>
+        </w:rPr>
+        <w:tab/>
+      </w:r>
+      <w:r>
+        <w:rPr>
+          <w:rFonts w:ascii="Georgia" w:hAnsi="Georgia"/>
+          <w:b w:val="false"/>
+          <w:i/>
+          <w:iCs/>
+          <w:sz w:val="18"/>
+          <w:szCs w:val="18"/>
+        </w:rPr>
+        <w:t>fixnum</w:t>
+      </w:r>
+      <w:r>
+        <w:rPr>
+          <w:rFonts w:eastAsia="Songti SC" w:cs="Arial Unicode MS" w:ascii="Georgia" w:hAnsi="Georgia"/>
+          <w:b w:val="false"/>
+          <w:bCs w:val="false"/>
+          <w:i/>
+          <w:iCs/>
+          <w:color w:val="auto"/>
+          <w:kern w:val="2"/>
+          <w:sz w:val="18"/>
+          <w:szCs w:val="18"/>
+          <w:u w:val="none"/>
+          <w:lang w:val="en-US" w:eastAsia="zh-CN" w:bidi="hi-IN"/>
+        </w:rPr>
+        <w:t xml:space="preserve">, </w:t>
+      </w:r>
+      <w:r>
+        <w:rPr>
+          <w:rFonts w:ascii="Georgia" w:hAnsi="Georgia"/>
+          <w:i/>
+          <w:iCs/>
+          <w:sz w:val="18"/>
+          <w:szCs w:val="18"/>
+        </w:rPr>
+        <w:t>namespace’s</w:t>
+      </w:r>
+      <w:r>
+        <w:rPr>
+          <w:rFonts w:ascii="Georgia" w:hAnsi="Georgia"/>
+          <w:b w:val="false"/>
+          <w:i w:val="false"/>
+          <w:iCs/>
+          <w:sz w:val="18"/>
+          <w:szCs w:val="18"/>
+        </w:rPr>
+        <w:t xml:space="preserve"> </w:t>
+      </w:r>
+      <w:r>
+        <w:rPr>
+          <w:rFonts w:ascii="Georgia" w:hAnsi="Georgia"/>
+          <w:b w:val="false"/>
+          <w:i w:val="false"/>
+          <w:iCs w:val="false"/>
+          <w:sz w:val="18"/>
+          <w:szCs w:val="18"/>
+        </w:rPr>
+        <w:t>size</w:t>
       </w:r>
     </w:p>
     <w:p>
@@ -15693,6 +15751,21 @@
           <w:szCs w:val="12"/>
         </w:rPr>
         <w:t>System::load(&amp;self, file_path: &amp;String) -&gt; Result</w:t>
+      </w:r>
+    </w:p>
+    <w:p>
+      <w:pPr>
+        <w:pStyle w:val="Normal"/>
+        <w:rPr>
+          <w:sz w:val="16"/>
+          <w:szCs w:val="16"/>
+        </w:rPr>
+      </w:pPr>
+      <w:r>
+        <w:rPr>
+          <w:sz w:val="16"/>
+          <w:szCs w:val="16"/>
+        </w:rPr>
       </w:r>
     </w:p>
     <w:p>

</xml_diff>

<commit_message>
#435 - core: backquote tests
</commit_message>
<xml_diff>
--- a/doc/refcards/mu-ref.docx
+++ b/doc/refcards/mu-ref.docx
@@ -297,7 +297,7 @@
           <w:sz w:val="16"/>
           <w:szCs w:val="16"/>
         </w:rPr>
-        <w:t>0.0.16</w:t>
+        <w:t>0.0.17</w:t>
       </w:r>
     </w:p>
     <w:p>
@@ -8783,6 +8783,119 @@
           <w:rFonts w:ascii="Georgia" w:hAnsi="Georgia"/>
           <w:b/>
           <w:bCs/>
+          <w:i w:val="false"/>
+          <w:sz w:val="18"/>
+          <w:szCs w:val="18"/>
+          <w:u w:val="none"/>
+        </w:rPr>
+        <w:t>%</w:t>
+      </w:r>
+      <w:r>
+        <w:rPr>
+          <w:rFonts w:ascii="Georgia" w:hAnsi="Georgia"/>
+          <w:b/>
+          <w:bCs/>
+          <w:i w:val="false"/>
+          <w:sz w:val="18"/>
+          <w:szCs w:val="18"/>
+          <w:u w:val="none"/>
+        </w:rPr>
+        <w:t>append</w:t>
+      </w:r>
+      <w:r>
+        <w:rPr>
+          <w:rFonts w:ascii="Georgia" w:hAnsi="Georgia"/>
+          <w:b w:val="false"/>
+          <w:i w:val="false"/>
+          <w:sz w:val="18"/>
+          <w:szCs w:val="18"/>
+          <w:u w:val="none"/>
+        </w:rPr>
+        <w:t xml:space="preserve"> </w:t>
+      </w:r>
+      <w:r>
+        <w:rPr>
+          <w:rFonts w:ascii="Georgia" w:hAnsi="Georgia"/>
+          <w:i/>
+          <w:iCs/>
+          <w:sz w:val="18"/>
+          <w:szCs w:val="18"/>
+          <w:u w:val="none"/>
+        </w:rPr>
+        <w:t>list list’</w:t>
+      </w:r>
+      <w:r>
+        <w:rPr>
+          <w:rFonts w:ascii="Georgia" w:hAnsi="Georgia"/>
+          <w:b w:val="false"/>
+          <w:i w:val="false"/>
+          <w:iCs w:val="false"/>
+          <w:sz w:val="18"/>
+          <w:szCs w:val="18"/>
+          <w:u w:val="none"/>
+        </w:rPr>
+        <w:tab/>
+      </w:r>
+    </w:p>
+    <w:p>
+      <w:pPr>
+        <w:pStyle w:val="Normal"/>
+        <w:rPr>
+          <w:sz w:val="18"/>
+          <w:szCs w:val="18"/>
+        </w:rPr>
+      </w:pPr>
+      <w:r>
+        <w:rPr>
+          <w:rFonts w:ascii="Georgia" w:hAnsi="Georgia"/>
+          <w:b w:val="false"/>
+          <w:i w:val="false"/>
+          <w:iCs w:val="false"/>
+          <w:sz w:val="18"/>
+          <w:szCs w:val="18"/>
+          <w:u w:val="none"/>
+        </w:rPr>
+        <w:tab/>
+        <w:tab/>
+      </w:r>
+      <w:r>
+        <w:rPr>
+          <w:rFonts w:ascii="Georgia" w:hAnsi="Georgia"/>
+          <w:b w:val="false"/>
+          <w:i/>
+          <w:iCs/>
+          <w:sz w:val="18"/>
+          <w:szCs w:val="18"/>
+          <w:u w:val="none"/>
+        </w:rPr>
+        <w:t xml:space="preserve">list, </w:t>
+      </w:r>
+      <w:r>
+        <w:rPr>
+          <w:rFonts w:ascii="Georgia" w:hAnsi="Georgia"/>
+          <w:b w:val="false"/>
+          <w:i w:val="false"/>
+          <w:iCs w:val="false"/>
+          <w:sz w:val="18"/>
+          <w:szCs w:val="18"/>
+          <w:u w:val="none"/>
+        </w:rPr>
+        <w:t>append lists</w:t>
+      </w:r>
+    </w:p>
+    <w:p>
+      <w:pPr>
+        <w:pStyle w:val="Normal"/>
+        <w:rPr>
+          <w:sz w:val="18"/>
+          <w:szCs w:val="18"/>
+        </w:rPr>
+      </w:pPr>
+      <w:r>
+        <w:rPr>
+          <w:rFonts w:ascii="Georgia" w:hAnsi="Georgia"/>
+          <w:b/>
+          <w:bCs/>
           <w:sz w:val="18"/>
           <w:szCs w:val="18"/>
           <w:u w:val="none"/>
@@ -8961,7 +9074,19 @@
           <w:szCs w:val="18"/>
           <w:u w:val="none"/>
         </w:rPr>
-        <w:t xml:space="preserve">list, </w:t>
+        <w:t>T</w:t>
+      </w:r>
+      <w:r>
+        <w:rPr>
+          <w:rFonts w:ascii="Georgia" w:hAnsi="Georgia"/>
+          <w:b w:val="false"/>
+          <w:i/>
+          <w:iCs/>
+          <w:sz w:val="18"/>
+          <w:szCs w:val="18"/>
+          <w:u w:val="none"/>
+        </w:rPr>
+        <w:t xml:space="preserve">, </w:t>
       </w:r>
       <w:r>
         <w:rPr>
@@ -11103,50 +11228,6 @@
         <w:t>:ns</w:t>
         <w:tab/>
         <w:t xml:space="preserve">:unbound </w:t>
-      </w:r>
-    </w:p>
-    <w:p>
-      <w:pPr>
-        <w:pStyle w:val="Normal"/>
-        <w:rPr>
-          <w:rFonts w:ascii="Andale Mono" w:hAnsi="Andale Mono"/>
-          <w:b w:val="false"/>
-          <w:b w:val="false"/>
-          <w:bCs w:val="false"/>
-          <w:sz w:val="16"/>
-          <w:szCs w:val="16"/>
-        </w:rPr>
-      </w:pPr>
-      <w:r>
-        <w:rPr>
-          <w:rFonts w:ascii="Andale Mono" w:hAnsi="Andale Mono"/>
-          <w:b w:val="false"/>
-          <w:bCs w:val="false"/>
-          <w:sz w:val="16"/>
-          <w:szCs w:val="16"/>
-        </w:rPr>
-      </w:r>
-    </w:p>
-    <w:p>
-      <w:pPr>
-        <w:pStyle w:val="Normal"/>
-        <w:rPr>
-          <w:rFonts w:ascii="Andale Mono" w:hAnsi="Andale Mono"/>
-          <w:b w:val="false"/>
-          <w:b w:val="false"/>
-          <w:bCs w:val="false"/>
-          <w:sz w:val="16"/>
-          <w:szCs w:val="16"/>
-        </w:rPr>
-      </w:pPr>
-      <w:r>
-        <w:rPr>
-          <w:rFonts w:ascii="Andale Mono" w:hAnsi="Andale Mono"/>
-          <w:b w:val="false"/>
-          <w:bCs w:val="false"/>
-          <w:sz w:val="16"/>
-          <w:szCs w:val="16"/>
-        </w:rPr>
       </w:r>
     </w:p>
     <w:p>
@@ -16603,8 +16684,114 @@
           <w:b w:val="false"/>
           <w:b w:val="false"/>
           <w:bCs w:val="false"/>
-          <w:sz w:val="16"/>
-          <w:szCs w:val="16"/>
+        </w:rPr>
+      </w:pPr>
+      <w:r>
+        <w:rPr>
+          <w:rFonts w:ascii="Andale Mono" w:hAnsi="Andale Mono"/>
+          <w:b w:val="false"/>
+          <w:bCs w:val="false"/>
+          <w:i w:val="false"/>
+          <w:iCs w:val="false"/>
+          <w:caps w:val="false"/>
+          <w:smallCaps w:val="false"/>
+          <w:color w:val="24292E"/>
+          <w:spacing w:val="0"/>
+          <w:sz w:val="16"/>
+          <w:szCs w:val="16"/>
+        </w:rPr>
+        <w:t xml:space="preserve">(… </w:t>
+      </w:r>
+      <w:r>
+        <w:rPr>
+          <w:rFonts w:ascii="Andale Mono" w:hAnsi="Andale Mono"/>
+          <w:b/>
+          <w:bCs/>
+          <w:i w:val="false"/>
+          <w:iCs w:val="false"/>
+          <w:caps w:val="false"/>
+          <w:smallCaps w:val="false"/>
+          <w:color w:val="24292E"/>
+          <w:spacing w:val="0"/>
+          <w:sz w:val="18"/>
+          <w:szCs w:val="18"/>
+        </w:rPr>
+        <w:t>.</w:t>
+      </w:r>
+      <w:r>
+        <w:rPr>
+          <w:rFonts w:ascii="Andale Mono" w:hAnsi="Andale Mono"/>
+          <w:b w:val="false"/>
+          <w:bCs w:val="false"/>
+          <w:i w:val="false"/>
+          <w:iCs w:val="false"/>
+          <w:caps w:val="false"/>
+          <w:smallCaps w:val="false"/>
+          <w:color w:val="24292E"/>
+          <w:spacing w:val="0"/>
+          <w:sz w:val="16"/>
+          <w:szCs w:val="16"/>
+        </w:rPr>
+        <w:t xml:space="preserve"> .)</w:t>
+        <w:tab/>
+        <w:tab/>
+      </w:r>
+      <w:r>
+        <w:rPr>
+          <w:rFonts w:ascii="Georgia" w:hAnsi="Georgia"/>
+          <w:b w:val="false"/>
+          <w:bCs w:val="false"/>
+          <w:i w:val="false"/>
+          <w:iCs w:val="false"/>
+          <w:caps w:val="false"/>
+          <w:smallCaps w:val="false"/>
+          <w:color w:val="24292E"/>
+          <w:spacing w:val="0"/>
+          <w:sz w:val="16"/>
+          <w:szCs w:val="16"/>
+        </w:rPr>
+        <w:t>dotted</w:t>
+      </w:r>
+      <w:r>
+        <w:rPr>
+          <w:rFonts w:ascii="Georgia" w:hAnsi="Georgia"/>
+          <w:b w:val="false"/>
+          <w:bCs w:val="false"/>
+          <w:i w:val="false"/>
+          <w:iCs w:val="false"/>
+          <w:caps w:val="false"/>
+          <w:smallCaps w:val="false"/>
+          <w:color w:val="24292E"/>
+          <w:spacing w:val="0"/>
+          <w:sz w:val="16"/>
+          <w:szCs w:val="16"/>
+        </w:rPr>
+        <w:t xml:space="preserve"> </w:t>
+      </w:r>
+      <w:r>
+        <w:rPr>
+          <w:rFonts w:ascii="Georgia" w:hAnsi="Georgia"/>
+          <w:b w:val="false"/>
+          <w:bCs w:val="false"/>
+          <w:i/>
+          <w:iCs/>
+          <w:caps w:val="false"/>
+          <w:smallCaps w:val="false"/>
+          <w:color w:val="24292E"/>
+          <w:spacing w:val="0"/>
+          <w:sz w:val="16"/>
+          <w:szCs w:val="16"/>
+        </w:rPr>
+        <w:t>list</w:t>
+      </w:r>
+    </w:p>
+    <w:p>
+      <w:pPr>
+        <w:pStyle w:val="Normal"/>
+        <w:rPr>
+          <w:b w:val="false"/>
+          <w:b w:val="false"/>
+          <w:bCs w:val="false"/>
         </w:rPr>
       </w:pPr>
       <w:r>

</xml_diff>

<commit_message>
#444 - mu: keyword namespace designator
</commit_message>
<xml_diff>
--- a/doc/refcards/mu-ref.docx
+++ b/doc/refcards/mu-ref.docx
@@ -66,7 +66,7 @@
           <w:tab w:val="left" w:pos="4110" w:leader="none"/>
         </w:tabs>
         <w:suppressAutoHyphens w:val="true"/>
-        <w:overflowPunct w:val="false"/>
+        <w:overflowPunct w:val="true"/>
         <w:bidi w:val="0"/>
         <w:spacing w:before="0" w:after="0"/>
         <w:ind w:left="0" w:right="0" w:hanging="0"/>
@@ -297,7 +297,19 @@
           <w:sz w:val="16"/>
           <w:szCs w:val="16"/>
         </w:rPr>
-        <w:t>0.0.17</w:t>
+        <w:t>0.0.1</w:t>
+      </w:r>
+      <w:r>
+        <w:rPr>
+          <w:rFonts w:ascii="Georgia" w:hAnsi="Georgia"/>
+          <w:b/>
+          <w:bCs/>
+          <w:i/>
+          <w:iCs/>
+          <w:sz w:val="16"/>
+          <w:szCs w:val="16"/>
+        </w:rPr>
+        <w:t>8</w:t>
       </w:r>
     </w:p>
     <w:p>
@@ -789,61 +801,6 @@
         </w:rPr>
         <w:t>Frames</w:t>
       </w:r>
-      <w:r>
-        <w:rPr>
-          <w:rFonts w:ascii="Georgia" w:hAnsi="Georgia"/>
-          <w:b w:val="false"/>
-          <w:bCs w:val="false"/>
-          <w:i/>
-          <w:iCs/>
-          <w:sz w:val="18"/>
-          <w:szCs w:val="18"/>
-          <w:u w:val="none"/>
-        </w:rPr>
-        <w:br/>
-        <w:t>ns</w:t>
-        <w:tab/>
-        <w:tab/>
-      </w:r>
-      <w:r>
-        <w:rPr>
-          <w:rFonts w:ascii="Georgia" w:hAnsi="Georgia"/>
-          <w:b w:val="false"/>
-          <w:bCs w:val="false"/>
-          <w:i w:val="false"/>
-          <w:iCs w:val="false"/>
-          <w:sz w:val="18"/>
-          <w:szCs w:val="18"/>
-          <w:u w:val="none"/>
-        </w:rPr>
-        <w:t>see</w:t>
-      </w:r>
-      <w:r>
-        <w:rPr>
-          <w:rFonts w:ascii="Georgia" w:hAnsi="Georgia"/>
-          <w:b w:val="false"/>
-          <w:bCs w:val="false"/>
-          <w:i/>
-          <w:iCs/>
-          <w:sz w:val="18"/>
-          <w:szCs w:val="18"/>
-          <w:u w:val="none"/>
-        </w:rPr>
-        <w:t xml:space="preserve"> </w:t>
-      </w:r>
-      <w:r>
-        <w:rPr>
-          <w:rFonts w:ascii="Georgia" w:hAnsi="Georgia"/>
-          <w:b/>
-          <w:bCs/>
-          <w:i/>
-          <w:iCs/>
-          <w:sz w:val="18"/>
-          <w:szCs w:val="18"/>
-          <w:u w:val="none"/>
-        </w:rPr>
-        <w:t>Namespaces</w:t>
-      </w:r>
     </w:p>
     <w:p>
       <w:pPr>
@@ -1461,7 +1418,19 @@
           <w:sz w:val="16"/>
           <w:szCs w:val="16"/>
         </w:rPr>
-        <w:t>:stream</w:t>
+        <w:t>:</w:t>
+      </w:r>
+      <w:r>
+        <w:rPr>
+          <w:rFonts w:ascii="Andale Mono" w:hAnsi="Andale Mono"/>
+          <w:b w:val="false"/>
+          <w:bCs w:val="false"/>
+          <w:i w:val="false"/>
+          <w:iCs w:val="false"/>
+          <w:sz w:val="16"/>
+          <w:szCs w:val="16"/>
+        </w:rPr>
+        <w:t>keyword</w:t>
       </w:r>
       <w:r>
         <w:rPr>
@@ -1474,19 +1443,18 @@
           <w:szCs w:val="20"/>
         </w:rPr>
         <w:tab/>
-        <w:tab/>
-      </w:r>
-      <w:r>
-        <w:rPr>
-          <w:rFonts w:ascii="Georgia" w:hAnsi="Georgia"/>
-          <w:b w:val="false"/>
-          <w:bCs w:val="false"/>
-          <w:i/>
-          <w:iCs/>
-          <w:sz w:val="18"/>
-          <w:szCs w:val="18"/>
-        </w:rPr>
-        <w:t>stream</w:t>
+      </w:r>
+      <w:r>
+        <w:rPr>
+          <w:rFonts w:ascii="Georgia" w:hAnsi="Georgia"/>
+          <w:b w:val="false"/>
+          <w:bCs w:val="false"/>
+          <w:i/>
+          <w:iCs/>
+          <w:sz w:val="18"/>
+          <w:szCs w:val="18"/>
+        </w:rPr>
+        <w:t>keyword</w:t>
       </w:r>
       <w:r>
         <w:rPr>
@@ -1498,78 +1466,19 @@
           <w:sz w:val="20"/>
           <w:szCs w:val="20"/>
         </w:rPr>
-        <w:t>,</w:t>
-      </w:r>
-      <w:r>
-        <w:rPr>
-          <w:rFonts w:ascii="Georgia" w:hAnsi="Georgia"/>
-          <w:b/>
-          <w:bCs/>
-          <w:i/>
-          <w:iCs/>
-          <w:sz w:val="18"/>
-          <w:szCs w:val="18"/>
-        </w:rPr>
-        <w:t xml:space="preserve"> </w:t>
-      </w:r>
-      <w:r>
-        <w:rPr>
-          <w:rFonts w:ascii="Georgia" w:hAnsi="Georgia"/>
-          <w:i w:val="false"/>
-          <w:iCs w:val="false"/>
-          <w:sz w:val="18"/>
-          <w:szCs w:val="18"/>
-        </w:rPr>
-        <w:t>file or string type</w:t>
-      </w:r>
-    </w:p>
-    <w:p>
-      <w:pPr>
-        <w:pStyle w:val="Normal"/>
-        <w:ind w:left="0" w:right="0" w:hanging="0"/>
-        <w:rPr>
-          <w:rFonts w:ascii="Courier New" w:hAnsi="Courier New"/>
-          <w:b/>
-          <w:b/>
-          <w:bCs/>
-        </w:rPr>
-      </w:pPr>
-      <w:r>
-        <w:rPr>
-          <w:rFonts w:ascii="Andale Mono" w:hAnsi="Andale Mono"/>
-          <w:b w:val="false"/>
-          <w:bCs w:val="false"/>
-          <w:i w:val="false"/>
-          <w:iCs w:val="false"/>
-          <w:sz w:val="16"/>
-          <w:szCs w:val="16"/>
-        </w:rPr>
-        <w:t>:struct</w:t>
-      </w:r>
-      <w:r>
-        <w:rPr>
-          <w:rFonts w:ascii="Courier New" w:hAnsi="Courier New"/>
-          <w:b/>
-          <w:bCs/>
-          <w:i w:val="false"/>
-          <w:iCs w:val="false"/>
-          <w:sz w:val="18"/>
-          <w:szCs w:val="18"/>
-        </w:rPr>
-        <w:tab/>
-        <w:tab/>
-      </w:r>
-      <w:r>
-        <w:rPr>
-          <w:rFonts w:ascii="Georgia" w:hAnsi="Georgia"/>
-          <w:b w:val="false"/>
-          <w:bCs w:val="false"/>
-          <w:i/>
-          <w:iCs/>
-          <w:sz w:val="18"/>
-          <w:szCs w:val="18"/>
-        </w:rPr>
-        <w:t>struct</w:t>
+        <w:t xml:space="preserve"> </w:t>
+      </w:r>
+      <w:r>
+        <w:rPr>
+          <w:rFonts w:ascii="Georgia" w:hAnsi="Georgia"/>
+          <w:b w:val="false"/>
+          <w:bCs w:val="false"/>
+          <w:i/>
+          <w:iCs/>
+          <w:sz w:val="18"/>
+          <w:szCs w:val="18"/>
+        </w:rPr>
+        <w:t>symbol</w:t>
       </w:r>
     </w:p>
     <w:p>
@@ -1592,7 +1501,7 @@
           <w:sz w:val="16"/>
           <w:szCs w:val="16"/>
         </w:rPr>
-        <w:t>:symbol</w:t>
+        <w:t>:stream</w:t>
       </w:r>
       <w:r>
         <w:rPr>
@@ -1617,7 +1526,7 @@
           <w:sz w:val="18"/>
           <w:szCs w:val="18"/>
         </w:rPr>
-        <w:t>sym</w:t>
+        <w:t>stream</w:t>
       </w:r>
       <w:r>
         <w:rPr>
@@ -1629,30 +1538,137 @@
           <w:sz w:val="20"/>
           <w:szCs w:val="20"/>
         </w:rPr>
-        <w:t xml:space="preserve">, </w:t>
-      </w:r>
-      <w:r>
-        <w:rPr>
-          <w:rFonts w:ascii="Georgia" w:hAnsi="Georgia"/>
-          <w:b w:val="false"/>
-          <w:bCs w:val="false"/>
-          <w:i/>
-          <w:iCs/>
-          <w:sz w:val="18"/>
-          <w:szCs w:val="18"/>
-        </w:rPr>
-        <w:t>symbol</w:t>
-      </w:r>
-      <w:r>
-        <w:rPr>
-          <w:rFonts w:ascii="Georgia" w:hAnsi="Georgia"/>
-          <w:b w:val="false"/>
-          <w:bCs w:val="false"/>
-          <w:i/>
-          <w:iCs/>
+        <w:t>,</w:t>
+      </w:r>
+      <w:r>
+        <w:rPr>
+          <w:rFonts w:ascii="Georgia" w:hAnsi="Georgia"/>
+          <w:b/>
+          <w:bCs/>
+          <w:i/>
+          <w:iCs/>
+          <w:sz w:val="18"/>
+          <w:szCs w:val="18"/>
+        </w:rPr>
+        <w:t xml:space="preserve"> </w:t>
+      </w:r>
+      <w:r>
+        <w:rPr>
+          <w:rFonts w:ascii="Georgia" w:hAnsi="Georgia"/>
+          <w:i w:val="false"/>
+          <w:iCs w:val="false"/>
+          <w:sz w:val="18"/>
+          <w:szCs w:val="18"/>
+        </w:rPr>
+        <w:t>file or string type</w:t>
+      </w:r>
+    </w:p>
+    <w:p>
+      <w:pPr>
+        <w:pStyle w:val="Normal"/>
+        <w:ind w:left="0" w:right="0" w:hanging="0"/>
+        <w:rPr>
+          <w:rFonts w:ascii="Courier New" w:hAnsi="Courier New"/>
+          <w:b/>
+          <w:b/>
+          <w:bCs/>
+        </w:rPr>
+      </w:pPr>
+      <w:r>
+        <w:rPr>
+          <w:rFonts w:ascii="Andale Mono" w:hAnsi="Andale Mono"/>
+          <w:b w:val="false"/>
+          <w:bCs w:val="false"/>
+          <w:i w:val="false"/>
+          <w:iCs w:val="false"/>
+          <w:sz w:val="16"/>
+          <w:szCs w:val="16"/>
+        </w:rPr>
+        <w:t>:struct</w:t>
+      </w:r>
+      <w:r>
+        <w:rPr>
+          <w:rFonts w:ascii="Courier New" w:hAnsi="Courier New"/>
+          <w:b/>
+          <w:bCs/>
+          <w:i w:val="false"/>
+          <w:iCs w:val="false"/>
+          <w:sz w:val="18"/>
+          <w:szCs w:val="18"/>
+        </w:rPr>
+        <w:tab/>
+        <w:tab/>
+      </w:r>
+      <w:r>
+        <w:rPr>
+          <w:rFonts w:ascii="Georgia" w:hAnsi="Georgia"/>
+          <w:b w:val="false"/>
+          <w:bCs w:val="false"/>
+          <w:i/>
+          <w:iCs/>
+          <w:sz w:val="18"/>
+          <w:szCs w:val="18"/>
+        </w:rPr>
+        <w:t>struct</w:t>
+      </w:r>
+    </w:p>
+    <w:p>
+      <w:pPr>
+        <w:pStyle w:val="Normal"/>
+        <w:ind w:left="0" w:right="0" w:hanging="0"/>
+        <w:rPr>
+          <w:rFonts w:ascii="Georgia" w:hAnsi="Georgia"/>
           <w:sz w:val="20"/>
           <w:szCs w:val="20"/>
         </w:rPr>
+      </w:pPr>
+      <w:r>
+        <w:rPr>
+          <w:rFonts w:ascii="Andale Mono" w:hAnsi="Andale Mono"/>
+          <w:b w:val="false"/>
+          <w:bCs w:val="false"/>
+          <w:i w:val="false"/>
+          <w:iCs w:val="false"/>
+          <w:sz w:val="16"/>
+          <w:szCs w:val="16"/>
+        </w:rPr>
+        <w:t>:symbol</w:t>
+      </w:r>
+      <w:r>
+        <w:rPr>
+          <w:rFonts w:ascii="Georgia" w:hAnsi="Georgia"/>
+          <w:b w:val="false"/>
+          <w:bCs/>
+          <w:i w:val="false"/>
+          <w:iCs w:val="false"/>
+          <w:sz w:val="16"/>
+          <w:szCs w:val="20"/>
+        </w:rPr>
+        <w:tab/>
+        <w:tab/>
+      </w:r>
+      <w:r>
+        <w:rPr>
+          <w:rFonts w:ascii="Georgia" w:hAnsi="Georgia"/>
+          <w:b w:val="false"/>
+          <w:bCs w:val="false"/>
+          <w:i/>
+          <w:iCs/>
+          <w:sz w:val="18"/>
+          <w:szCs w:val="18"/>
+        </w:rPr>
+        <w:t>sym</w:t>
+      </w:r>
+      <w:r>
+        <w:rPr>
+          <w:rFonts w:ascii="Georgia" w:hAnsi="Georgia"/>
+          <w:b w:val="false"/>
+          <w:bCs w:val="false"/>
+          <w:i/>
+          <w:iCs/>
+          <w:sz w:val="20"/>
+          <w:szCs w:val="20"/>
+        </w:rPr>
         <w:t xml:space="preserve">, </w:t>
       </w:r>
       <w:r>
@@ -1665,7 +1681,7 @@
           <w:sz w:val="18"/>
           <w:szCs w:val="18"/>
         </w:rPr>
-        <w:t>keyword</w:t>
+        <w:t>symbol</w:t>
       </w:r>
     </w:p>
     <w:p>
@@ -8788,63 +8804,119 @@
           <w:szCs w:val="18"/>
           <w:u w:val="none"/>
         </w:rPr>
-        <w:t>%</w:t>
-      </w:r>
-      <w:r>
-        <w:rPr>
-          <w:rFonts w:ascii="Georgia" w:hAnsi="Georgia"/>
-          <w:b/>
-          <w:bCs/>
-          <w:i w:val="false"/>
+        <w:t>%append</w:t>
+      </w:r>
+      <w:r>
+        <w:rPr>
+          <w:rFonts w:ascii="Georgia" w:hAnsi="Georgia"/>
+          <w:b w:val="false"/>
+          <w:i w:val="false"/>
+          <w:sz w:val="18"/>
+          <w:szCs w:val="18"/>
+          <w:u w:val="none"/>
+        </w:rPr>
+        <w:t xml:space="preserve"> </w:t>
+      </w:r>
+      <w:r>
+        <w:rPr>
+          <w:rFonts w:ascii="Georgia" w:hAnsi="Georgia"/>
+          <w:i/>
+          <w:iCs/>
+          <w:sz w:val="18"/>
+          <w:szCs w:val="18"/>
+          <w:u w:val="none"/>
+        </w:rPr>
+        <w:t xml:space="preserve">list </w:t>
+      </w:r>
+      <w:r>
+        <w:rPr>
+          <w:rFonts w:ascii="Georgia" w:hAnsi="Georgia"/>
+          <w:i/>
+          <w:iCs/>
+          <w:sz w:val="18"/>
+          <w:szCs w:val="18"/>
+          <w:u w:val="none"/>
+        </w:rPr>
+        <w:t>T</w:t>
+      </w:r>
+      <w:r>
+        <w:rPr>
+          <w:rFonts w:ascii="Georgia" w:hAnsi="Georgia"/>
+          <w:b w:val="false"/>
+          <w:i w:val="false"/>
+          <w:iCs w:val="false"/>
+          <w:sz w:val="18"/>
+          <w:szCs w:val="18"/>
+          <w:u w:val="none"/>
+        </w:rPr>
+        <w:tab/>
+      </w:r>
+      <w:r>
+        <w:rPr>
+          <w:rFonts w:ascii="Georgia" w:hAnsi="Georgia"/>
+          <w:b w:val="false"/>
+          <w:i/>
+          <w:iCs/>
+          <w:sz w:val="18"/>
+          <w:szCs w:val="18"/>
+          <w:u w:val="none"/>
+        </w:rPr>
+        <w:t xml:space="preserve">list, </w:t>
+      </w:r>
+      <w:r>
+        <w:rPr>
+          <w:rFonts w:ascii="Georgia" w:hAnsi="Georgia"/>
+          <w:b w:val="false"/>
+          <w:i w:val="false"/>
+          <w:iCs w:val="false"/>
           <w:sz w:val="18"/>
           <w:szCs w:val="18"/>
           <w:u w:val="none"/>
         </w:rPr>
         <w:t>append</w:t>
       </w:r>
-      <w:r>
-        <w:rPr>
-          <w:rFonts w:ascii="Georgia" w:hAnsi="Georgia"/>
-          <w:b w:val="false"/>
-          <w:i w:val="false"/>
-          <w:sz w:val="18"/>
-          <w:szCs w:val="18"/>
-          <w:u w:val="none"/>
-        </w:rPr>
-        <w:t xml:space="preserve"> </w:t>
-      </w:r>
-      <w:r>
-        <w:rPr>
-          <w:rFonts w:ascii="Georgia" w:hAnsi="Georgia"/>
-          <w:i/>
-          <w:iCs/>
-          <w:sz w:val="18"/>
-          <w:szCs w:val="18"/>
-          <w:u w:val="none"/>
-        </w:rPr>
-        <w:t>list list’</w:t>
-      </w:r>
-      <w:r>
-        <w:rPr>
-          <w:rFonts w:ascii="Georgia" w:hAnsi="Georgia"/>
-          <w:b w:val="false"/>
-          <w:i w:val="false"/>
-          <w:iCs w:val="false"/>
-          <w:sz w:val="18"/>
-          <w:szCs w:val="18"/>
-          <w:u w:val="none"/>
-        </w:rPr>
-        <w:tab/>
-      </w:r>
-    </w:p>
-    <w:p>
-      <w:pPr>
-        <w:pStyle w:val="Normal"/>
-        <w:rPr>
-          <w:sz w:val="18"/>
-          <w:szCs w:val="18"/>
-        </w:rPr>
-      </w:pPr>
+    </w:p>
+    <w:p>
+      <w:pPr>
+        <w:pStyle w:val="Normal"/>
+        <w:rPr>
+          <w:sz w:val="18"/>
+          <w:szCs w:val="18"/>
+        </w:rPr>
+      </w:pPr>
+      <w:r>
+        <w:rPr>
+          <w:rFonts w:ascii="Georgia" w:hAnsi="Georgia"/>
+          <w:b/>
+          <w:bCs/>
+          <w:sz w:val="18"/>
+          <w:szCs w:val="18"/>
+          <w:u w:val="none"/>
+        </w:rPr>
+        <w:t>car</w:t>
+      </w:r>
+      <w:r>
+        <w:rPr>
+          <w:rFonts w:ascii="Georgia" w:hAnsi="Georgia"/>
+          <w:b w:val="false"/>
+          <w:i w:val="false"/>
+          <w:sz w:val="18"/>
+          <w:szCs w:val="18"/>
+          <w:u w:val="none"/>
+        </w:rPr>
+        <w:t xml:space="preserve"> </w:t>
+      </w:r>
+      <w:r>
+        <w:rPr>
+          <w:rFonts w:ascii="Georgia" w:hAnsi="Georgia"/>
+          <w:i/>
+          <w:iCs/>
+          <w:sz w:val="18"/>
+          <w:szCs w:val="18"/>
+          <w:u w:val="none"/>
+        </w:rPr>
+        <w:t>list</w:t>
+      </w:r>
       <w:r>
         <w:rPr>
           <w:rFonts w:ascii="Georgia" w:hAnsi="Georgia"/>
@@ -8873,40 +8945,43 @@
       <w:r>
         <w:rPr>
           <w:rFonts w:ascii="Georgia" w:hAnsi="Georgia"/>
-          <w:b w:val="false"/>
-          <w:i w:val="false"/>
-          <w:iCs w:val="false"/>
-          <w:sz w:val="18"/>
-          <w:szCs w:val="18"/>
-          <w:u w:val="none"/>
-        </w:rPr>
-        <w:t>append lists</w:t>
-      </w:r>
-    </w:p>
-    <w:p>
-      <w:pPr>
-        <w:pStyle w:val="Normal"/>
-        <w:rPr>
-          <w:sz w:val="18"/>
-          <w:szCs w:val="18"/>
-        </w:rPr>
-      </w:pPr>
-      <w:r>
-        <w:rPr>
-          <w:rFonts w:ascii="Georgia" w:hAnsi="Georgia"/>
-          <w:b/>
-          <w:bCs/>
-          <w:sz w:val="18"/>
-          <w:szCs w:val="18"/>
-          <w:u w:val="none"/>
-        </w:rPr>
-        <w:t>car</w:t>
-      </w:r>
-      <w:r>
-        <w:rPr>
-          <w:rFonts w:ascii="Georgia" w:hAnsi="Georgia"/>
-          <w:b w:val="false"/>
-          <w:i w:val="false"/>
+          <w:i w:val="false"/>
+          <w:iCs w:val="false"/>
+          <w:sz w:val="18"/>
+          <w:szCs w:val="18"/>
+          <w:u w:val="none"/>
+        </w:rPr>
+        <w:t>head</w:t>
+      </w:r>
+      <w:r>
+        <w:rPr>
+          <w:rFonts w:ascii="Georgia" w:hAnsi="Georgia"/>
+          <w:b w:val="false"/>
+          <w:i w:val="false"/>
+          <w:iCs w:val="false"/>
+          <w:sz w:val="18"/>
+          <w:szCs w:val="18"/>
+          <w:u w:val="none"/>
+        </w:rPr>
+        <w:t xml:space="preserve"> </w:t>
+      </w:r>
+      <w:r>
+        <w:rPr>
+          <w:rFonts w:ascii="Georgia" w:hAnsi="Georgia"/>
+          <w:i w:val="false"/>
+          <w:iCs w:val="false"/>
+          <w:sz w:val="18"/>
+          <w:szCs w:val="18"/>
+          <w:u w:val="none"/>
+        </w:rPr>
+        <w:t>of</w:t>
+      </w:r>
+      <w:r>
+        <w:rPr>
+          <w:rFonts w:ascii="Georgia" w:hAnsi="Georgia"/>
+          <w:b w:val="false"/>
+          <w:i w:val="false"/>
+          <w:iCs w:val="false"/>
           <w:sz w:val="18"/>
           <w:szCs w:val="18"/>
           <w:u w:val="none"/>
@@ -8924,64 +8999,27 @@
         </w:rPr>
         <w:t>list</w:t>
       </w:r>
-      <w:r>
-        <w:rPr>
-          <w:rFonts w:ascii="Georgia" w:hAnsi="Georgia"/>
-          <w:b w:val="false"/>
-          <w:i w:val="false"/>
-          <w:iCs w:val="false"/>
-          <w:sz w:val="18"/>
-          <w:szCs w:val="18"/>
-          <w:u w:val="none"/>
-        </w:rPr>
-        <w:tab/>
-        <w:tab/>
-      </w:r>
-      <w:r>
-        <w:rPr>
-          <w:rFonts w:ascii="Georgia" w:hAnsi="Georgia"/>
-          <w:b w:val="false"/>
-          <w:i/>
-          <w:iCs/>
-          <w:sz w:val="18"/>
-          <w:szCs w:val="18"/>
-          <w:u w:val="none"/>
-        </w:rPr>
-        <w:t xml:space="preserve">list, </w:t>
-      </w:r>
-      <w:r>
-        <w:rPr>
-          <w:rFonts w:ascii="Georgia" w:hAnsi="Georgia"/>
-          <w:i w:val="false"/>
-          <w:iCs w:val="false"/>
-          <w:sz w:val="18"/>
-          <w:szCs w:val="18"/>
-          <w:u w:val="none"/>
-        </w:rPr>
-        <w:t>head</w:t>
-      </w:r>
-      <w:r>
-        <w:rPr>
-          <w:rFonts w:ascii="Georgia" w:hAnsi="Georgia"/>
-          <w:b w:val="false"/>
-          <w:i w:val="false"/>
-          <w:iCs w:val="false"/>
-          <w:sz w:val="18"/>
-          <w:szCs w:val="18"/>
-          <w:u w:val="none"/>
-        </w:rPr>
-        <w:t xml:space="preserve"> </w:t>
-      </w:r>
-      <w:r>
-        <w:rPr>
-          <w:rFonts w:ascii="Georgia" w:hAnsi="Georgia"/>
-          <w:i w:val="false"/>
-          <w:iCs w:val="false"/>
-          <w:sz w:val="18"/>
-          <w:szCs w:val="18"/>
-          <w:u w:val="none"/>
-        </w:rPr>
-        <w:t>of</w:t>
+    </w:p>
+    <w:p>
+      <w:pPr>
+        <w:pStyle w:val="Normal"/>
+        <w:rPr>
+          <w:sz w:val="18"/>
+          <w:szCs w:val="18"/>
+        </w:rPr>
+      </w:pPr>
+      <w:r>
+        <w:rPr>
+          <w:rFonts w:ascii="Georgia" w:hAnsi="Georgia"/>
+          <w:b/>
+          <w:bCs/>
+          <w:i w:val="false"/>
+          <w:iCs w:val="false"/>
+          <w:sz w:val="18"/>
+          <w:szCs w:val="18"/>
+          <w:u w:val="none"/>
+        </w:rPr>
+        <w:t>cdr</w:t>
       </w:r>
       <w:r>
         <w:rPr>
@@ -9006,87 +9044,30 @@
         </w:rPr>
         <w:t>list</w:t>
       </w:r>
-    </w:p>
-    <w:p>
-      <w:pPr>
-        <w:pStyle w:val="Normal"/>
-        <w:rPr>
-          <w:sz w:val="18"/>
-          <w:szCs w:val="18"/>
-        </w:rPr>
-      </w:pPr>
-      <w:r>
-        <w:rPr>
-          <w:rFonts w:ascii="Georgia" w:hAnsi="Georgia"/>
-          <w:b/>
-          <w:bCs/>
-          <w:i w:val="false"/>
-          <w:iCs w:val="false"/>
-          <w:sz w:val="18"/>
-          <w:szCs w:val="18"/>
-          <w:u w:val="none"/>
-        </w:rPr>
-        <w:t>cdr</w:t>
-      </w:r>
-      <w:r>
-        <w:rPr>
-          <w:rFonts w:ascii="Georgia" w:hAnsi="Georgia"/>
-          <w:b w:val="false"/>
-          <w:i w:val="false"/>
-          <w:iCs w:val="false"/>
-          <w:sz w:val="18"/>
-          <w:szCs w:val="18"/>
-          <w:u w:val="none"/>
-        </w:rPr>
-        <w:t xml:space="preserve"> </w:t>
-      </w:r>
-      <w:r>
-        <w:rPr>
-          <w:rFonts w:ascii="Georgia" w:hAnsi="Georgia"/>
-          <w:i/>
-          <w:iCs/>
-          <w:sz w:val="18"/>
-          <w:szCs w:val="18"/>
-          <w:u w:val="none"/>
-        </w:rPr>
-        <w:t>list</w:t>
-      </w:r>
-      <w:r>
-        <w:rPr>
-          <w:rFonts w:ascii="Georgia" w:hAnsi="Georgia"/>
-          <w:b w:val="false"/>
-          <w:i w:val="false"/>
-          <w:iCs w:val="false"/>
-          <w:sz w:val="18"/>
-          <w:szCs w:val="18"/>
-          <w:u w:val="none"/>
-        </w:rPr>
-        <w:tab/>
-        <w:tab/>
-      </w:r>
-      <w:r>
-        <w:rPr>
-          <w:rFonts w:ascii="Georgia" w:hAnsi="Georgia"/>
-          <w:b w:val="false"/>
-          <w:i/>
-          <w:iCs/>
-          <w:sz w:val="18"/>
-          <w:szCs w:val="18"/>
-          <w:u w:val="none"/>
-        </w:rPr>
-        <w:t>T</w:t>
-      </w:r>
-      <w:r>
-        <w:rPr>
-          <w:rFonts w:ascii="Georgia" w:hAnsi="Georgia"/>
-          <w:b w:val="false"/>
-          <w:i/>
-          <w:iCs/>
-          <w:sz w:val="18"/>
-          <w:szCs w:val="18"/>
-          <w:u w:val="none"/>
-        </w:rPr>
-        <w:t xml:space="preserve">, </w:t>
+      <w:r>
+        <w:rPr>
+          <w:rFonts w:ascii="Georgia" w:hAnsi="Georgia"/>
+          <w:b w:val="false"/>
+          <w:i w:val="false"/>
+          <w:iCs w:val="false"/>
+          <w:sz w:val="18"/>
+          <w:szCs w:val="18"/>
+          <w:u w:val="none"/>
+        </w:rPr>
+        <w:tab/>
+        <w:tab/>
+      </w:r>
+      <w:r>
+        <w:rPr>
+          <w:rFonts w:ascii="Georgia" w:hAnsi="Georgia"/>
+          <w:b w:val="false"/>
+          <w:i/>
+          <w:iCs/>
+          <w:sz w:val="18"/>
+          <w:szCs w:val="18"/>
+          <w:u w:val="none"/>
+        </w:rPr>
+        <w:t xml:space="preserve">T, </w:t>
       </w:r>
       <w:r>
         <w:rPr>
@@ -11234,6 +11215,21 @@
       <w:pPr>
         <w:pStyle w:val="Normal"/>
         <w:rPr>
+          <w:sz w:val="16"/>
+          <w:szCs w:val="16"/>
+        </w:rPr>
+      </w:pPr>
+      <w:r>
+        <w:rPr>
+          <w:sz w:val="16"/>
+          <w:szCs w:val="16"/>
+        </w:rPr>
+      </w:r>
+    </w:p>
+    <w:p>
+      <w:pPr>
+        <w:pStyle w:val="Normal"/>
+        <w:rPr>
           <w:rFonts w:ascii="Georgia" w:hAnsi="Georgia"/>
           <w:sz w:val="20"/>
           <w:szCs w:val="20"/>
@@ -13862,10 +13858,145 @@
       </w:pPr>
       <w:r>
         <w:rPr>
-          <w:rFonts w:ascii="Georgia" w:hAnsi="Georgia"/>
-          <w:sz w:val="16"/>
-          <w:szCs w:val="16"/>
-        </w:rPr>
+          <w:sz w:val="16"/>
+          <w:szCs w:val="16"/>
+        </w:rPr>
+      </w:r>
+    </w:p>
+    <w:p>
+      <w:pPr>
+        <w:pStyle w:val="Normal"/>
+        <w:rPr>
+          <w:sz w:val="18"/>
+          <w:szCs w:val="18"/>
+        </w:rPr>
+      </w:pPr>
+      <w:r>
+        <w:rPr>
+          <w:rFonts w:ascii="Georgia" w:hAnsi="Georgia"/>
+          <w:b/>
+          <w:bCs/>
+          <w:sz w:val="18"/>
+          <w:szCs w:val="18"/>
+        </w:rPr>
+        <w:t>make-ns</w:t>
+      </w:r>
+      <w:r>
+        <w:rPr>
+          <w:rFonts w:ascii="Georgia" w:hAnsi="Georgia"/>
+          <w:b w:val="false"/>
+          <w:i w:val="false"/>
+          <w:sz w:val="18"/>
+          <w:szCs w:val="18"/>
+        </w:rPr>
+        <w:t xml:space="preserve"> </w:t>
+      </w:r>
+      <w:r>
+        <w:rPr>
+          <w:rFonts w:ascii="Georgia" w:hAnsi="Georgia"/>
+          <w:b w:val="false"/>
+          <w:i/>
+          <w:iCs/>
+          <w:sz w:val="18"/>
+          <w:szCs w:val="18"/>
+        </w:rPr>
+        <w:t>keyword</w:t>
+      </w:r>
+      <w:r>
+        <w:rPr>
+          <w:rFonts w:ascii="Georgia" w:hAnsi="Georgia"/>
+          <w:b w:val="false"/>
+          <w:i w:val="false"/>
+          <w:iCs w:val="false"/>
+          <w:sz w:val="18"/>
+          <w:szCs w:val="18"/>
+        </w:rPr>
+        <w:tab/>
+      </w:r>
+    </w:p>
+    <w:p>
+      <w:pPr>
+        <w:pStyle w:val="Normal"/>
+        <w:rPr>
+          <w:sz w:val="18"/>
+          <w:szCs w:val="18"/>
+        </w:rPr>
+      </w:pPr>
+      <w:r>
+        <w:rPr>
+          <w:rFonts w:ascii="Georgia" w:hAnsi="Georgia"/>
+          <w:b w:val="false"/>
+          <w:i w:val="false"/>
+          <w:iCs w:val="false"/>
+          <w:sz w:val="18"/>
+          <w:szCs w:val="18"/>
+        </w:rPr>
+        <w:tab/>
+        <w:tab/>
+      </w:r>
+      <w:r>
+        <w:rPr>
+          <w:rFonts w:ascii="Georgia" w:hAnsi="Georgia"/>
+          <w:b w:val="false"/>
+          <w:i/>
+          <w:iCs/>
+          <w:sz w:val="18"/>
+          <w:szCs w:val="18"/>
+        </w:rPr>
+        <w:t>keyword</w:t>
+      </w:r>
+      <w:r>
+        <w:rPr>
+          <w:rFonts w:ascii="Georgia" w:hAnsi="Georgia"/>
+          <w:b w:val="false"/>
+          <w:i/>
+          <w:iCs/>
+          <w:sz w:val="18"/>
+          <w:szCs w:val="18"/>
+        </w:rPr>
+        <w:t>,</w:t>
+      </w:r>
+      <w:r>
+        <w:rPr>
+          <w:rFonts w:ascii="Georgia" w:hAnsi="Georgia"/>
+          <w:b w:val="false"/>
+          <w:i w:val="false"/>
+          <w:iCs w:val="false"/>
+          <w:sz w:val="18"/>
+          <w:szCs w:val="18"/>
+        </w:rPr>
+        <w:t xml:space="preserve"> </w:t>
+      </w:r>
+      <w:r>
+        <w:rPr>
+          <w:rFonts w:ascii="Georgia" w:hAnsi="Georgia"/>
+          <w:i w:val="false"/>
+          <w:iCs w:val="false"/>
+          <w:sz w:val="18"/>
+          <w:szCs w:val="18"/>
+        </w:rPr>
+        <w:t>make</w:t>
+      </w:r>
+      <w:r>
+        <w:rPr>
+          <w:rFonts w:ascii="Georgia" w:hAnsi="Georgia"/>
+          <w:b w:val="false"/>
+          <w:i w:val="false"/>
+          <w:iCs w:val="false"/>
+          <w:sz w:val="18"/>
+          <w:szCs w:val="18"/>
+        </w:rPr>
+        <w:t xml:space="preserve"> </w:t>
+      </w:r>
+      <w:r>
+        <w:rPr>
+          <w:rFonts w:ascii="Georgia" w:hAnsi="Georgia"/>
+          <w:i w:val="false"/>
+          <w:iCs w:val="false"/>
+          <w:sz w:val="18"/>
+          <w:szCs w:val="18"/>
+        </w:rPr>
+        <w:t>namespace</w:t>
       </w:r>
     </w:p>
     <w:p>
@@ -13873,210 +14004,17 @@
         <w:pStyle w:val="Normal"/>
         <w:ind w:left="0" w:right="0" w:hanging="0"/>
         <w:rPr>
-          <w:sz w:val="18"/>
-          <w:szCs w:val="18"/>
-        </w:rPr>
-      </w:pPr>
-      <w:r>
-        <w:rPr>
-          <w:rFonts w:ascii="Georgia" w:hAnsi="Georgia"/>
-          <w:b w:val="false"/>
-          <w:bCs w:val="false"/>
-          <w:i/>
-          <w:iCs/>
-          <w:caps w:val="false"/>
-          <w:smallCaps w:val="false"/>
-          <w:color w:val="24292E"/>
-          <w:spacing w:val="0"/>
-          <w:sz w:val="18"/>
-          <w:szCs w:val="18"/>
-        </w:rPr>
-        <w:tab/>
-        <w:tab/>
-        <w:t>ns</w:t>
-      </w:r>
-      <w:r>
-        <w:rPr>
-          <w:rFonts w:ascii="Georgia" w:hAnsi="Georgia"/>
-          <w:b w:val="false"/>
-          <w:bCs w:val="false"/>
-          <w:i w:val="false"/>
-          <w:iCs w:val="false"/>
-          <w:caps w:val="false"/>
-          <w:smallCaps w:val="false"/>
-          <w:color w:val="24292E"/>
-          <w:spacing w:val="0"/>
-          <w:sz w:val="18"/>
-          <w:szCs w:val="18"/>
-        </w:rPr>
-        <w:t xml:space="preserve">: </w:t>
-      </w:r>
-      <w:r>
-        <w:rPr>
-          <w:rFonts w:ascii="Andale Mono" w:hAnsi="Andale Mono"/>
-          <w:b w:val="false"/>
-          <w:bCs w:val="false"/>
-          <w:i w:val="false"/>
-          <w:iCs w:val="false"/>
-          <w:caps w:val="false"/>
-          <w:smallCaps w:val="false"/>
-          <w:color w:val="24292E"/>
-          <w:spacing w:val="0"/>
-          <w:sz w:val="16"/>
-          <w:szCs w:val="16"/>
-        </w:rPr>
-        <w:t xml:space="preserve">#s(:ns </w:t>
-      </w:r>
-      <w:r>
-        <w:rPr>
-          <w:rFonts w:ascii="Andale Mono" w:hAnsi="Andale Mono"/>
-          <w:b w:val="false"/>
-          <w:bCs w:val="false"/>
-          <w:i/>
-          <w:iCs/>
-          <w:caps w:val="false"/>
-          <w:smallCaps w:val="false"/>
-          <w:color w:val="24292E"/>
-          <w:spacing w:val="0"/>
-          <w:sz w:val="16"/>
-          <w:szCs w:val="16"/>
-        </w:rPr>
-        <w:t>name</w:t>
-      </w:r>
-      <w:r>
-        <w:rPr>
-          <w:rFonts w:ascii="Andale Mono" w:hAnsi="Andale Mono"/>
-          <w:b w:val="false"/>
-          <w:bCs w:val="false"/>
-          <w:i w:val="false"/>
-          <w:iCs w:val="false"/>
-          <w:caps w:val="false"/>
-          <w:smallCaps w:val="false"/>
-          <w:color w:val="24292E"/>
-          <w:spacing w:val="0"/>
-          <w:sz w:val="16"/>
-          <w:szCs w:val="16"/>
-        </w:rPr>
-        <w:t>)</w:t>
-      </w:r>
-    </w:p>
-    <w:p>
-      <w:pPr>
-        <w:pStyle w:val="Normal"/>
-        <w:ind w:left="0" w:right="0" w:hanging="0"/>
-        <w:rPr>
-          <w:sz w:val="16"/>
-          <w:szCs w:val="16"/>
-        </w:rPr>
-      </w:pPr>
-      <w:r>
-        <w:rPr>
-          <w:sz w:val="16"/>
-          <w:szCs w:val="16"/>
-        </w:rPr>
-      </w:r>
-    </w:p>
-    <w:p>
-      <w:pPr>
-        <w:pStyle w:val="Normal"/>
-        <w:rPr>
-          <w:sz w:val="18"/>
-          <w:szCs w:val="18"/>
-        </w:rPr>
-      </w:pPr>
-      <w:r>
-        <w:rPr>
-          <w:rFonts w:ascii="Georgia" w:hAnsi="Georgia"/>
-          <w:b/>
-          <w:bCs/>
-          <w:sz w:val="18"/>
-          <w:szCs w:val="18"/>
-        </w:rPr>
-        <w:t>make-ns</w:t>
-      </w:r>
-      <w:r>
-        <w:rPr>
-          <w:rFonts w:ascii="Georgia" w:hAnsi="Georgia"/>
-          <w:b w:val="false"/>
-          <w:i w:val="false"/>
-          <w:sz w:val="18"/>
-          <w:szCs w:val="18"/>
-        </w:rPr>
-        <w:t xml:space="preserve"> </w:t>
-      </w:r>
-      <w:r>
-        <w:rPr>
-          <w:rFonts w:ascii="Georgia" w:hAnsi="Georgia"/>
-          <w:i/>
-          <w:iCs/>
-          <w:sz w:val="18"/>
-          <w:szCs w:val="18"/>
-        </w:rPr>
-        <w:t>string</w:t>
-      </w:r>
-      <w:r>
-        <w:rPr>
-          <w:rFonts w:ascii="Georgia" w:hAnsi="Georgia"/>
-          <w:b w:val="false"/>
-          <w:i w:val="false"/>
-          <w:iCs w:val="false"/>
-          <w:sz w:val="18"/>
-          <w:szCs w:val="18"/>
-        </w:rPr>
-        <w:tab/>
-      </w:r>
-      <w:r>
-        <w:rPr>
-          <w:rFonts w:ascii="Georgia" w:hAnsi="Georgia"/>
-          <w:b w:val="false"/>
-          <w:i/>
-          <w:iCs/>
-          <w:sz w:val="18"/>
-          <w:szCs w:val="18"/>
-        </w:rPr>
-        <w:t>ns,</w:t>
-      </w:r>
-      <w:r>
-        <w:rPr>
-          <w:rFonts w:ascii="Georgia" w:hAnsi="Georgia"/>
-          <w:b w:val="false"/>
-          <w:i w:val="false"/>
-          <w:iCs w:val="false"/>
-          <w:sz w:val="18"/>
-          <w:szCs w:val="18"/>
-        </w:rPr>
-        <w:t xml:space="preserve"> </w:t>
-      </w:r>
-      <w:r>
-        <w:rPr>
-          <w:rFonts w:ascii="Georgia" w:hAnsi="Georgia"/>
-          <w:i w:val="false"/>
-          <w:iCs w:val="false"/>
-          <w:sz w:val="18"/>
-          <w:szCs w:val="18"/>
-        </w:rPr>
-        <w:t>make</w:t>
-      </w:r>
-      <w:r>
-        <w:rPr>
-          <w:rFonts w:ascii="Georgia" w:hAnsi="Georgia"/>
-          <w:b w:val="false"/>
-          <w:i w:val="false"/>
-          <w:iCs w:val="false"/>
-          <w:sz w:val="18"/>
-          <w:szCs w:val="18"/>
-        </w:rPr>
-        <w:t xml:space="preserve"> </w:t>
-      </w:r>
-      <w:r>
-        <w:rPr>
-          <w:rFonts w:ascii="Georgia" w:hAnsi="Georgia"/>
-          <w:i/>
-          <w:iCs/>
-          <w:sz w:val="18"/>
-          <w:szCs w:val="18"/>
-        </w:rPr>
-        <w:t>namespace</w:t>
+          <w:rFonts w:ascii="Georgia" w:hAnsi="Georgia"/>
+          <w:sz w:val="16"/>
+          <w:szCs w:val="16"/>
+        </w:rPr>
+      </w:pPr>
+      <w:r>
+        <w:rPr>
+          <w:rFonts w:ascii="Georgia" w:hAnsi="Georgia"/>
+          <w:sz w:val="16"/>
+          <w:szCs w:val="16"/>
+        </w:rPr>
       </w:r>
     </w:p>
     <w:p>
@@ -14102,15 +14040,15 @@
           <w:u w:val="none"/>
           <w:lang w:val="en-US" w:eastAsia="zh-CN" w:bidi="hi-IN"/>
         </w:rPr>
-        <w:t>map-ns</w:t>
+        <w:t xml:space="preserve">untern </w:t>
       </w:r>
       <w:r>
         <w:rPr>
           <w:rFonts w:eastAsia="Songti SC" w:cs="Arial Unicode MS" w:ascii="Georgia" w:hAnsi="Georgia"/>
           <w:b w:val="false"/>
           <w:bCs w:val="false"/>
-          <w:i w:val="false"/>
-          <w:iCs w:val="false"/>
+          <w:i/>
+          <w:iCs/>
           <w:color w:val="auto"/>
           <w:kern w:val="2"/>
           <w:sz w:val="18"/>
@@ -14118,7 +14056,7 @@
           <w:u w:val="none"/>
           <w:lang w:val="en-US" w:eastAsia="zh-CN" w:bidi="hi-IN"/>
         </w:rPr>
-        <w:t xml:space="preserve"> </w:t>
+        <w:t>keyword</w:t>
       </w:r>
       <w:r>
         <w:rPr>
@@ -14134,17 +14072,25 @@
           <w:u w:val="none"/>
           <w:lang w:val="en-US" w:eastAsia="zh-CN" w:bidi="hi-IN"/>
         </w:rPr>
-        <w:t>string</w:t>
-        <w:tab/>
-        <w:t xml:space="preserve">ns, </w:t>
-      </w:r>
+        <w:t xml:space="preserve">  string</w:t>
+      </w:r>
+    </w:p>
+    <w:p>
+      <w:pPr>
+        <w:pStyle w:val="Normal"/>
+        <w:ind w:left="0" w:right="0" w:hanging="0"/>
+        <w:rPr>
+          <w:sz w:val="18"/>
+          <w:szCs w:val="18"/>
+        </w:rPr>
+      </w:pPr>
       <w:r>
         <w:rPr>
           <w:rFonts w:eastAsia="Songti SC" w:cs="Arial Unicode MS" w:ascii="Georgia" w:hAnsi="Georgia"/>
           <w:b w:val="false"/>
           <w:bCs w:val="false"/>
-          <w:i w:val="false"/>
-          <w:iCs w:val="false"/>
+          <w:i/>
+          <w:iCs/>
           <w:color w:val="auto"/>
           <w:kern w:val="2"/>
           <w:sz w:val="18"/>
@@ -14152,15 +14098,17 @@
           <w:u w:val="none"/>
           <w:lang w:val="en-US" w:eastAsia="zh-CN" w:bidi="hi-IN"/>
         </w:rPr>
-        <w:t xml:space="preserve">map </w:t>
+        <w:tab/>
+        <w:tab/>
+        <w:t xml:space="preserve">symbol, </w:t>
       </w:r>
       <w:r>
         <w:rPr>
           <w:rFonts w:eastAsia="Songti SC" w:cs="Arial Unicode MS" w:ascii="Georgia" w:hAnsi="Georgia"/>
           <w:b w:val="false"/>
           <w:bCs w:val="false"/>
-          <w:i/>
-          <w:iCs/>
+          <w:i w:val="false"/>
+          <w:iCs w:val="false"/>
           <w:color w:val="auto"/>
           <w:kern w:val="2"/>
           <w:sz w:val="18"/>
@@ -14168,47 +14116,61 @@
           <w:u w:val="none"/>
           <w:lang w:val="en-US" w:eastAsia="zh-CN" w:bidi="hi-IN"/>
         </w:rPr>
-        <w:t>string</w:t>
-      </w:r>
-      <w:r>
-        <w:rPr>
-          <w:rFonts w:eastAsia="Songti SC" w:cs="Arial Unicode MS" w:ascii="Georgia" w:hAnsi="Georgia"/>
-          <w:b w:val="false"/>
-          <w:bCs w:val="false"/>
-          <w:i w:val="false"/>
-          <w:iCs/>
+        <w:t>intern unbound symbol</w:t>
+      </w:r>
+    </w:p>
+    <w:p>
+      <w:pPr>
+        <w:pStyle w:val="Normal"/>
+        <w:ind w:left="0" w:right="0" w:hanging="0"/>
+        <w:rPr>
+          <w:rFonts w:ascii="Georgia" w:hAnsi="Georgia" w:eastAsia="Songti SC" w:cs="Arial Unicode MS"/>
+          <w:b/>
+          <w:b/>
+          <w:bCs/>
+          <w:i w:val="false"/>
+          <w:i w:val="false"/>
+          <w:iCs w:val="false"/>
           <w:color w:val="auto"/>
           <w:kern w:val="2"/>
-          <w:sz w:val="18"/>
-          <w:szCs w:val="18"/>
+          <w:sz w:val="16"/>
+          <w:szCs w:val="16"/>
           <w:u w:val="none"/>
           <w:lang w:val="en-US" w:eastAsia="zh-CN" w:bidi="hi-IN"/>
         </w:rPr>
-        <w:t xml:space="preserve"> </w:t>
-      </w:r>
+      </w:pPr>
       <w:r>
         <w:rPr>
           <w:rFonts w:eastAsia="Songti SC" w:cs="Arial Unicode MS" w:ascii="Georgia" w:hAnsi="Georgia"/>
-          <w:b w:val="false"/>
-          <w:bCs w:val="false"/>
+          <w:b/>
+          <w:bCs/>
           <w:i w:val="false"/>
           <w:iCs w:val="false"/>
           <w:color w:val="auto"/>
           <w:kern w:val="2"/>
-          <w:sz w:val="18"/>
-          <w:szCs w:val="18"/>
+          <w:sz w:val="16"/>
+          <w:szCs w:val="16"/>
           <w:u w:val="none"/>
           <w:lang w:val="en-US" w:eastAsia="zh-CN" w:bidi="hi-IN"/>
         </w:rPr>
-        <w:t xml:space="preserve">to </w:t>
-      </w:r>
+      </w:r>
+    </w:p>
+    <w:p>
+      <w:pPr>
+        <w:pStyle w:val="Normal"/>
+        <w:ind w:left="0" w:right="0" w:hanging="0"/>
+        <w:rPr>
+          <w:sz w:val="18"/>
+          <w:szCs w:val="18"/>
+        </w:rPr>
+      </w:pPr>
       <w:r>
         <w:rPr>
           <w:rFonts w:eastAsia="Songti SC" w:cs="Arial Unicode MS" w:ascii="Georgia" w:hAnsi="Georgia"/>
-          <w:b w:val="false"/>
-          <w:bCs w:val="false"/>
-          <w:i/>
-          <w:iCs/>
+          <w:b/>
+          <w:bCs/>
+          <w:i w:val="false"/>
+          <w:iCs w:val="false"/>
           <w:color w:val="auto"/>
           <w:kern w:val="2"/>
           <w:sz w:val="18"/>
@@ -14216,43 +14178,15 @@
           <w:u w:val="none"/>
           <w:lang w:val="en-US" w:eastAsia="zh-CN" w:bidi="hi-IN"/>
         </w:rPr>
-        <w:t>namespace</w:t>
-      </w:r>
-    </w:p>
-    <w:p>
-      <w:pPr>
-        <w:pStyle w:val="Normal"/>
-        <w:ind w:left="0" w:right="0" w:hanging="0"/>
-        <w:rPr>
-          <w:rFonts w:ascii="Georgia" w:hAnsi="Georgia"/>
-          <w:sz w:val="16"/>
-          <w:szCs w:val="16"/>
-        </w:rPr>
-      </w:pPr>
-      <w:r>
-        <w:rPr>
-          <w:rFonts w:ascii="Georgia" w:hAnsi="Georgia"/>
-          <w:sz w:val="16"/>
-          <w:szCs w:val="16"/>
-        </w:rPr>
-      </w:r>
-    </w:p>
-    <w:p>
-      <w:pPr>
-        <w:pStyle w:val="Normal"/>
-        <w:ind w:left="0" w:right="0" w:hanging="0"/>
-        <w:rPr>
-          <w:sz w:val="18"/>
-          <w:szCs w:val="18"/>
-        </w:rPr>
-      </w:pPr>
+        <w:t xml:space="preserve">intern </w:t>
+      </w:r>
       <w:r>
         <w:rPr>
           <w:rFonts w:eastAsia="Songti SC" w:cs="Arial Unicode MS" w:ascii="Georgia" w:hAnsi="Georgia"/>
-          <w:b/>
-          <w:bCs/>
-          <w:i w:val="false"/>
-          <w:iCs w:val="false"/>
+          <w:b w:val="false"/>
+          <w:bCs w:val="false"/>
+          <w:i/>
+          <w:iCs/>
           <w:color w:val="auto"/>
           <w:kern w:val="2"/>
           <w:sz w:val="18"/>
@@ -14260,7 +14194,7 @@
           <w:u w:val="none"/>
           <w:lang w:val="en-US" w:eastAsia="zh-CN" w:bidi="hi-IN"/>
         </w:rPr>
-        <w:t xml:space="preserve">untern </w:t>
+        <w:t>keyword</w:t>
       </w:r>
       <w:r>
         <w:rPr>
@@ -14276,7 +14210,7 @@
           <w:u w:val="none"/>
           <w:lang w:val="en-US" w:eastAsia="zh-CN" w:bidi="hi-IN"/>
         </w:rPr>
-        <w:t>ns  string</w:t>
+        <w:t xml:space="preserve"> string value</w:t>
       </w:r>
     </w:p>
     <w:p>
@@ -14320,7 +14254,7 @@
           <w:u w:val="none"/>
           <w:lang w:val="en-US" w:eastAsia="zh-CN" w:bidi="hi-IN"/>
         </w:rPr>
-        <w:t>intern unbound symbol</w:t>
+        <w:t>intern bound symbol</w:t>
       </w:r>
     </w:p>
     <w:p>
@@ -14328,196 +14262,160 @@
         <w:pStyle w:val="Normal"/>
         <w:ind w:left="0" w:right="0" w:hanging="0"/>
         <w:rPr>
-          <w:rFonts w:ascii="Georgia" w:hAnsi="Georgia" w:eastAsia="Songti SC" w:cs="Arial Unicode MS"/>
-          <w:b/>
-          <w:b/>
-          <w:bCs/>
-          <w:i w:val="false"/>
+          <w:rFonts w:ascii="Georgia" w:hAnsi="Georgia"/>
+          <w:sz w:val="16"/>
+          <w:szCs w:val="16"/>
+        </w:rPr>
+      </w:pPr>
+      <w:r>
+        <w:rPr>
+          <w:rFonts w:ascii="Georgia" w:hAnsi="Georgia"/>
+          <w:sz w:val="16"/>
+          <w:szCs w:val="16"/>
+        </w:rPr>
+      </w:r>
+    </w:p>
+    <w:p>
+      <w:pPr>
+        <w:pStyle w:val="Normal"/>
+        <w:rPr>
+          <w:sz w:val="18"/>
+          <w:szCs w:val="18"/>
+        </w:rPr>
+      </w:pPr>
+      <w:r>
+        <w:rPr>
+          <w:rFonts w:ascii="Georgia" w:hAnsi="Georgia"/>
+          <w:b/>
+          <w:bCs/>
+          <w:i w:val="false"/>
+          <w:iCs w:val="false"/>
+          <w:sz w:val="18"/>
+          <w:szCs w:val="18"/>
+        </w:rPr>
+        <w:t>ns-find</w:t>
+      </w:r>
+      <w:r>
+        <w:rPr>
+          <w:rFonts w:ascii="Georgia" w:hAnsi="Georgia"/>
+          <w:b w:val="false"/>
+          <w:i w:val="false"/>
+          <w:iCs/>
+          <w:sz w:val="18"/>
+          <w:szCs w:val="18"/>
+        </w:rPr>
+        <w:t xml:space="preserve"> </w:t>
+      </w:r>
+      <w:r>
+        <w:rPr>
+          <w:rFonts w:ascii="Georgia" w:hAnsi="Georgia"/>
+          <w:b w:val="false"/>
+          <w:i/>
+          <w:iCs/>
+          <w:sz w:val="18"/>
+          <w:szCs w:val="18"/>
+        </w:rPr>
+        <w:t>keyword</w:t>
+      </w:r>
+      <w:r>
+        <w:rPr>
+          <w:rFonts w:ascii="Georgia" w:hAnsi="Georgia"/>
+          <w:b w:val="false"/>
+          <w:i w:val="false"/>
+          <w:iCs/>
+          <w:sz w:val="18"/>
+          <w:szCs w:val="18"/>
+        </w:rPr>
+        <w:t xml:space="preserve"> </w:t>
+      </w:r>
+      <w:r>
+        <w:rPr>
+          <w:rFonts w:ascii="Georgia" w:hAnsi="Georgia"/>
+          <w:i/>
+          <w:iCs/>
+          <w:sz w:val="18"/>
+          <w:szCs w:val="18"/>
+        </w:rPr>
+        <w:t>string</w:t>
+      </w:r>
+      <w:r>
+        <w:rPr>
+          <w:rFonts w:ascii="Georgia" w:hAnsi="Georgia"/>
+          <w:b w:val="false"/>
+          <w:i w:val="false"/>
+          <w:iCs w:val="false"/>
+          <w:sz w:val="18"/>
+          <w:szCs w:val="18"/>
+        </w:rPr>
+        <w:t xml:space="preserve">    </w:t>
+      </w:r>
+    </w:p>
+    <w:p>
+      <w:pPr>
+        <w:pStyle w:val="Normal"/>
+        <w:rPr>
+          <w:sz w:val="18"/>
+          <w:szCs w:val="18"/>
+        </w:rPr>
+      </w:pPr>
+      <w:r>
+        <w:rPr>
+          <w:rFonts w:eastAsia="Songti SC" w:cs="Arial Unicode MS" w:ascii="Georgia" w:hAnsi="Georgia"/>
+          <w:b w:val="false"/>
+          <w:bCs w:val="false"/>
           <w:i w:val="false"/>
           <w:iCs w:val="false"/>
           <w:color w:val="auto"/>
           <w:kern w:val="2"/>
-          <w:sz w:val="16"/>
-          <w:szCs w:val="16"/>
+          <w:sz w:val="18"/>
+          <w:szCs w:val="18"/>
           <w:u w:val="none"/>
           <w:lang w:val="en-US" w:eastAsia="zh-CN" w:bidi="hi-IN"/>
         </w:rPr>
-      </w:pPr>
+        <w:tab/>
+        <w:tab/>
+      </w:r>
       <w:r>
         <w:rPr>
           <w:rFonts w:eastAsia="Songti SC" w:cs="Arial Unicode MS" w:ascii="Georgia" w:hAnsi="Georgia"/>
-          <w:b/>
-          <w:bCs/>
-          <w:i w:val="false"/>
-          <w:iCs w:val="false"/>
+          <w:b w:val="false"/>
+          <w:bCs w:val="false"/>
+          <w:i/>
+          <w:iCs/>
           <w:color w:val="auto"/>
           <w:kern w:val="2"/>
-          <w:sz w:val="16"/>
-          <w:szCs w:val="16"/>
+          <w:sz w:val="18"/>
+          <w:szCs w:val="18"/>
           <w:u w:val="none"/>
           <w:lang w:val="en-US" w:eastAsia="zh-CN" w:bidi="hi-IN"/>
         </w:rPr>
-      </w:r>
-    </w:p>
-    <w:p>
-      <w:pPr>
-        <w:pStyle w:val="Normal"/>
-        <w:ind w:left="0" w:right="0" w:hanging="0"/>
-        <w:rPr>
-          <w:sz w:val="18"/>
-          <w:szCs w:val="18"/>
-        </w:rPr>
-      </w:pPr>
-      <w:r>
-        <w:rPr>
-          <w:rFonts w:eastAsia="Songti SC" w:cs="Arial Unicode MS" w:ascii="Georgia" w:hAnsi="Georgia"/>
-          <w:b/>
-          <w:bCs/>
-          <w:i w:val="false"/>
-          <w:iCs w:val="false"/>
-          <w:color w:val="auto"/>
-          <w:kern w:val="2"/>
-          <w:sz w:val="18"/>
-          <w:szCs w:val="18"/>
-          <w:u w:val="none"/>
-          <w:lang w:val="en-US" w:eastAsia="zh-CN" w:bidi="hi-IN"/>
-        </w:rPr>
-        <w:t xml:space="preserve">intern </w:t>
-      </w:r>
-      <w:r>
-        <w:rPr>
-          <w:rFonts w:eastAsia="Songti SC" w:cs="Arial Unicode MS" w:ascii="Georgia" w:hAnsi="Georgia"/>
-          <w:b w:val="false"/>
-          <w:bCs w:val="false"/>
-          <w:i/>
-          <w:iCs/>
-          <w:color w:val="auto"/>
-          <w:kern w:val="2"/>
-          <w:sz w:val="18"/>
-          <w:szCs w:val="18"/>
-          <w:u w:val="none"/>
-          <w:lang w:val="en-US" w:eastAsia="zh-CN" w:bidi="hi-IN"/>
-        </w:rPr>
-        <w:t>ns string value</w:t>
-      </w:r>
-    </w:p>
-    <w:p>
-      <w:pPr>
-        <w:pStyle w:val="Normal"/>
-        <w:ind w:left="0" w:right="0" w:hanging="0"/>
-        <w:rPr>
-          <w:sz w:val="18"/>
-          <w:szCs w:val="18"/>
-        </w:rPr>
-      </w:pPr>
-      <w:r>
-        <w:rPr>
-          <w:rFonts w:eastAsia="Songti SC" w:cs="Arial Unicode MS" w:ascii="Georgia" w:hAnsi="Georgia"/>
-          <w:b w:val="false"/>
-          <w:bCs w:val="false"/>
-          <w:i/>
-          <w:iCs/>
-          <w:color w:val="auto"/>
-          <w:kern w:val="2"/>
-          <w:sz w:val="18"/>
-          <w:szCs w:val="18"/>
-          <w:u w:val="none"/>
-          <w:lang w:val="en-US" w:eastAsia="zh-CN" w:bidi="hi-IN"/>
-        </w:rPr>
-        <w:tab/>
-        <w:tab/>
         <w:t xml:space="preserve">symbol, </w:t>
       </w:r>
       <w:r>
         <w:rPr>
-          <w:rFonts w:eastAsia="Songti SC" w:cs="Arial Unicode MS" w:ascii="Georgia" w:hAnsi="Georgia"/>
-          <w:b w:val="false"/>
-          <w:bCs w:val="false"/>
-          <w:i w:val="false"/>
-          <w:iCs w:val="false"/>
-          <w:color w:val="auto"/>
-          <w:kern w:val="2"/>
-          <w:sz w:val="18"/>
-          <w:szCs w:val="18"/>
-          <w:u w:val="none"/>
-          <w:lang w:val="en-US" w:eastAsia="zh-CN" w:bidi="hi-IN"/>
-        </w:rPr>
-        <w:t>intern bound symbol</w:t>
-      </w:r>
-    </w:p>
-    <w:p>
-      <w:pPr>
-        <w:pStyle w:val="Normal"/>
-        <w:ind w:left="0" w:right="0" w:hanging="0"/>
-        <w:rPr>
-          <w:rFonts w:ascii="Georgia" w:hAnsi="Georgia"/>
-          <w:sz w:val="16"/>
-          <w:szCs w:val="16"/>
-        </w:rPr>
-      </w:pPr>
-      <w:r>
-        <w:rPr>
-          <w:rFonts w:ascii="Georgia" w:hAnsi="Georgia"/>
-          <w:sz w:val="16"/>
-          <w:szCs w:val="16"/>
-        </w:rPr>
-      </w:r>
-    </w:p>
-    <w:p>
-      <w:pPr>
-        <w:pStyle w:val="Normal"/>
-        <w:rPr>
-          <w:sz w:val="18"/>
-          <w:szCs w:val="18"/>
-        </w:rPr>
-      </w:pPr>
-      <w:r>
-        <w:rPr>
-          <w:rFonts w:ascii="Georgia" w:hAnsi="Georgia"/>
-          <w:b/>
-          <w:bCs/>
-          <w:i w:val="false"/>
-          <w:iCs w:val="false"/>
-          <w:sz w:val="18"/>
-          <w:szCs w:val="18"/>
-        </w:rPr>
-        <w:t>ns-find</w:t>
-      </w:r>
-      <w:r>
-        <w:rPr>
-          <w:rFonts w:ascii="Georgia" w:hAnsi="Georgia"/>
-          <w:b w:val="false"/>
-          <w:i w:val="false"/>
-          <w:iCs/>
-          <w:sz w:val="18"/>
-          <w:szCs w:val="18"/>
-        </w:rPr>
-        <w:t xml:space="preserve"> </w:t>
-      </w:r>
-      <w:r>
-        <w:rPr>
-          <w:rFonts w:ascii="Georgia" w:hAnsi="Georgia"/>
-          <w:i/>
-          <w:iCs/>
-          <w:sz w:val="18"/>
-          <w:szCs w:val="18"/>
-        </w:rPr>
-        <w:t>ns</w:t>
-      </w:r>
-      <w:r>
-        <w:rPr>
-          <w:rFonts w:ascii="Georgia" w:hAnsi="Georgia"/>
-          <w:b w:val="false"/>
-          <w:i w:val="false"/>
-          <w:iCs/>
-          <w:sz w:val="18"/>
-          <w:szCs w:val="18"/>
-        </w:rPr>
-        <w:t xml:space="preserve"> </w:t>
-      </w:r>
-      <w:r>
-        <w:rPr>
-          <w:rFonts w:ascii="Georgia" w:hAnsi="Georgia"/>
+          <w:rFonts w:ascii="Georgia" w:hAnsi="Georgia"/>
+          <w:i w:val="false"/>
+          <w:iCs w:val="false"/>
+          <w:sz w:val="18"/>
+          <w:szCs w:val="18"/>
+        </w:rPr>
+        <w:t>map</w:t>
+      </w:r>
+      <w:r>
+        <w:rPr>
+          <w:rFonts w:ascii="Georgia" w:hAnsi="Georgia"/>
+          <w:b w:val="false"/>
+          <w:i w:val="false"/>
+          <w:iCs w:val="false"/>
+          <w:sz w:val="18"/>
+          <w:szCs w:val="18"/>
+        </w:rPr>
+        <w:t xml:space="preserve"> </w:t>
+      </w:r>
+      <w:r>
+        <w:rPr>
+          <w:rFonts w:ascii="Georgia" w:hAnsi="Georgia"/>
+          <w:b w:val="false"/>
           <w:i/>
           <w:iCs/>
           <w:sz w:val="18"/>
@@ -14530,90 +14428,6 @@
           <w:rFonts w:ascii="Georgia" w:hAnsi="Georgia"/>
           <w:b w:val="false"/>
           <w:i w:val="false"/>
-          <w:iCs w:val="false"/>
-          <w:sz w:val="18"/>
-          <w:szCs w:val="18"/>
-        </w:rPr>
-        <w:t xml:space="preserve">    </w:t>
-      </w:r>
-    </w:p>
-    <w:p>
-      <w:pPr>
-        <w:pStyle w:val="Normal"/>
-        <w:rPr>
-          <w:sz w:val="18"/>
-          <w:szCs w:val="18"/>
-        </w:rPr>
-      </w:pPr>
-      <w:r>
-        <w:rPr>
-          <w:rFonts w:eastAsia="Songti SC" w:cs="Arial Unicode MS" w:ascii="Georgia" w:hAnsi="Georgia"/>
-          <w:b w:val="false"/>
-          <w:bCs w:val="false"/>
-          <w:i w:val="false"/>
-          <w:iCs w:val="false"/>
-          <w:color w:val="auto"/>
-          <w:kern w:val="2"/>
-          <w:sz w:val="18"/>
-          <w:szCs w:val="18"/>
-          <w:u w:val="none"/>
-          <w:lang w:val="en-US" w:eastAsia="zh-CN" w:bidi="hi-IN"/>
-        </w:rPr>
-        <w:tab/>
-        <w:tab/>
-      </w:r>
-      <w:r>
-        <w:rPr>
-          <w:rFonts w:eastAsia="Songti SC" w:cs="Arial Unicode MS" w:ascii="Georgia" w:hAnsi="Georgia"/>
-          <w:b w:val="false"/>
-          <w:bCs w:val="false"/>
-          <w:i/>
-          <w:iCs/>
-          <w:color w:val="auto"/>
-          <w:kern w:val="2"/>
-          <w:sz w:val="18"/>
-          <w:szCs w:val="18"/>
-          <w:u w:val="none"/>
-          <w:lang w:val="en-US" w:eastAsia="zh-CN" w:bidi="hi-IN"/>
-        </w:rPr>
-        <w:t xml:space="preserve">symbol, </w:t>
-      </w:r>
-      <w:r>
-        <w:rPr>
-          <w:rFonts w:ascii="Georgia" w:hAnsi="Georgia"/>
-          <w:i w:val="false"/>
-          <w:iCs w:val="false"/>
-          <w:sz w:val="18"/>
-          <w:szCs w:val="18"/>
-        </w:rPr>
-        <w:t>map</w:t>
-      </w:r>
-      <w:r>
-        <w:rPr>
-          <w:rFonts w:ascii="Georgia" w:hAnsi="Georgia"/>
-          <w:b w:val="false"/>
-          <w:i w:val="false"/>
-          <w:iCs w:val="false"/>
-          <w:sz w:val="18"/>
-          <w:szCs w:val="18"/>
-        </w:rPr>
-        <w:t xml:space="preserve"> </w:t>
-      </w:r>
-      <w:r>
-        <w:rPr>
-          <w:rFonts w:ascii="Georgia" w:hAnsi="Georgia"/>
-          <w:i/>
-          <w:iCs/>
-          <w:sz w:val="18"/>
-          <w:szCs w:val="18"/>
-        </w:rPr>
-        <w:t>string</w:t>
-      </w:r>
-      <w:r>
-        <w:rPr>
-          <w:rFonts w:ascii="Georgia" w:hAnsi="Georgia"/>
-          <w:b w:val="false"/>
-          <w:i w:val="false"/>
           <w:iCs/>
           <w:sz w:val="18"/>
           <w:szCs w:val="18"/>
@@ -14656,235 +14470,19 @@
       <w:pPr>
         <w:pStyle w:val="Normal"/>
         <w:rPr>
-          <w:sz w:val="16"/>
-          <w:szCs w:val="16"/>
-        </w:rPr>
-      </w:pPr>
-      <w:r>
-        <w:rPr>
-          <w:sz w:val="16"/>
-          <w:szCs w:val="16"/>
-        </w:rPr>
-      </w:r>
-    </w:p>
-    <w:p>
-      <w:pPr>
-        <w:pStyle w:val="Normal"/>
-        <w:rPr>
-          <w:sz w:val="18"/>
-          <w:szCs w:val="18"/>
-        </w:rPr>
-      </w:pPr>
-      <w:r>
-        <w:rPr>
-          <w:rFonts w:ascii="Georgia" w:hAnsi="Georgia"/>
-          <w:b/>
-          <w:bCs/>
-          <w:sz w:val="18"/>
-          <w:szCs w:val="18"/>
-        </w:rPr>
-        <w:t>ns-name</w:t>
-      </w:r>
-      <w:r>
-        <w:rPr>
-          <w:rFonts w:ascii="Georgia" w:hAnsi="Georgia"/>
-          <w:b w:val="false"/>
-          <w:i w:val="false"/>
-          <w:sz w:val="18"/>
-          <w:szCs w:val="18"/>
-        </w:rPr>
-        <w:t xml:space="preserve"> </w:t>
-      </w:r>
-      <w:r>
-        <w:rPr>
-          <w:rFonts w:ascii="Georgia" w:hAnsi="Georgia"/>
-          <w:i/>
-          <w:iCs/>
-          <w:sz w:val="18"/>
-          <w:szCs w:val="18"/>
-        </w:rPr>
-        <w:t>ns</w:t>
-      </w:r>
-      <w:r>
-        <w:rPr>
-          <w:rFonts w:ascii="Georgia" w:hAnsi="Georgia"/>
-          <w:b w:val="false"/>
-          <w:i w:val="false"/>
-          <w:iCs/>
-          <w:sz w:val="18"/>
-          <w:szCs w:val="18"/>
-        </w:rPr>
-        <w:tab/>
-      </w:r>
-      <w:r>
-        <w:rPr>
-          <w:rFonts w:ascii="Georgia" w:hAnsi="Georgia"/>
-          <w:b w:val="false"/>
-          <w:i/>
-          <w:iCs/>
-          <w:sz w:val="18"/>
-          <w:szCs w:val="18"/>
-        </w:rPr>
-        <w:t>string</w:t>
-      </w:r>
-      <w:r>
-        <w:rPr>
-          <w:rFonts w:eastAsia="Songti SC" w:cs="Arial Unicode MS" w:ascii="Georgia" w:hAnsi="Georgia"/>
-          <w:b w:val="false"/>
-          <w:bCs w:val="false"/>
-          <w:i/>
-          <w:iCs/>
-          <w:color w:val="auto"/>
-          <w:kern w:val="2"/>
-          <w:sz w:val="18"/>
-          <w:szCs w:val="18"/>
-          <w:u w:val="none"/>
-          <w:lang w:val="en-US" w:eastAsia="zh-CN" w:bidi="hi-IN"/>
-        </w:rPr>
-        <w:t xml:space="preserve">, </w:t>
-      </w:r>
-      <w:r>
-        <w:rPr>
-          <w:rFonts w:ascii="Georgia" w:hAnsi="Georgia"/>
-          <w:i/>
-          <w:iCs/>
-          <w:sz w:val="18"/>
-          <w:szCs w:val="18"/>
-        </w:rPr>
-        <w:t>namespace’s</w:t>
-      </w:r>
-      <w:r>
-        <w:rPr>
-          <w:rFonts w:ascii="Georgia" w:hAnsi="Georgia"/>
-          <w:b w:val="false"/>
-          <w:i w:val="false"/>
-          <w:iCs/>
-          <w:sz w:val="18"/>
-          <w:szCs w:val="18"/>
-        </w:rPr>
-        <w:t xml:space="preserve"> </w:t>
-      </w:r>
-      <w:r>
-        <w:rPr>
-          <w:rFonts w:ascii="Georgia" w:hAnsi="Georgia"/>
-          <w:i w:val="false"/>
-          <w:iCs w:val="false"/>
-          <w:sz w:val="18"/>
-          <w:szCs w:val="18"/>
-        </w:rPr>
-        <w:t>name</w:t>
-      </w:r>
-    </w:p>
-    <w:p>
-      <w:pPr>
-        <w:pStyle w:val="Normal"/>
-        <w:rPr>
-          <w:sz w:val="18"/>
-          <w:szCs w:val="18"/>
-        </w:rPr>
-      </w:pPr>
-      <w:r>
-        <w:rPr>
-          <w:rFonts w:ascii="Georgia" w:hAnsi="Georgia"/>
-          <w:b/>
-          <w:bCs/>
-          <w:i w:val="false"/>
-          <w:iCs w:val="false"/>
-          <w:sz w:val="18"/>
-          <w:szCs w:val="18"/>
-        </w:rPr>
-        <w:t>ns-size</w:t>
-      </w:r>
-      <w:r>
-        <w:rPr>
-          <w:rFonts w:ascii="Georgia" w:hAnsi="Georgia"/>
-          <w:b w:val="false"/>
-          <w:i w:val="false"/>
-          <w:iCs w:val="false"/>
-          <w:sz w:val="18"/>
-          <w:szCs w:val="18"/>
-        </w:rPr>
-        <w:t xml:space="preserve"> </w:t>
-      </w:r>
-      <w:r>
-        <w:rPr>
-          <w:rFonts w:ascii="Georgia" w:hAnsi="Georgia"/>
-          <w:i/>
-          <w:iCs/>
-          <w:sz w:val="18"/>
-          <w:szCs w:val="18"/>
-        </w:rPr>
-        <w:t>ns</w:t>
-      </w:r>
-      <w:r>
-        <w:rPr>
-          <w:rFonts w:ascii="Georgia" w:hAnsi="Georgia"/>
-          <w:b w:val="false"/>
-          <w:i w:val="false"/>
-          <w:iCs/>
-          <w:sz w:val="18"/>
-          <w:szCs w:val="18"/>
-        </w:rPr>
-        <w:tab/>
-      </w:r>
-      <w:r>
-        <w:rPr>
-          <w:rFonts w:ascii="Georgia" w:hAnsi="Georgia"/>
-          <w:b w:val="false"/>
-          <w:i/>
-          <w:iCs/>
-          <w:sz w:val="18"/>
-          <w:szCs w:val="18"/>
-        </w:rPr>
-        <w:t>fixnum</w:t>
-      </w:r>
-      <w:r>
-        <w:rPr>
-          <w:rFonts w:eastAsia="Songti SC" w:cs="Arial Unicode MS" w:ascii="Georgia" w:hAnsi="Georgia"/>
-          <w:b w:val="false"/>
-          <w:bCs w:val="false"/>
-          <w:i/>
-          <w:iCs/>
-          <w:color w:val="auto"/>
-          <w:kern w:val="2"/>
-          <w:sz w:val="18"/>
-          <w:szCs w:val="18"/>
-          <w:u w:val="none"/>
-          <w:lang w:val="en-US" w:eastAsia="zh-CN" w:bidi="hi-IN"/>
-        </w:rPr>
-        <w:t xml:space="preserve">, </w:t>
-      </w:r>
-      <w:r>
-        <w:rPr>
-          <w:rFonts w:ascii="Georgia" w:hAnsi="Georgia"/>
-          <w:i/>
-          <w:iCs/>
-          <w:sz w:val="18"/>
-          <w:szCs w:val="18"/>
-        </w:rPr>
-        <w:t>namespace’s</w:t>
-      </w:r>
-      <w:r>
-        <w:rPr>
-          <w:rFonts w:ascii="Georgia" w:hAnsi="Georgia"/>
-          <w:b w:val="false"/>
-          <w:i w:val="false"/>
-          <w:iCs/>
-          <w:sz w:val="18"/>
-          <w:szCs w:val="18"/>
-        </w:rPr>
-        <w:t xml:space="preserve"> </w:t>
-      </w:r>
-      <w:r>
-        <w:rPr>
-          <w:rFonts w:ascii="Georgia" w:hAnsi="Georgia"/>
-          <w:b w:val="false"/>
-          <w:i w:val="false"/>
-          <w:iCs w:val="false"/>
-          <w:sz w:val="18"/>
-          <w:szCs w:val="18"/>
-        </w:rPr>
-        <w:t>size</w:t>
+          <w:rFonts w:ascii="Georgia" w:hAnsi="Georgia"/>
+          <w:b w:val="false"/>
+          <w:b w:val="false"/>
+          <w:i w:val="false"/>
+          <w:i w:val="false"/>
+          <w:iCs w:val="false"/>
+        </w:rPr>
+      </w:pPr>
+      <w:r>
+        <w:rPr>
+          <w:sz w:val="16"/>
+          <w:szCs w:val="16"/>
+        </w:rPr>
       </w:r>
     </w:p>
     <w:p>
@@ -14921,22 +14519,44 @@
       <w:r>
         <w:rPr>
           <w:rFonts w:ascii="Georgia" w:hAnsi="Georgia"/>
-          <w:i/>
-          <w:iCs/>
-          <w:sz w:val="18"/>
-          <w:szCs w:val="18"/>
-        </w:rPr>
-        <w:t>ns</w:t>
-      </w:r>
-      <w:r>
-        <w:rPr>
-          <w:rFonts w:ascii="Georgia" w:hAnsi="Georgia"/>
-          <w:b w:val="false"/>
-          <w:i w:val="false"/>
-          <w:iCs/>
-          <w:sz w:val="18"/>
-          <w:szCs w:val="18"/>
-        </w:rPr>
+          <w:b w:val="false"/>
+          <w:i/>
+          <w:iCs/>
+          <w:sz w:val="18"/>
+          <w:szCs w:val="18"/>
+        </w:rPr>
+        <w:t>keyword</w:t>
+      </w:r>
+      <w:r>
+        <w:rPr>
+          <w:rFonts w:ascii="Georgia" w:hAnsi="Georgia"/>
+          <w:b w:val="false"/>
+          <w:i w:val="false"/>
+          <w:iCs/>
+          <w:sz w:val="18"/>
+          <w:szCs w:val="18"/>
+        </w:rPr>
+        <w:tab/>
+      </w:r>
+    </w:p>
+    <w:p>
+      <w:pPr>
+        <w:pStyle w:val="Normal"/>
+        <w:rPr>
+          <w:sz w:val="18"/>
+          <w:szCs w:val="18"/>
+        </w:rPr>
+      </w:pPr>
+      <w:r>
+        <w:rPr>
+          <w:rFonts w:ascii="Georgia" w:hAnsi="Georgia"/>
+          <w:b w:val="false"/>
+          <w:i w:val="false"/>
+          <w:iCs/>
+          <w:sz w:val="18"/>
+          <w:szCs w:val="18"/>
+        </w:rPr>
+        <w:tab/>
         <w:tab/>
       </w:r>
       <w:r>
@@ -15913,6 +15533,66 @@
       <w:pPr>
         <w:pStyle w:val="Normal"/>
         <w:rPr>
+          <w:sz w:val="16"/>
+          <w:szCs w:val="16"/>
+        </w:rPr>
+      </w:pPr>
+      <w:r>
+        <w:rPr>
+          <w:sz w:val="16"/>
+          <w:szCs w:val="16"/>
+        </w:rPr>
+      </w:r>
+    </w:p>
+    <w:p>
+      <w:pPr>
+        <w:pStyle w:val="Normal"/>
+        <w:rPr>
+          <w:sz w:val="16"/>
+          <w:szCs w:val="16"/>
+        </w:rPr>
+      </w:pPr>
+      <w:r>
+        <w:rPr>
+          <w:sz w:val="16"/>
+          <w:szCs w:val="16"/>
+        </w:rPr>
+      </w:r>
+    </w:p>
+    <w:p>
+      <w:pPr>
+        <w:pStyle w:val="Normal"/>
+        <w:rPr>
+          <w:sz w:val="16"/>
+          <w:szCs w:val="16"/>
+        </w:rPr>
+      </w:pPr>
+      <w:r>
+        <w:rPr>
+          <w:sz w:val="16"/>
+          <w:szCs w:val="16"/>
+        </w:rPr>
+      </w:r>
+    </w:p>
+    <w:p>
+      <w:pPr>
+        <w:pStyle w:val="Normal"/>
+        <w:rPr>
+          <w:sz w:val="16"/>
+          <w:szCs w:val="16"/>
+        </w:rPr>
+      </w:pPr>
+      <w:r>
+        <w:rPr>
+          <w:sz w:val="16"/>
+          <w:szCs w:val="16"/>
+        </w:rPr>
+      </w:r>
+    </w:p>
+    <w:p>
+      <w:pPr>
+        <w:pStyle w:val="Normal"/>
+        <w:rPr>
           <w:rFonts w:ascii="Georgia" w:hAnsi="Georgia"/>
           <w:sz w:val="20"/>
           <w:szCs w:val="20"/>
@@ -16750,15 +16430,15 @@
           <w:sz w:val="16"/>
           <w:szCs w:val="16"/>
         </w:rPr>
-        <w:t>dotted</w:t>
-      </w:r>
-      <w:r>
-        <w:rPr>
-          <w:rFonts w:ascii="Georgia" w:hAnsi="Georgia"/>
-          <w:b w:val="false"/>
-          <w:bCs w:val="false"/>
-          <w:i w:val="false"/>
-          <w:iCs w:val="false"/>
+        <w:t xml:space="preserve">dotted </w:t>
+      </w:r>
+      <w:r>
+        <w:rPr>
+          <w:rFonts w:ascii="Georgia" w:hAnsi="Georgia"/>
+          <w:b w:val="false"/>
+          <w:bCs w:val="false"/>
+          <w:i/>
+          <w:iCs/>
           <w:caps w:val="false"/>
           <w:smallCaps w:val="false"/>
           <w:color w:val="24292E"/>
@@ -16766,22 +16446,6 @@
           <w:sz w:val="16"/>
           <w:szCs w:val="16"/>
         </w:rPr>
-        <w:t xml:space="preserve"> </w:t>
-      </w:r>
-      <w:r>
-        <w:rPr>
-          <w:rFonts w:ascii="Georgia" w:hAnsi="Georgia"/>
-          <w:b w:val="false"/>
-          <w:bCs w:val="false"/>
-          <w:i/>
-          <w:iCs/>
-          <w:caps w:val="false"/>
-          <w:smallCaps w:val="false"/>
-          <w:color w:val="24292E"/>
-          <w:spacing w:val="0"/>
-          <w:sz w:val="16"/>
-          <w:szCs w:val="16"/>
-        </w:rPr>
         <w:t>list</w:t>
       </w:r>
     </w:p>
@@ -16798,8 +16462,6 @@
         <w:rPr>
           <w:b w:val="false"/>
           <w:bCs w:val="false"/>
-          <w:sz w:val="16"/>
-          <w:szCs w:val="16"/>
         </w:rPr>
       </w:r>
     </w:p>
@@ -18606,7 +18268,7 @@
     <w:pPr>
       <w:widowControl/>
       <w:suppressAutoHyphens w:val="true"/>
-      <w:overflowPunct w:val="false"/>
+      <w:overflowPunct w:val="true"/>
       <w:bidi w:val="0"/>
       <w:spacing w:before="0" w:after="0"/>
       <w:jc w:val="left"/>

</xml_diff>

<commit_message>
#463 - docs: fix async specification in mu refcard
</commit_message>
<xml_diff>
--- a/doc/refcards/mu-ref.docx
+++ b/doc/refcards/mu-ref.docx
@@ -66,7 +66,7 @@
           <w:tab w:val="left" w:pos="4110" w:leader="none"/>
         </w:tabs>
         <w:suppressAutoHyphens w:val="true"/>
-        <w:overflowPunct w:val="false"/>
+        <w:overflowPunct w:val="true"/>
         <w:bidi w:val="0"/>
         <w:spacing w:before="0" w:after="0"/>
         <w:ind w:left="0" w:right="0" w:hanging="0"/>
@@ -297,19 +297,7 @@
           <w:sz w:val="16"/>
           <w:szCs w:val="16"/>
         </w:rPr>
-        <w:t>0.0.1</w:t>
-      </w:r>
-      <w:r>
-        <w:rPr>
-          <w:rFonts w:ascii="Georgia" w:hAnsi="Georgia"/>
-          <w:b/>
-          <w:bCs/>
-          <w:i/>
-          <w:iCs/>
-          <w:sz w:val="16"/>
-          <w:szCs w:val="16"/>
-        </w:rPr>
-        <w:t>9</w:t>
+        <w:t>0.0.19</w:t>
       </w:r>
     </w:p>
     <w:p>
@@ -949,20 +937,21 @@
       </w:pPr>
       <w:r>
         <w:rPr>
-          <w:sz w:val="16"/>
-          <w:szCs w:val="16"/>
-        </w:rPr>
-      </w:r>
-    </w:p>
-    <w:p>
-      <w:pPr>
-        <w:pStyle w:val="Normal"/>
-        <w:ind w:left="0" w:right="0" w:hanging="0"/>
-        <w:rPr>
           <w:rFonts w:ascii="Georgia" w:hAnsi="Georgia"/>
           <w:sz w:val="20"/>
           <w:szCs w:val="20"/>
         </w:rPr>
+      </w:r>
+    </w:p>
+    <w:p>
+      <w:pPr>
+        <w:pStyle w:val="Normal"/>
+        <w:ind w:left="0" w:right="0" w:hanging="0"/>
+        <w:rPr>
+          <w:rFonts w:ascii="Georgia" w:hAnsi="Georgia"/>
+          <w:sz w:val="20"/>
+          <w:szCs w:val="20"/>
+        </w:rPr>
       </w:pPr>
       <w:r>
         <w:rPr>
@@ -1052,20 +1041,7 @@
           <w:szCs w:val="16"/>
           <w:u w:val="none"/>
         </w:rPr>
-        <w:t>:</w:t>
-      </w:r>
-      <w:r>
-        <w:rPr>
-          <w:rFonts w:ascii="Andale Mono" w:hAnsi="Andale Mono"/>
-          <w:b w:val="false"/>
-          <w:bCs w:val="false"/>
-          <w:i w:val="false"/>
-          <w:iCs w:val="false"/>
-          <w:sz w:val="16"/>
-          <w:szCs w:val="16"/>
-          <w:u w:val="none"/>
-        </w:rPr>
-        <w:t>asyncid</w:t>
+        <w:t>:asyncid</w:t>
       </w:r>
       <w:r>
         <w:rPr>
@@ -2639,24 +2615,7 @@
           <w:shd w:fill="333333" w:val="clear"/>
           <w:lang w:val="en-US" w:eastAsia="zh-CN" w:bidi="hi-IN"/>
         </w:rPr>
-        <w:t>F</w:t>
-      </w:r>
-      <w:r>
-        <w:rPr>
-          <w:rFonts w:eastAsia="Songti SC" w:cs="Arial Unicode MS" w:ascii="Georgia" w:hAnsi="Georgia"/>
-          <w:b/>
-          <w:bCs/>
-          <w:i/>
-          <w:iCs/>
-          <w:color w:val="FFFFFF"/>
-          <w:kern w:val="2"/>
-          <w:sz w:val="20"/>
-          <w:szCs w:val="20"/>
-          <w:u w:val="none"/>
-          <w:shd w:fill="333333" w:val="clear"/>
-          <w:lang w:val="en-US" w:eastAsia="zh-CN" w:bidi="hi-IN"/>
-        </w:rPr>
-        <w:t>rames                                                          </w:t>
+        <w:t>Frames                                                          </w:t>
       </w:r>
       <w:r>
         <w:rPr>
@@ -3383,20 +3342,11 @@
         </w:rPr>
       </w:pPr>
       <w:r>
-        <w:rPr/>
-      </w:r>
-    </w:p>
-    <w:p>
-      <w:pPr>
-        <w:pStyle w:val="Normal"/>
         <w:rPr>
           <w:rFonts w:ascii="Georgia" w:hAnsi="Georgia"/>
           <w:sz w:val="20"/>
           <w:szCs w:val="20"/>
         </w:rPr>
-      </w:pPr>
-      <w:r>
-        <w:rPr/>
       </w:r>
     </w:p>
     <w:p>
@@ -3409,7 +3359,28 @@
         </w:rPr>
       </w:pPr>
       <w:r>
-        <w:rPr/>
+        <w:rPr>
+          <w:rFonts w:ascii="Georgia" w:hAnsi="Georgia"/>
+          <w:sz w:val="20"/>
+          <w:szCs w:val="20"/>
+        </w:rPr>
+      </w:r>
+    </w:p>
+    <w:p>
+      <w:pPr>
+        <w:pStyle w:val="Normal"/>
+        <w:rPr>
+          <w:rFonts w:ascii="Georgia" w:hAnsi="Georgia"/>
+          <w:sz w:val="20"/>
+          <w:szCs w:val="20"/>
+        </w:rPr>
+      </w:pPr>
+      <w:r>
+        <w:rPr>
+          <w:rFonts w:ascii="Georgia" w:hAnsi="Georgia"/>
+          <w:sz w:val="20"/>
+          <w:szCs w:val="20"/>
+        </w:rPr>
       </w:r>
     </w:p>
     <w:p>
@@ -4850,6 +4821,18 @@
           <w:sz w:val="18"/>
           <w:szCs w:val="18"/>
         </w:rPr>
+        <w:t xml:space="preserve">. </w:t>
+      </w:r>
+      <w:r>
+        <w:rPr>
+          <w:rFonts w:ascii="Georgia" w:hAnsi="Georgia"/>
+          <w:b w:val="false"/>
+          <w:bCs w:val="false"/>
+          <w:i/>
+          <w:iCs/>
+          <w:sz w:val="18"/>
+          <w:szCs w:val="18"/>
+        </w:rPr>
         <w:t>list</w:t>
       </w:r>
       <w:r>
@@ -4874,19 +4857,7 @@
           <w:sz w:val="16"/>
           <w:szCs w:val="16"/>
         </w:rPr>
-        <w:t>:async</w:t>
-      </w:r>
-      <w:r>
-        <w:rPr>
-          <w:rFonts w:ascii="Andale Mono" w:hAnsi="Andale Mono"/>
-          <w:b w:val="false"/>
-          <w:bCs w:val="false"/>
-          <w:i w:val="false"/>
-          <w:iCs w:val="false"/>
-          <w:sz w:val="16"/>
-          <w:szCs w:val="16"/>
-        </w:rPr>
-        <w:t>id</w:t>
+        <w:t>:asyncid</w:t>
       </w:r>
       <w:r>
         <w:rPr>
@@ -5814,19 +5785,7 @@
           <w:sz w:val="18"/>
           <w:szCs w:val="18"/>
         </w:rPr>
-        <w:t>t</w:t>
-      </w:r>
-      <w:r>
-        <w:rPr>
-          <w:rFonts w:ascii="Georgia" w:hAnsi="Georgia"/>
-          <w:b/>
-          <w:bCs/>
-          <w:i w:val="false"/>
-          <w:iCs w:val="false"/>
-          <w:sz w:val="18"/>
-          <w:szCs w:val="18"/>
-        </w:rPr>
-        <w:t>ype-of</w:t>
+        <w:t>type-of</w:t>
       </w:r>
       <w:r>
         <w:rPr>
@@ -12297,8 +12256,9 @@
       </w:pPr>
       <w:r>
         <w:rPr>
-          <w:sz w:val="16"/>
-          <w:szCs w:val="16"/>
+          <w:rFonts w:ascii="Georgia" w:hAnsi="Georgia"/>
+          <w:sz w:val="20"/>
+          <w:szCs w:val="20"/>
         </w:rPr>
       </w:r>
     </w:p>
@@ -19828,7 +19788,7 @@
     <w:pPr>
       <w:widowControl/>
       <w:suppressAutoHyphens w:val="true"/>
-      <w:overflowPunct w:val="false"/>
+      <w:overflowPunct w:val="true"/>
       <w:bidi w:val="0"/>
       <w:spacing w:before="0" w:after="0"/>
       <w:jc w:val="left"/>

</xml_diff>

<commit_message>
#465 - core: better debugging
</commit_message>
<xml_diff>
--- a/doc/refcards/mu-ref.docx
+++ b/doc/refcards/mu-ref.docx
@@ -15,17 +15,19 @@
           <w:iCs w:val="false"/>
           <w:sz w:val="16"/>
           <w:szCs w:val="16"/>
-        </w:rPr>
-      </w:pPr>
-      <w:r>
-        <w:rPr>
-          <w:rFonts w:ascii="Georgia" w:hAnsi="Georgia"/>
-          <w:b w:val="false"/>
-          <w:bCs w:val="false"/>
-          <w:i w:val="false"/>
-          <w:iCs w:val="false"/>
-          <w:sz w:val="16"/>
-          <w:szCs w:val="16"/>
+          <w:u w:val="double"/>
+        </w:rPr>
+      </w:pPr>
+      <w:r>
+        <w:rPr>
+          <w:rFonts w:ascii="Georgia" w:hAnsi="Georgia"/>
+          <w:b w:val="false"/>
+          <w:bCs w:val="false"/>
+          <w:i w:val="false"/>
+          <w:iCs w:val="false"/>
+          <w:sz w:val="16"/>
+          <w:szCs w:val="16"/>
+          <w:u w:val="double"/>
         </w:rPr>
       </w:r>
     </w:p>
@@ -66,7 +68,7 @@
           <w:tab w:val="left" w:pos="4110" w:leader="none"/>
         </w:tabs>
         <w:suppressAutoHyphens w:val="true"/>
-        <w:overflowPunct w:val="true"/>
+        <w:overflowPunct w:val="false"/>
         <w:bidi w:val="0"/>
         <w:spacing w:before="0" w:after="0"/>
         <w:ind w:left="0" w:right="0" w:hanging="0"/>
@@ -1854,6 +1856,18 @@
           <w:szCs w:val="18"/>
         </w:rPr>
         <w:t>struct</w:t>
+      </w:r>
+      <w:r>
+        <w:rPr>
+          <w:rFonts w:ascii="Courier New" w:hAnsi="Courier New"/>
+          <w:b/>
+          <w:bCs/>
+          <w:i/>
+          <w:iCs/>
+          <w:sz w:val="18"/>
+          <w:szCs w:val="18"/>
+        </w:rPr>
+        <w:t xml:space="preserve"> </w:t>
       </w:r>
     </w:p>
     <w:p>
@@ -3314,6 +3328,18 @@
         </w:rPr>
         <w:t>frame id, offset</w:t>
       </w:r>
+      <w:r>
+        <w:rPr>
+          <w:rFonts w:ascii="Georgia" w:hAnsi="Georgia"/>
+          <w:b/>
+          <w:bCs/>
+          <w:i w:val="false"/>
+          <w:iCs w:val="false"/>
+          <w:sz w:val="18"/>
+          <w:szCs w:val="18"/>
+        </w:rPr>
+        <w:t xml:space="preserve"> </w:t>
+      </w:r>
     </w:p>
     <w:p>
       <w:pPr>
@@ -4821,19 +4847,7 @@
           <w:sz w:val="18"/>
           <w:szCs w:val="18"/>
         </w:rPr>
-        <w:t xml:space="preserve">. </w:t>
-      </w:r>
-      <w:r>
-        <w:rPr>
-          <w:rFonts w:ascii="Georgia" w:hAnsi="Georgia"/>
-          <w:b w:val="false"/>
-          <w:bCs w:val="false"/>
-          <w:i/>
-          <w:iCs/>
-          <w:sz w:val="18"/>
-          <w:szCs w:val="18"/>
-        </w:rPr>
-        <w:t>list</w:t>
+        <w:t>. list</w:t>
       </w:r>
       <w:r>
         <w:rPr>
@@ -5474,6 +5488,195 @@
           <w:sz w:val="18"/>
           <w:szCs w:val="18"/>
         </w:rPr>
+        <w:t>apply</w:t>
+      </w:r>
+      <w:r>
+        <w:rPr>
+          <w:rFonts w:ascii="Georgia" w:hAnsi="Georgia"/>
+          <w:b w:val="false"/>
+          <w:bCs/>
+          <w:i w:val="false"/>
+          <w:iCs/>
+          <w:sz w:val="18"/>
+          <w:szCs w:val="18"/>
+        </w:rPr>
+        <w:t xml:space="preserve"> </w:t>
+      </w:r>
+      <w:r>
+        <w:rPr>
+          <w:rFonts w:ascii="Georgia" w:hAnsi="Georgia"/>
+          <w:b w:val="false"/>
+          <w:bCs w:val="false"/>
+          <w:i/>
+          <w:iCs/>
+          <w:sz w:val="18"/>
+          <w:szCs w:val="18"/>
+        </w:rPr>
+        <w:t>fn</w:t>
+      </w:r>
+      <w:r>
+        <w:rPr>
+          <w:rFonts w:ascii="Georgia" w:hAnsi="Georgia"/>
+          <w:b w:val="false"/>
+          <w:bCs/>
+          <w:i w:val="false"/>
+          <w:iCs/>
+          <w:sz w:val="18"/>
+          <w:szCs w:val="18"/>
+        </w:rPr>
+        <w:t xml:space="preserve"> </w:t>
+      </w:r>
+      <w:r>
+        <w:rPr>
+          <w:rFonts w:ascii="Georgia" w:hAnsi="Georgia"/>
+          <w:b w:val="false"/>
+          <w:bCs w:val="false"/>
+          <w:i/>
+          <w:iCs/>
+          <w:sz w:val="18"/>
+          <w:szCs w:val="18"/>
+        </w:rPr>
+        <w:t>list</w:t>
+      </w:r>
+      <w:r>
+        <w:rPr>
+          <w:rFonts w:ascii="Georgia" w:hAnsi="Georgia"/>
+          <w:b w:val="false"/>
+          <w:bCs w:val="false"/>
+          <w:i w:val="false"/>
+          <w:iCs w:val="false"/>
+          <w:sz w:val="18"/>
+          <w:szCs w:val="18"/>
+        </w:rPr>
+        <w:tab/>
+      </w:r>
+      <w:r>
+        <w:rPr>
+          <w:rFonts w:ascii="Georgia" w:hAnsi="Georgia"/>
+          <w:b w:val="false"/>
+          <w:bCs w:val="false"/>
+          <w:i/>
+          <w:iCs/>
+          <w:sz w:val="18"/>
+          <w:szCs w:val="18"/>
+        </w:rPr>
+        <w:t>T</w:t>
+      </w:r>
+      <w:r>
+        <w:rPr>
+          <w:rFonts w:ascii="Georgia" w:hAnsi="Georgia"/>
+          <w:b/>
+          <w:bCs/>
+          <w:i/>
+          <w:iCs/>
+          <w:sz w:val="18"/>
+          <w:szCs w:val="18"/>
+        </w:rPr>
+        <w:t>,</w:t>
+      </w:r>
+      <w:r>
+        <w:rPr>
+          <w:rFonts w:ascii="Georgia" w:hAnsi="Georgia"/>
+          <w:b w:val="false"/>
+          <w:bCs w:val="false"/>
+          <w:i/>
+          <w:iCs/>
+          <w:sz w:val="18"/>
+          <w:szCs w:val="18"/>
+        </w:rPr>
+        <w:t xml:space="preserve"> </w:t>
+      </w:r>
+      <w:r>
+        <w:rPr>
+          <w:rFonts w:ascii="Georgia" w:hAnsi="Georgia"/>
+          <w:b w:val="false"/>
+          <w:bCs w:val="false"/>
+          <w:i w:val="false"/>
+          <w:iCs w:val="false"/>
+          <w:sz w:val="18"/>
+          <w:szCs w:val="18"/>
+        </w:rPr>
+        <w:t xml:space="preserve">apply </w:t>
+      </w:r>
+      <w:r>
+        <w:rPr>
+          <w:rFonts w:ascii="Georgia" w:hAnsi="Georgia"/>
+          <w:b w:val="false"/>
+          <w:bCs w:val="false"/>
+          <w:i/>
+          <w:iCs/>
+          <w:sz w:val="18"/>
+          <w:szCs w:val="18"/>
+        </w:rPr>
+        <w:t>function</w:t>
+      </w:r>
+      <w:r>
+        <w:rPr>
+          <w:rFonts w:ascii="Georgia" w:hAnsi="Georgia"/>
+          <w:b w:val="false"/>
+          <w:bCs w:val="false"/>
+          <w:i w:val="false"/>
+          <w:iCs/>
+          <w:sz w:val="18"/>
+          <w:szCs w:val="18"/>
+        </w:rPr>
+        <w:t xml:space="preserve"> </w:t>
+      </w:r>
+      <w:r>
+        <w:rPr>
+          <w:rFonts w:ascii="Georgia" w:hAnsi="Georgia"/>
+          <w:b w:val="false"/>
+          <w:bCs w:val="false"/>
+          <w:i w:val="false"/>
+          <w:iCs w:val="false"/>
+          <w:sz w:val="18"/>
+          <w:szCs w:val="18"/>
+        </w:rPr>
+        <w:t xml:space="preserve">to </w:t>
+      </w:r>
+      <w:r>
+        <w:rPr>
+          <w:rFonts w:ascii="Georgia" w:hAnsi="Georgia"/>
+          <w:b w:val="false"/>
+          <w:bCs w:val="false"/>
+          <w:i/>
+          <w:iCs/>
+          <w:sz w:val="18"/>
+          <w:szCs w:val="18"/>
+        </w:rPr>
+        <w:t>list</w:t>
+      </w:r>
+    </w:p>
+    <w:p>
+      <w:pPr>
+        <w:pStyle w:val="Normal"/>
+        <w:rPr>
+          <w:sz w:val="18"/>
+          <w:szCs w:val="18"/>
+        </w:rPr>
+      </w:pPr>
+      <w:r>
+        <w:rPr>
+          <w:rFonts w:ascii="Georgia" w:hAnsi="Georgia"/>
+          <w:b/>
+          <w:bCs/>
+          <w:i w:val="false"/>
+          <w:iCs w:val="false"/>
+          <w:sz w:val="18"/>
+          <w:szCs w:val="18"/>
+        </w:rPr>
+        <w:t xml:space="preserve"> </w:t>
+      </w:r>
+      <w:r>
+        <w:rPr>
+          <w:rFonts w:ascii="Georgia" w:hAnsi="Georgia"/>
+          <w:b/>
+          <w:bCs/>
+          <w:i w:val="false"/>
+          <w:iCs w:val="false"/>
+          <w:sz w:val="18"/>
+          <w:szCs w:val="18"/>
+        </w:rPr>
         <w:t>eval</w:t>
       </w:r>
       <w:r>
@@ -5834,195 +6037,6 @@
           <w:szCs w:val="18"/>
         </w:rPr>
         <w:t>keyword</w:t>
-      </w:r>
-    </w:p>
-    <w:p>
-      <w:pPr>
-        <w:pStyle w:val="Normal"/>
-        <w:rPr>
-          <w:sz w:val="18"/>
-          <w:szCs w:val="18"/>
-        </w:rPr>
-      </w:pPr>
-      <w:r>
-        <w:rPr>
-          <w:rFonts w:ascii="Georgia" w:hAnsi="Georgia"/>
-          <w:b/>
-          <w:bCs/>
-          <w:i w:val="false"/>
-          <w:iCs w:val="false"/>
-          <w:sz w:val="18"/>
-          <w:szCs w:val="18"/>
-        </w:rPr>
-        <w:t xml:space="preserve"> </w:t>
-      </w:r>
-      <w:r>
-        <w:rPr>
-          <w:rFonts w:ascii="Georgia" w:hAnsi="Georgia"/>
-          <w:b/>
-          <w:bCs/>
-          <w:i w:val="false"/>
-          <w:iCs w:val="false"/>
-          <w:sz w:val="18"/>
-          <w:szCs w:val="18"/>
-        </w:rPr>
-        <w:t>apply</w:t>
-      </w:r>
-      <w:r>
-        <w:rPr>
-          <w:rFonts w:ascii="Georgia" w:hAnsi="Georgia"/>
-          <w:b w:val="false"/>
-          <w:bCs/>
-          <w:i w:val="false"/>
-          <w:iCs/>
-          <w:sz w:val="18"/>
-          <w:szCs w:val="18"/>
-        </w:rPr>
-        <w:t xml:space="preserve"> </w:t>
-      </w:r>
-      <w:r>
-        <w:rPr>
-          <w:rFonts w:ascii="Georgia" w:hAnsi="Georgia"/>
-          <w:b w:val="false"/>
-          <w:bCs w:val="false"/>
-          <w:i/>
-          <w:iCs/>
-          <w:sz w:val="18"/>
-          <w:szCs w:val="18"/>
-        </w:rPr>
-        <w:t>fn</w:t>
-      </w:r>
-      <w:r>
-        <w:rPr>
-          <w:rFonts w:ascii="Georgia" w:hAnsi="Georgia"/>
-          <w:b w:val="false"/>
-          <w:bCs/>
-          <w:i w:val="false"/>
-          <w:iCs/>
-          <w:sz w:val="18"/>
-          <w:szCs w:val="18"/>
-        </w:rPr>
-        <w:t xml:space="preserve"> </w:t>
-      </w:r>
-      <w:r>
-        <w:rPr>
-          <w:rFonts w:ascii="Georgia" w:hAnsi="Georgia"/>
-          <w:b w:val="false"/>
-          <w:bCs w:val="false"/>
-          <w:i/>
-          <w:iCs/>
-          <w:sz w:val="18"/>
-          <w:szCs w:val="18"/>
-        </w:rPr>
-        <w:t>list</w:t>
-      </w:r>
-      <w:r>
-        <w:rPr>
-          <w:rFonts w:ascii="Georgia" w:hAnsi="Georgia"/>
-          <w:b w:val="false"/>
-          <w:bCs w:val="false"/>
-          <w:i w:val="false"/>
-          <w:iCs w:val="false"/>
-          <w:sz w:val="18"/>
-          <w:szCs w:val="18"/>
-        </w:rPr>
-        <w:tab/>
-      </w:r>
-      <w:r>
-        <w:rPr>
-          <w:rFonts w:ascii="Georgia" w:hAnsi="Georgia"/>
-          <w:b w:val="false"/>
-          <w:bCs w:val="false"/>
-          <w:i/>
-          <w:iCs/>
-          <w:sz w:val="18"/>
-          <w:szCs w:val="18"/>
-        </w:rPr>
-        <w:t>T</w:t>
-      </w:r>
-      <w:r>
-        <w:rPr>
-          <w:rFonts w:ascii="Georgia" w:hAnsi="Georgia"/>
-          <w:b/>
-          <w:bCs/>
-          <w:i/>
-          <w:iCs/>
-          <w:sz w:val="18"/>
-          <w:szCs w:val="18"/>
-        </w:rPr>
-        <w:t>,</w:t>
-      </w:r>
-      <w:r>
-        <w:rPr>
-          <w:rFonts w:ascii="Georgia" w:hAnsi="Georgia"/>
-          <w:b w:val="false"/>
-          <w:bCs w:val="false"/>
-          <w:i/>
-          <w:iCs/>
-          <w:sz w:val="18"/>
-          <w:szCs w:val="18"/>
-        </w:rPr>
-        <w:t xml:space="preserve"> </w:t>
-      </w:r>
-      <w:r>
-        <w:rPr>
-          <w:rFonts w:ascii="Georgia" w:hAnsi="Georgia"/>
-          <w:b w:val="false"/>
-          <w:bCs w:val="false"/>
-          <w:i w:val="false"/>
-          <w:iCs w:val="false"/>
-          <w:sz w:val="18"/>
-          <w:szCs w:val="18"/>
-        </w:rPr>
-        <w:t xml:space="preserve">apply </w:t>
-      </w:r>
-      <w:r>
-        <w:rPr>
-          <w:rFonts w:ascii="Georgia" w:hAnsi="Georgia"/>
-          <w:b w:val="false"/>
-          <w:bCs w:val="false"/>
-          <w:i/>
-          <w:iCs/>
-          <w:sz w:val="18"/>
-          <w:szCs w:val="18"/>
-        </w:rPr>
-        <w:t>function</w:t>
-      </w:r>
-      <w:r>
-        <w:rPr>
-          <w:rFonts w:ascii="Georgia" w:hAnsi="Georgia"/>
-          <w:b w:val="false"/>
-          <w:bCs w:val="false"/>
-          <w:i w:val="false"/>
-          <w:iCs/>
-          <w:sz w:val="18"/>
-          <w:szCs w:val="18"/>
-        </w:rPr>
-        <w:t xml:space="preserve"> </w:t>
-      </w:r>
-      <w:r>
-        <w:rPr>
-          <w:rFonts w:ascii="Georgia" w:hAnsi="Georgia"/>
-          <w:b w:val="false"/>
-          <w:bCs w:val="false"/>
-          <w:i w:val="false"/>
-          <w:iCs w:val="false"/>
-          <w:sz w:val="18"/>
-          <w:szCs w:val="18"/>
-        </w:rPr>
-        <w:t xml:space="preserve">to </w:t>
-      </w:r>
-      <w:r>
-        <w:rPr>
-          <w:rFonts w:ascii="Georgia" w:hAnsi="Georgia"/>
-          <w:b w:val="false"/>
-          <w:bCs w:val="false"/>
-          <w:i/>
-          <w:iCs/>
-          <w:sz w:val="18"/>
-          <w:szCs w:val="18"/>
-        </w:rPr>
-        <w:t>list</w:t>
       </w:r>
     </w:p>
     <w:p>
@@ -6914,6 +6928,128 @@
           <w:lang w:val="en-US" w:eastAsia="zh-CN" w:bidi="hi-IN"/>
         </w:rPr>
         <w:t xml:space="preserve"> garbage collection</w:t>
+      </w:r>
+    </w:p>
+    <w:p>
+      <w:pPr>
+        <w:pStyle w:val="Normal"/>
+        <w:rPr>
+          <w:sz w:val="18"/>
+          <w:szCs w:val="18"/>
+        </w:rPr>
+      </w:pPr>
+      <w:r>
+        <w:rPr>
+          <w:rFonts w:eastAsia="Songti SC" w:cs="Arial Unicode MS" w:ascii="Georgia" w:hAnsi="Georgia"/>
+          <w:b/>
+          <w:bCs/>
+          <w:i w:val="false"/>
+          <w:iCs w:val="false"/>
+          <w:color w:val="auto"/>
+          <w:kern w:val="2"/>
+          <w:sz w:val="18"/>
+          <w:szCs w:val="18"/>
+          <w:u w:val="none"/>
+          <w:lang w:val="en-US" w:eastAsia="zh-CN" w:bidi="hi-IN"/>
+        </w:rPr>
+        <w:t xml:space="preserve"> </w:t>
+      </w:r>
+      <w:r>
+        <w:rPr>
+          <w:rFonts w:eastAsia="Songti SC" w:cs="Arial Unicode MS" w:ascii="Georgia" w:hAnsi="Georgia"/>
+          <w:b/>
+          <w:bCs/>
+          <w:i w:val="false"/>
+          <w:iCs w:val="false"/>
+          <w:color w:val="auto"/>
+          <w:kern w:val="2"/>
+          <w:sz w:val="18"/>
+          <w:szCs w:val="18"/>
+          <w:u w:val="none"/>
+          <w:lang w:val="en-US" w:eastAsia="zh-CN" w:bidi="hi-IN"/>
+        </w:rPr>
+        <w:t>exit</w:t>
+      </w:r>
+      <w:r>
+        <w:rPr>
+          <w:rFonts w:eastAsia="Songti SC" w:cs="Arial Unicode MS" w:ascii="Georgia" w:hAnsi="Georgia"/>
+          <w:b w:val="false"/>
+          <w:bCs/>
+          <w:i w:val="false"/>
+          <w:iCs/>
+          <w:color w:val="auto"/>
+          <w:kern w:val="2"/>
+          <w:sz w:val="18"/>
+          <w:szCs w:val="18"/>
+          <w:u w:val="none"/>
+          <w:lang w:val="en-US" w:eastAsia="zh-CN" w:bidi="hi-IN"/>
+        </w:rPr>
+        <w:t xml:space="preserve"> </w:t>
+      </w:r>
+      <w:r>
+        <w:rPr>
+          <w:rFonts w:eastAsia="Songti SC" w:cs="Arial Unicode MS" w:ascii="Georgia" w:hAnsi="Georgia"/>
+          <w:b w:val="false"/>
+          <w:bCs w:val="false"/>
+          <w:i/>
+          <w:iCs/>
+          <w:color w:val="auto"/>
+          <w:kern w:val="2"/>
+          <w:sz w:val="18"/>
+          <w:szCs w:val="18"/>
+          <w:u w:val="none"/>
+          <w:lang w:val="en-US" w:eastAsia="zh-CN" w:bidi="hi-IN"/>
+        </w:rPr>
+        <w:t>f</w:t>
+      </w:r>
+      <w:r>
+        <w:rPr>
+          <w:rFonts w:eastAsia="Songti SC" w:cs="Arial Unicode MS" w:ascii="Georgia" w:hAnsi="Georgia"/>
+          <w:b w:val="false"/>
+          <w:bCs w:val="false"/>
+          <w:i/>
+          <w:iCs/>
+          <w:color w:val="auto"/>
+          <w:kern w:val="2"/>
+          <w:sz w:val="18"/>
+          <w:szCs w:val="18"/>
+          <w:u w:val="none"/>
+          <w:lang w:val="en-US" w:eastAsia="zh-CN" w:bidi="hi-IN"/>
+        </w:rPr>
+        <w:t>ix</w:t>
+      </w:r>
+      <w:r>
+        <w:rPr>
+          <w:rFonts w:eastAsia="Songti SC" w:cs="Arial Unicode MS" w:ascii="Georgia" w:hAnsi="Georgia"/>
+          <w:b w:val="false"/>
+          <w:bCs w:val="false"/>
+          <w:i w:val="false"/>
+          <w:iCs w:val="false"/>
+          <w:color w:val="auto"/>
+          <w:kern w:val="2"/>
+          <w:sz w:val="18"/>
+          <w:szCs w:val="18"/>
+          <w:u w:val="none"/>
+          <w:lang w:val="en-US" w:eastAsia="zh-CN" w:bidi="hi-IN"/>
+        </w:rPr>
+        <w:tab/>
+        <w:tab/>
+      </w:r>
+      <w:r>
+        <w:rPr>
+          <w:rFonts w:eastAsia="Songti SC" w:cs="Arial Unicode MS" w:ascii="Georgia" w:hAnsi="Georgia"/>
+          <w:b w:val="false"/>
+          <w:bCs w:val="false"/>
+          <w:i/>
+          <w:iCs/>
+          <w:color w:val="auto"/>
+          <w:kern w:val="2"/>
+          <w:sz w:val="18"/>
+          <w:szCs w:val="18"/>
+          <w:u w:val="none"/>
+          <w:lang w:val="en-US" w:eastAsia="zh-CN" w:bidi="hi-IN"/>
+        </w:rPr>
+        <w:t>exit process with return code</w:t>
       </w:r>
     </w:p>
     <w:p>
@@ -7327,21 +7463,6 @@
           <w:lang w:val="en-US" w:eastAsia="zh-CN" w:bidi="hi-IN"/>
         </w:rPr>
         <w:t xml:space="preserve"> μs</w:t>
-      </w:r>
-    </w:p>
-    <w:p>
-      <w:pPr>
-        <w:pStyle w:val="Normal"/>
-        <w:rPr>
-          <w:sz w:val="16"/>
-          <w:szCs w:val="16"/>
-        </w:rPr>
-      </w:pPr>
-      <w:r>
-        <w:rPr>
-          <w:sz w:val="16"/>
-          <w:szCs w:val="16"/>
-        </w:rPr>
       </w:r>
     </w:p>
     <w:p>
@@ -19788,7 +19909,7 @@
     <w:pPr>
       <w:widowControl/>
       <w:suppressAutoHyphens w:val="true"/>
-      <w:overflowPunct w:val="true"/>
+      <w:overflowPunct w:val="false"/>
       <w:bidi w:val="0"/>
       <w:spacing w:before="0" w:after="0"/>
       <w:jc w:val="left"/>

</xml_diff>

<commit_message>
#483 - core: gensym
</commit_message>
<xml_diff>
--- a/doc/refcards/mu-ref.docx
+++ b/doc/refcards/mu-ref.docx
@@ -68,7 +68,7 @@
           <w:tab w:val="left" w:pos="4110" w:leader="none"/>
         </w:tabs>
         <w:suppressAutoHyphens w:val="true"/>
-        <w:overflowPunct w:val="false"/>
+        <w:overflowPunct w:val="true"/>
         <w:bidi w:val="0"/>
         <w:spacing w:before="0" w:after="0"/>
         <w:ind w:left="0" w:right="0" w:hanging="0"/>
@@ -4219,6 +4219,28 @@
         </w:rPr>
         <w:tab/>
       </w:r>
+    </w:p>
+    <w:p>
+      <w:pPr>
+        <w:pStyle w:val="Normal"/>
+        <w:rPr>
+          <w:sz w:val="18"/>
+          <w:szCs w:val="18"/>
+        </w:rPr>
+      </w:pPr>
+      <w:r>
+        <w:rPr>
+          <w:rFonts w:ascii="Georgia" w:hAnsi="Georgia"/>
+          <w:b w:val="false"/>
+          <w:i w:val="false"/>
+          <w:iCs/>
+          <w:sz w:val="18"/>
+          <w:szCs w:val="18"/>
+          <w:u w:val="none"/>
+        </w:rPr>
+        <w:tab/>
+        <w:tab/>
+      </w:r>
       <w:r>
         <w:rPr>
           <w:rFonts w:ascii="Georgia" w:hAnsi="Georgia"/>
@@ -7000,23 +7022,7 @@
           <w:u w:val="none"/>
           <w:lang w:val="en-US" w:eastAsia="zh-CN" w:bidi="hi-IN"/>
         </w:rPr>
-        <w:t>f</w:t>
-      </w:r>
-      <w:r>
-        <w:rPr>
-          <w:rFonts w:eastAsia="Songti SC" w:cs="Arial Unicode MS" w:ascii="Georgia" w:hAnsi="Georgia"/>
-          <w:b w:val="false"/>
-          <w:bCs w:val="false"/>
-          <w:i/>
-          <w:iCs/>
-          <w:color w:val="auto"/>
-          <w:kern w:val="2"/>
-          <w:sz w:val="18"/>
-          <w:szCs w:val="18"/>
-          <w:u w:val="none"/>
-          <w:lang w:val="en-US" w:eastAsia="zh-CN" w:bidi="hi-IN"/>
-        </w:rPr>
-        <w:t>ix</w:t>
+        <w:t>fix</w:t>
       </w:r>
       <w:r>
         <w:rPr>
@@ -7463,21 +7469,6 @@
           <w:lang w:val="en-US" w:eastAsia="zh-CN" w:bidi="hi-IN"/>
         </w:rPr>
         <w:t xml:space="preserve"> μs</w:t>
-      </w:r>
-    </w:p>
-    <w:p>
-      <w:pPr>
-        <w:pStyle w:val="Normal"/>
-        <w:rPr>
-          <w:sz w:val="16"/>
-          <w:szCs w:val="16"/>
-        </w:rPr>
-      </w:pPr>
-      <w:r>
-        <w:rPr>
-          <w:sz w:val="16"/>
-          <w:szCs w:val="16"/>
-        </w:rPr>
       </w:r>
     </w:p>
     <w:p>
@@ -19909,7 +19900,7 @@
     <w:pPr>
       <w:widowControl/>
       <w:suppressAutoHyphens w:val="true"/>
-      <w:overflowPunct w:val="false"/>
+      <w:overflowPunct w:val="true"/>
       <w:bidi w:val="0"/>
       <w:spacing w:before="0" w:after="0"/>
       <w:jc w:val="left"/>

</xml_diff>

<commit_message>
#484: mu: size-of function
</commit_message>
<xml_diff>
--- a/doc/refcards/mu-ref.docx
+++ b/doc/refcards/mu-ref.docx
@@ -68,7 +68,7 @@
           <w:tab w:val="left" w:pos="4110" w:leader="none"/>
         </w:tabs>
         <w:suppressAutoHyphens w:val="true"/>
-        <w:overflowPunct w:val="true"/>
+        <w:overflowPunct w:val="false"/>
         <w:bidi w:val="0"/>
         <w:spacing w:before="0" w:after="0"/>
         <w:ind w:left="0" w:right="0" w:hanging="0"/>
@@ -299,7 +299,19 @@
           <w:sz w:val="16"/>
           <w:szCs w:val="16"/>
         </w:rPr>
-        <w:t>0.0.19</w:t>
+        <w:t>0.0.</w:t>
+      </w:r>
+      <w:r>
+        <w:rPr>
+          <w:rFonts w:ascii="Georgia" w:hAnsi="Georgia"/>
+          <w:b/>
+          <w:bCs/>
+          <w:i/>
+          <w:iCs/>
+          <w:sz w:val="16"/>
+          <w:szCs w:val="16"/>
+        </w:rPr>
+        <w:t>20</w:t>
       </w:r>
     </w:p>
     <w:p>
@@ -460,7 +472,7 @@
           <w:sz w:val="18"/>
           <w:szCs w:val="18"/>
         </w:rPr>
-        <w:t>form</w:t>
+        <w:t>object</w:t>
       </w:r>
     </w:p>
     <w:p>
@@ -1065,8 +1077,8 @@
           <w:bCs w:val="false"/>
           <w:i w:val="false"/>
           <w:iCs w:val="false"/>
-          <w:sz w:val="16"/>
-          <w:szCs w:val="16"/>
+          <w:sz w:val="18"/>
+          <w:szCs w:val="18"/>
           <w:u w:val="none"/>
         </w:rPr>
         <w:t>async future id</w:t>
@@ -2553,6 +2565,145 @@
           <w:lang w:val="en-US" w:eastAsia="zh-CN" w:bidi="hi-IN"/>
         </w:rPr>
         <w:t>)</w:t>
+      </w:r>
+    </w:p>
+    <w:p>
+      <w:pPr>
+        <w:pStyle w:val="Normal"/>
+        <w:rPr>
+          <w:rFonts w:ascii="Georgia" w:hAnsi="Georgia"/>
+          <w:sz w:val="16"/>
+          <w:szCs w:val="16"/>
+        </w:rPr>
+      </w:pPr>
+      <w:r>
+        <w:rPr>
+          <w:rFonts w:ascii="Georgia" w:hAnsi="Georgia"/>
+          <w:sz w:val="16"/>
+          <w:szCs w:val="16"/>
+        </w:rPr>
+      </w:r>
+    </w:p>
+    <w:p>
+      <w:pPr>
+        <w:pStyle w:val="Normal"/>
+        <w:rPr>
+          <w:rFonts w:ascii="Georgia" w:hAnsi="Georgia"/>
+          <w:sz w:val="20"/>
+          <w:szCs w:val="20"/>
+        </w:rPr>
+      </w:pPr>
+      <w:r>
+        <w:rPr>
+          <w:rFonts w:eastAsia="Songti SC" w:cs="Arial Unicode MS" w:ascii="Georgia" w:hAnsi="Georgia"/>
+          <w:b/>
+          <w:bCs/>
+          <w:i w:val="false"/>
+          <w:iCs w:val="false"/>
+          <w:color w:val="auto"/>
+          <w:kern w:val="2"/>
+          <w:sz w:val="18"/>
+          <w:szCs w:val="18"/>
+          <w:u w:val="none"/>
+          <w:lang w:val="en-US" w:eastAsia="zh-CN" w:bidi="hi-IN"/>
+        </w:rPr>
+        <w:t>size-of</w:t>
+      </w:r>
+      <w:r>
+        <w:rPr>
+          <w:rFonts w:eastAsia="Songti SC" w:cs="Arial Unicode MS" w:ascii="Georgia" w:hAnsi="Georgia"/>
+          <w:b/>
+          <w:bCs/>
+          <w:i w:val="false"/>
+          <w:iCs w:val="false"/>
+          <w:color w:val="auto"/>
+          <w:kern w:val="2"/>
+          <w:sz w:val="20"/>
+          <w:szCs w:val="20"/>
+          <w:u w:val="none"/>
+          <w:lang w:val="en-US" w:eastAsia="zh-CN" w:bidi="hi-IN"/>
+        </w:rPr>
+        <w:tab/>
+      </w:r>
+      <w:r>
+        <w:rPr>
+          <w:rFonts w:eastAsia="Songti SC" w:cs="Arial Unicode MS" w:ascii="Georgia" w:hAnsi="Georgia"/>
+          <w:b w:val="false"/>
+          <w:bCs w:val="false"/>
+          <w:i/>
+          <w:iCs/>
+          <w:color w:val="auto"/>
+          <w:kern w:val="2"/>
+          <w:sz w:val="20"/>
+          <w:szCs w:val="20"/>
+          <w:u w:val="none"/>
+          <w:lang w:val="en-US" w:eastAsia="zh-CN" w:bidi="hi-IN"/>
+        </w:rPr>
+        <w:t>T</w:t>
+      </w:r>
+      <w:r>
+        <w:rPr>
+          <w:rFonts w:eastAsia="Songti SC" w:cs="Arial Unicode MS" w:ascii="Georgia" w:hAnsi="Georgia"/>
+          <w:b/>
+          <w:bCs/>
+          <w:i w:val="false"/>
+          <w:iCs w:val="false"/>
+          <w:color w:val="auto"/>
+          <w:kern w:val="2"/>
+          <w:sz w:val="20"/>
+          <w:szCs w:val="20"/>
+          <w:u w:val="none"/>
+          <w:lang w:val="en-US" w:eastAsia="zh-CN" w:bidi="hi-IN"/>
+        </w:rPr>
+        <w:tab/>
+      </w:r>
+      <w:r>
+        <w:rPr>
+          <w:rFonts w:eastAsia="Songti SC" w:cs="Arial Unicode MS" w:ascii="Georgia" w:hAnsi="Georgia"/>
+          <w:b w:val="false"/>
+          <w:bCs w:val="false"/>
+          <w:i/>
+          <w:iCs/>
+          <w:color w:val="auto"/>
+          <w:kern w:val="2"/>
+          <w:sz w:val="18"/>
+          <w:szCs w:val="18"/>
+          <w:u w:val="none"/>
+          <w:lang w:val="en-US" w:eastAsia="zh-CN" w:bidi="hi-IN"/>
+        </w:rPr>
+        <w:t>fixnum</w:t>
+      </w:r>
+      <w:r>
+        <w:rPr>
+          <w:rFonts w:eastAsia="Songti SC" w:cs="Arial Unicode MS" w:ascii="Georgia" w:hAnsi="Georgia"/>
+          <w:b w:val="false"/>
+          <w:bCs w:val="false"/>
+          <w:i/>
+          <w:iCs/>
+          <w:color w:val="auto"/>
+          <w:kern w:val="2"/>
+          <w:sz w:val="20"/>
+          <w:szCs w:val="20"/>
+          <w:u w:val="none"/>
+          <w:lang w:val="en-US" w:eastAsia="zh-CN" w:bidi="hi-IN"/>
+        </w:rPr>
+        <w:t xml:space="preserve">, </w:t>
+      </w:r>
+      <w:r>
+        <w:rPr>
+          <w:rFonts w:eastAsia="Songti SC" w:cs="Arial Unicode MS" w:ascii="Georgia" w:hAnsi="Georgia"/>
+          <w:b w:val="false"/>
+          <w:bCs w:val="false"/>
+          <w:i w:val="false"/>
+          <w:iCs w:val="false"/>
+          <w:color w:val="auto"/>
+          <w:kern w:val="2"/>
+          <w:sz w:val="18"/>
+          <w:szCs w:val="18"/>
+          <w:u w:val="none"/>
+          <w:lang w:val="en-US" w:eastAsia="zh-CN" w:bidi="hi-IN"/>
+        </w:rPr>
+        <w:t>size in bytes of object</w:t>
       </w:r>
       <w:r>
         <w:rPr>
@@ -3387,40 +3538,6 @@
       <w:r>
         <w:rPr>
           <w:rFonts w:ascii="Georgia" w:hAnsi="Georgia"/>
-          <w:sz w:val="20"/>
-          <w:szCs w:val="20"/>
-        </w:rPr>
-      </w:r>
-    </w:p>
-    <w:p>
-      <w:pPr>
-        <w:pStyle w:val="Normal"/>
-        <w:rPr>
-          <w:rFonts w:ascii="Georgia" w:hAnsi="Georgia"/>
-          <w:sz w:val="20"/>
-          <w:szCs w:val="20"/>
-        </w:rPr>
-      </w:pPr>
-      <w:r>
-        <w:rPr>
-          <w:rFonts w:ascii="Georgia" w:hAnsi="Georgia"/>
-          <w:sz w:val="20"/>
-          <w:szCs w:val="20"/>
-        </w:rPr>
-      </w:r>
-    </w:p>
-    <w:p>
-      <w:pPr>
-        <w:pStyle w:val="Normal"/>
-        <w:rPr>
-          <w:rFonts w:ascii="Georgia" w:hAnsi="Georgia"/>
-          <w:sz w:val="20"/>
-          <w:szCs w:val="20"/>
-        </w:rPr>
-      </w:pPr>
-      <w:r>
-        <w:rPr>
-          <w:rFonts w:ascii="Georgia" w:hAnsi="Georgia"/>
           <w:b/>
           <w:bCs/>
           <w:i/>
@@ -5856,31 +5973,44 @@
           <w:sz w:val="18"/>
           <w:szCs w:val="18"/>
         </w:rPr>
-        <w:t>form</w:t>
-      </w:r>
-      <w:r>
-        <w:rPr>
-          <w:rFonts w:ascii="Georgia" w:hAnsi="Georgia"/>
-          <w:b w:val="false"/>
-          <w:bCs w:val="false"/>
-          <w:i w:val="false"/>
-          <w:iCs/>
-          <w:sz w:val="18"/>
-          <w:szCs w:val="18"/>
-        </w:rPr>
-        <w:t xml:space="preserve"> </w:t>
-      </w:r>
-      <w:r>
-        <w:rPr>
-          <w:rFonts w:ascii="Georgia" w:hAnsi="Georgia"/>
-          <w:b w:val="false"/>
-          <w:bCs w:val="false"/>
-          <w:i/>
-          <w:iCs/>
-          <w:sz w:val="18"/>
-          <w:szCs w:val="18"/>
-        </w:rPr>
-        <w:t>form’</w:t>
+        <w:t xml:space="preserve">T </w:t>
+      </w:r>
+      <w:r>
+        <w:rPr>
+          <w:rFonts w:ascii="Georgia" w:hAnsi="Georgia"/>
+          <w:b w:val="false"/>
+          <w:bCs w:val="false"/>
+          <w:i w:val="false"/>
+          <w:iCs/>
+          <w:sz w:val="18"/>
+          <w:szCs w:val="18"/>
+        </w:rPr>
+        <w:t xml:space="preserve"> </w:t>
+      </w:r>
+      <w:r>
+        <w:rPr>
+          <w:rFonts w:ascii="Georgia" w:hAnsi="Georgia"/>
+          <w:b w:val="false"/>
+          <w:bCs w:val="false"/>
+          <w:i/>
+          <w:iCs/>
+          <w:sz w:val="18"/>
+          <w:szCs w:val="18"/>
+        </w:rPr>
+        <w:t>T</w:t>
+      </w:r>
+      <w:r>
+        <w:rPr>
+          <w:rFonts w:ascii="Georgia" w:hAnsi="Georgia"/>
+          <w:b w:val="false"/>
+          <w:bCs w:val="false"/>
+          <w:i/>
+          <w:iCs/>
+          <w:sz w:val="18"/>
+          <w:szCs w:val="18"/>
+        </w:rPr>
+        <w:t>’</w:t>
+        <w:tab/>
         <w:tab/>
       </w:r>
       <w:r>
@@ -5933,15 +6063,19 @@
       </w:r>
       <w:r>
         <w:rPr>
-          <w:rFonts w:ascii="Georgia" w:hAnsi="Georgia"/>
-          <w:b w:val="false"/>
-          <w:bCs w:val="false"/>
-          <w:i/>
-          <w:iCs/>
-          <w:sz w:val="18"/>
-          <w:szCs w:val="18"/>
-        </w:rPr>
-        <w:t>form</w:t>
+          <w:rFonts w:eastAsia="Songti SC" w:cs="Arial Unicode MS" w:ascii="Georgia" w:hAnsi="Georgia"/>
+          <w:b w:val="false"/>
+          <w:bCs w:val="false"/>
+          <w:i/>
+          <w:iCs/>
+          <w:color w:val="auto"/>
+          <w:kern w:val="2"/>
+          <w:sz w:val="18"/>
+          <w:szCs w:val="18"/>
+          <w:u w:val="none"/>
+          <w:lang w:val="en-US" w:eastAsia="zh-CN" w:bidi="hi-IN"/>
+        </w:rPr>
+        <w:t>T</w:t>
       </w:r>
       <w:r>
         <w:rPr>
@@ -5965,7 +6099,7 @@
           <w:sz w:val="18"/>
           <w:szCs w:val="18"/>
         </w:rPr>
-        <w:t xml:space="preserve">form’ </w:t>
+        <w:t>T’</w:t>
       </w:r>
       <w:r>
         <w:rPr>
@@ -6034,7 +6168,7 @@
           <w:sz w:val="18"/>
           <w:szCs w:val="18"/>
         </w:rPr>
-        <w:t>form</w:t>
+        <w:t>T</w:t>
       </w:r>
       <w:r>
         <w:rPr>
@@ -11693,8 +11827,8 @@
       <w:r>
         <w:rPr>
           <w:rFonts w:eastAsia="Songti SC" w:cs="Arial Unicode MS" w:ascii="Georgia" w:hAnsi="Georgia"/>
-          <w:b/>
-          <w:bCs/>
+          <w:b w:val="false"/>
+          <w:bCs w:val="false"/>
           <w:i/>
           <w:iCs/>
           <w:color w:val="auto"/>
@@ -13728,7 +13862,19 @@
           <w:sz w:val="18"/>
           <w:szCs w:val="18"/>
         </w:rPr>
-        <w:t>stream bool form</w:t>
+        <w:t xml:space="preserve">stream bool </w:t>
+      </w:r>
+      <w:r>
+        <w:rPr>
+          <w:rFonts w:ascii="Georgia" w:hAnsi="Georgia"/>
+          <w:b w:val="false"/>
+          <w:bCs w:val="false"/>
+          <w:i/>
+          <w:iCs/>
+          <w:sz w:val="18"/>
+          <w:szCs w:val="18"/>
+        </w:rPr>
+        <w:t>T</w:t>
       </w:r>
     </w:p>
     <w:p>
@@ -13857,7 +14003,19 @@
           <w:sz w:val="18"/>
           <w:szCs w:val="18"/>
         </w:rPr>
-        <w:t>form:</w:t>
+        <w:t>T</w:t>
+      </w:r>
+      <w:r>
+        <w:rPr>
+          <w:rFonts w:ascii="Georgia" w:hAnsi="Georgia"/>
+          <w:b w:val="false"/>
+          <w:bCs w:val="false"/>
+          <w:i/>
+          <w:iCs/>
+          <w:sz w:val="18"/>
+          <w:szCs w:val="18"/>
+        </w:rPr>
+        <w:t>:</w:t>
       </w:r>
       <w:r>
         <w:rPr>
@@ -13953,7 +14111,19 @@
           <w:sz w:val="18"/>
           <w:szCs w:val="18"/>
         </w:rPr>
-        <w:t>stream bool form</w:t>
+        <w:t xml:space="preserve">stream bool </w:t>
+      </w:r>
+      <w:r>
+        <w:rPr>
+          <w:rFonts w:ascii="Georgia" w:hAnsi="Georgia"/>
+          <w:b w:val="false"/>
+          <w:bCs w:val="false"/>
+          <w:i/>
+          <w:iCs/>
+          <w:sz w:val="18"/>
+          <w:szCs w:val="18"/>
+        </w:rPr>
+        <w:t>T</w:t>
       </w:r>
     </w:p>
     <w:p>
@@ -14106,7 +14276,19 @@
           <w:sz w:val="18"/>
           <w:szCs w:val="18"/>
         </w:rPr>
-        <w:t>form:</w:t>
+        <w:t>T</w:t>
+      </w:r>
+      <w:r>
+        <w:rPr>
+          <w:rFonts w:ascii="Georgia" w:hAnsi="Georgia"/>
+          <w:b w:val="false"/>
+          <w:bCs w:val="false"/>
+          <w:i/>
+          <w:iCs/>
+          <w:sz w:val="18"/>
+          <w:szCs w:val="18"/>
+        </w:rPr>
+        <w:t>:</w:t>
       </w:r>
       <w:r>
         <w:rPr>
@@ -15803,8 +15985,8 @@
       <w:r>
         <w:rPr>
           <w:rFonts w:ascii="Georgia" w:hAnsi="Georgia"/>
-          <w:i/>
-          <w:iCs/>
+          <w:i w:val="false"/>
+          <w:iCs w:val="false"/>
           <w:sz w:val="18"/>
           <w:szCs w:val="18"/>
         </w:rPr>
@@ -19900,7 +20082,7 @@
     <w:pPr>
       <w:widowControl/>
       <w:suppressAutoHyphens w:val="true"/>
-      <w:overflowPunct w:val="true"/>
+      <w:overflowPunct w:val="false"/>
       <w:bidi w:val="0"/>
       <w:spacing w:before="0" w:after="0"/>
       <w:jc w:val="left"/>

</xml_diff>

<commit_message>
#499 - mu: fixnum over/underflow
</commit_message>
<xml_diff>
--- a/doc/refcards/mu-ref.docx
+++ b/doc/refcards/mu-ref.docx
@@ -68,7 +68,7 @@
           <w:tab w:val="left" w:pos="4110" w:leader="none"/>
         </w:tabs>
         <w:suppressAutoHyphens w:val="true"/>
-        <w:overflowPunct w:val="false"/>
+        <w:overflowPunct w:val="true"/>
         <w:bidi w:val="0"/>
         <w:spacing w:before="0" w:after="0"/>
         <w:ind w:left="0" w:right="0" w:hanging="0"/>
@@ -7255,6 +7255,43 @@
           <w:lang w:val="en-US" w:eastAsia="zh-CN" w:bidi="hi-IN"/>
         </w:rPr>
         <w:t>exit process with return code</w:t>
+      </w:r>
+    </w:p>
+    <w:p>
+      <w:pPr>
+        <w:pStyle w:val="Normal"/>
+        <w:rPr>
+          <w:rFonts w:ascii="Georgia" w:hAnsi="Georgia" w:eastAsia="Songti SC" w:cs="Arial Unicode MS"/>
+          <w:b w:val="false"/>
+          <w:b w:val="false"/>
+          <w:bCs w:val="false"/>
+          <w:i/>
+          <w:i/>
+          <w:iCs/>
+          <w:color w:val="auto"/>
+          <w:kern w:val="2"/>
+          <w:sz w:val="18"/>
+          <w:szCs w:val="18"/>
+          <w:u w:val="none"/>
+          <w:shd w:fill="333333" w:val="clear"/>
+          <w:lang w:val="en-US" w:eastAsia="zh-CN" w:bidi="hi-IN"/>
+        </w:rPr>
+      </w:pPr>
+      <w:r>
+        <w:rPr>
+          <w:rFonts w:eastAsia="Songti SC" w:cs="Arial Unicode MS" w:ascii="Georgia" w:hAnsi="Georgia"/>
+          <w:b w:val="false"/>
+          <w:bCs w:val="false"/>
+          <w:i/>
+          <w:iCs/>
+          <w:color w:val="FFFFFF"/>
+          <w:kern w:val="2"/>
+          <w:sz w:val="18"/>
+          <w:szCs w:val="18"/>
+          <w:u w:val="none"/>
+          <w:shd w:fill="333333" w:val="clear"/>
+          <w:lang w:val="en-US" w:eastAsia="zh-CN" w:bidi="hi-IN"/>
+        </w:rPr>
       </w:r>
     </w:p>
     <w:p>
@@ -12681,6 +12718,29 @@
         <w:tab/>
         <w:t>:ns</w:t>
         <w:tab/>
+        <w:t>:</w:t>
+      </w:r>
+      <w:r>
+        <w:rPr>
+          <w:rFonts w:ascii="Andale Mono" w:hAnsi="Andale Mono"/>
+          <w:b w:val="false"/>
+          <w:bCs w:val="false"/>
+          <w:sz w:val="16"/>
+          <w:szCs w:val="16"/>
+        </w:rPr>
+        <w:t>over</w:t>
+        <w:tab/>
+        <w:t>:under</w:t>
+        <w:tab/>
+      </w:r>
+      <w:r>
+        <w:rPr>
+          <w:rFonts w:ascii="Andale Mono" w:hAnsi="Andale Mono"/>
+          <w:b w:val="false"/>
+          <w:bCs w:val="false"/>
+          <w:sz w:val="16"/>
+          <w:szCs w:val="16"/>
+        </w:rPr>
         <w:t xml:space="preserve">:unbound </w:t>
       </w:r>
     </w:p>
@@ -15057,6 +15117,21 @@
           <w:szCs w:val="18"/>
         </w:rPr>
         <w:t>stream</w:t>
+      </w:r>
+    </w:p>
+    <w:p>
+      <w:pPr>
+        <w:pStyle w:val="Normal"/>
+        <w:rPr>
+          <w:sz w:val="16"/>
+          <w:szCs w:val="16"/>
+        </w:rPr>
+      </w:pPr>
+      <w:r>
+        <w:rPr>
+          <w:sz w:val="16"/>
+          <w:szCs w:val="16"/>
+        </w:rPr>
       </w:r>
     </w:p>
     <w:p>
@@ -20368,7 +20443,7 @@
     <w:pPr>
       <w:widowControl/>
       <w:suppressAutoHyphens w:val="true"/>
-      <w:overflowPunct w:val="false"/>
+      <w:overflowPunct w:val="true"/>
       <w:bidi w:val="0"/>
       <w:spacing w:before="0" w:after="0"/>
       <w:jc w:val="left"/>

</xml_diff>

<commit_message>
#505 - mu: add map probe
</commit_message>
<xml_diff>
--- a/doc/refcards/mu-ref.docx
+++ b/doc/refcards/mu-ref.docx
@@ -68,7 +68,7 @@
           <w:tab w:val="left" w:pos="4110" w:leader="none"/>
         </w:tabs>
         <w:suppressAutoHyphens w:val="true"/>
-        <w:overflowPunct w:val="true"/>
+        <w:overflowPunct w:val="false"/>
         <w:bidi w:val="0"/>
         <w:spacing w:before="0" w:after="0"/>
         <w:ind w:left="0" w:right="0" w:hanging="0"/>
@@ -11350,8 +11350,8 @@
       <w:r>
         <w:rPr>
           <w:rFonts w:eastAsia="Songti SC" w:cs="Arial Unicode MS" w:ascii="Georgia" w:hAnsi="Georgia"/>
-          <w:b/>
-          <w:bCs/>
+          <w:b w:val="false"/>
+          <w:bCs w:val="false"/>
           <w:i w:val="false"/>
           <w:iCs w:val="false"/>
           <w:color w:val="auto"/>
@@ -11377,15 +11377,15 @@
           <w:u w:val="none"/>
           <w:lang w:val="en-US" w:eastAsia="zh-CN" w:bidi="hi-IN"/>
         </w:rPr>
-        <w:t>mp-</w:t>
+        <w:t xml:space="preserve">mp-has </w:t>
       </w:r>
       <w:r>
         <w:rPr>
           <w:rFonts w:eastAsia="Songti SC" w:cs="Arial Unicode MS" w:ascii="Georgia" w:hAnsi="Georgia"/>
-          <w:b/>
-          <w:bCs/>
-          <w:i w:val="false"/>
-          <w:iCs w:val="false"/>
+          <w:b w:val="false"/>
+          <w:bCs w:val="false"/>
+          <w:i/>
+          <w:iCs/>
           <w:color w:val="auto"/>
           <w:kern w:val="2"/>
           <w:sz w:val="18"/>
@@ -11393,13 +11393,13 @@
           <w:u w:val="none"/>
           <w:lang w:val="en-US" w:eastAsia="zh-CN" w:bidi="hi-IN"/>
         </w:rPr>
-        <w:t>size</w:t>
+        <w:t>map</w:t>
       </w:r>
       <w:r>
         <w:rPr>
           <w:rFonts w:eastAsia="Songti SC" w:cs="Arial Unicode MS" w:ascii="Georgia" w:hAnsi="Georgia"/>
-          <w:b/>
-          <w:bCs/>
+          <w:b w:val="false"/>
+          <w:bCs w:val="false"/>
           <w:i w:val="false"/>
           <w:iCs w:val="false"/>
           <w:color w:val="auto"/>
@@ -11425,7 +11425,9 @@
           <w:u w:val="none"/>
           <w:lang w:val="en-US" w:eastAsia="zh-CN" w:bidi="hi-IN"/>
         </w:rPr>
-        <w:t>map</w:t>
+        <w:t>T</w:t>
+        <w:tab/>
+        <w:t xml:space="preserve">bool, </w:t>
       </w:r>
       <w:r>
         <w:rPr>
@@ -11433,7 +11435,7 @@
           <w:b w:val="false"/>
           <w:bCs w:val="false"/>
           <w:i w:val="false"/>
-          <w:iCs/>
+          <w:iCs w:val="false"/>
           <w:color w:val="auto"/>
           <w:kern w:val="2"/>
           <w:sz w:val="18"/>
@@ -11441,15 +11443,24 @@
           <w:u w:val="none"/>
           <w:lang w:val="en-US" w:eastAsia="zh-CN" w:bidi="hi-IN"/>
         </w:rPr>
-        <w:tab/>
-      </w:r>
+        <w:t>is key resident?</w:t>
+      </w:r>
+    </w:p>
+    <w:p>
+      <w:pPr>
+        <w:pStyle w:val="Normal"/>
+        <w:rPr>
+          <w:sz w:val="18"/>
+          <w:szCs w:val="18"/>
+        </w:rPr>
+      </w:pPr>
       <w:r>
         <w:rPr>
           <w:rFonts w:eastAsia="Songti SC" w:cs="Arial Unicode MS" w:ascii="Georgia" w:hAnsi="Georgia"/>
-          <w:b w:val="false"/>
-          <w:bCs w:val="false"/>
-          <w:i/>
-          <w:iCs/>
+          <w:b/>
+          <w:bCs/>
+          <w:i w:val="false"/>
+          <w:iCs w:val="false"/>
           <w:color w:val="auto"/>
           <w:kern w:val="2"/>
           <w:sz w:val="18"/>
@@ -11457,15 +11468,15 @@
           <w:u w:val="none"/>
           <w:lang w:val="en-US" w:eastAsia="zh-CN" w:bidi="hi-IN"/>
         </w:rPr>
-        <w:t>fixnum</w:t>
+        <w:t xml:space="preserve"> </w:t>
       </w:r>
       <w:r>
         <w:rPr>
           <w:rFonts w:eastAsia="Songti SC" w:cs="Arial Unicode MS" w:ascii="Georgia" w:hAnsi="Georgia"/>
-          <w:b w:val="false"/>
-          <w:bCs w:val="false"/>
-          <w:i w:val="false"/>
-          <w:iCs/>
+          <w:b/>
+          <w:bCs/>
+          <w:i w:val="false"/>
+          <w:iCs w:val="false"/>
           <w:color w:val="auto"/>
           <w:kern w:val="2"/>
           <w:sz w:val="18"/>
@@ -11473,15 +11484,15 @@
           <w:u w:val="none"/>
           <w:lang w:val="en-US" w:eastAsia="zh-CN" w:bidi="hi-IN"/>
         </w:rPr>
-        <w:t xml:space="preserve">, </w:t>
+        <w:t xml:space="preserve">mp-size </w:t>
       </w:r>
       <w:r>
         <w:rPr>
           <w:rFonts w:eastAsia="Songti SC" w:cs="Arial Unicode MS" w:ascii="Georgia" w:hAnsi="Georgia"/>
           <w:b w:val="false"/>
           <w:bCs w:val="false"/>
-          <w:i w:val="false"/>
-          <w:iCs w:val="false"/>
+          <w:i/>
+          <w:iCs/>
           <w:color w:val="auto"/>
           <w:kern w:val="2"/>
           <w:sz w:val="18"/>
@@ -11489,14 +11500,14 @@
           <w:u w:val="none"/>
           <w:lang w:val="en-US" w:eastAsia="zh-CN" w:bidi="hi-IN"/>
         </w:rPr>
-        <w:t>size</w:t>
+        <w:t>map</w:t>
       </w:r>
       <w:r>
         <w:rPr>
           <w:rFonts w:eastAsia="Songti SC" w:cs="Arial Unicode MS" w:ascii="Georgia" w:hAnsi="Georgia"/>
           <w:b w:val="false"/>
           <w:bCs w:val="false"/>
-          <w:i/>
+          <w:i w:val="false"/>
           <w:iCs/>
           <w:color w:val="auto"/>
           <w:kern w:val="2"/>
@@ -11505,15 +11516,15 @@
           <w:u w:val="none"/>
           <w:lang w:val="en-US" w:eastAsia="zh-CN" w:bidi="hi-IN"/>
         </w:rPr>
-        <w:t xml:space="preserve"> </w:t>
+        <w:tab/>
       </w:r>
       <w:r>
         <w:rPr>
           <w:rFonts w:eastAsia="Songti SC" w:cs="Arial Unicode MS" w:ascii="Georgia" w:hAnsi="Georgia"/>
           <w:b w:val="false"/>
           <w:bCs w:val="false"/>
-          <w:i w:val="false"/>
-          <w:iCs w:val="false"/>
+          <w:i/>
+          <w:iCs/>
           <w:color w:val="auto"/>
           <w:kern w:val="2"/>
           <w:sz w:val="18"/>
@@ -11521,24 +11532,15 @@
           <w:u w:val="none"/>
           <w:lang w:val="en-US" w:eastAsia="zh-CN" w:bidi="hi-IN"/>
         </w:rPr>
-        <w:t>of map</w:t>
-      </w:r>
-    </w:p>
-    <w:p>
-      <w:pPr>
-        <w:pStyle w:val="Normal"/>
-        <w:rPr>
-          <w:sz w:val="18"/>
-          <w:szCs w:val="18"/>
-        </w:rPr>
-      </w:pPr>
+        <w:t>fixnum</w:t>
+      </w:r>
       <w:r>
         <w:rPr>
           <w:rFonts w:eastAsia="Songti SC" w:cs="Arial Unicode MS" w:ascii="Georgia" w:hAnsi="Georgia"/>
-          <w:b/>
-          <w:bCs/>
-          <w:i w:val="false"/>
-          <w:iCs w:val="false"/>
+          <w:b w:val="false"/>
+          <w:bCs w:val="false"/>
+          <w:i w:val="false"/>
+          <w:iCs/>
           <w:color w:val="auto"/>
           <w:kern w:val="2"/>
           <w:sz w:val="18"/>
@@ -11546,13 +11548,13 @@
           <w:u w:val="none"/>
           <w:lang w:val="en-US" w:eastAsia="zh-CN" w:bidi="hi-IN"/>
         </w:rPr>
-        <w:t xml:space="preserve"> </w:t>
+        <w:t xml:space="preserve">, </w:t>
       </w:r>
       <w:r>
         <w:rPr>
           <w:rFonts w:eastAsia="Songti SC" w:cs="Arial Unicode MS" w:ascii="Georgia" w:hAnsi="Georgia"/>
-          <w:b/>
-          <w:bCs/>
+          <w:b w:val="false"/>
+          <w:bCs w:val="false"/>
           <w:i w:val="false"/>
           <w:iCs w:val="false"/>
           <w:color w:val="auto"/>
@@ -11562,7 +11564,7 @@
           <w:u w:val="none"/>
           <w:lang w:val="en-US" w:eastAsia="zh-CN" w:bidi="hi-IN"/>
         </w:rPr>
-        <w:t xml:space="preserve">mp-list </w:t>
+        <w:t>size</w:t>
       </w:r>
       <w:r>
         <w:rPr>
@@ -11578,7 +11580,7 @@
           <w:u w:val="none"/>
           <w:lang w:val="en-US" w:eastAsia="zh-CN" w:bidi="hi-IN"/>
         </w:rPr>
-        <w:t>map</w:t>
+        <w:t xml:space="preserve"> </w:t>
       </w:r>
       <w:r>
         <w:rPr>
@@ -11586,7 +11588,7 @@
           <w:b w:val="false"/>
           <w:bCs w:val="false"/>
           <w:i w:val="false"/>
-          <w:iCs/>
+          <w:iCs w:val="false"/>
           <w:color w:val="auto"/>
           <w:kern w:val="2"/>
           <w:sz w:val="18"/>
@@ -11594,15 +11596,24 @@
           <w:u w:val="none"/>
           <w:lang w:val="en-US" w:eastAsia="zh-CN" w:bidi="hi-IN"/>
         </w:rPr>
-        <w:tab/>
-      </w:r>
+        <w:t>of map</w:t>
+      </w:r>
+    </w:p>
+    <w:p>
+      <w:pPr>
+        <w:pStyle w:val="Normal"/>
+        <w:rPr>
+          <w:sz w:val="18"/>
+          <w:szCs w:val="18"/>
+        </w:rPr>
+      </w:pPr>
       <w:r>
         <w:rPr>
           <w:rFonts w:eastAsia="Songti SC" w:cs="Arial Unicode MS" w:ascii="Georgia" w:hAnsi="Georgia"/>
-          <w:b w:val="false"/>
-          <w:bCs w:val="false"/>
-          <w:i/>
-          <w:iCs/>
+          <w:b/>
+          <w:bCs/>
+          <w:i w:val="false"/>
+          <w:iCs w:val="false"/>
           <w:color w:val="auto"/>
           <w:kern w:val="2"/>
           <w:sz w:val="18"/>
@@ -11610,15 +11621,15 @@
           <w:u w:val="none"/>
           <w:lang w:val="en-US" w:eastAsia="zh-CN" w:bidi="hi-IN"/>
         </w:rPr>
-        <w:t>cons</w:t>
+        <w:t xml:space="preserve"> </w:t>
       </w:r>
       <w:r>
         <w:rPr>
           <w:rFonts w:eastAsia="Songti SC" w:cs="Arial Unicode MS" w:ascii="Georgia" w:hAnsi="Georgia"/>
-          <w:b w:val="false"/>
-          <w:bCs w:val="false"/>
-          <w:i w:val="false"/>
-          <w:iCs/>
+          <w:b/>
+          <w:bCs/>
+          <w:i w:val="false"/>
+          <w:iCs w:val="false"/>
           <w:color w:val="auto"/>
           <w:kern w:val="2"/>
           <w:sz w:val="18"/>
@@ -11626,15 +11637,15 @@
           <w:u w:val="none"/>
           <w:lang w:val="en-US" w:eastAsia="zh-CN" w:bidi="hi-IN"/>
         </w:rPr>
-        <w:t xml:space="preserve">, </w:t>
+        <w:t xml:space="preserve">mp-list </w:t>
       </w:r>
       <w:r>
         <w:rPr>
           <w:rFonts w:eastAsia="Songti SC" w:cs="Arial Unicode MS" w:ascii="Georgia" w:hAnsi="Georgia"/>
           <w:b w:val="false"/>
           <w:bCs w:val="false"/>
-          <w:i w:val="false"/>
-          <w:iCs w:val="false"/>
+          <w:i/>
+          <w:iCs/>
           <w:color w:val="auto"/>
           <w:kern w:val="2"/>
           <w:sz w:val="18"/>
@@ -11642,24 +11653,71 @@
           <w:u w:val="none"/>
           <w:lang w:val="en-US" w:eastAsia="zh-CN" w:bidi="hi-IN"/>
         </w:rPr>
+        <w:t>map</w:t>
+      </w:r>
+      <w:r>
+        <w:rPr>
+          <w:rFonts w:eastAsia="Songti SC" w:cs="Arial Unicode MS" w:ascii="Georgia" w:hAnsi="Georgia"/>
+          <w:b w:val="false"/>
+          <w:bCs w:val="false"/>
+          <w:i w:val="false"/>
+          <w:iCs/>
+          <w:color w:val="auto"/>
+          <w:kern w:val="2"/>
+          <w:sz w:val="18"/>
+          <w:szCs w:val="18"/>
+          <w:u w:val="none"/>
+          <w:lang w:val="en-US" w:eastAsia="zh-CN" w:bidi="hi-IN"/>
+        </w:rPr>
+        <w:tab/>
+      </w:r>
+      <w:r>
+        <w:rPr>
+          <w:rFonts w:eastAsia="Songti SC" w:cs="Arial Unicode MS" w:ascii="Georgia" w:hAnsi="Georgia"/>
+          <w:b w:val="false"/>
+          <w:bCs w:val="false"/>
+          <w:i/>
+          <w:iCs/>
+          <w:color w:val="auto"/>
+          <w:kern w:val="2"/>
+          <w:sz w:val="18"/>
+          <w:szCs w:val="18"/>
+          <w:u w:val="none"/>
+          <w:lang w:val="en-US" w:eastAsia="zh-CN" w:bidi="hi-IN"/>
+        </w:rPr>
+        <w:t>cons</w:t>
+      </w:r>
+      <w:r>
+        <w:rPr>
+          <w:rFonts w:eastAsia="Songti SC" w:cs="Arial Unicode MS" w:ascii="Georgia" w:hAnsi="Georgia"/>
+          <w:b w:val="false"/>
+          <w:bCs w:val="false"/>
+          <w:i w:val="false"/>
+          <w:iCs/>
+          <w:color w:val="auto"/>
+          <w:kern w:val="2"/>
+          <w:sz w:val="18"/>
+          <w:szCs w:val="18"/>
+          <w:u w:val="none"/>
+          <w:lang w:val="en-US" w:eastAsia="zh-CN" w:bidi="hi-IN"/>
+        </w:rPr>
+        <w:t xml:space="preserve">, </w:t>
+      </w:r>
+      <w:r>
+        <w:rPr>
+          <w:rFonts w:eastAsia="Songti SC" w:cs="Arial Unicode MS" w:ascii="Georgia" w:hAnsi="Georgia"/>
+          <w:b w:val="false"/>
+          <w:bCs w:val="false"/>
+          <w:i w:val="false"/>
+          <w:iCs w:val="false"/>
+          <w:color w:val="auto"/>
+          <w:kern w:val="2"/>
+          <w:sz w:val="18"/>
+          <w:szCs w:val="18"/>
+          <w:u w:val="none"/>
+          <w:lang w:val="en-US" w:eastAsia="zh-CN" w:bidi="hi-IN"/>
+        </w:rPr>
         <w:t>map contents</w:t>
-      </w:r>
-    </w:p>
-    <w:p>
-      <w:pPr>
-        <w:pStyle w:val="Normal"/>
-        <w:rPr>
-          <w:rFonts w:ascii="Georgia" w:hAnsi="Georgia"/>
-          <w:sz w:val="16"/>
-          <w:szCs w:val="16"/>
-        </w:rPr>
-      </w:pPr>
-      <w:r>
-        <w:rPr>
-          <w:rFonts w:ascii="Georgia" w:hAnsi="Georgia"/>
-          <w:sz w:val="16"/>
-          <w:szCs w:val="16"/>
-        </w:rPr>
       </w:r>
     </w:p>
     <w:p>
@@ -20576,7 +20634,7 @@
     <w:pPr>
       <w:widowControl/>
       <w:suppressAutoHyphens w:val="true"/>
-      <w:overflowPunct w:val="true"/>
+      <w:overflowPunct w:val="false"/>
       <w:bidi w:val="0"/>
       <w:spacing w:before="0" w:after="0"/>
       <w:jc w:val="left"/>

</xml_diff>

<commit_message>
#497 - mu: gc framework
</commit_message>
<xml_diff>
--- a/doc/refcards/mu-ref.docx
+++ b/doc/refcards/mu-ref.docx
@@ -68,7 +68,7 @@
           <w:tab w:val="left" w:pos="4110" w:leader="none"/>
         </w:tabs>
         <w:suppressAutoHyphens w:val="true"/>
-        <w:overflowPunct w:val="false"/>
+        <w:overflowPunct w:val="true"/>
         <w:bidi w:val="0"/>
         <w:spacing w:before="0" w:after="0"/>
         <w:ind w:left="0" w:right="0" w:hanging="0"/>
@@ -299,7 +299,19 @@
           <w:sz w:val="16"/>
           <w:szCs w:val="16"/>
         </w:rPr>
-        <w:t>0.0.21</w:t>
+        <w:t>0.0.2</w:t>
+      </w:r>
+      <w:r>
+        <w:rPr>
+          <w:rFonts w:ascii="Georgia" w:hAnsi="Georgia"/>
+          <w:b/>
+          <w:bCs/>
+          <w:i/>
+          <w:iCs/>
+          <w:sz w:val="16"/>
+          <w:szCs w:val="16"/>
+        </w:rPr>
+        <w:t>2</w:t>
       </w:r>
     </w:p>
     <w:p>
@@ -7111,7 +7123,7 @@
           <w:u w:val="none"/>
           <w:lang w:val="en-US" w:eastAsia="zh-CN" w:bidi="hi-IN"/>
         </w:rPr>
-        <w:t>*gc</w:t>
+        <w:t>gc</w:t>
         <w:tab/>
         <w:tab/>
       </w:r>
@@ -20634,7 +20646,7 @@
     <w:pPr>
       <w:widowControl/>
       <w:suppressAutoHyphens w:val="true"/>
-      <w:overflowPunct w:val="false"/>
+      <w:overflowPunct w:val="true"/>
       <w:bidi w:val="0"/>
       <w:spacing w:before="0" w:after="0"/>
       <w:jc w:val="left"/>

</xml_diff>

<commit_message>
#515 - mu: distinguish between image size and heap occupancy
</commit_message>
<xml_diff>
--- a/doc/refcards/mu-ref.docx
+++ b/doc/refcards/mu-ref.docx
@@ -68,7 +68,7 @@
           <w:tab w:val="left" w:pos="4110" w:leader="none"/>
         </w:tabs>
         <w:suppressAutoHyphens w:val="true"/>
-        <w:overflowPunct w:val="true"/>
+        <w:overflowPunct w:val="false"/>
         <w:bidi w:val="0"/>
         <w:spacing w:before="0" w:after="0"/>
         <w:ind w:left="0" w:right="0" w:hanging="0"/>
@@ -299,19 +299,7 @@
           <w:sz w:val="16"/>
           <w:szCs w:val="16"/>
         </w:rPr>
-        <w:t>0.0.2</w:t>
-      </w:r>
-      <w:r>
-        <w:rPr>
-          <w:rFonts w:ascii="Georgia" w:hAnsi="Georgia"/>
-          <w:b/>
-          <w:bCs/>
-          <w:i/>
-          <w:iCs/>
-          <w:sz w:val="16"/>
-          <w:szCs w:val="16"/>
-        </w:rPr>
-        <w:t>2</w:t>
+        <w:t>0.0.22</w:t>
       </w:r>
     </w:p>
     <w:p>
@@ -2680,7 +2668,7 @@
           <w:u w:val="none"/>
           <w:lang w:val="en-US" w:eastAsia="zh-CN" w:bidi="hi-IN"/>
         </w:rPr>
-        <w:t>size-of</w:t>
+        <w:t>hp-size</w:t>
       </w:r>
       <w:r>
         <w:rPr>
@@ -2776,7 +2764,7 @@
           <w:u w:val="none"/>
           <w:lang w:val="en-US" w:eastAsia="zh-CN" w:bidi="hi-IN"/>
         </w:rPr>
-        <w:t>size in bytes of object</w:t>
+        <w:t>heap occupancy in bytes</w:t>
       </w:r>
       <w:r>
         <w:rPr>
@@ -20646,7 +20634,7 @@
     <w:pPr>
       <w:widowControl/>
       <w:suppressAutoHyphens w:val="true"/>
-      <w:overflowPunct w:val="true"/>
+      <w:overflowPunct w:val="false"/>
       <w:bidi w:val="0"/>
       <w:spacing w:before="0" w:after="0"/>
       <w:jc w:val="left"/>

</xml_diff>

<commit_message>
#519 - mu: improve heap interfaces
</commit_message>
<xml_diff>
--- a/doc/refcards/mu-ref.docx
+++ b/doc/refcards/mu-ref.docx
@@ -8,7 +8,6 @@
         <w:rPr>
           <w:rFonts w:ascii="Georgia" w:hAnsi="Georgia"/>
           <w:b w:val="false"/>
-          <w:b w:val="false"/>
           <w:bCs w:val="false"/>
           <w:i w:val="false"/>
           <w:i w:val="false"/>
@@ -36,7 +35,6 @@
         <w:pStyle w:val="Normal"/>
         <w:rPr>
           <w:rFonts w:ascii="Georgia" w:hAnsi="Georgia"/>
-          <w:b w:val="false"/>
           <w:b w:val="false"/>
           <w:bCs w:val="false"/>
           <w:i w:val="false"/>
@@ -406,7 +404,6 @@
         <w:rPr>
           <w:rFonts w:ascii="Andale Mono" w:hAnsi="Andale Mono"/>
           <w:b/>
-          <w:b/>
           <w:bCs/>
           <w:sz w:val="18"/>
           <w:szCs w:val="18"/>
@@ -469,7 +466,6 @@
         <w:rPr>
           <w:rFonts w:ascii="Andale Mono" w:hAnsi="Andale Mono"/>
           <w:b w:val="false"/>
-          <w:b w:val="false"/>
           <w:bCs w:val="false"/>
           <w:sz w:val="18"/>
           <w:szCs w:val="18"/>
@@ -609,73 +605,6 @@
           <w:szCs w:val="18"/>
         </w:rPr>
         <w:t>Exceptions</w:t>
-      </w:r>
-    </w:p>
-    <w:p>
-      <w:pPr>
-        <w:pStyle w:val="Normal"/>
-        <w:rPr>
-          <w:rFonts w:ascii="Andale Mono" w:hAnsi="Andale Mono"/>
-          <w:b w:val="false"/>
-          <w:b w:val="false"/>
-          <w:bCs w:val="false"/>
-          <w:i/>
-          <w:i/>
-          <w:iCs/>
-          <w:sz w:val="18"/>
-          <w:szCs w:val="18"/>
-        </w:rPr>
-      </w:pPr>
-      <w:r>
-        <w:rPr>
-          <w:rFonts w:ascii="Georgia" w:hAnsi="Georgia"/>
-          <w:b w:val="false"/>
-          <w:bCs w:val="false"/>
-          <w:i/>
-          <w:iCs/>
-          <w:sz w:val="18"/>
-          <w:szCs w:val="18"/>
-        </w:rPr>
-        <w:t xml:space="preserve"> </w:t>
-      </w:r>
-      <w:r>
-        <w:rPr>
-          <w:rFonts w:ascii="Georgia" w:hAnsi="Georgia"/>
-          <w:b w:val="false"/>
-          <w:bCs w:val="false"/>
-          <w:i/>
-          <w:iCs/>
-          <w:sz w:val="18"/>
-          <w:szCs w:val="18"/>
-        </w:rPr>
-        <w:t>type</w:t>
-        <w:tab/>
-        <w:tab/>
-        <w:t>type-of</w:t>
-      </w:r>
-      <w:r>
-        <w:rPr>
-          <w:rFonts w:ascii="Georgia" w:hAnsi="Georgia"/>
-          <w:b w:val="false"/>
-          <w:bCs w:val="false"/>
-          <w:i w:val="false"/>
-          <w:iCs w:val="false"/>
-          <w:sz w:val="18"/>
-          <w:szCs w:val="18"/>
-        </w:rPr>
-        <w:t xml:space="preserve"> returns </w:t>
-      </w:r>
-      <w:r>
-        <w:rPr>
-          <w:rFonts w:ascii="Georgia" w:hAnsi="Georgia"/>
-          <w:b w:val="false"/>
-          <w:bCs w:val="false"/>
-          <w:i/>
-          <w:iCs/>
-          <w:sz w:val="18"/>
-          <w:szCs w:val="18"/>
-        </w:rPr>
-        <w:t>keyword</w:t>
       </w:r>
     </w:p>
     <w:p>
@@ -932,6 +861,22 @@
         <w:pStyle w:val="Normal"/>
         <w:ind w:left="0" w:right="0" w:hanging="0"/>
         <w:rPr>
+          <w:sz w:val="16"/>
+          <w:szCs w:val="16"/>
+        </w:rPr>
+      </w:pPr>
+      <w:r>
+        <w:rPr>
+          <w:sz w:val="16"/>
+          <w:szCs w:val="16"/>
+        </w:rPr>
+      </w:r>
+    </w:p>
+    <w:p>
+      <w:pPr>
+        <w:pStyle w:val="Normal"/>
+        <w:ind w:left="0" w:right="0" w:hanging="0"/>
+        <w:rPr>
           <w:rFonts w:ascii="Georgia" w:hAnsi="Georgia"/>
           <w:sz w:val="20"/>
           <w:szCs w:val="20"/>
@@ -939,10 +884,119 @@
       </w:pPr>
       <w:r>
         <w:rPr>
+          <w:rFonts w:ascii="Andale Mono" w:hAnsi="Andale Mono"/>
+          <w:b w:val="false"/>
+          <w:bCs w:val="false"/>
+          <w:i w:val="false"/>
+          <w:iCs w:val="false"/>
+          <w:sz w:val="16"/>
+          <w:szCs w:val="16"/>
+          <w:u w:val="none"/>
+        </w:rPr>
+        <w:t xml:space="preserve"> </w:t>
+      </w:r>
+      <w:r>
+        <w:rPr>
+          <w:rFonts w:ascii="Andale Mono" w:hAnsi="Andale Mono"/>
+          <w:b w:val="false"/>
+          <w:bCs w:val="false"/>
+          <w:i w:val="false"/>
+          <w:iCs w:val="false"/>
+          <w:sz w:val="16"/>
+          <w:szCs w:val="16"/>
+          <w:u w:val="none"/>
+        </w:rPr>
+        <w:t>:null</w:t>
+      </w:r>
+      <w:r>
+        <w:rPr>
+          <w:rFonts w:ascii="Georgia" w:hAnsi="Georgia"/>
+          <w:b w:val="false"/>
+          <w:bCs w:val="false"/>
+          <w:i w:val="false"/>
+          <w:iCs w:val="false"/>
+          <w:sz w:val="16"/>
+          <w:szCs w:val="20"/>
+          <w:u w:val="none"/>
+        </w:rPr>
+        <w:tab/>
+        <w:tab/>
+      </w:r>
+      <w:r>
+        <w:rPr>
+          <w:rFonts w:ascii="Andale Mono" w:hAnsi="Andale Mono"/>
+          <w:b w:val="false"/>
+          <w:bCs w:val="false"/>
+          <w:i w:val="false"/>
+          <w:iCs w:val="false"/>
+          <w:sz w:val="16"/>
+          <w:szCs w:val="16"/>
+          <w:u w:val="none"/>
+        </w:rPr>
+        <w:t>(),:nil</w:t>
+      </w:r>
+    </w:p>
+    <w:p>
+      <w:pPr>
+        <w:pStyle w:val="Normal"/>
+        <w:ind w:left="0" w:right="0" w:hanging="0"/>
+        <w:rPr>
           <w:rFonts w:ascii="Georgia" w:hAnsi="Georgia"/>
           <w:sz w:val="20"/>
           <w:szCs w:val="20"/>
         </w:rPr>
+      </w:pPr>
+      <w:r>
+        <w:rPr>
+          <w:rFonts w:ascii="Andale Mono" w:hAnsi="Andale Mono"/>
+          <w:b w:val="false"/>
+          <w:bCs w:val="false"/>
+          <w:i w:val="false"/>
+          <w:iCs w:val="false"/>
+          <w:sz w:val="16"/>
+          <w:szCs w:val="16"/>
+          <w:u w:val="none"/>
+        </w:rPr>
+        <w:t xml:space="preserve"> </w:t>
+      </w:r>
+      <w:r>
+        <w:rPr>
+          <w:rFonts w:ascii="Andale Mono" w:hAnsi="Andale Mono"/>
+          <w:b w:val="false"/>
+          <w:bCs w:val="false"/>
+          <w:i w:val="false"/>
+          <w:iCs w:val="false"/>
+          <w:sz w:val="16"/>
+          <w:szCs w:val="16"/>
+          <w:u w:val="none"/>
+        </w:rPr>
+        <w:t>:asyncid</w:t>
+      </w:r>
+      <w:r>
+        <w:rPr>
+          <w:rFonts w:ascii="Georgia" w:hAnsi="Georgia"/>
+          <w:b w:val="false"/>
+          <w:bCs w:val="false"/>
+          <w:i w:val="false"/>
+          <w:iCs w:val="false"/>
+          <w:sz w:val="16"/>
+          <w:szCs w:val="20"/>
+          <w:u w:val="none"/>
+        </w:rPr>
+        <w:tab/>
+      </w:r>
+      <w:r>
+        <w:rPr>
+          <w:rFonts w:ascii="Georgia" w:hAnsi="Georgia"/>
+          <w:b w:val="false"/>
+          <w:bCs w:val="false"/>
+          <w:i w:val="false"/>
+          <w:iCs w:val="false"/>
+          <w:sz w:val="18"/>
+          <w:szCs w:val="18"/>
+          <w:u w:val="none"/>
+        </w:rPr>
+        <w:t>async future id</w:t>
       </w:r>
     </w:p>
     <w:p>
@@ -964,49 +1018,45 @@
           <w:iCs w:val="false"/>
           <w:sz w:val="16"/>
           <w:szCs w:val="16"/>
-          <w:u w:val="none"/>
-        </w:rPr>
-        <w:t xml:space="preserve"> </w:t>
-      </w:r>
-      <w:r>
-        <w:rPr>
-          <w:rFonts w:ascii="Andale Mono" w:hAnsi="Andale Mono"/>
-          <w:b w:val="false"/>
-          <w:bCs w:val="false"/>
-          <w:i w:val="false"/>
-          <w:iCs w:val="false"/>
-          <w:sz w:val="16"/>
-          <w:szCs w:val="16"/>
-          <w:u w:val="none"/>
-        </w:rPr>
-        <w:t>:null</w:t>
-      </w:r>
-      <w:r>
-        <w:rPr>
-          <w:rFonts w:ascii="Georgia" w:hAnsi="Georgia"/>
-          <w:b w:val="false"/>
-          <w:bCs w:val="false"/>
+        </w:rPr>
+        <w:t xml:space="preserve"> </w:t>
+      </w:r>
+      <w:r>
+        <w:rPr>
+          <w:rFonts w:ascii="Andale Mono" w:hAnsi="Andale Mono"/>
+          <w:b w:val="false"/>
+          <w:bCs w:val="false"/>
+          <w:i w:val="false"/>
+          <w:iCs w:val="false"/>
+          <w:sz w:val="16"/>
+          <w:szCs w:val="16"/>
+        </w:rPr>
+        <w:t>:char</w:t>
+      </w:r>
+      <w:r>
+        <w:rPr>
+          <w:rFonts w:ascii="Georgia" w:hAnsi="Georgia"/>
+          <w:b w:val="false"/>
+          <w:bCs/>
           <w:i w:val="false"/>
           <w:iCs w:val="false"/>
           <w:sz w:val="16"/>
           <w:szCs w:val="20"/>
-          <w:u w:val="none"/>
-        </w:rPr>
-        <w:tab/>
-        <w:tab/>
-      </w:r>
-      <w:r>
-        <w:rPr>
-          <w:rFonts w:ascii="Andale Mono" w:hAnsi="Andale Mono"/>
-          <w:b w:val="false"/>
-          <w:bCs w:val="false"/>
-          <w:i w:val="false"/>
-          <w:iCs w:val="false"/>
-          <w:sz w:val="16"/>
-          <w:szCs w:val="16"/>
-          <w:u w:val="none"/>
-        </w:rPr>
-        <w:t>(),:nil</w:t>
+        </w:rPr>
+        <w:tab/>
+        <w:tab/>
+      </w:r>
+      <w:r>
+        <w:rPr>
+          <w:rFonts w:ascii="Georgia" w:hAnsi="Georgia"/>
+          <w:b w:val="false"/>
+          <w:bCs w:val="false"/>
+          <w:i/>
+          <w:iCs/>
+          <w:sz w:val="18"/>
+          <w:szCs w:val="18"/>
+        </w:rPr>
+        <w:t>char</w:t>
       </w:r>
     </w:p>
     <w:p>
@@ -1028,48 +1078,45 @@
           <w:iCs w:val="false"/>
           <w:sz w:val="16"/>
           <w:szCs w:val="16"/>
-          <w:u w:val="none"/>
-        </w:rPr>
-        <w:t xml:space="preserve"> </w:t>
-      </w:r>
-      <w:r>
-        <w:rPr>
-          <w:rFonts w:ascii="Andale Mono" w:hAnsi="Andale Mono"/>
-          <w:b w:val="false"/>
-          <w:bCs w:val="false"/>
-          <w:i w:val="false"/>
-          <w:iCs w:val="false"/>
-          <w:sz w:val="16"/>
-          <w:szCs w:val="16"/>
-          <w:u w:val="none"/>
-        </w:rPr>
-        <w:t>:asyncid</w:t>
-      </w:r>
-      <w:r>
-        <w:rPr>
-          <w:rFonts w:ascii="Georgia" w:hAnsi="Georgia"/>
-          <w:b w:val="false"/>
-          <w:bCs w:val="false"/>
+        </w:rPr>
+        <w:t xml:space="preserve"> </w:t>
+      </w:r>
+      <w:r>
+        <w:rPr>
+          <w:rFonts w:ascii="Andale Mono" w:hAnsi="Andale Mono"/>
+          <w:b w:val="false"/>
+          <w:bCs w:val="false"/>
+          <w:i w:val="false"/>
+          <w:iCs w:val="false"/>
+          <w:sz w:val="16"/>
+          <w:szCs w:val="16"/>
+        </w:rPr>
+        <w:t>:cons</w:t>
+      </w:r>
+      <w:r>
+        <w:rPr>
+          <w:rFonts w:ascii="Georgia" w:hAnsi="Georgia"/>
+          <w:b w:val="false"/>
+          <w:bCs/>
           <w:i w:val="false"/>
           <w:iCs w:val="false"/>
           <w:sz w:val="16"/>
           <w:szCs w:val="20"/>
-          <w:u w:val="none"/>
-        </w:rPr>
-        <w:tab/>
-      </w:r>
-      <w:r>
-        <w:rPr>
-          <w:rFonts w:ascii="Georgia" w:hAnsi="Georgia"/>
-          <w:b w:val="false"/>
-          <w:bCs w:val="false"/>
-          <w:i w:val="false"/>
-          <w:iCs w:val="false"/>
-          <w:sz w:val="18"/>
-          <w:szCs w:val="18"/>
-          <w:u w:val="none"/>
-        </w:rPr>
-        <w:t>async future id</w:t>
+        </w:rPr>
+        <w:tab/>
+        <w:tab/>
+      </w:r>
+      <w:r>
+        <w:rPr>
+          <w:rFonts w:ascii="Georgia" w:hAnsi="Georgia"/>
+          <w:b w:val="false"/>
+          <w:bCs w:val="false"/>
+          <w:i/>
+          <w:iCs/>
+          <w:sz w:val="18"/>
+          <w:szCs w:val="18"/>
+        </w:rPr>
+        <w:t>cons</w:t>
       </w:r>
     </w:p>
     <w:p>
@@ -1104,7 +1151,7 @@
           <w:sz w:val="16"/>
           <w:szCs w:val="16"/>
         </w:rPr>
-        <w:t>:char</w:t>
+        <w:t>:fixnum</w:t>
       </w:r>
       <w:r>
         <w:rPr>
@@ -1117,428 +1164,401 @@
           <w:szCs w:val="20"/>
         </w:rPr>
         <w:tab/>
-        <w:tab/>
-      </w:r>
-      <w:r>
-        <w:rPr>
-          <w:rFonts w:ascii="Georgia" w:hAnsi="Georgia"/>
-          <w:b w:val="false"/>
-          <w:bCs w:val="false"/>
-          <w:i/>
-          <w:iCs/>
-          <w:sz w:val="18"/>
-          <w:szCs w:val="18"/>
-        </w:rPr>
-        <w:t>char</w:t>
-      </w:r>
-    </w:p>
-    <w:p>
-      <w:pPr>
-        <w:pStyle w:val="Normal"/>
-        <w:ind w:left="0" w:right="0" w:hanging="0"/>
-        <w:rPr>
-          <w:rFonts w:ascii="Georgia" w:hAnsi="Georgia"/>
+      </w:r>
+      <w:r>
+        <w:rPr>
+          <w:rFonts w:ascii="Georgia" w:hAnsi="Georgia"/>
+          <w:b w:val="false"/>
+          <w:bCs w:val="false"/>
+          <w:i/>
+          <w:iCs/>
+          <w:sz w:val="18"/>
+          <w:szCs w:val="18"/>
+        </w:rPr>
+        <w:t>fix</w:t>
+      </w:r>
+      <w:r>
+        <w:rPr>
+          <w:rFonts w:ascii="Georgia" w:hAnsi="Georgia"/>
+          <w:b w:val="false"/>
+          <w:bCs w:val="false"/>
+          <w:i/>
+          <w:iCs/>
           <w:sz w:val="20"/>
           <w:szCs w:val="20"/>
         </w:rPr>
-      </w:pPr>
-      <w:r>
-        <w:rPr>
-          <w:rFonts w:ascii="Andale Mono" w:hAnsi="Andale Mono"/>
-          <w:b w:val="false"/>
-          <w:bCs w:val="false"/>
-          <w:i w:val="false"/>
-          <w:iCs w:val="false"/>
-          <w:sz w:val="16"/>
-          <w:szCs w:val="16"/>
-        </w:rPr>
-        <w:t xml:space="preserve"> </w:t>
-      </w:r>
-      <w:r>
-        <w:rPr>
-          <w:rFonts w:ascii="Andale Mono" w:hAnsi="Andale Mono"/>
-          <w:b w:val="false"/>
-          <w:bCs w:val="false"/>
-          <w:i w:val="false"/>
-          <w:iCs w:val="false"/>
-          <w:sz w:val="16"/>
-          <w:szCs w:val="16"/>
-        </w:rPr>
-        <w:t>:cons</w:t>
-      </w:r>
-      <w:r>
-        <w:rPr>
-          <w:rFonts w:ascii="Georgia" w:hAnsi="Georgia"/>
-          <w:b w:val="false"/>
-          <w:bCs/>
-          <w:i w:val="false"/>
-          <w:iCs w:val="false"/>
-          <w:sz w:val="16"/>
-          <w:szCs w:val="20"/>
-        </w:rPr>
-        <w:tab/>
-        <w:tab/>
-      </w:r>
-      <w:r>
-        <w:rPr>
-          <w:rFonts w:ascii="Georgia" w:hAnsi="Georgia"/>
-          <w:b w:val="false"/>
-          <w:bCs w:val="false"/>
-          <w:i/>
-          <w:iCs/>
-          <w:sz w:val="18"/>
-          <w:szCs w:val="18"/>
-        </w:rPr>
-        <w:t>cons</w:t>
-      </w:r>
-    </w:p>
-    <w:p>
-      <w:pPr>
-        <w:pStyle w:val="Normal"/>
-        <w:ind w:left="0" w:right="0" w:hanging="0"/>
-        <w:rPr>
-          <w:rFonts w:ascii="Georgia" w:hAnsi="Georgia"/>
+        <w:t xml:space="preserve">, </w:t>
+      </w:r>
+      <w:r>
+        <w:rPr>
+          <w:rFonts w:ascii="Georgia" w:hAnsi="Georgia"/>
+          <w:b w:val="false"/>
+          <w:bCs w:val="false"/>
+          <w:i/>
+          <w:iCs/>
+          <w:sz w:val="18"/>
+          <w:szCs w:val="18"/>
+        </w:rPr>
+        <w:t>fixnum,</w:t>
+      </w:r>
+      <w:r>
+        <w:rPr>
+          <w:rFonts w:ascii="Georgia" w:hAnsi="Georgia"/>
+          <w:b w:val="false"/>
+          <w:bCs w:val="false"/>
+          <w:i/>
+          <w:iCs/>
           <w:sz w:val="20"/>
           <w:szCs w:val="20"/>
         </w:rPr>
-      </w:pPr>
-      <w:r>
-        <w:rPr>
-          <w:rFonts w:ascii="Andale Mono" w:hAnsi="Andale Mono"/>
-          <w:b w:val="false"/>
-          <w:bCs w:val="false"/>
-          <w:i w:val="false"/>
-          <w:iCs w:val="false"/>
-          <w:sz w:val="16"/>
-          <w:szCs w:val="16"/>
-        </w:rPr>
-        <w:t xml:space="preserve"> </w:t>
-      </w:r>
-      <w:r>
-        <w:rPr>
-          <w:rFonts w:ascii="Andale Mono" w:hAnsi="Andale Mono"/>
-          <w:b w:val="false"/>
-          <w:bCs w:val="false"/>
-          <w:i w:val="false"/>
-          <w:iCs w:val="false"/>
-          <w:sz w:val="16"/>
-          <w:szCs w:val="16"/>
-        </w:rPr>
-        <w:t>:fixnum</w:t>
-      </w:r>
-      <w:r>
-        <w:rPr>
-          <w:rFonts w:ascii="Georgia" w:hAnsi="Georgia"/>
-          <w:b w:val="false"/>
-          <w:bCs/>
-          <w:i w:val="false"/>
-          <w:iCs w:val="false"/>
-          <w:sz w:val="16"/>
-          <w:szCs w:val="20"/>
-        </w:rPr>
-        <w:tab/>
-      </w:r>
-      <w:r>
-        <w:rPr>
-          <w:rFonts w:ascii="Georgia" w:hAnsi="Georgia"/>
-          <w:b w:val="false"/>
-          <w:bCs w:val="false"/>
-          <w:i/>
-          <w:iCs/>
-          <w:sz w:val="18"/>
-          <w:szCs w:val="18"/>
-        </w:rPr>
-        <w:t>fix</w:t>
-      </w:r>
-      <w:r>
-        <w:rPr>
-          <w:rFonts w:ascii="Georgia" w:hAnsi="Georgia"/>
-          <w:b w:val="false"/>
-          <w:bCs w:val="false"/>
-          <w:i/>
-          <w:iCs/>
+        <w:t xml:space="preserve"> </w:t>
+      </w:r>
+      <w:r>
+        <w:rPr>
+          <w:rFonts w:ascii="Georgia" w:hAnsi="Georgia"/>
+          <w:b w:val="false"/>
+          <w:bCs w:val="false"/>
+          <w:i w:val="false"/>
+          <w:iCs w:val="false"/>
+          <w:sz w:val="18"/>
+          <w:szCs w:val="18"/>
+        </w:rPr>
+        <w:t>56</w:t>
+      </w:r>
+      <w:r>
+        <w:rPr>
+          <w:rFonts w:ascii="Georgia" w:hAnsi="Georgia"/>
+          <w:b w:val="false"/>
+          <w:i w:val="false"/>
+          <w:iCs w:val="false"/>
+          <w:sz w:val="18"/>
+          <w:szCs w:val="18"/>
+        </w:rPr>
+        <w:t xml:space="preserve"> </w:t>
+      </w:r>
+      <w:r>
+        <w:rPr>
+          <w:rFonts w:ascii="Georgia" w:hAnsi="Georgia"/>
+          <w:i w:val="false"/>
+          <w:iCs w:val="false"/>
+          <w:sz w:val="18"/>
+          <w:szCs w:val="18"/>
+        </w:rPr>
+        <w:t>bit</w:t>
+      </w:r>
+      <w:r>
+        <w:rPr>
+          <w:rFonts w:ascii="Georgia" w:hAnsi="Georgia"/>
+          <w:b w:val="false"/>
+          <w:i w:val="false"/>
+          <w:iCs w:val="false"/>
+          <w:sz w:val="18"/>
+          <w:szCs w:val="18"/>
+        </w:rPr>
+        <w:t xml:space="preserve"> </w:t>
+      </w:r>
+      <w:r>
+        <w:rPr>
+          <w:rFonts w:ascii="Georgia" w:hAnsi="Georgia"/>
+          <w:i w:val="false"/>
+          <w:iCs w:val="false"/>
+          <w:sz w:val="18"/>
+          <w:szCs w:val="18"/>
+        </w:rPr>
+        <w:t>signed</w:t>
+      </w:r>
+      <w:r>
+        <w:rPr>
+          <w:rFonts w:ascii="Georgia" w:hAnsi="Georgia"/>
+          <w:b w:val="false"/>
+          <w:i w:val="false"/>
+          <w:iCs w:val="false"/>
+          <w:sz w:val="18"/>
+          <w:szCs w:val="18"/>
+        </w:rPr>
+        <w:t xml:space="preserve"> </w:t>
+      </w:r>
+      <w:r>
+        <w:rPr>
+          <w:rFonts w:ascii="Georgia" w:hAnsi="Georgia"/>
+          <w:i w:val="false"/>
+          <w:iCs w:val="false"/>
+          <w:sz w:val="18"/>
+          <w:szCs w:val="18"/>
+        </w:rPr>
+        <w:t xml:space="preserve">integer </w:t>
+      </w:r>
+    </w:p>
+    <w:p>
+      <w:pPr>
+        <w:pStyle w:val="Normal"/>
+        <w:ind w:left="0" w:right="0" w:hanging="0"/>
+        <w:rPr>
+          <w:rFonts w:ascii="Georgia" w:hAnsi="Georgia"/>
           <w:sz w:val="20"/>
           <w:szCs w:val="20"/>
         </w:rPr>
+      </w:pPr>
+      <w:r>
+        <w:rPr>
+          <w:rFonts w:ascii="Andale Mono" w:hAnsi="Andale Mono"/>
+          <w:b w:val="false"/>
+          <w:bCs w:val="false"/>
+          <w:i w:val="false"/>
+          <w:iCs w:val="false"/>
+          <w:sz w:val="16"/>
+          <w:szCs w:val="16"/>
+        </w:rPr>
+        <w:t xml:space="preserve"> </w:t>
+      </w:r>
+      <w:r>
+        <w:rPr>
+          <w:rFonts w:ascii="Andale Mono" w:hAnsi="Andale Mono"/>
+          <w:b w:val="false"/>
+          <w:bCs w:val="false"/>
+          <w:i w:val="false"/>
+          <w:iCs w:val="false"/>
+          <w:sz w:val="16"/>
+          <w:szCs w:val="16"/>
+        </w:rPr>
+        <w:t>:float</w:t>
+      </w:r>
+      <w:r>
+        <w:rPr>
+          <w:rFonts w:ascii="Courier New" w:hAnsi="Courier New"/>
+          <w:b w:val="false"/>
+          <w:bCs/>
+          <w:i w:val="false"/>
+          <w:iCs w:val="false"/>
+          <w:sz w:val="16"/>
+          <w:szCs w:val="20"/>
+        </w:rPr>
+        <w:tab/>
+      </w:r>
+      <w:r>
+        <w:rPr>
+          <w:rFonts w:ascii="Georgia" w:hAnsi="Georgia"/>
+          <w:b w:val="false"/>
+          <w:bCs/>
+          <w:i w:val="false"/>
+          <w:iCs w:val="false"/>
+          <w:sz w:val="16"/>
+          <w:szCs w:val="20"/>
+        </w:rPr>
+        <w:tab/>
+      </w:r>
+      <w:r>
+        <w:rPr>
+          <w:rFonts w:ascii="Georgia" w:hAnsi="Georgia"/>
+          <w:b w:val="false"/>
+          <w:bCs w:val="false"/>
+          <w:i/>
+          <w:iCs/>
+          <w:sz w:val="18"/>
+          <w:szCs w:val="18"/>
+        </w:rPr>
+        <w:t>float</w:t>
+      </w:r>
+      <w:r>
+        <w:rPr>
+          <w:rFonts w:ascii="Georgia" w:hAnsi="Georgia"/>
+          <w:b w:val="false"/>
+          <w:i w:val="false"/>
+          <w:iCs w:val="false"/>
+          <w:sz w:val="16"/>
+          <w:szCs w:val="20"/>
+        </w:rPr>
         <w:t xml:space="preserve">, </w:t>
       </w:r>
       <w:r>
         <w:rPr>
           <w:rFonts w:ascii="Georgia" w:hAnsi="Georgia"/>
           <w:b w:val="false"/>
-          <w:bCs w:val="false"/>
-          <w:i/>
-          <w:iCs/>
-          <w:sz w:val="18"/>
-          <w:szCs w:val="18"/>
-        </w:rPr>
-        <w:t>fixnum,</w:t>
-      </w:r>
-      <w:r>
-        <w:rPr>
-          <w:rFonts w:ascii="Georgia" w:hAnsi="Georgia"/>
-          <w:b w:val="false"/>
-          <w:bCs w:val="false"/>
-          <w:i/>
-          <w:iCs/>
+          <w:i/>
+          <w:iCs/>
+          <w:sz w:val="18"/>
+          <w:szCs w:val="18"/>
+        </w:rPr>
+        <w:t>fl,</w:t>
+      </w:r>
+      <w:r>
+        <w:rPr>
+          <w:rFonts w:ascii="Georgia" w:hAnsi="Georgia"/>
+          <w:b w:val="false"/>
+          <w:i w:val="false"/>
+          <w:iCs w:val="false"/>
+          <w:sz w:val="16"/>
+          <w:szCs w:val="20"/>
+        </w:rPr>
+        <w:t xml:space="preserve">         </w:t>
+      </w:r>
+      <w:r>
+        <w:rPr>
+          <w:rFonts w:ascii="Georgia" w:hAnsi="Georgia"/>
+          <w:i w:val="false"/>
+          <w:iCs w:val="false"/>
+          <w:sz w:val="18"/>
+          <w:szCs w:val="18"/>
+        </w:rPr>
+        <w:t>32</w:t>
+      </w:r>
+      <w:r>
+        <w:rPr>
+          <w:rFonts w:ascii="Georgia" w:hAnsi="Georgia"/>
+          <w:b w:val="false"/>
+          <w:i w:val="false"/>
+          <w:iCs w:val="false"/>
+          <w:sz w:val="18"/>
+          <w:szCs w:val="18"/>
+        </w:rPr>
+        <w:t xml:space="preserve"> </w:t>
+      </w:r>
+      <w:r>
+        <w:rPr>
+          <w:rFonts w:ascii="Georgia" w:hAnsi="Georgia"/>
+          <w:i w:val="false"/>
+          <w:iCs w:val="false"/>
+          <w:sz w:val="18"/>
+          <w:szCs w:val="18"/>
+        </w:rPr>
+        <w:t>bit</w:t>
+      </w:r>
+      <w:r>
+        <w:rPr>
+          <w:rFonts w:ascii="Georgia" w:hAnsi="Georgia"/>
+          <w:b w:val="false"/>
+          <w:i w:val="false"/>
+          <w:iCs w:val="false"/>
+          <w:sz w:val="18"/>
+          <w:szCs w:val="18"/>
+        </w:rPr>
+        <w:t xml:space="preserve"> </w:t>
+      </w:r>
+      <w:r>
+        <w:rPr>
+          <w:rFonts w:ascii="Georgia" w:hAnsi="Georgia"/>
+          <w:i w:val="false"/>
+          <w:iCs w:val="false"/>
+          <w:sz w:val="18"/>
+          <w:szCs w:val="18"/>
+        </w:rPr>
+        <w:t>IEEE</w:t>
+      </w:r>
+      <w:r>
+        <w:rPr>
+          <w:rFonts w:ascii="Georgia" w:hAnsi="Georgia"/>
+          <w:b w:val="false"/>
+          <w:i w:val="false"/>
+          <w:iCs w:val="false"/>
+          <w:sz w:val="18"/>
+          <w:szCs w:val="18"/>
+        </w:rPr>
+        <w:t xml:space="preserve"> </w:t>
+      </w:r>
+      <w:r>
+        <w:rPr>
+          <w:rFonts w:ascii="Georgia" w:hAnsi="Georgia"/>
+          <w:b w:val="false"/>
+          <w:bCs w:val="false"/>
+          <w:i w:val="false"/>
+          <w:iCs w:val="false"/>
+          <w:sz w:val="18"/>
+          <w:szCs w:val="18"/>
+        </w:rPr>
+        <w:t>float</w:t>
+      </w:r>
+    </w:p>
+    <w:p>
+      <w:pPr>
+        <w:pStyle w:val="Normal"/>
+        <w:ind w:left="0" w:right="0" w:hanging="0"/>
+        <w:rPr>
+          <w:rFonts w:ascii="Georgia" w:hAnsi="Georgia"/>
           <w:sz w:val="20"/>
           <w:szCs w:val="20"/>
         </w:rPr>
-        <w:t xml:space="preserve"> </w:t>
-      </w:r>
-      <w:r>
-        <w:rPr>
-          <w:rFonts w:ascii="Georgia" w:hAnsi="Georgia"/>
-          <w:b w:val="false"/>
-          <w:bCs w:val="false"/>
-          <w:i w:val="false"/>
-          <w:iCs w:val="false"/>
-          <w:sz w:val="18"/>
-          <w:szCs w:val="18"/>
-        </w:rPr>
-        <w:t>56</w:t>
-      </w:r>
-      <w:r>
-        <w:rPr>
-          <w:rFonts w:ascii="Georgia" w:hAnsi="Georgia"/>
-          <w:b w:val="false"/>
-          <w:i w:val="false"/>
-          <w:iCs w:val="false"/>
-          <w:sz w:val="18"/>
-          <w:szCs w:val="18"/>
-        </w:rPr>
-        <w:t xml:space="preserve"> </w:t>
-      </w:r>
-      <w:r>
-        <w:rPr>
-          <w:rFonts w:ascii="Georgia" w:hAnsi="Georgia"/>
-          <w:i w:val="false"/>
-          <w:iCs w:val="false"/>
-          <w:sz w:val="18"/>
-          <w:szCs w:val="18"/>
-        </w:rPr>
-        <w:t>bit</w:t>
-      </w:r>
-      <w:r>
-        <w:rPr>
-          <w:rFonts w:ascii="Georgia" w:hAnsi="Georgia"/>
-          <w:b w:val="false"/>
-          <w:i w:val="false"/>
-          <w:iCs w:val="false"/>
-          <w:sz w:val="18"/>
-          <w:szCs w:val="18"/>
-        </w:rPr>
-        <w:t xml:space="preserve"> </w:t>
-      </w:r>
-      <w:r>
-        <w:rPr>
-          <w:rFonts w:ascii="Georgia" w:hAnsi="Georgia"/>
-          <w:i w:val="false"/>
-          <w:iCs w:val="false"/>
-          <w:sz w:val="18"/>
-          <w:szCs w:val="18"/>
-        </w:rPr>
-        <w:t>signed</w:t>
-      </w:r>
-      <w:r>
-        <w:rPr>
-          <w:rFonts w:ascii="Georgia" w:hAnsi="Georgia"/>
-          <w:b w:val="false"/>
-          <w:i w:val="false"/>
-          <w:iCs w:val="false"/>
-          <w:sz w:val="18"/>
-          <w:szCs w:val="18"/>
-        </w:rPr>
-        <w:t xml:space="preserve"> </w:t>
-      </w:r>
-      <w:r>
-        <w:rPr>
-          <w:rFonts w:ascii="Georgia" w:hAnsi="Georgia"/>
-          <w:i w:val="false"/>
-          <w:iCs w:val="false"/>
-          <w:sz w:val="18"/>
-          <w:szCs w:val="18"/>
-        </w:rPr>
-        <w:t xml:space="preserve">integer </w:t>
-      </w:r>
-    </w:p>
-    <w:p>
-      <w:pPr>
-        <w:pStyle w:val="Normal"/>
-        <w:ind w:left="0" w:right="0" w:hanging="0"/>
-        <w:rPr>
-          <w:rFonts w:ascii="Georgia" w:hAnsi="Georgia"/>
+      </w:pPr>
+      <w:r>
+        <w:rPr>
+          <w:rFonts w:ascii="Andale Mono" w:hAnsi="Andale Mono"/>
+          <w:b w:val="false"/>
+          <w:bCs w:val="false"/>
+          <w:i w:val="false"/>
+          <w:iCs w:val="false"/>
+          <w:sz w:val="16"/>
+          <w:szCs w:val="16"/>
+        </w:rPr>
+        <w:t xml:space="preserve"> </w:t>
+      </w:r>
+      <w:r>
+        <w:rPr>
+          <w:rFonts w:ascii="Andale Mono" w:hAnsi="Andale Mono"/>
+          <w:b w:val="false"/>
+          <w:bCs w:val="false"/>
+          <w:i w:val="false"/>
+          <w:iCs w:val="false"/>
+          <w:sz w:val="16"/>
+          <w:szCs w:val="16"/>
+        </w:rPr>
+        <w:t>:func</w:t>
+      </w:r>
+      <w:r>
+        <w:rPr>
+          <w:rFonts w:ascii="Georgia" w:hAnsi="Georgia"/>
+          <w:b w:val="false"/>
+          <w:bCs/>
+          <w:i w:val="false"/>
+          <w:iCs w:val="false"/>
+          <w:sz w:val="16"/>
+          <w:szCs w:val="20"/>
+        </w:rPr>
+        <w:tab/>
+        <w:tab/>
+      </w:r>
+      <w:r>
+        <w:rPr>
+          <w:rFonts w:ascii="Georgia" w:hAnsi="Georgia"/>
+          <w:b w:val="false"/>
+          <w:bCs w:val="false"/>
+          <w:i/>
+          <w:iCs/>
+          <w:sz w:val="18"/>
+          <w:szCs w:val="18"/>
+        </w:rPr>
+        <w:t>fn</w:t>
+      </w:r>
+      <w:r>
+        <w:rPr>
+          <w:rFonts w:ascii="Georgia" w:hAnsi="Georgia"/>
+          <w:b w:val="false"/>
+          <w:bCs w:val="false"/>
+          <w:i/>
+          <w:iCs/>
           <w:sz w:val="20"/>
           <w:szCs w:val="20"/>
         </w:rPr>
-      </w:pPr>
-      <w:r>
-        <w:rPr>
-          <w:rFonts w:ascii="Andale Mono" w:hAnsi="Andale Mono"/>
-          <w:b w:val="false"/>
-          <w:bCs w:val="false"/>
-          <w:i w:val="false"/>
-          <w:iCs w:val="false"/>
-          <w:sz w:val="16"/>
-          <w:szCs w:val="16"/>
-        </w:rPr>
-        <w:t xml:space="preserve"> </w:t>
-      </w:r>
-      <w:r>
-        <w:rPr>
-          <w:rFonts w:ascii="Andale Mono" w:hAnsi="Andale Mono"/>
-          <w:b w:val="false"/>
-          <w:bCs w:val="false"/>
-          <w:i w:val="false"/>
-          <w:iCs w:val="false"/>
-          <w:sz w:val="16"/>
-          <w:szCs w:val="16"/>
-        </w:rPr>
-        <w:t>:float</w:t>
-      </w:r>
-      <w:r>
-        <w:rPr>
-          <w:rFonts w:ascii="Courier New" w:hAnsi="Courier New"/>
-          <w:b w:val="false"/>
-          <w:bCs/>
-          <w:i w:val="false"/>
-          <w:iCs w:val="false"/>
-          <w:sz w:val="16"/>
-          <w:szCs w:val="20"/>
-        </w:rPr>
-        <w:tab/>
-      </w:r>
-      <w:r>
-        <w:rPr>
-          <w:rFonts w:ascii="Georgia" w:hAnsi="Georgia"/>
-          <w:b w:val="false"/>
-          <w:bCs/>
-          <w:i w:val="false"/>
-          <w:iCs w:val="false"/>
-          <w:sz w:val="16"/>
-          <w:szCs w:val="20"/>
-        </w:rPr>
-        <w:tab/>
-      </w:r>
-      <w:r>
-        <w:rPr>
-          <w:rFonts w:ascii="Georgia" w:hAnsi="Georgia"/>
-          <w:b w:val="false"/>
-          <w:bCs w:val="false"/>
-          <w:i/>
-          <w:iCs/>
-          <w:sz w:val="18"/>
-          <w:szCs w:val="18"/>
-        </w:rPr>
-        <w:t>float</w:t>
-      </w:r>
-      <w:r>
-        <w:rPr>
-          <w:rFonts w:ascii="Georgia" w:hAnsi="Georgia"/>
-          <w:b w:val="false"/>
-          <w:i w:val="false"/>
-          <w:iCs w:val="false"/>
-          <w:sz w:val="16"/>
-          <w:szCs w:val="20"/>
-        </w:rPr>
-        <w:t xml:space="preserve">, </w:t>
-      </w:r>
-      <w:r>
-        <w:rPr>
-          <w:rFonts w:ascii="Georgia" w:hAnsi="Georgia"/>
-          <w:b w:val="false"/>
-          <w:i/>
-          <w:iCs/>
-          <w:sz w:val="18"/>
-          <w:szCs w:val="18"/>
-        </w:rPr>
-        <w:t>fl,</w:t>
-      </w:r>
-      <w:r>
-        <w:rPr>
-          <w:rFonts w:ascii="Georgia" w:hAnsi="Georgia"/>
-          <w:b w:val="false"/>
-          <w:i w:val="false"/>
-          <w:iCs w:val="false"/>
-          <w:sz w:val="16"/>
-          <w:szCs w:val="20"/>
-        </w:rPr>
-        <w:t xml:space="preserve">         </w:t>
-      </w:r>
-      <w:r>
-        <w:rPr>
-          <w:rFonts w:ascii="Georgia" w:hAnsi="Georgia"/>
-          <w:i w:val="false"/>
-          <w:iCs w:val="false"/>
-          <w:sz w:val="18"/>
-          <w:szCs w:val="18"/>
-        </w:rPr>
-        <w:t>32</w:t>
-      </w:r>
-      <w:r>
-        <w:rPr>
-          <w:rFonts w:ascii="Georgia" w:hAnsi="Georgia"/>
-          <w:b w:val="false"/>
-          <w:i w:val="false"/>
-          <w:iCs w:val="false"/>
-          <w:sz w:val="18"/>
-          <w:szCs w:val="18"/>
-        </w:rPr>
-        <w:t xml:space="preserve"> </w:t>
-      </w:r>
-      <w:r>
-        <w:rPr>
-          <w:rFonts w:ascii="Georgia" w:hAnsi="Georgia"/>
-          <w:i w:val="false"/>
-          <w:iCs w:val="false"/>
-          <w:sz w:val="18"/>
-          <w:szCs w:val="18"/>
-        </w:rPr>
-        <w:t>bit</w:t>
-      </w:r>
-      <w:r>
-        <w:rPr>
-          <w:rFonts w:ascii="Georgia" w:hAnsi="Georgia"/>
-          <w:b w:val="false"/>
-          <w:i w:val="false"/>
-          <w:iCs w:val="false"/>
-          <w:sz w:val="18"/>
-          <w:szCs w:val="18"/>
-        </w:rPr>
-        <w:t xml:space="preserve"> </w:t>
-      </w:r>
-      <w:r>
-        <w:rPr>
-          <w:rFonts w:ascii="Georgia" w:hAnsi="Georgia"/>
-          <w:i w:val="false"/>
-          <w:iCs w:val="false"/>
-          <w:sz w:val="18"/>
-          <w:szCs w:val="18"/>
-        </w:rPr>
-        <w:t>IEEE</w:t>
-      </w:r>
-      <w:r>
-        <w:rPr>
-          <w:rFonts w:ascii="Georgia" w:hAnsi="Georgia"/>
-          <w:b w:val="false"/>
-          <w:i w:val="false"/>
-          <w:iCs w:val="false"/>
-          <w:sz w:val="18"/>
-          <w:szCs w:val="18"/>
-        </w:rPr>
-        <w:t xml:space="preserve"> </w:t>
-      </w:r>
-      <w:r>
-        <w:rPr>
-          <w:rFonts w:ascii="Georgia" w:hAnsi="Georgia"/>
-          <w:b w:val="false"/>
-          <w:bCs w:val="false"/>
-          <w:i w:val="false"/>
-          <w:iCs w:val="false"/>
-          <w:sz w:val="18"/>
-          <w:szCs w:val="18"/>
-        </w:rPr>
-        <w:t>float</w:t>
+        <w:t>,</w:t>
+      </w:r>
+      <w:r>
+        <w:rPr>
+          <w:rFonts w:ascii="Georgia" w:hAnsi="Georgia"/>
+          <w:b w:val="false"/>
+          <w:i w:val="false"/>
+          <w:iCs w:val="false"/>
+          <w:sz w:val="18"/>
+          <w:szCs w:val="18"/>
+        </w:rPr>
+        <w:t xml:space="preserve"> a </w:t>
+      </w:r>
+      <w:r>
+        <w:rPr>
+          <w:rFonts w:ascii="Georgia" w:hAnsi="Georgia"/>
+          <w:i w:val="false"/>
+          <w:iCs w:val="false"/>
+          <w:sz w:val="18"/>
+          <w:szCs w:val="18"/>
+        </w:rPr>
+        <w:t>function</w:t>
       </w:r>
     </w:p>
     <w:p>
@@ -1573,7 +1593,7 @@
           <w:sz w:val="16"/>
           <w:szCs w:val="16"/>
         </w:rPr>
-        <w:t>:func</w:t>
+        <w:t>:keyword</w:t>
       </w:r>
       <w:r>
         <w:rPr>
@@ -1586,19 +1606,18 @@
           <w:szCs w:val="20"/>
         </w:rPr>
         <w:tab/>
-        <w:tab/>
-      </w:r>
-      <w:r>
-        <w:rPr>
-          <w:rFonts w:ascii="Georgia" w:hAnsi="Georgia"/>
-          <w:b w:val="false"/>
-          <w:bCs w:val="false"/>
-          <w:i/>
-          <w:iCs/>
-          <w:sz w:val="18"/>
-          <w:szCs w:val="18"/>
-        </w:rPr>
-        <w:t>fn</w:t>
+      </w:r>
+      <w:r>
+        <w:rPr>
+          <w:rFonts w:ascii="Georgia" w:hAnsi="Georgia"/>
+          <w:b w:val="false"/>
+          <w:bCs w:val="false"/>
+          <w:i/>
+          <w:iCs/>
+          <w:sz w:val="18"/>
+          <w:szCs w:val="18"/>
+        </w:rPr>
+        <w:t>keyword</w:t>
       </w:r>
       <w:r>
         <w:rPr>
@@ -1610,28 +1629,19 @@
           <w:sz w:val="20"/>
           <w:szCs w:val="20"/>
         </w:rPr>
-        <w:t>,</w:t>
-      </w:r>
-      <w:r>
-        <w:rPr>
-          <w:rFonts w:ascii="Georgia" w:hAnsi="Georgia"/>
-          <w:b w:val="false"/>
-          <w:i w:val="false"/>
-          <w:iCs w:val="false"/>
-          <w:sz w:val="18"/>
-          <w:szCs w:val="18"/>
-        </w:rPr>
-        <w:t xml:space="preserve"> a </w:t>
-      </w:r>
-      <w:r>
-        <w:rPr>
-          <w:rFonts w:ascii="Georgia" w:hAnsi="Georgia"/>
-          <w:i w:val="false"/>
-          <w:iCs w:val="false"/>
-          <w:sz w:val="18"/>
-          <w:szCs w:val="18"/>
-        </w:rPr>
-        <w:t>function</w:t>
+        <w:t xml:space="preserve"> </w:t>
+      </w:r>
+      <w:r>
+        <w:rPr>
+          <w:rFonts w:ascii="Georgia" w:hAnsi="Georgia"/>
+          <w:b w:val="false"/>
+          <w:bCs w:val="false"/>
+          <w:i/>
+          <w:iCs/>
+          <w:sz w:val="18"/>
+          <w:szCs w:val="18"/>
+        </w:rPr>
+        <w:t>symbol</w:t>
       </w:r>
     </w:p>
     <w:p>
@@ -1646,54 +1656,6 @@
       </w:pPr>
       <w:r>
         <w:rPr>
-          <w:rFonts w:ascii="Andale Mono" w:hAnsi="Andale Mono"/>
-          <w:b w:val="false"/>
-          <w:bCs w:val="false"/>
-          <w:i w:val="false"/>
-          <w:iCs w:val="false"/>
-          <w:sz w:val="16"/>
-          <w:szCs w:val="16"/>
-        </w:rPr>
-        <w:t xml:space="preserve"> </w:t>
-      </w:r>
-      <w:r>
-        <w:rPr>
-          <w:rFonts w:ascii="Andale Mono" w:hAnsi="Andale Mono"/>
-          <w:b w:val="false"/>
-          <w:bCs w:val="false"/>
-          <w:i w:val="false"/>
-          <w:iCs w:val="false"/>
-          <w:sz w:val="16"/>
-          <w:szCs w:val="16"/>
-        </w:rPr>
-        <w:t>:keyword</w:t>
-      </w:r>
-      <w:r>
-        <w:rPr>
-          <w:rFonts w:ascii="Georgia" w:hAnsi="Georgia"/>
-          <w:b w:val="false"/>
-          <w:bCs/>
-          <w:i w:val="false"/>
-          <w:iCs w:val="false"/>
-          <w:sz w:val="16"/>
-          <w:szCs w:val="20"/>
-        </w:rPr>
-        <w:tab/>
-      </w:r>
-      <w:r>
-        <w:rPr>
-          <w:rFonts w:ascii="Georgia" w:hAnsi="Georgia"/>
-          <w:b w:val="false"/>
-          <w:bCs w:val="false"/>
-          <w:i/>
-          <w:iCs/>
-          <w:sz w:val="18"/>
-          <w:szCs w:val="18"/>
-        </w:rPr>
-        <w:t>keyword</w:t>
-      </w:r>
-      <w:r>
-        <w:rPr>
           <w:rFonts w:ascii="Georgia" w:hAnsi="Georgia"/>
           <w:b w:val="false"/>
           <w:bCs w:val="false"/>
@@ -1702,19 +1664,45 @@
           <w:sz w:val="20"/>
           <w:szCs w:val="20"/>
         </w:rPr>
-        <w:t xml:space="preserve"> </w:t>
-      </w:r>
-      <w:r>
-        <w:rPr>
-          <w:rFonts w:ascii="Georgia" w:hAnsi="Georgia"/>
-          <w:b w:val="false"/>
-          <w:bCs w:val="false"/>
-          <w:i/>
-          <w:iCs/>
-          <w:sz w:val="18"/>
-          <w:szCs w:val="18"/>
-        </w:rPr>
-        <w:t>symbol</w:t>
+        <w:t xml:space="preserve">  </w:t>
+      </w:r>
+      <w:r>
+        <w:rPr>
+          <w:rFonts w:ascii="Andale Mono" w:hAnsi="Andale Mono"/>
+          <w:b w:val="false"/>
+          <w:bCs w:val="false"/>
+          <w:i w:val="false"/>
+          <w:iCs w:val="false"/>
+          <w:sz w:val="16"/>
+          <w:szCs w:val="16"/>
+        </w:rPr>
+        <w:t>:map</w:t>
+        <w:tab/>
+        <w:tab/>
+      </w:r>
+      <w:r>
+        <w:rPr>
+          <w:rFonts w:ascii="Georgia" w:hAnsi="Georgia"/>
+          <w:b w:val="false"/>
+          <w:bCs w:val="false"/>
+          <w:i/>
+          <w:iCs/>
+          <w:sz w:val="18"/>
+          <w:szCs w:val="18"/>
+        </w:rPr>
+        <w:t xml:space="preserve">map </w:t>
+      </w:r>
+      <w:r>
+        <w:rPr>
+          <w:rFonts w:ascii="Georgia" w:hAnsi="Georgia"/>
+          <w:b w:val="false"/>
+          <w:bCs w:val="false"/>
+          <w:i w:val="false"/>
+          <w:iCs w:val="false"/>
+          <w:sz w:val="18"/>
+          <w:szCs w:val="18"/>
+        </w:rPr>
+        <w:t>object</w:t>
       </w:r>
     </w:p>
     <w:p>
@@ -1729,6 +1717,54 @@
       </w:pPr>
       <w:r>
         <w:rPr>
+          <w:rFonts w:ascii="Andale Mono" w:hAnsi="Andale Mono"/>
+          <w:b w:val="false"/>
+          <w:bCs w:val="false"/>
+          <w:i w:val="false"/>
+          <w:iCs w:val="false"/>
+          <w:sz w:val="16"/>
+          <w:szCs w:val="16"/>
+        </w:rPr>
+        <w:t xml:space="preserve"> </w:t>
+      </w:r>
+      <w:r>
+        <w:rPr>
+          <w:rFonts w:ascii="Andale Mono" w:hAnsi="Andale Mono"/>
+          <w:b w:val="false"/>
+          <w:bCs w:val="false"/>
+          <w:i w:val="false"/>
+          <w:iCs w:val="false"/>
+          <w:sz w:val="16"/>
+          <w:szCs w:val="16"/>
+        </w:rPr>
+        <w:t>:stream</w:t>
+      </w:r>
+      <w:r>
+        <w:rPr>
+          <w:rFonts w:ascii="Georgia" w:hAnsi="Georgia"/>
+          <w:b w:val="false"/>
+          <w:bCs/>
+          <w:i w:val="false"/>
+          <w:iCs w:val="false"/>
+          <w:sz w:val="16"/>
+          <w:szCs w:val="20"/>
+        </w:rPr>
+        <w:tab/>
+      </w:r>
+      <w:r>
+        <w:rPr>
+          <w:rFonts w:ascii="Georgia" w:hAnsi="Georgia"/>
+          <w:b w:val="false"/>
+          <w:bCs w:val="false"/>
+          <w:i/>
+          <w:iCs/>
+          <w:sz w:val="18"/>
+          <w:szCs w:val="18"/>
+        </w:rPr>
+        <w:t>stream</w:t>
+      </w:r>
+      <w:r>
+        <w:rPr>
           <w:rFonts w:ascii="Georgia" w:hAnsi="Georgia"/>
           <w:b w:val="false"/>
           <w:bCs w:val="false"/>
@@ -1737,45 +1773,29 @@
           <w:sz w:val="20"/>
           <w:szCs w:val="20"/>
         </w:rPr>
-        <w:t xml:space="preserve">  </w:t>
-      </w:r>
-      <w:r>
-        <w:rPr>
-          <w:rFonts w:ascii="Andale Mono" w:hAnsi="Andale Mono"/>
-          <w:b w:val="false"/>
-          <w:bCs w:val="false"/>
-          <w:i w:val="false"/>
-          <w:iCs w:val="false"/>
-          <w:sz w:val="16"/>
-          <w:szCs w:val="16"/>
-        </w:rPr>
-        <w:t>:map</w:t>
-        <w:tab/>
-        <w:tab/>
-      </w:r>
-      <w:r>
-        <w:rPr>
-          <w:rFonts w:ascii="Georgia" w:hAnsi="Georgia"/>
-          <w:b w:val="false"/>
-          <w:bCs w:val="false"/>
-          <w:i/>
-          <w:iCs/>
-          <w:sz w:val="18"/>
-          <w:szCs w:val="18"/>
-        </w:rPr>
-        <w:t xml:space="preserve">map </w:t>
-      </w:r>
-      <w:r>
-        <w:rPr>
-          <w:rFonts w:ascii="Georgia" w:hAnsi="Georgia"/>
-          <w:b w:val="false"/>
-          <w:bCs w:val="false"/>
-          <w:i w:val="false"/>
-          <w:iCs w:val="false"/>
-          <w:sz w:val="18"/>
-          <w:szCs w:val="18"/>
-        </w:rPr>
-        <w:t>object</w:t>
+        <w:t>,</w:t>
+      </w:r>
+      <w:r>
+        <w:rPr>
+          <w:rFonts w:ascii="Georgia" w:hAnsi="Georgia"/>
+          <w:b/>
+          <w:bCs/>
+          <w:i/>
+          <w:iCs/>
+          <w:sz w:val="18"/>
+          <w:szCs w:val="18"/>
+        </w:rPr>
+        <w:t xml:space="preserve"> </w:t>
+      </w:r>
+      <w:r>
+        <w:rPr>
+          <w:rFonts w:ascii="Georgia" w:hAnsi="Georgia"/>
+          <w:i w:val="false"/>
+          <w:iCs w:val="false"/>
+          <w:sz w:val="18"/>
+          <w:szCs w:val="18"/>
+        </w:rPr>
+        <w:t>file or string type</w:t>
       </w:r>
     </w:p>
     <w:p>
@@ -1783,92 +1803,70 @@
         <w:pStyle w:val="Normal"/>
         <w:ind w:left="0" w:right="0" w:hanging="0"/>
         <w:rPr>
-          <w:rFonts w:ascii="Georgia" w:hAnsi="Georgia"/>
-          <w:sz w:val="20"/>
-          <w:szCs w:val="20"/>
-        </w:rPr>
-      </w:pPr>
-      <w:r>
-        <w:rPr>
-          <w:rFonts w:ascii="Andale Mono" w:hAnsi="Andale Mono"/>
-          <w:b w:val="false"/>
-          <w:bCs w:val="false"/>
-          <w:i w:val="false"/>
-          <w:iCs w:val="false"/>
-          <w:sz w:val="16"/>
-          <w:szCs w:val="16"/>
-        </w:rPr>
-        <w:t xml:space="preserve"> </w:t>
-      </w:r>
-      <w:r>
-        <w:rPr>
-          <w:rFonts w:ascii="Andale Mono" w:hAnsi="Andale Mono"/>
-          <w:b w:val="false"/>
-          <w:bCs w:val="false"/>
-          <w:i w:val="false"/>
-          <w:iCs w:val="false"/>
-          <w:sz w:val="16"/>
-          <w:szCs w:val="16"/>
-        </w:rPr>
-        <w:t>:stream</w:t>
-      </w:r>
-      <w:r>
-        <w:rPr>
-          <w:rFonts w:ascii="Georgia" w:hAnsi="Georgia"/>
-          <w:b w:val="false"/>
-          <w:bCs/>
-          <w:i w:val="false"/>
-          <w:iCs w:val="false"/>
-          <w:sz w:val="16"/>
-          <w:szCs w:val="20"/>
-        </w:rPr>
-        <w:tab/>
-      </w:r>
-      <w:r>
-        <w:rPr>
-          <w:rFonts w:ascii="Georgia" w:hAnsi="Georgia"/>
-          <w:b w:val="false"/>
-          <w:bCs w:val="false"/>
-          <w:i/>
-          <w:iCs/>
-          <w:sz w:val="18"/>
-          <w:szCs w:val="18"/>
-        </w:rPr>
-        <w:t>stream</w:t>
-      </w:r>
-      <w:r>
-        <w:rPr>
-          <w:rFonts w:ascii="Georgia" w:hAnsi="Georgia"/>
-          <w:b w:val="false"/>
-          <w:bCs w:val="false"/>
-          <w:i/>
-          <w:iCs/>
-          <w:sz w:val="20"/>
-          <w:szCs w:val="20"/>
-        </w:rPr>
-        <w:t>,</w:t>
-      </w:r>
-      <w:r>
-        <w:rPr>
-          <w:rFonts w:ascii="Georgia" w:hAnsi="Georgia"/>
-          <w:b/>
-          <w:bCs/>
-          <w:i/>
-          <w:iCs/>
-          <w:sz w:val="18"/>
-          <w:szCs w:val="18"/>
-        </w:rPr>
-        <w:t xml:space="preserve"> </w:t>
-      </w:r>
-      <w:r>
-        <w:rPr>
-          <w:rFonts w:ascii="Georgia" w:hAnsi="Georgia"/>
-          <w:i w:val="false"/>
-          <w:iCs w:val="false"/>
-          <w:sz w:val="18"/>
-          <w:szCs w:val="18"/>
-        </w:rPr>
-        <w:t>file or string type</w:t>
+          <w:rFonts w:ascii="Courier New" w:hAnsi="Courier New"/>
+          <w:b/>
+          <w:bCs/>
+        </w:rPr>
+      </w:pPr>
+      <w:r>
+        <w:rPr>
+          <w:rFonts w:ascii="Andale Mono" w:hAnsi="Andale Mono"/>
+          <w:b w:val="false"/>
+          <w:bCs w:val="false"/>
+          <w:i w:val="false"/>
+          <w:iCs w:val="false"/>
+          <w:sz w:val="16"/>
+          <w:szCs w:val="16"/>
+        </w:rPr>
+        <w:t xml:space="preserve"> </w:t>
+      </w:r>
+      <w:r>
+        <w:rPr>
+          <w:rFonts w:ascii="Andale Mono" w:hAnsi="Andale Mono"/>
+          <w:b w:val="false"/>
+          <w:bCs w:val="false"/>
+          <w:i w:val="false"/>
+          <w:iCs w:val="false"/>
+          <w:sz w:val="16"/>
+          <w:szCs w:val="16"/>
+        </w:rPr>
+        <w:t>:struct</w:t>
+      </w:r>
+      <w:r>
+        <w:rPr>
+          <w:rFonts w:ascii="Courier New" w:hAnsi="Courier New"/>
+          <w:b/>
+          <w:bCs/>
+          <w:i w:val="false"/>
+          <w:iCs w:val="false"/>
+          <w:sz w:val="18"/>
+          <w:szCs w:val="18"/>
+        </w:rPr>
+        <w:tab/>
+      </w:r>
+      <w:r>
+        <w:rPr>
+          <w:rFonts w:ascii="Georgia" w:hAnsi="Georgia"/>
+          <w:b w:val="false"/>
+          <w:bCs w:val="false"/>
+          <w:i/>
+          <w:iCs/>
+          <w:sz w:val="18"/>
+          <w:szCs w:val="18"/>
+        </w:rPr>
+        <w:t>struct</w:t>
+      </w:r>
+      <w:r>
+        <w:rPr>
+          <w:rFonts w:ascii="Courier New" w:hAnsi="Courier New"/>
+          <w:b/>
+          <w:bCs/>
+          <w:i/>
+          <w:iCs/>
+          <w:sz w:val="18"/>
+          <w:szCs w:val="18"/>
+        </w:rPr>
+        <w:t xml:space="preserve"> </w:t>
       </w:r>
     </w:p>
     <w:p>
@@ -1877,79 +1875,6 @@
         <w:ind w:left="0" w:right="0" w:hanging="0"/>
         <w:rPr>
           <w:rFonts w:ascii="Courier New" w:hAnsi="Courier New"/>
-          <w:b/>
-          <w:b/>
-          <w:bCs/>
-        </w:rPr>
-      </w:pPr>
-      <w:r>
-        <w:rPr>
-          <w:rFonts w:ascii="Andale Mono" w:hAnsi="Andale Mono"/>
-          <w:b w:val="false"/>
-          <w:bCs w:val="false"/>
-          <w:i w:val="false"/>
-          <w:iCs w:val="false"/>
-          <w:sz w:val="16"/>
-          <w:szCs w:val="16"/>
-        </w:rPr>
-        <w:t xml:space="preserve"> </w:t>
-      </w:r>
-      <w:r>
-        <w:rPr>
-          <w:rFonts w:ascii="Andale Mono" w:hAnsi="Andale Mono"/>
-          <w:b w:val="false"/>
-          <w:bCs w:val="false"/>
-          <w:i w:val="false"/>
-          <w:iCs w:val="false"/>
-          <w:sz w:val="16"/>
-          <w:szCs w:val="16"/>
-        </w:rPr>
-        <w:t>:struct</w:t>
-      </w:r>
-      <w:r>
-        <w:rPr>
-          <w:rFonts w:ascii="Courier New" w:hAnsi="Courier New"/>
-          <w:b/>
-          <w:bCs/>
-          <w:i w:val="false"/>
-          <w:iCs w:val="false"/>
-          <w:sz w:val="18"/>
-          <w:szCs w:val="18"/>
-        </w:rPr>
-        <w:tab/>
-      </w:r>
-      <w:r>
-        <w:rPr>
-          <w:rFonts w:ascii="Georgia" w:hAnsi="Georgia"/>
-          <w:b w:val="false"/>
-          <w:bCs w:val="false"/>
-          <w:i/>
-          <w:iCs/>
-          <w:sz w:val="18"/>
-          <w:szCs w:val="18"/>
-        </w:rPr>
-        <w:t>struct</w:t>
-      </w:r>
-      <w:r>
-        <w:rPr>
-          <w:rFonts w:ascii="Courier New" w:hAnsi="Courier New"/>
-          <w:b/>
-          <w:bCs/>
-          <w:i/>
-          <w:iCs/>
-          <w:sz w:val="18"/>
-          <w:szCs w:val="18"/>
-        </w:rPr>
-        <w:t xml:space="preserve"> </w:t>
-      </w:r>
-    </w:p>
-    <w:p>
-      <w:pPr>
-        <w:pStyle w:val="Normal"/>
-        <w:ind w:left="0" w:right="0" w:hanging="0"/>
-        <w:rPr>
-          <w:rFonts w:ascii="Courier New" w:hAnsi="Courier New"/>
-          <w:b/>
           <w:b/>
           <w:bCs/>
         </w:rPr>
@@ -2315,7 +2240,6 @@
         <w:rPr>
           <w:rFonts w:ascii="Georgia" w:hAnsi="Georgia" w:eastAsia="Songti SC" w:cs="Arial Unicode MS"/>
           <w:b w:val="false"/>
-          <w:b w:val="false"/>
           <w:bCs w:val="false"/>
           <w:i w:val="false"/>
           <w:i w:val="false"/>
@@ -2348,22 +2272,31 @@
       <w:pPr>
         <w:pStyle w:val="Normal"/>
         <w:rPr>
-          <w:rFonts w:ascii="Georgia" w:hAnsi="Georgia"/>
-          <w:sz w:val="20"/>
-          <w:szCs w:val="20"/>
-        </w:rPr>
-      </w:pPr>
-      <w:r>
-        <w:rPr>
-          <w:rFonts w:eastAsia="Songti SC" w:cs="Arial Unicode MS" w:ascii="Georgia" w:hAnsi="Georgia"/>
-          <w:b/>
-          <w:bCs/>
+          <w:rFonts w:ascii="Georgia" w:hAnsi="Georgia" w:eastAsia="Songti SC" w:cs="Arial Unicode MS"/>
+          <w:b w:val="false"/>
+          <w:bCs w:val="false"/>
+          <w:i w:val="false"/>
           <w:i w:val="false"/>
           <w:iCs w:val="false"/>
           <w:color w:val="auto"/>
           <w:kern w:val="2"/>
-          <w:sz w:val="18"/>
-          <w:szCs w:val="18"/>
+          <w:sz w:val="16"/>
+          <w:szCs w:val="16"/>
+          <w:u w:val="none"/>
+          <w:lang w:val="en-US" w:eastAsia="zh-CN" w:bidi="hi-IN"/>
+        </w:rPr>
+      </w:pPr>
+      <w:r>
+        <w:rPr>
+          <w:rFonts w:eastAsia="Songti SC" w:cs="Arial Unicode MS" w:ascii="Georgia" w:hAnsi="Georgia"/>
+          <w:b w:val="false"/>
+          <w:bCs w:val="false"/>
+          <w:i w:val="false"/>
+          <w:iCs w:val="false"/>
+          <w:color w:val="auto"/>
+          <w:kern w:val="2"/>
+          <w:sz w:val="16"/>
+          <w:szCs w:val="16"/>
           <w:u w:val="none"/>
           <w:lang w:val="en-US" w:eastAsia="zh-CN" w:bidi="hi-IN"/>
         </w:rPr>
@@ -2447,234 +2380,13 @@
           <w:u w:val="none"/>
           <w:lang w:val="en-US" w:eastAsia="zh-CN" w:bidi="hi-IN"/>
         </w:rPr>
-        <w:t>heap allocations</w:t>
-      </w:r>
-      <w:r>
-        <w:rPr>
-          <w:sz w:val="16"/>
-          <w:szCs w:val="16"/>
-        </w:rPr>
-        <w:tab/>
-      </w:r>
-    </w:p>
-    <w:p>
-      <w:pPr>
-        <w:pStyle w:val="Normal"/>
-        <w:rPr>
-          <w:rFonts w:ascii="Georgia" w:hAnsi="Georgia"/>
-          <w:sz w:val="20"/>
-          <w:szCs w:val="20"/>
-        </w:rPr>
-      </w:pPr>
-      <w:r>
-        <w:rPr>
-          <w:rFonts w:eastAsia="Songti SC" w:cs="Arial Unicode MS" w:ascii="Courier New" w:hAnsi="Courier New"/>
-          <w:b/>
-          <w:bCs/>
-          <w:i w:val="false"/>
-          <w:iCs w:val="false"/>
-          <w:color w:val="auto"/>
-          <w:kern w:val="2"/>
-          <w:sz w:val="16"/>
-          <w:szCs w:val="16"/>
-          <w:u w:val="none"/>
-          <w:lang w:val="en-US" w:eastAsia="zh-CN" w:bidi="hi-IN"/>
-        </w:rPr>
-        <w:tab/>
-        <w:tab/>
-      </w:r>
-      <w:r>
-        <w:rPr>
-          <w:rFonts w:eastAsia="Songti SC" w:cs="Arial Unicode MS" w:ascii="Andale Mono" w:hAnsi="Andale Mono"/>
-          <w:b w:val="false"/>
-          <w:bCs w:val="false"/>
-          <w:i w:val="false"/>
-          <w:iCs w:val="false"/>
-          <w:color w:val="auto"/>
-          <w:kern w:val="2"/>
-          <w:sz w:val="16"/>
-          <w:szCs w:val="16"/>
-          <w:u w:val="none"/>
-          <w:lang w:val="en-US" w:eastAsia="zh-CN" w:bidi="hi-IN"/>
-        </w:rPr>
-        <w:t xml:space="preserve">#(:t </w:t>
-      </w:r>
-      <w:r>
-        <w:rPr>
-          <w:rFonts w:eastAsia="Songti SC" w:cs="Arial Unicode MS" w:ascii="Andale Mono" w:hAnsi="Andale Mono"/>
-          <w:b w:val="false"/>
-          <w:bCs w:val="false"/>
-          <w:i/>
-          <w:iCs/>
-          <w:color w:val="auto"/>
-          <w:kern w:val="2"/>
-          <w:sz w:val="16"/>
-          <w:szCs w:val="16"/>
-          <w:u w:val="none"/>
-          <w:lang w:val="en-US" w:eastAsia="zh-CN" w:bidi="hi-IN"/>
-        </w:rPr>
-        <w:t>type</w:t>
-      </w:r>
-      <w:r>
-        <w:rPr>
-          <w:rFonts w:eastAsia="Songti SC" w:cs="Arial Unicode MS" w:ascii="Andale Mono" w:hAnsi="Andale Mono"/>
-          <w:b w:val="false"/>
-          <w:bCs w:val="false"/>
-          <w:i w:val="false"/>
-          <w:iCs w:val="false"/>
-          <w:color w:val="auto"/>
-          <w:kern w:val="2"/>
-          <w:sz w:val="16"/>
-          <w:szCs w:val="16"/>
-          <w:u w:val="none"/>
-          <w:lang w:val="en-US" w:eastAsia="zh-CN" w:bidi="hi-IN"/>
-        </w:rPr>
-        <w:t xml:space="preserve"> </w:t>
-      </w:r>
-      <w:r>
-        <w:rPr>
-          <w:rFonts w:eastAsia="Songti SC" w:cs="Arial Unicode MS" w:ascii="Andale Mono" w:hAnsi="Andale Mono"/>
-          <w:b w:val="false"/>
-          <w:bCs w:val="false"/>
-          <w:i/>
-          <w:iCs/>
-          <w:color w:val="auto"/>
-          <w:kern w:val="2"/>
-          <w:sz w:val="16"/>
-          <w:szCs w:val="16"/>
-          <w:u w:val="none"/>
-          <w:lang w:val="en-US" w:eastAsia="zh-CN" w:bidi="hi-IN"/>
-        </w:rPr>
-        <w:t>total</w:t>
-      </w:r>
-      <w:r>
-        <w:rPr>
-          <w:rFonts w:eastAsia="Songti SC" w:cs="Arial Unicode MS" w:ascii="Andale Mono" w:hAnsi="Andale Mono"/>
-          <w:b w:val="false"/>
-          <w:bCs w:val="false"/>
-          <w:i w:val="false"/>
-          <w:iCs w:val="false"/>
-          <w:color w:val="auto"/>
-          <w:kern w:val="2"/>
-          <w:sz w:val="16"/>
-          <w:szCs w:val="16"/>
-          <w:u w:val="none"/>
-          <w:lang w:val="en-US" w:eastAsia="zh-CN" w:bidi="hi-IN"/>
-        </w:rPr>
-        <w:t xml:space="preserve"> </w:t>
-      </w:r>
-      <w:r>
-        <w:rPr>
-          <w:rFonts w:eastAsia="Songti SC" w:cs="Arial Unicode MS" w:ascii="Andale Mono" w:hAnsi="Andale Mono"/>
-          <w:b w:val="false"/>
-          <w:bCs w:val="false"/>
-          <w:i/>
-          <w:iCs/>
-          <w:color w:val="auto"/>
-          <w:kern w:val="2"/>
-          <w:sz w:val="16"/>
-          <w:szCs w:val="16"/>
-          <w:u w:val="none"/>
-          <w:lang w:val="en-US" w:eastAsia="zh-CN" w:bidi="hi-IN"/>
-        </w:rPr>
-        <w:t>alloc</w:t>
-      </w:r>
-      <w:r>
-        <w:rPr>
-          <w:rFonts w:eastAsia="Songti SC" w:cs="Arial Unicode MS" w:ascii="Andale Mono" w:hAnsi="Andale Mono"/>
-          <w:b w:val="false"/>
-          <w:bCs w:val="false"/>
-          <w:i w:val="false"/>
-          <w:iCs w:val="false"/>
-          <w:color w:val="auto"/>
-          <w:kern w:val="2"/>
-          <w:sz w:val="16"/>
-          <w:szCs w:val="16"/>
-          <w:u w:val="none"/>
-          <w:lang w:val="en-US" w:eastAsia="zh-CN" w:bidi="hi-IN"/>
-        </w:rPr>
-        <w:t xml:space="preserve"> </w:t>
-      </w:r>
-      <w:r>
-        <w:rPr>
-          <w:rFonts w:eastAsia="Songti SC" w:cs="Arial Unicode MS" w:ascii="Andale Mono" w:hAnsi="Andale Mono"/>
-          <w:b w:val="false"/>
-          <w:bCs w:val="false"/>
-          <w:i/>
-          <w:iCs/>
-          <w:color w:val="auto"/>
-          <w:kern w:val="2"/>
-          <w:sz w:val="16"/>
-          <w:szCs w:val="16"/>
-          <w:u w:val="none"/>
-          <w:lang w:val="en-US" w:eastAsia="zh-CN" w:bidi="hi-IN"/>
-        </w:rPr>
-        <w:t>in-use</w:t>
-      </w:r>
-      <w:r>
-        <w:rPr>
-          <w:rFonts w:eastAsia="Songti SC" w:cs="Arial Unicode MS" w:ascii="Andale Mono" w:hAnsi="Andale Mono"/>
-          <w:b w:val="false"/>
-          <w:bCs w:val="false"/>
-          <w:i w:val="false"/>
-          <w:iCs w:val="false"/>
-          <w:color w:val="auto"/>
-          <w:kern w:val="2"/>
-          <w:sz w:val="16"/>
-          <w:szCs w:val="16"/>
-          <w:u w:val="none"/>
-          <w:lang w:val="en-US" w:eastAsia="zh-CN" w:bidi="hi-IN"/>
-        </w:rPr>
-        <w:t>)</w:t>
-      </w:r>
-    </w:p>
-    <w:p>
-      <w:pPr>
-        <w:pStyle w:val="Normal"/>
-        <w:rPr>
-          <w:rFonts w:ascii="Georgia" w:hAnsi="Georgia"/>
-          <w:sz w:val="16"/>
-          <w:szCs w:val="16"/>
-        </w:rPr>
-      </w:pPr>
-      <w:r>
-        <w:rPr>
-          <w:rFonts w:ascii="Georgia" w:hAnsi="Georgia"/>
-          <w:sz w:val="16"/>
-          <w:szCs w:val="16"/>
-        </w:rPr>
-      </w:r>
-    </w:p>
-    <w:p>
-      <w:pPr>
-        <w:pStyle w:val="Normal"/>
-        <w:rPr>
-          <w:rFonts w:ascii="Georgia" w:hAnsi="Georgia"/>
-          <w:sz w:val="20"/>
-          <w:szCs w:val="20"/>
-        </w:rPr>
-      </w:pPr>
+        <w:t>heap static information</w:t>
+      </w:r>
       <w:r>
         <w:rPr>
           <w:rFonts w:eastAsia="Songti SC" w:cs="Arial Unicode MS" w:ascii="Georgia" w:hAnsi="Georgia"/>
-          <w:b/>
-          <w:bCs/>
-          <w:i w:val="false"/>
-          <w:iCs w:val="false"/>
-          <w:color w:val="auto"/>
-          <w:kern w:val="2"/>
-          <w:sz w:val="18"/>
-          <w:szCs w:val="18"/>
-          <w:u w:val="none"/>
-          <w:lang w:val="en-US" w:eastAsia="zh-CN" w:bidi="hi-IN"/>
-        </w:rPr>
-        <w:t>hp-size</w:t>
-      </w:r>
-      <w:r>
-        <w:rPr>
-          <w:rFonts w:eastAsia="Songti SC" w:cs="Arial Unicode MS" w:ascii="Georgia" w:hAnsi="Georgia"/>
-          <w:b/>
-          <w:bCs/>
+          <w:b w:val="false"/>
+          <w:bCs w:val="false"/>
           <w:i w:val="false"/>
           <w:iCs w:val="false"/>
           <w:color w:val="auto"/>
@@ -2684,7 +2396,446 @@
           <w:u w:val="none"/>
           <w:lang w:val="en-US" w:eastAsia="zh-CN" w:bidi="hi-IN"/>
         </w:rPr>
-        <w:tab/>
+        <w:t xml:space="preserve"> </w:t>
+      </w:r>
+    </w:p>
+    <w:p>
+      <w:pPr>
+        <w:pStyle w:val="Normal"/>
+        <w:rPr>
+          <w:sz w:val="16"/>
+          <w:szCs w:val="16"/>
+        </w:rPr>
+      </w:pPr>
+      <w:r>
+        <w:rPr>
+          <w:rFonts w:ascii="Andale Mono" w:hAnsi="Andale Mono"/>
+          <w:sz w:val="16"/>
+          <w:szCs w:val="16"/>
+        </w:rPr>
+        <w:tab/>
+        <w:tab/>
+        <w:t xml:space="preserve">#(:t </w:t>
+      </w:r>
+      <w:r>
+        <w:rPr>
+          <w:rFonts w:ascii="Andale Mono" w:hAnsi="Andale Mono"/>
+          <w:sz w:val="16"/>
+          <w:szCs w:val="16"/>
+        </w:rPr>
+        <w:t xml:space="preserve">type </w:t>
+      </w:r>
+      <w:r>
+        <w:rPr>
+          <w:rFonts w:ascii="Andale Mono" w:hAnsi="Andale Mono"/>
+          <w:i/>
+          <w:iCs/>
+          <w:sz w:val="16"/>
+          <w:szCs w:val="16"/>
+        </w:rPr>
+        <w:t>pages</w:t>
+      </w:r>
+      <w:r>
+        <w:rPr>
+          <w:rFonts w:ascii="Andale Mono" w:hAnsi="Andale Mono"/>
+          <w:sz w:val="16"/>
+          <w:szCs w:val="16"/>
+        </w:rPr>
+        <w:t xml:space="preserve"> </w:t>
+      </w:r>
+      <w:r>
+        <w:rPr>
+          <w:rFonts w:ascii="Andale Mono" w:hAnsi="Andale Mono"/>
+          <w:i/>
+          <w:iCs/>
+          <w:sz w:val="16"/>
+          <w:szCs w:val="16"/>
+        </w:rPr>
+        <w:t>pagesize</w:t>
+      </w:r>
+      <w:r>
+        <w:rPr>
+          <w:rFonts w:ascii="Andale Mono" w:hAnsi="Andale Mono"/>
+          <w:sz w:val="16"/>
+          <w:szCs w:val="16"/>
+        </w:rPr>
+        <w:t>)</w:t>
+      </w:r>
+    </w:p>
+    <w:p>
+      <w:pPr>
+        <w:pStyle w:val="Normal"/>
+        <w:rPr>
+          <w:sz w:val="16"/>
+          <w:szCs w:val="16"/>
+        </w:rPr>
+      </w:pPr>
+      <w:r>
+        <w:rPr>
+          <w:sz w:val="16"/>
+          <w:szCs w:val="16"/>
+        </w:rPr>
+      </w:r>
+    </w:p>
+    <w:p>
+      <w:pPr>
+        <w:pStyle w:val="Normal"/>
+        <w:rPr>
+          <w:rFonts w:ascii="Georgia" w:hAnsi="Georgia"/>
+          <w:sz w:val="20"/>
+          <w:szCs w:val="20"/>
+        </w:rPr>
+      </w:pPr>
+      <w:r>
+        <w:rPr>
+          <w:rFonts w:eastAsia="Songti SC" w:cs="Arial Unicode MS" w:ascii="Georgia" w:hAnsi="Georgia"/>
+          <w:b/>
+          <w:bCs/>
+          <w:i w:val="false"/>
+          <w:iCs w:val="false"/>
+          <w:color w:val="auto"/>
+          <w:kern w:val="2"/>
+          <w:sz w:val="18"/>
+          <w:szCs w:val="18"/>
+          <w:u w:val="none"/>
+          <w:lang w:val="en-US" w:eastAsia="zh-CN" w:bidi="hi-IN"/>
+        </w:rPr>
+        <w:t xml:space="preserve"> </w:t>
+      </w:r>
+      <w:r>
+        <w:rPr>
+          <w:rFonts w:eastAsia="Songti SC" w:cs="Arial Unicode MS" w:ascii="Georgia" w:hAnsi="Georgia"/>
+          <w:b/>
+          <w:bCs/>
+          <w:i w:val="false"/>
+          <w:iCs w:val="false"/>
+          <w:color w:val="auto"/>
+          <w:kern w:val="2"/>
+          <w:sz w:val="18"/>
+          <w:szCs w:val="18"/>
+          <w:u w:val="none"/>
+          <w:lang w:val="en-US" w:eastAsia="zh-CN" w:bidi="hi-IN"/>
+        </w:rPr>
+        <w:t>hp-stat</w:t>
+        <w:tab/>
+      </w:r>
+      <w:r>
+        <w:rPr>
+          <w:rFonts w:eastAsia="Songti SC" w:cs="Arial Unicode MS" w:ascii="Georgia" w:hAnsi="Georgia"/>
+          <w:b/>
+          <w:bCs/>
+          <w:i w:val="false"/>
+          <w:iCs w:val="false"/>
+          <w:color w:val="auto"/>
+          <w:kern w:val="2"/>
+          <w:sz w:val="20"/>
+          <w:szCs w:val="20"/>
+          <w:u w:val="none"/>
+          <w:lang w:val="en-US" w:eastAsia="zh-CN" w:bidi="hi-IN"/>
+        </w:rPr>
+        <w:tab/>
+      </w:r>
+      <w:r>
+        <w:rPr>
+          <w:rFonts w:eastAsia="Songti SC" w:cs="Arial Unicode MS" w:ascii="Georgia" w:hAnsi="Georgia"/>
+          <w:b w:val="false"/>
+          <w:bCs w:val="false"/>
+          <w:i/>
+          <w:iCs/>
+          <w:color w:val="auto"/>
+          <w:kern w:val="2"/>
+          <w:sz w:val="18"/>
+          <w:szCs w:val="18"/>
+          <w:u w:val="none"/>
+          <w:lang w:val="en-US" w:eastAsia="zh-CN" w:bidi="hi-IN"/>
+        </w:rPr>
+        <w:t>vector</w:t>
+      </w:r>
+      <w:r>
+        <w:rPr>
+          <w:rFonts w:eastAsia="Songti SC" w:cs="Arial Unicode MS" w:ascii="Georgia" w:hAnsi="Georgia"/>
+          <w:b w:val="false"/>
+          <w:bCs w:val="false"/>
+          <w:i/>
+          <w:iCs/>
+          <w:color w:val="auto"/>
+          <w:kern w:val="2"/>
+          <w:sz w:val="20"/>
+          <w:szCs w:val="20"/>
+          <w:u w:val="none"/>
+          <w:lang w:val="en-US" w:eastAsia="zh-CN" w:bidi="hi-IN"/>
+        </w:rPr>
+        <w:t xml:space="preserve">, </w:t>
+      </w:r>
+      <w:r>
+        <w:rPr>
+          <w:rFonts w:eastAsia="Songti SC" w:cs="Arial Unicode MS" w:ascii="Georgia" w:hAnsi="Georgia"/>
+          <w:b w:val="false"/>
+          <w:bCs w:val="false"/>
+          <w:i w:val="false"/>
+          <w:iCs w:val="false"/>
+          <w:color w:val="auto"/>
+          <w:kern w:val="2"/>
+          <w:sz w:val="18"/>
+          <w:szCs w:val="18"/>
+          <w:u w:val="none"/>
+          <w:lang w:val="en-US" w:eastAsia="zh-CN" w:bidi="hi-IN"/>
+        </w:rPr>
+        <w:t>heap allocations</w:t>
+      </w:r>
+      <w:r>
+        <w:rPr>
+          <w:sz w:val="16"/>
+          <w:szCs w:val="16"/>
+        </w:rPr>
+        <w:tab/>
+      </w:r>
+    </w:p>
+    <w:p>
+      <w:pPr>
+        <w:pStyle w:val="Normal"/>
+        <w:rPr>
+          <w:rFonts w:ascii="Georgia" w:hAnsi="Georgia"/>
+          <w:sz w:val="20"/>
+          <w:szCs w:val="20"/>
+        </w:rPr>
+      </w:pPr>
+      <w:r>
+        <w:rPr>
+          <w:rFonts w:eastAsia="Songti SC" w:cs="Arial Unicode MS" w:ascii="Courier New" w:hAnsi="Courier New"/>
+          <w:b/>
+          <w:bCs/>
+          <w:i w:val="false"/>
+          <w:iCs w:val="false"/>
+          <w:color w:val="auto"/>
+          <w:kern w:val="2"/>
+          <w:sz w:val="16"/>
+          <w:szCs w:val="16"/>
+          <w:u w:val="none"/>
+          <w:lang w:val="en-US" w:eastAsia="zh-CN" w:bidi="hi-IN"/>
+        </w:rPr>
+        <w:tab/>
+        <w:tab/>
+      </w:r>
+      <w:r>
+        <w:rPr>
+          <w:rFonts w:eastAsia="Songti SC" w:cs="Arial Unicode MS" w:ascii="Andale Mono" w:hAnsi="Andale Mono"/>
+          <w:b w:val="false"/>
+          <w:bCs w:val="false"/>
+          <w:i w:val="false"/>
+          <w:iCs w:val="false"/>
+          <w:color w:val="auto"/>
+          <w:kern w:val="2"/>
+          <w:sz w:val="16"/>
+          <w:szCs w:val="16"/>
+          <w:u w:val="none"/>
+          <w:lang w:val="en-US" w:eastAsia="zh-CN" w:bidi="hi-IN"/>
+        </w:rPr>
+        <w:t xml:space="preserve">#(:t </w:t>
+      </w:r>
+      <w:r>
+        <w:rPr>
+          <w:rFonts w:eastAsia="Songti SC" w:cs="Arial Unicode MS" w:ascii="Andale Mono" w:hAnsi="Andale Mono"/>
+          <w:b w:val="false"/>
+          <w:bCs w:val="false"/>
+          <w:i/>
+          <w:iCs/>
+          <w:color w:val="auto"/>
+          <w:kern w:val="2"/>
+          <w:sz w:val="16"/>
+          <w:szCs w:val="16"/>
+          <w:u w:val="none"/>
+          <w:lang w:val="en-US" w:eastAsia="zh-CN" w:bidi="hi-IN"/>
+        </w:rPr>
+        <w:t>type</w:t>
+      </w:r>
+      <w:r>
+        <w:rPr>
+          <w:rFonts w:eastAsia="Songti SC" w:cs="Arial Unicode MS" w:ascii="Andale Mono" w:hAnsi="Andale Mono"/>
+          <w:b w:val="false"/>
+          <w:bCs w:val="false"/>
+          <w:i w:val="false"/>
+          <w:iCs w:val="false"/>
+          <w:color w:val="auto"/>
+          <w:kern w:val="2"/>
+          <w:sz w:val="16"/>
+          <w:szCs w:val="16"/>
+          <w:u w:val="none"/>
+          <w:lang w:val="en-US" w:eastAsia="zh-CN" w:bidi="hi-IN"/>
+        </w:rPr>
+        <w:t xml:space="preserve"> </w:t>
+      </w:r>
+      <w:r>
+        <w:rPr>
+          <w:rFonts w:eastAsia="Songti SC" w:cs="Arial Unicode MS" w:ascii="Andale Mono" w:hAnsi="Andale Mono"/>
+          <w:b w:val="false"/>
+          <w:bCs w:val="false"/>
+          <w:i/>
+          <w:iCs/>
+          <w:color w:val="auto"/>
+          <w:kern w:val="2"/>
+          <w:sz w:val="16"/>
+          <w:szCs w:val="16"/>
+          <w:u w:val="none"/>
+          <w:lang w:val="en-US" w:eastAsia="zh-CN" w:bidi="hi-IN"/>
+        </w:rPr>
+        <w:t>total</w:t>
+      </w:r>
+      <w:r>
+        <w:rPr>
+          <w:rFonts w:eastAsia="Songti SC" w:cs="Arial Unicode MS" w:ascii="Andale Mono" w:hAnsi="Andale Mono"/>
+          <w:b w:val="false"/>
+          <w:bCs w:val="false"/>
+          <w:i w:val="false"/>
+          <w:iCs w:val="false"/>
+          <w:color w:val="auto"/>
+          <w:kern w:val="2"/>
+          <w:sz w:val="16"/>
+          <w:szCs w:val="16"/>
+          <w:u w:val="none"/>
+          <w:lang w:val="en-US" w:eastAsia="zh-CN" w:bidi="hi-IN"/>
+        </w:rPr>
+        <w:t xml:space="preserve"> </w:t>
+      </w:r>
+      <w:r>
+        <w:rPr>
+          <w:rFonts w:eastAsia="Songti SC" w:cs="Arial Unicode MS" w:ascii="Andale Mono" w:hAnsi="Andale Mono"/>
+          <w:b w:val="false"/>
+          <w:bCs w:val="false"/>
+          <w:i/>
+          <w:iCs/>
+          <w:color w:val="auto"/>
+          <w:kern w:val="2"/>
+          <w:sz w:val="16"/>
+          <w:szCs w:val="16"/>
+          <w:u w:val="none"/>
+          <w:lang w:val="en-US" w:eastAsia="zh-CN" w:bidi="hi-IN"/>
+        </w:rPr>
+        <w:t>alloc</w:t>
+      </w:r>
+      <w:r>
+        <w:rPr>
+          <w:rFonts w:eastAsia="Songti SC" w:cs="Arial Unicode MS" w:ascii="Andale Mono" w:hAnsi="Andale Mono"/>
+          <w:b w:val="false"/>
+          <w:bCs w:val="false"/>
+          <w:i w:val="false"/>
+          <w:iCs w:val="false"/>
+          <w:color w:val="auto"/>
+          <w:kern w:val="2"/>
+          <w:sz w:val="16"/>
+          <w:szCs w:val="16"/>
+          <w:u w:val="none"/>
+          <w:lang w:val="en-US" w:eastAsia="zh-CN" w:bidi="hi-IN"/>
+        </w:rPr>
+        <w:t xml:space="preserve"> </w:t>
+      </w:r>
+      <w:r>
+        <w:rPr>
+          <w:rFonts w:eastAsia="Songti SC" w:cs="Arial Unicode MS" w:ascii="Andale Mono" w:hAnsi="Andale Mono"/>
+          <w:b w:val="false"/>
+          <w:bCs w:val="false"/>
+          <w:i/>
+          <w:iCs/>
+          <w:color w:val="auto"/>
+          <w:kern w:val="2"/>
+          <w:sz w:val="16"/>
+          <w:szCs w:val="16"/>
+          <w:u w:val="none"/>
+          <w:lang w:val="en-US" w:eastAsia="zh-CN" w:bidi="hi-IN"/>
+        </w:rPr>
+        <w:t>in-use</w:t>
+      </w:r>
+      <w:r>
+        <w:rPr>
+          <w:rFonts w:eastAsia="Songti SC" w:cs="Arial Unicode MS" w:ascii="Andale Mono" w:hAnsi="Andale Mono"/>
+          <w:b w:val="false"/>
+          <w:bCs w:val="false"/>
+          <w:i w:val="false"/>
+          <w:iCs w:val="false"/>
+          <w:color w:val="auto"/>
+          <w:kern w:val="2"/>
+          <w:sz w:val="16"/>
+          <w:szCs w:val="16"/>
+          <w:u w:val="none"/>
+          <w:lang w:val="en-US" w:eastAsia="zh-CN" w:bidi="hi-IN"/>
+        </w:rPr>
+        <w:t>)</w:t>
+      </w:r>
+    </w:p>
+    <w:p>
+      <w:pPr>
+        <w:pStyle w:val="Normal"/>
+        <w:rPr>
+          <w:rFonts w:ascii="Georgia" w:hAnsi="Georgia"/>
+          <w:sz w:val="16"/>
+          <w:szCs w:val="16"/>
+        </w:rPr>
+      </w:pPr>
+      <w:r>
+        <w:rPr>
+          <w:rFonts w:ascii="Georgia" w:hAnsi="Georgia"/>
+          <w:sz w:val="16"/>
+          <w:szCs w:val="16"/>
+        </w:rPr>
+      </w:r>
+    </w:p>
+    <w:p>
+      <w:pPr>
+        <w:pStyle w:val="Normal"/>
+        <w:rPr>
+          <w:rFonts w:ascii="Georgia" w:hAnsi="Georgia"/>
+          <w:sz w:val="20"/>
+          <w:szCs w:val="20"/>
+        </w:rPr>
+      </w:pPr>
+      <w:r>
+        <w:rPr>
+          <w:rFonts w:eastAsia="Songti SC" w:cs="Arial Unicode MS" w:ascii="Georgia" w:hAnsi="Georgia"/>
+          <w:b/>
+          <w:bCs/>
+          <w:i w:val="false"/>
+          <w:iCs w:val="false"/>
+          <w:color w:val="auto"/>
+          <w:kern w:val="2"/>
+          <w:sz w:val="18"/>
+          <w:szCs w:val="18"/>
+          <w:u w:val="none"/>
+          <w:lang w:val="en-US" w:eastAsia="zh-CN" w:bidi="hi-IN"/>
+        </w:rPr>
+        <w:t xml:space="preserve"> </w:t>
+      </w:r>
+      <w:r>
+        <w:rPr>
+          <w:rFonts w:eastAsia="Songti SC" w:cs="Arial Unicode MS" w:ascii="Georgia" w:hAnsi="Georgia"/>
+          <w:b/>
+          <w:bCs/>
+          <w:i w:val="false"/>
+          <w:iCs w:val="false"/>
+          <w:color w:val="auto"/>
+          <w:kern w:val="2"/>
+          <w:sz w:val="18"/>
+          <w:szCs w:val="18"/>
+          <w:u w:val="none"/>
+          <w:lang w:val="en-US" w:eastAsia="zh-CN" w:bidi="hi-IN"/>
+        </w:rPr>
+        <w:t>hp-size</w:t>
+      </w:r>
+      <w:r>
+        <w:rPr>
+          <w:rFonts w:eastAsia="Songti SC" w:cs="Arial Unicode MS" w:ascii="Georgia" w:hAnsi="Georgia"/>
+          <w:b/>
+          <w:bCs/>
+          <w:i w:val="false"/>
+          <w:iCs w:val="false"/>
+          <w:color w:val="auto"/>
+          <w:kern w:val="2"/>
+          <w:sz w:val="20"/>
+          <w:szCs w:val="20"/>
+          <w:u w:val="none"/>
+          <w:lang w:val="en-US" w:eastAsia="zh-CN" w:bidi="hi-IN"/>
+        </w:rPr>
+        <w:tab/>
+        <w:t xml:space="preserve"> </w:t>
       </w:r>
       <w:r>
         <w:rPr>
@@ -3485,7 +3636,6 @@
         <w:pStyle w:val="Normal"/>
         <w:rPr>
           <w:b/>
-          <w:b/>
           <w:bCs/>
         </w:rPr>
       </w:pPr>
@@ -3550,40 +3700,6 @@
           <w:szCs w:val="18"/>
         </w:rPr>
         <w:t xml:space="preserve"> </w:t>
-      </w:r>
-    </w:p>
-    <w:p>
-      <w:pPr>
-        <w:pStyle w:val="Normal"/>
-        <w:rPr>
-          <w:rFonts w:ascii="Georgia" w:hAnsi="Georgia"/>
-          <w:sz w:val="16"/>
-          <w:szCs w:val="16"/>
-        </w:rPr>
-      </w:pPr>
-      <w:r>
-        <w:rPr>
-          <w:rFonts w:ascii="Georgia" w:hAnsi="Georgia"/>
-          <w:sz w:val="16"/>
-          <w:szCs w:val="16"/>
-        </w:rPr>
-      </w:r>
-    </w:p>
-    <w:p>
-      <w:pPr>
-        <w:pStyle w:val="Normal"/>
-        <w:rPr>
-          <w:rFonts w:ascii="Georgia" w:hAnsi="Georgia"/>
-          <w:sz w:val="16"/>
-          <w:szCs w:val="16"/>
-        </w:rPr>
-      </w:pPr>
-      <w:r>
-        <w:rPr>
-          <w:rFonts w:ascii="Georgia" w:hAnsi="Georgia"/>
-          <w:sz w:val="16"/>
-          <w:szCs w:val="16"/>
-        </w:rPr>
       </w:r>
     </w:p>
     <w:p>
@@ -4851,7 +4967,6 @@
         <w:rPr>
           <w:rFonts w:ascii="Georgia" w:hAnsi="Georgia"/>
           <w:b w:val="false"/>
-          <w:b w:val="false"/>
           <w:i w:val="false"/>
           <w:i w:val="false"/>
           <w:iCs w:val="false"/>
@@ -7260,7 +7375,6 @@
         <w:rPr>
           <w:rFonts w:ascii="Georgia" w:hAnsi="Georgia" w:eastAsia="Songti SC" w:cs="Arial Unicode MS"/>
           <w:b w:val="false"/>
-          <w:b w:val="false"/>
           <w:bCs w:val="false"/>
           <w:i/>
           <w:i/>
@@ -7297,7 +7411,6 @@
         <w:rPr>
           <w:rFonts w:ascii="Georgia" w:hAnsi="Georgia" w:eastAsia="Songti SC" w:cs="Arial Unicode MS"/>
           <w:b w:val="false"/>
-          <w:b w:val="false"/>
           <w:bCs w:val="false"/>
           <w:i/>
           <w:i/>
@@ -7400,7 +7513,6 @@
         <w:rPr>
           <w:rFonts w:ascii="Georgia" w:hAnsi="Georgia"/>
           <w:b/>
-          <w:b/>
           <w:bCs/>
           <w:i/>
           <w:i/>
@@ -8468,7 +8580,6 @@
         <w:rPr>
           <w:rFonts w:ascii="Georgia" w:hAnsi="Georgia"/>
           <w:b/>
-          <w:b/>
           <w:bCs/>
           <w:sz w:val="16"/>
           <w:szCs w:val="16"/>
@@ -10950,7 +11061,6 @@
         <w:pStyle w:val="Normal"/>
         <w:rPr>
           <w:rFonts w:ascii="Georgia" w:hAnsi="Georgia"/>
-          <w:b w:val="false"/>
           <w:b w:val="false"/>
           <w:bCs w:val="false"/>
           <w:i w:val="false"/>
@@ -12513,7 +12623,6 @@
         <w:rPr>
           <w:rFonts w:ascii="Andale Mono" w:hAnsi="Andale Mono"/>
           <w:b w:val="false"/>
-          <w:b w:val="false"/>
           <w:bCs w:val="false"/>
           <w:sz w:val="16"/>
           <w:szCs w:val="16"/>
@@ -12543,7 +12652,6 @@
         <w:rPr>
           <w:rFonts w:ascii="Andale Mono" w:hAnsi="Andale Mono"/>
           <w:b w:val="false"/>
-          <w:b w:val="false"/>
           <w:bCs w:val="false"/>
           <w:sz w:val="16"/>
           <w:szCs w:val="16"/>
@@ -12573,7 +12681,6 @@
         <w:rPr>
           <w:rFonts w:ascii="Andale Mono" w:hAnsi="Andale Mono"/>
           <w:b w:val="false"/>
-          <w:b w:val="false"/>
           <w:bCs w:val="false"/>
           <w:sz w:val="16"/>
           <w:szCs w:val="16"/>
@@ -12602,7 +12709,6 @@
         <w:pStyle w:val="Normal"/>
         <w:rPr>
           <w:rFonts w:ascii="Andale Mono" w:hAnsi="Andale Mono"/>
-          <w:b w:val="false"/>
           <w:b w:val="false"/>
           <w:bCs w:val="false"/>
           <w:sz w:val="16"/>
@@ -12691,7 +12797,6 @@
         <w:rPr>
           <w:rFonts w:ascii="Georgia" w:hAnsi="Georgia"/>
           <w:b/>
-          <w:b/>
           <w:bCs/>
           <w:i w:val="false"/>
           <w:i w:val="false"/>
@@ -13049,7 +13154,6 @@
         <w:rPr>
           <w:rFonts w:ascii="Georgia" w:hAnsi="Georgia"/>
           <w:b w:val="false"/>
-          <w:b w:val="false"/>
           <w:bCs w:val="false"/>
           <w:i/>
           <w:i/>
@@ -13341,7 +13445,6 @@
         <w:ind w:left="0" w:right="0" w:hanging="0"/>
         <w:rPr>
           <w:rFonts w:ascii="Courier New" w:hAnsi="Courier New"/>
-          <w:b/>
           <w:b/>
           <w:bCs/>
           <w:i w:val="false"/>
@@ -15740,7 +15843,6 @@
         <w:rPr>
           <w:rFonts w:ascii="Georgia" w:hAnsi="Georgia" w:eastAsia="Songti SC" w:cs="Arial Unicode MS"/>
           <w:b/>
-          <w:b/>
           <w:bCs/>
           <w:i w:val="false"/>
           <w:i w:val="false"/>
@@ -16098,7 +16200,6 @@
         <w:rPr>
           <w:rFonts w:ascii="Georgia" w:hAnsi="Georgia"/>
           <w:b w:val="false"/>
-          <w:b w:val="false"/>
           <w:i w:val="false"/>
           <w:i w:val="false"/>
           <w:iCs w:val="false"/>
@@ -16268,7 +16369,6 @@
         <w:pStyle w:val="Normal"/>
         <w:rPr>
           <w:rFonts w:ascii="Georgia" w:hAnsi="Georgia"/>
-          <w:b w:val="false"/>
           <w:b w:val="false"/>
           <w:i w:val="false"/>
           <w:i w:val="false"/>
@@ -16382,7 +16482,6 @@
         <w:rPr>
           <w:rFonts w:ascii="Georgia" w:hAnsi="Georgia"/>
           <w:b/>
-          <w:b/>
           <w:bCs/>
           <w:sz w:val="16"/>
           <w:szCs w:val="16"/>
@@ -16798,33 +16897,31 @@
         <w:rPr>
           <w:rFonts w:ascii="Georgia" w:hAnsi="Georgia"/>
           <w:b w:val="false"/>
-          <w:b w:val="false"/>
-          <w:bCs w:val="false"/>
-          <w:i/>
-          <w:i/>
-          <w:iCs/>
-          <w:sz w:val="16"/>
-          <w:szCs w:val="16"/>
-        </w:rPr>
-      </w:pPr>
-      <w:r>
-        <w:rPr>
-          <w:rFonts w:ascii="Georgia" w:hAnsi="Georgia"/>
-          <w:b w:val="false"/>
-          <w:bCs w:val="false"/>
-          <w:i/>
-          <w:iCs/>
-          <w:sz w:val="16"/>
-          <w:szCs w:val="16"/>
-        </w:rPr>
-      </w:r>
-    </w:p>
-    <w:p>
-      <w:pPr>
-        <w:pStyle w:val="Normal"/>
-        <w:rPr>
-          <w:rFonts w:ascii="Andale Mono" w:hAnsi="Andale Mono"/>
-          <w:b w:val="false"/>
+          <w:bCs w:val="false"/>
+          <w:i/>
+          <w:i/>
+          <w:iCs/>
+          <w:sz w:val="16"/>
+          <w:szCs w:val="16"/>
+        </w:rPr>
+      </w:pPr>
+      <w:r>
+        <w:rPr>
+          <w:rFonts w:ascii="Georgia" w:hAnsi="Georgia"/>
+          <w:b w:val="false"/>
+          <w:bCs w:val="false"/>
+          <w:i/>
+          <w:iCs/>
+          <w:sz w:val="16"/>
+          <w:szCs w:val="16"/>
+        </w:rPr>
+      </w:r>
+    </w:p>
+    <w:p>
+      <w:pPr>
+        <w:pStyle w:val="Normal"/>
+        <w:rPr>
+          <w:rFonts w:ascii="Andale Mono" w:hAnsi="Andale Mono"/>
           <w:b w:val="false"/>
           <w:bCs w:val="false"/>
         </w:rPr>
@@ -16893,7 +16990,6 @@
         <w:rPr>
           <w:rFonts w:ascii="Andale Mono" w:hAnsi="Andale Mono"/>
           <w:b w:val="false"/>
-          <w:b w:val="false"/>
           <w:bCs w:val="false"/>
           <w:i/>
           <w:i/>
@@ -16920,7 +17016,6 @@
         <w:rPr>
           <w:rFonts w:ascii="Andale Mono" w:hAnsi="Andale Mono"/>
           <w:b w:val="false"/>
-          <w:b w:val="false"/>
           <w:bCs w:val="false"/>
         </w:rPr>
       </w:pPr>
@@ -16943,7 +17038,6 @@
         <w:rPr>
           <w:rFonts w:ascii="Andale Mono" w:hAnsi="Andale Mono"/>
           <w:b w:val="false"/>
-          <w:b w:val="false"/>
           <w:bCs w:val="false"/>
           <w:i/>
           <w:i/>
@@ -16970,7 +17064,6 @@
         <w:rPr>
           <w:rFonts w:ascii="Andale Mono" w:hAnsi="Andale Mono"/>
           <w:b w:val="false"/>
-          <w:b w:val="false"/>
           <w:bCs w:val="false"/>
         </w:rPr>
       </w:pPr>
@@ -16993,7 +17086,6 @@
         <w:rPr>
           <w:rFonts w:ascii="Andale Mono" w:hAnsi="Andale Mono"/>
           <w:b w:val="false"/>
-          <w:b w:val="false"/>
           <w:bCs w:val="false"/>
           <w:i/>
           <w:i/>
@@ -17020,7 +17112,6 @@
         <w:rPr>
           <w:rFonts w:ascii="Andale Mono" w:hAnsi="Andale Mono"/>
           <w:b w:val="false"/>
-          <w:b w:val="false"/>
           <w:bCs w:val="false"/>
         </w:rPr>
       </w:pPr>
@@ -17043,7 +17134,6 @@
         <w:rPr>
           <w:rFonts w:ascii="Andale Mono" w:hAnsi="Andale Mono"/>
           <w:b w:val="false"/>
-          <w:b w:val="false"/>
           <w:bCs w:val="false"/>
         </w:rPr>
       </w:pPr>
@@ -17066,7 +17156,6 @@
         <w:rPr>
           <w:rFonts w:ascii="Andale Mono" w:hAnsi="Andale Mono"/>
           <w:b w:val="false"/>
-          <w:b w:val="false"/>
           <w:bCs w:val="false"/>
         </w:rPr>
       </w:pPr>
@@ -17089,7 +17178,6 @@
         <w:rPr>
           <w:rFonts w:ascii="Andale Mono" w:hAnsi="Andale Mono"/>
           <w:b w:val="false"/>
-          <w:b w:val="false"/>
           <w:bCs w:val="false"/>
         </w:rPr>
       </w:pPr>
@@ -17112,7 +17200,6 @@
         <w:rPr>
           <w:rFonts w:ascii="Andale Mono" w:hAnsi="Andale Mono"/>
           <w:b w:val="false"/>
-          <w:b w:val="false"/>
           <w:bCs w:val="false"/>
         </w:rPr>
       </w:pPr>
@@ -17135,7 +17222,6 @@
         <w:rPr>
           <w:rFonts w:ascii="Andale Mono" w:hAnsi="Andale Mono"/>
           <w:b w:val="false"/>
-          <w:b w:val="false"/>
           <w:bCs w:val="false"/>
         </w:rPr>
       </w:pPr>
@@ -17158,7 +17244,6 @@
         <w:rPr>
           <w:rFonts w:ascii="Andale Mono" w:hAnsi="Andale Mono"/>
           <w:b w:val="false"/>
-          <w:b w:val="false"/>
           <w:bCs w:val="false"/>
         </w:rPr>
       </w:pPr>
@@ -17179,7 +17264,6 @@
         <w:rPr>
           <w:rFonts w:ascii="Andale Mono" w:hAnsi="Andale Mono"/>
           <w:b w:val="false"/>
-          <w:b w:val="false"/>
           <w:bCs w:val="false"/>
         </w:rPr>
       </w:pPr>
@@ -17200,7 +17284,6 @@
         <w:rPr>
           <w:rFonts w:ascii="Andale Mono" w:hAnsi="Andale Mono"/>
           <w:b w:val="false"/>
-          <w:b w:val="false"/>
           <w:bCs w:val="false"/>
         </w:rPr>
       </w:pPr>
@@ -17221,7 +17304,6 @@
         <w:rPr>
           <w:rFonts w:ascii="Andale Mono" w:hAnsi="Andale Mono"/>
           <w:b w:val="false"/>
-          <w:b w:val="false"/>
           <w:bCs w:val="false"/>
         </w:rPr>
       </w:pPr>
@@ -17242,7 +17324,6 @@
         <w:rPr>
           <w:rFonts w:ascii="Andale Mono" w:hAnsi="Andale Mono"/>
           <w:b w:val="false"/>
-          <w:b w:val="false"/>
           <w:bCs w:val="false"/>
         </w:rPr>
       </w:pPr>
@@ -17263,7 +17344,6 @@
         <w:rPr>
           <w:rFonts w:ascii="Andale Mono" w:hAnsi="Andale Mono"/>
           <w:b w:val="false"/>
-          <w:b w:val="false"/>
           <w:bCs w:val="false"/>
         </w:rPr>
       </w:pPr>
@@ -17284,7 +17364,6 @@
         <w:rPr>
           <w:rFonts w:ascii="Andale Mono" w:hAnsi="Andale Mono"/>
           <w:b w:val="false"/>
-          <w:b w:val="false"/>
           <w:bCs w:val="false"/>
         </w:rPr>
       </w:pPr>
@@ -17305,7 +17384,6 @@
         <w:rPr>
           <w:rFonts w:ascii="Andale Mono" w:hAnsi="Andale Mono"/>
           <w:b w:val="false"/>
-          <w:b w:val="false"/>
           <w:bCs w:val="false"/>
         </w:rPr>
       </w:pPr>
@@ -17326,28 +17404,26 @@
         <w:rPr>
           <w:rFonts w:ascii="Andale Mono" w:hAnsi="Andale Mono"/>
           <w:b w:val="false"/>
-          <w:b w:val="false"/>
-          <w:bCs w:val="false"/>
-          <w:sz w:val="16"/>
-          <w:szCs w:val="16"/>
-        </w:rPr>
-      </w:pPr>
-      <w:r>
-        <w:rPr>
-          <w:rFonts w:ascii="Andale Mono" w:hAnsi="Andale Mono"/>
-          <w:b w:val="false"/>
-          <w:bCs w:val="false"/>
-          <w:sz w:val="16"/>
-          <w:szCs w:val="16"/>
-        </w:rPr>
-      </w:r>
-    </w:p>
-    <w:p>
-      <w:pPr>
-        <w:pStyle w:val="Normal"/>
-        <w:rPr>
-          <w:rFonts w:ascii="Andale Mono" w:hAnsi="Andale Mono"/>
-          <w:b w:val="false"/>
+          <w:bCs w:val="false"/>
+          <w:sz w:val="16"/>
+          <w:szCs w:val="16"/>
+        </w:rPr>
+      </w:pPr>
+      <w:r>
+        <w:rPr>
+          <w:rFonts w:ascii="Andale Mono" w:hAnsi="Andale Mono"/>
+          <w:b w:val="false"/>
+          <w:bCs w:val="false"/>
+          <w:sz w:val="16"/>
+          <w:szCs w:val="16"/>
+        </w:rPr>
+      </w:r>
+    </w:p>
+    <w:p>
+      <w:pPr>
+        <w:pStyle w:val="Normal"/>
+        <w:rPr>
+          <w:rFonts w:ascii="Andale Mono" w:hAnsi="Andale Mono"/>
           <w:b w:val="false"/>
           <w:bCs w:val="false"/>
         </w:rPr>
@@ -17371,7 +17447,6 @@
         <w:rPr>
           <w:rFonts w:ascii="Andale Mono" w:hAnsi="Andale Mono"/>
           <w:b w:val="false"/>
-          <w:b w:val="false"/>
           <w:bCs w:val="false"/>
         </w:rPr>
       </w:pPr>
@@ -17394,7 +17469,6 @@
         <w:rPr>
           <w:rFonts w:ascii="Andale Mono" w:hAnsi="Andale Mono"/>
           <w:b w:val="false"/>
-          <w:b w:val="false"/>
           <w:bCs w:val="false"/>
         </w:rPr>
       </w:pPr>
@@ -17417,7 +17491,6 @@
         <w:rPr>
           <w:rFonts w:ascii="Andale Mono" w:hAnsi="Andale Mono"/>
           <w:b w:val="false"/>
-          <w:b w:val="false"/>
           <w:bCs w:val="false"/>
         </w:rPr>
       </w:pPr>
@@ -17440,7 +17513,6 @@
         <w:rPr>
           <w:rFonts w:ascii="Andale Mono" w:hAnsi="Andale Mono"/>
           <w:b w:val="false"/>
-          <w:b w:val="false"/>
           <w:bCs w:val="false"/>
         </w:rPr>
       </w:pPr>
@@ -17463,7 +17535,6 @@
         <w:rPr>
           <w:rFonts w:ascii="Andale Mono" w:hAnsi="Andale Mono"/>
           <w:b w:val="false"/>
-          <w:b w:val="false"/>
           <w:bCs w:val="false"/>
         </w:rPr>
       </w:pPr>
@@ -17486,7 +17557,6 @@
         <w:rPr>
           <w:rFonts w:ascii="Andale Mono" w:hAnsi="Andale Mono"/>
           <w:b w:val="false"/>
-          <w:b w:val="false"/>
           <w:bCs w:val="false"/>
         </w:rPr>
       </w:pPr>
@@ -17508,7 +17578,6 @@
         <w:pStyle w:val="Normal"/>
         <w:rPr>
           <w:rFonts w:ascii="Andale Mono" w:hAnsi="Andale Mono"/>
-          <w:b w:val="false"/>
           <w:b w:val="false"/>
           <w:bCs w:val="false"/>
         </w:rPr>
@@ -17637,7 +17706,6 @@
       <w:pPr>
         <w:pStyle w:val="Normal"/>
         <w:rPr>
-          <w:b w:val="false"/>
           <w:b w:val="false"/>
           <w:bCs w:val="false"/>
         </w:rPr>
@@ -17698,7 +17766,6 @@
         <w:pStyle w:val="Normal"/>
         <w:rPr>
           <w:b w:val="false"/>
-          <w:b w:val="false"/>
           <w:bCs w:val="false"/>
         </w:rPr>
       </w:pPr>
@@ -17757,26 +17824,24 @@
         <w:pStyle w:val="Normal"/>
         <w:rPr>
           <w:b w:val="false"/>
-          <w:b w:val="false"/>
-          <w:bCs w:val="false"/>
-          <w:sz w:val="16"/>
-          <w:szCs w:val="16"/>
-        </w:rPr>
-      </w:pPr>
-      <w:r>
-        <w:rPr>
-          <w:b w:val="false"/>
-          <w:bCs w:val="false"/>
-          <w:sz w:val="16"/>
-          <w:szCs w:val="16"/>
-        </w:rPr>
-      </w:r>
-    </w:p>
-    <w:p>
-      <w:pPr>
-        <w:pStyle w:val="Normal"/>
-        <w:rPr>
-          <w:b w:val="false"/>
+          <w:bCs w:val="false"/>
+          <w:sz w:val="16"/>
+          <w:szCs w:val="16"/>
+        </w:rPr>
+      </w:pPr>
+      <w:r>
+        <w:rPr>
+          <w:b w:val="false"/>
+          <w:bCs w:val="false"/>
+          <w:sz w:val="16"/>
+          <w:szCs w:val="16"/>
+        </w:rPr>
+      </w:r>
+    </w:p>
+    <w:p>
+      <w:pPr>
+        <w:pStyle w:val="Normal"/>
+        <w:rPr>
           <w:b w:val="false"/>
           <w:bCs w:val="false"/>
         </w:rPr>
@@ -17852,26 +17917,24 @@
         <w:pStyle w:val="Normal"/>
         <w:rPr>
           <w:b w:val="false"/>
-          <w:b w:val="false"/>
-          <w:bCs w:val="false"/>
-          <w:sz w:val="16"/>
-          <w:szCs w:val="16"/>
-        </w:rPr>
-      </w:pPr>
-      <w:r>
-        <w:rPr>
-          <w:b w:val="false"/>
-          <w:bCs w:val="false"/>
-          <w:sz w:val="16"/>
-          <w:szCs w:val="16"/>
-        </w:rPr>
-      </w:r>
-    </w:p>
-    <w:p>
-      <w:pPr>
-        <w:pStyle w:val="Normal"/>
-        <w:rPr>
-          <w:b w:val="false"/>
+          <w:bCs w:val="false"/>
+          <w:sz w:val="16"/>
+          <w:szCs w:val="16"/>
+        </w:rPr>
+      </w:pPr>
+      <w:r>
+        <w:rPr>
+          <w:b w:val="false"/>
+          <w:bCs w:val="false"/>
+          <w:sz w:val="16"/>
+          <w:szCs w:val="16"/>
+        </w:rPr>
+      </w:r>
+    </w:p>
+    <w:p>
+      <w:pPr>
+        <w:pStyle w:val="Normal"/>
+        <w:rPr>
           <w:b w:val="false"/>
           <w:bCs w:val="false"/>
         </w:rPr>
@@ -17963,7 +18026,6 @@
         <w:pStyle w:val="Normal"/>
         <w:rPr>
           <w:b w:val="false"/>
-          <w:b w:val="false"/>
           <w:bCs w:val="false"/>
         </w:rPr>
       </w:pPr>
@@ -18054,7 +18116,6 @@
         <w:pStyle w:val="Normal"/>
         <w:rPr>
           <w:b w:val="false"/>
-          <w:b w:val="false"/>
           <w:bCs w:val="false"/>
         </w:rPr>
       </w:pPr>
@@ -18145,7 +18206,6 @@
         <w:pStyle w:val="Normal"/>
         <w:rPr>
           <w:b w:val="false"/>
-          <w:b w:val="false"/>
           <w:bCs w:val="false"/>
         </w:rPr>
       </w:pPr>
@@ -18237,27 +18297,25 @@
         <w:rPr>
           <w:rFonts w:ascii="Andale Mono" w:hAnsi="Andale Mono"/>
           <w:b w:val="false"/>
-          <w:b w:val="false"/>
-          <w:bCs w:val="false"/>
-          <w:sz w:val="16"/>
-          <w:szCs w:val="16"/>
-        </w:rPr>
-      </w:pPr>
-      <w:r>
-        <w:rPr>
-          <w:rFonts w:ascii="Andale Mono" w:hAnsi="Andale Mono"/>
-          <w:b w:val="false"/>
-          <w:bCs w:val="false"/>
-          <w:sz w:val="16"/>
-          <w:szCs w:val="16"/>
-        </w:rPr>
-      </w:r>
-    </w:p>
-    <w:p>
-      <w:pPr>
-        <w:pStyle w:val="Normal"/>
-        <w:rPr>
-          <w:b w:val="false"/>
+          <w:bCs w:val="false"/>
+          <w:sz w:val="16"/>
+          <w:szCs w:val="16"/>
+        </w:rPr>
+      </w:pPr>
+      <w:r>
+        <w:rPr>
+          <w:rFonts w:ascii="Andale Mono" w:hAnsi="Andale Mono"/>
+          <w:b w:val="false"/>
+          <w:bCs w:val="false"/>
+          <w:sz w:val="16"/>
+          <w:szCs w:val="16"/>
+        </w:rPr>
+      </w:r>
+    </w:p>
+    <w:p>
+      <w:pPr>
+        <w:pStyle w:val="Normal"/>
+        <w:rPr>
           <w:b w:val="false"/>
           <w:bCs w:val="false"/>
         </w:rPr>
@@ -18334,7 +18392,6 @@
         <w:pStyle w:val="Normal"/>
         <w:rPr>
           <w:b w:val="false"/>
-          <w:b w:val="false"/>
           <w:bCs w:val="false"/>
         </w:rPr>
       </w:pPr>
@@ -18441,7 +18498,6 @@
         <w:pStyle w:val="Normal"/>
         <w:rPr>
           <w:b w:val="false"/>
-          <w:b w:val="false"/>
           <w:bCs w:val="false"/>
         </w:rPr>
       </w:pPr>
@@ -18548,22 +18604,20 @@
         <w:pStyle w:val="Normal"/>
         <w:rPr>
           <w:b w:val="false"/>
-          <w:b w:val="false"/>
-          <w:bCs w:val="false"/>
-        </w:rPr>
-      </w:pPr>
-      <w:r>
-        <w:rPr>
-          <w:b w:val="false"/>
-          <w:bCs w:val="false"/>
-        </w:rPr>
-      </w:r>
-    </w:p>
-    <w:p>
-      <w:pPr>
-        <w:pStyle w:val="Normal"/>
-        <w:rPr>
-          <w:b w:val="false"/>
+          <w:bCs w:val="false"/>
+        </w:rPr>
+      </w:pPr>
+      <w:r>
+        <w:rPr>
+          <w:b w:val="false"/>
+          <w:bCs w:val="false"/>
+        </w:rPr>
+      </w:r>
+    </w:p>
+    <w:p>
+      <w:pPr>
+        <w:pStyle w:val="Normal"/>
+        <w:rPr>
           <w:b w:val="false"/>
           <w:bCs w:val="false"/>
         </w:rPr>
@@ -18623,7 +18677,6 @@
         <w:pStyle w:val="Normal"/>
         <w:rPr>
           <w:b w:val="false"/>
-          <w:b w:val="false"/>
           <w:bCs w:val="false"/>
         </w:rPr>
       </w:pPr>
@@ -18698,7 +18751,6 @@
         <w:pStyle w:val="Normal"/>
         <w:rPr>
           <w:b w:val="false"/>
-          <w:b w:val="false"/>
           <w:bCs w:val="false"/>
         </w:rPr>
       </w:pPr>
@@ -18774,7 +18826,6 @@
         <w:pStyle w:val="Normal"/>
         <w:rPr>
           <w:b w:val="false"/>
-          <w:b w:val="false"/>
           <w:bCs w:val="false"/>
         </w:rPr>
       </w:pPr>
@@ -18834,7 +18885,6 @@
         <w:pStyle w:val="Normal"/>
         <w:rPr>
           <w:b w:val="false"/>
-          <w:b w:val="false"/>
           <w:bCs w:val="false"/>
         </w:rPr>
       </w:pPr>
@@ -18893,7 +18943,6 @@
         <w:pStyle w:val="Normal"/>
         <w:rPr>
           <w:b w:val="false"/>
-          <w:b w:val="false"/>
           <w:bCs w:val="false"/>
         </w:rPr>
       </w:pPr>
@@ -18952,7 +19001,6 @@
         <w:pStyle w:val="Normal"/>
         <w:rPr>
           <w:b w:val="false"/>
-          <w:b w:val="false"/>
           <w:bCs w:val="false"/>
         </w:rPr>
       </w:pPr>
@@ -19073,7 +19121,6 @@
         <w:pStyle w:val="Normal"/>
         <w:rPr>
           <w:b w:val="false"/>
-          <w:b w:val="false"/>
           <w:bCs w:val="false"/>
         </w:rPr>
       </w:pPr>
@@ -19133,7 +19180,6 @@
         <w:pStyle w:val="Normal"/>
         <w:rPr>
           <w:b w:val="false"/>
-          <w:b w:val="false"/>
           <w:bCs w:val="false"/>
         </w:rPr>
       </w:pPr>
@@ -19194,7 +19240,6 @@
         <w:rPr>
           <w:rFonts w:ascii="Andale Mono" w:hAnsi="Andale Mono"/>
           <w:b w:val="false"/>
-          <w:b w:val="false"/>
           <w:bCs w:val="false"/>
           <w:i w:val="false"/>
           <w:i w:val="false"/>
@@ -19228,7 +19273,6 @@
         <w:pStyle w:val="Normal"/>
         <w:rPr>
           <w:b w:val="false"/>
-          <w:b w:val="false"/>
           <w:bCs w:val="false"/>
         </w:rPr>
       </w:pPr>
@@ -19287,7 +19331,6 @@
         <w:pStyle w:val="Normal"/>
         <w:rPr>
           <w:b w:val="false"/>
-          <w:b w:val="false"/>
           <w:bCs w:val="false"/>
         </w:rPr>
       </w:pPr>
@@ -19329,7 +19372,6 @@
         <w:pStyle w:val="Normal"/>
         <w:rPr>
           <w:b w:val="false"/>
-          <w:b w:val="false"/>
           <w:bCs w:val="false"/>
         </w:rPr>
       </w:pPr>
@@ -19371,7 +19413,6 @@
         <w:pStyle w:val="Normal"/>
         <w:rPr>
           <w:b w:val="false"/>
-          <w:b w:val="false"/>
           <w:bCs w:val="false"/>
         </w:rPr>
       </w:pPr>
@@ -19413,7 +19454,6 @@
         <w:pStyle w:val="Normal"/>
         <w:rPr>
           <w:b w:val="false"/>
-          <w:b w:val="false"/>
           <w:bCs w:val="false"/>
         </w:rPr>
       </w:pPr>
@@ -19455,7 +19495,6 @@
         <w:pStyle w:val="Normal"/>
         <w:rPr>
           <w:b w:val="false"/>
-          <w:b w:val="false"/>
           <w:bCs w:val="false"/>
           <w:i w:val="false"/>
           <w:i w:val="false"/>
@@ -19488,7 +19527,6 @@
         <w:pStyle w:val="Normal"/>
         <w:rPr>
           <w:b w:val="false"/>
-          <w:b w:val="false"/>
           <w:bCs w:val="false"/>
         </w:rPr>
       </w:pPr>
@@ -19547,7 +19585,6 @@
         <w:pStyle w:val="Normal"/>
         <w:rPr>
           <w:b w:val="false"/>
-          <w:b w:val="false"/>
           <w:bCs w:val="false"/>
         </w:rPr>
       </w:pPr>
@@ -19589,7 +19626,6 @@
         <w:pStyle w:val="Normal"/>
         <w:rPr>
           <w:b w:val="false"/>
-          <w:b w:val="false"/>
           <w:bCs w:val="false"/>
         </w:rPr>
       </w:pPr>
@@ -19631,7 +19667,6 @@
         <w:pStyle w:val="Normal"/>
         <w:rPr>
           <w:b w:val="false"/>
-          <w:b w:val="false"/>
           <w:bCs w:val="false"/>
         </w:rPr>
       </w:pPr>
@@ -19673,7 +19708,6 @@
         <w:pStyle w:val="Normal"/>
         <w:rPr>
           <w:b w:val="false"/>
-          <w:b w:val="false"/>
           <w:bCs w:val="false"/>
         </w:rPr>
       </w:pPr>
@@ -19716,7 +19750,6 @@
         <w:rPr>
           <w:rFonts w:ascii="Courier New" w:hAnsi="Courier New"/>
           <w:b w:val="false"/>
-          <w:b w:val="false"/>
           <w:bCs w:val="false"/>
           <w:sz w:val="16"/>
           <w:szCs w:val="16"/>
@@ -19840,7 +19873,6 @@
         <w:rPr>
           <w:rFonts w:ascii="Courier New" w:hAnsi="Courier New" w:eastAsia="Songti SC" w:cs="Arial Unicode MS"/>
           <w:b w:val="false"/>
-          <w:b w:val="false"/>
           <w:bCs w:val="false"/>
           <w:i/>
           <w:i/>
@@ -19876,7 +19908,6 @@
         <w:rPr>
           <w:rFonts w:ascii="Andale Mono" w:hAnsi="Andale Mono"/>
           <w:b w:val="false"/>
-          <w:b w:val="false"/>
           <w:bCs w:val="false"/>
         </w:rPr>
       </w:pPr>
@@ -19951,7 +19982,6 @@
         <w:rPr>
           <w:rFonts w:ascii="Andale Mono" w:hAnsi="Andale Mono"/>
           <w:b w:val="false"/>
-          <w:b w:val="false"/>
           <w:bCs w:val="false"/>
         </w:rPr>
       </w:pPr>
@@ -19995,7 +20025,6 @@
         <w:rPr>
           <w:rFonts w:ascii="Andale Mono" w:hAnsi="Andale Mono"/>
           <w:b w:val="false"/>
-          <w:b w:val="false"/>
           <w:bCs w:val="false"/>
         </w:rPr>
       </w:pPr>
@@ -20039,7 +20068,6 @@
         <w:rPr>
           <w:rFonts w:ascii="Andale Mono" w:hAnsi="Andale Mono"/>
           <w:b w:val="false"/>
-          <w:b w:val="false"/>
           <w:bCs w:val="false"/>
         </w:rPr>
       </w:pPr>
@@ -20083,7 +20111,6 @@
         <w:rPr>
           <w:rFonts w:ascii="Andale Mono" w:hAnsi="Andale Mono"/>
           <w:b w:val="false"/>
-          <w:b w:val="false"/>
           <w:bCs w:val="false"/>
         </w:rPr>
       </w:pPr>
@@ -20127,7 +20154,6 @@
         <w:rPr>
           <w:rFonts w:ascii="Andale Mono" w:hAnsi="Andale Mono"/>
           <w:b w:val="false"/>
-          <w:b w:val="false"/>
           <w:bCs w:val="false"/>
         </w:rPr>
       </w:pPr>
@@ -20171,7 +20197,6 @@
         <w:rPr>
           <w:rFonts w:ascii="Andale Mono" w:hAnsi="Andale Mono"/>
           <w:b w:val="false"/>
-          <w:b w:val="false"/>
           <w:bCs w:val="false"/>
         </w:rPr>
       </w:pPr>
@@ -20215,7 +20240,6 @@
         <w:rPr>
           <w:rFonts w:ascii="Andale Mono" w:hAnsi="Andale Mono"/>
           <w:b w:val="false"/>
-          <w:b w:val="false"/>
           <w:bCs w:val="false"/>
         </w:rPr>
       </w:pPr>
@@ -20259,7 +20283,6 @@
         <w:rPr>
           <w:rFonts w:ascii="Andale Mono" w:hAnsi="Andale Mono"/>
           <w:b w:val="false"/>
-          <w:b w:val="false"/>
           <w:bCs w:val="false"/>
         </w:rPr>
       </w:pPr>
@@ -20302,7 +20325,6 @@
         <w:ind w:left="0" w:right="0" w:hanging="0"/>
         <w:rPr>
           <w:rFonts w:ascii="Andale Mono" w:hAnsi="Andale Mono"/>
-          <w:b w:val="false"/>
           <w:b w:val="false"/>
           <w:bCs w:val="false"/>
         </w:rPr>

</xml_diff>

<commit_message>
#556 - docs: document runtime commandline config string
</commit_message>
<xml_diff>
--- a/doc/refcards/mu-ref.docx
+++ b/doc/refcards/mu-ref.docx
@@ -66,7 +66,7 @@
           <w:tab w:val="left" w:pos="4110" w:leader="none"/>
         </w:tabs>
         <w:suppressAutoHyphens w:val="true"/>
-        <w:overflowPunct w:val="false"/>
+        <w:overflowPunct w:val="true"/>
         <w:bidi w:val="0"/>
         <w:spacing w:before="0" w:after="0"/>
         <w:ind w:left="0" w:right="0" w:hanging="0"/>
@@ -297,7 +297,7 @@
           <w:sz w:val="16"/>
           <w:szCs w:val="16"/>
         </w:rPr>
-        <w:t>0.0.22</w:t>
+        <w:t>0.0.23</w:t>
       </w:r>
     </w:p>
     <w:p>
@@ -2415,15 +2415,7 @@
         </w:rPr>
         <w:tab/>
         <w:tab/>
-        <w:t xml:space="preserve">#(:t </w:t>
-      </w:r>
-      <w:r>
-        <w:rPr>
-          <w:rFonts w:ascii="Andale Mono" w:hAnsi="Andale Mono"/>
-          <w:sz w:val="16"/>
-          <w:szCs w:val="16"/>
-        </w:rPr>
-        <w:t xml:space="preserve">type </w:t>
+        <w:t xml:space="preserve">#(:t type </w:t>
       </w:r>
       <w:r>
         <w:rPr>
@@ -4259,7 +4251,7 @@
           <w:u w:val="none"/>
           <w:shd w:fill="333333" w:val="clear"/>
         </w:rPr>
-        <w:t>                           </w:t>
+        <w:t>                          </w:t>
       </w:r>
       <w:r>
         <w:rPr>
@@ -5065,7 +5057,7 @@
           <w:szCs w:val="20"/>
           <w:shd w:fill="333333" w:val="clear"/>
         </w:rPr>
-        <w:t>Forms                                                 </w:t>
+        <w:t>Forms                                                </w:t>
       </w:r>
     </w:p>
     <w:p>
@@ -5754,7 +5746,7 @@
           <w:szCs w:val="20"/>
           <w:shd w:fill="333333" w:val="clear"/>
         </w:rPr>
-        <w:t>           </w:t>
+        <w:t>          </w:t>
       </w:r>
     </w:p>
     <w:p>
@@ -10466,7 +10458,7 @@
           <w:u w:val="none"/>
           <w:shd w:fill="333333" w:val="clear"/>
         </w:rPr>
-        <w:t>       </w:t>
+        <w:t>      </w:t>
       </w:r>
     </w:p>
     <w:p>
@@ -11141,7 +11133,7 @@
           <w:szCs w:val="20"/>
           <w:shd w:fill="333333" w:val="clear"/>
         </w:rPr>
-        <w:t xml:space="preserve">                                                    </w:t>
+        <w:t xml:space="preserve">                                                   </w:t>
       </w:r>
     </w:p>
     <w:p>
@@ -15721,24 +15713,6 @@
         <w:pStyle w:val="Normal"/>
         <w:ind w:left="0" w:right="0" w:hanging="0"/>
         <w:rPr>
-          <w:rFonts w:ascii="Georgia" w:hAnsi="Georgia"/>
-          <w:sz w:val="16"/>
-          <w:szCs w:val="16"/>
-        </w:rPr>
-      </w:pPr>
-      <w:r>
-        <w:rPr>
-          <w:rFonts w:ascii="Georgia" w:hAnsi="Georgia"/>
-          <w:sz w:val="16"/>
-          <w:szCs w:val="16"/>
-        </w:rPr>
-      </w:r>
-    </w:p>
-    <w:p>
-      <w:pPr>
-        <w:pStyle w:val="Normal"/>
-        <w:ind w:left="0" w:right="0" w:hanging="0"/>
-        <w:rPr>
           <w:sz w:val="18"/>
           <w:szCs w:val="18"/>
         </w:rPr>
@@ -15841,20 +15815,26 @@
         <w:pStyle w:val="Normal"/>
         <w:ind w:left="0" w:right="0" w:hanging="0"/>
         <w:rPr>
-          <w:rFonts w:ascii="Georgia" w:hAnsi="Georgia" w:eastAsia="Songti SC" w:cs="Arial Unicode MS"/>
-          <w:b/>
-          <w:bCs/>
-          <w:i w:val="false"/>
+          <w:sz w:val="18"/>
+          <w:szCs w:val="18"/>
+        </w:rPr>
+      </w:pPr>
+      <w:r>
+        <w:rPr>
+          <w:rFonts w:eastAsia="Songti SC" w:cs="Arial Unicode MS" w:ascii="Georgia" w:hAnsi="Georgia"/>
+          <w:b/>
+          <w:bCs/>
           <w:i w:val="false"/>
           <w:iCs w:val="false"/>
           <w:color w:val="auto"/>
           <w:kern w:val="2"/>
-          <w:sz w:val="16"/>
-          <w:szCs w:val="16"/>
+          <w:sz w:val="18"/>
+          <w:szCs w:val="18"/>
           <w:u w:val="none"/>
           <w:lang w:val="en-US" w:eastAsia="zh-CN" w:bidi="hi-IN"/>
         </w:rPr>
-      </w:pPr>
+        <w:t xml:space="preserve"> </w:t>
+      </w:r>
       <w:r>
         <w:rPr>
           <w:rFonts w:eastAsia="Songti SC" w:cs="Arial Unicode MS" w:ascii="Georgia" w:hAnsi="Georgia"/>
@@ -15864,29 +15844,20 @@
           <w:iCs w:val="false"/>
           <w:color w:val="auto"/>
           <w:kern w:val="2"/>
-          <w:sz w:val="16"/>
-          <w:szCs w:val="16"/>
+          <w:sz w:val="18"/>
+          <w:szCs w:val="18"/>
           <w:u w:val="none"/>
           <w:lang w:val="en-US" w:eastAsia="zh-CN" w:bidi="hi-IN"/>
         </w:rPr>
-      </w:r>
-    </w:p>
-    <w:p>
-      <w:pPr>
-        <w:pStyle w:val="Normal"/>
-        <w:ind w:left="0" w:right="0" w:hanging="0"/>
-        <w:rPr>
-          <w:sz w:val="18"/>
-          <w:szCs w:val="18"/>
-        </w:rPr>
-      </w:pPr>
+        <w:t xml:space="preserve">intern </w:t>
+      </w:r>
       <w:r>
         <w:rPr>
           <w:rFonts w:eastAsia="Songti SC" w:cs="Arial Unicode MS" w:ascii="Georgia" w:hAnsi="Georgia"/>
-          <w:b/>
-          <w:bCs/>
-          <w:i w:val="false"/>
-          <w:iCs w:val="false"/>
+          <w:b w:val="false"/>
+          <w:bCs w:val="false"/>
+          <w:i/>
+          <w:iCs/>
           <w:color w:val="auto"/>
           <w:kern w:val="2"/>
           <w:sz w:val="18"/>
@@ -15894,15 +15865,25 @@
           <w:u w:val="none"/>
           <w:lang w:val="en-US" w:eastAsia="zh-CN" w:bidi="hi-IN"/>
         </w:rPr>
-        <w:t xml:space="preserve"> </w:t>
-      </w:r>
+        <w:t>keyword string value</w:t>
+      </w:r>
+    </w:p>
+    <w:p>
+      <w:pPr>
+        <w:pStyle w:val="Normal"/>
+        <w:ind w:left="0" w:right="0" w:hanging="0"/>
+        <w:rPr>
+          <w:sz w:val="18"/>
+          <w:szCs w:val="18"/>
+        </w:rPr>
+      </w:pPr>
       <w:r>
         <w:rPr>
           <w:rFonts w:eastAsia="Songti SC" w:cs="Arial Unicode MS" w:ascii="Georgia" w:hAnsi="Georgia"/>
-          <w:b/>
-          <w:bCs/>
-          <w:i w:val="false"/>
-          <w:iCs w:val="false"/>
+          <w:b w:val="false"/>
+          <w:bCs w:val="false"/>
+          <w:i/>
+          <w:iCs/>
           <w:color w:val="auto"/>
           <w:kern w:val="2"/>
           <w:sz w:val="18"/>
@@ -15910,15 +15891,17 @@
           <w:u w:val="none"/>
           <w:lang w:val="en-US" w:eastAsia="zh-CN" w:bidi="hi-IN"/>
         </w:rPr>
-        <w:t xml:space="preserve">intern </w:t>
+        <w:tab/>
+        <w:tab/>
+        <w:t xml:space="preserve">symbol, </w:t>
       </w:r>
       <w:r>
         <w:rPr>
           <w:rFonts w:eastAsia="Songti SC" w:cs="Arial Unicode MS" w:ascii="Georgia" w:hAnsi="Georgia"/>
           <w:b w:val="false"/>
           <w:bCs w:val="false"/>
-          <w:i/>
-          <w:iCs/>
+          <w:i w:val="false"/>
+          <w:iCs w:val="false"/>
           <w:color w:val="auto"/>
           <w:kern w:val="2"/>
           <w:sz w:val="18"/>
@@ -15926,13 +15909,99 @@
           <w:u w:val="none"/>
           <w:lang w:val="en-US" w:eastAsia="zh-CN" w:bidi="hi-IN"/>
         </w:rPr>
-        <w:t>keyword string value</w:t>
-      </w:r>
-    </w:p>
-    <w:p>
-      <w:pPr>
-        <w:pStyle w:val="Normal"/>
-        <w:ind w:left="0" w:right="0" w:hanging="0"/>
+        <w:t>intern bound symbol</w:t>
+      </w:r>
+    </w:p>
+    <w:p>
+      <w:pPr>
+        <w:pStyle w:val="Normal"/>
+        <w:rPr>
+          <w:sz w:val="18"/>
+          <w:szCs w:val="18"/>
+        </w:rPr>
+      </w:pPr>
+      <w:r>
+        <w:rPr>
+          <w:rFonts w:ascii="Georgia" w:hAnsi="Georgia"/>
+          <w:b/>
+          <w:bCs/>
+          <w:i w:val="false"/>
+          <w:iCs w:val="false"/>
+          <w:sz w:val="18"/>
+          <w:szCs w:val="18"/>
+        </w:rPr>
+        <w:t xml:space="preserve"> </w:t>
+      </w:r>
+      <w:r>
+        <w:rPr>
+          <w:rFonts w:ascii="Georgia" w:hAnsi="Georgia"/>
+          <w:b/>
+          <w:bCs/>
+          <w:i w:val="false"/>
+          <w:iCs w:val="false"/>
+          <w:sz w:val="18"/>
+          <w:szCs w:val="18"/>
+        </w:rPr>
+        <w:t>ns-find</w:t>
+      </w:r>
+      <w:r>
+        <w:rPr>
+          <w:rFonts w:ascii="Georgia" w:hAnsi="Georgia"/>
+          <w:b w:val="false"/>
+          <w:i w:val="false"/>
+          <w:iCs/>
+          <w:sz w:val="18"/>
+          <w:szCs w:val="18"/>
+        </w:rPr>
+        <w:t xml:space="preserve"> </w:t>
+      </w:r>
+      <w:r>
+        <w:rPr>
+          <w:rFonts w:ascii="Georgia" w:hAnsi="Georgia"/>
+          <w:b w:val="false"/>
+          <w:i/>
+          <w:iCs/>
+          <w:sz w:val="18"/>
+          <w:szCs w:val="18"/>
+        </w:rPr>
+        <w:t>keyword</w:t>
+      </w:r>
+      <w:r>
+        <w:rPr>
+          <w:rFonts w:ascii="Georgia" w:hAnsi="Georgia"/>
+          <w:b w:val="false"/>
+          <w:i w:val="false"/>
+          <w:iCs/>
+          <w:sz w:val="18"/>
+          <w:szCs w:val="18"/>
+        </w:rPr>
+        <w:t xml:space="preserve"> </w:t>
+      </w:r>
+      <w:r>
+        <w:rPr>
+          <w:rFonts w:ascii="Georgia" w:hAnsi="Georgia"/>
+          <w:i/>
+          <w:iCs/>
+          <w:sz w:val="18"/>
+          <w:szCs w:val="18"/>
+        </w:rPr>
+        <w:t>string</w:t>
+      </w:r>
+      <w:r>
+        <w:rPr>
+          <w:rFonts w:ascii="Georgia" w:hAnsi="Georgia"/>
+          <w:b w:val="false"/>
+          <w:i w:val="false"/>
+          <w:iCs w:val="false"/>
+          <w:sz w:val="18"/>
+          <w:szCs w:val="18"/>
+        </w:rPr>
+        <w:t xml:space="preserve">    </w:t>
+      </w:r>
+    </w:p>
+    <w:p>
+      <w:pPr>
+        <w:pStyle w:val="Normal"/>
         <w:rPr>
           <w:sz w:val="18"/>
           <w:szCs w:val="18"/>
@@ -15943,8 +16012,8 @@
           <w:rFonts w:eastAsia="Songti SC" w:cs="Arial Unicode MS" w:ascii="Georgia" w:hAnsi="Georgia"/>
           <w:b w:val="false"/>
           <w:bCs w:val="false"/>
-          <w:i/>
-          <w:iCs/>
+          <w:i w:val="false"/>
+          <w:iCs w:val="false"/>
           <w:color w:val="auto"/>
           <w:kern w:val="2"/>
           <w:sz w:val="18"/>
@@ -15954,15 +16023,14 @@
         </w:rPr>
         <w:tab/>
         <w:tab/>
-        <w:t xml:space="preserve">symbol, </w:t>
       </w:r>
       <w:r>
         <w:rPr>
           <w:rFonts w:eastAsia="Songti SC" w:cs="Arial Unicode MS" w:ascii="Georgia" w:hAnsi="Georgia"/>
           <w:b w:val="false"/>
           <w:bCs w:val="false"/>
-          <w:i w:val="false"/>
-          <w:iCs w:val="false"/>
+          <w:i/>
+          <w:iCs/>
           <w:color w:val="auto"/>
           <w:kern w:val="2"/>
           <w:sz w:val="18"/>
@@ -15970,95 +16038,33 @@
           <w:u w:val="none"/>
           <w:lang w:val="en-US" w:eastAsia="zh-CN" w:bidi="hi-IN"/>
         </w:rPr>
-        <w:t>intern bound symbol</w:t>
-      </w:r>
-    </w:p>
-    <w:p>
-      <w:pPr>
-        <w:pStyle w:val="Normal"/>
-        <w:ind w:left="0" w:right="0" w:hanging="0"/>
-        <w:rPr>
-          <w:rFonts w:ascii="Georgia" w:hAnsi="Georgia"/>
-          <w:sz w:val="16"/>
-          <w:szCs w:val="16"/>
-        </w:rPr>
-      </w:pPr>
-      <w:r>
-        <w:rPr>
-          <w:rFonts w:ascii="Georgia" w:hAnsi="Georgia"/>
-          <w:sz w:val="16"/>
-          <w:szCs w:val="16"/>
-        </w:rPr>
-      </w:r>
-    </w:p>
-    <w:p>
-      <w:pPr>
-        <w:pStyle w:val="Normal"/>
-        <w:rPr>
-          <w:sz w:val="18"/>
-          <w:szCs w:val="18"/>
-        </w:rPr>
-      </w:pPr>
-      <w:r>
-        <w:rPr>
-          <w:rFonts w:ascii="Georgia" w:hAnsi="Georgia"/>
-          <w:b/>
-          <w:bCs/>
-          <w:i w:val="false"/>
-          <w:iCs w:val="false"/>
-          <w:sz w:val="18"/>
-          <w:szCs w:val="18"/>
-        </w:rPr>
-        <w:t xml:space="preserve"> </w:t>
-      </w:r>
-      <w:r>
-        <w:rPr>
-          <w:rFonts w:ascii="Georgia" w:hAnsi="Georgia"/>
-          <w:b/>
-          <w:bCs/>
-          <w:i w:val="false"/>
-          <w:iCs w:val="false"/>
-          <w:sz w:val="18"/>
-          <w:szCs w:val="18"/>
-        </w:rPr>
-        <w:t>ns-find</w:t>
-      </w:r>
-      <w:r>
-        <w:rPr>
-          <w:rFonts w:ascii="Georgia" w:hAnsi="Georgia"/>
-          <w:b w:val="false"/>
-          <w:i w:val="false"/>
-          <w:iCs/>
-          <w:sz w:val="18"/>
-          <w:szCs w:val="18"/>
-        </w:rPr>
-        <w:t xml:space="preserve"> </w:t>
-      </w:r>
-      <w:r>
-        <w:rPr>
-          <w:rFonts w:ascii="Georgia" w:hAnsi="Georgia"/>
-          <w:b w:val="false"/>
-          <w:i/>
-          <w:iCs/>
-          <w:sz w:val="18"/>
-          <w:szCs w:val="18"/>
-        </w:rPr>
-        <w:t>keyword</w:t>
-      </w:r>
-      <w:r>
-        <w:rPr>
-          <w:rFonts w:ascii="Georgia" w:hAnsi="Georgia"/>
-          <w:b w:val="false"/>
-          <w:i w:val="false"/>
-          <w:iCs/>
-          <w:sz w:val="18"/>
-          <w:szCs w:val="18"/>
-        </w:rPr>
-        <w:t xml:space="preserve"> </w:t>
-      </w:r>
-      <w:r>
-        <w:rPr>
-          <w:rFonts w:ascii="Georgia" w:hAnsi="Georgia"/>
+        <w:t xml:space="preserve">symbol, </w:t>
+      </w:r>
+      <w:r>
+        <w:rPr>
+          <w:rFonts w:ascii="Georgia" w:hAnsi="Georgia"/>
+          <w:i w:val="false"/>
+          <w:iCs w:val="false"/>
+          <w:sz w:val="18"/>
+          <w:szCs w:val="18"/>
+        </w:rPr>
+        <w:t>map</w:t>
+      </w:r>
+      <w:r>
+        <w:rPr>
+          <w:rFonts w:ascii="Georgia" w:hAnsi="Georgia"/>
+          <w:b w:val="false"/>
+          <w:i w:val="false"/>
+          <w:iCs w:val="false"/>
+          <w:sz w:val="18"/>
+          <w:szCs w:val="18"/>
+        </w:rPr>
+        <w:t xml:space="preserve"> </w:t>
+      </w:r>
+      <w:r>
+        <w:rPr>
+          <w:rFonts w:ascii="Georgia" w:hAnsi="Georgia"/>
+          <w:b w:val="false"/>
           <w:i/>
           <w:iCs/>
           <w:sz w:val="18"/>
@@ -16071,91 +16077,6 @@
           <w:rFonts w:ascii="Georgia" w:hAnsi="Georgia"/>
           <w:b w:val="false"/>
           <w:i w:val="false"/>
-          <w:iCs w:val="false"/>
-          <w:sz w:val="18"/>
-          <w:szCs w:val="18"/>
-        </w:rPr>
-        <w:t xml:space="preserve">    </w:t>
-      </w:r>
-    </w:p>
-    <w:p>
-      <w:pPr>
-        <w:pStyle w:val="Normal"/>
-        <w:rPr>
-          <w:sz w:val="18"/>
-          <w:szCs w:val="18"/>
-        </w:rPr>
-      </w:pPr>
-      <w:r>
-        <w:rPr>
-          <w:rFonts w:eastAsia="Songti SC" w:cs="Arial Unicode MS" w:ascii="Georgia" w:hAnsi="Georgia"/>
-          <w:b w:val="false"/>
-          <w:bCs w:val="false"/>
-          <w:i w:val="false"/>
-          <w:iCs w:val="false"/>
-          <w:color w:val="auto"/>
-          <w:kern w:val="2"/>
-          <w:sz w:val="18"/>
-          <w:szCs w:val="18"/>
-          <w:u w:val="none"/>
-          <w:lang w:val="en-US" w:eastAsia="zh-CN" w:bidi="hi-IN"/>
-        </w:rPr>
-        <w:tab/>
-        <w:tab/>
-      </w:r>
-      <w:r>
-        <w:rPr>
-          <w:rFonts w:eastAsia="Songti SC" w:cs="Arial Unicode MS" w:ascii="Georgia" w:hAnsi="Georgia"/>
-          <w:b w:val="false"/>
-          <w:bCs w:val="false"/>
-          <w:i/>
-          <w:iCs/>
-          <w:color w:val="auto"/>
-          <w:kern w:val="2"/>
-          <w:sz w:val="18"/>
-          <w:szCs w:val="18"/>
-          <w:u w:val="none"/>
-          <w:lang w:val="en-US" w:eastAsia="zh-CN" w:bidi="hi-IN"/>
-        </w:rPr>
-        <w:t xml:space="preserve">symbol, </w:t>
-      </w:r>
-      <w:r>
-        <w:rPr>
-          <w:rFonts w:ascii="Georgia" w:hAnsi="Georgia"/>
-          <w:i w:val="false"/>
-          <w:iCs w:val="false"/>
-          <w:sz w:val="18"/>
-          <w:szCs w:val="18"/>
-        </w:rPr>
-        <w:t>map</w:t>
-      </w:r>
-      <w:r>
-        <w:rPr>
-          <w:rFonts w:ascii="Georgia" w:hAnsi="Georgia"/>
-          <w:b w:val="false"/>
-          <w:i w:val="false"/>
-          <w:iCs w:val="false"/>
-          <w:sz w:val="18"/>
-          <w:szCs w:val="18"/>
-        </w:rPr>
-        <w:t xml:space="preserve"> </w:t>
-      </w:r>
-      <w:r>
-        <w:rPr>
-          <w:rFonts w:ascii="Georgia" w:hAnsi="Georgia"/>
-          <w:b w:val="false"/>
-          <w:i/>
-          <w:iCs/>
-          <w:sz w:val="18"/>
-          <w:szCs w:val="18"/>
-        </w:rPr>
-        <w:t>string</w:t>
-      </w:r>
-      <w:r>
-        <w:rPr>
-          <w:rFonts w:ascii="Georgia" w:hAnsi="Georgia"/>
-          <w:b w:val="false"/>
-          <w:i w:val="false"/>
           <w:iCs/>
           <w:sz w:val="18"/>
           <w:szCs w:val="18"/>
@@ -16192,30 +16113,6 @@
           <w:szCs w:val="18"/>
         </w:rPr>
         <w:t>symbol</w:t>
-      </w:r>
-    </w:p>
-    <w:p>
-      <w:pPr>
-        <w:pStyle w:val="Normal"/>
-        <w:rPr>
-          <w:rFonts w:ascii="Georgia" w:hAnsi="Georgia"/>
-          <w:b w:val="false"/>
-          <w:i w:val="false"/>
-          <w:i w:val="false"/>
-          <w:iCs w:val="false"/>
-          <w:sz w:val="16"/>
-          <w:szCs w:val="16"/>
-        </w:rPr>
-      </w:pPr>
-      <w:r>
-        <w:rPr>
-          <w:rFonts w:ascii="Georgia" w:hAnsi="Georgia"/>
-          <w:b w:val="false"/>
-          <w:i w:val="false"/>
-          <w:iCs w:val="false"/>
-          <w:sz w:val="16"/>
-          <w:szCs w:val="16"/>
-        </w:rPr>
       </w:r>
     </w:p>
     <w:p>
@@ -16799,15 +16696,15 @@
         <w:pStyle w:val="Normal"/>
         <w:rPr>
           <w:rFonts w:ascii="Georgia" w:hAnsi="Georgia"/>
-          <w:sz w:val="20"/>
-          <w:szCs w:val="20"/>
-        </w:rPr>
-      </w:pPr>
-      <w:r>
-        <w:rPr>
-          <w:rFonts w:ascii="Georgia" w:hAnsi="Georgia"/>
-          <w:sz w:val="20"/>
-          <w:szCs w:val="20"/>
+          <w:sz w:val="16"/>
+          <w:szCs w:val="16"/>
+        </w:rPr>
+      </w:pPr>
+      <w:r>
+        <w:rPr>
+          <w:rFonts w:ascii="Georgia" w:hAnsi="Georgia"/>
+          <w:sz w:val="16"/>
+          <w:szCs w:val="16"/>
         </w:rPr>
       </w:r>
     </w:p>
@@ -17029,191 +16926,147 @@
           <w:sz w:val="12"/>
           <w:szCs w:val="12"/>
         </w:rPr>
-        <w:t>use mu::{Condition, Exception, Mu, Result, System, Tag}</w:t>
-      </w:r>
-    </w:p>
-    <w:p>
-      <w:pPr>
-        <w:pStyle w:val="Normal"/>
-        <w:rPr>
-          <w:rFonts w:ascii="Andale Mono" w:hAnsi="Andale Mono"/>
-          <w:b w:val="false"/>
-          <w:bCs w:val="false"/>
-          <w:i/>
-          <w:i/>
-          <w:iCs/>
+        <w:t xml:space="preserve">use mu::{Condition, Config, Exception, </w:t>
+      </w:r>
+    </w:p>
+    <w:p>
+      <w:pPr>
+        <w:pStyle w:val="Normal"/>
+        <w:rPr>
+          <w:rFonts w:ascii="Andale Mono" w:hAnsi="Andale Mono"/>
+          <w:b w:val="false"/>
+          <w:bCs w:val="false"/>
+        </w:rPr>
+      </w:pPr>
+      <w:r>
+        <w:rPr>
+          <w:rFonts w:ascii="Andale Mono" w:hAnsi="Andale Mono"/>
+          <w:b w:val="false"/>
+          <w:bCs w:val="false"/>
+          <w:i w:val="false"/>
+          <w:iCs w:val="false"/>
           <w:sz w:val="12"/>
           <w:szCs w:val="12"/>
         </w:rPr>
-      </w:pPr>
-      <w:r>
-        <w:rPr>
-          <w:rFonts w:ascii="Andale Mono" w:hAnsi="Andale Mono"/>
-          <w:b w:val="false"/>
-          <w:bCs w:val="false"/>
-          <w:i/>
-          <w:iCs/>
+        <w:t xml:space="preserve">         </w:t>
+      </w:r>
+      <w:r>
+        <w:rPr>
+          <w:rFonts w:ascii="Andale Mono" w:hAnsi="Andale Mono"/>
+          <w:b w:val="false"/>
+          <w:bCs w:val="false"/>
+          <w:i w:val="false"/>
+          <w:iCs w:val="false"/>
           <w:sz w:val="12"/>
           <w:szCs w:val="12"/>
         </w:rPr>
-      </w:r>
-    </w:p>
-    <w:p>
-      <w:pPr>
-        <w:pStyle w:val="Normal"/>
-        <w:rPr>
-          <w:rFonts w:ascii="Andale Mono" w:hAnsi="Andale Mono"/>
-          <w:b w:val="false"/>
-          <w:bCs w:val="false"/>
-        </w:rPr>
-      </w:pPr>
-      <w:r>
-        <w:rPr>
-          <w:rFonts w:ascii="Andale Mono" w:hAnsi="Andale Mono"/>
-          <w:b w:val="false"/>
-          <w:bCs w:val="false"/>
-          <w:i w:val="false"/>
-          <w:iCs w:val="false"/>
+        <w:t>Mu, Result, System, Tag}</w:t>
+      </w:r>
+    </w:p>
+    <w:p>
+      <w:pPr>
+        <w:pStyle w:val="Normal"/>
+        <w:rPr>
+          <w:rFonts w:ascii="Andale Mono" w:hAnsi="Andale Mono"/>
+          <w:b w:val="false"/>
+          <w:bCs w:val="false"/>
+          <w:i/>
+          <w:i/>
+          <w:iCs/>
           <w:sz w:val="12"/>
           <w:szCs w:val="12"/>
         </w:rPr>
-        <w:t>const Mu::VERSION: &amp;str</w:t>
-      </w:r>
-    </w:p>
-    <w:p>
-      <w:pPr>
-        <w:pStyle w:val="Normal"/>
-        <w:rPr>
-          <w:rFonts w:ascii="Andale Mono" w:hAnsi="Andale Mono"/>
-          <w:b w:val="false"/>
-          <w:bCs w:val="false"/>
-          <w:i/>
+      </w:pPr>
+      <w:r>
+        <w:rPr>
+          <w:rFonts w:ascii="Andale Mono" w:hAnsi="Andale Mono"/>
+          <w:b w:val="false"/>
+          <w:bCs w:val="false"/>
           <w:i/>
           <w:iCs/>
           <w:sz w:val="12"/>
           <w:szCs w:val="12"/>
         </w:rPr>
-      </w:pPr>
-      <w:r>
-        <w:rPr>
-          <w:rFonts w:ascii="Andale Mono" w:hAnsi="Andale Mono"/>
-          <w:b w:val="false"/>
-          <w:bCs w:val="false"/>
+      </w:r>
+    </w:p>
+    <w:p>
+      <w:pPr>
+        <w:pStyle w:val="Normal"/>
+        <w:rPr>
+          <w:rFonts w:ascii="Andale Mono" w:hAnsi="Andale Mono"/>
+          <w:b w:val="false"/>
+          <w:bCs w:val="false"/>
+          <w:i/>
           <w:i/>
           <w:iCs/>
           <w:sz w:val="12"/>
           <w:szCs w:val="12"/>
         </w:rPr>
-      </w:r>
-    </w:p>
-    <w:p>
-      <w:pPr>
-        <w:pStyle w:val="Normal"/>
-        <w:rPr>
-          <w:rFonts w:ascii="Andale Mono" w:hAnsi="Andale Mono"/>
-          <w:b w:val="false"/>
-          <w:bCs w:val="false"/>
-        </w:rPr>
-      </w:pPr>
-      <w:r>
-        <w:rPr>
-          <w:rFonts w:ascii="Andale Mono" w:hAnsi="Andale Mono"/>
-          <w:b w:val="false"/>
-          <w:bCs w:val="false"/>
-          <w:i w:val="false"/>
-          <w:iCs w:val="false"/>
+      </w:pPr>
+      <w:r>
+        <w:rPr>
+          <w:rFonts w:ascii="Andale Mono" w:hAnsi="Andale Mono"/>
+          <w:b w:val="false"/>
+          <w:bCs w:val="false"/>
+          <w:i/>
+          <w:iCs/>
           <w:sz w:val="12"/>
           <w:szCs w:val="12"/>
         </w:rPr>
-        <w:t>Mu::new(config: String)-&gt; Mu</w:t>
-      </w:r>
-    </w:p>
-    <w:p>
-      <w:pPr>
-        <w:pStyle w:val="Normal"/>
-        <w:rPr>
-          <w:rFonts w:ascii="Andale Mono" w:hAnsi="Andale Mono"/>
-          <w:b w:val="false"/>
-          <w:bCs w:val="false"/>
-        </w:rPr>
-      </w:pPr>
-      <w:r>
-        <w:rPr>
-          <w:rFonts w:ascii="Andale Mono" w:hAnsi="Andale Mono"/>
-          <w:b w:val="false"/>
-          <w:bCs w:val="false"/>
-          <w:i w:val="false"/>
-          <w:iCs w:val="false"/>
+        <w:t>config string format: “npages:N,gcmode:GCMODE”</w:t>
+      </w:r>
+    </w:p>
+    <w:p>
+      <w:pPr>
+        <w:pStyle w:val="Normal"/>
+        <w:rPr>
+          <w:rFonts w:ascii="Andale Mono" w:hAnsi="Andale Mono"/>
+          <w:b w:val="false"/>
+          <w:bCs w:val="false"/>
+          <w:i/>
+          <w:i/>
+          <w:iCs/>
           <w:sz w:val="12"/>
           <w:szCs w:val="12"/>
         </w:rPr>
-        <w:t>Mu::apply(&amp;self, func: Tag, args: Tag)-&gt; Result</w:t>
-      </w:r>
-    </w:p>
-    <w:p>
-      <w:pPr>
-        <w:pStyle w:val="Normal"/>
-        <w:rPr>
-          <w:rFonts w:ascii="Andale Mono" w:hAnsi="Andale Mono"/>
-          <w:b w:val="false"/>
-          <w:bCs w:val="false"/>
-        </w:rPr>
-      </w:pPr>
-      <w:r>
-        <w:rPr>
-          <w:rFonts w:ascii="Andale Mono" w:hAnsi="Andale Mono"/>
-          <w:b w:val="false"/>
-          <w:bCs w:val="false"/>
-          <w:i w:val="false"/>
-          <w:iCs w:val="false"/>
+      </w:pPr>
+      <w:r>
+        <w:rPr>
+          <w:rFonts w:ascii="Andale Mono" w:hAnsi="Andale Mono"/>
+          <w:b w:val="false"/>
+          <w:bCs w:val="false"/>
+          <w:i/>
+          <w:iCs/>
           <w:sz w:val="12"/>
           <w:szCs w:val="12"/>
         </w:rPr>
-        <w:t>Mu::eq(&amp;self, func: Tag, args: Tag) -&gt; Result</w:t>
-      </w:r>
-    </w:p>
-    <w:p>
-      <w:pPr>
-        <w:pStyle w:val="Normal"/>
-        <w:rPr>
-          <w:rFonts w:ascii="Andale Mono" w:hAnsi="Andale Mono"/>
-          <w:b w:val="false"/>
-          <w:bCs w:val="false"/>
-        </w:rPr>
-      </w:pPr>
-      <w:r>
-        <w:rPr>
-          <w:rFonts w:ascii="Andale Mono" w:hAnsi="Andale Mono"/>
-          <w:b w:val="false"/>
-          <w:bCs w:val="false"/>
-          <w:i w:val="false"/>
-          <w:iCs w:val="false"/>
+        <w:t xml:space="preserve">GCMODE – { none, auto, demand } </w:t>
+      </w:r>
+    </w:p>
+    <w:p>
+      <w:pPr>
+        <w:pStyle w:val="Normal"/>
+        <w:rPr>
+          <w:rFonts w:ascii="Andale Mono" w:hAnsi="Andale Mono"/>
+          <w:b w:val="false"/>
+          <w:bCs w:val="false"/>
+          <w:i/>
+          <w:i/>
+          <w:iCs/>
           <w:sz w:val="12"/>
           <w:szCs w:val="12"/>
         </w:rPr>
-        <w:t>Mu::eval(&amp;self, expr: Tag) -&gt; Result</w:t>
-      </w:r>
-    </w:p>
-    <w:p>
-      <w:pPr>
-        <w:pStyle w:val="Normal"/>
-        <w:rPr>
-          <w:rFonts w:ascii="Andale Mono" w:hAnsi="Andale Mono"/>
-          <w:b w:val="false"/>
-          <w:bCs w:val="false"/>
-        </w:rPr>
-      </w:pPr>
-      <w:r>
-        <w:rPr>
-          <w:rFonts w:ascii="Andale Mono" w:hAnsi="Andale Mono"/>
-          <w:b w:val="false"/>
-          <w:bCs w:val="false"/>
-          <w:i w:val="false"/>
-          <w:iCs w:val="false"/>
+      </w:pPr>
+      <w:r>
+        <w:rPr>
+          <w:rFonts w:ascii="Andale Mono" w:hAnsi="Andale Mono"/>
+          <w:b w:val="false"/>
+          <w:bCs w:val="false"/>
+          <w:i/>
+          <w:iCs/>
           <w:sz w:val="12"/>
           <w:szCs w:val="12"/>
         </w:rPr>
-        <w:t>Mu::compile(&amp;self, form: Tag) -&gt; Result</w:t>
       </w:r>
     </w:p>
     <w:p>
@@ -17235,147 +17088,161 @@
           <w:sz w:val="12"/>
           <w:szCs w:val="12"/>
         </w:rPr>
-        <w:t>Mu::read(&amp;self, stream: Tag, eofp: bool, value: Tag) -&gt; Result</w:t>
-      </w:r>
-    </w:p>
-    <w:p>
-      <w:pPr>
-        <w:pStyle w:val="Normal"/>
-        <w:rPr>
-          <w:rFonts w:ascii="Andale Mono" w:hAnsi="Andale Mono"/>
-          <w:b w:val="false"/>
-          <w:bCs w:val="false"/>
-        </w:rPr>
-      </w:pPr>
-      <w:r>
-        <w:rPr>
-          <w:rFonts w:ascii="Andale Mono" w:hAnsi="Andale Mono"/>
-          <w:b w:val="false"/>
-          <w:bCs w:val="false"/>
+        <w:t>const Mu::VERSION: &amp;str</w:t>
+      </w:r>
+    </w:p>
+    <w:p>
+      <w:pPr>
+        <w:pStyle w:val="Normal"/>
+        <w:rPr>
+          <w:rFonts w:ascii="Andale Mono" w:hAnsi="Andale Mono"/>
+          <w:b w:val="false"/>
+          <w:bCs w:val="false"/>
+        </w:rPr>
+      </w:pPr>
+      <w:r>
+        <w:rPr>
+          <w:rFonts w:ascii="Andale Mono" w:hAnsi="Andale Mono"/>
+          <w:b w:val="false"/>
+          <w:bCs w:val="false"/>
+          <w:i w:val="false"/>
+          <w:iCs w:val="false"/>
           <w:sz w:val="12"/>
           <w:szCs w:val="12"/>
         </w:rPr>
-        <w:t>Mu::write(&amp;self, form: Tag, esc: bool, stream: Tag) -&gt; Result</w:t>
-      </w:r>
-    </w:p>
-    <w:p>
-      <w:pPr>
-        <w:pStyle w:val="Normal"/>
-        <w:rPr>
-          <w:rFonts w:ascii="Andale Mono" w:hAnsi="Andale Mono"/>
-          <w:b w:val="false"/>
-          <w:bCs w:val="false"/>
-        </w:rPr>
-      </w:pPr>
-      <w:r>
-        <w:rPr>
-          <w:rFonts w:ascii="Andale Mono" w:hAnsi="Andale Mono"/>
-          <w:b w:val="false"/>
-          <w:bCs w:val="false"/>
+        <w:t>Mu::new(config: &amp;Config)-&gt; Mu</w:t>
+      </w:r>
+    </w:p>
+    <w:p>
+      <w:pPr>
+        <w:pStyle w:val="Normal"/>
+        <w:rPr>
+          <w:rFonts w:ascii="Andale Mono" w:hAnsi="Andale Mono"/>
+          <w:b w:val="false"/>
+          <w:bCs w:val="false"/>
+        </w:rPr>
+      </w:pPr>
+      <w:r>
+        <w:rPr>
+          <w:rFonts w:ascii="Andale Mono" w:hAnsi="Andale Mono"/>
+          <w:b w:val="false"/>
+          <w:bCs w:val="false"/>
+          <w:i w:val="false"/>
+          <w:iCs w:val="false"/>
           <w:sz w:val="12"/>
           <w:szCs w:val="12"/>
         </w:rPr>
-        <w:t>Mu::get_string(&amp;self, stream: Tag) -&gt; Result</w:t>
-      </w:r>
-    </w:p>
-    <w:p>
-      <w:pPr>
-        <w:pStyle w:val="Normal"/>
-        <w:rPr>
-          <w:rFonts w:ascii="Andale Mono" w:hAnsi="Andale Mono"/>
-          <w:b w:val="false"/>
-          <w:bCs w:val="false"/>
-        </w:rPr>
-      </w:pPr>
-      <w:r>
-        <w:rPr>
-          <w:rFonts w:ascii="Andale Mono" w:hAnsi="Andale Mono"/>
-          <w:b w:val="false"/>
-          <w:bCs w:val="false"/>
+        <w:t>Mu::config(config: String) -&gt; Option&lt;Config&gt;</w:t>
+      </w:r>
+    </w:p>
+    <w:p>
+      <w:pPr>
+        <w:pStyle w:val="Normal"/>
+        <w:rPr>
+          <w:rFonts w:ascii="Andale Mono" w:hAnsi="Andale Mono"/>
+          <w:b w:val="false"/>
+          <w:bCs w:val="false"/>
+        </w:rPr>
+      </w:pPr>
+      <w:r>
+        <w:rPr>
+          <w:rFonts w:ascii="Andale Mono" w:hAnsi="Andale Mono"/>
+          <w:b w:val="false"/>
+          <w:bCs w:val="false"/>
+          <w:i w:val="false"/>
+          <w:iCs w:val="false"/>
           <w:sz w:val="12"/>
           <w:szCs w:val="12"/>
         </w:rPr>
-        <w:t>Mu::write_string(&amp;self, str: String, stream: Tag) -&gt; Result</w:t>
-      </w:r>
-    </w:p>
-    <w:p>
-      <w:pPr>
-        <w:pStyle w:val="Normal"/>
-        <w:rPr>
-          <w:rFonts w:ascii="Andale Mono" w:hAnsi="Andale Mono"/>
-          <w:b w:val="false"/>
-          <w:bCs w:val="false"/>
-        </w:rPr>
-      </w:pPr>
-      <w:r>
-        <w:rPr>
-          <w:rFonts w:ascii="Andale Mono" w:hAnsi="Andale Mono"/>
-          <w:b w:val="false"/>
-          <w:bCs w:val="false"/>
+        <w:t>Mu::apply(&amp;self, func: Tag, args: Tag)-&gt; Result</w:t>
+      </w:r>
+    </w:p>
+    <w:p>
+      <w:pPr>
+        <w:pStyle w:val="Normal"/>
+        <w:rPr>
+          <w:rFonts w:ascii="Andale Mono" w:hAnsi="Andale Mono"/>
+          <w:b w:val="false"/>
+          <w:bCs w:val="false"/>
+        </w:rPr>
+      </w:pPr>
+      <w:r>
+        <w:rPr>
+          <w:rFonts w:ascii="Andale Mono" w:hAnsi="Andale Mono"/>
+          <w:b w:val="false"/>
+          <w:bCs w:val="false"/>
+          <w:i w:val="false"/>
+          <w:iCs w:val="false"/>
           <w:sz w:val="12"/>
           <w:szCs w:val="12"/>
         </w:rPr>
-        <w:t>Mu::from_u64(&amp;self, tag: u64) -&gt; Tag</w:t>
-      </w:r>
-    </w:p>
-    <w:p>
-      <w:pPr>
-        <w:pStyle w:val="Normal"/>
-        <w:rPr>
-          <w:rFonts w:ascii="Andale Mono" w:hAnsi="Andale Mono"/>
-          <w:b w:val="false"/>
-          <w:bCs w:val="false"/>
-        </w:rPr>
-      </w:pPr>
-      <w:r>
-        <w:rPr>
-          <w:rFonts w:ascii="Andale Mono" w:hAnsi="Andale Mono"/>
-          <w:b w:val="false"/>
-          <w:bCs w:val="false"/>
+        <w:t>Mu::eq(&amp;self, func: Tag, args: Tag) -&gt; Result</w:t>
+      </w:r>
+    </w:p>
+    <w:p>
+      <w:pPr>
+        <w:pStyle w:val="Normal"/>
+        <w:rPr>
+          <w:rFonts w:ascii="Andale Mono" w:hAnsi="Andale Mono"/>
+          <w:b w:val="false"/>
+          <w:bCs w:val="false"/>
+        </w:rPr>
+      </w:pPr>
+      <w:r>
+        <w:rPr>
+          <w:rFonts w:ascii="Andale Mono" w:hAnsi="Andale Mono"/>
+          <w:b w:val="false"/>
+          <w:bCs w:val="false"/>
+          <w:i w:val="false"/>
+          <w:iCs w:val="false"/>
           <w:sz w:val="12"/>
           <w:szCs w:val="12"/>
         </w:rPr>
-        <w:t xml:space="preserve">Mu::as_u64(&amp;self, tag: Tag) -&gt; u64 </w:t>
-      </w:r>
-    </w:p>
-    <w:p>
-      <w:pPr>
-        <w:pStyle w:val="Normal"/>
-        <w:rPr>
-          <w:rFonts w:ascii="Andale Mono" w:hAnsi="Andale Mono"/>
-          <w:b w:val="false"/>
-          <w:bCs w:val="false"/>
-        </w:rPr>
-      </w:pPr>
-      <w:r>
-        <w:rPr>
-          <w:rFonts w:ascii="Andale Mono" w:hAnsi="Andale Mono"/>
-          <w:b w:val="false"/>
-          <w:bCs w:val="false"/>
+        <w:t>Mu::eval(&amp;self, expr: Tag) -&gt; Result</w:t>
+      </w:r>
+    </w:p>
+    <w:p>
+      <w:pPr>
+        <w:pStyle w:val="Normal"/>
+        <w:rPr>
+          <w:rFonts w:ascii="Andale Mono" w:hAnsi="Andale Mono"/>
+          <w:b w:val="false"/>
+          <w:bCs w:val="false"/>
+        </w:rPr>
+      </w:pPr>
+      <w:r>
+        <w:rPr>
+          <w:rFonts w:ascii="Andale Mono" w:hAnsi="Andale Mono"/>
+          <w:b w:val="false"/>
+          <w:bCs w:val="false"/>
+          <w:i w:val="false"/>
+          <w:iCs w:val="false"/>
           <w:sz w:val="12"/>
           <w:szCs w:val="12"/>
         </w:rPr>
-        <w:t>Mu::std_in(&amp;self) -&gt; Tag</w:t>
-      </w:r>
-    </w:p>
-    <w:p>
-      <w:pPr>
-        <w:pStyle w:val="Normal"/>
-        <w:rPr>
-          <w:rFonts w:ascii="Andale Mono" w:hAnsi="Andale Mono"/>
-          <w:b w:val="false"/>
-          <w:bCs w:val="false"/>
-        </w:rPr>
-      </w:pPr>
-      <w:r>
-        <w:rPr>
-          <w:rFonts w:ascii="Andale Mono" w:hAnsi="Andale Mono"/>
-          <w:b w:val="false"/>
-          <w:bCs w:val="false"/>
+        <w:t>Mu::compile(&amp;self, form: Tag) -&gt; Result</w:t>
+      </w:r>
+    </w:p>
+    <w:p>
+      <w:pPr>
+        <w:pStyle w:val="Normal"/>
+        <w:rPr>
+          <w:rFonts w:ascii="Andale Mono" w:hAnsi="Andale Mono"/>
+          <w:b w:val="false"/>
+          <w:bCs w:val="false"/>
+        </w:rPr>
+      </w:pPr>
+      <w:r>
+        <w:rPr>
+          <w:rFonts w:ascii="Andale Mono" w:hAnsi="Andale Mono"/>
+          <w:b w:val="false"/>
+          <w:bCs w:val="false"/>
+          <w:i w:val="false"/>
+          <w:iCs w:val="false"/>
           <w:sz w:val="12"/>
           <w:szCs w:val="12"/>
         </w:rPr>
-        <w:t>Mu::std_out(&amp;self) -&gt; Tag</w:t>
+        <w:t>Mu::read(&amp;self, stream: Tag, eofp: bool, value: Tag) -&gt; Result</w:t>
       </w:r>
     </w:p>
     <w:p>
@@ -17395,182 +17262,168 @@
           <w:sz w:val="12"/>
           <w:szCs w:val="12"/>
         </w:rPr>
-        <w:t>Mu::err_out(&amp;self) -&gt; Tag</w:t>
-      </w:r>
-    </w:p>
-    <w:p>
-      <w:pPr>
-        <w:pStyle w:val="Normal"/>
-        <w:rPr>
-          <w:rFonts w:ascii="Andale Mono" w:hAnsi="Andale Mono"/>
-          <w:b w:val="false"/>
-          <w:bCs w:val="false"/>
-          <w:sz w:val="16"/>
-          <w:szCs w:val="16"/>
-        </w:rPr>
-      </w:pPr>
-      <w:r>
-        <w:rPr>
-          <w:rFonts w:ascii="Andale Mono" w:hAnsi="Andale Mono"/>
-          <w:b w:val="false"/>
-          <w:bCs w:val="false"/>
-          <w:sz w:val="16"/>
-          <w:szCs w:val="16"/>
-        </w:rPr>
-      </w:r>
-    </w:p>
-    <w:p>
-      <w:pPr>
-        <w:pStyle w:val="Normal"/>
-        <w:rPr>
-          <w:rFonts w:ascii="Andale Mono" w:hAnsi="Andale Mono"/>
-          <w:b w:val="false"/>
-          <w:bCs w:val="false"/>
-        </w:rPr>
-      </w:pPr>
-      <w:r>
-        <w:rPr>
-          <w:rFonts w:ascii="Andale Mono" w:hAnsi="Andale Mono"/>
-          <w:b w:val="false"/>
-          <w:bCs w:val="false"/>
-          <w:i w:val="false"/>
-          <w:iCs w:val="false"/>
+        <w:t>Mu::write(&amp;self, form: Tag, esc: bool, stream: Tag) -&gt; Result</w:t>
+      </w:r>
+    </w:p>
+    <w:p>
+      <w:pPr>
+        <w:pStyle w:val="Normal"/>
+        <w:rPr>
+          <w:rFonts w:ascii="Andale Mono" w:hAnsi="Andale Mono"/>
+          <w:b w:val="false"/>
+          <w:bCs w:val="false"/>
+        </w:rPr>
+      </w:pPr>
+      <w:r>
+        <w:rPr>
+          <w:rFonts w:ascii="Andale Mono" w:hAnsi="Andale Mono"/>
+          <w:b w:val="false"/>
+          <w:bCs w:val="false"/>
           <w:sz w:val="12"/>
           <w:szCs w:val="12"/>
         </w:rPr>
-        <w:t>System::new(config: String)-&gt; System</w:t>
-      </w:r>
-    </w:p>
-    <w:p>
-      <w:pPr>
-        <w:pStyle w:val="Normal"/>
-        <w:rPr>
-          <w:rFonts w:ascii="Andale Mono" w:hAnsi="Andale Mono"/>
-          <w:b w:val="false"/>
-          <w:bCs w:val="false"/>
-        </w:rPr>
-      </w:pPr>
-      <w:r>
-        <w:rPr>
-          <w:rFonts w:ascii="Andale Mono" w:hAnsi="Andale Mono"/>
-          <w:b w:val="false"/>
-          <w:bCs w:val="false"/>
-          <w:i w:val="false"/>
-          <w:iCs w:val="false"/>
+        <w:t>Mu::get_string(&amp;self, stream: Tag) -&gt; Result</w:t>
+      </w:r>
+    </w:p>
+    <w:p>
+      <w:pPr>
+        <w:pStyle w:val="Normal"/>
+        <w:rPr>
+          <w:rFonts w:ascii="Andale Mono" w:hAnsi="Andale Mono"/>
+          <w:b w:val="false"/>
+          <w:bCs w:val="false"/>
+        </w:rPr>
+      </w:pPr>
+      <w:r>
+        <w:rPr>
+          <w:rFonts w:ascii="Andale Mono" w:hAnsi="Andale Mono"/>
+          <w:b w:val="false"/>
+          <w:bCs w:val="false"/>
           <w:sz w:val="12"/>
           <w:szCs w:val="12"/>
         </w:rPr>
-        <w:t>System::mu(&amp;self)-&gt; &amp;Mu</w:t>
-      </w:r>
-    </w:p>
-    <w:p>
-      <w:pPr>
-        <w:pStyle w:val="Normal"/>
-        <w:rPr>
-          <w:rFonts w:ascii="Andale Mono" w:hAnsi="Andale Mono"/>
-          <w:b w:val="false"/>
-          <w:bCs w:val="false"/>
-        </w:rPr>
-      </w:pPr>
-      <w:r>
-        <w:rPr>
-          <w:rFonts w:ascii="Andale Mono" w:hAnsi="Andale Mono"/>
-          <w:b w:val="false"/>
-          <w:bCs w:val="false"/>
-          <w:i w:val="false"/>
-          <w:iCs w:val="false"/>
+        <w:t>Mu::write_string(&amp;self, str: String, stream: Tag) -&gt; Result</w:t>
+      </w:r>
+    </w:p>
+    <w:p>
+      <w:pPr>
+        <w:pStyle w:val="Normal"/>
+        <w:rPr>
+          <w:rFonts w:ascii="Andale Mono" w:hAnsi="Andale Mono"/>
+          <w:b w:val="false"/>
+          <w:bCs w:val="false"/>
+        </w:rPr>
+      </w:pPr>
+      <w:r>
+        <w:rPr>
+          <w:rFonts w:ascii="Andale Mono" w:hAnsi="Andale Mono"/>
+          <w:b w:val="false"/>
+          <w:bCs w:val="false"/>
           <w:sz w:val="12"/>
           <w:szCs w:val="12"/>
         </w:rPr>
-        <w:t>System::version(&amp;self) -&gt; String</w:t>
-      </w:r>
-    </w:p>
-    <w:p>
-      <w:pPr>
-        <w:pStyle w:val="Normal"/>
-        <w:rPr>
-          <w:rFonts w:ascii="Andale Mono" w:hAnsi="Andale Mono"/>
-          <w:b w:val="false"/>
-          <w:bCs w:val="false"/>
-        </w:rPr>
-      </w:pPr>
-      <w:r>
-        <w:rPr>
-          <w:rFonts w:ascii="Andale Mono" w:hAnsi="Andale Mono"/>
-          <w:b w:val="false"/>
-          <w:bCs w:val="false"/>
-          <w:i w:val="false"/>
-          <w:iCs w:val="false"/>
+        <w:t>Mu::from_u64(&amp;self, tag: u64) -&gt; Tag</w:t>
+      </w:r>
+    </w:p>
+    <w:p>
+      <w:pPr>
+        <w:pStyle w:val="Normal"/>
+        <w:rPr>
+          <w:rFonts w:ascii="Andale Mono" w:hAnsi="Andale Mono"/>
+          <w:b w:val="false"/>
+          <w:bCs w:val="false"/>
+        </w:rPr>
+      </w:pPr>
+      <w:r>
+        <w:rPr>
+          <w:rFonts w:ascii="Andale Mono" w:hAnsi="Andale Mono"/>
+          <w:b w:val="false"/>
+          <w:bCs w:val="false"/>
           <w:sz w:val="12"/>
           <w:szCs w:val="12"/>
         </w:rPr>
-        <w:t>System::eval(&amp;self, expr: &amp;String) -&gt; Result</w:t>
-      </w:r>
-    </w:p>
-    <w:p>
-      <w:pPr>
-        <w:pStyle w:val="Normal"/>
-        <w:rPr>
-          <w:rFonts w:ascii="Andale Mono" w:hAnsi="Andale Mono"/>
-          <w:b w:val="false"/>
-          <w:bCs w:val="false"/>
-        </w:rPr>
-      </w:pPr>
-      <w:r>
-        <w:rPr>
-          <w:rFonts w:ascii="Andale Mono" w:hAnsi="Andale Mono"/>
-          <w:b w:val="false"/>
-          <w:bCs w:val="false"/>
-          <w:i w:val="false"/>
-          <w:iCs w:val="false"/>
+        <w:t xml:space="preserve">Mu::as_u64(&amp;self, tag: Tag) -&gt; u64 </w:t>
+      </w:r>
+    </w:p>
+    <w:p>
+      <w:pPr>
+        <w:pStyle w:val="Normal"/>
+        <w:rPr>
+          <w:rFonts w:ascii="Andale Mono" w:hAnsi="Andale Mono"/>
+          <w:b w:val="false"/>
+          <w:bCs w:val="false"/>
+        </w:rPr>
+      </w:pPr>
+      <w:r>
+        <w:rPr>
+          <w:rFonts w:ascii="Andale Mono" w:hAnsi="Andale Mono"/>
+          <w:b w:val="false"/>
+          <w:bCs w:val="false"/>
           <w:sz w:val="12"/>
           <w:szCs w:val="12"/>
         </w:rPr>
-        <w:t>System::error(&amp;self, ex: Exception) -&gt; String</w:t>
-      </w:r>
-    </w:p>
-    <w:p>
-      <w:pPr>
-        <w:pStyle w:val="Normal"/>
-        <w:rPr>
-          <w:rFonts w:ascii="Andale Mono" w:hAnsi="Andale Mono"/>
-          <w:b w:val="false"/>
-          <w:bCs w:val="false"/>
-        </w:rPr>
-      </w:pPr>
-      <w:r>
-        <w:rPr>
-          <w:rFonts w:ascii="Andale Mono" w:hAnsi="Andale Mono"/>
-          <w:b w:val="false"/>
-          <w:bCs w:val="false"/>
-          <w:i w:val="false"/>
-          <w:iCs w:val="false"/>
+        <w:t>Mu::std_in(&amp;self) -&gt; Tag</w:t>
+      </w:r>
+    </w:p>
+    <w:p>
+      <w:pPr>
+        <w:pStyle w:val="Normal"/>
+        <w:rPr>
+          <w:rFonts w:ascii="Andale Mono" w:hAnsi="Andale Mono"/>
+          <w:b w:val="false"/>
+          <w:bCs w:val="false"/>
+        </w:rPr>
+      </w:pPr>
+      <w:r>
+        <w:rPr>
+          <w:rFonts w:ascii="Andale Mono" w:hAnsi="Andale Mono"/>
+          <w:b w:val="false"/>
+          <w:bCs w:val="false"/>
           <w:sz w:val="12"/>
           <w:szCs w:val="12"/>
         </w:rPr>
-        <w:t>System::read(&amp;self, string: String) -&gt; Result</w:t>
-      </w:r>
-    </w:p>
-    <w:p>
-      <w:pPr>
-        <w:pStyle w:val="Normal"/>
-        <w:rPr>
-          <w:rFonts w:ascii="Andale Mono" w:hAnsi="Andale Mono"/>
-          <w:b w:val="false"/>
-          <w:bCs w:val="false"/>
-        </w:rPr>
-      </w:pPr>
-      <w:r>
-        <w:rPr>
-          <w:rFonts w:ascii="Andale Mono" w:hAnsi="Andale Mono"/>
-          <w:b w:val="false"/>
-          <w:bCs w:val="false"/>
-          <w:i w:val="false"/>
-          <w:iCs w:val="false"/>
+        <w:t>Mu::std_out(&amp;self) -&gt; Tag</w:t>
+      </w:r>
+    </w:p>
+    <w:p>
+      <w:pPr>
+        <w:pStyle w:val="Normal"/>
+        <w:rPr>
+          <w:rFonts w:ascii="Andale Mono" w:hAnsi="Andale Mono"/>
+          <w:b w:val="false"/>
+          <w:bCs w:val="false"/>
+        </w:rPr>
+      </w:pPr>
+      <w:r>
+        <w:rPr>
+          <w:rFonts w:ascii="Andale Mono" w:hAnsi="Andale Mono"/>
+          <w:b w:val="false"/>
+          <w:bCs w:val="false"/>
           <w:sz w:val="12"/>
           <w:szCs w:val="12"/>
         </w:rPr>
-        <w:t>System::write(&amp;self, expr: Tag, escape: bool) -&gt; String</w:t>
+        <w:t>Mu::err_out(&amp;self) -&gt; Tag</w:t>
+      </w:r>
+    </w:p>
+    <w:p>
+      <w:pPr>
+        <w:pStyle w:val="Normal"/>
+        <w:rPr>
+          <w:rFonts w:ascii="Andale Mono" w:hAnsi="Andale Mono"/>
+          <w:b w:val="false"/>
+          <w:bCs w:val="false"/>
+          <w:sz w:val="16"/>
+          <w:szCs w:val="16"/>
+        </w:rPr>
+      </w:pPr>
+      <w:r>
+        <w:rPr>
+          <w:rFonts w:ascii="Andale Mono" w:hAnsi="Andale Mono"/>
+          <w:b w:val="false"/>
+          <w:bCs w:val="false"/>
+          <w:sz w:val="16"/>
+          <w:szCs w:val="16"/>
+        </w:rPr>
       </w:r>
     </w:p>
     <w:p>
@@ -17592,6 +17445,160 @@
           <w:sz w:val="12"/>
           <w:szCs w:val="12"/>
         </w:rPr>
+        <w:t>System::new(config: &amp;Config)-&gt; System</w:t>
+      </w:r>
+    </w:p>
+    <w:p>
+      <w:pPr>
+        <w:pStyle w:val="Normal"/>
+        <w:rPr>
+          <w:rFonts w:ascii="Andale Mono" w:hAnsi="Andale Mono"/>
+          <w:b w:val="false"/>
+          <w:bCs w:val="false"/>
+        </w:rPr>
+      </w:pPr>
+      <w:r>
+        <w:rPr>
+          <w:rFonts w:ascii="Andale Mono" w:hAnsi="Andale Mono"/>
+          <w:b w:val="false"/>
+          <w:bCs w:val="false"/>
+          <w:i w:val="false"/>
+          <w:iCs w:val="false"/>
+          <w:sz w:val="12"/>
+          <w:szCs w:val="12"/>
+        </w:rPr>
+        <w:t>System::config(config: String) -&gt; Option&lt;Config&gt;</w:t>
+      </w:r>
+    </w:p>
+    <w:p>
+      <w:pPr>
+        <w:pStyle w:val="Normal"/>
+        <w:rPr>
+          <w:rFonts w:ascii="Andale Mono" w:hAnsi="Andale Mono"/>
+          <w:b w:val="false"/>
+          <w:bCs w:val="false"/>
+        </w:rPr>
+      </w:pPr>
+      <w:r>
+        <w:rPr>
+          <w:rFonts w:ascii="Andale Mono" w:hAnsi="Andale Mono"/>
+          <w:b w:val="false"/>
+          <w:bCs w:val="false"/>
+          <w:i w:val="false"/>
+          <w:iCs w:val="false"/>
+          <w:sz w:val="12"/>
+          <w:szCs w:val="12"/>
+        </w:rPr>
+        <w:t>System::mu(&amp;self)-&gt; &amp;Mu</w:t>
+      </w:r>
+    </w:p>
+    <w:p>
+      <w:pPr>
+        <w:pStyle w:val="Normal"/>
+        <w:rPr>
+          <w:rFonts w:ascii="Andale Mono" w:hAnsi="Andale Mono"/>
+          <w:b w:val="false"/>
+          <w:bCs w:val="false"/>
+        </w:rPr>
+      </w:pPr>
+      <w:r>
+        <w:rPr>
+          <w:rFonts w:ascii="Andale Mono" w:hAnsi="Andale Mono"/>
+          <w:b w:val="false"/>
+          <w:bCs w:val="false"/>
+          <w:i w:val="false"/>
+          <w:iCs w:val="false"/>
+          <w:sz w:val="12"/>
+          <w:szCs w:val="12"/>
+        </w:rPr>
+        <w:t>System::eval(&amp;self, expr: &amp;String) -&gt; Result</w:t>
+      </w:r>
+    </w:p>
+    <w:p>
+      <w:pPr>
+        <w:pStyle w:val="Normal"/>
+        <w:rPr>
+          <w:rFonts w:ascii="Andale Mono" w:hAnsi="Andale Mono"/>
+          <w:b w:val="false"/>
+          <w:bCs w:val="false"/>
+        </w:rPr>
+      </w:pPr>
+      <w:r>
+        <w:rPr>
+          <w:rFonts w:ascii="Andale Mono" w:hAnsi="Andale Mono"/>
+          <w:b w:val="false"/>
+          <w:bCs w:val="false"/>
+          <w:i w:val="false"/>
+          <w:iCs w:val="false"/>
+          <w:sz w:val="12"/>
+          <w:szCs w:val="12"/>
+        </w:rPr>
+        <w:t>System::error(&amp;self, ex: Exception) -&gt; String</w:t>
+      </w:r>
+    </w:p>
+    <w:p>
+      <w:pPr>
+        <w:pStyle w:val="Normal"/>
+        <w:rPr>
+          <w:rFonts w:ascii="Andale Mono" w:hAnsi="Andale Mono"/>
+          <w:b w:val="false"/>
+          <w:bCs w:val="false"/>
+        </w:rPr>
+      </w:pPr>
+      <w:r>
+        <w:rPr>
+          <w:rFonts w:ascii="Andale Mono" w:hAnsi="Andale Mono"/>
+          <w:b w:val="false"/>
+          <w:bCs w:val="false"/>
+          <w:i w:val="false"/>
+          <w:iCs w:val="false"/>
+          <w:sz w:val="12"/>
+          <w:szCs w:val="12"/>
+        </w:rPr>
+        <w:t>System::read(&amp;self, string: String) -&gt; Result</w:t>
+      </w:r>
+    </w:p>
+    <w:p>
+      <w:pPr>
+        <w:pStyle w:val="Normal"/>
+        <w:rPr>
+          <w:rFonts w:ascii="Andale Mono" w:hAnsi="Andale Mono"/>
+          <w:b w:val="false"/>
+          <w:bCs w:val="false"/>
+        </w:rPr>
+      </w:pPr>
+      <w:r>
+        <w:rPr>
+          <w:rFonts w:ascii="Andale Mono" w:hAnsi="Andale Mono"/>
+          <w:b w:val="false"/>
+          <w:bCs w:val="false"/>
+          <w:i w:val="false"/>
+          <w:iCs w:val="false"/>
+          <w:sz w:val="12"/>
+          <w:szCs w:val="12"/>
+        </w:rPr>
+        <w:t>System::write(&amp;self, expr: Tag, escape: bool) -&gt; String</w:t>
+      </w:r>
+    </w:p>
+    <w:p>
+      <w:pPr>
+        <w:pStyle w:val="Normal"/>
+        <w:rPr>
+          <w:rFonts w:ascii="Andale Mono" w:hAnsi="Andale Mono"/>
+          <w:b w:val="false"/>
+          <w:bCs w:val="false"/>
+        </w:rPr>
+      </w:pPr>
+      <w:r>
+        <w:rPr>
+          <w:rFonts w:ascii="Andale Mono" w:hAnsi="Andale Mono"/>
+          <w:b w:val="false"/>
+          <w:bCs w:val="false"/>
+          <w:i w:val="false"/>
+          <w:iCs w:val="false"/>
+          <w:sz w:val="12"/>
+          <w:szCs w:val="12"/>
+        </w:rPr>
         <w:t>System::load(&amp;self, file_path: &amp;String) -&gt; Result</w:t>
       </w:r>
     </w:p>
@@ -17599,12 +17606,31 @@
       <w:pPr>
         <w:pStyle w:val="Normal"/>
         <w:rPr>
-          <w:sz w:val="16"/>
-          <w:szCs w:val="16"/>
-        </w:rPr>
-      </w:pPr>
-      <w:r>
-        <w:rPr>
+          <w:rFonts w:ascii="Andale Mono" w:hAnsi="Andale Mono"/>
+          <w:sz w:val="16"/>
+          <w:szCs w:val="16"/>
+        </w:rPr>
+      </w:pPr>
+      <w:r>
+        <w:rPr>
+          <w:rFonts w:ascii="Andale Mono" w:hAnsi="Andale Mono"/>
+          <w:sz w:val="16"/>
+          <w:szCs w:val="16"/>
+        </w:rPr>
+      </w:r>
+    </w:p>
+    <w:p>
+      <w:pPr>
+        <w:pStyle w:val="Normal"/>
+        <w:rPr>
+          <w:rFonts w:ascii="Georgia" w:hAnsi="Georgia"/>
+          <w:sz w:val="16"/>
+          <w:szCs w:val="16"/>
+        </w:rPr>
+      </w:pPr>
+      <w:r>
+        <w:rPr>
+          <w:rFonts w:ascii="Georgia" w:hAnsi="Georgia"/>
           <w:sz w:val="16"/>
           <w:szCs w:val="16"/>
         </w:rPr>
@@ -17669,7 +17695,7 @@
           <w:szCs w:val="20"/>
           <w:shd w:fill="333333" w:val="clear"/>
         </w:rPr>
-        <w:t>              </w:t>
+        <w:t>                    </w:t>
       </w:r>
       <w:r>
         <w:rPr>
@@ -19941,7 +19967,7 @@
           <w:u w:val="none"/>
           <w:lang w:val="en-US" w:eastAsia="zh-CN" w:bidi="hi-IN"/>
         </w:rPr>
-        <w:t>runtime: x.y.z: [-h?pvcedlq] [file…]</w:t>
+        <w:t>mu-local: x.y.z: [-h?pvcelq] [file…]</w:t>
       </w:r>
     </w:p>
     <w:p>
@@ -20102,49 +20128,6 @@
           <w:lang w:val="en-US" w:eastAsia="zh-CN" w:bidi="hi-IN"/>
         </w:rPr>
         <w:t>c: [name:value,…]</w:t>
-      </w:r>
-    </w:p>
-    <w:p>
-      <w:pPr>
-        <w:pStyle w:val="Normal"/>
-        <w:ind w:left="0" w:right="0" w:hanging="0"/>
-        <w:rPr>
-          <w:rFonts w:ascii="Andale Mono" w:hAnsi="Andale Mono"/>
-          <w:b w:val="false"/>
-          <w:bCs w:val="false"/>
-        </w:rPr>
-      </w:pPr>
-      <w:r>
-        <w:rPr>
-          <w:rFonts w:eastAsia="Songti SC" w:cs="Arial Unicode MS" w:ascii="Andale Mono" w:hAnsi="Andale Mono"/>
-          <w:b w:val="false"/>
-          <w:bCs w:val="false"/>
-          <w:i w:val="false"/>
-          <w:iCs w:val="false"/>
-          <w:color w:val="auto"/>
-          <w:kern w:val="2"/>
-          <w:sz w:val="16"/>
-          <w:szCs w:val="16"/>
-          <w:u w:val="none"/>
-          <w:lang w:val="en-US" w:eastAsia="zh-CN" w:bidi="hi-IN"/>
-        </w:rPr>
-        <w:t xml:space="preserve">  </w:t>
-      </w:r>
-      <w:r>
-        <w:rPr>
-          <w:rFonts w:eastAsia="Songti SC" w:cs="Arial Unicode MS" w:ascii="Andale Mono" w:hAnsi="Andale Mono"/>
-          <w:b w:val="false"/>
-          <w:bCs w:val="false"/>
-          <w:i w:val="false"/>
-          <w:iCs w:val="false"/>
-          <w:color w:val="auto"/>
-          <w:kern w:val="2"/>
-          <w:sz w:val="16"/>
-          <w:szCs w:val="16"/>
-          <w:u w:val="none"/>
-          <w:lang w:val="en-US" w:eastAsia="zh-CN" w:bidi="hi-IN"/>
-        </w:rPr>
-        <w:t>d: enable debugging</w:t>
       </w:r>
     </w:p>
     <w:p>
@@ -20656,7 +20639,7 @@
     <w:pPr>
       <w:widowControl/>
       <w:suppressAutoHyphens w:val="true"/>
-      <w:overflowPunct w:val="false"/>
+      <w:overflowPunct w:val="true"/>
       <w:bidi w:val="0"/>
       <w:spacing w:before="0" w:after="0"/>
       <w:jc w:val="left"/>

</xml_diff>

<commit_message>
#629 - core: add lognot function
</commit_message>
<xml_diff>
--- a/doc/refcards/mu-ref.docx
+++ b/doc/refcards/mu-ref.docx
@@ -66,7 +66,7 @@
           <w:tab w:val="left" w:pos="4110" w:leader="none"/>
         </w:tabs>
         <w:suppressAutoHyphens w:val="true"/>
-        <w:overflowPunct w:val="false"/>
+        <w:overflowPunct w:val="true"/>
         <w:bidi w:val="0"/>
         <w:spacing w:before="0" w:after="0"/>
         <w:ind w:left="0" w:right="0" w:hanging="0"/>
@@ -283,7 +283,19 @@
           <w:sz w:val="16"/>
           <w:szCs w:val="16"/>
         </w:rPr>
-        <w:t>0.0.24</w:t>
+        <w:t>0.0.2</w:t>
+      </w:r>
+      <w:r>
+        <w:rPr>
+          <w:rFonts w:ascii="Georgia" w:hAnsi="Georgia"/>
+          <w:b/>
+          <w:bCs/>
+          <w:i/>
+          <w:iCs/>
+          <w:sz w:val="16"/>
+          <w:szCs w:val="16"/>
+        </w:rPr>
+        <w:t>5</w:t>
       </w:r>
     </w:p>
     <w:p>
@@ -481,31 +493,7 @@
           <w:sz w:val="18"/>
           <w:szCs w:val="18"/>
         </w:rPr>
-        <w:t xml:space="preserve"> </w:t>
-      </w:r>
-      <w:r>
-        <w:rPr>
-          <w:rFonts w:ascii="Georgia" w:hAnsi="Georgia"/>
-          <w:b w:val="false"/>
-          <w:bCs w:val="false"/>
-          <w:i w:val="false"/>
-          <w:iCs w:val="false"/>
-          <w:sz w:val="18"/>
-          <w:szCs w:val="18"/>
-        </w:rPr>
-        <w:t>are</w:t>
-      </w:r>
-      <w:r>
-        <w:rPr>
-          <w:rFonts w:ascii="Georgia" w:hAnsi="Georgia"/>
-          <w:b w:val="false"/>
-          <w:bCs w:val="false"/>
-          <w:i w:val="false"/>
-          <w:iCs w:val="false"/>
-          <w:sz w:val="18"/>
-          <w:szCs w:val="18"/>
-        </w:rPr>
-        <w:t xml:space="preserve"> false, otherwise true</w:t>
+        <w:t xml:space="preserve"> are false, otherwise true</w:t>
       </w:r>
     </w:p>
     <w:p>
@@ -766,18 +754,7 @@
           <w:szCs w:val="18"/>
           <w:u w:val="none"/>
         </w:rPr>
-        <w:t xml:space="preserve">, </w:t>
-      </w:r>
-      <w:r>
-        <w:rPr>
-          <w:rFonts w:ascii="Georgia" w:hAnsi="Georgia"/>
-          <w:b w:val="false"/>
-          <w:bCs w:val="false"/>
-          <w:sz w:val="18"/>
-          <w:szCs w:val="18"/>
-          <w:u w:val="none"/>
-        </w:rPr>
-        <w:t>see</w:t>
+        <w:t>, see</w:t>
       </w:r>
       <w:r>
         <w:rPr>
@@ -1150,19 +1127,7 @@
           <w:sz w:val="18"/>
           <w:szCs w:val="18"/>
         </w:rPr>
-        <w:t xml:space="preserve">fixnum, </w:t>
-      </w:r>
-      <w:r>
-        <w:rPr>
-          <w:rFonts w:ascii="Georgia" w:hAnsi="Georgia"/>
-          <w:b w:val="false"/>
-          <w:bCs w:val="false"/>
-          <w:i/>
-          <w:iCs/>
-          <w:sz w:val="18"/>
-          <w:szCs w:val="18"/>
-        </w:rPr>
-        <w:t>fix</w:t>
+        <w:t>fixnum, fix</w:t>
         <w:tab/>
       </w:r>
       <w:r>
@@ -1584,19 +1549,7 @@
           <w:sz w:val="18"/>
           <w:szCs w:val="18"/>
         </w:rPr>
-        <w:t xml:space="preserve">keyword, </w:t>
-      </w:r>
-      <w:r>
-        <w:rPr>
-          <w:rFonts w:ascii="Georgia" w:hAnsi="Georgia"/>
-          <w:b w:val="false"/>
-          <w:bCs w:val="false"/>
-          <w:i/>
-          <w:iCs/>
-          <w:sz w:val="18"/>
-          <w:szCs w:val="18"/>
-        </w:rPr>
-        <w:t>key</w:t>
+        <w:t>keyword, key</w:t>
       </w:r>
       <w:r>
         <w:rPr>
@@ -1672,17 +1625,6 @@
         <w:t>map</w:t>
         <w:tab/>
         <w:tab/>
-      </w:r>
-      <w:r>
-        <w:rPr>
-          <w:rFonts w:ascii="Georgia" w:hAnsi="Georgia"/>
-          <w:b w:val="false"/>
-          <w:bCs w:val="false"/>
-          <w:i/>
-          <w:iCs/>
-          <w:sz w:val="18"/>
-          <w:szCs w:val="18"/>
-        </w:rPr>
         <w:t xml:space="preserve">key/value </w:t>
       </w:r>
       <w:r>
@@ -1920,19 +1862,7 @@
           <w:sz w:val="18"/>
           <w:szCs w:val="18"/>
         </w:rPr>
-        <w:t xml:space="preserve">symbol, </w:t>
-      </w:r>
-      <w:r>
-        <w:rPr>
-          <w:rFonts w:ascii="Georgia" w:hAnsi="Georgia"/>
-          <w:b w:val="false"/>
-          <w:bCs w:val="false"/>
-          <w:i/>
-          <w:iCs/>
-          <w:sz w:val="18"/>
-          <w:szCs w:val="18"/>
-        </w:rPr>
-        <w:t>sym</w:t>
+        <w:t>symbol, sym</w:t>
         <w:tab/>
       </w:r>
       <w:r>
@@ -2051,19 +1981,7 @@
           <w:sz w:val="18"/>
           <w:szCs w:val="18"/>
         </w:rPr>
-        <w:t xml:space="preserve">string, </w:t>
-      </w:r>
-      <w:r>
-        <w:rPr>
-          <w:rFonts w:ascii="Georgia" w:hAnsi="Georgia"/>
-          <w:b w:val="false"/>
-          <w:bCs w:val="false"/>
-          <w:i/>
-          <w:iCs/>
-          <w:sz w:val="18"/>
-          <w:szCs w:val="18"/>
-        </w:rPr>
-        <w:t>str</w:t>
+        <w:t>string, str</w:t>
       </w:r>
     </w:p>
     <w:p>
@@ -2871,23 +2789,7 @@
           <w:u w:val="none"/>
           <w:lang w:val="en-US" w:eastAsia="zh-CN" w:bidi="hi-IN"/>
         </w:rPr>
-        <w:t>fix</w:t>
-      </w:r>
-      <w:r>
-        <w:rPr>
-          <w:rFonts w:eastAsia="Songti SC" w:cs="Arial Unicode MS" w:ascii="Georgia" w:hAnsi="Georgia"/>
-          <w:b w:val="false"/>
-          <w:bCs w:val="false"/>
-          <w:i/>
-          <w:iCs/>
-          <w:color w:val="auto"/>
-          <w:kern w:val="2"/>
-          <w:sz w:val="18"/>
-          <w:szCs w:val="18"/>
-          <w:u w:val="none"/>
-          <w:lang w:val="en-US" w:eastAsia="zh-CN" w:bidi="hi-IN"/>
-        </w:rPr>
-        <w:t>num</w:t>
+        <w:t>fixnum</w:t>
       </w:r>
       <w:r>
         <w:rPr>
@@ -3729,7 +3631,10 @@
         </w:rPr>
       </w:pPr>
       <w:r>
-        <w:rPr/>
+        <w:rPr>
+          <w:b/>
+          <w:bCs/>
+        </w:rPr>
       </w:r>
     </w:p>
     <w:p>
@@ -4467,16 +4372,6 @@
         </w:rPr>
         <w:t>str</w:t>
         <w:tab/>
-      </w:r>
-      <w:r>
-        <w:rPr>
-          <w:rFonts w:ascii="Georgia" w:hAnsi="Georgia"/>
-          <w:i/>
-          <w:iCs/>
-          <w:sz w:val="18"/>
-          <w:szCs w:val="18"/>
-          <w:u w:val="none"/>
-        </w:rPr>
         <w:t>key</w:t>
       </w:r>
       <w:r>
@@ -4582,32 +4477,7 @@
         </w:rPr>
         <w:t>str</w:t>
         <w:tab/>
-        <w:t>sym</w:t>
-      </w:r>
-      <w:r>
-        <w:rPr>
-          <w:rFonts w:ascii="Georgia" w:hAnsi="Georgia"/>
-          <w:b w:val="false"/>
-          <w:bCs w:val="false"/>
-          <w:i/>
-          <w:iCs/>
-          <w:sz w:val="18"/>
-          <w:szCs w:val="18"/>
-          <w:u w:val="none"/>
-        </w:rPr>
-        <w:t>bol</w:t>
-      </w:r>
-      <w:r>
-        <w:rPr>
-          <w:rFonts w:ascii="Georgia" w:hAnsi="Georgia"/>
-          <w:b w:val="false"/>
-          <w:bCs w:val="false"/>
-          <w:i/>
-          <w:iCs/>
-          <w:sz w:val="18"/>
-          <w:szCs w:val="18"/>
-          <w:u w:val="none"/>
-        </w:rPr>
+        <w:t>symbol</w:t>
         <w:tab/>
       </w:r>
       <w:r>
@@ -4761,14 +4631,15 @@
         </w:rPr>
         <w:t>key</w:t>
         <w:tab/>
-      </w:r>
-      <w:r>
-        <w:rPr>
-          <w:rFonts w:ascii="Georgia" w:hAnsi="Georgia"/>
-          <w:b w:val="false"/>
-          <w:bCs w:val="false"/>
-          <w:i/>
-          <w:iCs/>
+        <w:t xml:space="preserve">symbol </w:t>
+      </w:r>
+      <w:r>
+        <w:rPr>
+          <w:rFonts w:ascii="Georgia" w:hAnsi="Georgia"/>
+          <w:b w:val="false"/>
+          <w:bCs w:val="false"/>
+          <w:i w:val="false"/>
+          <w:iCs w:val="false"/>
           <w:caps w:val="false"/>
           <w:smallCaps w:val="false"/>
           <w:color w:val="24292E"/>
@@ -4777,6 +4648,127 @@
           <w:szCs w:val="18"/>
           <w:u w:val="none"/>
         </w:rPr>
+        <w:t>namespace</w:t>
+      </w:r>
+    </w:p>
+    <w:p>
+      <w:pPr>
+        <w:pStyle w:val="Normal"/>
+        <w:rPr>
+          <w:sz w:val="18"/>
+          <w:szCs w:val="18"/>
+        </w:rPr>
+      </w:pPr>
+      <w:r>
+        <w:rPr>
+          <w:rFonts w:ascii="Georgia" w:hAnsi="Georgia"/>
+          <w:b/>
+          <w:bCs/>
+          <w:sz w:val="18"/>
+          <w:szCs w:val="18"/>
+          <w:u w:val="none"/>
+        </w:rPr>
+        <w:t xml:space="preserve">  </w:t>
+      </w:r>
+      <w:r>
+        <w:rPr>
+          <w:rFonts w:ascii="Georgia" w:hAnsi="Georgia"/>
+          <w:b/>
+          <w:bCs/>
+          <w:sz w:val="18"/>
+          <w:szCs w:val="18"/>
+          <w:u w:val="none"/>
+        </w:rPr>
+        <w:t>sy-name</w:t>
+      </w:r>
+      <w:r>
+        <w:rPr>
+          <w:rFonts w:ascii="Georgia" w:hAnsi="Georgia"/>
+          <w:b w:val="false"/>
+          <w:bCs/>
+          <w:i w:val="false"/>
+          <w:sz w:val="18"/>
+          <w:szCs w:val="18"/>
+          <w:u w:val="none"/>
+        </w:rPr>
+        <w:t xml:space="preserve"> </w:t>
+      </w:r>
+      <w:r>
+        <w:rPr>
+          <w:rFonts w:ascii="Georgia" w:hAnsi="Georgia"/>
+          <w:b w:val="false"/>
+          <w:bCs w:val="false"/>
+          <w:i/>
+          <w:iCs/>
+          <w:sz w:val="18"/>
+          <w:szCs w:val="18"/>
+          <w:u w:val="none"/>
+        </w:rPr>
+        <w:t>sym</w:t>
+        <w:tab/>
+        <w:t>string</w:t>
+        <w:tab/>
+        <w:t>symbol</w:t>
+      </w:r>
+      <w:r>
+        <w:rPr>
+          <w:rFonts w:ascii="Georgia" w:hAnsi="Georgia"/>
+          <w:b w:val="false"/>
+          <w:bCs w:val="false"/>
+          <w:i w:val="false"/>
+          <w:iCs w:val="false"/>
+          <w:sz w:val="18"/>
+          <w:szCs w:val="18"/>
+          <w:u w:val="none"/>
+        </w:rPr>
+        <w:t xml:space="preserve"> name binding</w:t>
+      </w:r>
+    </w:p>
+    <w:p>
+      <w:pPr>
+        <w:pStyle w:val="Normal"/>
+        <w:rPr>
+          <w:sz w:val="18"/>
+          <w:szCs w:val="18"/>
+        </w:rPr>
+      </w:pPr>
+      <w:r>
+        <w:rPr>
+          <w:rFonts w:ascii="Georgia" w:hAnsi="Georgia"/>
+          <w:b/>
+          <w:bCs/>
+          <w:sz w:val="18"/>
+          <w:szCs w:val="18"/>
+          <w:u w:val="none"/>
+        </w:rPr>
+        <w:t xml:space="preserve">  </w:t>
+      </w:r>
+      <w:r>
+        <w:rPr>
+          <w:rFonts w:ascii="Georgia" w:hAnsi="Georgia"/>
+          <w:b/>
+          <w:bCs/>
+          <w:sz w:val="18"/>
+          <w:szCs w:val="18"/>
+          <w:u w:val="none"/>
+        </w:rPr>
+        <w:t xml:space="preserve">sy-val  </w:t>
+      </w:r>
+      <w:r>
+        <w:rPr>
+          <w:rFonts w:ascii="Georgia" w:hAnsi="Georgia"/>
+          <w:b w:val="false"/>
+          <w:bCs w:val="false"/>
+          <w:i/>
+          <w:iCs/>
+          <w:sz w:val="18"/>
+          <w:szCs w:val="18"/>
+          <w:u w:val="none"/>
+        </w:rPr>
+        <w:t>sym</w:t>
+        <w:tab/>
+        <w:t>T</w:t>
+        <w:tab/>
         <w:t xml:space="preserve">symbol </w:t>
       </w:r>
       <w:r>
@@ -4784,198 +4776,37 @@
           <w:rFonts w:ascii="Georgia" w:hAnsi="Georgia"/>
           <w:b w:val="false"/>
           <w:bCs w:val="false"/>
+          <w:i w:val="false"/>
+          <w:iCs w:val="false"/>
+          <w:sz w:val="18"/>
+          <w:szCs w:val="18"/>
+          <w:u w:val="none"/>
+        </w:rPr>
+        <w:t xml:space="preserve">value binding </w:t>
+      </w:r>
+    </w:p>
+    <w:p>
+      <w:pPr>
+        <w:pStyle w:val="Normal"/>
+        <w:ind w:left="0" w:right="0" w:hanging="0"/>
+        <w:rPr>
+          <w:rFonts w:ascii="Georgia" w:hAnsi="Georgia"/>
+          <w:b w:val="false"/>
+          <w:i w:val="false"/>
           <w:i w:val="false"/>
           <w:iCs w:val="false"/>
           <w:caps w:val="false"/>
           <w:smallCaps w:val="false"/>
           <w:color w:val="24292E"/>
           <w:spacing w:val="0"/>
-          <w:sz w:val="18"/>
-          <w:szCs w:val="18"/>
-          <w:u w:val="none"/>
-        </w:rPr>
-        <w:t>namespace</w:t>
-      </w:r>
-    </w:p>
-    <w:p>
-      <w:pPr>
-        <w:pStyle w:val="Normal"/>
-        <w:rPr>
-          <w:sz w:val="18"/>
-          <w:szCs w:val="18"/>
-        </w:rPr>
-      </w:pPr>
-      <w:r>
-        <w:rPr>
-          <w:rFonts w:ascii="Georgia" w:hAnsi="Georgia"/>
-          <w:b/>
-          <w:bCs/>
-          <w:sz w:val="18"/>
-          <w:szCs w:val="18"/>
-          <w:u w:val="none"/>
-        </w:rPr>
-        <w:t xml:space="preserve">  </w:t>
-      </w:r>
-      <w:r>
-        <w:rPr>
-          <w:rFonts w:ascii="Georgia" w:hAnsi="Georgia"/>
-          <w:b/>
-          <w:bCs/>
-          <w:sz w:val="18"/>
-          <w:szCs w:val="18"/>
-          <w:u w:val="none"/>
-        </w:rPr>
-        <w:t>sy-name</w:t>
-      </w:r>
-      <w:r>
-        <w:rPr>
-          <w:rFonts w:ascii="Georgia" w:hAnsi="Georgia"/>
-          <w:b w:val="false"/>
-          <w:bCs/>
-          <w:i w:val="false"/>
-          <w:sz w:val="18"/>
-          <w:szCs w:val="18"/>
-          <w:u w:val="none"/>
-        </w:rPr>
-        <w:t xml:space="preserve"> </w:t>
-      </w:r>
-      <w:r>
-        <w:rPr>
-          <w:rFonts w:ascii="Georgia" w:hAnsi="Georgia"/>
-          <w:b w:val="false"/>
-          <w:bCs w:val="false"/>
-          <w:i/>
-          <w:iCs/>
-          <w:sz w:val="18"/>
-          <w:szCs w:val="18"/>
-          <w:u w:val="none"/>
-        </w:rPr>
-        <w:t>sym</w:t>
-        <w:tab/>
-        <w:t>str</w:t>
-      </w:r>
-      <w:r>
-        <w:rPr>
-          <w:rFonts w:ascii="Georgia" w:hAnsi="Georgia"/>
-          <w:b w:val="false"/>
-          <w:bCs w:val="false"/>
-          <w:i/>
-          <w:iCs/>
-          <w:sz w:val="18"/>
-          <w:szCs w:val="18"/>
-          <w:u w:val="none"/>
-        </w:rPr>
-        <w:t>ing</w:t>
-      </w:r>
-      <w:r>
-        <w:rPr>
-          <w:rFonts w:ascii="Georgia" w:hAnsi="Georgia"/>
-          <w:b w:val="false"/>
-          <w:bCs w:val="false"/>
-          <w:i/>
-          <w:iCs/>
-          <w:sz w:val="18"/>
-          <w:szCs w:val="18"/>
-          <w:u w:val="none"/>
-        </w:rPr>
-        <w:tab/>
-        <w:t>symbol</w:t>
-      </w:r>
-      <w:r>
-        <w:rPr>
-          <w:rFonts w:ascii="Georgia" w:hAnsi="Georgia"/>
-          <w:b w:val="false"/>
-          <w:bCs w:val="false"/>
-          <w:i w:val="false"/>
-          <w:iCs w:val="false"/>
-          <w:sz w:val="18"/>
-          <w:szCs w:val="18"/>
-          <w:u w:val="none"/>
-        </w:rPr>
-        <w:t xml:space="preserve"> name binding</w:t>
-      </w:r>
-    </w:p>
-    <w:p>
-      <w:pPr>
-        <w:pStyle w:val="Normal"/>
-        <w:rPr>
-          <w:sz w:val="18"/>
-          <w:szCs w:val="18"/>
-        </w:rPr>
-      </w:pPr>
-      <w:r>
-        <w:rPr>
-          <w:rFonts w:ascii="Georgia" w:hAnsi="Georgia"/>
-          <w:b/>
-          <w:bCs/>
-          <w:sz w:val="18"/>
-          <w:szCs w:val="18"/>
-          <w:u w:val="none"/>
-        </w:rPr>
-        <w:t xml:space="preserve">  </w:t>
-      </w:r>
-      <w:r>
-        <w:rPr>
-          <w:rFonts w:ascii="Georgia" w:hAnsi="Georgia"/>
-          <w:b/>
-          <w:bCs/>
-          <w:sz w:val="18"/>
-          <w:szCs w:val="18"/>
-          <w:u w:val="none"/>
-        </w:rPr>
-        <w:t xml:space="preserve">sy-val  </w:t>
-      </w:r>
-      <w:r>
-        <w:rPr>
-          <w:rFonts w:ascii="Georgia" w:hAnsi="Georgia"/>
-          <w:b w:val="false"/>
-          <w:bCs w:val="false"/>
-          <w:i/>
-          <w:iCs/>
-          <w:sz w:val="18"/>
-          <w:szCs w:val="18"/>
-          <w:u w:val="none"/>
-        </w:rPr>
-        <w:t>sym</w:t>
-        <w:tab/>
-        <w:t>T</w:t>
-        <w:tab/>
-      </w:r>
-      <w:r>
-        <w:rPr>
-          <w:rFonts w:ascii="Georgia" w:hAnsi="Georgia"/>
-          <w:b w:val="false"/>
-          <w:bCs w:val="false"/>
-          <w:i/>
-          <w:iCs/>
-          <w:sz w:val="18"/>
-          <w:szCs w:val="18"/>
-          <w:u w:val="none"/>
-        </w:rPr>
-        <w:t xml:space="preserve">symbol </w:t>
-      </w:r>
-      <w:r>
-        <w:rPr>
-          <w:rFonts w:ascii="Georgia" w:hAnsi="Georgia"/>
-          <w:b w:val="false"/>
-          <w:bCs w:val="false"/>
-          <w:i w:val="false"/>
-          <w:iCs w:val="false"/>
-          <w:sz w:val="18"/>
-          <w:szCs w:val="18"/>
-          <w:u w:val="none"/>
-        </w:rPr>
-        <w:t xml:space="preserve">value binding </w:t>
-      </w:r>
-    </w:p>
-    <w:p>
-      <w:pPr>
-        <w:pStyle w:val="Normal"/>
-        <w:ind w:left="0" w:right="0" w:hanging="0"/>
-        <w:rPr>
-          <w:rFonts w:ascii="Georgia" w:hAnsi="Georgia"/>
-          <w:b w:val="false"/>
-          <w:i w:val="false"/>
+          <w:sz w:val="16"/>
+          <w:szCs w:val="16"/>
+        </w:rPr>
+      </w:pPr>
+      <w:r>
+        <w:rPr>
+          <w:rFonts w:ascii="Georgia" w:hAnsi="Georgia"/>
+          <w:b w:val="false"/>
           <w:i w:val="false"/>
           <w:iCs w:val="false"/>
           <w:caps w:val="false"/>
@@ -4985,546 +4816,514 @@
           <w:sz w:val="16"/>
           <w:szCs w:val="16"/>
         </w:rPr>
-      </w:pPr>
-      <w:r>
-        <w:rPr>
-          <w:rFonts w:ascii="Georgia" w:hAnsi="Georgia"/>
-          <w:b w:val="false"/>
-          <w:i w:val="false"/>
-          <w:iCs w:val="false"/>
+      </w:r>
+    </w:p>
+    <w:p>
+      <w:pPr>
+        <w:pStyle w:val="Normal"/>
+        <w:rPr>
+          <w:rFonts w:ascii="Georgia" w:hAnsi="Georgia"/>
+          <w:sz w:val="20"/>
+          <w:szCs w:val="20"/>
+        </w:rPr>
+      </w:pPr>
+      <w:r>
+        <w:rPr>
+          <w:rFonts w:ascii="Georgia" w:hAnsi="Georgia"/>
+          <w:b w:val="false"/>
+          <w:bCs/>
+          <w:i w:val="false"/>
+          <w:iCs/>
+          <w:sz w:val="20"/>
+          <w:szCs w:val="20"/>
+          <w:shd w:fill="333333" w:val="clear"/>
+        </w:rPr>
+        <w:t xml:space="preserve">                             </w:t>
+      </w:r>
+      <w:r>
+        <w:rPr>
+          <w:rFonts w:ascii="Georgia" w:hAnsi="Georgia"/>
+          <w:b/>
+          <w:bCs/>
+          <w:i/>
+          <w:iCs/>
+          <w:sz w:val="20"/>
+          <w:szCs w:val="20"/>
+          <w:shd w:fill="333333" w:val="clear"/>
+        </w:rPr>
+        <w:t>Special</w:t>
+      </w:r>
+      <w:r>
+        <w:rPr>
+          <w:rFonts w:ascii="Georgia" w:hAnsi="Georgia"/>
+          <w:b w:val="false"/>
+          <w:bCs/>
+          <w:i w:val="false"/>
+          <w:iCs/>
+          <w:sz w:val="20"/>
+          <w:szCs w:val="20"/>
+          <w:shd w:fill="333333" w:val="clear"/>
+        </w:rPr>
+        <w:t xml:space="preserve"> </w:t>
+      </w:r>
+      <w:r>
+        <w:rPr>
+          <w:rFonts w:ascii="Georgia" w:hAnsi="Georgia"/>
+          <w:b/>
+          <w:bCs/>
+          <w:i/>
+          <w:iCs/>
+          <w:sz w:val="20"/>
+          <w:szCs w:val="20"/>
+          <w:shd w:fill="333333" w:val="clear"/>
+        </w:rPr>
+        <w:t>Forms                                   </w:t>
+      </w:r>
+    </w:p>
+    <w:p>
+      <w:pPr>
+        <w:pStyle w:val="Normal"/>
+        <w:rPr>
+          <w:sz w:val="16"/>
+          <w:szCs w:val="16"/>
+        </w:rPr>
+      </w:pPr>
+      <w:r>
+        <w:rPr>
+          <w:sz w:val="16"/>
+          <w:szCs w:val="16"/>
+        </w:rPr>
+      </w:r>
+    </w:p>
+    <w:p>
+      <w:pPr>
+        <w:pStyle w:val="Normal"/>
+        <w:rPr>
+          <w:sz w:val="18"/>
+          <w:szCs w:val="18"/>
+        </w:rPr>
+      </w:pPr>
+      <w:r>
+        <w:rPr>
+          <w:rFonts w:ascii="Georgia" w:hAnsi="Georgia"/>
+          <w:b/>
+          <w:bCs/>
+          <w:i w:val="false"/>
+          <w:iCs w:val="false"/>
+          <w:sz w:val="18"/>
+          <w:szCs w:val="18"/>
+        </w:rPr>
+        <w:t xml:space="preserve"> </w:t>
+      </w:r>
+      <w:r>
+        <w:rPr>
+          <w:rFonts w:ascii="Georgia" w:hAnsi="Georgia"/>
+          <w:b/>
+          <w:bCs/>
+          <w:i w:val="false"/>
+          <w:iCs w:val="false"/>
+          <w:sz w:val="18"/>
+          <w:szCs w:val="18"/>
+        </w:rPr>
+        <w:t>:async</w:t>
+      </w:r>
+      <w:r>
+        <w:rPr>
+          <w:rFonts w:ascii="Georgia" w:hAnsi="Georgia"/>
+          <w:b w:val="false"/>
+          <w:bCs/>
+          <w:i w:val="false"/>
+          <w:iCs/>
+          <w:sz w:val="18"/>
+          <w:szCs w:val="18"/>
+        </w:rPr>
+        <w:t xml:space="preserve"> </w:t>
+      </w:r>
+      <w:r>
+        <w:rPr>
+          <w:rFonts w:ascii="Georgia" w:hAnsi="Georgia"/>
+          <w:b w:val="false"/>
+          <w:bCs w:val="false"/>
+          <w:i/>
+          <w:iCs/>
+          <w:sz w:val="18"/>
+          <w:szCs w:val="18"/>
+        </w:rPr>
+        <w:t>fn</w:t>
+      </w:r>
+      <w:r>
+        <w:rPr>
+          <w:rFonts w:ascii="Georgia" w:hAnsi="Georgia"/>
+          <w:b w:val="false"/>
+          <w:bCs/>
+          <w:i w:val="false"/>
+          <w:iCs/>
+          <w:sz w:val="18"/>
+          <w:szCs w:val="18"/>
+        </w:rPr>
+        <w:t xml:space="preserve"> </w:t>
+      </w:r>
+      <w:r>
+        <w:rPr>
+          <w:rFonts w:ascii="Georgia" w:hAnsi="Georgia"/>
+          <w:b w:val="false"/>
+          <w:bCs w:val="false"/>
+          <w:i/>
+          <w:iCs/>
+          <w:sz w:val="18"/>
+          <w:szCs w:val="18"/>
+        </w:rPr>
+        <w:t>. list</w:t>
+      </w:r>
+      <w:r>
+        <w:rPr>
+          <w:rFonts w:ascii="Georgia" w:hAnsi="Georgia"/>
+          <w:b w:val="false"/>
+          <w:bCs w:val="false"/>
+          <w:i w:val="false"/>
+          <w:iCs w:val="false"/>
+          <w:sz w:val="18"/>
+          <w:szCs w:val="18"/>
+        </w:rPr>
+        <w:tab/>
+      </w:r>
+      <w:r>
+        <w:rPr>
+          <w:rFonts w:ascii="Georgia" w:hAnsi="Georgia"/>
+          <w:b w:val="false"/>
+          <w:bCs w:val="false"/>
+          <w:i/>
+          <w:iCs/>
+          <w:sz w:val="18"/>
+          <w:szCs w:val="18"/>
+        </w:rPr>
+        <w:t>async</w:t>
+      </w:r>
+      <w:r>
+        <w:rPr>
+          <w:rFonts w:ascii="Georgia" w:hAnsi="Georgia"/>
+          <w:b/>
+          <w:bCs/>
+          <w:i/>
+          <w:iCs/>
+          <w:sz w:val="18"/>
+          <w:szCs w:val="18"/>
+        </w:rPr>
+        <w:tab/>
+      </w:r>
+      <w:r>
+        <w:rPr>
+          <w:rFonts w:ascii="Georgia" w:hAnsi="Georgia"/>
+          <w:b w:val="false"/>
+          <w:bCs w:val="false"/>
+          <w:i w:val="false"/>
+          <w:iCs w:val="false"/>
+          <w:sz w:val="18"/>
+          <w:szCs w:val="18"/>
+        </w:rPr>
+        <w:t xml:space="preserve">create </w:t>
+      </w:r>
+      <w:r>
+        <w:rPr>
+          <w:rFonts w:ascii="Georgia" w:hAnsi="Georgia"/>
+          <w:b w:val="false"/>
+          <w:bCs w:val="false"/>
+          <w:i/>
+          <w:iCs/>
+          <w:sz w:val="18"/>
+          <w:szCs w:val="18"/>
+        </w:rPr>
+        <w:t>future</w:t>
+      </w:r>
+      <w:r>
+        <w:rPr>
+          <w:rFonts w:ascii="Georgia" w:hAnsi="Georgia"/>
+          <w:b w:val="false"/>
+          <w:bCs w:val="false"/>
+          <w:i w:val="false"/>
+          <w:iCs w:val="false"/>
+          <w:sz w:val="18"/>
+          <w:szCs w:val="18"/>
+        </w:rPr>
+        <w:t xml:space="preserve"> context</w:t>
+      </w:r>
+    </w:p>
+    <w:p>
+      <w:pPr>
+        <w:pStyle w:val="Normal"/>
+        <w:rPr>
+          <w:sz w:val="18"/>
+          <w:szCs w:val="18"/>
+        </w:rPr>
+      </w:pPr>
+      <w:r>
+        <w:rPr>
+          <w:rFonts w:ascii="Georgia" w:hAnsi="Georgia"/>
+          <w:b/>
+          <w:bCs/>
+          <w:sz w:val="18"/>
+          <w:szCs w:val="18"/>
+        </w:rPr>
+        <w:t xml:space="preserve"> </w:t>
+      </w:r>
+      <w:r>
+        <w:rPr>
+          <w:rFonts w:ascii="Georgia" w:hAnsi="Georgia"/>
+          <w:b/>
+          <w:bCs/>
+          <w:sz w:val="18"/>
+          <w:szCs w:val="18"/>
+        </w:rPr>
+        <w:t>:lambda</w:t>
+      </w:r>
+      <w:r>
+        <w:rPr>
+          <w:rFonts w:ascii="Georgia" w:hAnsi="Georgia"/>
+          <w:b w:val="false"/>
+          <w:bCs w:val="false"/>
+          <w:i w:val="false"/>
+          <w:iCs/>
+          <w:sz w:val="18"/>
+          <w:szCs w:val="18"/>
+        </w:rPr>
+        <w:t xml:space="preserve"> </w:t>
+      </w:r>
+      <w:r>
+        <w:rPr>
+          <w:rFonts w:ascii="Georgia" w:hAnsi="Georgia"/>
+          <w:b w:val="false"/>
+          <w:bCs w:val="false"/>
+          <w:i/>
+          <w:iCs/>
+          <w:sz w:val="18"/>
+          <w:szCs w:val="18"/>
+        </w:rPr>
+        <w:t>list</w:t>
+      </w:r>
+      <w:r>
+        <w:rPr>
+          <w:rFonts w:ascii="Georgia" w:hAnsi="Georgia"/>
+          <w:b w:val="false"/>
+          <w:bCs w:val="false"/>
+          <w:i w:val="false"/>
+          <w:iCs/>
+          <w:sz w:val="18"/>
+          <w:szCs w:val="18"/>
+        </w:rPr>
+        <w:t xml:space="preserve"> . </w:t>
+      </w:r>
+      <w:r>
+        <w:rPr>
+          <w:rFonts w:ascii="Georgia" w:hAnsi="Georgia"/>
+          <w:b w:val="false"/>
+          <w:bCs w:val="false"/>
+          <w:i/>
+          <w:iCs/>
+          <w:sz w:val="18"/>
+          <w:szCs w:val="18"/>
+        </w:rPr>
+        <w:t>list’</w:t>
+      </w:r>
+    </w:p>
+    <w:p>
+      <w:pPr>
+        <w:pStyle w:val="Normal"/>
+        <w:rPr>
+          <w:sz w:val="18"/>
+          <w:szCs w:val="18"/>
+        </w:rPr>
+      </w:pPr>
+      <w:r>
+        <w:rPr>
+          <w:rFonts w:ascii="Georgia" w:hAnsi="Georgia"/>
+          <w:b w:val="false"/>
+          <w:bCs w:val="false"/>
+          <w:i w:val="false"/>
+          <w:iCs w:val="false"/>
+          <w:sz w:val="18"/>
+          <w:szCs w:val="18"/>
+        </w:rPr>
+        <w:tab/>
+        <w:tab/>
+      </w:r>
+      <w:r>
+        <w:rPr>
+          <w:rFonts w:ascii="Georgia" w:hAnsi="Georgia"/>
+          <w:i/>
+          <w:iCs/>
+          <w:sz w:val="18"/>
+          <w:szCs w:val="18"/>
+        </w:rPr>
+        <w:t>function</w:t>
+        <w:tab/>
+      </w:r>
+      <w:r>
+        <w:rPr>
+          <w:rFonts w:ascii="Georgia" w:hAnsi="Georgia"/>
+          <w:i w:val="false"/>
+          <w:iCs w:val="false"/>
+          <w:sz w:val="18"/>
+          <w:szCs w:val="18"/>
+        </w:rPr>
+        <w:t>anonymous function</w:t>
+      </w:r>
+    </w:p>
+    <w:p>
+      <w:pPr>
+        <w:pStyle w:val="Normal"/>
+        <w:rPr>
+          <w:sz w:val="18"/>
+          <w:szCs w:val="18"/>
+        </w:rPr>
+      </w:pPr>
+      <w:r>
+        <w:rPr>
+          <w:rFonts w:ascii="Georgia" w:hAnsi="Georgia"/>
+          <w:b/>
+          <w:bCs/>
+          <w:i/>
+          <w:iCs/>
+          <w:sz w:val="18"/>
+          <w:szCs w:val="18"/>
+        </w:rPr>
+        <w:t xml:space="preserve"> </w:t>
+      </w:r>
+      <w:r>
+        <w:rPr>
+          <w:rFonts w:ascii="Georgia" w:hAnsi="Georgia"/>
+          <w:b/>
+          <w:bCs/>
+          <w:i/>
+          <w:iCs/>
+          <w:sz w:val="18"/>
+          <w:szCs w:val="18"/>
+        </w:rPr>
+        <w:t>:</w:t>
+      </w:r>
+      <w:r>
+        <w:rPr>
+          <w:rFonts w:ascii="Georgia" w:hAnsi="Georgia"/>
+          <w:b/>
+          <w:bCs/>
+          <w:i w:val="false"/>
+          <w:iCs w:val="false"/>
+          <w:sz w:val="18"/>
+          <w:szCs w:val="18"/>
+        </w:rPr>
+        <w:t>quote</w:t>
+      </w:r>
+      <w:r>
+        <w:rPr>
+          <w:rFonts w:ascii="Georgia" w:hAnsi="Georgia"/>
+          <w:b w:val="false"/>
+          <w:i w:val="false"/>
+          <w:iCs/>
+          <w:sz w:val="18"/>
+          <w:szCs w:val="18"/>
+        </w:rPr>
+        <w:t xml:space="preserve"> </w:t>
+      </w:r>
+      <w:r>
+        <w:rPr>
+          <w:rFonts w:ascii="Georgia" w:hAnsi="Georgia"/>
+          <w:b w:val="false"/>
+          <w:i/>
+          <w:iCs/>
+          <w:sz w:val="18"/>
+          <w:szCs w:val="18"/>
+        </w:rPr>
+        <w:t>form</w:t>
+      </w:r>
+      <w:r>
+        <w:rPr>
+          <w:rFonts w:ascii="Georgia" w:hAnsi="Georgia"/>
+          <w:b w:val="false"/>
+          <w:i w:val="false"/>
+          <w:iCs w:val="false"/>
+          <w:sz w:val="18"/>
+          <w:szCs w:val="18"/>
+        </w:rPr>
+        <w:tab/>
+      </w:r>
+      <w:r>
+        <w:rPr>
+          <w:rFonts w:ascii="Georgia" w:hAnsi="Georgia"/>
+          <w:b w:val="false"/>
+          <w:i/>
+          <w:iCs/>
+          <w:sz w:val="18"/>
+          <w:szCs w:val="18"/>
+        </w:rPr>
+        <w:t>list</w:t>
+      </w:r>
+      <w:r>
+        <w:rPr>
+          <w:rFonts w:ascii="Georgia" w:hAnsi="Georgia"/>
+          <w:b w:val="false"/>
+          <w:i w:val="false"/>
+          <w:iCs w:val="false"/>
+          <w:sz w:val="18"/>
+          <w:szCs w:val="18"/>
+        </w:rPr>
+        <w:tab/>
+      </w:r>
+      <w:r>
+        <w:rPr>
+          <w:rFonts w:ascii="Georgia" w:hAnsi="Georgia"/>
+          <w:i w:val="false"/>
+          <w:iCs w:val="false"/>
+          <w:sz w:val="18"/>
+          <w:szCs w:val="18"/>
+        </w:rPr>
+        <w:t>quoted</w:t>
+      </w:r>
+      <w:r>
+        <w:rPr>
+          <w:rFonts w:ascii="Georgia" w:hAnsi="Georgia"/>
+          <w:b w:val="false"/>
+          <w:i w:val="false"/>
+          <w:iCs w:val="false"/>
+          <w:sz w:val="18"/>
+          <w:szCs w:val="18"/>
+        </w:rPr>
+        <w:t xml:space="preserve"> </w:t>
+      </w:r>
+      <w:r>
+        <w:rPr>
+          <w:rFonts w:ascii="Georgia" w:hAnsi="Georgia"/>
+          <w:i w:val="false"/>
+          <w:iCs w:val="false"/>
+          <w:sz w:val="18"/>
+          <w:szCs w:val="18"/>
+        </w:rPr>
+        <w:t>form</w:t>
+      </w:r>
+    </w:p>
+    <w:p>
+      <w:pPr>
+        <w:pStyle w:val="Normal"/>
+        <w:ind w:left="0" w:right="0" w:hanging="0"/>
+        <w:rPr>
+          <w:sz w:val="18"/>
+          <w:szCs w:val="18"/>
+        </w:rPr>
+      </w:pPr>
+      <w:r>
+        <w:rPr>
+          <w:rFonts w:ascii="Georgia" w:hAnsi="Georgia"/>
+          <w:b/>
+          <w:bCs/>
+          <w:i/>
+          <w:iCs/>
           <w:caps w:val="false"/>
           <w:smallCaps w:val="false"/>
           <w:color w:val="24292E"/>
           <w:spacing w:val="0"/>
-          <w:sz w:val="16"/>
-          <w:szCs w:val="16"/>
-        </w:rPr>
-      </w:r>
-    </w:p>
-    <w:p>
-      <w:pPr>
-        <w:pStyle w:val="Normal"/>
-        <w:rPr>
-          <w:rFonts w:ascii="Georgia" w:hAnsi="Georgia"/>
-          <w:sz w:val="20"/>
-          <w:szCs w:val="20"/>
-        </w:rPr>
-      </w:pPr>
-      <w:r>
-        <w:rPr>
-          <w:rFonts w:ascii="Georgia" w:hAnsi="Georgia"/>
-          <w:b w:val="false"/>
-          <w:bCs/>
-          <w:i w:val="false"/>
-          <w:iCs/>
-          <w:sz w:val="20"/>
-          <w:szCs w:val="20"/>
-          <w:shd w:fill="333333" w:val="clear"/>
-        </w:rPr>
-        <w:t xml:space="preserve">                             </w:t>
-      </w:r>
-      <w:r>
-        <w:rPr>
-          <w:rFonts w:ascii="Georgia" w:hAnsi="Georgia"/>
-          <w:b/>
-          <w:bCs/>
-          <w:i/>
-          <w:iCs/>
-          <w:sz w:val="20"/>
-          <w:szCs w:val="20"/>
-          <w:shd w:fill="333333" w:val="clear"/>
-        </w:rPr>
-        <w:t>Special</w:t>
-      </w:r>
-      <w:r>
-        <w:rPr>
-          <w:rFonts w:ascii="Georgia" w:hAnsi="Georgia"/>
-          <w:b w:val="false"/>
-          <w:bCs/>
-          <w:i w:val="false"/>
-          <w:iCs/>
-          <w:sz w:val="20"/>
-          <w:szCs w:val="20"/>
-          <w:shd w:fill="333333" w:val="clear"/>
-        </w:rPr>
-        <w:t xml:space="preserve"> </w:t>
-      </w:r>
-      <w:r>
-        <w:rPr>
-          <w:rFonts w:ascii="Georgia" w:hAnsi="Georgia"/>
-          <w:b/>
-          <w:bCs/>
-          <w:i/>
-          <w:iCs/>
-          <w:sz w:val="20"/>
-          <w:szCs w:val="20"/>
-          <w:shd w:fill="333333" w:val="clear"/>
-        </w:rPr>
-        <w:t>Forms                                   </w:t>
-      </w:r>
-    </w:p>
-    <w:p>
-      <w:pPr>
-        <w:pStyle w:val="Normal"/>
-        <w:rPr>
-          <w:sz w:val="16"/>
-          <w:szCs w:val="16"/>
-        </w:rPr>
-      </w:pPr>
-      <w:r>
-        <w:rPr>
-          <w:sz w:val="16"/>
-          <w:szCs w:val="16"/>
-        </w:rPr>
-      </w:r>
-    </w:p>
-    <w:p>
-      <w:pPr>
-        <w:pStyle w:val="Normal"/>
-        <w:rPr>
-          <w:sz w:val="18"/>
-          <w:szCs w:val="18"/>
-        </w:rPr>
-      </w:pPr>
-      <w:r>
-        <w:rPr>
-          <w:rFonts w:ascii="Georgia" w:hAnsi="Georgia"/>
-          <w:b/>
-          <w:bCs/>
-          <w:i w:val="false"/>
-          <w:iCs w:val="false"/>
-          <w:sz w:val="18"/>
-          <w:szCs w:val="18"/>
-        </w:rPr>
-        <w:t xml:space="preserve"> </w:t>
-      </w:r>
-      <w:r>
-        <w:rPr>
-          <w:rFonts w:ascii="Georgia" w:hAnsi="Georgia"/>
-          <w:b/>
-          <w:bCs/>
-          <w:i w:val="false"/>
-          <w:iCs w:val="false"/>
-          <w:sz w:val="18"/>
-          <w:szCs w:val="18"/>
-        </w:rPr>
-        <w:t>:async</w:t>
-      </w:r>
-      <w:r>
-        <w:rPr>
-          <w:rFonts w:ascii="Georgia" w:hAnsi="Georgia"/>
-          <w:b w:val="false"/>
-          <w:bCs/>
-          <w:i w:val="false"/>
-          <w:iCs/>
-          <w:sz w:val="18"/>
-          <w:szCs w:val="18"/>
-        </w:rPr>
-        <w:t xml:space="preserve"> </w:t>
-      </w:r>
-      <w:r>
-        <w:rPr>
-          <w:rFonts w:ascii="Georgia" w:hAnsi="Georgia"/>
-          <w:b w:val="false"/>
-          <w:bCs w:val="false"/>
-          <w:i/>
-          <w:iCs/>
-          <w:sz w:val="18"/>
-          <w:szCs w:val="18"/>
-        </w:rPr>
-        <w:t>fn</w:t>
-      </w:r>
-      <w:r>
-        <w:rPr>
-          <w:rFonts w:ascii="Georgia" w:hAnsi="Georgia"/>
-          <w:b w:val="false"/>
-          <w:bCs/>
-          <w:i w:val="false"/>
-          <w:iCs/>
-          <w:sz w:val="18"/>
-          <w:szCs w:val="18"/>
-        </w:rPr>
-        <w:t xml:space="preserve"> </w:t>
-      </w:r>
-      <w:r>
-        <w:rPr>
-          <w:rFonts w:ascii="Georgia" w:hAnsi="Georgia"/>
-          <w:b w:val="false"/>
-          <w:bCs w:val="false"/>
-          <w:i/>
-          <w:iCs/>
-          <w:sz w:val="18"/>
-          <w:szCs w:val="18"/>
-        </w:rPr>
-        <w:t xml:space="preserve">. </w:t>
-      </w:r>
-      <w:r>
-        <w:rPr>
-          <w:rFonts w:ascii="Georgia" w:hAnsi="Georgia"/>
-          <w:b w:val="false"/>
-          <w:bCs w:val="false"/>
-          <w:i/>
-          <w:iCs/>
-          <w:sz w:val="18"/>
-          <w:szCs w:val="18"/>
-        </w:rPr>
-        <w:t>l</w:t>
-      </w:r>
-      <w:r>
-        <w:rPr>
-          <w:rFonts w:ascii="Georgia" w:hAnsi="Georgia"/>
-          <w:b w:val="false"/>
-          <w:bCs w:val="false"/>
-          <w:i/>
-          <w:iCs/>
-          <w:sz w:val="18"/>
-          <w:szCs w:val="18"/>
-        </w:rPr>
-        <w:t>ist</w:t>
-      </w:r>
-      <w:r>
-        <w:rPr>
-          <w:rFonts w:ascii="Georgia" w:hAnsi="Georgia"/>
-          <w:b w:val="false"/>
-          <w:bCs w:val="false"/>
-          <w:i w:val="false"/>
-          <w:iCs w:val="false"/>
-          <w:sz w:val="18"/>
-          <w:szCs w:val="18"/>
-        </w:rPr>
-        <w:tab/>
-      </w:r>
-      <w:r>
-        <w:rPr>
-          <w:rFonts w:ascii="Georgia" w:hAnsi="Georgia"/>
-          <w:b w:val="false"/>
-          <w:bCs w:val="false"/>
-          <w:i/>
-          <w:iCs/>
-          <w:sz w:val="18"/>
-          <w:szCs w:val="18"/>
-        </w:rPr>
-        <w:t>async</w:t>
-      </w:r>
-      <w:r>
-        <w:rPr>
-          <w:rFonts w:ascii="Georgia" w:hAnsi="Georgia"/>
-          <w:b/>
-          <w:bCs/>
-          <w:i/>
-          <w:iCs/>
-          <w:sz w:val="18"/>
-          <w:szCs w:val="18"/>
-        </w:rPr>
-        <w:tab/>
-      </w:r>
-      <w:r>
-        <w:rPr>
-          <w:rFonts w:ascii="Georgia" w:hAnsi="Georgia"/>
-          <w:b w:val="false"/>
-          <w:bCs w:val="false"/>
-          <w:i w:val="false"/>
-          <w:iCs w:val="false"/>
-          <w:sz w:val="18"/>
-          <w:szCs w:val="18"/>
-        </w:rPr>
-        <w:t xml:space="preserve">create </w:t>
-      </w:r>
-      <w:r>
-        <w:rPr>
-          <w:rFonts w:ascii="Georgia" w:hAnsi="Georgia"/>
-          <w:b w:val="false"/>
-          <w:bCs w:val="false"/>
-          <w:i/>
-          <w:iCs/>
-          <w:sz w:val="18"/>
-          <w:szCs w:val="18"/>
-        </w:rPr>
-        <w:t>future</w:t>
-      </w:r>
-      <w:r>
-        <w:rPr>
-          <w:rFonts w:ascii="Georgia" w:hAnsi="Georgia"/>
-          <w:b w:val="false"/>
-          <w:bCs w:val="false"/>
-          <w:i w:val="false"/>
-          <w:iCs w:val="false"/>
-          <w:sz w:val="18"/>
-          <w:szCs w:val="18"/>
-        </w:rPr>
-        <w:t xml:space="preserve"> context</w:t>
-      </w:r>
-    </w:p>
-    <w:p>
-      <w:pPr>
-        <w:pStyle w:val="Normal"/>
-        <w:rPr>
-          <w:sz w:val="18"/>
-          <w:szCs w:val="18"/>
-        </w:rPr>
-      </w:pPr>
-      <w:r>
-        <w:rPr>
-          <w:rFonts w:ascii="Georgia" w:hAnsi="Georgia"/>
-          <w:b/>
-          <w:bCs/>
-          <w:sz w:val="18"/>
-          <w:szCs w:val="18"/>
-        </w:rPr>
-        <w:t xml:space="preserve"> </w:t>
-      </w:r>
-      <w:r>
-        <w:rPr>
-          <w:rFonts w:ascii="Georgia" w:hAnsi="Georgia"/>
-          <w:b/>
-          <w:bCs/>
-          <w:sz w:val="18"/>
-          <w:szCs w:val="18"/>
-        </w:rPr>
-        <w:t>:lambda</w:t>
-      </w:r>
-      <w:r>
-        <w:rPr>
-          <w:rFonts w:ascii="Georgia" w:hAnsi="Georgia"/>
-          <w:b w:val="false"/>
-          <w:bCs w:val="false"/>
-          <w:i w:val="false"/>
-          <w:iCs/>
-          <w:sz w:val="18"/>
-          <w:szCs w:val="18"/>
-        </w:rPr>
-        <w:t xml:space="preserve"> </w:t>
-      </w:r>
-      <w:r>
-        <w:rPr>
-          <w:rFonts w:ascii="Georgia" w:hAnsi="Georgia"/>
-          <w:b w:val="false"/>
-          <w:bCs w:val="false"/>
-          <w:i/>
-          <w:iCs/>
-          <w:sz w:val="18"/>
-          <w:szCs w:val="18"/>
-        </w:rPr>
-        <w:t>list</w:t>
-      </w:r>
-      <w:r>
-        <w:rPr>
-          <w:rFonts w:ascii="Georgia" w:hAnsi="Georgia"/>
-          <w:b w:val="false"/>
-          <w:bCs w:val="false"/>
-          <w:i w:val="false"/>
-          <w:iCs/>
-          <w:sz w:val="18"/>
-          <w:szCs w:val="18"/>
-        </w:rPr>
-        <w:t xml:space="preserve"> . </w:t>
-      </w:r>
-      <w:r>
-        <w:rPr>
-          <w:rFonts w:ascii="Georgia" w:hAnsi="Georgia"/>
-          <w:b w:val="false"/>
-          <w:bCs w:val="false"/>
-          <w:i/>
-          <w:iCs/>
-          <w:sz w:val="18"/>
-          <w:szCs w:val="18"/>
-        </w:rPr>
-        <w:t>list’</w:t>
-      </w:r>
-    </w:p>
-    <w:p>
-      <w:pPr>
-        <w:pStyle w:val="Normal"/>
-        <w:rPr>
-          <w:sz w:val="18"/>
-          <w:szCs w:val="18"/>
-        </w:rPr>
-      </w:pPr>
-      <w:r>
-        <w:rPr>
-          <w:rFonts w:ascii="Georgia" w:hAnsi="Georgia"/>
-          <w:b w:val="false"/>
-          <w:bCs w:val="false"/>
-          <w:i w:val="false"/>
-          <w:iCs w:val="false"/>
-          <w:sz w:val="18"/>
-          <w:szCs w:val="18"/>
-        </w:rPr>
-        <w:tab/>
-        <w:tab/>
-      </w:r>
-      <w:r>
-        <w:rPr>
-          <w:rFonts w:ascii="Georgia" w:hAnsi="Georgia"/>
-          <w:i/>
-          <w:iCs/>
-          <w:sz w:val="18"/>
-          <w:szCs w:val="18"/>
-        </w:rPr>
-        <w:t>function</w:t>
-        <w:tab/>
-      </w:r>
-      <w:r>
-        <w:rPr>
-          <w:rFonts w:ascii="Georgia" w:hAnsi="Georgia"/>
-          <w:i w:val="false"/>
-          <w:iCs w:val="false"/>
-          <w:sz w:val="18"/>
-          <w:szCs w:val="18"/>
-        </w:rPr>
-        <w:t xml:space="preserve">anonymous </w:t>
-      </w:r>
-      <w:r>
-        <w:rPr>
-          <w:rFonts w:ascii="Georgia" w:hAnsi="Georgia"/>
-          <w:i w:val="false"/>
-          <w:iCs w:val="false"/>
-          <w:sz w:val="18"/>
-          <w:szCs w:val="18"/>
-        </w:rPr>
-        <w:t>function</w:t>
-      </w:r>
-    </w:p>
-    <w:p>
-      <w:pPr>
-        <w:pStyle w:val="Normal"/>
-        <w:rPr>
-          <w:sz w:val="18"/>
-          <w:szCs w:val="18"/>
-        </w:rPr>
-      </w:pPr>
-      <w:r>
-        <w:rPr>
-          <w:rFonts w:ascii="Georgia" w:hAnsi="Georgia"/>
-          <w:b/>
-          <w:bCs/>
-          <w:i/>
-          <w:iCs/>
-          <w:sz w:val="18"/>
-          <w:szCs w:val="18"/>
-        </w:rPr>
-        <w:t xml:space="preserve"> </w:t>
-      </w:r>
-      <w:r>
-        <w:rPr>
-          <w:rFonts w:ascii="Georgia" w:hAnsi="Georgia"/>
-          <w:b/>
-          <w:bCs/>
-          <w:i/>
-          <w:iCs/>
-          <w:sz w:val="18"/>
-          <w:szCs w:val="18"/>
-        </w:rPr>
-        <w:t>:</w:t>
-      </w:r>
-      <w:r>
-        <w:rPr>
-          <w:rFonts w:ascii="Georgia" w:hAnsi="Georgia"/>
-          <w:b/>
-          <w:bCs/>
-          <w:i w:val="false"/>
-          <w:iCs w:val="false"/>
-          <w:sz w:val="18"/>
-          <w:szCs w:val="18"/>
-        </w:rPr>
-        <w:t>quote</w:t>
-      </w:r>
-      <w:r>
-        <w:rPr>
-          <w:rFonts w:ascii="Georgia" w:hAnsi="Georgia"/>
-          <w:b w:val="false"/>
-          <w:i w:val="false"/>
-          <w:iCs/>
-          <w:sz w:val="18"/>
-          <w:szCs w:val="18"/>
-        </w:rPr>
-        <w:t xml:space="preserve"> </w:t>
-      </w:r>
-      <w:r>
-        <w:rPr>
-          <w:rFonts w:ascii="Georgia" w:hAnsi="Georgia"/>
-          <w:b w:val="false"/>
-          <w:i/>
-          <w:iCs/>
-          <w:sz w:val="18"/>
-          <w:szCs w:val="18"/>
-        </w:rPr>
-        <w:t>form</w:t>
-      </w:r>
-      <w:r>
-        <w:rPr>
-          <w:rFonts w:ascii="Georgia" w:hAnsi="Georgia"/>
-          <w:b w:val="false"/>
-          <w:i w:val="false"/>
-          <w:iCs w:val="false"/>
-          <w:sz w:val="18"/>
-          <w:szCs w:val="18"/>
-        </w:rPr>
-        <w:tab/>
-      </w:r>
-      <w:r>
-        <w:rPr>
-          <w:rFonts w:ascii="Georgia" w:hAnsi="Georgia"/>
-          <w:b w:val="false"/>
-          <w:i/>
-          <w:iCs/>
-          <w:sz w:val="18"/>
-          <w:szCs w:val="18"/>
-        </w:rPr>
-        <w:t>list</w:t>
-      </w:r>
-      <w:r>
-        <w:rPr>
-          <w:rFonts w:ascii="Georgia" w:hAnsi="Georgia"/>
-          <w:b w:val="false"/>
-          <w:i w:val="false"/>
-          <w:iCs w:val="false"/>
-          <w:sz w:val="18"/>
-          <w:szCs w:val="18"/>
-        </w:rPr>
-        <w:tab/>
-      </w:r>
-      <w:r>
-        <w:rPr>
-          <w:rFonts w:ascii="Georgia" w:hAnsi="Georgia"/>
-          <w:i w:val="false"/>
-          <w:iCs w:val="false"/>
-          <w:sz w:val="18"/>
-          <w:szCs w:val="18"/>
-        </w:rPr>
-        <w:t>quoted</w:t>
-      </w:r>
-      <w:r>
-        <w:rPr>
-          <w:rFonts w:ascii="Georgia" w:hAnsi="Georgia"/>
-          <w:b w:val="false"/>
-          <w:i w:val="false"/>
-          <w:iCs w:val="false"/>
-          <w:sz w:val="18"/>
-          <w:szCs w:val="18"/>
-        </w:rPr>
-        <w:t xml:space="preserve"> </w:t>
-      </w:r>
-      <w:r>
-        <w:rPr>
-          <w:rFonts w:ascii="Georgia" w:hAnsi="Georgia"/>
-          <w:i w:val="false"/>
-          <w:iCs w:val="false"/>
-          <w:sz w:val="18"/>
-          <w:szCs w:val="18"/>
-        </w:rPr>
-        <w:t>form</w:t>
-      </w:r>
-    </w:p>
-    <w:p>
-      <w:pPr>
-        <w:pStyle w:val="Normal"/>
-        <w:ind w:left="0" w:right="0" w:hanging="0"/>
-        <w:rPr>
-          <w:sz w:val="18"/>
-          <w:szCs w:val="18"/>
-        </w:rPr>
-      </w:pPr>
+          <w:sz w:val="18"/>
+          <w:szCs w:val="18"/>
+        </w:rPr>
+        <w:t xml:space="preserve"> </w:t>
+      </w:r>
       <w:r>
         <w:rPr>
           <w:rFonts w:ascii="Georgia" w:hAnsi="Georgia"/>
@@ -5539,15 +5338,15 @@
           <w:sz w:val="18"/>
           <w:szCs w:val="18"/>
         </w:rPr>
-        <w:t xml:space="preserve"> </w:t>
-      </w:r>
-      <w:r>
-        <w:rPr>
-          <w:rFonts w:ascii="Georgia" w:hAnsi="Georgia"/>
-          <w:b/>
-          <w:bCs/>
-          <w:i/>
-          <w:iCs/>
+        <w:t>:</w:t>
+      </w:r>
+      <w:r>
+        <w:rPr>
+          <w:rFonts w:ascii="Georgia" w:hAnsi="Georgia"/>
+          <w:b/>
+          <w:bCs/>
+          <w:i w:val="false"/>
+          <w:iCs w:val="false"/>
           <w:caps w:val="false"/>
           <w:smallCaps w:val="false"/>
           <w:color w:val="24292E"/>
@@ -5555,15 +5354,14 @@
           <w:sz w:val="18"/>
           <w:szCs w:val="18"/>
         </w:rPr>
-        <w:t>:</w:t>
-      </w:r>
-      <w:r>
-        <w:rPr>
-          <w:rFonts w:ascii="Georgia" w:hAnsi="Georgia"/>
-          <w:b/>
-          <w:bCs/>
-          <w:i w:val="false"/>
-          <w:iCs w:val="false"/>
+        <w:t>if</w:t>
+      </w:r>
+      <w:r>
+        <w:rPr>
+          <w:rFonts w:ascii="Georgia" w:hAnsi="Georgia"/>
+          <w:b w:val="false"/>
+          <w:i w:val="false"/>
+          <w:iCs/>
           <w:caps w:val="false"/>
           <w:smallCaps w:val="false"/>
           <w:color w:val="24292E"/>
@@ -5571,13 +5369,13 @@
           <w:sz w:val="18"/>
           <w:szCs w:val="18"/>
         </w:rPr>
-        <w:t>if</w:t>
-      </w:r>
-      <w:r>
-        <w:rPr>
-          <w:rFonts w:ascii="Georgia" w:hAnsi="Georgia"/>
-          <w:b w:val="false"/>
-          <w:i w:val="false"/>
+        <w:t xml:space="preserve"> </w:t>
+      </w:r>
+      <w:r>
+        <w:rPr>
+          <w:rFonts w:ascii="Georgia" w:hAnsi="Georgia"/>
+          <w:b w:val="false"/>
+          <w:i/>
           <w:iCs/>
           <w:caps w:val="false"/>
           <w:smallCaps w:val="false"/>
@@ -5586,13 +5384,13 @@
           <w:sz w:val="18"/>
           <w:szCs w:val="18"/>
         </w:rPr>
-        <w:t xml:space="preserve"> </w:t>
-      </w:r>
-      <w:r>
-        <w:rPr>
-          <w:rFonts w:ascii="Georgia" w:hAnsi="Georgia"/>
-          <w:b w:val="false"/>
-          <w:i/>
+        <w:t>form</w:t>
+      </w:r>
+      <w:r>
+        <w:rPr>
+          <w:rFonts w:ascii="Georgia" w:hAnsi="Georgia"/>
+          <w:b w:val="false"/>
+          <w:i w:val="false"/>
           <w:iCs/>
           <w:caps w:val="false"/>
           <w:smallCaps w:val="false"/>
@@ -5601,13 +5399,13 @@
           <w:sz w:val="18"/>
           <w:szCs w:val="18"/>
         </w:rPr>
-        <w:t>form</w:t>
-      </w:r>
-      <w:r>
-        <w:rPr>
-          <w:rFonts w:ascii="Georgia" w:hAnsi="Georgia"/>
-          <w:b w:val="false"/>
-          <w:i w:val="false"/>
+        <w:t xml:space="preserve"> </w:t>
+      </w:r>
+      <w:r>
+        <w:rPr>
+          <w:rFonts w:ascii="Georgia" w:hAnsi="Georgia"/>
+          <w:b w:val="false"/>
+          <w:i/>
           <w:iCs/>
           <w:caps w:val="false"/>
           <w:smallCaps w:val="false"/>
@@ -5616,12 +5414,13 @@
           <w:sz w:val="18"/>
           <w:szCs w:val="18"/>
         </w:rPr>
-        <w:t xml:space="preserve"> </w:t>
-      </w:r>
-      <w:r>
-        <w:rPr>
-          <w:rFonts w:ascii="Georgia" w:hAnsi="Georgia"/>
-          <w:b w:val="false"/>
+        <w:t>T</w:t>
+      </w:r>
+      <w:r>
+        <w:rPr>
+          <w:rFonts w:ascii="Georgia" w:hAnsi="Georgia"/>
+          <w:b w:val="false"/>
+          <w:bCs w:val="false"/>
           <w:i/>
           <w:iCs/>
           <w:caps w:val="false"/>
@@ -5631,15 +5430,15 @@
           <w:sz w:val="18"/>
           <w:szCs w:val="18"/>
         </w:rPr>
-        <w:t>T</w:t>
-      </w:r>
-      <w:r>
-        <w:rPr>
-          <w:rFonts w:ascii="Georgia" w:hAnsi="Georgia"/>
-          <w:b w:val="false"/>
-          <w:bCs w:val="false"/>
-          <w:i/>
-          <w:iCs/>
+        <w:t xml:space="preserve"> T’</w:t>
+      </w:r>
+      <w:r>
+        <w:rPr>
+          <w:rFonts w:ascii="Georgia" w:hAnsi="Georgia"/>
+          <w:b/>
+          <w:bCs/>
+          <w:i w:val="false"/>
+          <w:iCs w:val="false"/>
           <w:caps w:val="false"/>
           <w:smallCaps w:val="false"/>
           <w:color w:val="24292E"/>
@@ -5647,13 +5446,12 @@
           <w:sz w:val="18"/>
           <w:szCs w:val="18"/>
         </w:rPr>
-        <w:t xml:space="preserve"> </w:t>
-      </w:r>
-      <w:r>
-        <w:rPr>
-          <w:rFonts w:ascii="Georgia" w:hAnsi="Georgia"/>
-          <w:b w:val="false"/>
-          <w:bCs w:val="false"/>
+        <w:tab/>
+      </w:r>
+      <w:r>
+        <w:rPr>
+          <w:rFonts w:ascii="Georgia" w:hAnsi="Georgia"/>
+          <w:b w:val="false"/>
           <w:i/>
           <w:iCs/>
           <w:caps w:val="false"/>
@@ -5664,14 +5462,14 @@
           <w:szCs w:val="18"/>
         </w:rPr>
         <w:t>T</w:t>
-      </w:r>
-      <w:r>
-        <w:rPr>
-          <w:rFonts w:ascii="Georgia" w:hAnsi="Georgia"/>
-          <w:b w:val="false"/>
-          <w:bCs w:val="false"/>
-          <w:i/>
-          <w:iCs/>
+        <w:tab/>
+      </w:r>
+      <w:r>
+        <w:rPr>
+          <w:rFonts w:ascii="Georgia" w:hAnsi="Georgia"/>
+          <w:b w:val="false"/>
+          <w:i w:val="false"/>
+          <w:iCs w:val="false"/>
           <w:caps w:val="false"/>
           <w:smallCaps w:val="false"/>
           <w:color w:val="24292E"/>
@@ -5679,53 +5477,6 @@
           <w:sz w:val="18"/>
           <w:szCs w:val="18"/>
         </w:rPr>
-        <w:t>’</w:t>
-      </w:r>
-      <w:r>
-        <w:rPr>
-          <w:rFonts w:ascii="Georgia" w:hAnsi="Georgia"/>
-          <w:b/>
-          <w:bCs/>
-          <w:i w:val="false"/>
-          <w:iCs w:val="false"/>
-          <w:caps w:val="false"/>
-          <w:smallCaps w:val="false"/>
-          <w:color w:val="24292E"/>
-          <w:spacing w:val="0"/>
-          <w:sz w:val="18"/>
-          <w:szCs w:val="18"/>
-        </w:rPr>
-        <w:tab/>
-      </w:r>
-      <w:r>
-        <w:rPr>
-          <w:rFonts w:ascii="Georgia" w:hAnsi="Georgia"/>
-          <w:b w:val="false"/>
-          <w:i/>
-          <w:iCs/>
-          <w:caps w:val="false"/>
-          <w:smallCaps w:val="false"/>
-          <w:color w:val="24292E"/>
-          <w:spacing w:val="0"/>
-          <w:sz w:val="18"/>
-          <w:szCs w:val="18"/>
-        </w:rPr>
-        <w:t>T</w:t>
-        <w:tab/>
-      </w:r>
-      <w:r>
-        <w:rPr>
-          <w:rFonts w:ascii="Georgia" w:hAnsi="Georgia"/>
-          <w:b w:val="false"/>
-          <w:i w:val="false"/>
-          <w:iCs w:val="false"/>
-          <w:caps w:val="false"/>
-          <w:smallCaps w:val="false"/>
-          <w:color w:val="24292E"/>
-          <w:spacing w:val="0"/>
-          <w:sz w:val="18"/>
-          <w:szCs w:val="18"/>
-        </w:rPr>
         <w:t>conditional</w:t>
       </w:r>
     </w:p>
@@ -6992,19 +6743,7 @@
           <w:sz w:val="18"/>
           <w:szCs w:val="18"/>
         </w:rPr>
-        <w:t xml:space="preserve"> </w:t>
-      </w:r>
-      <w:r>
-        <w:rPr>
-          <w:rFonts w:ascii="Georgia" w:hAnsi="Georgia"/>
-          <w:b w:val="false"/>
-          <w:bCs w:val="false"/>
-          <w:i w:val="false"/>
-          <w:iCs w:val="false"/>
-          <w:sz w:val="18"/>
-          <w:szCs w:val="18"/>
-        </w:rPr>
-        <w:t>vector</w:t>
+        <w:t xml:space="preserve"> vector</w:t>
       </w:r>
     </w:p>
     <w:p>
@@ -7354,13 +7093,22 @@
           <w:u w:val="none"/>
           <w:lang w:val="en-US" w:eastAsia="zh-CN" w:bidi="hi-IN"/>
         </w:rPr>
-        <w:t xml:space="preserve">garbage collection, </w:t>
-      </w:r>
+        <w:t>garbage collection, verbose</w:t>
+      </w:r>
+    </w:p>
+    <w:p>
+      <w:pPr>
+        <w:pStyle w:val="Normal"/>
+        <w:rPr>
+          <w:sz w:val="18"/>
+          <w:szCs w:val="18"/>
+        </w:rPr>
+      </w:pPr>
       <w:r>
         <w:rPr>
           <w:rFonts w:eastAsia="Songti SC" w:cs="Arial Unicode MS" w:ascii="Georgia" w:hAnsi="Georgia"/>
-          <w:b w:val="false"/>
-          <w:bCs w:val="false"/>
+          <w:b/>
+          <w:bCs/>
           <w:i w:val="false"/>
           <w:iCs w:val="false"/>
           <w:color w:val="auto"/>
@@ -7370,17 +7118,8 @@
           <w:u w:val="none"/>
           <w:lang w:val="en-US" w:eastAsia="zh-CN" w:bidi="hi-IN"/>
         </w:rPr>
-        <w:t>verbose</w:t>
-      </w:r>
-    </w:p>
-    <w:p>
-      <w:pPr>
-        <w:pStyle w:val="Normal"/>
-        <w:rPr>
-          <w:sz w:val="18"/>
-          <w:szCs w:val="18"/>
-        </w:rPr>
-      </w:pPr>
+        <w:t xml:space="preserve"> </w:t>
+      </w:r>
       <w:r>
         <w:rPr>
           <w:rFonts w:eastAsia="Songti SC" w:cs="Arial Unicode MS" w:ascii="Georgia" w:hAnsi="Georgia"/>
@@ -7395,15 +7134,15 @@
           <w:u w:val="none"/>
           <w:lang w:val="en-US" w:eastAsia="zh-CN" w:bidi="hi-IN"/>
         </w:rPr>
-        <w:t xml:space="preserve"> </w:t>
+        <w:t>exit</w:t>
       </w:r>
       <w:r>
         <w:rPr>
           <w:rFonts w:eastAsia="Songti SC" w:cs="Arial Unicode MS" w:ascii="Georgia" w:hAnsi="Georgia"/>
-          <w:b/>
-          <w:bCs/>
-          <w:i w:val="false"/>
-          <w:iCs w:val="false"/>
+          <w:b w:val="false"/>
+          <w:bCs/>
+          <w:i w:val="false"/>
+          <w:iCs/>
           <w:color w:val="auto"/>
           <w:kern w:val="2"/>
           <w:sz w:val="18"/>
@@ -7411,14 +7150,14 @@
           <w:u w:val="none"/>
           <w:lang w:val="en-US" w:eastAsia="zh-CN" w:bidi="hi-IN"/>
         </w:rPr>
-        <w:t>exit</w:t>
+        <w:t xml:space="preserve"> </w:t>
       </w:r>
       <w:r>
         <w:rPr>
           <w:rFonts w:eastAsia="Songti SC" w:cs="Arial Unicode MS" w:ascii="Georgia" w:hAnsi="Georgia"/>
           <w:b w:val="false"/>
-          <w:bCs/>
-          <w:i w:val="false"/>
+          <w:bCs w:val="false"/>
+          <w:i/>
           <w:iCs/>
           <w:color w:val="auto"/>
           <w:kern w:val="2"/>
@@ -7427,15 +7166,15 @@
           <w:u w:val="none"/>
           <w:lang w:val="en-US" w:eastAsia="zh-CN" w:bidi="hi-IN"/>
         </w:rPr>
-        <w:t xml:space="preserve"> </w:t>
+        <w:t>fix</w:t>
       </w:r>
       <w:r>
         <w:rPr>
           <w:rFonts w:eastAsia="Songti SC" w:cs="Arial Unicode MS" w:ascii="Georgia" w:hAnsi="Georgia"/>
           <w:b w:val="false"/>
           <w:bCs w:val="false"/>
-          <w:i/>
-          <w:iCs/>
+          <w:i w:val="false"/>
+          <w:iCs w:val="false"/>
           <w:color w:val="auto"/>
           <w:kern w:val="2"/>
           <w:sz w:val="18"/>
@@ -7443,22 +7182,6 @@
           <w:u w:val="none"/>
           <w:lang w:val="en-US" w:eastAsia="zh-CN" w:bidi="hi-IN"/>
         </w:rPr>
-        <w:t>fix</w:t>
-      </w:r>
-      <w:r>
-        <w:rPr>
-          <w:rFonts w:eastAsia="Songti SC" w:cs="Arial Unicode MS" w:ascii="Georgia" w:hAnsi="Georgia"/>
-          <w:b w:val="false"/>
-          <w:bCs w:val="false"/>
-          <w:i w:val="false"/>
-          <w:iCs w:val="false"/>
-          <w:color w:val="auto"/>
-          <w:kern w:val="2"/>
-          <w:sz w:val="18"/>
-          <w:szCs w:val="18"/>
-          <w:u w:val="none"/>
-          <w:lang w:val="en-US" w:eastAsia="zh-CN" w:bidi="hi-IN"/>
-        </w:rPr>
         <w:tab/>
         <w:tab/>
         <w:tab/>
@@ -8231,6 +7954,136 @@
           <w:sz w:val="18"/>
           <w:szCs w:val="18"/>
         </w:rPr>
+        <w:t>ash</w:t>
+      </w:r>
+      <w:r>
+        <w:rPr>
+          <w:rFonts w:ascii="Georgia" w:hAnsi="Georgia"/>
+          <w:b w:val="false"/>
+          <w:bCs/>
+          <w:i w:val="false"/>
+          <w:iCs/>
+          <w:sz w:val="18"/>
+          <w:szCs w:val="18"/>
+        </w:rPr>
+        <w:t xml:space="preserve"> </w:t>
+      </w:r>
+      <w:r>
+        <w:rPr>
+          <w:rFonts w:ascii="Georgia" w:hAnsi="Georgia"/>
+          <w:b w:val="false"/>
+          <w:bCs w:val="false"/>
+          <w:i/>
+          <w:iCs/>
+          <w:sz w:val="18"/>
+          <w:szCs w:val="18"/>
+        </w:rPr>
+        <w:t>fix</w:t>
+      </w:r>
+      <w:r>
+        <w:rPr>
+          <w:rFonts w:ascii="Georgia" w:hAnsi="Georgia"/>
+          <w:b w:val="false"/>
+          <w:bCs w:val="false"/>
+          <w:i w:val="false"/>
+          <w:iCs/>
+          <w:sz w:val="18"/>
+          <w:szCs w:val="18"/>
+        </w:rPr>
+        <w:t xml:space="preserve"> </w:t>
+      </w:r>
+      <w:r>
+        <w:rPr>
+          <w:rFonts w:ascii="Georgia" w:hAnsi="Georgia"/>
+          <w:b w:val="false"/>
+          <w:bCs w:val="false"/>
+          <w:i/>
+          <w:iCs/>
+          <w:sz w:val="18"/>
+          <w:szCs w:val="18"/>
+        </w:rPr>
+        <w:t>fix’</w:t>
+      </w:r>
+      <w:r>
+        <w:rPr>
+          <w:rFonts w:ascii="Georgia" w:hAnsi="Georgia"/>
+          <w:b w:val="false"/>
+          <w:bCs w:val="false"/>
+          <w:i w:val="false"/>
+          <w:iCs w:val="false"/>
+          <w:sz w:val="18"/>
+          <w:szCs w:val="18"/>
+        </w:rPr>
+        <w:t xml:space="preserve"> </w:t>
+        <w:tab/>
+      </w:r>
+      <w:r>
+        <w:rPr>
+          <w:rFonts w:ascii="Georgia" w:hAnsi="Georgia"/>
+          <w:b w:val="false"/>
+          <w:bCs w:val="false"/>
+          <w:i/>
+          <w:iCs/>
+          <w:sz w:val="18"/>
+          <w:szCs w:val="18"/>
+        </w:rPr>
+        <w:t>fixnum</w:t>
+      </w:r>
+      <w:r>
+        <w:rPr>
+          <w:rFonts w:ascii="Georgia" w:hAnsi="Georgia"/>
+          <w:b/>
+          <w:bCs/>
+          <w:i/>
+          <w:iCs/>
+          <w:sz w:val="18"/>
+          <w:szCs w:val="18"/>
+        </w:rPr>
+        <w:tab/>
+      </w:r>
+      <w:r>
+        <w:rPr>
+          <w:rFonts w:ascii="Georgia" w:hAnsi="Georgia"/>
+          <w:b w:val="false"/>
+          <w:bCs w:val="false"/>
+          <w:i w:val="false"/>
+          <w:iCs w:val="false"/>
+          <w:sz w:val="18"/>
+          <w:szCs w:val="18"/>
+        </w:rPr>
+        <w:t>arithmetic shift</w:t>
+      </w:r>
+    </w:p>
+    <w:p>
+      <w:pPr>
+        <w:pStyle w:val="Normal"/>
+        <w:rPr>
+          <w:sz w:val="18"/>
+          <w:szCs w:val="18"/>
+        </w:rPr>
+      </w:pPr>
+      <w:r>
+        <w:rPr>
+          <w:rFonts w:ascii="Georgia" w:hAnsi="Georgia"/>
+          <w:b/>
+          <w:bCs/>
+          <w:i w:val="false"/>
+          <w:iCs w:val="false"/>
+          <w:sz w:val="18"/>
+          <w:szCs w:val="18"/>
+        </w:rPr>
+        <w:t xml:space="preserve"> </w:t>
+      </w:r>
+      <w:r>
+        <w:rPr>
+          <w:rFonts w:ascii="Georgia" w:hAnsi="Georgia"/>
+          <w:b/>
+          <w:bCs/>
+          <w:i w:val="false"/>
+          <w:iCs w:val="false"/>
+          <w:sz w:val="18"/>
+          <w:szCs w:val="18"/>
+        </w:rPr>
         <w:t>logand</w:t>
       </w:r>
       <w:r>
@@ -9810,19 +9663,7 @@
           <w:szCs w:val="18"/>
           <w:u w:val="none"/>
         </w:rPr>
-        <w:t>T</w:t>
-      </w:r>
-      <w:r>
-        <w:rPr>
-          <w:rFonts w:ascii="Georgia" w:hAnsi="Georgia"/>
-          <w:b w:val="false"/>
-          <w:i/>
-          <w:iCs/>
-          <w:sz w:val="18"/>
-          <w:szCs w:val="18"/>
-          <w:u w:val="none"/>
-        </w:rPr>
-        <w:t>’</w:t>
+        <w:t>T’</w:t>
       </w:r>
       <w:r>
         <w:rPr>
@@ -10548,20 +10389,7 @@
           <w:szCs w:val="18"/>
           <w:u w:val="none"/>
         </w:rPr>
-        <w:t>ke</w:t>
-      </w:r>
-      <w:r>
-        <w:rPr>
-          <w:rFonts w:ascii="Georgia" w:hAnsi="Georgia"/>
-          <w:b w:val="false"/>
-          <w:bCs w:val="false"/>
-          <w:i/>
-          <w:iCs/>
-          <w:sz w:val="18"/>
-          <w:szCs w:val="18"/>
-          <w:u w:val="none"/>
-        </w:rPr>
-        <w:t>yword</w:t>
+        <w:t>keyword</w:t>
       </w:r>
       <w:r>
         <w:rPr>
@@ -10674,33 +10502,7 @@
           <w:szCs w:val="18"/>
           <w:u w:val="none"/>
         </w:rPr>
-        <w:t xml:space="preserve">vector </w:t>
-      </w:r>
-      <w:r>
-        <w:rPr>
-          <w:rFonts w:ascii="Georgia" w:hAnsi="Georgia"/>
-          <w:b w:val="false"/>
-          <w:bCs w:val="false"/>
-          <w:i w:val="false"/>
-          <w:iCs w:val="false"/>
-          <w:sz w:val="18"/>
-          <w:szCs w:val="18"/>
-          <w:u w:val="none"/>
-        </w:rPr>
-        <w:t>from</w:t>
-      </w:r>
-      <w:r>
-        <w:rPr>
-          <w:rFonts w:ascii="Georgia" w:hAnsi="Georgia"/>
-          <w:b w:val="false"/>
-          <w:bCs w:val="false"/>
-          <w:i w:val="false"/>
-          <w:iCs w:val="false"/>
-          <w:sz w:val="18"/>
-          <w:szCs w:val="18"/>
-          <w:u w:val="none"/>
-        </w:rPr>
-        <w:t xml:space="preserve"> list</w:t>
+        <w:t>vector from list</w:t>
       </w:r>
     </w:p>
     <w:p>
@@ -11891,23 +11693,6 @@
         <w:pStyle w:val="Normal"/>
         <w:rPr>
           <w:rFonts w:ascii="Georgia" w:hAnsi="Georgia"/>
-          <w:sz w:val="16"/>
-          <w:szCs w:val="16"/>
-        </w:rPr>
-      </w:pPr>
-      <w:r>
-        <w:rPr>
-          <w:rFonts w:ascii="Georgia" w:hAnsi="Georgia"/>
-          <w:sz w:val="16"/>
-          <w:szCs w:val="16"/>
-        </w:rPr>
-      </w:r>
-    </w:p>
-    <w:p>
-      <w:pPr>
-        <w:pStyle w:val="Normal"/>
-        <w:rPr>
-          <w:rFonts w:ascii="Georgia" w:hAnsi="Georgia"/>
           <w:sz w:val="20"/>
           <w:szCs w:val="20"/>
         </w:rPr>
@@ -12923,30 +12708,7 @@
           <w:sz w:val="18"/>
           <w:szCs w:val="18"/>
         </w:rPr>
-        <w:t>sym</w:t>
-      </w:r>
-      <w:r>
-        <w:rPr>
-          <w:rFonts w:ascii="Georgia" w:hAnsi="Georgia"/>
-          <w:b w:val="false"/>
-          <w:bCs w:val="false"/>
-          <w:i/>
-          <w:iCs/>
-          <w:sz w:val="18"/>
-          <w:szCs w:val="18"/>
-        </w:rPr>
-        <w:t>bol</w:t>
-      </w:r>
-      <w:r>
-        <w:rPr>
-          <w:rFonts w:ascii="Georgia" w:hAnsi="Georgia"/>
-          <w:b w:val="false"/>
-          <w:bCs w:val="false"/>
-          <w:i/>
-          <w:iCs/>
-          <w:sz w:val="18"/>
-          <w:szCs w:val="18"/>
-        </w:rPr>
+        <w:t>symbol</w:t>
         <w:tab/>
       </w:r>
       <w:r>
@@ -20714,7 +20476,7 @@
     <w:pPr>
       <w:widowControl/>
       <w:suppressAutoHyphens w:val="true"/>
-      <w:overflowPunct w:val="false"/>
+      <w:overflowPunct w:val="true"/>
       <w:bidi w:val="0"/>
       <w:spacing w:before="0" w:after="0"/>
       <w:jc w:val="left"/>

</xml_diff>

<commit_message>
#629 - core: add lognot function (#630)
* #629 - core: add lognot function

* #629 - core: add lognot function
</commit_message>
<xml_diff>
--- a/doc/refcards/mu-ref.docx
+++ b/doc/refcards/mu-ref.docx
@@ -66,7 +66,7 @@
           <w:tab w:val="left" w:pos="4110" w:leader="none"/>
         </w:tabs>
         <w:suppressAutoHyphens w:val="true"/>
-        <w:overflowPunct w:val="false"/>
+        <w:overflowPunct w:val="true"/>
         <w:bidi w:val="0"/>
         <w:spacing w:before="0" w:after="0"/>
         <w:ind w:left="0" w:right="0" w:hanging="0"/>
@@ -283,7 +283,19 @@
           <w:sz w:val="16"/>
           <w:szCs w:val="16"/>
         </w:rPr>
-        <w:t>0.0.24</w:t>
+        <w:t>0.0.2</w:t>
+      </w:r>
+      <w:r>
+        <w:rPr>
+          <w:rFonts w:ascii="Georgia" w:hAnsi="Georgia"/>
+          <w:b/>
+          <w:bCs/>
+          <w:i/>
+          <w:iCs/>
+          <w:sz w:val="16"/>
+          <w:szCs w:val="16"/>
+        </w:rPr>
+        <w:t>5</w:t>
       </w:r>
     </w:p>
     <w:p>
@@ -481,31 +493,7 @@
           <w:sz w:val="18"/>
           <w:szCs w:val="18"/>
         </w:rPr>
-        <w:t xml:space="preserve"> </w:t>
-      </w:r>
-      <w:r>
-        <w:rPr>
-          <w:rFonts w:ascii="Georgia" w:hAnsi="Georgia"/>
-          <w:b w:val="false"/>
-          <w:bCs w:val="false"/>
-          <w:i w:val="false"/>
-          <w:iCs w:val="false"/>
-          <w:sz w:val="18"/>
-          <w:szCs w:val="18"/>
-        </w:rPr>
-        <w:t>are</w:t>
-      </w:r>
-      <w:r>
-        <w:rPr>
-          <w:rFonts w:ascii="Georgia" w:hAnsi="Georgia"/>
-          <w:b w:val="false"/>
-          <w:bCs w:val="false"/>
-          <w:i w:val="false"/>
-          <w:iCs w:val="false"/>
-          <w:sz w:val="18"/>
-          <w:szCs w:val="18"/>
-        </w:rPr>
-        <w:t xml:space="preserve"> false, otherwise true</w:t>
+        <w:t xml:space="preserve"> are false, otherwise true</w:t>
       </w:r>
     </w:p>
     <w:p>
@@ -766,18 +754,7 @@
           <w:szCs w:val="18"/>
           <w:u w:val="none"/>
         </w:rPr>
-        <w:t xml:space="preserve">, </w:t>
-      </w:r>
-      <w:r>
-        <w:rPr>
-          <w:rFonts w:ascii="Georgia" w:hAnsi="Georgia"/>
-          <w:b w:val="false"/>
-          <w:bCs w:val="false"/>
-          <w:sz w:val="18"/>
-          <w:szCs w:val="18"/>
-          <w:u w:val="none"/>
-        </w:rPr>
-        <w:t>see</w:t>
+        <w:t>, see</w:t>
       </w:r>
       <w:r>
         <w:rPr>
@@ -1150,19 +1127,7 @@
           <w:sz w:val="18"/>
           <w:szCs w:val="18"/>
         </w:rPr>
-        <w:t xml:space="preserve">fixnum, </w:t>
-      </w:r>
-      <w:r>
-        <w:rPr>
-          <w:rFonts w:ascii="Georgia" w:hAnsi="Georgia"/>
-          <w:b w:val="false"/>
-          <w:bCs w:val="false"/>
-          <w:i/>
-          <w:iCs/>
-          <w:sz w:val="18"/>
-          <w:szCs w:val="18"/>
-        </w:rPr>
-        <w:t>fix</w:t>
+        <w:t>fixnum, fix</w:t>
         <w:tab/>
       </w:r>
       <w:r>
@@ -1584,19 +1549,7 @@
           <w:sz w:val="18"/>
           <w:szCs w:val="18"/>
         </w:rPr>
-        <w:t xml:space="preserve">keyword, </w:t>
-      </w:r>
-      <w:r>
-        <w:rPr>
-          <w:rFonts w:ascii="Georgia" w:hAnsi="Georgia"/>
-          <w:b w:val="false"/>
-          <w:bCs w:val="false"/>
-          <w:i/>
-          <w:iCs/>
-          <w:sz w:val="18"/>
-          <w:szCs w:val="18"/>
-        </w:rPr>
-        <w:t>key</w:t>
+        <w:t>keyword, key</w:t>
       </w:r>
       <w:r>
         <w:rPr>
@@ -1672,17 +1625,6 @@
         <w:t>map</w:t>
         <w:tab/>
         <w:tab/>
-      </w:r>
-      <w:r>
-        <w:rPr>
-          <w:rFonts w:ascii="Georgia" w:hAnsi="Georgia"/>
-          <w:b w:val="false"/>
-          <w:bCs w:val="false"/>
-          <w:i/>
-          <w:iCs/>
-          <w:sz w:val="18"/>
-          <w:szCs w:val="18"/>
-        </w:rPr>
         <w:t xml:space="preserve">key/value </w:t>
       </w:r>
       <w:r>
@@ -1920,19 +1862,7 @@
           <w:sz w:val="18"/>
           <w:szCs w:val="18"/>
         </w:rPr>
-        <w:t xml:space="preserve">symbol, </w:t>
-      </w:r>
-      <w:r>
-        <w:rPr>
-          <w:rFonts w:ascii="Georgia" w:hAnsi="Georgia"/>
-          <w:b w:val="false"/>
-          <w:bCs w:val="false"/>
-          <w:i/>
-          <w:iCs/>
-          <w:sz w:val="18"/>
-          <w:szCs w:val="18"/>
-        </w:rPr>
-        <w:t>sym</w:t>
+        <w:t>symbol, sym</w:t>
         <w:tab/>
       </w:r>
       <w:r>
@@ -2051,19 +1981,7 @@
           <w:sz w:val="18"/>
           <w:szCs w:val="18"/>
         </w:rPr>
-        <w:t xml:space="preserve">string, </w:t>
-      </w:r>
-      <w:r>
-        <w:rPr>
-          <w:rFonts w:ascii="Georgia" w:hAnsi="Georgia"/>
-          <w:b w:val="false"/>
-          <w:bCs w:val="false"/>
-          <w:i/>
-          <w:iCs/>
-          <w:sz w:val="18"/>
-          <w:szCs w:val="18"/>
-        </w:rPr>
-        <w:t>str</w:t>
+        <w:t>string, str</w:t>
       </w:r>
     </w:p>
     <w:p>
@@ -2871,23 +2789,7 @@
           <w:u w:val="none"/>
           <w:lang w:val="en-US" w:eastAsia="zh-CN" w:bidi="hi-IN"/>
         </w:rPr>
-        <w:t>fix</w:t>
-      </w:r>
-      <w:r>
-        <w:rPr>
-          <w:rFonts w:eastAsia="Songti SC" w:cs="Arial Unicode MS" w:ascii="Georgia" w:hAnsi="Georgia"/>
-          <w:b w:val="false"/>
-          <w:bCs w:val="false"/>
-          <w:i/>
-          <w:iCs/>
-          <w:color w:val="auto"/>
-          <w:kern w:val="2"/>
-          <w:sz w:val="18"/>
-          <w:szCs w:val="18"/>
-          <w:u w:val="none"/>
-          <w:lang w:val="en-US" w:eastAsia="zh-CN" w:bidi="hi-IN"/>
-        </w:rPr>
-        <w:t>num</w:t>
+        <w:t>fixnum</w:t>
       </w:r>
       <w:r>
         <w:rPr>
@@ -3729,7 +3631,10 @@
         </w:rPr>
       </w:pPr>
       <w:r>
-        <w:rPr/>
+        <w:rPr>
+          <w:b/>
+          <w:bCs/>
+        </w:rPr>
       </w:r>
     </w:p>
     <w:p>
@@ -4467,16 +4372,6 @@
         </w:rPr>
         <w:t>str</w:t>
         <w:tab/>
-      </w:r>
-      <w:r>
-        <w:rPr>
-          <w:rFonts w:ascii="Georgia" w:hAnsi="Georgia"/>
-          <w:i/>
-          <w:iCs/>
-          <w:sz w:val="18"/>
-          <w:szCs w:val="18"/>
-          <w:u w:val="none"/>
-        </w:rPr>
         <w:t>key</w:t>
       </w:r>
       <w:r>
@@ -4582,32 +4477,7 @@
         </w:rPr>
         <w:t>str</w:t>
         <w:tab/>
-        <w:t>sym</w:t>
-      </w:r>
-      <w:r>
-        <w:rPr>
-          <w:rFonts w:ascii="Georgia" w:hAnsi="Georgia"/>
-          <w:b w:val="false"/>
-          <w:bCs w:val="false"/>
-          <w:i/>
-          <w:iCs/>
-          <w:sz w:val="18"/>
-          <w:szCs w:val="18"/>
-          <w:u w:val="none"/>
-        </w:rPr>
-        <w:t>bol</w:t>
-      </w:r>
-      <w:r>
-        <w:rPr>
-          <w:rFonts w:ascii="Georgia" w:hAnsi="Georgia"/>
-          <w:b w:val="false"/>
-          <w:bCs w:val="false"/>
-          <w:i/>
-          <w:iCs/>
-          <w:sz w:val="18"/>
-          <w:szCs w:val="18"/>
-          <w:u w:val="none"/>
-        </w:rPr>
+        <w:t>symbol</w:t>
         <w:tab/>
       </w:r>
       <w:r>
@@ -4761,14 +4631,15 @@
         </w:rPr>
         <w:t>key</w:t>
         <w:tab/>
-      </w:r>
-      <w:r>
-        <w:rPr>
-          <w:rFonts w:ascii="Georgia" w:hAnsi="Georgia"/>
-          <w:b w:val="false"/>
-          <w:bCs w:val="false"/>
-          <w:i/>
-          <w:iCs/>
+        <w:t xml:space="preserve">symbol </w:t>
+      </w:r>
+      <w:r>
+        <w:rPr>
+          <w:rFonts w:ascii="Georgia" w:hAnsi="Georgia"/>
+          <w:b w:val="false"/>
+          <w:bCs w:val="false"/>
+          <w:i w:val="false"/>
+          <w:iCs w:val="false"/>
           <w:caps w:val="false"/>
           <w:smallCaps w:val="false"/>
           <w:color w:val="24292E"/>
@@ -4777,6 +4648,127 @@
           <w:szCs w:val="18"/>
           <w:u w:val="none"/>
         </w:rPr>
+        <w:t>namespace</w:t>
+      </w:r>
+    </w:p>
+    <w:p>
+      <w:pPr>
+        <w:pStyle w:val="Normal"/>
+        <w:rPr>
+          <w:sz w:val="18"/>
+          <w:szCs w:val="18"/>
+        </w:rPr>
+      </w:pPr>
+      <w:r>
+        <w:rPr>
+          <w:rFonts w:ascii="Georgia" w:hAnsi="Georgia"/>
+          <w:b/>
+          <w:bCs/>
+          <w:sz w:val="18"/>
+          <w:szCs w:val="18"/>
+          <w:u w:val="none"/>
+        </w:rPr>
+        <w:t xml:space="preserve">  </w:t>
+      </w:r>
+      <w:r>
+        <w:rPr>
+          <w:rFonts w:ascii="Georgia" w:hAnsi="Georgia"/>
+          <w:b/>
+          <w:bCs/>
+          <w:sz w:val="18"/>
+          <w:szCs w:val="18"/>
+          <w:u w:val="none"/>
+        </w:rPr>
+        <w:t>sy-name</w:t>
+      </w:r>
+      <w:r>
+        <w:rPr>
+          <w:rFonts w:ascii="Georgia" w:hAnsi="Georgia"/>
+          <w:b w:val="false"/>
+          <w:bCs/>
+          <w:i w:val="false"/>
+          <w:sz w:val="18"/>
+          <w:szCs w:val="18"/>
+          <w:u w:val="none"/>
+        </w:rPr>
+        <w:t xml:space="preserve"> </w:t>
+      </w:r>
+      <w:r>
+        <w:rPr>
+          <w:rFonts w:ascii="Georgia" w:hAnsi="Georgia"/>
+          <w:b w:val="false"/>
+          <w:bCs w:val="false"/>
+          <w:i/>
+          <w:iCs/>
+          <w:sz w:val="18"/>
+          <w:szCs w:val="18"/>
+          <w:u w:val="none"/>
+        </w:rPr>
+        <w:t>sym</w:t>
+        <w:tab/>
+        <w:t>string</w:t>
+        <w:tab/>
+        <w:t>symbol</w:t>
+      </w:r>
+      <w:r>
+        <w:rPr>
+          <w:rFonts w:ascii="Georgia" w:hAnsi="Georgia"/>
+          <w:b w:val="false"/>
+          <w:bCs w:val="false"/>
+          <w:i w:val="false"/>
+          <w:iCs w:val="false"/>
+          <w:sz w:val="18"/>
+          <w:szCs w:val="18"/>
+          <w:u w:val="none"/>
+        </w:rPr>
+        <w:t xml:space="preserve"> name binding</w:t>
+      </w:r>
+    </w:p>
+    <w:p>
+      <w:pPr>
+        <w:pStyle w:val="Normal"/>
+        <w:rPr>
+          <w:sz w:val="18"/>
+          <w:szCs w:val="18"/>
+        </w:rPr>
+      </w:pPr>
+      <w:r>
+        <w:rPr>
+          <w:rFonts w:ascii="Georgia" w:hAnsi="Georgia"/>
+          <w:b/>
+          <w:bCs/>
+          <w:sz w:val="18"/>
+          <w:szCs w:val="18"/>
+          <w:u w:val="none"/>
+        </w:rPr>
+        <w:t xml:space="preserve">  </w:t>
+      </w:r>
+      <w:r>
+        <w:rPr>
+          <w:rFonts w:ascii="Georgia" w:hAnsi="Georgia"/>
+          <w:b/>
+          <w:bCs/>
+          <w:sz w:val="18"/>
+          <w:szCs w:val="18"/>
+          <w:u w:val="none"/>
+        </w:rPr>
+        <w:t xml:space="preserve">sy-val  </w:t>
+      </w:r>
+      <w:r>
+        <w:rPr>
+          <w:rFonts w:ascii="Georgia" w:hAnsi="Georgia"/>
+          <w:b w:val="false"/>
+          <w:bCs w:val="false"/>
+          <w:i/>
+          <w:iCs/>
+          <w:sz w:val="18"/>
+          <w:szCs w:val="18"/>
+          <w:u w:val="none"/>
+        </w:rPr>
+        <w:t>sym</w:t>
+        <w:tab/>
+        <w:t>T</w:t>
+        <w:tab/>
         <w:t xml:space="preserve">symbol </w:t>
       </w:r>
       <w:r>
@@ -4784,198 +4776,37 @@
           <w:rFonts w:ascii="Georgia" w:hAnsi="Georgia"/>
           <w:b w:val="false"/>
           <w:bCs w:val="false"/>
+          <w:i w:val="false"/>
+          <w:iCs w:val="false"/>
+          <w:sz w:val="18"/>
+          <w:szCs w:val="18"/>
+          <w:u w:val="none"/>
+        </w:rPr>
+        <w:t xml:space="preserve">value binding </w:t>
+      </w:r>
+    </w:p>
+    <w:p>
+      <w:pPr>
+        <w:pStyle w:val="Normal"/>
+        <w:ind w:left="0" w:right="0" w:hanging="0"/>
+        <w:rPr>
+          <w:rFonts w:ascii="Georgia" w:hAnsi="Georgia"/>
+          <w:b w:val="false"/>
+          <w:i w:val="false"/>
           <w:i w:val="false"/>
           <w:iCs w:val="false"/>
           <w:caps w:val="false"/>
           <w:smallCaps w:val="false"/>
           <w:color w:val="24292E"/>
           <w:spacing w:val="0"/>
-          <w:sz w:val="18"/>
-          <w:szCs w:val="18"/>
-          <w:u w:val="none"/>
-        </w:rPr>
-        <w:t>namespace</w:t>
-      </w:r>
-    </w:p>
-    <w:p>
-      <w:pPr>
-        <w:pStyle w:val="Normal"/>
-        <w:rPr>
-          <w:sz w:val="18"/>
-          <w:szCs w:val="18"/>
-        </w:rPr>
-      </w:pPr>
-      <w:r>
-        <w:rPr>
-          <w:rFonts w:ascii="Georgia" w:hAnsi="Georgia"/>
-          <w:b/>
-          <w:bCs/>
-          <w:sz w:val="18"/>
-          <w:szCs w:val="18"/>
-          <w:u w:val="none"/>
-        </w:rPr>
-        <w:t xml:space="preserve">  </w:t>
-      </w:r>
-      <w:r>
-        <w:rPr>
-          <w:rFonts w:ascii="Georgia" w:hAnsi="Georgia"/>
-          <w:b/>
-          <w:bCs/>
-          <w:sz w:val="18"/>
-          <w:szCs w:val="18"/>
-          <w:u w:val="none"/>
-        </w:rPr>
-        <w:t>sy-name</w:t>
-      </w:r>
-      <w:r>
-        <w:rPr>
-          <w:rFonts w:ascii="Georgia" w:hAnsi="Georgia"/>
-          <w:b w:val="false"/>
-          <w:bCs/>
-          <w:i w:val="false"/>
-          <w:sz w:val="18"/>
-          <w:szCs w:val="18"/>
-          <w:u w:val="none"/>
-        </w:rPr>
-        <w:t xml:space="preserve"> </w:t>
-      </w:r>
-      <w:r>
-        <w:rPr>
-          <w:rFonts w:ascii="Georgia" w:hAnsi="Georgia"/>
-          <w:b w:val="false"/>
-          <w:bCs w:val="false"/>
-          <w:i/>
-          <w:iCs/>
-          <w:sz w:val="18"/>
-          <w:szCs w:val="18"/>
-          <w:u w:val="none"/>
-        </w:rPr>
-        <w:t>sym</w:t>
-        <w:tab/>
-        <w:t>str</w:t>
-      </w:r>
-      <w:r>
-        <w:rPr>
-          <w:rFonts w:ascii="Georgia" w:hAnsi="Georgia"/>
-          <w:b w:val="false"/>
-          <w:bCs w:val="false"/>
-          <w:i/>
-          <w:iCs/>
-          <w:sz w:val="18"/>
-          <w:szCs w:val="18"/>
-          <w:u w:val="none"/>
-        </w:rPr>
-        <w:t>ing</w:t>
-      </w:r>
-      <w:r>
-        <w:rPr>
-          <w:rFonts w:ascii="Georgia" w:hAnsi="Georgia"/>
-          <w:b w:val="false"/>
-          <w:bCs w:val="false"/>
-          <w:i/>
-          <w:iCs/>
-          <w:sz w:val="18"/>
-          <w:szCs w:val="18"/>
-          <w:u w:val="none"/>
-        </w:rPr>
-        <w:tab/>
-        <w:t>symbol</w:t>
-      </w:r>
-      <w:r>
-        <w:rPr>
-          <w:rFonts w:ascii="Georgia" w:hAnsi="Georgia"/>
-          <w:b w:val="false"/>
-          <w:bCs w:val="false"/>
-          <w:i w:val="false"/>
-          <w:iCs w:val="false"/>
-          <w:sz w:val="18"/>
-          <w:szCs w:val="18"/>
-          <w:u w:val="none"/>
-        </w:rPr>
-        <w:t xml:space="preserve"> name binding</w:t>
-      </w:r>
-    </w:p>
-    <w:p>
-      <w:pPr>
-        <w:pStyle w:val="Normal"/>
-        <w:rPr>
-          <w:sz w:val="18"/>
-          <w:szCs w:val="18"/>
-        </w:rPr>
-      </w:pPr>
-      <w:r>
-        <w:rPr>
-          <w:rFonts w:ascii="Georgia" w:hAnsi="Georgia"/>
-          <w:b/>
-          <w:bCs/>
-          <w:sz w:val="18"/>
-          <w:szCs w:val="18"/>
-          <w:u w:val="none"/>
-        </w:rPr>
-        <w:t xml:space="preserve">  </w:t>
-      </w:r>
-      <w:r>
-        <w:rPr>
-          <w:rFonts w:ascii="Georgia" w:hAnsi="Georgia"/>
-          <w:b/>
-          <w:bCs/>
-          <w:sz w:val="18"/>
-          <w:szCs w:val="18"/>
-          <w:u w:val="none"/>
-        </w:rPr>
-        <w:t xml:space="preserve">sy-val  </w:t>
-      </w:r>
-      <w:r>
-        <w:rPr>
-          <w:rFonts w:ascii="Georgia" w:hAnsi="Georgia"/>
-          <w:b w:val="false"/>
-          <w:bCs w:val="false"/>
-          <w:i/>
-          <w:iCs/>
-          <w:sz w:val="18"/>
-          <w:szCs w:val="18"/>
-          <w:u w:val="none"/>
-        </w:rPr>
-        <w:t>sym</w:t>
-        <w:tab/>
-        <w:t>T</w:t>
-        <w:tab/>
-      </w:r>
-      <w:r>
-        <w:rPr>
-          <w:rFonts w:ascii="Georgia" w:hAnsi="Georgia"/>
-          <w:b w:val="false"/>
-          <w:bCs w:val="false"/>
-          <w:i/>
-          <w:iCs/>
-          <w:sz w:val="18"/>
-          <w:szCs w:val="18"/>
-          <w:u w:val="none"/>
-        </w:rPr>
-        <w:t xml:space="preserve">symbol </w:t>
-      </w:r>
-      <w:r>
-        <w:rPr>
-          <w:rFonts w:ascii="Georgia" w:hAnsi="Georgia"/>
-          <w:b w:val="false"/>
-          <w:bCs w:val="false"/>
-          <w:i w:val="false"/>
-          <w:iCs w:val="false"/>
-          <w:sz w:val="18"/>
-          <w:szCs w:val="18"/>
-          <w:u w:val="none"/>
-        </w:rPr>
-        <w:t xml:space="preserve">value binding </w:t>
-      </w:r>
-    </w:p>
-    <w:p>
-      <w:pPr>
-        <w:pStyle w:val="Normal"/>
-        <w:ind w:left="0" w:right="0" w:hanging="0"/>
-        <w:rPr>
-          <w:rFonts w:ascii="Georgia" w:hAnsi="Georgia"/>
-          <w:b w:val="false"/>
-          <w:i w:val="false"/>
+          <w:sz w:val="16"/>
+          <w:szCs w:val="16"/>
+        </w:rPr>
+      </w:pPr>
+      <w:r>
+        <w:rPr>
+          <w:rFonts w:ascii="Georgia" w:hAnsi="Georgia"/>
+          <w:b w:val="false"/>
           <w:i w:val="false"/>
           <w:iCs w:val="false"/>
           <w:caps w:val="false"/>
@@ -4985,546 +4816,514 @@
           <w:sz w:val="16"/>
           <w:szCs w:val="16"/>
         </w:rPr>
-      </w:pPr>
-      <w:r>
-        <w:rPr>
-          <w:rFonts w:ascii="Georgia" w:hAnsi="Georgia"/>
-          <w:b w:val="false"/>
-          <w:i w:val="false"/>
-          <w:iCs w:val="false"/>
+      </w:r>
+    </w:p>
+    <w:p>
+      <w:pPr>
+        <w:pStyle w:val="Normal"/>
+        <w:rPr>
+          <w:rFonts w:ascii="Georgia" w:hAnsi="Georgia"/>
+          <w:sz w:val="20"/>
+          <w:szCs w:val="20"/>
+        </w:rPr>
+      </w:pPr>
+      <w:r>
+        <w:rPr>
+          <w:rFonts w:ascii="Georgia" w:hAnsi="Georgia"/>
+          <w:b w:val="false"/>
+          <w:bCs/>
+          <w:i w:val="false"/>
+          <w:iCs/>
+          <w:sz w:val="20"/>
+          <w:szCs w:val="20"/>
+          <w:shd w:fill="333333" w:val="clear"/>
+        </w:rPr>
+        <w:t xml:space="preserve">                             </w:t>
+      </w:r>
+      <w:r>
+        <w:rPr>
+          <w:rFonts w:ascii="Georgia" w:hAnsi="Georgia"/>
+          <w:b/>
+          <w:bCs/>
+          <w:i/>
+          <w:iCs/>
+          <w:sz w:val="20"/>
+          <w:szCs w:val="20"/>
+          <w:shd w:fill="333333" w:val="clear"/>
+        </w:rPr>
+        <w:t>Special</w:t>
+      </w:r>
+      <w:r>
+        <w:rPr>
+          <w:rFonts w:ascii="Georgia" w:hAnsi="Georgia"/>
+          <w:b w:val="false"/>
+          <w:bCs/>
+          <w:i w:val="false"/>
+          <w:iCs/>
+          <w:sz w:val="20"/>
+          <w:szCs w:val="20"/>
+          <w:shd w:fill="333333" w:val="clear"/>
+        </w:rPr>
+        <w:t xml:space="preserve"> </w:t>
+      </w:r>
+      <w:r>
+        <w:rPr>
+          <w:rFonts w:ascii="Georgia" w:hAnsi="Georgia"/>
+          <w:b/>
+          <w:bCs/>
+          <w:i/>
+          <w:iCs/>
+          <w:sz w:val="20"/>
+          <w:szCs w:val="20"/>
+          <w:shd w:fill="333333" w:val="clear"/>
+        </w:rPr>
+        <w:t>Forms                                   </w:t>
+      </w:r>
+    </w:p>
+    <w:p>
+      <w:pPr>
+        <w:pStyle w:val="Normal"/>
+        <w:rPr>
+          <w:sz w:val="16"/>
+          <w:szCs w:val="16"/>
+        </w:rPr>
+      </w:pPr>
+      <w:r>
+        <w:rPr>
+          <w:sz w:val="16"/>
+          <w:szCs w:val="16"/>
+        </w:rPr>
+      </w:r>
+    </w:p>
+    <w:p>
+      <w:pPr>
+        <w:pStyle w:val="Normal"/>
+        <w:rPr>
+          <w:sz w:val="18"/>
+          <w:szCs w:val="18"/>
+        </w:rPr>
+      </w:pPr>
+      <w:r>
+        <w:rPr>
+          <w:rFonts w:ascii="Georgia" w:hAnsi="Georgia"/>
+          <w:b/>
+          <w:bCs/>
+          <w:i w:val="false"/>
+          <w:iCs w:val="false"/>
+          <w:sz w:val="18"/>
+          <w:szCs w:val="18"/>
+        </w:rPr>
+        <w:t xml:space="preserve"> </w:t>
+      </w:r>
+      <w:r>
+        <w:rPr>
+          <w:rFonts w:ascii="Georgia" w:hAnsi="Georgia"/>
+          <w:b/>
+          <w:bCs/>
+          <w:i w:val="false"/>
+          <w:iCs w:val="false"/>
+          <w:sz w:val="18"/>
+          <w:szCs w:val="18"/>
+        </w:rPr>
+        <w:t>:async</w:t>
+      </w:r>
+      <w:r>
+        <w:rPr>
+          <w:rFonts w:ascii="Georgia" w:hAnsi="Georgia"/>
+          <w:b w:val="false"/>
+          <w:bCs/>
+          <w:i w:val="false"/>
+          <w:iCs/>
+          <w:sz w:val="18"/>
+          <w:szCs w:val="18"/>
+        </w:rPr>
+        <w:t xml:space="preserve"> </w:t>
+      </w:r>
+      <w:r>
+        <w:rPr>
+          <w:rFonts w:ascii="Georgia" w:hAnsi="Georgia"/>
+          <w:b w:val="false"/>
+          <w:bCs w:val="false"/>
+          <w:i/>
+          <w:iCs/>
+          <w:sz w:val="18"/>
+          <w:szCs w:val="18"/>
+        </w:rPr>
+        <w:t>fn</w:t>
+      </w:r>
+      <w:r>
+        <w:rPr>
+          <w:rFonts w:ascii="Georgia" w:hAnsi="Georgia"/>
+          <w:b w:val="false"/>
+          <w:bCs/>
+          <w:i w:val="false"/>
+          <w:iCs/>
+          <w:sz w:val="18"/>
+          <w:szCs w:val="18"/>
+        </w:rPr>
+        <w:t xml:space="preserve"> </w:t>
+      </w:r>
+      <w:r>
+        <w:rPr>
+          <w:rFonts w:ascii="Georgia" w:hAnsi="Georgia"/>
+          <w:b w:val="false"/>
+          <w:bCs w:val="false"/>
+          <w:i/>
+          <w:iCs/>
+          <w:sz w:val="18"/>
+          <w:szCs w:val="18"/>
+        </w:rPr>
+        <w:t>. list</w:t>
+      </w:r>
+      <w:r>
+        <w:rPr>
+          <w:rFonts w:ascii="Georgia" w:hAnsi="Georgia"/>
+          <w:b w:val="false"/>
+          <w:bCs w:val="false"/>
+          <w:i w:val="false"/>
+          <w:iCs w:val="false"/>
+          <w:sz w:val="18"/>
+          <w:szCs w:val="18"/>
+        </w:rPr>
+        <w:tab/>
+      </w:r>
+      <w:r>
+        <w:rPr>
+          <w:rFonts w:ascii="Georgia" w:hAnsi="Georgia"/>
+          <w:b w:val="false"/>
+          <w:bCs w:val="false"/>
+          <w:i/>
+          <w:iCs/>
+          <w:sz w:val="18"/>
+          <w:szCs w:val="18"/>
+        </w:rPr>
+        <w:t>async</w:t>
+      </w:r>
+      <w:r>
+        <w:rPr>
+          <w:rFonts w:ascii="Georgia" w:hAnsi="Georgia"/>
+          <w:b/>
+          <w:bCs/>
+          <w:i/>
+          <w:iCs/>
+          <w:sz w:val="18"/>
+          <w:szCs w:val="18"/>
+        </w:rPr>
+        <w:tab/>
+      </w:r>
+      <w:r>
+        <w:rPr>
+          <w:rFonts w:ascii="Georgia" w:hAnsi="Georgia"/>
+          <w:b w:val="false"/>
+          <w:bCs w:val="false"/>
+          <w:i w:val="false"/>
+          <w:iCs w:val="false"/>
+          <w:sz w:val="18"/>
+          <w:szCs w:val="18"/>
+        </w:rPr>
+        <w:t xml:space="preserve">create </w:t>
+      </w:r>
+      <w:r>
+        <w:rPr>
+          <w:rFonts w:ascii="Georgia" w:hAnsi="Georgia"/>
+          <w:b w:val="false"/>
+          <w:bCs w:val="false"/>
+          <w:i/>
+          <w:iCs/>
+          <w:sz w:val="18"/>
+          <w:szCs w:val="18"/>
+        </w:rPr>
+        <w:t>future</w:t>
+      </w:r>
+      <w:r>
+        <w:rPr>
+          <w:rFonts w:ascii="Georgia" w:hAnsi="Georgia"/>
+          <w:b w:val="false"/>
+          <w:bCs w:val="false"/>
+          <w:i w:val="false"/>
+          <w:iCs w:val="false"/>
+          <w:sz w:val="18"/>
+          <w:szCs w:val="18"/>
+        </w:rPr>
+        <w:t xml:space="preserve"> context</w:t>
+      </w:r>
+    </w:p>
+    <w:p>
+      <w:pPr>
+        <w:pStyle w:val="Normal"/>
+        <w:rPr>
+          <w:sz w:val="18"/>
+          <w:szCs w:val="18"/>
+        </w:rPr>
+      </w:pPr>
+      <w:r>
+        <w:rPr>
+          <w:rFonts w:ascii="Georgia" w:hAnsi="Georgia"/>
+          <w:b/>
+          <w:bCs/>
+          <w:sz w:val="18"/>
+          <w:szCs w:val="18"/>
+        </w:rPr>
+        <w:t xml:space="preserve"> </w:t>
+      </w:r>
+      <w:r>
+        <w:rPr>
+          <w:rFonts w:ascii="Georgia" w:hAnsi="Georgia"/>
+          <w:b/>
+          <w:bCs/>
+          <w:sz w:val="18"/>
+          <w:szCs w:val="18"/>
+        </w:rPr>
+        <w:t>:lambda</w:t>
+      </w:r>
+      <w:r>
+        <w:rPr>
+          <w:rFonts w:ascii="Georgia" w:hAnsi="Georgia"/>
+          <w:b w:val="false"/>
+          <w:bCs w:val="false"/>
+          <w:i w:val="false"/>
+          <w:iCs/>
+          <w:sz w:val="18"/>
+          <w:szCs w:val="18"/>
+        </w:rPr>
+        <w:t xml:space="preserve"> </w:t>
+      </w:r>
+      <w:r>
+        <w:rPr>
+          <w:rFonts w:ascii="Georgia" w:hAnsi="Georgia"/>
+          <w:b w:val="false"/>
+          <w:bCs w:val="false"/>
+          <w:i/>
+          <w:iCs/>
+          <w:sz w:val="18"/>
+          <w:szCs w:val="18"/>
+        </w:rPr>
+        <w:t>list</w:t>
+      </w:r>
+      <w:r>
+        <w:rPr>
+          <w:rFonts w:ascii="Georgia" w:hAnsi="Georgia"/>
+          <w:b w:val="false"/>
+          <w:bCs w:val="false"/>
+          <w:i w:val="false"/>
+          <w:iCs/>
+          <w:sz w:val="18"/>
+          <w:szCs w:val="18"/>
+        </w:rPr>
+        <w:t xml:space="preserve"> . </w:t>
+      </w:r>
+      <w:r>
+        <w:rPr>
+          <w:rFonts w:ascii="Georgia" w:hAnsi="Georgia"/>
+          <w:b w:val="false"/>
+          <w:bCs w:val="false"/>
+          <w:i/>
+          <w:iCs/>
+          <w:sz w:val="18"/>
+          <w:szCs w:val="18"/>
+        </w:rPr>
+        <w:t>list’</w:t>
+      </w:r>
+    </w:p>
+    <w:p>
+      <w:pPr>
+        <w:pStyle w:val="Normal"/>
+        <w:rPr>
+          <w:sz w:val="18"/>
+          <w:szCs w:val="18"/>
+        </w:rPr>
+      </w:pPr>
+      <w:r>
+        <w:rPr>
+          <w:rFonts w:ascii="Georgia" w:hAnsi="Georgia"/>
+          <w:b w:val="false"/>
+          <w:bCs w:val="false"/>
+          <w:i w:val="false"/>
+          <w:iCs w:val="false"/>
+          <w:sz w:val="18"/>
+          <w:szCs w:val="18"/>
+        </w:rPr>
+        <w:tab/>
+        <w:tab/>
+      </w:r>
+      <w:r>
+        <w:rPr>
+          <w:rFonts w:ascii="Georgia" w:hAnsi="Georgia"/>
+          <w:i/>
+          <w:iCs/>
+          <w:sz w:val="18"/>
+          <w:szCs w:val="18"/>
+        </w:rPr>
+        <w:t>function</w:t>
+        <w:tab/>
+      </w:r>
+      <w:r>
+        <w:rPr>
+          <w:rFonts w:ascii="Georgia" w:hAnsi="Georgia"/>
+          <w:i w:val="false"/>
+          <w:iCs w:val="false"/>
+          <w:sz w:val="18"/>
+          <w:szCs w:val="18"/>
+        </w:rPr>
+        <w:t>anonymous function</w:t>
+      </w:r>
+    </w:p>
+    <w:p>
+      <w:pPr>
+        <w:pStyle w:val="Normal"/>
+        <w:rPr>
+          <w:sz w:val="18"/>
+          <w:szCs w:val="18"/>
+        </w:rPr>
+      </w:pPr>
+      <w:r>
+        <w:rPr>
+          <w:rFonts w:ascii="Georgia" w:hAnsi="Georgia"/>
+          <w:b/>
+          <w:bCs/>
+          <w:i/>
+          <w:iCs/>
+          <w:sz w:val="18"/>
+          <w:szCs w:val="18"/>
+        </w:rPr>
+        <w:t xml:space="preserve"> </w:t>
+      </w:r>
+      <w:r>
+        <w:rPr>
+          <w:rFonts w:ascii="Georgia" w:hAnsi="Georgia"/>
+          <w:b/>
+          <w:bCs/>
+          <w:i/>
+          <w:iCs/>
+          <w:sz w:val="18"/>
+          <w:szCs w:val="18"/>
+        </w:rPr>
+        <w:t>:</w:t>
+      </w:r>
+      <w:r>
+        <w:rPr>
+          <w:rFonts w:ascii="Georgia" w:hAnsi="Georgia"/>
+          <w:b/>
+          <w:bCs/>
+          <w:i w:val="false"/>
+          <w:iCs w:val="false"/>
+          <w:sz w:val="18"/>
+          <w:szCs w:val="18"/>
+        </w:rPr>
+        <w:t>quote</w:t>
+      </w:r>
+      <w:r>
+        <w:rPr>
+          <w:rFonts w:ascii="Georgia" w:hAnsi="Georgia"/>
+          <w:b w:val="false"/>
+          <w:i w:val="false"/>
+          <w:iCs/>
+          <w:sz w:val="18"/>
+          <w:szCs w:val="18"/>
+        </w:rPr>
+        <w:t xml:space="preserve"> </w:t>
+      </w:r>
+      <w:r>
+        <w:rPr>
+          <w:rFonts w:ascii="Georgia" w:hAnsi="Georgia"/>
+          <w:b w:val="false"/>
+          <w:i/>
+          <w:iCs/>
+          <w:sz w:val="18"/>
+          <w:szCs w:val="18"/>
+        </w:rPr>
+        <w:t>form</w:t>
+      </w:r>
+      <w:r>
+        <w:rPr>
+          <w:rFonts w:ascii="Georgia" w:hAnsi="Georgia"/>
+          <w:b w:val="false"/>
+          <w:i w:val="false"/>
+          <w:iCs w:val="false"/>
+          <w:sz w:val="18"/>
+          <w:szCs w:val="18"/>
+        </w:rPr>
+        <w:tab/>
+      </w:r>
+      <w:r>
+        <w:rPr>
+          <w:rFonts w:ascii="Georgia" w:hAnsi="Georgia"/>
+          <w:b w:val="false"/>
+          <w:i/>
+          <w:iCs/>
+          <w:sz w:val="18"/>
+          <w:szCs w:val="18"/>
+        </w:rPr>
+        <w:t>list</w:t>
+      </w:r>
+      <w:r>
+        <w:rPr>
+          <w:rFonts w:ascii="Georgia" w:hAnsi="Georgia"/>
+          <w:b w:val="false"/>
+          <w:i w:val="false"/>
+          <w:iCs w:val="false"/>
+          <w:sz w:val="18"/>
+          <w:szCs w:val="18"/>
+        </w:rPr>
+        <w:tab/>
+      </w:r>
+      <w:r>
+        <w:rPr>
+          <w:rFonts w:ascii="Georgia" w:hAnsi="Georgia"/>
+          <w:i w:val="false"/>
+          <w:iCs w:val="false"/>
+          <w:sz w:val="18"/>
+          <w:szCs w:val="18"/>
+        </w:rPr>
+        <w:t>quoted</w:t>
+      </w:r>
+      <w:r>
+        <w:rPr>
+          <w:rFonts w:ascii="Georgia" w:hAnsi="Georgia"/>
+          <w:b w:val="false"/>
+          <w:i w:val="false"/>
+          <w:iCs w:val="false"/>
+          <w:sz w:val="18"/>
+          <w:szCs w:val="18"/>
+        </w:rPr>
+        <w:t xml:space="preserve"> </w:t>
+      </w:r>
+      <w:r>
+        <w:rPr>
+          <w:rFonts w:ascii="Georgia" w:hAnsi="Georgia"/>
+          <w:i w:val="false"/>
+          <w:iCs w:val="false"/>
+          <w:sz w:val="18"/>
+          <w:szCs w:val="18"/>
+        </w:rPr>
+        <w:t>form</w:t>
+      </w:r>
+    </w:p>
+    <w:p>
+      <w:pPr>
+        <w:pStyle w:val="Normal"/>
+        <w:ind w:left="0" w:right="0" w:hanging="0"/>
+        <w:rPr>
+          <w:sz w:val="18"/>
+          <w:szCs w:val="18"/>
+        </w:rPr>
+      </w:pPr>
+      <w:r>
+        <w:rPr>
+          <w:rFonts w:ascii="Georgia" w:hAnsi="Georgia"/>
+          <w:b/>
+          <w:bCs/>
+          <w:i/>
+          <w:iCs/>
           <w:caps w:val="false"/>
           <w:smallCaps w:val="false"/>
           <w:color w:val="24292E"/>
           <w:spacing w:val="0"/>
-          <w:sz w:val="16"/>
-          <w:szCs w:val="16"/>
-        </w:rPr>
-      </w:r>
-    </w:p>
-    <w:p>
-      <w:pPr>
-        <w:pStyle w:val="Normal"/>
-        <w:rPr>
-          <w:rFonts w:ascii="Georgia" w:hAnsi="Georgia"/>
-          <w:sz w:val="20"/>
-          <w:szCs w:val="20"/>
-        </w:rPr>
-      </w:pPr>
-      <w:r>
-        <w:rPr>
-          <w:rFonts w:ascii="Georgia" w:hAnsi="Georgia"/>
-          <w:b w:val="false"/>
-          <w:bCs/>
-          <w:i w:val="false"/>
-          <w:iCs/>
-          <w:sz w:val="20"/>
-          <w:szCs w:val="20"/>
-          <w:shd w:fill="333333" w:val="clear"/>
-        </w:rPr>
-        <w:t xml:space="preserve">                             </w:t>
-      </w:r>
-      <w:r>
-        <w:rPr>
-          <w:rFonts w:ascii="Georgia" w:hAnsi="Georgia"/>
-          <w:b/>
-          <w:bCs/>
-          <w:i/>
-          <w:iCs/>
-          <w:sz w:val="20"/>
-          <w:szCs w:val="20"/>
-          <w:shd w:fill="333333" w:val="clear"/>
-        </w:rPr>
-        <w:t>Special</w:t>
-      </w:r>
-      <w:r>
-        <w:rPr>
-          <w:rFonts w:ascii="Georgia" w:hAnsi="Georgia"/>
-          <w:b w:val="false"/>
-          <w:bCs/>
-          <w:i w:val="false"/>
-          <w:iCs/>
-          <w:sz w:val="20"/>
-          <w:szCs w:val="20"/>
-          <w:shd w:fill="333333" w:val="clear"/>
-        </w:rPr>
-        <w:t xml:space="preserve"> </w:t>
-      </w:r>
-      <w:r>
-        <w:rPr>
-          <w:rFonts w:ascii="Georgia" w:hAnsi="Georgia"/>
-          <w:b/>
-          <w:bCs/>
-          <w:i/>
-          <w:iCs/>
-          <w:sz w:val="20"/>
-          <w:szCs w:val="20"/>
-          <w:shd w:fill="333333" w:val="clear"/>
-        </w:rPr>
-        <w:t>Forms                                   </w:t>
-      </w:r>
-    </w:p>
-    <w:p>
-      <w:pPr>
-        <w:pStyle w:val="Normal"/>
-        <w:rPr>
-          <w:sz w:val="16"/>
-          <w:szCs w:val="16"/>
-        </w:rPr>
-      </w:pPr>
-      <w:r>
-        <w:rPr>
-          <w:sz w:val="16"/>
-          <w:szCs w:val="16"/>
-        </w:rPr>
-      </w:r>
-    </w:p>
-    <w:p>
-      <w:pPr>
-        <w:pStyle w:val="Normal"/>
-        <w:rPr>
-          <w:sz w:val="18"/>
-          <w:szCs w:val="18"/>
-        </w:rPr>
-      </w:pPr>
-      <w:r>
-        <w:rPr>
-          <w:rFonts w:ascii="Georgia" w:hAnsi="Georgia"/>
-          <w:b/>
-          <w:bCs/>
-          <w:i w:val="false"/>
-          <w:iCs w:val="false"/>
-          <w:sz w:val="18"/>
-          <w:szCs w:val="18"/>
-        </w:rPr>
-        <w:t xml:space="preserve"> </w:t>
-      </w:r>
-      <w:r>
-        <w:rPr>
-          <w:rFonts w:ascii="Georgia" w:hAnsi="Georgia"/>
-          <w:b/>
-          <w:bCs/>
-          <w:i w:val="false"/>
-          <w:iCs w:val="false"/>
-          <w:sz w:val="18"/>
-          <w:szCs w:val="18"/>
-        </w:rPr>
-        <w:t>:async</w:t>
-      </w:r>
-      <w:r>
-        <w:rPr>
-          <w:rFonts w:ascii="Georgia" w:hAnsi="Georgia"/>
-          <w:b w:val="false"/>
-          <w:bCs/>
-          <w:i w:val="false"/>
-          <w:iCs/>
-          <w:sz w:val="18"/>
-          <w:szCs w:val="18"/>
-        </w:rPr>
-        <w:t xml:space="preserve"> </w:t>
-      </w:r>
-      <w:r>
-        <w:rPr>
-          <w:rFonts w:ascii="Georgia" w:hAnsi="Georgia"/>
-          <w:b w:val="false"/>
-          <w:bCs w:val="false"/>
-          <w:i/>
-          <w:iCs/>
-          <w:sz w:val="18"/>
-          <w:szCs w:val="18"/>
-        </w:rPr>
-        <w:t>fn</w:t>
-      </w:r>
-      <w:r>
-        <w:rPr>
-          <w:rFonts w:ascii="Georgia" w:hAnsi="Georgia"/>
-          <w:b w:val="false"/>
-          <w:bCs/>
-          <w:i w:val="false"/>
-          <w:iCs/>
-          <w:sz w:val="18"/>
-          <w:szCs w:val="18"/>
-        </w:rPr>
-        <w:t xml:space="preserve"> </w:t>
-      </w:r>
-      <w:r>
-        <w:rPr>
-          <w:rFonts w:ascii="Georgia" w:hAnsi="Georgia"/>
-          <w:b w:val="false"/>
-          <w:bCs w:val="false"/>
-          <w:i/>
-          <w:iCs/>
-          <w:sz w:val="18"/>
-          <w:szCs w:val="18"/>
-        </w:rPr>
-        <w:t xml:space="preserve">. </w:t>
-      </w:r>
-      <w:r>
-        <w:rPr>
-          <w:rFonts w:ascii="Georgia" w:hAnsi="Georgia"/>
-          <w:b w:val="false"/>
-          <w:bCs w:val="false"/>
-          <w:i/>
-          <w:iCs/>
-          <w:sz w:val="18"/>
-          <w:szCs w:val="18"/>
-        </w:rPr>
-        <w:t>l</w:t>
-      </w:r>
-      <w:r>
-        <w:rPr>
-          <w:rFonts w:ascii="Georgia" w:hAnsi="Georgia"/>
-          <w:b w:val="false"/>
-          <w:bCs w:val="false"/>
-          <w:i/>
-          <w:iCs/>
-          <w:sz w:val="18"/>
-          <w:szCs w:val="18"/>
-        </w:rPr>
-        <w:t>ist</w:t>
-      </w:r>
-      <w:r>
-        <w:rPr>
-          <w:rFonts w:ascii="Georgia" w:hAnsi="Georgia"/>
-          <w:b w:val="false"/>
-          <w:bCs w:val="false"/>
-          <w:i w:val="false"/>
-          <w:iCs w:val="false"/>
-          <w:sz w:val="18"/>
-          <w:szCs w:val="18"/>
-        </w:rPr>
-        <w:tab/>
-      </w:r>
-      <w:r>
-        <w:rPr>
-          <w:rFonts w:ascii="Georgia" w:hAnsi="Georgia"/>
-          <w:b w:val="false"/>
-          <w:bCs w:val="false"/>
-          <w:i/>
-          <w:iCs/>
-          <w:sz w:val="18"/>
-          <w:szCs w:val="18"/>
-        </w:rPr>
-        <w:t>async</w:t>
-      </w:r>
-      <w:r>
-        <w:rPr>
-          <w:rFonts w:ascii="Georgia" w:hAnsi="Georgia"/>
-          <w:b/>
-          <w:bCs/>
-          <w:i/>
-          <w:iCs/>
-          <w:sz w:val="18"/>
-          <w:szCs w:val="18"/>
-        </w:rPr>
-        <w:tab/>
-      </w:r>
-      <w:r>
-        <w:rPr>
-          <w:rFonts w:ascii="Georgia" w:hAnsi="Georgia"/>
-          <w:b w:val="false"/>
-          <w:bCs w:val="false"/>
-          <w:i w:val="false"/>
-          <w:iCs w:val="false"/>
-          <w:sz w:val="18"/>
-          <w:szCs w:val="18"/>
-        </w:rPr>
-        <w:t xml:space="preserve">create </w:t>
-      </w:r>
-      <w:r>
-        <w:rPr>
-          <w:rFonts w:ascii="Georgia" w:hAnsi="Georgia"/>
-          <w:b w:val="false"/>
-          <w:bCs w:val="false"/>
-          <w:i/>
-          <w:iCs/>
-          <w:sz w:val="18"/>
-          <w:szCs w:val="18"/>
-        </w:rPr>
-        <w:t>future</w:t>
-      </w:r>
-      <w:r>
-        <w:rPr>
-          <w:rFonts w:ascii="Georgia" w:hAnsi="Georgia"/>
-          <w:b w:val="false"/>
-          <w:bCs w:val="false"/>
-          <w:i w:val="false"/>
-          <w:iCs w:val="false"/>
-          <w:sz w:val="18"/>
-          <w:szCs w:val="18"/>
-        </w:rPr>
-        <w:t xml:space="preserve"> context</w:t>
-      </w:r>
-    </w:p>
-    <w:p>
-      <w:pPr>
-        <w:pStyle w:val="Normal"/>
-        <w:rPr>
-          <w:sz w:val="18"/>
-          <w:szCs w:val="18"/>
-        </w:rPr>
-      </w:pPr>
-      <w:r>
-        <w:rPr>
-          <w:rFonts w:ascii="Georgia" w:hAnsi="Georgia"/>
-          <w:b/>
-          <w:bCs/>
-          <w:sz w:val="18"/>
-          <w:szCs w:val="18"/>
-        </w:rPr>
-        <w:t xml:space="preserve"> </w:t>
-      </w:r>
-      <w:r>
-        <w:rPr>
-          <w:rFonts w:ascii="Georgia" w:hAnsi="Georgia"/>
-          <w:b/>
-          <w:bCs/>
-          <w:sz w:val="18"/>
-          <w:szCs w:val="18"/>
-        </w:rPr>
-        <w:t>:lambda</w:t>
-      </w:r>
-      <w:r>
-        <w:rPr>
-          <w:rFonts w:ascii="Georgia" w:hAnsi="Georgia"/>
-          <w:b w:val="false"/>
-          <w:bCs w:val="false"/>
-          <w:i w:val="false"/>
-          <w:iCs/>
-          <w:sz w:val="18"/>
-          <w:szCs w:val="18"/>
-        </w:rPr>
-        <w:t xml:space="preserve"> </w:t>
-      </w:r>
-      <w:r>
-        <w:rPr>
-          <w:rFonts w:ascii="Georgia" w:hAnsi="Georgia"/>
-          <w:b w:val="false"/>
-          <w:bCs w:val="false"/>
-          <w:i/>
-          <w:iCs/>
-          <w:sz w:val="18"/>
-          <w:szCs w:val="18"/>
-        </w:rPr>
-        <w:t>list</w:t>
-      </w:r>
-      <w:r>
-        <w:rPr>
-          <w:rFonts w:ascii="Georgia" w:hAnsi="Georgia"/>
-          <w:b w:val="false"/>
-          <w:bCs w:val="false"/>
-          <w:i w:val="false"/>
-          <w:iCs/>
-          <w:sz w:val="18"/>
-          <w:szCs w:val="18"/>
-        </w:rPr>
-        <w:t xml:space="preserve"> . </w:t>
-      </w:r>
-      <w:r>
-        <w:rPr>
-          <w:rFonts w:ascii="Georgia" w:hAnsi="Georgia"/>
-          <w:b w:val="false"/>
-          <w:bCs w:val="false"/>
-          <w:i/>
-          <w:iCs/>
-          <w:sz w:val="18"/>
-          <w:szCs w:val="18"/>
-        </w:rPr>
-        <w:t>list’</w:t>
-      </w:r>
-    </w:p>
-    <w:p>
-      <w:pPr>
-        <w:pStyle w:val="Normal"/>
-        <w:rPr>
-          <w:sz w:val="18"/>
-          <w:szCs w:val="18"/>
-        </w:rPr>
-      </w:pPr>
-      <w:r>
-        <w:rPr>
-          <w:rFonts w:ascii="Georgia" w:hAnsi="Georgia"/>
-          <w:b w:val="false"/>
-          <w:bCs w:val="false"/>
-          <w:i w:val="false"/>
-          <w:iCs w:val="false"/>
-          <w:sz w:val="18"/>
-          <w:szCs w:val="18"/>
-        </w:rPr>
-        <w:tab/>
-        <w:tab/>
-      </w:r>
-      <w:r>
-        <w:rPr>
-          <w:rFonts w:ascii="Georgia" w:hAnsi="Georgia"/>
-          <w:i/>
-          <w:iCs/>
-          <w:sz w:val="18"/>
-          <w:szCs w:val="18"/>
-        </w:rPr>
-        <w:t>function</w:t>
-        <w:tab/>
-      </w:r>
-      <w:r>
-        <w:rPr>
-          <w:rFonts w:ascii="Georgia" w:hAnsi="Georgia"/>
-          <w:i w:val="false"/>
-          <w:iCs w:val="false"/>
-          <w:sz w:val="18"/>
-          <w:szCs w:val="18"/>
-        </w:rPr>
-        <w:t xml:space="preserve">anonymous </w:t>
-      </w:r>
-      <w:r>
-        <w:rPr>
-          <w:rFonts w:ascii="Georgia" w:hAnsi="Georgia"/>
-          <w:i w:val="false"/>
-          <w:iCs w:val="false"/>
-          <w:sz w:val="18"/>
-          <w:szCs w:val="18"/>
-        </w:rPr>
-        <w:t>function</w:t>
-      </w:r>
-    </w:p>
-    <w:p>
-      <w:pPr>
-        <w:pStyle w:val="Normal"/>
-        <w:rPr>
-          <w:sz w:val="18"/>
-          <w:szCs w:val="18"/>
-        </w:rPr>
-      </w:pPr>
-      <w:r>
-        <w:rPr>
-          <w:rFonts w:ascii="Georgia" w:hAnsi="Georgia"/>
-          <w:b/>
-          <w:bCs/>
-          <w:i/>
-          <w:iCs/>
-          <w:sz w:val="18"/>
-          <w:szCs w:val="18"/>
-        </w:rPr>
-        <w:t xml:space="preserve"> </w:t>
-      </w:r>
-      <w:r>
-        <w:rPr>
-          <w:rFonts w:ascii="Georgia" w:hAnsi="Georgia"/>
-          <w:b/>
-          <w:bCs/>
-          <w:i/>
-          <w:iCs/>
-          <w:sz w:val="18"/>
-          <w:szCs w:val="18"/>
-        </w:rPr>
-        <w:t>:</w:t>
-      </w:r>
-      <w:r>
-        <w:rPr>
-          <w:rFonts w:ascii="Georgia" w:hAnsi="Georgia"/>
-          <w:b/>
-          <w:bCs/>
-          <w:i w:val="false"/>
-          <w:iCs w:val="false"/>
-          <w:sz w:val="18"/>
-          <w:szCs w:val="18"/>
-        </w:rPr>
-        <w:t>quote</w:t>
-      </w:r>
-      <w:r>
-        <w:rPr>
-          <w:rFonts w:ascii="Georgia" w:hAnsi="Georgia"/>
-          <w:b w:val="false"/>
-          <w:i w:val="false"/>
-          <w:iCs/>
-          <w:sz w:val="18"/>
-          <w:szCs w:val="18"/>
-        </w:rPr>
-        <w:t xml:space="preserve"> </w:t>
-      </w:r>
-      <w:r>
-        <w:rPr>
-          <w:rFonts w:ascii="Georgia" w:hAnsi="Georgia"/>
-          <w:b w:val="false"/>
-          <w:i/>
-          <w:iCs/>
-          <w:sz w:val="18"/>
-          <w:szCs w:val="18"/>
-        </w:rPr>
-        <w:t>form</w:t>
-      </w:r>
-      <w:r>
-        <w:rPr>
-          <w:rFonts w:ascii="Georgia" w:hAnsi="Georgia"/>
-          <w:b w:val="false"/>
-          <w:i w:val="false"/>
-          <w:iCs w:val="false"/>
-          <w:sz w:val="18"/>
-          <w:szCs w:val="18"/>
-        </w:rPr>
-        <w:tab/>
-      </w:r>
-      <w:r>
-        <w:rPr>
-          <w:rFonts w:ascii="Georgia" w:hAnsi="Georgia"/>
-          <w:b w:val="false"/>
-          <w:i/>
-          <w:iCs/>
-          <w:sz w:val="18"/>
-          <w:szCs w:val="18"/>
-        </w:rPr>
-        <w:t>list</w:t>
-      </w:r>
-      <w:r>
-        <w:rPr>
-          <w:rFonts w:ascii="Georgia" w:hAnsi="Georgia"/>
-          <w:b w:val="false"/>
-          <w:i w:val="false"/>
-          <w:iCs w:val="false"/>
-          <w:sz w:val="18"/>
-          <w:szCs w:val="18"/>
-        </w:rPr>
-        <w:tab/>
-      </w:r>
-      <w:r>
-        <w:rPr>
-          <w:rFonts w:ascii="Georgia" w:hAnsi="Georgia"/>
-          <w:i w:val="false"/>
-          <w:iCs w:val="false"/>
-          <w:sz w:val="18"/>
-          <w:szCs w:val="18"/>
-        </w:rPr>
-        <w:t>quoted</w:t>
-      </w:r>
-      <w:r>
-        <w:rPr>
-          <w:rFonts w:ascii="Georgia" w:hAnsi="Georgia"/>
-          <w:b w:val="false"/>
-          <w:i w:val="false"/>
-          <w:iCs w:val="false"/>
-          <w:sz w:val="18"/>
-          <w:szCs w:val="18"/>
-        </w:rPr>
-        <w:t xml:space="preserve"> </w:t>
-      </w:r>
-      <w:r>
-        <w:rPr>
-          <w:rFonts w:ascii="Georgia" w:hAnsi="Georgia"/>
-          <w:i w:val="false"/>
-          <w:iCs w:val="false"/>
-          <w:sz w:val="18"/>
-          <w:szCs w:val="18"/>
-        </w:rPr>
-        <w:t>form</w:t>
-      </w:r>
-    </w:p>
-    <w:p>
-      <w:pPr>
-        <w:pStyle w:val="Normal"/>
-        <w:ind w:left="0" w:right="0" w:hanging="0"/>
-        <w:rPr>
-          <w:sz w:val="18"/>
-          <w:szCs w:val="18"/>
-        </w:rPr>
-      </w:pPr>
+          <w:sz w:val="18"/>
+          <w:szCs w:val="18"/>
+        </w:rPr>
+        <w:t xml:space="preserve"> </w:t>
+      </w:r>
       <w:r>
         <w:rPr>
           <w:rFonts w:ascii="Georgia" w:hAnsi="Georgia"/>
@@ -5539,15 +5338,15 @@
           <w:sz w:val="18"/>
           <w:szCs w:val="18"/>
         </w:rPr>
-        <w:t xml:space="preserve"> </w:t>
-      </w:r>
-      <w:r>
-        <w:rPr>
-          <w:rFonts w:ascii="Georgia" w:hAnsi="Georgia"/>
-          <w:b/>
-          <w:bCs/>
-          <w:i/>
-          <w:iCs/>
+        <w:t>:</w:t>
+      </w:r>
+      <w:r>
+        <w:rPr>
+          <w:rFonts w:ascii="Georgia" w:hAnsi="Georgia"/>
+          <w:b/>
+          <w:bCs/>
+          <w:i w:val="false"/>
+          <w:iCs w:val="false"/>
           <w:caps w:val="false"/>
           <w:smallCaps w:val="false"/>
           <w:color w:val="24292E"/>
@@ -5555,15 +5354,14 @@
           <w:sz w:val="18"/>
           <w:szCs w:val="18"/>
         </w:rPr>
-        <w:t>:</w:t>
-      </w:r>
-      <w:r>
-        <w:rPr>
-          <w:rFonts w:ascii="Georgia" w:hAnsi="Georgia"/>
-          <w:b/>
-          <w:bCs/>
-          <w:i w:val="false"/>
-          <w:iCs w:val="false"/>
+        <w:t>if</w:t>
+      </w:r>
+      <w:r>
+        <w:rPr>
+          <w:rFonts w:ascii="Georgia" w:hAnsi="Georgia"/>
+          <w:b w:val="false"/>
+          <w:i w:val="false"/>
+          <w:iCs/>
           <w:caps w:val="false"/>
           <w:smallCaps w:val="false"/>
           <w:color w:val="24292E"/>
@@ -5571,13 +5369,13 @@
           <w:sz w:val="18"/>
           <w:szCs w:val="18"/>
         </w:rPr>
-        <w:t>if</w:t>
-      </w:r>
-      <w:r>
-        <w:rPr>
-          <w:rFonts w:ascii="Georgia" w:hAnsi="Georgia"/>
-          <w:b w:val="false"/>
-          <w:i w:val="false"/>
+        <w:t xml:space="preserve"> </w:t>
+      </w:r>
+      <w:r>
+        <w:rPr>
+          <w:rFonts w:ascii="Georgia" w:hAnsi="Georgia"/>
+          <w:b w:val="false"/>
+          <w:i/>
           <w:iCs/>
           <w:caps w:val="false"/>
           <w:smallCaps w:val="false"/>
@@ -5586,13 +5384,13 @@
           <w:sz w:val="18"/>
           <w:szCs w:val="18"/>
         </w:rPr>
-        <w:t xml:space="preserve"> </w:t>
-      </w:r>
-      <w:r>
-        <w:rPr>
-          <w:rFonts w:ascii="Georgia" w:hAnsi="Georgia"/>
-          <w:b w:val="false"/>
-          <w:i/>
+        <w:t>form</w:t>
+      </w:r>
+      <w:r>
+        <w:rPr>
+          <w:rFonts w:ascii="Georgia" w:hAnsi="Georgia"/>
+          <w:b w:val="false"/>
+          <w:i w:val="false"/>
           <w:iCs/>
           <w:caps w:val="false"/>
           <w:smallCaps w:val="false"/>
@@ -5601,13 +5399,13 @@
           <w:sz w:val="18"/>
           <w:szCs w:val="18"/>
         </w:rPr>
-        <w:t>form</w:t>
-      </w:r>
-      <w:r>
-        <w:rPr>
-          <w:rFonts w:ascii="Georgia" w:hAnsi="Georgia"/>
-          <w:b w:val="false"/>
-          <w:i w:val="false"/>
+        <w:t xml:space="preserve"> </w:t>
+      </w:r>
+      <w:r>
+        <w:rPr>
+          <w:rFonts w:ascii="Georgia" w:hAnsi="Georgia"/>
+          <w:b w:val="false"/>
+          <w:i/>
           <w:iCs/>
           <w:caps w:val="false"/>
           <w:smallCaps w:val="false"/>
@@ -5616,12 +5414,13 @@
           <w:sz w:val="18"/>
           <w:szCs w:val="18"/>
         </w:rPr>
-        <w:t xml:space="preserve"> </w:t>
-      </w:r>
-      <w:r>
-        <w:rPr>
-          <w:rFonts w:ascii="Georgia" w:hAnsi="Georgia"/>
-          <w:b w:val="false"/>
+        <w:t>T</w:t>
+      </w:r>
+      <w:r>
+        <w:rPr>
+          <w:rFonts w:ascii="Georgia" w:hAnsi="Georgia"/>
+          <w:b w:val="false"/>
+          <w:bCs w:val="false"/>
           <w:i/>
           <w:iCs/>
           <w:caps w:val="false"/>
@@ -5631,15 +5430,15 @@
           <w:sz w:val="18"/>
           <w:szCs w:val="18"/>
         </w:rPr>
-        <w:t>T</w:t>
-      </w:r>
-      <w:r>
-        <w:rPr>
-          <w:rFonts w:ascii="Georgia" w:hAnsi="Georgia"/>
-          <w:b w:val="false"/>
-          <w:bCs w:val="false"/>
-          <w:i/>
-          <w:iCs/>
+        <w:t xml:space="preserve"> T’</w:t>
+      </w:r>
+      <w:r>
+        <w:rPr>
+          <w:rFonts w:ascii="Georgia" w:hAnsi="Georgia"/>
+          <w:b/>
+          <w:bCs/>
+          <w:i w:val="false"/>
+          <w:iCs w:val="false"/>
           <w:caps w:val="false"/>
           <w:smallCaps w:val="false"/>
           <w:color w:val="24292E"/>
@@ -5647,13 +5446,12 @@
           <w:sz w:val="18"/>
           <w:szCs w:val="18"/>
         </w:rPr>
-        <w:t xml:space="preserve"> </w:t>
-      </w:r>
-      <w:r>
-        <w:rPr>
-          <w:rFonts w:ascii="Georgia" w:hAnsi="Georgia"/>
-          <w:b w:val="false"/>
-          <w:bCs w:val="false"/>
+        <w:tab/>
+      </w:r>
+      <w:r>
+        <w:rPr>
+          <w:rFonts w:ascii="Georgia" w:hAnsi="Georgia"/>
+          <w:b w:val="false"/>
           <w:i/>
           <w:iCs/>
           <w:caps w:val="false"/>
@@ -5664,14 +5462,14 @@
           <w:szCs w:val="18"/>
         </w:rPr>
         <w:t>T</w:t>
-      </w:r>
-      <w:r>
-        <w:rPr>
-          <w:rFonts w:ascii="Georgia" w:hAnsi="Georgia"/>
-          <w:b w:val="false"/>
-          <w:bCs w:val="false"/>
-          <w:i/>
-          <w:iCs/>
+        <w:tab/>
+      </w:r>
+      <w:r>
+        <w:rPr>
+          <w:rFonts w:ascii="Georgia" w:hAnsi="Georgia"/>
+          <w:b w:val="false"/>
+          <w:i w:val="false"/>
+          <w:iCs w:val="false"/>
           <w:caps w:val="false"/>
           <w:smallCaps w:val="false"/>
           <w:color w:val="24292E"/>
@@ -5679,53 +5477,6 @@
           <w:sz w:val="18"/>
           <w:szCs w:val="18"/>
         </w:rPr>
-        <w:t>’</w:t>
-      </w:r>
-      <w:r>
-        <w:rPr>
-          <w:rFonts w:ascii="Georgia" w:hAnsi="Georgia"/>
-          <w:b/>
-          <w:bCs/>
-          <w:i w:val="false"/>
-          <w:iCs w:val="false"/>
-          <w:caps w:val="false"/>
-          <w:smallCaps w:val="false"/>
-          <w:color w:val="24292E"/>
-          <w:spacing w:val="0"/>
-          <w:sz w:val="18"/>
-          <w:szCs w:val="18"/>
-        </w:rPr>
-        <w:tab/>
-      </w:r>
-      <w:r>
-        <w:rPr>
-          <w:rFonts w:ascii="Georgia" w:hAnsi="Georgia"/>
-          <w:b w:val="false"/>
-          <w:i/>
-          <w:iCs/>
-          <w:caps w:val="false"/>
-          <w:smallCaps w:val="false"/>
-          <w:color w:val="24292E"/>
-          <w:spacing w:val="0"/>
-          <w:sz w:val="18"/>
-          <w:szCs w:val="18"/>
-        </w:rPr>
-        <w:t>T</w:t>
-        <w:tab/>
-      </w:r>
-      <w:r>
-        <w:rPr>
-          <w:rFonts w:ascii="Georgia" w:hAnsi="Georgia"/>
-          <w:b w:val="false"/>
-          <w:i w:val="false"/>
-          <w:iCs w:val="false"/>
-          <w:caps w:val="false"/>
-          <w:smallCaps w:val="false"/>
-          <w:color w:val="24292E"/>
-          <w:spacing w:val="0"/>
-          <w:sz w:val="18"/>
-          <w:szCs w:val="18"/>
-        </w:rPr>
         <w:t>conditional</w:t>
       </w:r>
     </w:p>
@@ -6992,19 +6743,7 @@
           <w:sz w:val="18"/>
           <w:szCs w:val="18"/>
         </w:rPr>
-        <w:t xml:space="preserve"> </w:t>
-      </w:r>
-      <w:r>
-        <w:rPr>
-          <w:rFonts w:ascii="Georgia" w:hAnsi="Georgia"/>
-          <w:b w:val="false"/>
-          <w:bCs w:val="false"/>
-          <w:i w:val="false"/>
-          <w:iCs w:val="false"/>
-          <w:sz w:val="18"/>
-          <w:szCs w:val="18"/>
-        </w:rPr>
-        <w:t>vector</w:t>
+        <w:t xml:space="preserve"> vector</w:t>
       </w:r>
     </w:p>
     <w:p>
@@ -7354,13 +7093,22 @@
           <w:u w:val="none"/>
           <w:lang w:val="en-US" w:eastAsia="zh-CN" w:bidi="hi-IN"/>
         </w:rPr>
-        <w:t xml:space="preserve">garbage collection, </w:t>
-      </w:r>
+        <w:t>garbage collection, verbose</w:t>
+      </w:r>
+    </w:p>
+    <w:p>
+      <w:pPr>
+        <w:pStyle w:val="Normal"/>
+        <w:rPr>
+          <w:sz w:val="18"/>
+          <w:szCs w:val="18"/>
+        </w:rPr>
+      </w:pPr>
       <w:r>
         <w:rPr>
           <w:rFonts w:eastAsia="Songti SC" w:cs="Arial Unicode MS" w:ascii="Georgia" w:hAnsi="Georgia"/>
-          <w:b w:val="false"/>
-          <w:bCs w:val="false"/>
+          <w:b/>
+          <w:bCs/>
           <w:i w:val="false"/>
           <w:iCs w:val="false"/>
           <w:color w:val="auto"/>
@@ -7370,17 +7118,8 @@
           <w:u w:val="none"/>
           <w:lang w:val="en-US" w:eastAsia="zh-CN" w:bidi="hi-IN"/>
         </w:rPr>
-        <w:t>verbose</w:t>
-      </w:r>
-    </w:p>
-    <w:p>
-      <w:pPr>
-        <w:pStyle w:val="Normal"/>
-        <w:rPr>
-          <w:sz w:val="18"/>
-          <w:szCs w:val="18"/>
-        </w:rPr>
-      </w:pPr>
+        <w:t xml:space="preserve"> </w:t>
+      </w:r>
       <w:r>
         <w:rPr>
           <w:rFonts w:eastAsia="Songti SC" w:cs="Arial Unicode MS" w:ascii="Georgia" w:hAnsi="Georgia"/>
@@ -7395,15 +7134,15 @@
           <w:u w:val="none"/>
           <w:lang w:val="en-US" w:eastAsia="zh-CN" w:bidi="hi-IN"/>
         </w:rPr>
-        <w:t xml:space="preserve"> </w:t>
+        <w:t>exit</w:t>
       </w:r>
       <w:r>
         <w:rPr>
           <w:rFonts w:eastAsia="Songti SC" w:cs="Arial Unicode MS" w:ascii="Georgia" w:hAnsi="Georgia"/>
-          <w:b/>
-          <w:bCs/>
-          <w:i w:val="false"/>
-          <w:iCs w:val="false"/>
+          <w:b w:val="false"/>
+          <w:bCs/>
+          <w:i w:val="false"/>
+          <w:iCs/>
           <w:color w:val="auto"/>
           <w:kern w:val="2"/>
           <w:sz w:val="18"/>
@@ -7411,14 +7150,14 @@
           <w:u w:val="none"/>
           <w:lang w:val="en-US" w:eastAsia="zh-CN" w:bidi="hi-IN"/>
         </w:rPr>
-        <w:t>exit</w:t>
+        <w:t xml:space="preserve"> </w:t>
       </w:r>
       <w:r>
         <w:rPr>
           <w:rFonts w:eastAsia="Songti SC" w:cs="Arial Unicode MS" w:ascii="Georgia" w:hAnsi="Georgia"/>
           <w:b w:val="false"/>
-          <w:bCs/>
-          <w:i w:val="false"/>
+          <w:bCs w:val="false"/>
+          <w:i/>
           <w:iCs/>
           <w:color w:val="auto"/>
           <w:kern w:val="2"/>
@@ -7427,15 +7166,15 @@
           <w:u w:val="none"/>
           <w:lang w:val="en-US" w:eastAsia="zh-CN" w:bidi="hi-IN"/>
         </w:rPr>
-        <w:t xml:space="preserve"> </w:t>
+        <w:t>fix</w:t>
       </w:r>
       <w:r>
         <w:rPr>
           <w:rFonts w:eastAsia="Songti SC" w:cs="Arial Unicode MS" w:ascii="Georgia" w:hAnsi="Georgia"/>
           <w:b w:val="false"/>
           <w:bCs w:val="false"/>
-          <w:i/>
-          <w:iCs/>
+          <w:i w:val="false"/>
+          <w:iCs w:val="false"/>
           <w:color w:val="auto"/>
           <w:kern w:val="2"/>
           <w:sz w:val="18"/>
@@ -7443,22 +7182,6 @@
           <w:u w:val="none"/>
           <w:lang w:val="en-US" w:eastAsia="zh-CN" w:bidi="hi-IN"/>
         </w:rPr>
-        <w:t>fix</w:t>
-      </w:r>
-      <w:r>
-        <w:rPr>
-          <w:rFonts w:eastAsia="Songti SC" w:cs="Arial Unicode MS" w:ascii="Georgia" w:hAnsi="Georgia"/>
-          <w:b w:val="false"/>
-          <w:bCs w:val="false"/>
-          <w:i w:val="false"/>
-          <w:iCs w:val="false"/>
-          <w:color w:val="auto"/>
-          <w:kern w:val="2"/>
-          <w:sz w:val="18"/>
-          <w:szCs w:val="18"/>
-          <w:u w:val="none"/>
-          <w:lang w:val="en-US" w:eastAsia="zh-CN" w:bidi="hi-IN"/>
-        </w:rPr>
         <w:tab/>
         <w:tab/>
         <w:tab/>
@@ -8231,6 +7954,136 @@
           <w:sz w:val="18"/>
           <w:szCs w:val="18"/>
         </w:rPr>
+        <w:t>ash</w:t>
+      </w:r>
+      <w:r>
+        <w:rPr>
+          <w:rFonts w:ascii="Georgia" w:hAnsi="Georgia"/>
+          <w:b w:val="false"/>
+          <w:bCs/>
+          <w:i w:val="false"/>
+          <w:iCs/>
+          <w:sz w:val="18"/>
+          <w:szCs w:val="18"/>
+        </w:rPr>
+        <w:t xml:space="preserve"> </w:t>
+      </w:r>
+      <w:r>
+        <w:rPr>
+          <w:rFonts w:ascii="Georgia" w:hAnsi="Georgia"/>
+          <w:b w:val="false"/>
+          <w:bCs w:val="false"/>
+          <w:i/>
+          <w:iCs/>
+          <w:sz w:val="18"/>
+          <w:szCs w:val="18"/>
+        </w:rPr>
+        <w:t>fix</w:t>
+      </w:r>
+      <w:r>
+        <w:rPr>
+          <w:rFonts w:ascii="Georgia" w:hAnsi="Georgia"/>
+          <w:b w:val="false"/>
+          <w:bCs w:val="false"/>
+          <w:i w:val="false"/>
+          <w:iCs/>
+          <w:sz w:val="18"/>
+          <w:szCs w:val="18"/>
+        </w:rPr>
+        <w:t xml:space="preserve"> </w:t>
+      </w:r>
+      <w:r>
+        <w:rPr>
+          <w:rFonts w:ascii="Georgia" w:hAnsi="Georgia"/>
+          <w:b w:val="false"/>
+          <w:bCs w:val="false"/>
+          <w:i/>
+          <w:iCs/>
+          <w:sz w:val="18"/>
+          <w:szCs w:val="18"/>
+        </w:rPr>
+        <w:t>fix’</w:t>
+      </w:r>
+      <w:r>
+        <w:rPr>
+          <w:rFonts w:ascii="Georgia" w:hAnsi="Georgia"/>
+          <w:b w:val="false"/>
+          <w:bCs w:val="false"/>
+          <w:i w:val="false"/>
+          <w:iCs w:val="false"/>
+          <w:sz w:val="18"/>
+          <w:szCs w:val="18"/>
+        </w:rPr>
+        <w:t xml:space="preserve"> </w:t>
+        <w:tab/>
+      </w:r>
+      <w:r>
+        <w:rPr>
+          <w:rFonts w:ascii="Georgia" w:hAnsi="Georgia"/>
+          <w:b w:val="false"/>
+          <w:bCs w:val="false"/>
+          <w:i/>
+          <w:iCs/>
+          <w:sz w:val="18"/>
+          <w:szCs w:val="18"/>
+        </w:rPr>
+        <w:t>fixnum</w:t>
+      </w:r>
+      <w:r>
+        <w:rPr>
+          <w:rFonts w:ascii="Georgia" w:hAnsi="Georgia"/>
+          <w:b/>
+          <w:bCs/>
+          <w:i/>
+          <w:iCs/>
+          <w:sz w:val="18"/>
+          <w:szCs w:val="18"/>
+        </w:rPr>
+        <w:tab/>
+      </w:r>
+      <w:r>
+        <w:rPr>
+          <w:rFonts w:ascii="Georgia" w:hAnsi="Georgia"/>
+          <w:b w:val="false"/>
+          <w:bCs w:val="false"/>
+          <w:i w:val="false"/>
+          <w:iCs w:val="false"/>
+          <w:sz w:val="18"/>
+          <w:szCs w:val="18"/>
+        </w:rPr>
+        <w:t>arithmetic shift</w:t>
+      </w:r>
+    </w:p>
+    <w:p>
+      <w:pPr>
+        <w:pStyle w:val="Normal"/>
+        <w:rPr>
+          <w:sz w:val="18"/>
+          <w:szCs w:val="18"/>
+        </w:rPr>
+      </w:pPr>
+      <w:r>
+        <w:rPr>
+          <w:rFonts w:ascii="Georgia" w:hAnsi="Georgia"/>
+          <w:b/>
+          <w:bCs/>
+          <w:i w:val="false"/>
+          <w:iCs w:val="false"/>
+          <w:sz w:val="18"/>
+          <w:szCs w:val="18"/>
+        </w:rPr>
+        <w:t xml:space="preserve"> </w:t>
+      </w:r>
+      <w:r>
+        <w:rPr>
+          <w:rFonts w:ascii="Georgia" w:hAnsi="Georgia"/>
+          <w:b/>
+          <w:bCs/>
+          <w:i w:val="false"/>
+          <w:iCs w:val="false"/>
+          <w:sz w:val="18"/>
+          <w:szCs w:val="18"/>
+        </w:rPr>
         <w:t>logand</w:t>
       </w:r>
       <w:r>
@@ -9810,19 +9663,7 @@
           <w:szCs w:val="18"/>
           <w:u w:val="none"/>
         </w:rPr>
-        <w:t>T</w:t>
-      </w:r>
-      <w:r>
-        <w:rPr>
-          <w:rFonts w:ascii="Georgia" w:hAnsi="Georgia"/>
-          <w:b w:val="false"/>
-          <w:i/>
-          <w:iCs/>
-          <w:sz w:val="18"/>
-          <w:szCs w:val="18"/>
-          <w:u w:val="none"/>
-        </w:rPr>
-        <w:t>’</w:t>
+        <w:t>T’</w:t>
       </w:r>
       <w:r>
         <w:rPr>
@@ -10548,20 +10389,7 @@
           <w:szCs w:val="18"/>
           <w:u w:val="none"/>
         </w:rPr>
-        <w:t>ke</w:t>
-      </w:r>
-      <w:r>
-        <w:rPr>
-          <w:rFonts w:ascii="Georgia" w:hAnsi="Georgia"/>
-          <w:b w:val="false"/>
-          <w:bCs w:val="false"/>
-          <w:i/>
-          <w:iCs/>
-          <w:sz w:val="18"/>
-          <w:szCs w:val="18"/>
-          <w:u w:val="none"/>
-        </w:rPr>
-        <w:t>yword</w:t>
+        <w:t>keyword</w:t>
       </w:r>
       <w:r>
         <w:rPr>
@@ -10674,33 +10502,7 @@
           <w:szCs w:val="18"/>
           <w:u w:val="none"/>
         </w:rPr>
-        <w:t xml:space="preserve">vector </w:t>
-      </w:r>
-      <w:r>
-        <w:rPr>
-          <w:rFonts w:ascii="Georgia" w:hAnsi="Georgia"/>
-          <w:b w:val="false"/>
-          <w:bCs w:val="false"/>
-          <w:i w:val="false"/>
-          <w:iCs w:val="false"/>
-          <w:sz w:val="18"/>
-          <w:szCs w:val="18"/>
-          <w:u w:val="none"/>
-        </w:rPr>
-        <w:t>from</w:t>
-      </w:r>
-      <w:r>
-        <w:rPr>
-          <w:rFonts w:ascii="Georgia" w:hAnsi="Georgia"/>
-          <w:b w:val="false"/>
-          <w:bCs w:val="false"/>
-          <w:i w:val="false"/>
-          <w:iCs w:val="false"/>
-          <w:sz w:val="18"/>
-          <w:szCs w:val="18"/>
-          <w:u w:val="none"/>
-        </w:rPr>
-        <w:t xml:space="preserve"> list</w:t>
+        <w:t>vector from list</w:t>
       </w:r>
     </w:p>
     <w:p>
@@ -11891,23 +11693,6 @@
         <w:pStyle w:val="Normal"/>
         <w:rPr>
           <w:rFonts w:ascii="Georgia" w:hAnsi="Georgia"/>
-          <w:sz w:val="16"/>
-          <w:szCs w:val="16"/>
-        </w:rPr>
-      </w:pPr>
-      <w:r>
-        <w:rPr>
-          <w:rFonts w:ascii="Georgia" w:hAnsi="Georgia"/>
-          <w:sz w:val="16"/>
-          <w:szCs w:val="16"/>
-        </w:rPr>
-      </w:r>
-    </w:p>
-    <w:p>
-      <w:pPr>
-        <w:pStyle w:val="Normal"/>
-        <w:rPr>
-          <w:rFonts w:ascii="Georgia" w:hAnsi="Georgia"/>
           <w:sz w:val="20"/>
           <w:szCs w:val="20"/>
         </w:rPr>
@@ -12923,30 +12708,7 @@
           <w:sz w:val="18"/>
           <w:szCs w:val="18"/>
         </w:rPr>
-        <w:t>sym</w:t>
-      </w:r>
-      <w:r>
-        <w:rPr>
-          <w:rFonts w:ascii="Georgia" w:hAnsi="Georgia"/>
-          <w:b w:val="false"/>
-          <w:bCs w:val="false"/>
-          <w:i/>
-          <w:iCs/>
-          <w:sz w:val="18"/>
-          <w:szCs w:val="18"/>
-        </w:rPr>
-        <w:t>bol</w:t>
-      </w:r>
-      <w:r>
-        <w:rPr>
-          <w:rFonts w:ascii="Georgia" w:hAnsi="Georgia"/>
-          <w:b w:val="false"/>
-          <w:bCs w:val="false"/>
-          <w:i/>
-          <w:iCs/>
-          <w:sz w:val="18"/>
-          <w:szCs w:val="18"/>
-        </w:rPr>
+        <w:t>symbol</w:t>
         <w:tab/>
       </w:r>
       <w:r>
@@ -20714,7 +20476,7 @@
     <w:pPr>
       <w:widowControl/>
       <w:suppressAutoHyphens w:val="true"/>
-      <w:overflowPunct w:val="false"/>
+      <w:overflowPunct w:val="true"/>
       <w:bidi w:val="0"/>
       <w:spacing w:before="0" w:after="0"/>
       <w:jc w:val="left"/>

</xml_diff>

<commit_message>
#661 - core: random optimizations
</commit_message>
<xml_diff>
--- a/doc/refcards/mu-ref.docx
+++ b/doc/refcards/mu-ref.docx
@@ -66,7 +66,7 @@
           <w:tab w:val="left" w:pos="4110" w:leader="none"/>
         </w:tabs>
         <w:suppressAutoHyphens w:val="true"/>
-        <w:overflowPunct w:val="true"/>
+        <w:overflowPunct w:val="false"/>
         <w:bidi w:val="0"/>
         <w:spacing w:before="0" w:after="0"/>
         <w:ind w:left="0" w:right="0" w:hanging="0"/>
@@ -283,19 +283,7 @@
           <w:sz w:val="16"/>
           <w:szCs w:val="16"/>
         </w:rPr>
-        <w:t>0.0.2</w:t>
-      </w:r>
-      <w:r>
-        <w:rPr>
-          <w:rFonts w:ascii="Georgia" w:hAnsi="Georgia"/>
-          <w:b/>
-          <w:bCs/>
-          <w:i/>
-          <w:iCs/>
-          <w:sz w:val="16"/>
-          <w:szCs w:val="16"/>
-        </w:rPr>
-        <w:t>5</w:t>
+        <w:t>0.0.26</w:t>
       </w:r>
     </w:p>
     <w:p>
@@ -11057,7 +11045,6 @@
           <w:lang w:val="en-US" w:eastAsia="zh-CN" w:bidi="hi-IN"/>
         </w:rPr>
         <w:t xml:space="preserve"> </w:t>
-        <w:tab/>
       </w:r>
       <w:r>
         <w:rPr>
@@ -11073,9 +11060,7 @@
           <w:u w:val="none"/>
           <w:lang w:val="en-US" w:eastAsia="zh-CN" w:bidi="hi-IN"/>
         </w:rPr>
-        <w:t>map</w:t>
-        <w:tab/>
-        <w:t xml:space="preserve"> </w:t>
+        <w:t>list</w:t>
       </w:r>
       <w:r>
         <w:rPr>
@@ -11091,41 +11076,15 @@
           <w:u w:val="none"/>
           <w:lang w:val="en-US" w:eastAsia="zh-CN" w:bidi="hi-IN"/>
         </w:rPr>
-        <w:t>make a new map</w:t>
-      </w:r>
-    </w:p>
-    <w:p>
-      <w:pPr>
-        <w:pStyle w:val="Normal"/>
-        <w:rPr>
-          <w:rFonts w:ascii="Georgia" w:hAnsi="Georgia"/>
-          <w:sz w:val="16"/>
-          <w:szCs w:val="16"/>
-        </w:rPr>
-      </w:pPr>
-      <w:r>
-        <w:rPr>
-          <w:rFonts w:ascii="Georgia" w:hAnsi="Georgia"/>
-          <w:sz w:val="16"/>
-          <w:szCs w:val="16"/>
-        </w:rPr>
-      </w:r>
-    </w:p>
-    <w:p>
-      <w:pPr>
-        <w:pStyle w:val="Normal"/>
-        <w:rPr>
-          <w:sz w:val="18"/>
-          <w:szCs w:val="18"/>
-        </w:rPr>
-      </w:pPr>
+        <w:tab/>
+      </w:r>
       <w:r>
         <w:rPr>
           <w:rFonts w:eastAsia="Songti SC" w:cs="Arial Unicode MS" w:ascii="Georgia" w:hAnsi="Georgia"/>
-          <w:b/>
-          <w:bCs/>
-          <w:i w:val="false"/>
-          <w:iCs w:val="false"/>
+          <w:b w:val="false"/>
+          <w:bCs w:val="false"/>
+          <w:i/>
+          <w:iCs/>
           <w:color w:val="auto"/>
           <w:kern w:val="2"/>
           <w:sz w:val="18"/>
@@ -11133,13 +11092,15 @@
           <w:u w:val="none"/>
           <w:lang w:val="en-US" w:eastAsia="zh-CN" w:bidi="hi-IN"/>
         </w:rPr>
-        <w:t xml:space="preserve"> </w:t>
+        <w:t>map</w:t>
+        <w:tab/>
+        <w:t>map</w:t>
       </w:r>
       <w:r>
         <w:rPr>
           <w:rFonts w:eastAsia="Songti SC" w:cs="Arial Unicode MS" w:ascii="Georgia" w:hAnsi="Georgia"/>
-          <w:b/>
-          <w:bCs/>
+          <w:b w:val="false"/>
+          <w:bCs w:val="false"/>
           <w:i w:val="false"/>
           <w:iCs w:val="false"/>
           <w:color w:val="auto"/>
@@ -11149,7 +11110,7 @@
           <w:u w:val="none"/>
           <w:lang w:val="en-US" w:eastAsia="zh-CN" w:bidi="hi-IN"/>
         </w:rPr>
-        <w:t xml:space="preserve">mp-add </w:t>
+        <w:t xml:space="preserve"> from assoc </w:t>
       </w:r>
       <w:r>
         <w:rPr>
@@ -11165,8 +11126,22 @@
           <w:u w:val="none"/>
           <w:lang w:val="en-US" w:eastAsia="zh-CN" w:bidi="hi-IN"/>
         </w:rPr>
-        <w:t>map T T’</w:t>
-        <w:tab/>
+        <w:t>list</w:t>
+      </w:r>
+    </w:p>
+    <w:p>
+      <w:pPr>
+        <w:pStyle w:val="Normal"/>
+        <w:rPr>
+          <w:sz w:val="16"/>
+          <w:szCs w:val="16"/>
+        </w:rPr>
+      </w:pPr>
+      <w:r>
+        <w:rPr>
+          <w:sz w:val="16"/>
+          <w:szCs w:val="16"/>
+        </w:rPr>
       </w:r>
     </w:p>
     <w:p>
@@ -11180,10 +11155,10 @@
       <w:r>
         <w:rPr>
           <w:rFonts w:eastAsia="Songti SC" w:cs="Arial Unicode MS" w:ascii="Georgia" w:hAnsi="Georgia"/>
-          <w:b w:val="false"/>
-          <w:bCs w:val="false"/>
-          <w:i/>
-          <w:iCs/>
+          <w:b/>
+          <w:bCs/>
+          <w:i w:val="false"/>
+          <w:iCs w:val="false"/>
           <w:color w:val="auto"/>
           <w:kern w:val="2"/>
           <w:sz w:val="18"/>
@@ -11191,16 +11166,13 @@
           <w:u w:val="none"/>
           <w:lang w:val="en-US" w:eastAsia="zh-CN" w:bidi="hi-IN"/>
         </w:rPr>
-        <w:tab/>
-        <w:tab/>
-        <w:t>map</w:t>
-        <w:tab/>
+        <w:t xml:space="preserve"> </w:t>
       </w:r>
       <w:r>
         <w:rPr>
           <w:rFonts w:eastAsia="Songti SC" w:cs="Arial Unicode MS" w:ascii="Georgia" w:hAnsi="Georgia"/>
-          <w:b w:val="false"/>
-          <w:bCs w:val="false"/>
+          <w:b/>
+          <w:bCs/>
           <w:i w:val="false"/>
           <w:iCs w:val="false"/>
           <w:color w:val="auto"/>
@@ -11210,24 +11182,15 @@
           <w:u w:val="none"/>
           <w:lang w:val="en-US" w:eastAsia="zh-CN" w:bidi="hi-IN"/>
         </w:rPr>
-        <w:t>add pair to map</w:t>
-      </w:r>
-    </w:p>
-    <w:p>
-      <w:pPr>
-        <w:pStyle w:val="Normal"/>
-        <w:rPr>
-          <w:sz w:val="18"/>
-          <w:szCs w:val="18"/>
-        </w:rPr>
-      </w:pPr>
+        <w:t xml:space="preserve">mp-ref </w:t>
+      </w:r>
       <w:r>
         <w:rPr>
           <w:rFonts w:eastAsia="Songti SC" w:cs="Arial Unicode MS" w:ascii="Georgia" w:hAnsi="Georgia"/>
-          <w:b/>
-          <w:bCs/>
-          <w:i w:val="false"/>
-          <w:iCs w:val="false"/>
+          <w:b w:val="false"/>
+          <w:bCs w:val="false"/>
+          <w:i/>
+          <w:iCs/>
           <w:color w:val="auto"/>
           <w:kern w:val="2"/>
           <w:sz w:val="18"/>
@@ -11235,13 +11198,16 @@
           <w:u w:val="none"/>
           <w:lang w:val="en-US" w:eastAsia="zh-CN" w:bidi="hi-IN"/>
         </w:rPr>
-        <w:t xml:space="preserve"> </w:t>
+        <w:t xml:space="preserve">map T </w:t>
+        <w:tab/>
+        <w:t>T</w:t>
+        <w:tab/>
       </w:r>
       <w:r>
         <w:rPr>
           <w:rFonts w:eastAsia="Songti SC" w:cs="Arial Unicode MS" w:ascii="Georgia" w:hAnsi="Georgia"/>
-          <w:b/>
-          <w:bCs/>
+          <w:b w:val="false"/>
+          <w:bCs w:val="false"/>
           <w:i w:val="false"/>
           <w:iCs w:val="false"/>
           <w:color w:val="auto"/>
@@ -11251,7 +11217,7 @@
           <w:u w:val="none"/>
           <w:lang w:val="en-US" w:eastAsia="zh-CN" w:bidi="hi-IN"/>
         </w:rPr>
-        <w:t xml:space="preserve">mp-get </w:t>
+        <w:t xml:space="preserve">reference </w:t>
       </w:r>
       <w:r>
         <w:rPr>
@@ -11267,11 +11233,17 @@
           <w:u w:val="none"/>
           <w:lang w:val="en-US" w:eastAsia="zh-CN" w:bidi="hi-IN"/>
         </w:rPr>
-        <w:t xml:space="preserve">map T </w:t>
-        <w:tab/>
-        <w:t>T</w:t>
-        <w:tab/>
-      </w:r>
+        <w:t>map</w:t>
+      </w:r>
+    </w:p>
+    <w:p>
+      <w:pPr>
+        <w:pStyle w:val="Normal"/>
+        <w:rPr>
+          <w:sz w:val="18"/>
+          <w:szCs w:val="18"/>
+        </w:rPr>
+      </w:pPr>
       <w:r>
         <w:rPr>
           <w:rFonts w:eastAsia="Songti SC" w:cs="Arial Unicode MS" w:ascii="Georgia" w:hAnsi="Georgia"/>
@@ -11286,22 +11258,13 @@
           <w:u w:val="none"/>
           <w:lang w:val="en-US" w:eastAsia="zh-CN" w:bidi="hi-IN"/>
         </w:rPr>
-        <w:t>reference map</w:t>
-      </w:r>
-    </w:p>
-    <w:p>
-      <w:pPr>
-        <w:pStyle w:val="Normal"/>
-        <w:rPr>
-          <w:sz w:val="18"/>
-          <w:szCs w:val="18"/>
-        </w:rPr>
-      </w:pPr>
+        <w:t xml:space="preserve"> </w:t>
+      </w:r>
       <w:r>
         <w:rPr>
           <w:rFonts w:eastAsia="Songti SC" w:cs="Arial Unicode MS" w:ascii="Georgia" w:hAnsi="Georgia"/>
-          <w:b w:val="false"/>
-          <w:bCs w:val="false"/>
+          <w:b/>
+          <w:bCs/>
           <w:i w:val="false"/>
           <w:iCs w:val="false"/>
           <w:color w:val="auto"/>
@@ -11311,15 +11274,15 @@
           <w:u w:val="none"/>
           <w:lang w:val="en-US" w:eastAsia="zh-CN" w:bidi="hi-IN"/>
         </w:rPr>
-        <w:t xml:space="preserve"> </w:t>
+        <w:t xml:space="preserve">mp-has </w:t>
       </w:r>
       <w:r>
         <w:rPr>
           <w:rFonts w:eastAsia="Songti SC" w:cs="Arial Unicode MS" w:ascii="Georgia" w:hAnsi="Georgia"/>
-          <w:b/>
-          <w:bCs/>
-          <w:i w:val="false"/>
-          <w:iCs w:val="false"/>
+          <w:b w:val="false"/>
+          <w:bCs w:val="false"/>
+          <w:i/>
+          <w:iCs/>
           <w:color w:val="auto"/>
           <w:kern w:val="2"/>
           <w:sz w:val="18"/>
@@ -11327,15 +11290,15 @@
           <w:u w:val="none"/>
           <w:lang w:val="en-US" w:eastAsia="zh-CN" w:bidi="hi-IN"/>
         </w:rPr>
-        <w:t xml:space="preserve">mp-has </w:t>
+        <w:t>map</w:t>
       </w:r>
       <w:r>
         <w:rPr>
           <w:rFonts w:eastAsia="Songti SC" w:cs="Arial Unicode MS" w:ascii="Georgia" w:hAnsi="Georgia"/>
           <w:b w:val="false"/>
           <w:bCs w:val="false"/>
-          <w:i/>
-          <w:iCs/>
+          <w:i w:val="false"/>
+          <w:iCs w:val="false"/>
           <w:color w:val="auto"/>
           <w:kern w:val="2"/>
           <w:sz w:val="18"/>
@@ -11343,15 +11306,15 @@
           <w:u w:val="none"/>
           <w:lang w:val="en-US" w:eastAsia="zh-CN" w:bidi="hi-IN"/>
         </w:rPr>
-        <w:t>map</w:t>
+        <w:t xml:space="preserve"> </w:t>
       </w:r>
       <w:r>
         <w:rPr>
           <w:rFonts w:eastAsia="Songti SC" w:cs="Arial Unicode MS" w:ascii="Georgia" w:hAnsi="Georgia"/>
           <w:b w:val="false"/>
           <w:bCs w:val="false"/>
-          <w:i w:val="false"/>
-          <w:iCs w:val="false"/>
+          <w:i/>
+          <w:iCs/>
           <w:color w:val="auto"/>
           <w:kern w:val="2"/>
           <w:sz w:val="18"/>
@@ -11359,15 +11322,18 @@
           <w:u w:val="none"/>
           <w:lang w:val="en-US" w:eastAsia="zh-CN" w:bidi="hi-IN"/>
         </w:rPr>
-        <w:t xml:space="preserve"> </w:t>
+        <w:t>T</w:t>
+        <w:tab/>
+        <w:t>bool</w:t>
+        <w:tab/>
       </w:r>
       <w:r>
         <w:rPr>
           <w:rFonts w:eastAsia="Songti SC" w:cs="Arial Unicode MS" w:ascii="Georgia" w:hAnsi="Georgia"/>
           <w:b w:val="false"/>
           <w:bCs w:val="false"/>
-          <w:i/>
-          <w:iCs/>
+          <w:i w:val="false"/>
+          <w:iCs w:val="false"/>
           <w:color w:val="auto"/>
           <w:kern w:val="2"/>
           <w:sz w:val="18"/>
@@ -11375,16 +11341,22 @@
           <w:u w:val="none"/>
           <w:lang w:val="en-US" w:eastAsia="zh-CN" w:bidi="hi-IN"/>
         </w:rPr>
-        <w:t>T</w:t>
-        <w:tab/>
-        <w:t>bool</w:t>
-        <w:tab/>
-      </w:r>
+        <w:t>is key resident?</w:t>
+      </w:r>
+    </w:p>
+    <w:p>
+      <w:pPr>
+        <w:pStyle w:val="Normal"/>
+        <w:rPr>
+          <w:sz w:val="18"/>
+          <w:szCs w:val="18"/>
+        </w:rPr>
+      </w:pPr>
       <w:r>
         <w:rPr>
           <w:rFonts w:eastAsia="Songti SC" w:cs="Arial Unicode MS" w:ascii="Georgia" w:hAnsi="Georgia"/>
-          <w:b w:val="false"/>
-          <w:bCs w:val="false"/>
+          <w:b/>
+          <w:bCs/>
           <w:i w:val="false"/>
           <w:iCs w:val="false"/>
           <w:color w:val="auto"/>
@@ -11394,17 +11366,8 @@
           <w:u w:val="none"/>
           <w:lang w:val="en-US" w:eastAsia="zh-CN" w:bidi="hi-IN"/>
         </w:rPr>
-        <w:t>is key resident?</w:t>
-      </w:r>
-    </w:p>
-    <w:p>
-      <w:pPr>
-        <w:pStyle w:val="Normal"/>
-        <w:rPr>
-          <w:sz w:val="18"/>
-          <w:szCs w:val="18"/>
-        </w:rPr>
-      </w:pPr>
+        <w:t xml:space="preserve"> </w:t>
+      </w:r>
       <w:r>
         <w:rPr>
           <w:rFonts w:eastAsia="Songti SC" w:cs="Arial Unicode MS" w:ascii="Georgia" w:hAnsi="Georgia"/>
@@ -11419,15 +11382,15 @@
           <w:u w:val="none"/>
           <w:lang w:val="en-US" w:eastAsia="zh-CN" w:bidi="hi-IN"/>
         </w:rPr>
-        <w:t xml:space="preserve"> </w:t>
+        <w:t xml:space="preserve">mp-size </w:t>
       </w:r>
       <w:r>
         <w:rPr>
           <w:rFonts w:eastAsia="Songti SC" w:cs="Arial Unicode MS" w:ascii="Georgia" w:hAnsi="Georgia"/>
-          <w:b/>
-          <w:bCs/>
-          <w:i w:val="false"/>
-          <w:iCs w:val="false"/>
+          <w:b w:val="false"/>
+          <w:bCs w:val="false"/>
+          <w:i/>
+          <w:iCs/>
           <w:color w:val="auto"/>
           <w:kern w:val="2"/>
           <w:sz w:val="18"/>
@@ -11435,14 +11398,14 @@
           <w:u w:val="none"/>
           <w:lang w:val="en-US" w:eastAsia="zh-CN" w:bidi="hi-IN"/>
         </w:rPr>
-        <w:t xml:space="preserve">mp-size </w:t>
+        <w:t>map</w:t>
       </w:r>
       <w:r>
         <w:rPr>
           <w:rFonts w:eastAsia="Songti SC" w:cs="Arial Unicode MS" w:ascii="Georgia" w:hAnsi="Georgia"/>
           <w:b w:val="false"/>
           <w:bCs w:val="false"/>
-          <w:i/>
+          <w:i w:val="false"/>
           <w:iCs/>
           <w:color w:val="auto"/>
           <w:kern w:val="2"/>
@@ -11451,14 +11414,14 @@
           <w:u w:val="none"/>
           <w:lang w:val="en-US" w:eastAsia="zh-CN" w:bidi="hi-IN"/>
         </w:rPr>
-        <w:t>map</w:t>
+        <w:tab/>
       </w:r>
       <w:r>
         <w:rPr>
           <w:rFonts w:eastAsia="Songti SC" w:cs="Arial Unicode MS" w:ascii="Georgia" w:hAnsi="Georgia"/>
           <w:b w:val="false"/>
           <w:bCs w:val="false"/>
-          <w:i w:val="false"/>
+          <w:i/>
           <w:iCs/>
           <w:color w:val="auto"/>
           <w:kern w:val="2"/>
@@ -11467,14 +11430,14 @@
           <w:u w:val="none"/>
           <w:lang w:val="en-US" w:eastAsia="zh-CN" w:bidi="hi-IN"/>
         </w:rPr>
-        <w:tab/>
+        <w:t>fixnum</w:t>
       </w:r>
       <w:r>
         <w:rPr>
           <w:rFonts w:eastAsia="Songti SC" w:cs="Arial Unicode MS" w:ascii="Georgia" w:hAnsi="Georgia"/>
           <w:b w:val="false"/>
           <w:bCs w:val="false"/>
-          <w:i/>
+          <w:i w:val="false"/>
           <w:iCs/>
           <w:color w:val="auto"/>
           <w:kern w:val="2"/>
@@ -11483,7 +11446,7 @@
           <w:u w:val="none"/>
           <w:lang w:val="en-US" w:eastAsia="zh-CN" w:bidi="hi-IN"/>
         </w:rPr>
-        <w:t>fixnum</w:t>
+        <w:tab/>
       </w:r>
       <w:r>
         <w:rPr>
@@ -11491,7 +11454,7 @@
           <w:b w:val="false"/>
           <w:bCs w:val="false"/>
           <w:i w:val="false"/>
-          <w:iCs/>
+          <w:iCs w:val="false"/>
           <w:color w:val="auto"/>
           <w:kern w:val="2"/>
           <w:sz w:val="18"/>
@@ -11499,15 +11462,15 @@
           <w:u w:val="none"/>
           <w:lang w:val="en-US" w:eastAsia="zh-CN" w:bidi="hi-IN"/>
         </w:rPr>
-        <w:tab/>
+        <w:t>size</w:t>
       </w:r>
       <w:r>
         <w:rPr>
           <w:rFonts w:eastAsia="Songti SC" w:cs="Arial Unicode MS" w:ascii="Georgia" w:hAnsi="Georgia"/>
           <w:b w:val="false"/>
           <w:bCs w:val="false"/>
-          <w:i w:val="false"/>
-          <w:iCs w:val="false"/>
+          <w:i/>
+          <w:iCs/>
           <w:color w:val="auto"/>
           <w:kern w:val="2"/>
           <w:sz w:val="18"/>
@@ -11515,15 +11478,15 @@
           <w:u w:val="none"/>
           <w:lang w:val="en-US" w:eastAsia="zh-CN" w:bidi="hi-IN"/>
         </w:rPr>
-        <w:t>size</w:t>
+        <w:t xml:space="preserve"> </w:t>
       </w:r>
       <w:r>
         <w:rPr>
           <w:rFonts w:eastAsia="Songti SC" w:cs="Arial Unicode MS" w:ascii="Georgia" w:hAnsi="Georgia"/>
           <w:b w:val="false"/>
           <w:bCs w:val="false"/>
-          <w:i/>
-          <w:iCs/>
+          <w:i w:val="false"/>
+          <w:iCs w:val="false"/>
           <w:color w:val="auto"/>
           <w:kern w:val="2"/>
           <w:sz w:val="18"/>
@@ -11531,15 +11494,15 @@
           <w:u w:val="none"/>
           <w:lang w:val="en-US" w:eastAsia="zh-CN" w:bidi="hi-IN"/>
         </w:rPr>
-        <w:t xml:space="preserve"> </w:t>
+        <w:t xml:space="preserve">of </w:t>
       </w:r>
       <w:r>
         <w:rPr>
           <w:rFonts w:eastAsia="Songti SC" w:cs="Arial Unicode MS" w:ascii="Georgia" w:hAnsi="Georgia"/>
           <w:b w:val="false"/>
           <w:bCs w:val="false"/>
-          <w:i w:val="false"/>
-          <w:iCs w:val="false"/>
+          <w:i/>
+          <w:iCs/>
           <w:color w:val="auto"/>
           <w:kern w:val="2"/>
           <w:sz w:val="18"/>
@@ -11547,7 +11510,7 @@
           <w:u w:val="none"/>
           <w:lang w:val="en-US" w:eastAsia="zh-CN" w:bidi="hi-IN"/>
         </w:rPr>
-        <w:t>of map</w:t>
+        <w:t>map</w:t>
       </w:r>
     </w:p>
     <w:p>
@@ -11659,8 +11622,8 @@
           <w:rFonts w:eastAsia="Songti SC" w:cs="Arial Unicode MS" w:ascii="Georgia" w:hAnsi="Georgia"/>
           <w:b w:val="false"/>
           <w:bCs w:val="false"/>
-          <w:i w:val="false"/>
-          <w:iCs w:val="false"/>
+          <w:i/>
+          <w:iCs/>
           <w:color w:val="auto"/>
           <w:kern w:val="2"/>
           <w:sz w:val="18"/>
@@ -11668,7 +11631,54 @@
           <w:u w:val="none"/>
           <w:lang w:val="en-US" w:eastAsia="zh-CN" w:bidi="hi-IN"/>
         </w:rPr>
-        <w:t>map contents</w:t>
+        <w:t>map</w:t>
+      </w:r>
+      <w:r>
+        <w:rPr>
+          <w:rFonts w:eastAsia="Songti SC" w:cs="Arial Unicode MS" w:ascii="Georgia" w:hAnsi="Georgia"/>
+          <w:b w:val="false"/>
+          <w:bCs w:val="false"/>
+          <w:i w:val="false"/>
+          <w:iCs w:val="false"/>
+          <w:color w:val="auto"/>
+          <w:kern w:val="2"/>
+          <w:sz w:val="18"/>
+          <w:szCs w:val="18"/>
+          <w:u w:val="none"/>
+          <w:lang w:val="en-US" w:eastAsia="zh-CN" w:bidi="hi-IN"/>
+        </w:rPr>
+        <w:t xml:space="preserve"> contents</w:t>
+      </w:r>
+    </w:p>
+    <w:p>
+      <w:pPr>
+        <w:pStyle w:val="Normal"/>
+        <w:rPr>
+          <w:rFonts w:ascii="Georgia" w:hAnsi="Georgia"/>
+          <w:sz w:val="16"/>
+          <w:szCs w:val="16"/>
+        </w:rPr>
+      </w:pPr>
+      <w:r>
+        <w:rPr>
+          <w:rFonts w:ascii="Georgia" w:hAnsi="Georgia"/>
+          <w:sz w:val="16"/>
+          <w:szCs w:val="16"/>
+        </w:rPr>
+        <w:t xml:space="preserve"> </w:t>
+      </w:r>
+    </w:p>
+    <w:p>
+      <w:pPr>
+        <w:pStyle w:val="Normal"/>
+        <w:rPr>
+          <w:rFonts w:ascii="Georgia" w:hAnsi="Georgia"/>
+          <w:sz w:val="16"/>
+          <w:szCs w:val="16"/>
+        </w:rPr>
+      </w:pPr>
+      <w:r>
+        <w:rPr/>
       </w:r>
     </w:p>
     <w:p>
@@ -15337,28 +15347,41 @@
       <w:r>
         <w:rPr>
           <w:rFonts w:ascii="Georgia" w:hAnsi="Georgia"/>
-          <w:b/>
-          <w:bCs/>
-          <w:i/>
+          <w:b w:val="false"/>
+          <w:bCs/>
+          <w:i w:val="false"/>
           <w:iCs/>
           <w:sz w:val="20"/>
           <w:szCs w:val="20"/>
           <w:shd w:fill="333333" w:val="clear"/>
         </w:rPr>
-        <w:t>namespaces            </w:t>
-      </w:r>
-      <w:r>
-        <w:rPr>
-          <w:rFonts w:ascii="Georgia" w:hAnsi="Georgia"/>
-          <w:b w:val="false"/>
-          <w:bCs/>
-          <w:i w:val="false"/>
+        <w:t>N</w:t>
+      </w:r>
+      <w:r>
+        <w:rPr>
+          <w:rFonts w:ascii="Georgia" w:hAnsi="Georgia"/>
+          <w:b/>
+          <w:bCs/>
+          <w:i/>
           <w:iCs/>
           <w:sz w:val="20"/>
           <w:szCs w:val="20"/>
           <w:shd w:fill="333333" w:val="clear"/>
         </w:rPr>
-        <w:t xml:space="preserve">                    </w:t>
+        <w:t>amespaces            </w:t>
+      </w:r>
+      <w:r>
+        <w:rPr>
+          <w:rFonts w:ascii="Georgia" w:hAnsi="Georgia"/>
+          <w:b w:val="false"/>
+          <w:bCs/>
+          <w:i w:val="false"/>
+          <w:iCs/>
+          <w:sz w:val="20"/>
+          <w:szCs w:val="20"/>
+          <w:shd w:fill="333333" w:val="clear"/>
+        </w:rPr>
+        <w:t xml:space="preserve">                   </w:t>
       </w:r>
       <w:r>
         <w:rPr>
@@ -20476,7 +20499,7 @@
     <w:pPr>
       <w:widowControl/>
       <w:suppressAutoHyphens w:val="true"/>
-      <w:overflowPunct w:val="true"/>
+      <w:overflowPunct w:val="false"/>
       <w:bidi w:val="0"/>
       <w:spacing w:before="0" w:after="0"/>
       <w:jc w:val="left"/>

</xml_diff>

<commit_message>
#705 - mu: keyword repr
</commit_message>
<xml_diff>
--- a/doc/refcards/mu-ref.docx
+++ b/doc/refcards/mu-ref.docx
@@ -324,7 +324,7 @@
           <w:u w:val="none"/>
           <w:shd w:fill="333333" w:val="clear"/>
         </w:rPr>
-        <w:t>Type keywords and aliases                       </w:t>
+        <w:t>Type Keywords and aliases                       </w:t>
       </w:r>
       <w:r>
         <w:rPr>
@@ -6496,19 +6496,19 @@
           <w:sz w:val="18"/>
           <w:szCs w:val="18"/>
         </w:rPr>
-        <w:t>bool T</w:t>
-      </w:r>
-      <w:r>
-        <w:rPr>
-          <w:rFonts w:ascii="Georgia" w:hAnsi="Georgia"/>
-          <w:b w:val="false"/>
-          <w:bCs w:val="false"/>
-          <w:i w:val="false"/>
-          <w:iCs w:val="false"/>
-          <w:sz w:val="18"/>
-          <w:szCs w:val="18"/>
-        </w:rPr>
-        <w:tab/>
+        <w:t xml:space="preserve"> </w:t>
+      </w:r>
+      <w:r>
+        <w:rPr>
+          <w:rFonts w:ascii="Andale Mono" w:hAnsi="Andale Mono"/>
+          <w:b w:val="false"/>
+          <w:bCs w:val="false"/>
+          <w:i w:val="false"/>
+          <w:iCs w:val="false"/>
+          <w:sz w:val="16"/>
+          <w:szCs w:val="16"/>
+        </w:rPr>
+        <w:t xml:space="preserve">type </w:t>
       </w:r>
       <w:r>
         <w:rPr>
@@ -6533,6 +6533,30 @@
           <w:szCs w:val="18"/>
         </w:rPr>
         <w:tab/>
+      </w:r>
+      <w:r>
+        <w:rPr>
+          <w:rFonts w:ascii="Georgia" w:hAnsi="Georgia"/>
+          <w:b w:val="false"/>
+          <w:bCs w:val="false"/>
+          <w:i/>
+          <w:iCs/>
+          <w:sz w:val="18"/>
+          <w:szCs w:val="18"/>
+        </w:rPr>
+        <w:t>T</w:t>
+      </w:r>
+      <w:r>
+        <w:rPr>
+          <w:rFonts w:ascii="Georgia" w:hAnsi="Georgia"/>
+          <w:b w:val="false"/>
+          <w:bCs w:val="false"/>
+          <w:i w:val="false"/>
+          <w:iCs w:val="false"/>
+          <w:sz w:val="18"/>
+          <w:szCs w:val="18"/>
+        </w:rPr>
+        <w:tab/>
         <w:t>tag representation</w:t>
       </w:r>
     </w:p>
@@ -6540,168 +6564,206 @@
       <w:pPr>
         <w:pStyle w:val="Normal"/>
         <w:rPr>
-          <w:sz w:val="18"/>
-          <w:szCs w:val="18"/>
-        </w:rPr>
-      </w:pPr>
-      <w:r>
-        <w:rPr>
-          <w:rFonts w:ascii="Georgia" w:hAnsi="Georgia"/>
-          <w:b w:val="false"/>
-          <w:bCs w:val="false"/>
-          <w:i w:val="false"/>
-          <w:iCs w:val="false"/>
-          <w:sz w:val="18"/>
-          <w:szCs w:val="18"/>
-        </w:rPr>
-        <w:tab/>
-        <w:tab/>
-        <w:tab/>
-        <w:t xml:space="preserve">conversion: if </w:t>
-      </w:r>
-      <w:r>
-        <w:rPr>
-          <w:rFonts w:ascii="Georgia" w:hAnsi="Georgia"/>
-          <w:b w:val="false"/>
-          <w:bCs w:val="false"/>
-          <w:i/>
-          <w:iCs/>
-          <w:sz w:val="18"/>
-          <w:szCs w:val="18"/>
-        </w:rPr>
-        <w:t>bool</w:t>
-      </w:r>
-      <w:r>
-        <w:rPr>
-          <w:rFonts w:ascii="Georgia" w:hAnsi="Georgia"/>
-          <w:b w:val="false"/>
-          <w:bCs w:val="false"/>
-          <w:i w:val="false"/>
-          <w:iCs w:val="false"/>
-          <w:sz w:val="18"/>
-          <w:szCs w:val="18"/>
-        </w:rPr>
-        <w:t xml:space="preserve"> is (),</w:t>
-      </w:r>
-    </w:p>
-    <w:p>
-      <w:pPr>
-        <w:pStyle w:val="Normal"/>
-        <w:rPr>
-          <w:sz w:val="18"/>
-          <w:szCs w:val="18"/>
-        </w:rPr>
-      </w:pPr>
-      <w:r>
-        <w:rPr>
-          <w:rFonts w:ascii="Georgia" w:hAnsi="Georgia"/>
-          <w:b w:val="false"/>
-          <w:bCs w:val="false"/>
-          <w:i w:val="false"/>
-          <w:iCs w:val="false"/>
-          <w:sz w:val="18"/>
-          <w:szCs w:val="18"/>
-        </w:rPr>
-        <w:tab/>
-        <w:tab/>
-        <w:tab/>
-        <w:t xml:space="preserve">return 8 byte </w:t>
-      </w:r>
-      <w:r>
-        <w:rPr>
-          <w:rFonts w:ascii="Georgia" w:hAnsi="Georgia"/>
-          <w:b w:val="false"/>
-          <w:bCs w:val="false"/>
-          <w:i/>
-          <w:iCs/>
-          <w:sz w:val="18"/>
-          <w:szCs w:val="18"/>
-        </w:rPr>
-        <w:t>fixnum</w:t>
-      </w:r>
-      <w:r>
-        <w:rPr>
-          <w:rFonts w:ascii="Georgia" w:hAnsi="Georgia"/>
-          <w:b w:val="false"/>
-          <w:bCs w:val="false"/>
-          <w:i w:val="false"/>
-          <w:iCs w:val="false"/>
-          <w:sz w:val="18"/>
-          <w:szCs w:val="18"/>
-        </w:rPr>
-        <w:t xml:space="preserve"> vector</w:t>
-      </w:r>
-    </w:p>
-    <w:p>
-      <w:pPr>
-        <w:pStyle w:val="Normal"/>
-        <w:rPr>
-          <w:sz w:val="18"/>
-          <w:szCs w:val="18"/>
-        </w:rPr>
-      </w:pPr>
-      <w:r>
-        <w:rPr>
-          <w:rFonts w:ascii="Georgia" w:hAnsi="Georgia"/>
-          <w:b w:val="false"/>
-          <w:bCs w:val="false"/>
-          <w:i w:val="false"/>
-          <w:iCs w:val="false"/>
-          <w:sz w:val="18"/>
-          <w:szCs w:val="18"/>
-        </w:rPr>
-        <w:tab/>
-        <w:tab/>
-        <w:tab/>
-        <w:t>of argument tag bits,</w:t>
-      </w:r>
-    </w:p>
-    <w:p>
-      <w:pPr>
-        <w:pStyle w:val="Normal"/>
-        <w:rPr>
-          <w:sz w:val="18"/>
-          <w:szCs w:val="18"/>
-        </w:rPr>
-      </w:pPr>
-      <w:r>
-        <w:rPr>
-          <w:rFonts w:ascii="Georgia" w:hAnsi="Georgia"/>
-          <w:b w:val="false"/>
-          <w:bCs w:val="false"/>
-          <w:i w:val="false"/>
-          <w:iCs w:val="false"/>
-          <w:sz w:val="18"/>
-          <w:szCs w:val="18"/>
-        </w:rPr>
-        <w:tab/>
-        <w:tab/>
-        <w:tab/>
-        <w:t>otherwise convert</w:t>
-      </w:r>
-    </w:p>
-    <w:p>
-      <w:pPr>
-        <w:pStyle w:val="Normal"/>
-        <w:rPr>
-          <w:sz w:val="18"/>
-          <w:szCs w:val="18"/>
-        </w:rPr>
-      </w:pPr>
-      <w:r>
-        <w:rPr>
-          <w:rFonts w:ascii="Georgia" w:hAnsi="Georgia"/>
-          <w:b w:val="false"/>
-          <w:bCs w:val="false"/>
-          <w:i w:val="false"/>
-          <w:iCs w:val="false"/>
-          <w:sz w:val="18"/>
-          <w:szCs w:val="18"/>
-        </w:rPr>
-        <w:tab/>
-        <w:tab/>
-        <w:tab/>
-        <w:t>argument byte vector to tag</w:t>
+          <w:sz w:val="16"/>
+          <w:szCs w:val="16"/>
+        </w:rPr>
+      </w:pPr>
+      <w:r>
+        <w:rPr>
+          <w:sz w:val="16"/>
+          <w:szCs w:val="16"/>
+        </w:rPr>
+      </w:r>
+    </w:p>
+    <w:p>
+      <w:pPr>
+        <w:pStyle w:val="Normal"/>
+        <w:ind w:hanging="0" w:start="0" w:end="0"/>
+        <w:rPr>
+          <w:sz w:val="18"/>
+          <w:szCs w:val="18"/>
+        </w:rPr>
+      </w:pPr>
+      <w:r>
+        <w:rPr>
+          <w:rFonts w:ascii="Georgia" w:hAnsi="Georgia"/>
+          <w:b w:val="false"/>
+          <w:i w:val="false"/>
+          <w:iCs w:val="false"/>
+          <w:sz w:val="18"/>
+          <w:szCs w:val="18"/>
+        </w:rPr>
+        <w:tab/>
+        <w:tab/>
+      </w:r>
+      <w:r>
+        <w:rPr>
+          <w:rFonts w:ascii="Andale Mono" w:hAnsi="Andale Mono"/>
+          <w:i w:val="false"/>
+          <w:iCs w:val="false"/>
+          <w:sz w:val="16"/>
+          <w:szCs w:val="16"/>
+        </w:rPr>
+        <w:t>type</w:t>
+      </w:r>
+      <w:r>
+        <w:rPr>
+          <w:rFonts w:ascii="Georgia" w:hAnsi="Georgia"/>
+          <w:b w:val="false"/>
+          <w:i w:val="false"/>
+          <w:iCs w:val="false"/>
+          <w:sz w:val="18"/>
+          <w:szCs w:val="18"/>
+        </w:rPr>
+        <w:t xml:space="preserve">       </w:t>
+      </w:r>
+      <w:r>
+        <w:rPr>
+          <w:rFonts w:ascii="Andale Mono" w:hAnsi="Andale Mono"/>
+          <w:b w:val="false"/>
+          <w:bCs w:val="false"/>
+          <w:i w:val="false"/>
+          <w:iCs w:val="false"/>
+          <w:sz w:val="16"/>
+          <w:szCs w:val="16"/>
+        </w:rPr>
+        <w:t>- :t :vector</w:t>
+      </w:r>
+    </w:p>
+    <w:p>
+      <w:pPr>
+        <w:pStyle w:val="Normal"/>
+        <w:rPr>
+          <w:sz w:val="16"/>
+          <w:szCs w:val="16"/>
+        </w:rPr>
+      </w:pPr>
+      <w:r>
+        <w:rPr>
+          <w:sz w:val="16"/>
+          <w:szCs w:val="16"/>
+        </w:rPr>
+      </w:r>
+    </w:p>
+    <w:p>
+      <w:pPr>
+        <w:pStyle w:val="Normal"/>
+        <w:rPr>
+          <w:sz w:val="18"/>
+          <w:szCs w:val="18"/>
+        </w:rPr>
+      </w:pPr>
+      <w:r>
+        <w:rPr>
+          <w:rFonts w:ascii="Georgia" w:hAnsi="Georgia"/>
+          <w:b w:val="false"/>
+          <w:bCs w:val="false"/>
+          <w:i w:val="false"/>
+          <w:iCs w:val="false"/>
+          <w:sz w:val="18"/>
+          <w:szCs w:val="18"/>
+        </w:rPr>
+        <w:tab/>
+        <w:tab/>
+        <w:t xml:space="preserve">if </w:t>
+      </w:r>
+      <w:r>
+        <w:rPr>
+          <w:rFonts w:ascii="Andale Mono" w:hAnsi="Andale Mono"/>
+          <w:b w:val="false"/>
+          <w:bCs w:val="false"/>
+          <w:i w:val="false"/>
+          <w:iCs w:val="false"/>
+          <w:sz w:val="16"/>
+          <w:szCs w:val="16"/>
+        </w:rPr>
+        <w:t>type</w:t>
+      </w:r>
+      <w:r>
+        <w:rPr>
+          <w:rFonts w:ascii="Georgia" w:hAnsi="Georgia"/>
+          <w:b w:val="false"/>
+          <w:bCs w:val="false"/>
+          <w:i w:val="false"/>
+          <w:iCs w:val="false"/>
+          <w:sz w:val="18"/>
+          <w:szCs w:val="18"/>
+        </w:rPr>
+        <w:t xml:space="preserve"> is :</w:t>
+      </w:r>
+      <w:r>
+        <w:rPr>
+          <w:rFonts w:ascii="Andale Mono" w:hAnsi="Andale Mono"/>
+          <w:b w:val="false"/>
+          <w:bCs w:val="false"/>
+          <w:i w:val="false"/>
+          <w:iCs w:val="false"/>
+          <w:sz w:val="16"/>
+          <w:szCs w:val="16"/>
+        </w:rPr>
+        <w:t>vector</w:t>
+      </w:r>
+      <w:r>
+        <w:rPr>
+          <w:rFonts w:ascii="Georgia" w:hAnsi="Georgia"/>
+          <w:b w:val="false"/>
+          <w:bCs w:val="false"/>
+          <w:i w:val="false"/>
+          <w:iCs w:val="false"/>
+          <w:sz w:val="18"/>
+          <w:szCs w:val="18"/>
+        </w:rPr>
+        <w:t xml:space="preserve">, return 8 byte </w:t>
+      </w:r>
+    </w:p>
+    <w:p>
+      <w:pPr>
+        <w:pStyle w:val="Normal"/>
+        <w:rPr>
+          <w:sz w:val="18"/>
+          <w:szCs w:val="18"/>
+        </w:rPr>
+      </w:pPr>
+      <w:r>
+        <w:rPr>
+          <w:rFonts w:ascii="Georgia" w:hAnsi="Georgia"/>
+          <w:b w:val="false"/>
+          <w:bCs w:val="false"/>
+          <w:i w:val="false"/>
+          <w:iCs w:val="false"/>
+          <w:sz w:val="18"/>
+          <w:szCs w:val="18"/>
+        </w:rPr>
+        <w:tab/>
+        <w:tab/>
+        <w:t>byte vector of argument tag bits,</w:t>
+      </w:r>
+    </w:p>
+    <w:p>
+      <w:pPr>
+        <w:pStyle w:val="Normal"/>
+        <w:rPr>
+          <w:sz w:val="18"/>
+          <w:szCs w:val="18"/>
+        </w:rPr>
+      </w:pPr>
+      <w:r>
+        <w:rPr>
+          <w:rFonts w:ascii="Georgia" w:hAnsi="Georgia"/>
+          <w:b w:val="false"/>
+          <w:bCs w:val="false"/>
+          <w:i w:val="false"/>
+          <w:iCs w:val="false"/>
+          <w:sz w:val="18"/>
+          <w:szCs w:val="18"/>
+        </w:rPr>
+        <w:tab/>
+        <w:tab/>
+        <w:t xml:space="preserve">otherwise convert argument byte </w:t>
+        <w:tab/>
+        <w:tab/>
+        <w:tab/>
+        <w:t>vector to tag.</w:t>
       </w:r>
     </w:p>
     <w:p>
@@ -7072,36 +7134,6 @@
         <w:tab/>
         <w:tab/>
         <w:t>exit process with return code</w:t>
-      </w:r>
-    </w:p>
-    <w:p>
-      <w:pPr>
-        <w:pStyle w:val="Normal"/>
-        <w:rPr>
-          <w:sz w:val="16"/>
-          <w:szCs w:val="16"/>
-        </w:rPr>
-      </w:pPr>
-      <w:r>
-        <w:rPr>
-          <w:sz w:val="16"/>
-          <w:szCs w:val="16"/>
-        </w:rPr>
-      </w:r>
-    </w:p>
-    <w:p>
-      <w:pPr>
-        <w:pStyle w:val="Normal"/>
-        <w:rPr>
-          <w:sz w:val="16"/>
-          <w:szCs w:val="16"/>
-        </w:rPr>
-      </w:pPr>
-      <w:r>
-        <w:rPr>
-          <w:sz w:val="16"/>
-          <w:szCs w:val="16"/>
-        </w:rPr>
       </w:r>
     </w:p>
     <w:p>
@@ -16079,7 +16111,7 @@
           <w:szCs w:val="20"/>
           <w:shd w:fill="333333" w:val="clear"/>
         </w:rPr>
-        <w:t xml:space="preserve">                              </w:t>
+        <w:t xml:space="preserve">                             </w:t>
       </w:r>
       <w:r>
         <w:rPr>
@@ -16092,7 +16124,7 @@
           <w:szCs w:val="20"/>
           <w:shd w:fill="333333" w:val="clear"/>
         </w:rPr>
-        <w:t xml:space="preserve">Reader/Printer                    </w:t>
+        <w:t xml:space="preserve">Reader/Printer                      </w:t>
       </w:r>
       <w:r>
         <w:rPr>
@@ -16516,12 +16548,12 @@
           <w:u w:val="none"/>
           <w:shd w:fill="333333" w:val="clear"/>
         </w:rPr>
-        <w:t xml:space="preserve">                        </w:t>
-      </w:r>
-      <w:r>
-        <w:rPr>
-          <w:rFonts w:ascii="Georgia" w:hAnsi="Georgia"/>
-          <w:b w:val="false"/>
+        <w:t xml:space="preserve">                    </w:t>
+      </w:r>
+      <w:r>
+        <w:rPr>
+          <w:rFonts w:ascii="Georgia" w:hAnsi="Georgia"/>
+          <w:b/>
           <w:bCs/>
           <w:i/>
           <w:iCs/>
@@ -16530,7 +16562,77 @@
           <w:u w:val="none"/>
           <w:shd w:fill="333333" w:val="clear"/>
         </w:rPr>
-        <w:t xml:space="preserve">Mu library API                  </w:t>
+        <w:t>Mu</w:t>
+      </w:r>
+      <w:r>
+        <w:rPr>
+          <w:rFonts w:ascii="Georgia" w:hAnsi="Georgia"/>
+          <w:b w:val="false"/>
+          <w:bCs/>
+          <w:i/>
+          <w:iCs/>
+          <w:sz w:val="24"/>
+          <w:szCs w:val="24"/>
+          <w:u w:val="none"/>
+          <w:shd w:fill="333333" w:val="clear"/>
+        </w:rPr>
+        <w:t xml:space="preserve"> </w:t>
+      </w:r>
+      <w:r>
+        <w:rPr>
+          <w:rFonts w:ascii="Georgia" w:hAnsi="Georgia"/>
+          <w:b/>
+          <w:bCs/>
+          <w:i/>
+          <w:iCs/>
+          <w:sz w:val="24"/>
+          <w:szCs w:val="24"/>
+          <w:u w:val="none"/>
+          <w:shd w:fill="333333" w:val="clear"/>
+        </w:rPr>
+        <w:t>library</w:t>
+      </w:r>
+      <w:r>
+        <w:rPr>
+          <w:rFonts w:ascii="Georgia" w:hAnsi="Georgia"/>
+          <w:b w:val="false"/>
+          <w:bCs/>
+          <w:i/>
+          <w:iCs/>
+          <w:sz w:val="24"/>
+          <w:szCs w:val="24"/>
+          <w:u w:val="none"/>
+          <w:shd w:fill="333333" w:val="clear"/>
+        </w:rPr>
+        <w:t xml:space="preserve"> </w:t>
+      </w:r>
+      <w:r>
+        <w:rPr>
+          <w:rFonts w:ascii="Georgia" w:hAnsi="Georgia"/>
+          <w:b/>
+          <w:bCs/>
+          <w:i/>
+          <w:iCs/>
+          <w:sz w:val="24"/>
+          <w:szCs w:val="24"/>
+          <w:u w:val="none"/>
+          <w:shd w:fill="333333" w:val="clear"/>
+        </w:rPr>
+        <w:t>API</w:t>
+      </w:r>
+      <w:r>
+        <w:rPr>
+          <w:rFonts w:ascii="Georgia" w:hAnsi="Georgia"/>
+          <w:b w:val="false"/>
+          <w:bCs/>
+          <w:i/>
+          <w:iCs/>
+          <w:sz w:val="24"/>
+          <w:szCs w:val="24"/>
+          <w:u w:val="none"/>
+          <w:shd w:fill="333333" w:val="clear"/>
+        </w:rPr>
+        <w:t xml:space="preserve">                  </w:t>
       </w:r>
       <w:r>
         <w:rPr>

</xml_diff>

<commit_message>
#705 - mu: keyword repr (#710)
* #705 - mu: keyword repr

* #705 - mu: keyword repr
</commit_message>
<xml_diff>
--- a/doc/refcards/mu-ref.docx
+++ b/doc/refcards/mu-ref.docx
@@ -324,7 +324,7 @@
           <w:u w:val="none"/>
           <w:shd w:fill="333333" w:val="clear"/>
         </w:rPr>
-        <w:t>Type keywords and aliases                       </w:t>
+        <w:t>Type Keywords and aliases                       </w:t>
       </w:r>
       <w:r>
         <w:rPr>
@@ -6496,19 +6496,19 @@
           <w:sz w:val="18"/>
           <w:szCs w:val="18"/>
         </w:rPr>
-        <w:t>bool T</w:t>
-      </w:r>
-      <w:r>
-        <w:rPr>
-          <w:rFonts w:ascii="Georgia" w:hAnsi="Georgia"/>
-          <w:b w:val="false"/>
-          <w:bCs w:val="false"/>
-          <w:i w:val="false"/>
-          <w:iCs w:val="false"/>
-          <w:sz w:val="18"/>
-          <w:szCs w:val="18"/>
-        </w:rPr>
-        <w:tab/>
+        <w:t xml:space="preserve"> </w:t>
+      </w:r>
+      <w:r>
+        <w:rPr>
+          <w:rFonts w:ascii="Andale Mono" w:hAnsi="Andale Mono"/>
+          <w:b w:val="false"/>
+          <w:bCs w:val="false"/>
+          <w:i w:val="false"/>
+          <w:iCs w:val="false"/>
+          <w:sz w:val="16"/>
+          <w:szCs w:val="16"/>
+        </w:rPr>
+        <w:t xml:space="preserve">type </w:t>
       </w:r>
       <w:r>
         <w:rPr>
@@ -6533,6 +6533,30 @@
           <w:szCs w:val="18"/>
         </w:rPr>
         <w:tab/>
+      </w:r>
+      <w:r>
+        <w:rPr>
+          <w:rFonts w:ascii="Georgia" w:hAnsi="Georgia"/>
+          <w:b w:val="false"/>
+          <w:bCs w:val="false"/>
+          <w:i/>
+          <w:iCs/>
+          <w:sz w:val="18"/>
+          <w:szCs w:val="18"/>
+        </w:rPr>
+        <w:t>T</w:t>
+      </w:r>
+      <w:r>
+        <w:rPr>
+          <w:rFonts w:ascii="Georgia" w:hAnsi="Georgia"/>
+          <w:b w:val="false"/>
+          <w:bCs w:val="false"/>
+          <w:i w:val="false"/>
+          <w:iCs w:val="false"/>
+          <w:sz w:val="18"/>
+          <w:szCs w:val="18"/>
+        </w:rPr>
+        <w:tab/>
         <w:t>tag representation</w:t>
       </w:r>
     </w:p>
@@ -6540,168 +6564,206 @@
       <w:pPr>
         <w:pStyle w:val="Normal"/>
         <w:rPr>
-          <w:sz w:val="18"/>
-          <w:szCs w:val="18"/>
-        </w:rPr>
-      </w:pPr>
-      <w:r>
-        <w:rPr>
-          <w:rFonts w:ascii="Georgia" w:hAnsi="Georgia"/>
-          <w:b w:val="false"/>
-          <w:bCs w:val="false"/>
-          <w:i w:val="false"/>
-          <w:iCs w:val="false"/>
-          <w:sz w:val="18"/>
-          <w:szCs w:val="18"/>
-        </w:rPr>
-        <w:tab/>
-        <w:tab/>
-        <w:tab/>
-        <w:t xml:space="preserve">conversion: if </w:t>
-      </w:r>
-      <w:r>
-        <w:rPr>
-          <w:rFonts w:ascii="Georgia" w:hAnsi="Georgia"/>
-          <w:b w:val="false"/>
-          <w:bCs w:val="false"/>
-          <w:i/>
-          <w:iCs/>
-          <w:sz w:val="18"/>
-          <w:szCs w:val="18"/>
-        </w:rPr>
-        <w:t>bool</w:t>
-      </w:r>
-      <w:r>
-        <w:rPr>
-          <w:rFonts w:ascii="Georgia" w:hAnsi="Georgia"/>
-          <w:b w:val="false"/>
-          <w:bCs w:val="false"/>
-          <w:i w:val="false"/>
-          <w:iCs w:val="false"/>
-          <w:sz w:val="18"/>
-          <w:szCs w:val="18"/>
-        </w:rPr>
-        <w:t xml:space="preserve"> is (),</w:t>
-      </w:r>
-    </w:p>
-    <w:p>
-      <w:pPr>
-        <w:pStyle w:val="Normal"/>
-        <w:rPr>
-          <w:sz w:val="18"/>
-          <w:szCs w:val="18"/>
-        </w:rPr>
-      </w:pPr>
-      <w:r>
-        <w:rPr>
-          <w:rFonts w:ascii="Georgia" w:hAnsi="Georgia"/>
-          <w:b w:val="false"/>
-          <w:bCs w:val="false"/>
-          <w:i w:val="false"/>
-          <w:iCs w:val="false"/>
-          <w:sz w:val="18"/>
-          <w:szCs w:val="18"/>
-        </w:rPr>
-        <w:tab/>
-        <w:tab/>
-        <w:tab/>
-        <w:t xml:space="preserve">return 8 byte </w:t>
-      </w:r>
-      <w:r>
-        <w:rPr>
-          <w:rFonts w:ascii="Georgia" w:hAnsi="Georgia"/>
-          <w:b w:val="false"/>
-          <w:bCs w:val="false"/>
-          <w:i/>
-          <w:iCs/>
-          <w:sz w:val="18"/>
-          <w:szCs w:val="18"/>
-        </w:rPr>
-        <w:t>fixnum</w:t>
-      </w:r>
-      <w:r>
-        <w:rPr>
-          <w:rFonts w:ascii="Georgia" w:hAnsi="Georgia"/>
-          <w:b w:val="false"/>
-          <w:bCs w:val="false"/>
-          <w:i w:val="false"/>
-          <w:iCs w:val="false"/>
-          <w:sz w:val="18"/>
-          <w:szCs w:val="18"/>
-        </w:rPr>
-        <w:t xml:space="preserve"> vector</w:t>
-      </w:r>
-    </w:p>
-    <w:p>
-      <w:pPr>
-        <w:pStyle w:val="Normal"/>
-        <w:rPr>
-          <w:sz w:val="18"/>
-          <w:szCs w:val="18"/>
-        </w:rPr>
-      </w:pPr>
-      <w:r>
-        <w:rPr>
-          <w:rFonts w:ascii="Georgia" w:hAnsi="Georgia"/>
-          <w:b w:val="false"/>
-          <w:bCs w:val="false"/>
-          <w:i w:val="false"/>
-          <w:iCs w:val="false"/>
-          <w:sz w:val="18"/>
-          <w:szCs w:val="18"/>
-        </w:rPr>
-        <w:tab/>
-        <w:tab/>
-        <w:tab/>
-        <w:t>of argument tag bits,</w:t>
-      </w:r>
-    </w:p>
-    <w:p>
-      <w:pPr>
-        <w:pStyle w:val="Normal"/>
-        <w:rPr>
-          <w:sz w:val="18"/>
-          <w:szCs w:val="18"/>
-        </w:rPr>
-      </w:pPr>
-      <w:r>
-        <w:rPr>
-          <w:rFonts w:ascii="Georgia" w:hAnsi="Georgia"/>
-          <w:b w:val="false"/>
-          <w:bCs w:val="false"/>
-          <w:i w:val="false"/>
-          <w:iCs w:val="false"/>
-          <w:sz w:val="18"/>
-          <w:szCs w:val="18"/>
-        </w:rPr>
-        <w:tab/>
-        <w:tab/>
-        <w:tab/>
-        <w:t>otherwise convert</w:t>
-      </w:r>
-    </w:p>
-    <w:p>
-      <w:pPr>
-        <w:pStyle w:val="Normal"/>
-        <w:rPr>
-          <w:sz w:val="18"/>
-          <w:szCs w:val="18"/>
-        </w:rPr>
-      </w:pPr>
-      <w:r>
-        <w:rPr>
-          <w:rFonts w:ascii="Georgia" w:hAnsi="Georgia"/>
-          <w:b w:val="false"/>
-          <w:bCs w:val="false"/>
-          <w:i w:val="false"/>
-          <w:iCs w:val="false"/>
-          <w:sz w:val="18"/>
-          <w:szCs w:val="18"/>
-        </w:rPr>
-        <w:tab/>
-        <w:tab/>
-        <w:tab/>
-        <w:t>argument byte vector to tag</w:t>
+          <w:sz w:val="16"/>
+          <w:szCs w:val="16"/>
+        </w:rPr>
+      </w:pPr>
+      <w:r>
+        <w:rPr>
+          <w:sz w:val="16"/>
+          <w:szCs w:val="16"/>
+        </w:rPr>
+      </w:r>
+    </w:p>
+    <w:p>
+      <w:pPr>
+        <w:pStyle w:val="Normal"/>
+        <w:ind w:hanging="0" w:start="0" w:end="0"/>
+        <w:rPr>
+          <w:sz w:val="18"/>
+          <w:szCs w:val="18"/>
+        </w:rPr>
+      </w:pPr>
+      <w:r>
+        <w:rPr>
+          <w:rFonts w:ascii="Georgia" w:hAnsi="Georgia"/>
+          <w:b w:val="false"/>
+          <w:i w:val="false"/>
+          <w:iCs w:val="false"/>
+          <w:sz w:val="18"/>
+          <w:szCs w:val="18"/>
+        </w:rPr>
+        <w:tab/>
+        <w:tab/>
+      </w:r>
+      <w:r>
+        <w:rPr>
+          <w:rFonts w:ascii="Andale Mono" w:hAnsi="Andale Mono"/>
+          <w:i w:val="false"/>
+          <w:iCs w:val="false"/>
+          <w:sz w:val="16"/>
+          <w:szCs w:val="16"/>
+        </w:rPr>
+        <w:t>type</w:t>
+      </w:r>
+      <w:r>
+        <w:rPr>
+          <w:rFonts w:ascii="Georgia" w:hAnsi="Georgia"/>
+          <w:b w:val="false"/>
+          <w:i w:val="false"/>
+          <w:iCs w:val="false"/>
+          <w:sz w:val="18"/>
+          <w:szCs w:val="18"/>
+        </w:rPr>
+        <w:t xml:space="preserve">       </w:t>
+      </w:r>
+      <w:r>
+        <w:rPr>
+          <w:rFonts w:ascii="Andale Mono" w:hAnsi="Andale Mono"/>
+          <w:b w:val="false"/>
+          <w:bCs w:val="false"/>
+          <w:i w:val="false"/>
+          <w:iCs w:val="false"/>
+          <w:sz w:val="16"/>
+          <w:szCs w:val="16"/>
+        </w:rPr>
+        <w:t>- :t :vector</w:t>
+      </w:r>
+    </w:p>
+    <w:p>
+      <w:pPr>
+        <w:pStyle w:val="Normal"/>
+        <w:rPr>
+          <w:sz w:val="16"/>
+          <w:szCs w:val="16"/>
+        </w:rPr>
+      </w:pPr>
+      <w:r>
+        <w:rPr>
+          <w:sz w:val="16"/>
+          <w:szCs w:val="16"/>
+        </w:rPr>
+      </w:r>
+    </w:p>
+    <w:p>
+      <w:pPr>
+        <w:pStyle w:val="Normal"/>
+        <w:rPr>
+          <w:sz w:val="18"/>
+          <w:szCs w:val="18"/>
+        </w:rPr>
+      </w:pPr>
+      <w:r>
+        <w:rPr>
+          <w:rFonts w:ascii="Georgia" w:hAnsi="Georgia"/>
+          <w:b w:val="false"/>
+          <w:bCs w:val="false"/>
+          <w:i w:val="false"/>
+          <w:iCs w:val="false"/>
+          <w:sz w:val="18"/>
+          <w:szCs w:val="18"/>
+        </w:rPr>
+        <w:tab/>
+        <w:tab/>
+        <w:t xml:space="preserve">if </w:t>
+      </w:r>
+      <w:r>
+        <w:rPr>
+          <w:rFonts w:ascii="Andale Mono" w:hAnsi="Andale Mono"/>
+          <w:b w:val="false"/>
+          <w:bCs w:val="false"/>
+          <w:i w:val="false"/>
+          <w:iCs w:val="false"/>
+          <w:sz w:val="16"/>
+          <w:szCs w:val="16"/>
+        </w:rPr>
+        <w:t>type</w:t>
+      </w:r>
+      <w:r>
+        <w:rPr>
+          <w:rFonts w:ascii="Georgia" w:hAnsi="Georgia"/>
+          <w:b w:val="false"/>
+          <w:bCs w:val="false"/>
+          <w:i w:val="false"/>
+          <w:iCs w:val="false"/>
+          <w:sz w:val="18"/>
+          <w:szCs w:val="18"/>
+        </w:rPr>
+        <w:t xml:space="preserve"> is :</w:t>
+      </w:r>
+      <w:r>
+        <w:rPr>
+          <w:rFonts w:ascii="Andale Mono" w:hAnsi="Andale Mono"/>
+          <w:b w:val="false"/>
+          <w:bCs w:val="false"/>
+          <w:i w:val="false"/>
+          <w:iCs w:val="false"/>
+          <w:sz w:val="16"/>
+          <w:szCs w:val="16"/>
+        </w:rPr>
+        <w:t>vector</w:t>
+      </w:r>
+      <w:r>
+        <w:rPr>
+          <w:rFonts w:ascii="Georgia" w:hAnsi="Georgia"/>
+          <w:b w:val="false"/>
+          <w:bCs w:val="false"/>
+          <w:i w:val="false"/>
+          <w:iCs w:val="false"/>
+          <w:sz w:val="18"/>
+          <w:szCs w:val="18"/>
+        </w:rPr>
+        <w:t xml:space="preserve">, return 8 byte </w:t>
+      </w:r>
+    </w:p>
+    <w:p>
+      <w:pPr>
+        <w:pStyle w:val="Normal"/>
+        <w:rPr>
+          <w:sz w:val="18"/>
+          <w:szCs w:val="18"/>
+        </w:rPr>
+      </w:pPr>
+      <w:r>
+        <w:rPr>
+          <w:rFonts w:ascii="Georgia" w:hAnsi="Georgia"/>
+          <w:b w:val="false"/>
+          <w:bCs w:val="false"/>
+          <w:i w:val="false"/>
+          <w:iCs w:val="false"/>
+          <w:sz w:val="18"/>
+          <w:szCs w:val="18"/>
+        </w:rPr>
+        <w:tab/>
+        <w:tab/>
+        <w:t>byte vector of argument tag bits,</w:t>
+      </w:r>
+    </w:p>
+    <w:p>
+      <w:pPr>
+        <w:pStyle w:val="Normal"/>
+        <w:rPr>
+          <w:sz w:val="18"/>
+          <w:szCs w:val="18"/>
+        </w:rPr>
+      </w:pPr>
+      <w:r>
+        <w:rPr>
+          <w:rFonts w:ascii="Georgia" w:hAnsi="Georgia"/>
+          <w:b w:val="false"/>
+          <w:bCs w:val="false"/>
+          <w:i w:val="false"/>
+          <w:iCs w:val="false"/>
+          <w:sz w:val="18"/>
+          <w:szCs w:val="18"/>
+        </w:rPr>
+        <w:tab/>
+        <w:tab/>
+        <w:t xml:space="preserve">otherwise convert argument byte </w:t>
+        <w:tab/>
+        <w:tab/>
+        <w:tab/>
+        <w:t>vector to tag.</w:t>
       </w:r>
     </w:p>
     <w:p>
@@ -7072,36 +7134,6 @@
         <w:tab/>
         <w:tab/>
         <w:t>exit process with return code</w:t>
-      </w:r>
-    </w:p>
-    <w:p>
-      <w:pPr>
-        <w:pStyle w:val="Normal"/>
-        <w:rPr>
-          <w:sz w:val="16"/>
-          <w:szCs w:val="16"/>
-        </w:rPr>
-      </w:pPr>
-      <w:r>
-        <w:rPr>
-          <w:sz w:val="16"/>
-          <w:szCs w:val="16"/>
-        </w:rPr>
-      </w:r>
-    </w:p>
-    <w:p>
-      <w:pPr>
-        <w:pStyle w:val="Normal"/>
-        <w:rPr>
-          <w:sz w:val="16"/>
-          <w:szCs w:val="16"/>
-        </w:rPr>
-      </w:pPr>
-      <w:r>
-        <w:rPr>
-          <w:sz w:val="16"/>
-          <w:szCs w:val="16"/>
-        </w:rPr>
       </w:r>
     </w:p>
     <w:p>
@@ -16079,7 +16111,7 @@
           <w:szCs w:val="20"/>
           <w:shd w:fill="333333" w:val="clear"/>
         </w:rPr>
-        <w:t xml:space="preserve">                              </w:t>
+        <w:t xml:space="preserve">                             </w:t>
       </w:r>
       <w:r>
         <w:rPr>
@@ -16092,7 +16124,7 @@
           <w:szCs w:val="20"/>
           <w:shd w:fill="333333" w:val="clear"/>
         </w:rPr>
-        <w:t xml:space="preserve">Reader/Printer                    </w:t>
+        <w:t xml:space="preserve">Reader/Printer                      </w:t>
       </w:r>
       <w:r>
         <w:rPr>
@@ -16516,12 +16548,12 @@
           <w:u w:val="none"/>
           <w:shd w:fill="333333" w:val="clear"/>
         </w:rPr>
-        <w:t xml:space="preserve">                        </w:t>
-      </w:r>
-      <w:r>
-        <w:rPr>
-          <w:rFonts w:ascii="Georgia" w:hAnsi="Georgia"/>
-          <w:b w:val="false"/>
+        <w:t xml:space="preserve">                    </w:t>
+      </w:r>
+      <w:r>
+        <w:rPr>
+          <w:rFonts w:ascii="Georgia" w:hAnsi="Georgia"/>
+          <w:b/>
           <w:bCs/>
           <w:i/>
           <w:iCs/>
@@ -16530,7 +16562,77 @@
           <w:u w:val="none"/>
           <w:shd w:fill="333333" w:val="clear"/>
         </w:rPr>
-        <w:t xml:space="preserve">Mu library API                  </w:t>
+        <w:t>Mu</w:t>
+      </w:r>
+      <w:r>
+        <w:rPr>
+          <w:rFonts w:ascii="Georgia" w:hAnsi="Georgia"/>
+          <w:b w:val="false"/>
+          <w:bCs/>
+          <w:i/>
+          <w:iCs/>
+          <w:sz w:val="24"/>
+          <w:szCs w:val="24"/>
+          <w:u w:val="none"/>
+          <w:shd w:fill="333333" w:val="clear"/>
+        </w:rPr>
+        <w:t xml:space="preserve"> </w:t>
+      </w:r>
+      <w:r>
+        <w:rPr>
+          <w:rFonts w:ascii="Georgia" w:hAnsi="Georgia"/>
+          <w:b/>
+          <w:bCs/>
+          <w:i/>
+          <w:iCs/>
+          <w:sz w:val="24"/>
+          <w:szCs w:val="24"/>
+          <w:u w:val="none"/>
+          <w:shd w:fill="333333" w:val="clear"/>
+        </w:rPr>
+        <w:t>library</w:t>
+      </w:r>
+      <w:r>
+        <w:rPr>
+          <w:rFonts w:ascii="Georgia" w:hAnsi="Georgia"/>
+          <w:b w:val="false"/>
+          <w:bCs/>
+          <w:i/>
+          <w:iCs/>
+          <w:sz w:val="24"/>
+          <w:szCs w:val="24"/>
+          <w:u w:val="none"/>
+          <w:shd w:fill="333333" w:val="clear"/>
+        </w:rPr>
+        <w:t xml:space="preserve"> </w:t>
+      </w:r>
+      <w:r>
+        <w:rPr>
+          <w:rFonts w:ascii="Georgia" w:hAnsi="Georgia"/>
+          <w:b/>
+          <w:bCs/>
+          <w:i/>
+          <w:iCs/>
+          <w:sz w:val="24"/>
+          <w:szCs w:val="24"/>
+          <w:u w:val="none"/>
+          <w:shd w:fill="333333" w:val="clear"/>
+        </w:rPr>
+        <w:t>API</w:t>
+      </w:r>
+      <w:r>
+        <w:rPr>
+          <w:rFonts w:ascii="Georgia" w:hAnsi="Georgia"/>
+          <w:b w:val="false"/>
+          <w:bCs/>
+          <w:i/>
+          <w:iCs/>
+          <w:sz w:val="24"/>
+          <w:szCs w:val="24"/>
+          <w:u w:val="none"/>
+          <w:shd w:fill="333333" w:val="clear"/>
+        </w:rPr>
+        <w:t xml:space="preserve">                  </w:t>
       </w:r>
       <w:r>
         <w:rPr>

</xml_diff>

<commit_message>
#728 - runtime: change local to shell
</commit_message>
<xml_diff>
--- a/doc/refcards/mu-ref.docx
+++ b/doc/refcards/mu-ref.docx
@@ -66,7 +66,7 @@
           <w:tab w:val="left" w:pos="4110" w:leader="none"/>
         </w:tabs>
         <w:suppressAutoHyphens w:val="true"/>
-        <w:overflowPunct w:val="true"/>
+        <w:overflowPunct w:val="false"/>
         <w:bidi w:val="0"/>
         <w:spacing w:before="0" w:after="0"/>
         <w:ind w:hanging="0" w:start="0" w:end="0"/>
@@ -17538,23 +17538,6 @@
       <w:pPr>
         <w:pStyle w:val="Normal"/>
         <w:rPr>
-          <w:rFonts w:ascii="Andale Mono" w:hAnsi="Andale Mono"/>
-          <w:sz w:val="16"/>
-          <w:szCs w:val="16"/>
-        </w:rPr>
-      </w:pPr>
-      <w:r>
-        <w:rPr>
-          <w:rFonts w:ascii="Andale Mono" w:hAnsi="Andale Mono"/>
-          <w:sz w:val="16"/>
-          <w:szCs w:val="16"/>
-        </w:rPr>
-      </w:r>
-    </w:p>
-    <w:p>
-      <w:pPr>
-        <w:pStyle w:val="Normal"/>
-        <w:rPr>
           <w:rFonts w:ascii="Georgia" w:hAnsi="Georgia"/>
           <w:sz w:val="20"/>
           <w:szCs w:val="20"/>
@@ -19882,7 +19865,39 @@
           <w:u w:val="none"/>
           <w:lang w:val="en-US" w:eastAsia="zh-CN" w:bidi="hi-IN"/>
         </w:rPr>
-        <w:t>mu-local: x.y.z: [-h?pvcelq] [file…]</w:t>
+        <w:t>mu-</w:t>
+      </w:r>
+      <w:r>
+        <w:rPr>
+          <w:rFonts w:eastAsia="Songti SC" w:cs="Arial Unicode MS" w:ascii="Andale Mono" w:hAnsi="Andale Mono"/>
+          <w:b w:val="false"/>
+          <w:bCs w:val="false"/>
+          <w:i w:val="false"/>
+          <w:iCs w:val="false"/>
+          <w:color w:val="auto"/>
+          <w:kern w:val="2"/>
+          <w:sz w:val="16"/>
+          <w:szCs w:val="16"/>
+          <w:u w:val="none"/>
+          <w:lang w:val="en-US" w:eastAsia="zh-CN" w:bidi="hi-IN"/>
+        </w:rPr>
+        <w:t>shell</w:t>
+      </w:r>
+      <w:r>
+        <w:rPr>
+          <w:rFonts w:eastAsia="Songti SC" w:cs="Arial Unicode MS" w:ascii="Andale Mono" w:hAnsi="Andale Mono"/>
+          <w:b w:val="false"/>
+          <w:bCs w:val="false"/>
+          <w:i w:val="false"/>
+          <w:iCs w:val="false"/>
+          <w:color w:val="auto"/>
+          <w:kern w:val="2"/>
+          <w:sz w:val="16"/>
+          <w:szCs w:val="16"/>
+          <w:u w:val="none"/>
+          <w:lang w:val="en-US" w:eastAsia="zh-CN" w:bidi="hi-IN"/>
+        </w:rPr>
+        <w:t>: x.y.z: [-h?pvcelq] [file…]</w:t>
       </w:r>
     </w:p>
     <w:p>
@@ -20554,7 +20569,7 @@
     <w:pPr>
       <w:widowControl/>
       <w:suppressAutoHyphens w:val="true"/>
-      <w:overflowPunct w:val="true"/>
+      <w:overflowPunct w:val="false"/>
       <w:bidi w:val="0"/>
       <w:spacing w:before="0" w:after="0"/>
       <w:jc w:val="start"/>

</xml_diff>

<commit_message>
#738 - mu: bidirectional string streams
</commit_message>
<xml_diff>
--- a/doc/refcards/mu-ref.docx
+++ b/doc/refcards/mu-ref.docx
@@ -66,7 +66,7 @@
           <w:tab w:val="left" w:pos="4110" w:leader="none"/>
         </w:tabs>
         <w:suppressAutoHyphens w:val="true"/>
-        <w:overflowPunct w:val="false"/>
+        <w:overflowPunct w:val="true"/>
         <w:bidi w:val="0"/>
         <w:spacing w:before="0" w:after="0"/>
         <w:ind w:hanging="0" w:start="0" w:end="0"/>
@@ -11680,6 +11680,815 @@
         <w:pStyle w:val="Normal"/>
         <w:rPr>
           <w:rFonts w:ascii="Georgia" w:hAnsi="Georgia"/>
+          <w:sz w:val="16"/>
+          <w:szCs w:val="16"/>
+        </w:rPr>
+      </w:pPr>
+      <w:r>
+        <w:rPr>
+          <w:rFonts w:ascii="Georgia" w:hAnsi="Georgia"/>
+          <w:sz w:val="16"/>
+          <w:szCs w:val="16"/>
+        </w:rPr>
+      </w:r>
+    </w:p>
+    <w:p>
+      <w:pPr>
+        <w:pStyle w:val="Normal"/>
+        <w:rPr>
+          <w:sz w:val="18"/>
+          <w:szCs w:val="18"/>
+        </w:rPr>
+      </w:pPr>
+      <w:r>
+        <w:rPr>
+          <w:rFonts w:eastAsia="Songti SC" w:cs="Arial Unicode MS" w:ascii="Georgia" w:hAnsi="Georgia"/>
+          <w:b/>
+          <w:bCs/>
+          <w:i w:val="false"/>
+          <w:iCs w:val="false"/>
+          <w:color w:val="auto"/>
+          <w:kern w:val="2"/>
+          <w:sz w:val="18"/>
+          <w:szCs w:val="18"/>
+          <w:u w:val="none"/>
+          <w:lang w:val="en-US" w:eastAsia="zh-CN" w:bidi="hi-IN"/>
+        </w:rPr>
+        <w:t xml:space="preserve"> </w:t>
+      </w:r>
+      <w:r>
+        <w:rPr>
+          <w:rFonts w:eastAsia="Songti SC" w:cs="Arial Unicode MS" w:ascii="Georgia" w:hAnsi="Georgia"/>
+          <w:b/>
+          <w:bCs/>
+          <w:i w:val="false"/>
+          <w:iCs w:val="false"/>
+          <w:color w:val="auto"/>
+          <w:kern w:val="2"/>
+          <w:sz w:val="18"/>
+          <w:szCs w:val="18"/>
+          <w:u w:val="none"/>
+          <w:lang w:val="en-US" w:eastAsia="zh-CN" w:bidi="hi-IN"/>
+        </w:rPr>
+        <w:t>with-ex</w:t>
+      </w:r>
+      <w:r>
+        <w:rPr>
+          <w:rFonts w:eastAsia="Songti SC" w:cs="Arial Unicode MS" w:ascii="Georgia" w:hAnsi="Georgia"/>
+          <w:b w:val="false"/>
+          <w:bCs w:val="false"/>
+          <w:i w:val="false"/>
+          <w:iCs/>
+          <w:color w:val="auto"/>
+          <w:kern w:val="2"/>
+          <w:sz w:val="18"/>
+          <w:szCs w:val="18"/>
+          <w:u w:val="none"/>
+          <w:lang w:val="en-US" w:eastAsia="zh-CN" w:bidi="hi-IN"/>
+        </w:rPr>
+        <w:t xml:space="preserve"> </w:t>
+      </w:r>
+      <w:r>
+        <w:rPr>
+          <w:rFonts w:eastAsia="Songti SC" w:cs="Arial Unicode MS" w:ascii="Georgia" w:hAnsi="Georgia"/>
+          <w:b w:val="false"/>
+          <w:bCs w:val="false"/>
+          <w:i/>
+          <w:iCs/>
+          <w:color w:val="auto"/>
+          <w:kern w:val="2"/>
+          <w:sz w:val="18"/>
+          <w:szCs w:val="18"/>
+          <w:u w:val="none"/>
+          <w:lang w:val="en-US" w:eastAsia="zh-CN" w:bidi="hi-IN"/>
+        </w:rPr>
+        <w:t>fn fn’</w:t>
+      </w:r>
+      <w:r>
+        <w:rPr>
+          <w:rFonts w:eastAsia="Songti SC" w:cs="Arial Unicode MS" w:ascii="Georgia" w:hAnsi="Georgia"/>
+          <w:b w:val="false"/>
+          <w:bCs w:val="false"/>
+          <w:i w:val="false"/>
+          <w:iCs w:val="false"/>
+          <w:color w:val="auto"/>
+          <w:kern w:val="2"/>
+          <w:sz w:val="18"/>
+          <w:szCs w:val="18"/>
+          <w:u w:val="none"/>
+          <w:lang w:val="en-US" w:eastAsia="zh-CN" w:bidi="hi-IN"/>
+        </w:rPr>
+        <w:t xml:space="preserve"> </w:t>
+        <w:tab/>
+      </w:r>
+      <w:r>
+        <w:rPr>
+          <w:rFonts w:eastAsia="Songti SC" w:cs="Arial Unicode MS" w:ascii="Georgia" w:hAnsi="Georgia"/>
+          <w:b w:val="false"/>
+          <w:bCs w:val="false"/>
+          <w:i/>
+          <w:iCs/>
+          <w:color w:val="auto"/>
+          <w:kern w:val="2"/>
+          <w:sz w:val="18"/>
+          <w:szCs w:val="18"/>
+          <w:u w:val="none"/>
+          <w:lang w:val="en-US" w:eastAsia="zh-CN" w:bidi="hi-IN"/>
+        </w:rPr>
+        <w:t>T</w:t>
+      </w:r>
+      <w:r>
+        <w:rPr>
+          <w:rFonts w:eastAsia="Songti SC" w:cs="Arial Unicode MS" w:ascii="Georgia" w:hAnsi="Georgia"/>
+          <w:b/>
+          <w:bCs/>
+          <w:i/>
+          <w:iCs/>
+          <w:color w:val="auto"/>
+          <w:kern w:val="2"/>
+          <w:sz w:val="18"/>
+          <w:szCs w:val="18"/>
+          <w:u w:val="none"/>
+          <w:lang w:val="en-US" w:eastAsia="zh-CN" w:bidi="hi-IN"/>
+        </w:rPr>
+        <w:tab/>
+      </w:r>
+      <w:r>
+        <w:rPr>
+          <w:rFonts w:eastAsia="Songti SC" w:cs="Arial Unicode MS" w:ascii="Georgia" w:hAnsi="Georgia"/>
+          <w:b w:val="false"/>
+          <w:bCs w:val="false"/>
+          <w:i w:val="false"/>
+          <w:iCs w:val="false"/>
+          <w:color w:val="auto"/>
+          <w:kern w:val="2"/>
+          <w:sz w:val="18"/>
+          <w:szCs w:val="18"/>
+          <w:u w:val="none"/>
+          <w:lang w:val="en-US" w:eastAsia="zh-CN" w:bidi="hi-IN"/>
+        </w:rPr>
+        <w:t>catch</w:t>
+      </w:r>
+      <w:r>
+        <w:rPr>
+          <w:rFonts w:eastAsia="Songti SC" w:cs="Arial Unicode MS" w:ascii="Georgia" w:hAnsi="Georgia"/>
+          <w:b w:val="false"/>
+          <w:bCs w:val="false"/>
+          <w:i/>
+          <w:iCs/>
+          <w:color w:val="auto"/>
+          <w:kern w:val="2"/>
+          <w:sz w:val="18"/>
+          <w:szCs w:val="18"/>
+          <w:u w:val="none"/>
+          <w:lang w:val="en-US" w:eastAsia="zh-CN" w:bidi="hi-IN"/>
+        </w:rPr>
+        <w:t xml:space="preserve"> </w:t>
+      </w:r>
+      <w:r>
+        <w:rPr>
+          <w:rFonts w:eastAsia="Songti SC" w:cs="Arial Unicode MS" w:ascii="Georgia" w:hAnsi="Georgia"/>
+          <w:b w:val="false"/>
+          <w:bCs w:val="false"/>
+          <w:i w:val="false"/>
+          <w:iCs w:val="false"/>
+          <w:color w:val="auto"/>
+          <w:kern w:val="2"/>
+          <w:sz w:val="18"/>
+          <w:szCs w:val="18"/>
+          <w:u w:val="none"/>
+          <w:lang w:val="en-US" w:eastAsia="zh-CN" w:bidi="hi-IN"/>
+        </w:rPr>
+        <w:t>exception</w:t>
+      </w:r>
+    </w:p>
+    <w:p>
+      <w:pPr>
+        <w:pStyle w:val="Normal"/>
+        <w:rPr>
+          <w:sz w:val="18"/>
+          <w:szCs w:val="18"/>
+        </w:rPr>
+      </w:pPr>
+      <w:r>
+        <w:rPr>
+          <w:rFonts w:eastAsia="Songti SC" w:cs="Arial Unicode MS" w:ascii="Georgia" w:hAnsi="Georgia"/>
+          <w:b w:val="false"/>
+          <w:bCs w:val="false"/>
+          <w:i w:val="false"/>
+          <w:iCs w:val="false"/>
+          <w:color w:val="auto"/>
+          <w:kern w:val="2"/>
+          <w:sz w:val="18"/>
+          <w:szCs w:val="18"/>
+          <w:u w:val="none"/>
+          <w:lang w:val="en-US" w:eastAsia="zh-CN" w:bidi="hi-IN"/>
+        </w:rPr>
+        <w:tab/>
+      </w:r>
+      <w:r>
+        <w:rPr>
+          <w:rFonts w:eastAsia="Songti SC" w:cs="Arial Unicode MS" w:ascii="Georgia" w:hAnsi="Georgia"/>
+          <w:b w:val="false"/>
+          <w:bCs w:val="false"/>
+          <w:i/>
+          <w:iCs/>
+          <w:color w:val="auto"/>
+          <w:kern w:val="2"/>
+          <w:sz w:val="18"/>
+          <w:szCs w:val="18"/>
+          <w:u w:val="none"/>
+          <w:lang w:val="en-US" w:eastAsia="zh-CN" w:bidi="hi-IN"/>
+        </w:rPr>
+        <w:t xml:space="preserve">fn </w:t>
+      </w:r>
+      <w:r>
+        <w:rPr>
+          <w:rFonts w:eastAsia="Songti SC" w:cs="Arial Unicode MS" w:ascii="Georgia" w:hAnsi="Georgia"/>
+          <w:b w:val="false"/>
+          <w:bCs w:val="false"/>
+          <w:i w:val="false"/>
+          <w:iCs w:val="false"/>
+          <w:color w:val="auto"/>
+          <w:kern w:val="2"/>
+          <w:sz w:val="18"/>
+          <w:szCs w:val="18"/>
+          <w:u w:val="none"/>
+          <w:lang w:val="en-US" w:eastAsia="zh-CN" w:bidi="hi-IN"/>
+        </w:rPr>
+        <w:t xml:space="preserve"> - </w:t>
+      </w:r>
+      <w:r>
+        <w:rPr>
+          <w:rFonts w:ascii="Andale Mono" w:hAnsi="Andale Mono"/>
+          <w:b w:val="false"/>
+          <w:bCs w:val="false"/>
+          <w:i w:val="false"/>
+          <w:iCs w:val="false"/>
+          <w:sz w:val="16"/>
+          <w:szCs w:val="16"/>
+        </w:rPr>
+        <w:t>(:lambda (</w:t>
+      </w:r>
+      <w:r>
+        <w:rPr>
+          <w:rFonts w:ascii="Andale Mono" w:hAnsi="Andale Mono"/>
+          <w:b w:val="false"/>
+          <w:bCs w:val="false"/>
+          <w:i/>
+          <w:iCs/>
+          <w:sz w:val="16"/>
+          <w:szCs w:val="16"/>
+        </w:rPr>
+        <w:t>obj</w:t>
+      </w:r>
+      <w:r>
+        <w:rPr>
+          <w:rFonts w:ascii="Andale Mono" w:hAnsi="Andale Mono"/>
+          <w:b/>
+          <w:bCs/>
+          <w:i w:val="false"/>
+          <w:iCs w:val="false"/>
+          <w:sz w:val="16"/>
+          <w:szCs w:val="16"/>
+        </w:rPr>
+        <w:t xml:space="preserve"> </w:t>
+      </w:r>
+      <w:r>
+        <w:rPr>
+          <w:rFonts w:ascii="Andale Mono" w:hAnsi="Andale Mono"/>
+          <w:b w:val="false"/>
+          <w:bCs w:val="false"/>
+          <w:i/>
+          <w:iCs/>
+          <w:sz w:val="16"/>
+          <w:szCs w:val="16"/>
+        </w:rPr>
+        <w:t>cond src</w:t>
+      </w:r>
+      <w:r>
+        <w:rPr>
+          <w:rFonts w:ascii="Andale Mono" w:hAnsi="Andale Mono"/>
+          <w:b w:val="false"/>
+          <w:bCs w:val="false"/>
+          <w:i w:val="false"/>
+          <w:iCs w:val="false"/>
+          <w:sz w:val="16"/>
+          <w:szCs w:val="16"/>
+        </w:rPr>
+        <w:t xml:space="preserve">) </w:t>
+      </w:r>
+      <w:r>
+        <w:rPr>
+          <w:rFonts w:ascii="Andale Mono" w:hAnsi="Andale Mono"/>
+          <w:b/>
+          <w:bCs/>
+          <w:i/>
+          <w:iCs/>
+          <w:sz w:val="16"/>
+          <w:szCs w:val="16"/>
+        </w:rPr>
+        <w:t xml:space="preserve">. </w:t>
+      </w:r>
+      <w:r>
+        <w:rPr>
+          <w:rFonts w:ascii="Andale Mono" w:hAnsi="Andale Mono"/>
+          <w:b w:val="false"/>
+          <w:bCs w:val="false"/>
+          <w:i/>
+          <w:iCs/>
+          <w:sz w:val="16"/>
+          <w:szCs w:val="16"/>
+        </w:rPr>
+        <w:t>body</w:t>
+      </w:r>
+      <w:r>
+        <w:rPr>
+          <w:rFonts w:ascii="Andale Mono" w:hAnsi="Andale Mono"/>
+          <w:b w:val="false"/>
+          <w:bCs w:val="false"/>
+          <w:i w:val="false"/>
+          <w:iCs w:val="false"/>
+          <w:sz w:val="16"/>
+          <w:szCs w:val="16"/>
+        </w:rPr>
+        <w:t>)</w:t>
+      </w:r>
+    </w:p>
+    <w:p>
+      <w:pPr>
+        <w:pStyle w:val="Normal"/>
+        <w:rPr>
+          <w:sz w:val="18"/>
+          <w:szCs w:val="18"/>
+        </w:rPr>
+      </w:pPr>
+      <w:r>
+        <w:rPr>
+          <w:rFonts w:eastAsia="Songti SC" w:cs="Arial Unicode MS" w:ascii="Georgia" w:hAnsi="Georgia"/>
+          <w:b w:val="false"/>
+          <w:bCs w:val="false"/>
+          <w:i/>
+          <w:iCs/>
+          <w:color w:val="auto"/>
+          <w:kern w:val="2"/>
+          <w:sz w:val="18"/>
+          <w:szCs w:val="18"/>
+          <w:u w:val="none"/>
+          <w:lang w:val="en-US" w:eastAsia="zh-CN" w:bidi="hi-IN"/>
+        </w:rPr>
+        <w:tab/>
+        <w:t>fn’</w:t>
+      </w:r>
+      <w:r>
+        <w:rPr>
+          <w:rFonts w:eastAsia="Songti SC" w:cs="Arial Unicode MS" w:ascii="Georgia" w:hAnsi="Georgia"/>
+          <w:b w:val="false"/>
+          <w:bCs w:val="false"/>
+          <w:i w:val="false"/>
+          <w:iCs w:val="false"/>
+          <w:color w:val="auto"/>
+          <w:kern w:val="2"/>
+          <w:sz w:val="18"/>
+          <w:szCs w:val="18"/>
+          <w:u w:val="none"/>
+          <w:lang w:val="en-US" w:eastAsia="zh-CN" w:bidi="hi-IN"/>
+        </w:rPr>
+        <w:t xml:space="preserve"> - </w:t>
+      </w:r>
+      <w:r>
+        <w:rPr>
+          <w:rFonts w:ascii="Andale Mono" w:hAnsi="Andale Mono"/>
+          <w:b w:val="false"/>
+          <w:bCs w:val="false"/>
+          <w:i w:val="false"/>
+          <w:iCs w:val="false"/>
+          <w:sz w:val="16"/>
+          <w:szCs w:val="16"/>
+        </w:rPr>
+        <w:t xml:space="preserve">(:lambda () </w:t>
+      </w:r>
+      <w:r>
+        <w:rPr>
+          <w:rFonts w:ascii="Andale Mono" w:hAnsi="Andale Mono"/>
+          <w:b/>
+          <w:bCs/>
+          <w:i w:val="false"/>
+          <w:iCs w:val="false"/>
+          <w:sz w:val="16"/>
+          <w:szCs w:val="16"/>
+        </w:rPr>
+        <w:t>.</w:t>
+      </w:r>
+      <w:r>
+        <w:rPr>
+          <w:rFonts w:ascii="Andale Mono" w:hAnsi="Andale Mono"/>
+          <w:b w:val="false"/>
+          <w:bCs w:val="false"/>
+          <w:i w:val="false"/>
+          <w:iCs w:val="false"/>
+          <w:sz w:val="16"/>
+          <w:szCs w:val="16"/>
+        </w:rPr>
+        <w:t xml:space="preserve"> </w:t>
+      </w:r>
+      <w:r>
+        <w:rPr>
+          <w:rFonts w:ascii="Andale Mono" w:hAnsi="Andale Mono"/>
+          <w:b w:val="false"/>
+          <w:bCs w:val="false"/>
+          <w:i/>
+          <w:iCs/>
+          <w:sz w:val="16"/>
+          <w:szCs w:val="16"/>
+        </w:rPr>
+        <w:t>body</w:t>
+      </w:r>
+      <w:r>
+        <w:rPr>
+          <w:rFonts w:ascii="Andale Mono" w:hAnsi="Andale Mono"/>
+          <w:b w:val="false"/>
+          <w:bCs w:val="false"/>
+          <w:i w:val="false"/>
+          <w:iCs w:val="false"/>
+          <w:sz w:val="16"/>
+          <w:szCs w:val="16"/>
+        </w:rPr>
+        <w:t>)</w:t>
+      </w:r>
+    </w:p>
+    <w:p>
+      <w:pPr>
+        <w:pStyle w:val="Normal"/>
+        <w:rPr>
+          <w:rFonts w:ascii="Courier New" w:hAnsi="Courier New"/>
+          <w:i/>
+          <w:i/>
+          <w:iCs/>
+          <w:sz w:val="16"/>
+          <w:szCs w:val="16"/>
+        </w:rPr>
+      </w:pPr>
+      <w:r>
+        <w:rPr>
+          <w:rFonts w:ascii="Courier New" w:hAnsi="Courier New"/>
+          <w:i/>
+          <w:iCs/>
+          <w:sz w:val="16"/>
+          <w:szCs w:val="16"/>
+        </w:rPr>
+      </w:r>
+    </w:p>
+    <w:p>
+      <w:pPr>
+        <w:pStyle w:val="Normal"/>
+        <w:rPr>
+          <w:sz w:val="18"/>
+          <w:szCs w:val="18"/>
+        </w:rPr>
+      </w:pPr>
+      <w:r>
+        <w:rPr>
+          <w:rFonts w:eastAsia="Songti SC" w:cs="Arial Unicode MS" w:ascii="Georgia" w:hAnsi="Georgia"/>
+          <w:b/>
+          <w:bCs/>
+          <w:i w:val="false"/>
+          <w:iCs w:val="false"/>
+          <w:color w:val="auto"/>
+          <w:kern w:val="2"/>
+          <w:sz w:val="18"/>
+          <w:szCs w:val="18"/>
+          <w:u w:val="none"/>
+          <w:lang w:val="en-US" w:eastAsia="zh-CN" w:bidi="hi-IN"/>
+        </w:rPr>
+        <w:t xml:space="preserve"> </w:t>
+      </w:r>
+      <w:r>
+        <w:rPr>
+          <w:rFonts w:eastAsia="Songti SC" w:cs="Arial Unicode MS" w:ascii="Georgia" w:hAnsi="Georgia"/>
+          <w:b/>
+          <w:bCs/>
+          <w:i w:val="false"/>
+          <w:iCs w:val="false"/>
+          <w:color w:val="auto"/>
+          <w:kern w:val="2"/>
+          <w:sz w:val="18"/>
+          <w:szCs w:val="18"/>
+          <w:u w:val="none"/>
+          <w:lang w:val="en-US" w:eastAsia="zh-CN" w:bidi="hi-IN"/>
+        </w:rPr>
+        <w:t>raise</w:t>
+      </w:r>
+      <w:r>
+        <w:rPr>
+          <w:rFonts w:eastAsia="Songti SC" w:cs="Arial Unicode MS" w:ascii="Georgia" w:hAnsi="Georgia"/>
+          <w:b w:val="false"/>
+          <w:bCs w:val="false"/>
+          <w:i w:val="false"/>
+          <w:iCs/>
+          <w:color w:val="auto"/>
+          <w:kern w:val="2"/>
+          <w:sz w:val="18"/>
+          <w:szCs w:val="18"/>
+          <w:u w:val="none"/>
+          <w:lang w:val="en-US" w:eastAsia="zh-CN" w:bidi="hi-IN"/>
+        </w:rPr>
+        <w:t xml:space="preserve"> </w:t>
+      </w:r>
+      <w:r>
+        <w:rPr>
+          <w:rFonts w:eastAsia="Songti SC" w:cs="Arial Unicode MS" w:ascii="Georgia" w:hAnsi="Georgia"/>
+          <w:b w:val="false"/>
+          <w:bCs w:val="false"/>
+          <w:i/>
+          <w:iCs/>
+          <w:color w:val="auto"/>
+          <w:kern w:val="2"/>
+          <w:sz w:val="18"/>
+          <w:szCs w:val="18"/>
+          <w:u w:val="none"/>
+          <w:lang w:val="en-US" w:eastAsia="zh-CN" w:bidi="hi-IN"/>
+        </w:rPr>
+        <w:t>T</w:t>
+      </w:r>
+      <w:r>
+        <w:rPr>
+          <w:rFonts w:eastAsia="Songti SC" w:cs="Arial Unicode MS" w:ascii="Georgia" w:hAnsi="Georgia"/>
+          <w:b w:val="false"/>
+          <w:bCs w:val="false"/>
+          <w:i w:val="false"/>
+          <w:iCs/>
+          <w:color w:val="auto"/>
+          <w:kern w:val="2"/>
+          <w:sz w:val="18"/>
+          <w:szCs w:val="18"/>
+          <w:u w:val="none"/>
+          <w:lang w:val="en-US" w:eastAsia="zh-CN" w:bidi="hi-IN"/>
+        </w:rPr>
+        <w:t xml:space="preserve"> </w:t>
+      </w:r>
+      <w:r>
+        <w:rPr>
+          <w:rFonts w:eastAsia="Songti SC" w:cs="Arial Unicode MS" w:ascii="Georgia" w:hAnsi="Georgia"/>
+          <w:b w:val="false"/>
+          <w:bCs w:val="false"/>
+          <w:i/>
+          <w:iCs/>
+          <w:color w:val="auto"/>
+          <w:kern w:val="2"/>
+          <w:sz w:val="18"/>
+          <w:szCs w:val="18"/>
+          <w:u w:val="none"/>
+          <w:lang w:val="en-US" w:eastAsia="zh-CN" w:bidi="hi-IN"/>
+        </w:rPr>
+        <w:t>keyword</w:t>
+        <w:tab/>
+        <w:tab/>
+      </w:r>
+      <w:r>
+        <w:rPr>
+          <w:rFonts w:eastAsia="Songti SC" w:cs="Arial Unicode MS" w:ascii="Georgia" w:hAnsi="Georgia"/>
+          <w:b w:val="false"/>
+          <w:bCs w:val="false"/>
+          <w:i w:val="false"/>
+          <w:iCs w:val="false"/>
+          <w:color w:val="auto"/>
+          <w:kern w:val="2"/>
+          <w:sz w:val="18"/>
+          <w:szCs w:val="18"/>
+          <w:u w:val="none"/>
+          <w:lang w:val="en-US" w:eastAsia="zh-CN" w:bidi="hi-IN"/>
+        </w:rPr>
+        <w:t>raise exception with</w:t>
+      </w:r>
+    </w:p>
+    <w:p>
+      <w:pPr>
+        <w:pStyle w:val="Normal"/>
+        <w:rPr>
+          <w:sz w:val="18"/>
+          <w:szCs w:val="18"/>
+        </w:rPr>
+      </w:pPr>
+      <w:r>
+        <w:rPr>
+          <w:rFonts w:eastAsia="Songti SC" w:cs="Arial Unicode MS" w:ascii="Georgia" w:hAnsi="Georgia"/>
+          <w:b w:val="false"/>
+          <w:bCs w:val="false"/>
+          <w:i w:val="false"/>
+          <w:iCs w:val="false"/>
+          <w:color w:val="auto"/>
+          <w:kern w:val="2"/>
+          <w:sz w:val="18"/>
+          <w:szCs w:val="18"/>
+          <w:u w:val="none"/>
+          <w:lang w:val="en-US" w:eastAsia="zh-CN" w:bidi="hi-IN"/>
+        </w:rPr>
+        <w:tab/>
+        <w:t xml:space="preserve"> </w:t>
+      </w:r>
+      <w:r>
+        <w:rPr>
+          <w:rFonts w:eastAsia="Songti SC" w:cs="Arial Unicode MS" w:ascii="Georgia" w:hAnsi="Georgia"/>
+          <w:b w:val="false"/>
+          <w:bCs w:val="false"/>
+          <w:i/>
+          <w:iCs/>
+          <w:color w:val="auto"/>
+          <w:kern w:val="2"/>
+          <w:sz w:val="18"/>
+          <w:szCs w:val="18"/>
+          <w:u w:val="none"/>
+          <w:lang w:val="en-US" w:eastAsia="zh-CN" w:bidi="hi-IN"/>
+        </w:rPr>
+        <w:t>condition</w:t>
+      </w:r>
+      <w:r>
+        <w:rPr>
+          <w:rFonts w:eastAsia="Songti SC" w:cs="Arial Unicode MS" w:ascii="Georgia" w:hAnsi="Georgia"/>
+          <w:b w:val="false"/>
+          <w:bCs w:val="false"/>
+          <w:i w:val="false"/>
+          <w:iCs w:val="false"/>
+          <w:color w:val="auto"/>
+          <w:kern w:val="2"/>
+          <w:sz w:val="18"/>
+          <w:szCs w:val="18"/>
+          <w:u w:val="none"/>
+          <w:lang w:val="en-US" w:eastAsia="zh-CN" w:bidi="hi-IN"/>
+        </w:rPr>
+        <w:t>:</w:t>
+      </w:r>
+    </w:p>
+    <w:p>
+      <w:pPr>
+        <w:pStyle w:val="Normal"/>
+        <w:rPr>
+          <w:sz w:val="12"/>
+          <w:szCs w:val="12"/>
+        </w:rPr>
+      </w:pPr>
+      <w:r>
+        <w:rPr>
+          <w:sz w:val="12"/>
+          <w:szCs w:val="12"/>
+        </w:rPr>
+      </w:r>
+    </w:p>
+    <w:p>
+      <w:pPr>
+        <w:pStyle w:val="Normal"/>
+        <w:rPr>
+          <w:sz w:val="18"/>
+          <w:szCs w:val="18"/>
+        </w:rPr>
+      </w:pPr>
+      <w:r>
+        <w:rPr>
+          <w:rFonts w:ascii="Georgia" w:hAnsi="Georgia"/>
+          <w:sz w:val="18"/>
+          <w:szCs w:val="18"/>
+        </w:rPr>
+        <w:t xml:space="preserve"> </w:t>
+      </w:r>
+      <w:r>
+        <w:rPr>
+          <w:rFonts w:ascii="Georgia" w:hAnsi="Georgia"/>
+          <w:sz w:val="18"/>
+          <w:szCs w:val="18"/>
+        </w:rPr>
+        <w:tab/>
+      </w:r>
+      <w:r>
+        <w:rPr>
+          <w:rFonts w:ascii="Andale Mono" w:hAnsi="Andale Mono"/>
+          <w:b w:val="false"/>
+          <w:bCs w:val="false"/>
+          <w:sz w:val="16"/>
+          <w:szCs w:val="16"/>
+        </w:rPr>
+        <w:t>:arity</w:t>
+        <w:tab/>
+        <w:t>:eof</w:t>
+        <w:tab/>
+        <w:t>:open</w:t>
+        <w:tab/>
+        <w:t>:read</w:t>
+      </w:r>
+    </w:p>
+    <w:p>
+      <w:pPr>
+        <w:pStyle w:val="Normal"/>
+        <w:rPr>
+          <w:rFonts w:ascii="Andale Mono" w:hAnsi="Andale Mono"/>
+          <w:b w:val="false"/>
+          <w:bCs w:val="false"/>
+          <w:sz w:val="16"/>
+          <w:szCs w:val="16"/>
+        </w:rPr>
+      </w:pPr>
+      <w:r>
+        <w:rPr>
+          <w:rFonts w:ascii="Andale Mono" w:hAnsi="Andale Mono"/>
+          <w:b w:val="false"/>
+          <w:bCs w:val="false"/>
+          <w:sz w:val="16"/>
+          <w:szCs w:val="16"/>
+        </w:rPr>
+        <w:tab/>
+        <w:t>:write</w:t>
+        <w:tab/>
+        <w:t>:error</w:t>
+        <w:tab/>
+        <w:t>:syntax</w:t>
+        <w:tab/>
+        <w:t>:type</w:t>
+      </w:r>
+    </w:p>
+    <w:p>
+      <w:pPr>
+        <w:pStyle w:val="Normal"/>
+        <w:rPr>
+          <w:rFonts w:ascii="Andale Mono" w:hAnsi="Andale Mono"/>
+          <w:b w:val="false"/>
+          <w:bCs w:val="false"/>
+          <w:sz w:val="16"/>
+          <w:szCs w:val="16"/>
+        </w:rPr>
+      </w:pPr>
+      <w:r>
+        <w:rPr>
+          <w:rFonts w:ascii="Andale Mono" w:hAnsi="Andale Mono"/>
+          <w:b w:val="false"/>
+          <w:bCs w:val="false"/>
+          <w:sz w:val="16"/>
+          <w:szCs w:val="16"/>
+        </w:rPr>
+        <w:tab/>
+        <w:t>:div0</w:t>
+        <w:tab/>
+        <w:t>:stream</w:t>
+        <w:tab/>
+        <w:t>:range</w:t>
+        <w:tab/>
+        <w:t>:except</w:t>
+      </w:r>
+    </w:p>
+    <w:p>
+      <w:pPr>
+        <w:pStyle w:val="Normal"/>
+        <w:rPr>
+          <w:rFonts w:ascii="Andale Mono" w:hAnsi="Andale Mono"/>
+          <w:b w:val="false"/>
+          <w:bCs w:val="false"/>
+          <w:sz w:val="16"/>
+          <w:szCs w:val="16"/>
+        </w:rPr>
+      </w:pPr>
+      <w:r>
+        <w:rPr>
+          <w:rFonts w:ascii="Andale Mono" w:hAnsi="Andale Mono"/>
+          <w:b w:val="false"/>
+          <w:bCs w:val="false"/>
+          <w:sz w:val="16"/>
+          <w:szCs w:val="16"/>
+        </w:rPr>
+        <w:tab/>
+        <w:t>:ns</w:t>
+        <w:tab/>
+        <w:t>:over</w:t>
+        <w:tab/>
+        <w:t>:under</w:t>
+        <w:tab/>
+        <w:t xml:space="preserve">:unbound </w:t>
+      </w:r>
+    </w:p>
+    <w:p>
+      <w:pPr>
+        <w:pStyle w:val="Normal"/>
+        <w:rPr>
+          <w:rFonts w:ascii="Andale Mono" w:hAnsi="Andale Mono"/>
+          <w:b w:val="false"/>
+          <w:bCs w:val="false"/>
+          <w:sz w:val="16"/>
+          <w:szCs w:val="16"/>
+        </w:rPr>
+      </w:pPr>
+      <w:r>
+        <w:rPr>
+          <w:rFonts w:ascii="Andale Mono" w:hAnsi="Andale Mono"/>
+          <w:b w:val="false"/>
+          <w:bCs w:val="false"/>
+          <w:sz w:val="16"/>
+          <w:szCs w:val="16"/>
+        </w:rPr>
+      </w:r>
+    </w:p>
+    <w:p>
+      <w:pPr>
+        <w:pStyle w:val="Normal"/>
+        <w:rPr>
+          <w:rFonts w:ascii="Georgia" w:hAnsi="Georgia"/>
           <w:sz w:val="20"/>
           <w:szCs w:val="20"/>
         </w:rPr>
@@ -11687,812 +12496,31 @@
       <w:r>
         <w:rPr>
           <w:rFonts w:ascii="Georgia" w:hAnsi="Georgia"/>
+          <w:b w:val="false"/>
+          <w:bCs/>
+          <w:i w:val="false"/>
+          <w:iCs/>
           <w:sz w:val="20"/>
           <w:szCs w:val="20"/>
-        </w:rPr>
-      </w:r>
-    </w:p>
-    <w:p>
-      <w:pPr>
-        <w:pStyle w:val="Normal"/>
-        <w:rPr>
-          <w:sz w:val="18"/>
-          <w:szCs w:val="18"/>
-        </w:rPr>
-      </w:pPr>
-      <w:r>
-        <w:rPr>
-          <w:rFonts w:eastAsia="Songti SC" w:cs="Arial Unicode MS" w:ascii="Georgia" w:hAnsi="Georgia"/>
-          <w:b/>
-          <w:bCs/>
-          <w:i w:val="false"/>
-          <w:iCs w:val="false"/>
-          <w:color w:val="auto"/>
-          <w:kern w:val="2"/>
-          <w:sz w:val="18"/>
-          <w:szCs w:val="18"/>
-          <w:u w:val="none"/>
-          <w:lang w:val="en-US" w:eastAsia="zh-CN" w:bidi="hi-IN"/>
-        </w:rPr>
-        <w:t xml:space="preserve"> </w:t>
-      </w:r>
-      <w:r>
-        <w:rPr>
-          <w:rFonts w:eastAsia="Songti SC" w:cs="Arial Unicode MS" w:ascii="Georgia" w:hAnsi="Georgia"/>
-          <w:b/>
-          <w:bCs/>
-          <w:i w:val="false"/>
-          <w:iCs w:val="false"/>
-          <w:color w:val="auto"/>
-          <w:kern w:val="2"/>
-          <w:sz w:val="18"/>
-          <w:szCs w:val="18"/>
-          <w:u w:val="none"/>
-          <w:lang w:val="en-US" w:eastAsia="zh-CN" w:bidi="hi-IN"/>
-        </w:rPr>
-        <w:t>with-ex</w:t>
-      </w:r>
-      <w:r>
-        <w:rPr>
-          <w:rFonts w:eastAsia="Songti SC" w:cs="Arial Unicode MS" w:ascii="Georgia" w:hAnsi="Georgia"/>
-          <w:b w:val="false"/>
-          <w:bCs w:val="false"/>
-          <w:i w:val="false"/>
-          <w:iCs/>
-          <w:color w:val="auto"/>
-          <w:kern w:val="2"/>
-          <w:sz w:val="18"/>
-          <w:szCs w:val="18"/>
-          <w:u w:val="none"/>
-          <w:lang w:val="en-US" w:eastAsia="zh-CN" w:bidi="hi-IN"/>
-        </w:rPr>
-        <w:t xml:space="preserve"> </w:t>
-      </w:r>
-      <w:r>
-        <w:rPr>
-          <w:rFonts w:eastAsia="Songti SC" w:cs="Arial Unicode MS" w:ascii="Georgia" w:hAnsi="Georgia"/>
-          <w:b w:val="false"/>
-          <w:bCs w:val="false"/>
-          <w:i/>
-          <w:iCs/>
-          <w:color w:val="auto"/>
-          <w:kern w:val="2"/>
-          <w:sz w:val="18"/>
-          <w:szCs w:val="18"/>
-          <w:u w:val="none"/>
-          <w:lang w:val="en-US" w:eastAsia="zh-CN" w:bidi="hi-IN"/>
-        </w:rPr>
-        <w:t>fn fn’</w:t>
-      </w:r>
-      <w:r>
-        <w:rPr>
-          <w:rFonts w:eastAsia="Songti SC" w:cs="Arial Unicode MS" w:ascii="Georgia" w:hAnsi="Georgia"/>
-          <w:b w:val="false"/>
-          <w:bCs w:val="false"/>
-          <w:i w:val="false"/>
-          <w:iCs w:val="false"/>
-          <w:color w:val="auto"/>
-          <w:kern w:val="2"/>
-          <w:sz w:val="18"/>
-          <w:szCs w:val="18"/>
-          <w:u w:val="none"/>
-          <w:lang w:val="en-US" w:eastAsia="zh-CN" w:bidi="hi-IN"/>
-        </w:rPr>
-        <w:t xml:space="preserve"> </w:t>
-        <w:tab/>
-      </w:r>
-      <w:r>
-        <w:rPr>
-          <w:rFonts w:eastAsia="Songti SC" w:cs="Arial Unicode MS" w:ascii="Georgia" w:hAnsi="Georgia"/>
-          <w:b w:val="false"/>
-          <w:bCs w:val="false"/>
-          <w:i/>
-          <w:iCs/>
-          <w:color w:val="auto"/>
-          <w:kern w:val="2"/>
-          <w:sz w:val="18"/>
-          <w:szCs w:val="18"/>
-          <w:u w:val="none"/>
-          <w:lang w:val="en-US" w:eastAsia="zh-CN" w:bidi="hi-IN"/>
-        </w:rPr>
-        <w:t>T</w:t>
-      </w:r>
-      <w:r>
-        <w:rPr>
-          <w:rFonts w:eastAsia="Songti SC" w:cs="Arial Unicode MS" w:ascii="Georgia" w:hAnsi="Georgia"/>
-          <w:b/>
-          <w:bCs/>
-          <w:i/>
-          <w:iCs/>
-          <w:color w:val="auto"/>
-          <w:kern w:val="2"/>
-          <w:sz w:val="18"/>
-          <w:szCs w:val="18"/>
-          <w:u w:val="none"/>
-          <w:lang w:val="en-US" w:eastAsia="zh-CN" w:bidi="hi-IN"/>
-        </w:rPr>
-        <w:tab/>
-      </w:r>
-      <w:r>
-        <w:rPr>
-          <w:rFonts w:eastAsia="Songti SC" w:cs="Arial Unicode MS" w:ascii="Georgia" w:hAnsi="Georgia"/>
-          <w:b w:val="false"/>
-          <w:bCs w:val="false"/>
-          <w:i w:val="false"/>
-          <w:iCs w:val="false"/>
-          <w:color w:val="auto"/>
-          <w:kern w:val="2"/>
-          <w:sz w:val="18"/>
-          <w:szCs w:val="18"/>
-          <w:u w:val="none"/>
-          <w:lang w:val="en-US" w:eastAsia="zh-CN" w:bidi="hi-IN"/>
-        </w:rPr>
-        <w:t>catch</w:t>
-      </w:r>
-      <w:r>
-        <w:rPr>
-          <w:rFonts w:eastAsia="Songti SC" w:cs="Arial Unicode MS" w:ascii="Georgia" w:hAnsi="Georgia"/>
-          <w:b w:val="false"/>
-          <w:bCs w:val="false"/>
-          <w:i/>
-          <w:iCs/>
-          <w:color w:val="auto"/>
-          <w:kern w:val="2"/>
-          <w:sz w:val="18"/>
-          <w:szCs w:val="18"/>
-          <w:u w:val="none"/>
-          <w:lang w:val="en-US" w:eastAsia="zh-CN" w:bidi="hi-IN"/>
-        </w:rPr>
-        <w:t xml:space="preserve"> </w:t>
-      </w:r>
-      <w:r>
-        <w:rPr>
-          <w:rFonts w:eastAsia="Songti SC" w:cs="Arial Unicode MS" w:ascii="Georgia" w:hAnsi="Georgia"/>
-          <w:b w:val="false"/>
-          <w:bCs w:val="false"/>
-          <w:i w:val="false"/>
-          <w:iCs w:val="false"/>
-          <w:color w:val="auto"/>
-          <w:kern w:val="2"/>
-          <w:sz w:val="18"/>
-          <w:szCs w:val="18"/>
-          <w:u w:val="none"/>
-          <w:lang w:val="en-US" w:eastAsia="zh-CN" w:bidi="hi-IN"/>
-        </w:rPr>
-        <w:t>exception</w:t>
-      </w:r>
-    </w:p>
-    <w:p>
-      <w:pPr>
-        <w:pStyle w:val="Normal"/>
-        <w:rPr>
-          <w:sz w:val="18"/>
-          <w:szCs w:val="18"/>
-        </w:rPr>
-      </w:pPr>
-      <w:r>
-        <w:rPr>
-          <w:rFonts w:eastAsia="Songti SC" w:cs="Arial Unicode MS" w:ascii="Georgia" w:hAnsi="Georgia"/>
-          <w:b w:val="false"/>
-          <w:bCs w:val="false"/>
-          <w:i w:val="false"/>
-          <w:iCs w:val="false"/>
-          <w:color w:val="auto"/>
-          <w:kern w:val="2"/>
-          <w:sz w:val="18"/>
-          <w:szCs w:val="18"/>
-          <w:u w:val="none"/>
-          <w:lang w:val="en-US" w:eastAsia="zh-CN" w:bidi="hi-IN"/>
-        </w:rPr>
-        <w:tab/>
-      </w:r>
-      <w:r>
-        <w:rPr>
-          <w:rFonts w:eastAsia="Songti SC" w:cs="Arial Unicode MS" w:ascii="Georgia" w:hAnsi="Georgia"/>
-          <w:b w:val="false"/>
-          <w:bCs w:val="false"/>
-          <w:i/>
-          <w:iCs/>
-          <w:color w:val="auto"/>
-          <w:kern w:val="2"/>
-          <w:sz w:val="18"/>
-          <w:szCs w:val="18"/>
-          <w:u w:val="none"/>
-          <w:lang w:val="en-US" w:eastAsia="zh-CN" w:bidi="hi-IN"/>
-        </w:rPr>
-        <w:t xml:space="preserve">fn </w:t>
-      </w:r>
-      <w:r>
-        <w:rPr>
-          <w:rFonts w:eastAsia="Songti SC" w:cs="Arial Unicode MS" w:ascii="Georgia" w:hAnsi="Georgia"/>
-          <w:b w:val="false"/>
-          <w:bCs w:val="false"/>
-          <w:i w:val="false"/>
-          <w:iCs w:val="false"/>
-          <w:color w:val="auto"/>
-          <w:kern w:val="2"/>
-          <w:sz w:val="18"/>
-          <w:szCs w:val="18"/>
-          <w:u w:val="none"/>
-          <w:lang w:val="en-US" w:eastAsia="zh-CN" w:bidi="hi-IN"/>
-        </w:rPr>
-        <w:t xml:space="preserve"> - </w:t>
-      </w:r>
-      <w:r>
-        <w:rPr>
-          <w:rFonts w:ascii="Andale Mono" w:hAnsi="Andale Mono"/>
-          <w:b w:val="false"/>
-          <w:bCs w:val="false"/>
-          <w:i w:val="false"/>
-          <w:iCs w:val="false"/>
-          <w:sz w:val="16"/>
-          <w:szCs w:val="16"/>
-        </w:rPr>
-        <w:t>(:lambda (</w:t>
-      </w:r>
-      <w:r>
-        <w:rPr>
-          <w:rFonts w:ascii="Andale Mono" w:hAnsi="Andale Mono"/>
-          <w:b w:val="false"/>
-          <w:bCs w:val="false"/>
-          <w:i/>
-          <w:iCs/>
-          <w:sz w:val="16"/>
-          <w:szCs w:val="16"/>
-        </w:rPr>
-        <w:t>obj</w:t>
-      </w:r>
-      <w:r>
-        <w:rPr>
-          <w:rFonts w:ascii="Andale Mono" w:hAnsi="Andale Mono"/>
-          <w:b/>
-          <w:bCs/>
-          <w:i w:val="false"/>
-          <w:iCs w:val="false"/>
-          <w:sz w:val="16"/>
-          <w:szCs w:val="16"/>
-        </w:rPr>
-        <w:t xml:space="preserve"> </w:t>
-      </w:r>
-      <w:r>
-        <w:rPr>
-          <w:rFonts w:ascii="Andale Mono" w:hAnsi="Andale Mono"/>
-          <w:b w:val="false"/>
-          <w:bCs w:val="false"/>
-          <w:i/>
-          <w:iCs/>
-          <w:sz w:val="16"/>
-          <w:szCs w:val="16"/>
-        </w:rPr>
-        <w:t>cond src</w:t>
-      </w:r>
-      <w:r>
-        <w:rPr>
-          <w:rFonts w:ascii="Andale Mono" w:hAnsi="Andale Mono"/>
-          <w:b w:val="false"/>
-          <w:bCs w:val="false"/>
-          <w:i w:val="false"/>
-          <w:iCs w:val="false"/>
-          <w:sz w:val="16"/>
-          <w:szCs w:val="16"/>
-        </w:rPr>
-        <w:t xml:space="preserve">) </w:t>
-      </w:r>
-      <w:r>
-        <w:rPr>
-          <w:rFonts w:ascii="Andale Mono" w:hAnsi="Andale Mono"/>
-          <w:b/>
-          <w:bCs/>
-          <w:i/>
-          <w:iCs/>
-          <w:sz w:val="16"/>
-          <w:szCs w:val="16"/>
-        </w:rPr>
-        <w:t xml:space="preserve">. </w:t>
-      </w:r>
-      <w:r>
-        <w:rPr>
-          <w:rFonts w:ascii="Andale Mono" w:hAnsi="Andale Mono"/>
-          <w:b w:val="false"/>
-          <w:bCs w:val="false"/>
-          <w:i/>
-          <w:iCs/>
-          <w:sz w:val="16"/>
-          <w:szCs w:val="16"/>
-        </w:rPr>
-        <w:t>body</w:t>
-      </w:r>
-      <w:r>
-        <w:rPr>
-          <w:rFonts w:ascii="Andale Mono" w:hAnsi="Andale Mono"/>
-          <w:b w:val="false"/>
-          <w:bCs w:val="false"/>
-          <w:i w:val="false"/>
-          <w:iCs w:val="false"/>
-          <w:sz w:val="16"/>
-          <w:szCs w:val="16"/>
-        </w:rPr>
-        <w:t>)</w:t>
-      </w:r>
-    </w:p>
-    <w:p>
-      <w:pPr>
-        <w:pStyle w:val="Normal"/>
-        <w:rPr>
-          <w:sz w:val="18"/>
-          <w:szCs w:val="18"/>
-        </w:rPr>
-      </w:pPr>
-      <w:r>
-        <w:rPr>
-          <w:rFonts w:eastAsia="Songti SC" w:cs="Arial Unicode MS" w:ascii="Georgia" w:hAnsi="Georgia"/>
-          <w:b w:val="false"/>
-          <w:bCs w:val="false"/>
-          <w:i/>
-          <w:iCs/>
-          <w:color w:val="auto"/>
-          <w:kern w:val="2"/>
-          <w:sz w:val="18"/>
-          <w:szCs w:val="18"/>
-          <w:u w:val="none"/>
-          <w:lang w:val="en-US" w:eastAsia="zh-CN" w:bidi="hi-IN"/>
-        </w:rPr>
-        <w:tab/>
-        <w:t>fn’</w:t>
-      </w:r>
-      <w:r>
-        <w:rPr>
-          <w:rFonts w:eastAsia="Songti SC" w:cs="Arial Unicode MS" w:ascii="Georgia" w:hAnsi="Georgia"/>
-          <w:b w:val="false"/>
-          <w:bCs w:val="false"/>
-          <w:i w:val="false"/>
-          <w:iCs w:val="false"/>
-          <w:color w:val="auto"/>
-          <w:kern w:val="2"/>
-          <w:sz w:val="18"/>
-          <w:szCs w:val="18"/>
-          <w:u w:val="none"/>
-          <w:lang w:val="en-US" w:eastAsia="zh-CN" w:bidi="hi-IN"/>
-        </w:rPr>
-        <w:t xml:space="preserve"> - </w:t>
-      </w:r>
-      <w:r>
-        <w:rPr>
-          <w:rFonts w:ascii="Andale Mono" w:hAnsi="Andale Mono"/>
-          <w:b w:val="false"/>
-          <w:bCs w:val="false"/>
-          <w:i w:val="false"/>
-          <w:iCs w:val="false"/>
-          <w:sz w:val="16"/>
-          <w:szCs w:val="16"/>
-        </w:rPr>
-        <w:t xml:space="preserve">(:lambda () </w:t>
-      </w:r>
-      <w:r>
-        <w:rPr>
-          <w:rFonts w:ascii="Andale Mono" w:hAnsi="Andale Mono"/>
-          <w:b/>
-          <w:bCs/>
-          <w:i w:val="false"/>
-          <w:iCs w:val="false"/>
-          <w:sz w:val="16"/>
-          <w:szCs w:val="16"/>
-        </w:rPr>
-        <w:t>.</w:t>
-      </w:r>
-      <w:r>
-        <w:rPr>
-          <w:rFonts w:ascii="Andale Mono" w:hAnsi="Andale Mono"/>
-          <w:b w:val="false"/>
-          <w:bCs w:val="false"/>
-          <w:i w:val="false"/>
-          <w:iCs w:val="false"/>
-          <w:sz w:val="16"/>
-          <w:szCs w:val="16"/>
-        </w:rPr>
-        <w:t xml:space="preserve"> </w:t>
-      </w:r>
-      <w:r>
-        <w:rPr>
-          <w:rFonts w:ascii="Andale Mono" w:hAnsi="Andale Mono"/>
-          <w:b w:val="false"/>
-          <w:bCs w:val="false"/>
-          <w:i/>
-          <w:iCs/>
-          <w:sz w:val="16"/>
-          <w:szCs w:val="16"/>
-        </w:rPr>
-        <w:t>body</w:t>
-      </w:r>
-      <w:r>
-        <w:rPr>
-          <w:rFonts w:ascii="Andale Mono" w:hAnsi="Andale Mono"/>
-          <w:b w:val="false"/>
-          <w:bCs w:val="false"/>
-          <w:i w:val="false"/>
-          <w:iCs w:val="false"/>
-          <w:sz w:val="16"/>
-          <w:szCs w:val="16"/>
-        </w:rPr>
-        <w:t>)</w:t>
-      </w:r>
-    </w:p>
-    <w:p>
-      <w:pPr>
-        <w:pStyle w:val="Normal"/>
-        <w:rPr>
-          <w:rFonts w:ascii="Courier New" w:hAnsi="Courier New"/>
-          <w:i/>
-          <w:i/>
-          <w:iCs/>
-          <w:sz w:val="16"/>
-          <w:szCs w:val="16"/>
-        </w:rPr>
-      </w:pPr>
-      <w:r>
-        <w:rPr>
-          <w:rFonts w:ascii="Courier New" w:hAnsi="Courier New"/>
-          <w:i/>
-          <w:iCs/>
-          <w:sz w:val="16"/>
-          <w:szCs w:val="16"/>
-        </w:rPr>
-      </w:r>
-    </w:p>
-    <w:p>
-      <w:pPr>
-        <w:pStyle w:val="Normal"/>
-        <w:rPr>
-          <w:sz w:val="18"/>
-          <w:szCs w:val="18"/>
-        </w:rPr>
-      </w:pPr>
-      <w:r>
-        <w:rPr>
-          <w:rFonts w:eastAsia="Songti SC" w:cs="Arial Unicode MS" w:ascii="Georgia" w:hAnsi="Georgia"/>
-          <w:b/>
-          <w:bCs/>
-          <w:i w:val="false"/>
-          <w:iCs w:val="false"/>
-          <w:color w:val="auto"/>
-          <w:kern w:val="2"/>
-          <w:sz w:val="18"/>
-          <w:szCs w:val="18"/>
-          <w:u w:val="none"/>
-          <w:lang w:val="en-US" w:eastAsia="zh-CN" w:bidi="hi-IN"/>
-        </w:rPr>
-        <w:t xml:space="preserve"> </w:t>
-      </w:r>
-      <w:r>
-        <w:rPr>
-          <w:rFonts w:eastAsia="Songti SC" w:cs="Arial Unicode MS" w:ascii="Georgia" w:hAnsi="Georgia"/>
-          <w:b/>
-          <w:bCs/>
-          <w:i w:val="false"/>
-          <w:iCs w:val="false"/>
-          <w:color w:val="auto"/>
-          <w:kern w:val="2"/>
-          <w:sz w:val="18"/>
-          <w:szCs w:val="18"/>
-          <w:u w:val="none"/>
-          <w:lang w:val="en-US" w:eastAsia="zh-CN" w:bidi="hi-IN"/>
-        </w:rPr>
-        <w:t>raise</w:t>
-      </w:r>
-      <w:r>
-        <w:rPr>
-          <w:rFonts w:eastAsia="Songti SC" w:cs="Arial Unicode MS" w:ascii="Georgia" w:hAnsi="Georgia"/>
-          <w:b w:val="false"/>
-          <w:bCs w:val="false"/>
-          <w:i w:val="false"/>
-          <w:iCs/>
-          <w:color w:val="auto"/>
-          <w:kern w:val="2"/>
-          <w:sz w:val="18"/>
-          <w:szCs w:val="18"/>
-          <w:u w:val="none"/>
-          <w:lang w:val="en-US" w:eastAsia="zh-CN" w:bidi="hi-IN"/>
-        </w:rPr>
-        <w:t xml:space="preserve"> </w:t>
-      </w:r>
-      <w:r>
-        <w:rPr>
-          <w:rFonts w:eastAsia="Songti SC" w:cs="Arial Unicode MS" w:ascii="Georgia" w:hAnsi="Georgia"/>
-          <w:b w:val="false"/>
-          <w:bCs w:val="false"/>
-          <w:i/>
-          <w:iCs/>
-          <w:color w:val="auto"/>
-          <w:kern w:val="2"/>
-          <w:sz w:val="18"/>
-          <w:szCs w:val="18"/>
-          <w:u w:val="none"/>
-          <w:lang w:val="en-US" w:eastAsia="zh-CN" w:bidi="hi-IN"/>
-        </w:rPr>
-        <w:t>T</w:t>
-      </w:r>
-      <w:r>
-        <w:rPr>
-          <w:rFonts w:eastAsia="Songti SC" w:cs="Arial Unicode MS" w:ascii="Georgia" w:hAnsi="Georgia"/>
-          <w:b w:val="false"/>
-          <w:bCs w:val="false"/>
-          <w:i w:val="false"/>
-          <w:iCs/>
-          <w:color w:val="auto"/>
-          <w:kern w:val="2"/>
-          <w:sz w:val="18"/>
-          <w:szCs w:val="18"/>
-          <w:u w:val="none"/>
-          <w:lang w:val="en-US" w:eastAsia="zh-CN" w:bidi="hi-IN"/>
-        </w:rPr>
-        <w:t xml:space="preserve"> </w:t>
-      </w:r>
-      <w:r>
-        <w:rPr>
-          <w:rFonts w:eastAsia="Songti SC" w:cs="Arial Unicode MS" w:ascii="Georgia" w:hAnsi="Georgia"/>
-          <w:b w:val="false"/>
-          <w:bCs w:val="false"/>
-          <w:i/>
-          <w:iCs/>
-          <w:color w:val="auto"/>
-          <w:kern w:val="2"/>
-          <w:sz w:val="18"/>
-          <w:szCs w:val="18"/>
-          <w:u w:val="none"/>
-          <w:lang w:val="en-US" w:eastAsia="zh-CN" w:bidi="hi-IN"/>
-        </w:rPr>
-        <w:t>keyword</w:t>
-        <w:tab/>
-        <w:tab/>
-      </w:r>
-      <w:r>
-        <w:rPr>
-          <w:rFonts w:eastAsia="Songti SC" w:cs="Arial Unicode MS" w:ascii="Georgia" w:hAnsi="Georgia"/>
-          <w:b w:val="false"/>
-          <w:bCs w:val="false"/>
-          <w:i w:val="false"/>
-          <w:iCs w:val="false"/>
-          <w:color w:val="auto"/>
-          <w:kern w:val="2"/>
-          <w:sz w:val="18"/>
-          <w:szCs w:val="18"/>
-          <w:u w:val="none"/>
-          <w:lang w:val="en-US" w:eastAsia="zh-CN" w:bidi="hi-IN"/>
-        </w:rPr>
-        <w:t>raise exception with</w:t>
-      </w:r>
-    </w:p>
-    <w:p>
-      <w:pPr>
-        <w:pStyle w:val="Normal"/>
-        <w:rPr>
-          <w:sz w:val="18"/>
-          <w:szCs w:val="18"/>
-        </w:rPr>
-      </w:pPr>
-      <w:r>
-        <w:rPr>
-          <w:rFonts w:eastAsia="Songti SC" w:cs="Arial Unicode MS" w:ascii="Georgia" w:hAnsi="Georgia"/>
-          <w:b w:val="false"/>
-          <w:bCs w:val="false"/>
-          <w:i w:val="false"/>
-          <w:iCs w:val="false"/>
-          <w:color w:val="auto"/>
-          <w:kern w:val="2"/>
-          <w:sz w:val="18"/>
-          <w:szCs w:val="18"/>
-          <w:u w:val="none"/>
-          <w:lang w:val="en-US" w:eastAsia="zh-CN" w:bidi="hi-IN"/>
-        </w:rPr>
-        <w:tab/>
-        <w:t xml:space="preserve"> </w:t>
-      </w:r>
-      <w:r>
-        <w:rPr>
-          <w:rFonts w:eastAsia="Songti SC" w:cs="Arial Unicode MS" w:ascii="Georgia" w:hAnsi="Georgia"/>
-          <w:b w:val="false"/>
-          <w:bCs w:val="false"/>
-          <w:i/>
-          <w:iCs/>
-          <w:color w:val="auto"/>
-          <w:kern w:val="2"/>
-          <w:sz w:val="18"/>
-          <w:szCs w:val="18"/>
-          <w:u w:val="none"/>
-          <w:lang w:val="en-US" w:eastAsia="zh-CN" w:bidi="hi-IN"/>
-        </w:rPr>
-        <w:t>condition</w:t>
-      </w:r>
-      <w:r>
-        <w:rPr>
-          <w:rFonts w:eastAsia="Songti SC" w:cs="Arial Unicode MS" w:ascii="Georgia" w:hAnsi="Georgia"/>
-          <w:b w:val="false"/>
-          <w:bCs w:val="false"/>
-          <w:i w:val="false"/>
-          <w:iCs w:val="false"/>
-          <w:color w:val="auto"/>
-          <w:kern w:val="2"/>
-          <w:sz w:val="18"/>
-          <w:szCs w:val="18"/>
-          <w:u w:val="none"/>
-          <w:lang w:val="en-US" w:eastAsia="zh-CN" w:bidi="hi-IN"/>
-        </w:rPr>
-        <w:t>:</w:t>
-      </w:r>
-    </w:p>
-    <w:p>
-      <w:pPr>
-        <w:pStyle w:val="Normal"/>
-        <w:rPr>
-          <w:sz w:val="12"/>
-          <w:szCs w:val="12"/>
-        </w:rPr>
-      </w:pPr>
-      <w:r>
-        <w:rPr>
-          <w:sz w:val="12"/>
-          <w:szCs w:val="12"/>
-        </w:rPr>
-      </w:r>
-    </w:p>
-    <w:p>
-      <w:pPr>
-        <w:pStyle w:val="Normal"/>
-        <w:rPr>
-          <w:sz w:val="18"/>
-          <w:szCs w:val="18"/>
-        </w:rPr>
-      </w:pPr>
-      <w:r>
-        <w:rPr>
-          <w:rFonts w:ascii="Georgia" w:hAnsi="Georgia"/>
-          <w:sz w:val="18"/>
-          <w:szCs w:val="18"/>
-        </w:rPr>
-        <w:t xml:space="preserve"> </w:t>
-      </w:r>
-      <w:r>
-        <w:rPr>
-          <w:rFonts w:ascii="Georgia" w:hAnsi="Georgia"/>
-          <w:sz w:val="18"/>
-          <w:szCs w:val="18"/>
-        </w:rPr>
-        <w:tab/>
-      </w:r>
-      <w:r>
-        <w:rPr>
-          <w:rFonts w:ascii="Andale Mono" w:hAnsi="Andale Mono"/>
-          <w:b w:val="false"/>
-          <w:bCs w:val="false"/>
-          <w:sz w:val="16"/>
-          <w:szCs w:val="16"/>
-        </w:rPr>
-        <w:t>:arity</w:t>
-        <w:tab/>
-        <w:t>:eof</w:t>
-        <w:tab/>
-        <w:t>:open</w:t>
-        <w:tab/>
-        <w:t>:read</w:t>
-      </w:r>
-    </w:p>
-    <w:p>
-      <w:pPr>
-        <w:pStyle w:val="Normal"/>
-        <w:rPr>
-          <w:rFonts w:ascii="Andale Mono" w:hAnsi="Andale Mono"/>
-          <w:b w:val="false"/>
-          <w:bCs w:val="false"/>
-          <w:sz w:val="16"/>
-          <w:szCs w:val="16"/>
-        </w:rPr>
-      </w:pPr>
-      <w:r>
-        <w:rPr>
-          <w:rFonts w:ascii="Andale Mono" w:hAnsi="Andale Mono"/>
-          <w:b w:val="false"/>
-          <w:bCs w:val="false"/>
-          <w:sz w:val="16"/>
-          <w:szCs w:val="16"/>
-        </w:rPr>
-        <w:tab/>
-        <w:t>:write</w:t>
-        <w:tab/>
-        <w:t>:error</w:t>
-        <w:tab/>
-        <w:t>:syntax</w:t>
-        <w:tab/>
-        <w:t>:type</w:t>
-      </w:r>
-    </w:p>
-    <w:p>
-      <w:pPr>
-        <w:pStyle w:val="Normal"/>
-        <w:rPr>
-          <w:rFonts w:ascii="Andale Mono" w:hAnsi="Andale Mono"/>
-          <w:b w:val="false"/>
-          <w:bCs w:val="false"/>
-          <w:sz w:val="16"/>
-          <w:szCs w:val="16"/>
-        </w:rPr>
-      </w:pPr>
-      <w:r>
-        <w:rPr>
-          <w:rFonts w:ascii="Andale Mono" w:hAnsi="Andale Mono"/>
-          <w:b w:val="false"/>
-          <w:bCs w:val="false"/>
-          <w:sz w:val="16"/>
-          <w:szCs w:val="16"/>
-        </w:rPr>
-        <w:tab/>
-        <w:t>:div0</w:t>
-        <w:tab/>
-        <w:t>:stream</w:t>
-        <w:tab/>
-        <w:t>:range</w:t>
-        <w:tab/>
-        <w:t>:except</w:t>
-      </w:r>
-    </w:p>
-    <w:p>
-      <w:pPr>
-        <w:pStyle w:val="Normal"/>
-        <w:rPr>
-          <w:rFonts w:ascii="Andale Mono" w:hAnsi="Andale Mono"/>
-          <w:b w:val="false"/>
-          <w:bCs w:val="false"/>
-          <w:sz w:val="16"/>
-          <w:szCs w:val="16"/>
-        </w:rPr>
-      </w:pPr>
-      <w:r>
-        <w:rPr>
-          <w:rFonts w:ascii="Andale Mono" w:hAnsi="Andale Mono"/>
-          <w:b w:val="false"/>
-          <w:bCs w:val="false"/>
-          <w:sz w:val="16"/>
-          <w:szCs w:val="16"/>
-        </w:rPr>
-        <w:tab/>
-        <w:t>:ns</w:t>
-        <w:tab/>
-        <w:t>:over</w:t>
-        <w:tab/>
-        <w:t>:under</w:t>
-        <w:tab/>
-        <w:t xml:space="preserve">:unbound </w:t>
-      </w:r>
-    </w:p>
-    <w:p>
-      <w:pPr>
-        <w:pStyle w:val="Normal"/>
-        <w:rPr>
-          <w:rFonts w:ascii="Andale Mono" w:hAnsi="Andale Mono"/>
-          <w:b w:val="false"/>
-          <w:bCs w:val="false"/>
-          <w:sz w:val="16"/>
-          <w:szCs w:val="16"/>
-        </w:rPr>
-      </w:pPr>
-      <w:r>
-        <w:rPr>
-          <w:rFonts w:ascii="Andale Mono" w:hAnsi="Andale Mono"/>
-          <w:b w:val="false"/>
-          <w:bCs w:val="false"/>
-          <w:sz w:val="16"/>
-          <w:szCs w:val="16"/>
-        </w:rPr>
-      </w:r>
-    </w:p>
-    <w:p>
-      <w:pPr>
-        <w:pStyle w:val="Normal"/>
-        <w:rPr>
-          <w:rFonts w:ascii="Georgia" w:hAnsi="Georgia"/>
+          <w:u w:val="none"/>
+          <w:shd w:fill="333333" w:val="clear"/>
+        </w:rPr>
+        <w:t xml:space="preserve">                              </w:t>
+      </w:r>
+      <w:r>
+        <w:rPr>
+          <w:rFonts w:ascii="Georgia" w:hAnsi="Georgia"/>
+          <w:b/>
+          <w:bCs/>
+          <w:i/>
+          <w:iCs/>
           <w:sz w:val="20"/>
           <w:szCs w:val="20"/>
-        </w:rPr>
-      </w:pPr>
+          <w:u w:val="none"/>
+          <w:shd w:fill="333333" w:val="clear"/>
+        </w:rPr>
+        <w:t>Stream                                                    </w:t>
+      </w:r>
       <w:r>
         <w:rPr>
           <w:rFonts w:ascii="Georgia" w:hAnsi="Georgia"/>
@@ -12505,7 +12533,7 @@
           <w:u w:val="none"/>
           <w:shd w:fill="333333" w:val="clear"/>
         </w:rPr>
-        <w:t xml:space="preserve">                              </w:t>
+        <w:t xml:space="preserve">  </w:t>
       </w:r>
       <w:r>
         <w:rPr>
@@ -12519,687 +12547,708 @@
           <w:u w:val="none"/>
           <w:shd w:fill="333333" w:val="clear"/>
         </w:rPr>
-        <w:t>Stream                                                    </w:t>
-      </w:r>
-      <w:r>
-        <w:rPr>
-          <w:rFonts w:ascii="Georgia" w:hAnsi="Georgia"/>
-          <w:b w:val="false"/>
-          <w:bCs/>
-          <w:i w:val="false"/>
-          <w:iCs/>
-          <w:sz w:val="20"/>
-          <w:szCs w:val="20"/>
-          <w:u w:val="none"/>
-          <w:shd w:fill="333333" w:val="clear"/>
+        <w:t>    </w:t>
+      </w:r>
+    </w:p>
+    <w:p>
+      <w:pPr>
+        <w:pStyle w:val="Normal"/>
+        <w:rPr>
+          <w:rFonts w:ascii="Georgia" w:hAnsi="Georgia"/>
+          <w:b/>
+          <w:bCs/>
+          <w:i w:val="false"/>
+          <w:i w:val="false"/>
+          <w:iCs w:val="false"/>
+          <w:sz w:val="16"/>
+          <w:szCs w:val="16"/>
+        </w:rPr>
+      </w:pPr>
+      <w:r>
+        <w:rPr>
+          <w:rFonts w:ascii="Georgia" w:hAnsi="Georgia"/>
+          <w:b/>
+          <w:bCs/>
+          <w:i w:val="false"/>
+          <w:iCs w:val="false"/>
+          <w:sz w:val="16"/>
+          <w:szCs w:val="16"/>
+        </w:rPr>
+      </w:r>
+    </w:p>
+    <w:p>
+      <w:pPr>
+        <w:pStyle w:val="Normal"/>
+        <w:rPr>
+          <w:sz w:val="18"/>
+          <w:szCs w:val="18"/>
+        </w:rPr>
+      </w:pPr>
+      <w:r>
+        <w:rPr>
+          <w:rFonts w:ascii="Georgia" w:hAnsi="Georgia"/>
+          <w:b/>
+          <w:bCs/>
+          <w:i w:val="false"/>
+          <w:iCs w:val="false"/>
+          <w:sz w:val="18"/>
+          <w:szCs w:val="18"/>
+        </w:rPr>
+        <w:t xml:space="preserve"> </w:t>
+      </w:r>
+      <w:bookmarkStart w:id="2" w:name="__DdeLink__1086_40554186741"/>
+      <w:r>
+        <w:rPr>
+          <w:rFonts w:ascii="Georgia" w:hAnsi="Georgia"/>
+          <w:b/>
+          <w:bCs/>
+          <w:i w:val="false"/>
+          <w:iCs w:val="false"/>
+          <w:sz w:val="18"/>
+          <w:szCs w:val="18"/>
+        </w:rPr>
+        <w:t>std</w:t>
+      </w:r>
+      <w:r>
+        <w:rPr>
+          <w:rFonts w:ascii="Georgia" w:hAnsi="Georgia"/>
+          <w:b/>
+          <w:bCs/>
+          <w:i/>
+          <w:iCs/>
+          <w:sz w:val="18"/>
+          <w:szCs w:val="18"/>
+        </w:rPr>
+        <w:t>-</w:t>
+      </w:r>
+      <w:r>
+        <w:rPr>
+          <w:rFonts w:ascii="Georgia" w:hAnsi="Georgia"/>
+          <w:b/>
+          <w:bCs/>
+          <w:i w:val="false"/>
+          <w:iCs w:val="false"/>
+          <w:sz w:val="18"/>
+          <w:szCs w:val="18"/>
+        </w:rPr>
+        <w:t>in</w:t>
+      </w:r>
+      <w:r>
+        <w:rPr>
+          <w:rFonts w:ascii="Georgia" w:hAnsi="Georgia"/>
+          <w:b w:val="false"/>
+          <w:bCs/>
+          <w:i w:val="false"/>
+          <w:iCs/>
+          <w:sz w:val="18"/>
+          <w:szCs w:val="18"/>
+        </w:rPr>
+        <w:tab/>
+        <w:tab/>
+      </w:r>
+      <w:r>
+        <w:rPr>
+          <w:rFonts w:ascii="Georgia" w:hAnsi="Georgia"/>
+          <w:b w:val="false"/>
+          <w:bCs w:val="false"/>
+          <w:i/>
+          <w:iCs/>
+          <w:sz w:val="18"/>
+          <w:szCs w:val="18"/>
+        </w:rPr>
+        <w:t>symbol</w:t>
+        <w:tab/>
+      </w:r>
+      <w:r>
+        <w:rPr>
+          <w:rFonts w:ascii="Georgia" w:hAnsi="Georgia"/>
+          <w:b w:val="false"/>
+          <w:bCs w:val="false"/>
+          <w:i w:val="false"/>
+          <w:iCs w:val="false"/>
+          <w:sz w:val="18"/>
+          <w:szCs w:val="18"/>
+        </w:rPr>
+        <w:t xml:space="preserve">standard input </w:t>
+      </w:r>
+      <w:r>
+        <w:rPr>
+          <w:rFonts w:ascii="Georgia" w:hAnsi="Georgia"/>
+          <w:b w:val="false"/>
+          <w:bCs w:val="false"/>
+          <w:i/>
+          <w:iCs/>
+          <w:sz w:val="18"/>
+          <w:szCs w:val="18"/>
+        </w:rPr>
+        <w:t>stre</w:t>
+      </w:r>
+      <w:bookmarkEnd w:id="2"/>
+      <w:r>
+        <w:rPr>
+          <w:rFonts w:ascii="Georgia" w:hAnsi="Georgia"/>
+          <w:b w:val="false"/>
+          <w:bCs w:val="false"/>
+          <w:i/>
+          <w:iCs/>
+          <w:sz w:val="18"/>
+          <w:szCs w:val="18"/>
+        </w:rPr>
+        <w:t>am</w:t>
+      </w:r>
+    </w:p>
+    <w:p>
+      <w:pPr>
+        <w:pStyle w:val="Normal"/>
+        <w:rPr>
+          <w:sz w:val="18"/>
+          <w:szCs w:val="18"/>
+        </w:rPr>
+      </w:pPr>
+      <w:r>
+        <w:rPr>
+          <w:rFonts w:ascii="Georgia" w:hAnsi="Georgia"/>
+          <w:b/>
+          <w:bCs/>
+          <w:i w:val="false"/>
+          <w:iCs w:val="false"/>
+          <w:sz w:val="18"/>
+          <w:szCs w:val="18"/>
+        </w:rPr>
+        <w:t xml:space="preserve"> </w:t>
+      </w:r>
+      <w:r>
+        <w:rPr>
+          <w:rFonts w:ascii="Georgia" w:hAnsi="Georgia"/>
+          <w:b/>
+          <w:bCs/>
+          <w:i w:val="false"/>
+          <w:iCs w:val="false"/>
+          <w:sz w:val="18"/>
+          <w:szCs w:val="18"/>
+        </w:rPr>
+        <w:t>std</w:t>
+      </w:r>
+      <w:r>
+        <w:rPr>
+          <w:rFonts w:ascii="Georgia" w:hAnsi="Georgia"/>
+          <w:b/>
+          <w:bCs/>
+          <w:i/>
+          <w:iCs/>
+          <w:sz w:val="18"/>
+          <w:szCs w:val="18"/>
+        </w:rPr>
+        <w:t>-</w:t>
+      </w:r>
+      <w:r>
+        <w:rPr>
+          <w:rFonts w:ascii="Georgia" w:hAnsi="Georgia"/>
+          <w:b/>
+          <w:bCs/>
+          <w:i w:val="false"/>
+          <w:iCs w:val="false"/>
+          <w:sz w:val="18"/>
+          <w:szCs w:val="18"/>
+        </w:rPr>
+        <w:t>out</w:t>
+      </w:r>
+      <w:r>
+        <w:rPr>
+          <w:rFonts w:ascii="Georgia" w:hAnsi="Georgia"/>
+          <w:b w:val="false"/>
+          <w:bCs/>
+          <w:i w:val="false"/>
+          <w:iCs/>
+          <w:sz w:val="18"/>
+          <w:szCs w:val="18"/>
+        </w:rPr>
+        <w:tab/>
+        <w:tab/>
+      </w:r>
+      <w:r>
+        <w:rPr>
+          <w:rFonts w:ascii="Georgia" w:hAnsi="Georgia"/>
+          <w:b w:val="false"/>
+          <w:bCs w:val="false"/>
+          <w:i/>
+          <w:iCs/>
+          <w:sz w:val="18"/>
+          <w:szCs w:val="18"/>
+        </w:rPr>
+        <w:t>symbol</w:t>
+        <w:tab/>
+      </w:r>
+      <w:r>
+        <w:rPr>
+          <w:rFonts w:ascii="Georgia" w:hAnsi="Georgia"/>
+          <w:b w:val="false"/>
+          <w:bCs w:val="false"/>
+          <w:i w:val="false"/>
+          <w:iCs w:val="false"/>
+          <w:sz w:val="18"/>
+          <w:szCs w:val="18"/>
+        </w:rPr>
+        <w:t xml:space="preserve">standard output </w:t>
+      </w:r>
+      <w:r>
+        <w:rPr>
+          <w:rFonts w:ascii="Georgia" w:hAnsi="Georgia"/>
+          <w:b w:val="false"/>
+          <w:bCs w:val="false"/>
+          <w:i/>
+          <w:iCs/>
+          <w:sz w:val="18"/>
+          <w:szCs w:val="18"/>
+        </w:rPr>
+        <w:t>stream</w:t>
+      </w:r>
+    </w:p>
+    <w:p>
+      <w:pPr>
+        <w:pStyle w:val="Normal"/>
+        <w:rPr>
+          <w:sz w:val="18"/>
+          <w:szCs w:val="18"/>
+        </w:rPr>
+      </w:pPr>
+      <w:r>
+        <w:rPr>
+          <w:rFonts w:ascii="Georgia" w:hAnsi="Georgia"/>
+          <w:b/>
+          <w:bCs/>
+          <w:i w:val="false"/>
+          <w:iCs w:val="false"/>
+          <w:sz w:val="18"/>
+          <w:szCs w:val="18"/>
+        </w:rPr>
+        <w:t xml:space="preserve"> </w:t>
+      </w:r>
+      <w:r>
+        <w:rPr>
+          <w:rFonts w:ascii="Georgia" w:hAnsi="Georgia"/>
+          <w:b/>
+          <w:bCs/>
+          <w:i w:val="false"/>
+          <w:iCs w:val="false"/>
+          <w:sz w:val="18"/>
+          <w:szCs w:val="18"/>
+        </w:rPr>
+        <w:t>err</w:t>
+      </w:r>
+      <w:r>
+        <w:rPr>
+          <w:rFonts w:ascii="Georgia" w:hAnsi="Georgia"/>
+          <w:b/>
+          <w:bCs/>
+          <w:i/>
+          <w:iCs/>
+          <w:sz w:val="18"/>
+          <w:szCs w:val="18"/>
+        </w:rPr>
+        <w:t>-</w:t>
+      </w:r>
+      <w:r>
+        <w:rPr>
+          <w:rFonts w:ascii="Georgia" w:hAnsi="Georgia"/>
+          <w:b/>
+          <w:bCs/>
+          <w:i w:val="false"/>
+          <w:iCs w:val="false"/>
+          <w:sz w:val="18"/>
+          <w:szCs w:val="18"/>
+        </w:rPr>
+        <w:t>out</w:t>
+      </w:r>
+      <w:r>
+        <w:rPr>
+          <w:rFonts w:ascii="Georgia" w:hAnsi="Georgia"/>
+          <w:b w:val="false"/>
+          <w:bCs/>
+          <w:i w:val="false"/>
+          <w:iCs/>
+          <w:sz w:val="18"/>
+          <w:szCs w:val="18"/>
+        </w:rPr>
+        <w:tab/>
+      </w:r>
+      <w:r>
+        <w:rPr>
+          <w:rFonts w:ascii="Georgia" w:hAnsi="Georgia"/>
+          <w:b w:val="false"/>
+          <w:bCs w:val="false"/>
+          <w:i/>
+          <w:iCs/>
+          <w:sz w:val="18"/>
+          <w:szCs w:val="18"/>
+        </w:rPr>
+        <w:t>symbol</w:t>
+        <w:tab/>
+      </w:r>
+      <w:r>
+        <w:rPr>
+          <w:rFonts w:ascii="Georgia" w:hAnsi="Georgia"/>
+          <w:b w:val="false"/>
+          <w:bCs w:val="false"/>
+          <w:i w:val="false"/>
+          <w:iCs w:val="false"/>
+          <w:sz w:val="18"/>
+          <w:szCs w:val="18"/>
+        </w:rPr>
+        <w:t xml:space="preserve">standard error </w:t>
+      </w:r>
+      <w:r>
+        <w:rPr>
+          <w:rFonts w:ascii="Georgia" w:hAnsi="Georgia"/>
+          <w:b w:val="false"/>
+          <w:bCs w:val="false"/>
+          <w:i/>
+          <w:iCs/>
+          <w:sz w:val="18"/>
+          <w:szCs w:val="18"/>
+        </w:rPr>
+        <w:t>stream</w:t>
+      </w:r>
+    </w:p>
+    <w:p>
+      <w:pPr>
+        <w:pStyle w:val="Normal"/>
+        <w:rPr>
+          <w:rFonts w:ascii="Georgia" w:hAnsi="Georgia"/>
+          <w:b w:val="false"/>
+          <w:bCs w:val="false"/>
+          <w:i/>
+          <w:i/>
+          <w:iCs/>
+          <w:sz w:val="16"/>
+          <w:szCs w:val="16"/>
+        </w:rPr>
+      </w:pPr>
+      <w:r>
+        <w:rPr>
+          <w:rFonts w:ascii="Georgia" w:hAnsi="Georgia"/>
+          <w:b w:val="false"/>
+          <w:bCs w:val="false"/>
+          <w:i/>
+          <w:iCs/>
+          <w:sz w:val="16"/>
+          <w:szCs w:val="16"/>
+        </w:rPr>
+      </w:r>
+    </w:p>
+    <w:p>
+      <w:pPr>
+        <w:pStyle w:val="Normal"/>
+        <w:rPr>
+          <w:sz w:val="18"/>
+          <w:szCs w:val="18"/>
+        </w:rPr>
+      </w:pPr>
+      <w:r>
+        <w:rPr>
+          <w:rFonts w:ascii="Georgia" w:hAnsi="Georgia"/>
+          <w:b/>
+          <w:bCs/>
+          <w:i w:val="false"/>
+          <w:iCs w:val="false"/>
+          <w:sz w:val="18"/>
+          <w:szCs w:val="18"/>
+        </w:rPr>
+        <w:t xml:space="preserve"> </w:t>
+      </w:r>
+      <w:r>
+        <w:rPr>
+          <w:rFonts w:ascii="Georgia" w:hAnsi="Georgia"/>
+          <w:b/>
+          <w:bCs/>
+          <w:i w:val="false"/>
+          <w:iCs w:val="false"/>
+          <w:sz w:val="18"/>
+          <w:szCs w:val="18"/>
+        </w:rPr>
+        <w:t>open</w:t>
+      </w:r>
+      <w:r>
+        <w:rPr>
+          <w:rFonts w:ascii="Georgia" w:hAnsi="Georgia"/>
+          <w:b w:val="false"/>
+          <w:bCs/>
+          <w:i w:val="false"/>
+          <w:iCs w:val="false"/>
+          <w:sz w:val="18"/>
+          <w:szCs w:val="18"/>
+        </w:rPr>
+        <w:t xml:space="preserve"> </w:t>
+      </w:r>
+      <w:r>
+        <w:rPr>
+          <w:rFonts w:ascii="Andale Mono" w:hAnsi="Andale Mono"/>
+          <w:b w:val="false"/>
+          <w:bCs w:val="false"/>
+          <w:i w:val="false"/>
+          <w:iCs w:val="false"/>
+          <w:sz w:val="16"/>
+          <w:szCs w:val="16"/>
+        </w:rPr>
+        <w:t>type</w:t>
+      </w:r>
+      <w:r>
+        <w:rPr>
+          <w:rFonts w:ascii="Georgia" w:hAnsi="Georgia"/>
+          <w:b w:val="false"/>
+          <w:bCs w:val="false"/>
+          <w:i w:val="false"/>
+          <w:iCs w:val="false"/>
+          <w:sz w:val="18"/>
+          <w:szCs w:val="18"/>
+        </w:rPr>
+        <w:t xml:space="preserve"> </w:t>
+      </w:r>
+      <w:r>
+        <w:rPr>
+          <w:rFonts w:ascii="Andale Mono" w:hAnsi="Andale Mono"/>
+          <w:b w:val="false"/>
+          <w:bCs w:val="false"/>
+          <w:i w:val="false"/>
+          <w:iCs w:val="false"/>
+          <w:sz w:val="16"/>
+          <w:szCs w:val="16"/>
+        </w:rPr>
+        <w:t>direction</w:t>
+      </w:r>
+      <w:r>
+        <w:rPr>
+          <w:rFonts w:ascii="Andale Mono" w:hAnsi="Andale Mono"/>
+          <w:b w:val="false"/>
+          <w:bCs w:val="false"/>
+          <w:i/>
+          <w:iCs/>
+          <w:sz w:val="18"/>
+          <w:szCs w:val="18"/>
+        </w:rPr>
+        <w:t xml:space="preserve"> </w:t>
+      </w:r>
+      <w:r>
+        <w:rPr>
+          <w:rFonts w:ascii="Georgia" w:hAnsi="Georgia"/>
+          <w:b w:val="false"/>
+          <w:bCs w:val="false"/>
+          <w:i/>
+          <w:iCs/>
+          <w:sz w:val="18"/>
+          <w:szCs w:val="18"/>
+        </w:rPr>
+        <w:t xml:space="preserve">string </w:t>
+      </w:r>
+    </w:p>
+    <w:p>
+      <w:pPr>
+        <w:pStyle w:val="Normal"/>
+        <w:rPr>
+          <w:sz w:val="18"/>
+          <w:szCs w:val="18"/>
+        </w:rPr>
+      </w:pPr>
+      <w:r>
+        <w:rPr>
+          <w:rFonts w:ascii="Georgia" w:hAnsi="Georgia"/>
+          <w:b w:val="false"/>
+          <w:bCs w:val="false"/>
+          <w:i/>
+          <w:iCs/>
+          <w:sz w:val="18"/>
+          <w:szCs w:val="18"/>
+        </w:rPr>
+        <w:tab/>
+        <w:tab/>
+        <w:t>stream</w:t>
+        <w:tab/>
+      </w:r>
+      <w:r>
+        <w:rPr>
+          <w:rFonts w:ascii="Georgia" w:hAnsi="Georgia"/>
+          <w:b w:val="false"/>
+          <w:bCs w:val="false"/>
+          <w:i w:val="false"/>
+          <w:iCs w:val="false"/>
+          <w:sz w:val="18"/>
+          <w:szCs w:val="18"/>
+        </w:rPr>
+        <w:t xml:space="preserve">open </w:t>
+      </w:r>
+      <w:r>
+        <w:rPr>
+          <w:rFonts w:ascii="Georgia" w:hAnsi="Georgia"/>
+          <w:b w:val="false"/>
+          <w:bCs w:val="false"/>
+          <w:i/>
+          <w:iCs/>
+          <w:sz w:val="18"/>
+          <w:szCs w:val="18"/>
+        </w:rPr>
+        <w:t>stream</w:t>
+      </w:r>
+    </w:p>
+    <w:p>
+      <w:pPr>
+        <w:pStyle w:val="Normal"/>
+        <w:rPr>
+          <w:sz w:val="16"/>
+          <w:szCs w:val="16"/>
+        </w:rPr>
+      </w:pPr>
+      <w:r>
+        <w:rPr>
+          <w:sz w:val="16"/>
+          <w:szCs w:val="16"/>
+        </w:rPr>
+      </w:r>
+    </w:p>
+    <w:p>
+      <w:pPr>
+        <w:pStyle w:val="Normal"/>
+        <w:rPr>
+          <w:sz w:val="18"/>
+          <w:szCs w:val="18"/>
+        </w:rPr>
+      </w:pPr>
+      <w:r>
+        <w:rPr>
+          <w:rFonts w:ascii="Georgia" w:hAnsi="Georgia"/>
+          <w:b w:val="false"/>
+          <w:bCs w:val="false"/>
+          <w:i w:val="false"/>
+          <w:iCs w:val="false"/>
+          <w:sz w:val="18"/>
+          <w:szCs w:val="18"/>
+        </w:rPr>
+        <w:tab/>
+      </w:r>
+      <w:r>
+        <w:rPr>
+          <w:rFonts w:ascii="Andale Mono" w:hAnsi="Andale Mono"/>
+          <w:i w:val="false"/>
+          <w:iCs w:val="false"/>
+          <w:sz w:val="16"/>
+          <w:szCs w:val="16"/>
+        </w:rPr>
+        <w:t>type</w:t>
+      </w:r>
+      <w:r>
+        <w:rPr>
+          <w:rFonts w:ascii="Georgia" w:hAnsi="Georgia"/>
+          <w:b w:val="false"/>
+          <w:i w:val="false"/>
+          <w:iCs w:val="false"/>
+          <w:sz w:val="18"/>
+          <w:szCs w:val="18"/>
+        </w:rPr>
+        <w:t xml:space="preserve">             </w:t>
+      </w:r>
+      <w:r>
+        <w:rPr>
+          <w:rFonts w:ascii="Andale Mono" w:hAnsi="Andale Mono"/>
+          <w:b w:val="false"/>
+          <w:bCs w:val="false"/>
+          <w:i w:val="false"/>
+          <w:iCs w:val="false"/>
+          <w:sz w:val="16"/>
+          <w:szCs w:val="16"/>
+        </w:rPr>
+        <w:t>- :file  :strin</w:t>
+      </w:r>
+      <w:r>
+        <w:rPr>
+          <w:rFonts w:ascii="Andale Mono" w:hAnsi="Andale Mono"/>
+          <w:b w:val="false"/>
+          <w:bCs w:val="false"/>
+          <w:i w:val="false"/>
+          <w:iCs w:val="false"/>
+          <w:sz w:val="16"/>
+          <w:szCs w:val="16"/>
+        </w:rPr>
+        <w:t>g</w:t>
+      </w:r>
+    </w:p>
+    <w:p>
+      <w:pPr>
+        <w:pStyle w:val="Normal"/>
+        <w:rPr>
+          <w:sz w:val="18"/>
+          <w:szCs w:val="18"/>
+        </w:rPr>
+      </w:pPr>
+      <w:r>
+        <w:rPr>
+          <w:rFonts w:ascii="Georgia" w:hAnsi="Georgia"/>
+          <w:b w:val="false"/>
+          <w:bCs w:val="false"/>
+          <w:i w:val="false"/>
+          <w:iCs w:val="false"/>
+          <w:sz w:val="18"/>
+          <w:szCs w:val="18"/>
+        </w:rPr>
+        <w:t xml:space="preserve">          </w:t>
+      </w:r>
+      <w:r>
+        <w:rPr>
+          <w:rFonts w:ascii="Georgia" w:hAnsi="Georgia"/>
+          <w:b w:val="false"/>
+          <w:bCs w:val="false"/>
+          <w:i w:val="false"/>
+          <w:iCs w:val="false"/>
+          <w:sz w:val="18"/>
+          <w:szCs w:val="18"/>
+        </w:rPr>
+        <w:tab/>
+      </w:r>
+      <w:r>
+        <w:rPr>
+          <w:rFonts w:ascii="Andale Mono" w:hAnsi="Andale Mono"/>
+          <w:b w:val="false"/>
+          <w:bCs w:val="false"/>
+          <w:i w:val="false"/>
+          <w:iCs w:val="false"/>
+          <w:sz w:val="16"/>
+          <w:szCs w:val="16"/>
+        </w:rPr>
+        <w:t>direction</w:t>
+      </w:r>
+      <w:r>
+        <w:rPr>
+          <w:rFonts w:ascii="Georgia" w:hAnsi="Georgia"/>
+          <w:b w:val="false"/>
+          <w:bCs w:val="false"/>
+          <w:i w:val="false"/>
+          <w:iCs w:val="false"/>
+          <w:sz w:val="18"/>
+          <w:szCs w:val="18"/>
         </w:rPr>
         <w:t xml:space="preserve">  </w:t>
       </w:r>
       <w:r>
         <w:rPr>
-          <w:rFonts w:ascii="Georgia" w:hAnsi="Georgia"/>
-          <w:b/>
-          <w:bCs/>
-          <w:i/>
-          <w:iCs/>
-          <w:sz w:val="20"/>
-          <w:szCs w:val="20"/>
-          <w:u w:val="none"/>
-          <w:shd w:fill="333333" w:val="clear"/>
-        </w:rPr>
-        <w:t>    </w:t>
-      </w:r>
-    </w:p>
-    <w:p>
-      <w:pPr>
-        <w:pStyle w:val="Normal"/>
-        <w:rPr>
-          <w:rFonts w:ascii="Georgia" w:hAnsi="Georgia"/>
-          <w:b/>
-          <w:bCs/>
-          <w:i w:val="false"/>
-          <w:i w:val="false"/>
-          <w:iCs w:val="false"/>
-          <w:sz w:val="16"/>
-          <w:szCs w:val="16"/>
-        </w:rPr>
-      </w:pPr>
-      <w:r>
-        <w:rPr>
-          <w:rFonts w:ascii="Georgia" w:hAnsi="Georgia"/>
-          <w:b/>
-          <w:bCs/>
-          <w:i w:val="false"/>
-          <w:iCs w:val="false"/>
-          <w:sz w:val="16"/>
-          <w:szCs w:val="16"/>
-        </w:rPr>
-      </w:r>
-    </w:p>
-    <w:p>
-      <w:pPr>
-        <w:pStyle w:val="Normal"/>
-        <w:rPr>
-          <w:sz w:val="18"/>
-          <w:szCs w:val="18"/>
-        </w:rPr>
-      </w:pPr>
-      <w:r>
-        <w:rPr>
-          <w:rFonts w:ascii="Georgia" w:hAnsi="Georgia"/>
-          <w:b/>
-          <w:bCs/>
-          <w:i w:val="false"/>
-          <w:iCs w:val="false"/>
-          <w:sz w:val="18"/>
-          <w:szCs w:val="18"/>
-        </w:rPr>
-        <w:t xml:space="preserve"> </w:t>
-      </w:r>
-      <w:bookmarkStart w:id="2" w:name="__DdeLink__1086_40554186741"/>
-      <w:r>
-        <w:rPr>
-          <w:rFonts w:ascii="Georgia" w:hAnsi="Georgia"/>
-          <w:b/>
-          <w:bCs/>
-          <w:i w:val="false"/>
-          <w:iCs w:val="false"/>
-          <w:sz w:val="18"/>
-          <w:szCs w:val="18"/>
-        </w:rPr>
-        <w:t>std</w:t>
-      </w:r>
-      <w:r>
-        <w:rPr>
-          <w:rFonts w:ascii="Georgia" w:hAnsi="Georgia"/>
-          <w:b/>
-          <w:bCs/>
-          <w:i/>
-          <w:iCs/>
-          <w:sz w:val="18"/>
-          <w:szCs w:val="18"/>
-        </w:rPr>
-        <w:t>-</w:t>
-      </w:r>
-      <w:r>
-        <w:rPr>
-          <w:rFonts w:ascii="Georgia" w:hAnsi="Georgia"/>
-          <w:b/>
-          <w:bCs/>
-          <w:i w:val="false"/>
-          <w:iCs w:val="false"/>
-          <w:sz w:val="18"/>
-          <w:szCs w:val="18"/>
-        </w:rPr>
-        <w:t>in</w:t>
-      </w:r>
-      <w:r>
-        <w:rPr>
-          <w:rFonts w:ascii="Georgia" w:hAnsi="Georgia"/>
-          <w:b w:val="false"/>
-          <w:bCs/>
-          <w:i w:val="false"/>
-          <w:iCs/>
-          <w:sz w:val="18"/>
-          <w:szCs w:val="18"/>
-        </w:rPr>
-        <w:tab/>
-        <w:tab/>
-      </w:r>
-      <w:r>
-        <w:rPr>
-          <w:rFonts w:ascii="Georgia" w:hAnsi="Georgia"/>
-          <w:b w:val="false"/>
-          <w:bCs w:val="false"/>
-          <w:i/>
-          <w:iCs/>
-          <w:sz w:val="18"/>
-          <w:szCs w:val="18"/>
-        </w:rPr>
-        <w:t>symbol</w:t>
-        <w:tab/>
-      </w:r>
-      <w:r>
-        <w:rPr>
-          <w:rFonts w:ascii="Georgia" w:hAnsi="Georgia"/>
-          <w:b w:val="false"/>
-          <w:bCs w:val="false"/>
-          <w:i w:val="false"/>
-          <w:iCs w:val="false"/>
-          <w:sz w:val="18"/>
-          <w:szCs w:val="18"/>
-        </w:rPr>
-        <w:t xml:space="preserve">standard input </w:t>
-      </w:r>
-      <w:r>
-        <w:rPr>
-          <w:rFonts w:ascii="Georgia" w:hAnsi="Georgia"/>
-          <w:b w:val="false"/>
-          <w:bCs w:val="false"/>
-          <w:i/>
-          <w:iCs/>
-          <w:sz w:val="18"/>
-          <w:szCs w:val="18"/>
-        </w:rPr>
-        <w:t>stre</w:t>
-      </w:r>
-      <w:bookmarkEnd w:id="2"/>
-      <w:r>
-        <w:rPr>
-          <w:rFonts w:ascii="Georgia" w:hAnsi="Georgia"/>
-          <w:b w:val="false"/>
-          <w:bCs w:val="false"/>
-          <w:i/>
-          <w:iCs/>
-          <w:sz w:val="18"/>
-          <w:szCs w:val="18"/>
-        </w:rPr>
-        <w:t>am</w:t>
-      </w:r>
-    </w:p>
-    <w:p>
-      <w:pPr>
-        <w:pStyle w:val="Normal"/>
-        <w:rPr>
-          <w:sz w:val="18"/>
-          <w:szCs w:val="18"/>
-        </w:rPr>
-      </w:pPr>
-      <w:r>
-        <w:rPr>
-          <w:rFonts w:ascii="Georgia" w:hAnsi="Georgia"/>
-          <w:b/>
-          <w:bCs/>
-          <w:i w:val="false"/>
-          <w:iCs w:val="false"/>
-          <w:sz w:val="18"/>
-          <w:szCs w:val="18"/>
-        </w:rPr>
-        <w:t xml:space="preserve"> </w:t>
-      </w:r>
-      <w:r>
-        <w:rPr>
-          <w:rFonts w:ascii="Georgia" w:hAnsi="Georgia"/>
-          <w:b/>
-          <w:bCs/>
-          <w:i w:val="false"/>
-          <w:iCs w:val="false"/>
-          <w:sz w:val="18"/>
-          <w:szCs w:val="18"/>
-        </w:rPr>
-        <w:t>std</w:t>
-      </w:r>
-      <w:r>
-        <w:rPr>
-          <w:rFonts w:ascii="Georgia" w:hAnsi="Georgia"/>
-          <w:b/>
-          <w:bCs/>
-          <w:i/>
-          <w:iCs/>
-          <w:sz w:val="18"/>
-          <w:szCs w:val="18"/>
-        </w:rPr>
-        <w:t>-</w:t>
-      </w:r>
-      <w:r>
-        <w:rPr>
-          <w:rFonts w:ascii="Georgia" w:hAnsi="Georgia"/>
-          <w:b/>
-          <w:bCs/>
-          <w:i w:val="false"/>
-          <w:iCs w:val="false"/>
-          <w:sz w:val="18"/>
-          <w:szCs w:val="18"/>
-        </w:rPr>
-        <w:t>out</w:t>
-      </w:r>
-      <w:r>
-        <w:rPr>
-          <w:rFonts w:ascii="Georgia" w:hAnsi="Georgia"/>
-          <w:b w:val="false"/>
-          <w:bCs/>
-          <w:i w:val="false"/>
-          <w:iCs/>
-          <w:sz w:val="18"/>
-          <w:szCs w:val="18"/>
-        </w:rPr>
-        <w:tab/>
-        <w:tab/>
-      </w:r>
-      <w:r>
-        <w:rPr>
-          <w:rFonts w:ascii="Georgia" w:hAnsi="Georgia"/>
-          <w:b w:val="false"/>
-          <w:bCs w:val="false"/>
-          <w:i/>
-          <w:iCs/>
-          <w:sz w:val="18"/>
-          <w:szCs w:val="18"/>
-        </w:rPr>
-        <w:t>symbol</w:t>
-        <w:tab/>
-      </w:r>
-      <w:r>
-        <w:rPr>
-          <w:rFonts w:ascii="Georgia" w:hAnsi="Georgia"/>
-          <w:b w:val="false"/>
-          <w:bCs w:val="false"/>
-          <w:i w:val="false"/>
-          <w:iCs w:val="false"/>
-          <w:sz w:val="18"/>
-          <w:szCs w:val="18"/>
-        </w:rPr>
-        <w:t xml:space="preserve">standard output </w:t>
-      </w:r>
-      <w:r>
-        <w:rPr>
-          <w:rFonts w:ascii="Georgia" w:hAnsi="Georgia"/>
-          <w:b w:val="false"/>
-          <w:bCs w:val="false"/>
-          <w:i/>
-          <w:iCs/>
-          <w:sz w:val="18"/>
-          <w:szCs w:val="18"/>
-        </w:rPr>
-        <w:t>stream</w:t>
-      </w:r>
-    </w:p>
-    <w:p>
-      <w:pPr>
-        <w:pStyle w:val="Normal"/>
-        <w:rPr>
-          <w:sz w:val="18"/>
-          <w:szCs w:val="18"/>
-        </w:rPr>
-      </w:pPr>
-      <w:r>
-        <w:rPr>
-          <w:rFonts w:ascii="Georgia" w:hAnsi="Georgia"/>
-          <w:b/>
-          <w:bCs/>
-          <w:i w:val="false"/>
-          <w:iCs w:val="false"/>
-          <w:sz w:val="18"/>
-          <w:szCs w:val="18"/>
-        </w:rPr>
-        <w:t xml:space="preserve"> </w:t>
-      </w:r>
-      <w:r>
-        <w:rPr>
-          <w:rFonts w:ascii="Georgia" w:hAnsi="Georgia"/>
-          <w:b/>
-          <w:bCs/>
-          <w:i w:val="false"/>
-          <w:iCs w:val="false"/>
-          <w:sz w:val="18"/>
-          <w:szCs w:val="18"/>
-        </w:rPr>
-        <w:t>err</w:t>
-      </w:r>
-      <w:r>
-        <w:rPr>
-          <w:rFonts w:ascii="Georgia" w:hAnsi="Georgia"/>
-          <w:b/>
-          <w:bCs/>
-          <w:i/>
-          <w:iCs/>
-          <w:sz w:val="18"/>
-          <w:szCs w:val="18"/>
-        </w:rPr>
-        <w:t>-</w:t>
-      </w:r>
-      <w:r>
-        <w:rPr>
-          <w:rFonts w:ascii="Georgia" w:hAnsi="Georgia"/>
-          <w:b/>
-          <w:bCs/>
-          <w:i w:val="false"/>
-          <w:iCs w:val="false"/>
-          <w:sz w:val="18"/>
-          <w:szCs w:val="18"/>
-        </w:rPr>
-        <w:t>out</w:t>
-      </w:r>
-      <w:r>
-        <w:rPr>
-          <w:rFonts w:ascii="Georgia" w:hAnsi="Georgia"/>
-          <w:b w:val="false"/>
-          <w:bCs/>
-          <w:i w:val="false"/>
-          <w:iCs/>
-          <w:sz w:val="18"/>
-          <w:szCs w:val="18"/>
-        </w:rPr>
-        <w:tab/>
-      </w:r>
-      <w:r>
-        <w:rPr>
-          <w:rFonts w:ascii="Georgia" w:hAnsi="Georgia"/>
-          <w:b w:val="false"/>
-          <w:bCs w:val="false"/>
-          <w:i/>
-          <w:iCs/>
-          <w:sz w:val="18"/>
-          <w:szCs w:val="18"/>
-        </w:rPr>
-        <w:t>symbol</w:t>
-        <w:tab/>
-      </w:r>
-      <w:r>
-        <w:rPr>
-          <w:rFonts w:ascii="Georgia" w:hAnsi="Georgia"/>
-          <w:b w:val="false"/>
-          <w:bCs w:val="false"/>
-          <w:i w:val="false"/>
-          <w:iCs w:val="false"/>
-          <w:sz w:val="18"/>
-          <w:szCs w:val="18"/>
-        </w:rPr>
-        <w:t xml:space="preserve">standard error </w:t>
-      </w:r>
-      <w:r>
-        <w:rPr>
-          <w:rFonts w:ascii="Georgia" w:hAnsi="Georgia"/>
-          <w:b w:val="false"/>
-          <w:bCs w:val="false"/>
-          <w:i/>
-          <w:iCs/>
-          <w:sz w:val="18"/>
-          <w:szCs w:val="18"/>
-        </w:rPr>
-        <w:t>stream</w:t>
-      </w:r>
-    </w:p>
-    <w:p>
-      <w:pPr>
-        <w:pStyle w:val="Normal"/>
-        <w:rPr>
-          <w:rFonts w:ascii="Georgia" w:hAnsi="Georgia"/>
-          <w:b w:val="false"/>
-          <w:bCs w:val="false"/>
-          <w:i/>
-          <w:i/>
-          <w:iCs/>
-          <w:sz w:val="16"/>
-          <w:szCs w:val="16"/>
-        </w:rPr>
-      </w:pPr>
-      <w:r>
-        <w:rPr>
-          <w:rFonts w:ascii="Georgia" w:hAnsi="Georgia"/>
-          <w:b w:val="false"/>
-          <w:bCs w:val="false"/>
-          <w:i/>
-          <w:iCs/>
-          <w:sz w:val="16"/>
-          <w:szCs w:val="16"/>
-        </w:rPr>
-      </w:r>
-    </w:p>
-    <w:p>
-      <w:pPr>
-        <w:pStyle w:val="Normal"/>
-        <w:rPr>
-          <w:sz w:val="18"/>
-          <w:szCs w:val="18"/>
-        </w:rPr>
-      </w:pPr>
-      <w:r>
-        <w:rPr>
-          <w:rFonts w:ascii="Georgia" w:hAnsi="Georgia"/>
-          <w:b/>
-          <w:bCs/>
-          <w:i w:val="false"/>
-          <w:iCs w:val="false"/>
-          <w:sz w:val="18"/>
-          <w:szCs w:val="18"/>
-        </w:rPr>
-        <w:t xml:space="preserve"> </w:t>
-      </w:r>
-      <w:r>
-        <w:rPr>
-          <w:rFonts w:ascii="Georgia" w:hAnsi="Georgia"/>
-          <w:b/>
-          <w:bCs/>
-          <w:i w:val="false"/>
-          <w:iCs w:val="false"/>
-          <w:sz w:val="18"/>
-          <w:szCs w:val="18"/>
-        </w:rPr>
-        <w:t>open</w:t>
-      </w:r>
-      <w:r>
-        <w:rPr>
-          <w:rFonts w:ascii="Georgia" w:hAnsi="Georgia"/>
-          <w:b w:val="false"/>
-          <w:bCs/>
-          <w:i w:val="false"/>
-          <w:iCs w:val="false"/>
-          <w:sz w:val="18"/>
-          <w:szCs w:val="18"/>
-        </w:rPr>
-        <w:t xml:space="preserve"> </w:t>
-      </w:r>
-      <w:r>
-        <w:rPr>
-          <w:rFonts w:ascii="Andale Mono" w:hAnsi="Andale Mono"/>
-          <w:b w:val="false"/>
-          <w:bCs w:val="false"/>
-          <w:i w:val="false"/>
-          <w:iCs w:val="false"/>
-          <w:sz w:val="16"/>
-          <w:szCs w:val="16"/>
-        </w:rPr>
-        <w:t>type</w:t>
-      </w:r>
-      <w:r>
-        <w:rPr>
-          <w:rFonts w:ascii="Georgia" w:hAnsi="Georgia"/>
-          <w:b w:val="false"/>
-          <w:bCs w:val="false"/>
-          <w:i w:val="false"/>
-          <w:iCs w:val="false"/>
-          <w:sz w:val="18"/>
-          <w:szCs w:val="18"/>
-        </w:rPr>
-        <w:t xml:space="preserve"> </w:t>
-      </w:r>
-      <w:r>
-        <w:rPr>
-          <w:rFonts w:ascii="Andale Mono" w:hAnsi="Andale Mono"/>
-          <w:b w:val="false"/>
-          <w:bCs w:val="false"/>
-          <w:i w:val="false"/>
-          <w:iCs w:val="false"/>
-          <w:sz w:val="16"/>
-          <w:szCs w:val="16"/>
-        </w:rPr>
-        <w:t>direction</w:t>
-      </w:r>
-      <w:r>
-        <w:rPr>
-          <w:rFonts w:ascii="Andale Mono" w:hAnsi="Andale Mono"/>
-          <w:b w:val="false"/>
-          <w:bCs w:val="false"/>
-          <w:i/>
-          <w:iCs/>
-          <w:sz w:val="18"/>
-          <w:szCs w:val="18"/>
-        </w:rPr>
-        <w:t xml:space="preserve"> </w:t>
-      </w:r>
-      <w:r>
-        <w:rPr>
-          <w:rFonts w:ascii="Georgia" w:hAnsi="Georgia"/>
-          <w:b w:val="false"/>
-          <w:bCs w:val="false"/>
-          <w:i/>
-          <w:iCs/>
-          <w:sz w:val="18"/>
-          <w:szCs w:val="18"/>
-        </w:rPr>
-        <w:t xml:space="preserve">string </w:t>
-      </w:r>
-    </w:p>
-    <w:p>
-      <w:pPr>
-        <w:pStyle w:val="Normal"/>
-        <w:rPr>
-          <w:sz w:val="18"/>
-          <w:szCs w:val="18"/>
-        </w:rPr>
-      </w:pPr>
-      <w:r>
-        <w:rPr>
-          <w:rFonts w:ascii="Georgia" w:hAnsi="Georgia"/>
-          <w:b w:val="false"/>
-          <w:bCs w:val="false"/>
-          <w:i/>
-          <w:iCs/>
-          <w:sz w:val="18"/>
-          <w:szCs w:val="18"/>
-        </w:rPr>
-        <w:tab/>
-        <w:tab/>
-        <w:t>stream</w:t>
-        <w:tab/>
-      </w:r>
-      <w:r>
-        <w:rPr>
-          <w:rFonts w:ascii="Georgia" w:hAnsi="Georgia"/>
-          <w:b w:val="false"/>
-          <w:bCs w:val="false"/>
-          <w:i w:val="false"/>
-          <w:iCs w:val="false"/>
-          <w:sz w:val="18"/>
-          <w:szCs w:val="18"/>
-        </w:rPr>
-        <w:t xml:space="preserve">open </w:t>
-      </w:r>
-      <w:r>
-        <w:rPr>
-          <w:rFonts w:ascii="Georgia" w:hAnsi="Georgia"/>
-          <w:b w:val="false"/>
-          <w:bCs w:val="false"/>
-          <w:i/>
-          <w:iCs/>
-          <w:sz w:val="18"/>
-          <w:szCs w:val="18"/>
-        </w:rPr>
-        <w:t>stream</w:t>
-      </w:r>
-    </w:p>
-    <w:p>
-      <w:pPr>
-        <w:pStyle w:val="Normal"/>
-        <w:ind w:hanging="0" w:start="0" w:end="0"/>
-        <w:rPr>
-          <w:sz w:val="18"/>
-          <w:szCs w:val="18"/>
-        </w:rPr>
-      </w:pPr>
-      <w:r>
-        <w:rPr>
-          <w:rFonts w:ascii="Georgia" w:hAnsi="Georgia"/>
-          <w:b w:val="false"/>
-          <w:i w:val="false"/>
-          <w:iCs w:val="false"/>
-          <w:sz w:val="18"/>
-          <w:szCs w:val="18"/>
-        </w:rPr>
-        <w:tab/>
-        <w:tab/>
-      </w:r>
-      <w:r>
-        <w:rPr>
-          <w:rFonts w:ascii="Andale Mono" w:hAnsi="Andale Mono"/>
-          <w:i w:val="false"/>
-          <w:iCs w:val="false"/>
-          <w:sz w:val="16"/>
-          <w:szCs w:val="16"/>
-        </w:rPr>
-        <w:t>type</w:t>
-      </w:r>
-      <w:r>
-        <w:rPr>
-          <w:rFonts w:ascii="Georgia" w:hAnsi="Georgia"/>
-          <w:b w:val="false"/>
-          <w:i w:val="false"/>
-          <w:iCs w:val="false"/>
-          <w:sz w:val="18"/>
-          <w:szCs w:val="18"/>
-        </w:rPr>
-        <w:t xml:space="preserve">             </w:t>
-      </w:r>
-      <w:r>
-        <w:rPr>
-          <w:rFonts w:ascii="Andale Mono" w:hAnsi="Andale Mono"/>
-          <w:b w:val="false"/>
-          <w:bCs w:val="false"/>
-          <w:i w:val="false"/>
-          <w:iCs w:val="false"/>
-          <w:sz w:val="16"/>
-          <w:szCs w:val="16"/>
-        </w:rPr>
-        <w:t>- :file  :string</w:t>
-      </w:r>
-    </w:p>
-    <w:p>
-      <w:pPr>
-        <w:pStyle w:val="Normal"/>
-        <w:ind w:hanging="0" w:start="0" w:end="0"/>
-        <w:rPr>
-          <w:sz w:val="18"/>
-          <w:szCs w:val="18"/>
-        </w:rPr>
-      </w:pPr>
-      <w:r>
-        <w:rPr>
-          <w:rFonts w:ascii="Georgia" w:hAnsi="Georgia"/>
-          <w:b w:val="false"/>
-          <w:bCs w:val="false"/>
-          <w:i w:val="false"/>
-          <w:iCs w:val="false"/>
-          <w:sz w:val="18"/>
-          <w:szCs w:val="18"/>
-        </w:rPr>
-        <w:t xml:space="preserve">                                 </w:t>
-      </w:r>
-      <w:r>
-        <w:rPr>
-          <w:rFonts w:ascii="Andale Mono" w:hAnsi="Andale Mono"/>
-          <w:b w:val="false"/>
-          <w:bCs w:val="false"/>
-          <w:i w:val="false"/>
-          <w:iCs w:val="false"/>
-          <w:sz w:val="16"/>
-          <w:szCs w:val="16"/>
-        </w:rPr>
-        <w:t>direction</w:t>
-      </w:r>
-      <w:r>
-        <w:rPr>
-          <w:rFonts w:ascii="Georgia" w:hAnsi="Georgia"/>
-          <w:b w:val="false"/>
-          <w:bCs w:val="false"/>
-          <w:i w:val="false"/>
-          <w:iCs w:val="false"/>
-          <w:sz w:val="18"/>
-          <w:szCs w:val="18"/>
-        </w:rPr>
-        <w:t xml:space="preserve">  </w:t>
-      </w:r>
-      <w:r>
-        <w:rPr>
-          <w:rFonts w:ascii="Andale Mono" w:hAnsi="Andale Mono"/>
-          <w:b w:val="false"/>
-          <w:bCs w:val="false"/>
-          <w:i w:val="false"/>
-          <w:iCs w:val="false"/>
-          <w:sz w:val="16"/>
-          <w:szCs w:val="16"/>
-        </w:rPr>
-        <w:t>- :input :output</w:t>
+          <w:rFonts w:ascii="Andale Mono" w:hAnsi="Andale Mono"/>
+          <w:b w:val="false"/>
+          <w:bCs w:val="false"/>
+          <w:i w:val="false"/>
+          <w:iCs w:val="false"/>
+          <w:sz w:val="16"/>
+          <w:szCs w:val="16"/>
+        </w:rPr>
+        <w:t>- :input :output :</w:t>
+      </w:r>
+      <w:r>
+        <w:rPr>
+          <w:rFonts w:ascii="Andale Mono" w:hAnsi="Andale Mono"/>
+          <w:b w:val="false"/>
+          <w:bCs w:val="false"/>
+          <w:i w:val="false"/>
+          <w:iCs w:val="false"/>
+          <w:sz w:val="16"/>
+          <w:szCs w:val="16"/>
+        </w:rPr>
+        <w:t>bidir</w:t>
       </w:r>
     </w:p>
     <w:p>
@@ -19865,39 +19914,7 @@
           <w:u w:val="none"/>
           <w:lang w:val="en-US" w:eastAsia="zh-CN" w:bidi="hi-IN"/>
         </w:rPr>
-        <w:t>mu-</w:t>
-      </w:r>
-      <w:r>
-        <w:rPr>
-          <w:rFonts w:eastAsia="Songti SC" w:cs="Arial Unicode MS" w:ascii="Andale Mono" w:hAnsi="Andale Mono"/>
-          <w:b w:val="false"/>
-          <w:bCs w:val="false"/>
-          <w:i w:val="false"/>
-          <w:iCs w:val="false"/>
-          <w:color w:val="auto"/>
-          <w:kern w:val="2"/>
-          <w:sz w:val="16"/>
-          <w:szCs w:val="16"/>
-          <w:u w:val="none"/>
-          <w:lang w:val="en-US" w:eastAsia="zh-CN" w:bidi="hi-IN"/>
-        </w:rPr>
-        <w:t>shell</w:t>
-      </w:r>
-      <w:r>
-        <w:rPr>
-          <w:rFonts w:eastAsia="Songti SC" w:cs="Arial Unicode MS" w:ascii="Andale Mono" w:hAnsi="Andale Mono"/>
-          <w:b w:val="false"/>
-          <w:bCs w:val="false"/>
-          <w:i w:val="false"/>
-          <w:iCs w:val="false"/>
-          <w:color w:val="auto"/>
-          <w:kern w:val="2"/>
-          <w:sz w:val="16"/>
-          <w:szCs w:val="16"/>
-          <w:u w:val="none"/>
-          <w:lang w:val="en-US" w:eastAsia="zh-CN" w:bidi="hi-IN"/>
-        </w:rPr>
-        <w:t>: x.y.z: [-h?pvcelq] [file…]</w:t>
+        <w:t>mu-shell: x.y.z: [-h?pvcelq] [file…]</w:t>
       </w:r>
     </w:p>
     <w:p>
@@ -20569,7 +20586,7 @@
     <w:pPr>
       <w:widowControl/>
       <w:suppressAutoHyphens w:val="true"/>
-      <w:overflowPunct w:val="false"/>
+      <w:overflowPunct w:val="true"/>
       <w:bidi w:val="0"/>
       <w:spacing w:before="0" w:after="0"/>
       <w:jc w:val="start"/>

</xml_diff>

<commit_message>
#738 - mu: bidirectional string streams (#739)
* #738 - mu: bidirectional string streams

* #738 - mu: bidirectional string streams
</commit_message>
<xml_diff>
--- a/doc/refcards/mu-ref.docx
+++ b/doc/refcards/mu-ref.docx
@@ -66,7 +66,7 @@
           <w:tab w:val="left" w:pos="4110" w:leader="none"/>
         </w:tabs>
         <w:suppressAutoHyphens w:val="true"/>
-        <w:overflowPunct w:val="false"/>
+        <w:overflowPunct w:val="true"/>
         <w:bidi w:val="0"/>
         <w:spacing w:before="0" w:after="0"/>
         <w:ind w:hanging="0" w:start="0" w:end="0"/>
@@ -11680,6 +11680,815 @@
         <w:pStyle w:val="Normal"/>
         <w:rPr>
           <w:rFonts w:ascii="Georgia" w:hAnsi="Georgia"/>
+          <w:sz w:val="16"/>
+          <w:szCs w:val="16"/>
+        </w:rPr>
+      </w:pPr>
+      <w:r>
+        <w:rPr>
+          <w:rFonts w:ascii="Georgia" w:hAnsi="Georgia"/>
+          <w:sz w:val="16"/>
+          <w:szCs w:val="16"/>
+        </w:rPr>
+      </w:r>
+    </w:p>
+    <w:p>
+      <w:pPr>
+        <w:pStyle w:val="Normal"/>
+        <w:rPr>
+          <w:sz w:val="18"/>
+          <w:szCs w:val="18"/>
+        </w:rPr>
+      </w:pPr>
+      <w:r>
+        <w:rPr>
+          <w:rFonts w:eastAsia="Songti SC" w:cs="Arial Unicode MS" w:ascii="Georgia" w:hAnsi="Georgia"/>
+          <w:b/>
+          <w:bCs/>
+          <w:i w:val="false"/>
+          <w:iCs w:val="false"/>
+          <w:color w:val="auto"/>
+          <w:kern w:val="2"/>
+          <w:sz w:val="18"/>
+          <w:szCs w:val="18"/>
+          <w:u w:val="none"/>
+          <w:lang w:val="en-US" w:eastAsia="zh-CN" w:bidi="hi-IN"/>
+        </w:rPr>
+        <w:t xml:space="preserve"> </w:t>
+      </w:r>
+      <w:r>
+        <w:rPr>
+          <w:rFonts w:eastAsia="Songti SC" w:cs="Arial Unicode MS" w:ascii="Georgia" w:hAnsi="Georgia"/>
+          <w:b/>
+          <w:bCs/>
+          <w:i w:val="false"/>
+          <w:iCs w:val="false"/>
+          <w:color w:val="auto"/>
+          <w:kern w:val="2"/>
+          <w:sz w:val="18"/>
+          <w:szCs w:val="18"/>
+          <w:u w:val="none"/>
+          <w:lang w:val="en-US" w:eastAsia="zh-CN" w:bidi="hi-IN"/>
+        </w:rPr>
+        <w:t>with-ex</w:t>
+      </w:r>
+      <w:r>
+        <w:rPr>
+          <w:rFonts w:eastAsia="Songti SC" w:cs="Arial Unicode MS" w:ascii="Georgia" w:hAnsi="Georgia"/>
+          <w:b w:val="false"/>
+          <w:bCs w:val="false"/>
+          <w:i w:val="false"/>
+          <w:iCs/>
+          <w:color w:val="auto"/>
+          <w:kern w:val="2"/>
+          <w:sz w:val="18"/>
+          <w:szCs w:val="18"/>
+          <w:u w:val="none"/>
+          <w:lang w:val="en-US" w:eastAsia="zh-CN" w:bidi="hi-IN"/>
+        </w:rPr>
+        <w:t xml:space="preserve"> </w:t>
+      </w:r>
+      <w:r>
+        <w:rPr>
+          <w:rFonts w:eastAsia="Songti SC" w:cs="Arial Unicode MS" w:ascii="Georgia" w:hAnsi="Georgia"/>
+          <w:b w:val="false"/>
+          <w:bCs w:val="false"/>
+          <w:i/>
+          <w:iCs/>
+          <w:color w:val="auto"/>
+          <w:kern w:val="2"/>
+          <w:sz w:val="18"/>
+          <w:szCs w:val="18"/>
+          <w:u w:val="none"/>
+          <w:lang w:val="en-US" w:eastAsia="zh-CN" w:bidi="hi-IN"/>
+        </w:rPr>
+        <w:t>fn fn’</w:t>
+      </w:r>
+      <w:r>
+        <w:rPr>
+          <w:rFonts w:eastAsia="Songti SC" w:cs="Arial Unicode MS" w:ascii="Georgia" w:hAnsi="Georgia"/>
+          <w:b w:val="false"/>
+          <w:bCs w:val="false"/>
+          <w:i w:val="false"/>
+          <w:iCs w:val="false"/>
+          <w:color w:val="auto"/>
+          <w:kern w:val="2"/>
+          <w:sz w:val="18"/>
+          <w:szCs w:val="18"/>
+          <w:u w:val="none"/>
+          <w:lang w:val="en-US" w:eastAsia="zh-CN" w:bidi="hi-IN"/>
+        </w:rPr>
+        <w:t xml:space="preserve"> </w:t>
+        <w:tab/>
+      </w:r>
+      <w:r>
+        <w:rPr>
+          <w:rFonts w:eastAsia="Songti SC" w:cs="Arial Unicode MS" w:ascii="Georgia" w:hAnsi="Georgia"/>
+          <w:b w:val="false"/>
+          <w:bCs w:val="false"/>
+          <w:i/>
+          <w:iCs/>
+          <w:color w:val="auto"/>
+          <w:kern w:val="2"/>
+          <w:sz w:val="18"/>
+          <w:szCs w:val="18"/>
+          <w:u w:val="none"/>
+          <w:lang w:val="en-US" w:eastAsia="zh-CN" w:bidi="hi-IN"/>
+        </w:rPr>
+        <w:t>T</w:t>
+      </w:r>
+      <w:r>
+        <w:rPr>
+          <w:rFonts w:eastAsia="Songti SC" w:cs="Arial Unicode MS" w:ascii="Georgia" w:hAnsi="Georgia"/>
+          <w:b/>
+          <w:bCs/>
+          <w:i/>
+          <w:iCs/>
+          <w:color w:val="auto"/>
+          <w:kern w:val="2"/>
+          <w:sz w:val="18"/>
+          <w:szCs w:val="18"/>
+          <w:u w:val="none"/>
+          <w:lang w:val="en-US" w:eastAsia="zh-CN" w:bidi="hi-IN"/>
+        </w:rPr>
+        <w:tab/>
+      </w:r>
+      <w:r>
+        <w:rPr>
+          <w:rFonts w:eastAsia="Songti SC" w:cs="Arial Unicode MS" w:ascii="Georgia" w:hAnsi="Georgia"/>
+          <w:b w:val="false"/>
+          <w:bCs w:val="false"/>
+          <w:i w:val="false"/>
+          <w:iCs w:val="false"/>
+          <w:color w:val="auto"/>
+          <w:kern w:val="2"/>
+          <w:sz w:val="18"/>
+          <w:szCs w:val="18"/>
+          <w:u w:val="none"/>
+          <w:lang w:val="en-US" w:eastAsia="zh-CN" w:bidi="hi-IN"/>
+        </w:rPr>
+        <w:t>catch</w:t>
+      </w:r>
+      <w:r>
+        <w:rPr>
+          <w:rFonts w:eastAsia="Songti SC" w:cs="Arial Unicode MS" w:ascii="Georgia" w:hAnsi="Georgia"/>
+          <w:b w:val="false"/>
+          <w:bCs w:val="false"/>
+          <w:i/>
+          <w:iCs/>
+          <w:color w:val="auto"/>
+          <w:kern w:val="2"/>
+          <w:sz w:val="18"/>
+          <w:szCs w:val="18"/>
+          <w:u w:val="none"/>
+          <w:lang w:val="en-US" w:eastAsia="zh-CN" w:bidi="hi-IN"/>
+        </w:rPr>
+        <w:t xml:space="preserve"> </w:t>
+      </w:r>
+      <w:r>
+        <w:rPr>
+          <w:rFonts w:eastAsia="Songti SC" w:cs="Arial Unicode MS" w:ascii="Georgia" w:hAnsi="Georgia"/>
+          <w:b w:val="false"/>
+          <w:bCs w:val="false"/>
+          <w:i w:val="false"/>
+          <w:iCs w:val="false"/>
+          <w:color w:val="auto"/>
+          <w:kern w:val="2"/>
+          <w:sz w:val="18"/>
+          <w:szCs w:val="18"/>
+          <w:u w:val="none"/>
+          <w:lang w:val="en-US" w:eastAsia="zh-CN" w:bidi="hi-IN"/>
+        </w:rPr>
+        <w:t>exception</w:t>
+      </w:r>
+    </w:p>
+    <w:p>
+      <w:pPr>
+        <w:pStyle w:val="Normal"/>
+        <w:rPr>
+          <w:sz w:val="18"/>
+          <w:szCs w:val="18"/>
+        </w:rPr>
+      </w:pPr>
+      <w:r>
+        <w:rPr>
+          <w:rFonts w:eastAsia="Songti SC" w:cs="Arial Unicode MS" w:ascii="Georgia" w:hAnsi="Georgia"/>
+          <w:b w:val="false"/>
+          <w:bCs w:val="false"/>
+          <w:i w:val="false"/>
+          <w:iCs w:val="false"/>
+          <w:color w:val="auto"/>
+          <w:kern w:val="2"/>
+          <w:sz w:val="18"/>
+          <w:szCs w:val="18"/>
+          <w:u w:val="none"/>
+          <w:lang w:val="en-US" w:eastAsia="zh-CN" w:bidi="hi-IN"/>
+        </w:rPr>
+        <w:tab/>
+      </w:r>
+      <w:r>
+        <w:rPr>
+          <w:rFonts w:eastAsia="Songti SC" w:cs="Arial Unicode MS" w:ascii="Georgia" w:hAnsi="Georgia"/>
+          <w:b w:val="false"/>
+          <w:bCs w:val="false"/>
+          <w:i/>
+          <w:iCs/>
+          <w:color w:val="auto"/>
+          <w:kern w:val="2"/>
+          <w:sz w:val="18"/>
+          <w:szCs w:val="18"/>
+          <w:u w:val="none"/>
+          <w:lang w:val="en-US" w:eastAsia="zh-CN" w:bidi="hi-IN"/>
+        </w:rPr>
+        <w:t xml:space="preserve">fn </w:t>
+      </w:r>
+      <w:r>
+        <w:rPr>
+          <w:rFonts w:eastAsia="Songti SC" w:cs="Arial Unicode MS" w:ascii="Georgia" w:hAnsi="Georgia"/>
+          <w:b w:val="false"/>
+          <w:bCs w:val="false"/>
+          <w:i w:val="false"/>
+          <w:iCs w:val="false"/>
+          <w:color w:val="auto"/>
+          <w:kern w:val="2"/>
+          <w:sz w:val="18"/>
+          <w:szCs w:val="18"/>
+          <w:u w:val="none"/>
+          <w:lang w:val="en-US" w:eastAsia="zh-CN" w:bidi="hi-IN"/>
+        </w:rPr>
+        <w:t xml:space="preserve"> - </w:t>
+      </w:r>
+      <w:r>
+        <w:rPr>
+          <w:rFonts w:ascii="Andale Mono" w:hAnsi="Andale Mono"/>
+          <w:b w:val="false"/>
+          <w:bCs w:val="false"/>
+          <w:i w:val="false"/>
+          <w:iCs w:val="false"/>
+          <w:sz w:val="16"/>
+          <w:szCs w:val="16"/>
+        </w:rPr>
+        <w:t>(:lambda (</w:t>
+      </w:r>
+      <w:r>
+        <w:rPr>
+          <w:rFonts w:ascii="Andale Mono" w:hAnsi="Andale Mono"/>
+          <w:b w:val="false"/>
+          <w:bCs w:val="false"/>
+          <w:i/>
+          <w:iCs/>
+          <w:sz w:val="16"/>
+          <w:szCs w:val="16"/>
+        </w:rPr>
+        <w:t>obj</w:t>
+      </w:r>
+      <w:r>
+        <w:rPr>
+          <w:rFonts w:ascii="Andale Mono" w:hAnsi="Andale Mono"/>
+          <w:b/>
+          <w:bCs/>
+          <w:i w:val="false"/>
+          <w:iCs w:val="false"/>
+          <w:sz w:val="16"/>
+          <w:szCs w:val="16"/>
+        </w:rPr>
+        <w:t xml:space="preserve"> </w:t>
+      </w:r>
+      <w:r>
+        <w:rPr>
+          <w:rFonts w:ascii="Andale Mono" w:hAnsi="Andale Mono"/>
+          <w:b w:val="false"/>
+          <w:bCs w:val="false"/>
+          <w:i/>
+          <w:iCs/>
+          <w:sz w:val="16"/>
+          <w:szCs w:val="16"/>
+        </w:rPr>
+        <w:t>cond src</w:t>
+      </w:r>
+      <w:r>
+        <w:rPr>
+          <w:rFonts w:ascii="Andale Mono" w:hAnsi="Andale Mono"/>
+          <w:b w:val="false"/>
+          <w:bCs w:val="false"/>
+          <w:i w:val="false"/>
+          <w:iCs w:val="false"/>
+          <w:sz w:val="16"/>
+          <w:szCs w:val="16"/>
+        </w:rPr>
+        <w:t xml:space="preserve">) </w:t>
+      </w:r>
+      <w:r>
+        <w:rPr>
+          <w:rFonts w:ascii="Andale Mono" w:hAnsi="Andale Mono"/>
+          <w:b/>
+          <w:bCs/>
+          <w:i/>
+          <w:iCs/>
+          <w:sz w:val="16"/>
+          <w:szCs w:val="16"/>
+        </w:rPr>
+        <w:t xml:space="preserve">. </w:t>
+      </w:r>
+      <w:r>
+        <w:rPr>
+          <w:rFonts w:ascii="Andale Mono" w:hAnsi="Andale Mono"/>
+          <w:b w:val="false"/>
+          <w:bCs w:val="false"/>
+          <w:i/>
+          <w:iCs/>
+          <w:sz w:val="16"/>
+          <w:szCs w:val="16"/>
+        </w:rPr>
+        <w:t>body</w:t>
+      </w:r>
+      <w:r>
+        <w:rPr>
+          <w:rFonts w:ascii="Andale Mono" w:hAnsi="Andale Mono"/>
+          <w:b w:val="false"/>
+          <w:bCs w:val="false"/>
+          <w:i w:val="false"/>
+          <w:iCs w:val="false"/>
+          <w:sz w:val="16"/>
+          <w:szCs w:val="16"/>
+        </w:rPr>
+        <w:t>)</w:t>
+      </w:r>
+    </w:p>
+    <w:p>
+      <w:pPr>
+        <w:pStyle w:val="Normal"/>
+        <w:rPr>
+          <w:sz w:val="18"/>
+          <w:szCs w:val="18"/>
+        </w:rPr>
+      </w:pPr>
+      <w:r>
+        <w:rPr>
+          <w:rFonts w:eastAsia="Songti SC" w:cs="Arial Unicode MS" w:ascii="Georgia" w:hAnsi="Georgia"/>
+          <w:b w:val="false"/>
+          <w:bCs w:val="false"/>
+          <w:i/>
+          <w:iCs/>
+          <w:color w:val="auto"/>
+          <w:kern w:val="2"/>
+          <w:sz w:val="18"/>
+          <w:szCs w:val="18"/>
+          <w:u w:val="none"/>
+          <w:lang w:val="en-US" w:eastAsia="zh-CN" w:bidi="hi-IN"/>
+        </w:rPr>
+        <w:tab/>
+        <w:t>fn’</w:t>
+      </w:r>
+      <w:r>
+        <w:rPr>
+          <w:rFonts w:eastAsia="Songti SC" w:cs="Arial Unicode MS" w:ascii="Georgia" w:hAnsi="Georgia"/>
+          <w:b w:val="false"/>
+          <w:bCs w:val="false"/>
+          <w:i w:val="false"/>
+          <w:iCs w:val="false"/>
+          <w:color w:val="auto"/>
+          <w:kern w:val="2"/>
+          <w:sz w:val="18"/>
+          <w:szCs w:val="18"/>
+          <w:u w:val="none"/>
+          <w:lang w:val="en-US" w:eastAsia="zh-CN" w:bidi="hi-IN"/>
+        </w:rPr>
+        <w:t xml:space="preserve"> - </w:t>
+      </w:r>
+      <w:r>
+        <w:rPr>
+          <w:rFonts w:ascii="Andale Mono" w:hAnsi="Andale Mono"/>
+          <w:b w:val="false"/>
+          <w:bCs w:val="false"/>
+          <w:i w:val="false"/>
+          <w:iCs w:val="false"/>
+          <w:sz w:val="16"/>
+          <w:szCs w:val="16"/>
+        </w:rPr>
+        <w:t xml:space="preserve">(:lambda () </w:t>
+      </w:r>
+      <w:r>
+        <w:rPr>
+          <w:rFonts w:ascii="Andale Mono" w:hAnsi="Andale Mono"/>
+          <w:b/>
+          <w:bCs/>
+          <w:i w:val="false"/>
+          <w:iCs w:val="false"/>
+          <w:sz w:val="16"/>
+          <w:szCs w:val="16"/>
+        </w:rPr>
+        <w:t>.</w:t>
+      </w:r>
+      <w:r>
+        <w:rPr>
+          <w:rFonts w:ascii="Andale Mono" w:hAnsi="Andale Mono"/>
+          <w:b w:val="false"/>
+          <w:bCs w:val="false"/>
+          <w:i w:val="false"/>
+          <w:iCs w:val="false"/>
+          <w:sz w:val="16"/>
+          <w:szCs w:val="16"/>
+        </w:rPr>
+        <w:t xml:space="preserve"> </w:t>
+      </w:r>
+      <w:r>
+        <w:rPr>
+          <w:rFonts w:ascii="Andale Mono" w:hAnsi="Andale Mono"/>
+          <w:b w:val="false"/>
+          <w:bCs w:val="false"/>
+          <w:i/>
+          <w:iCs/>
+          <w:sz w:val="16"/>
+          <w:szCs w:val="16"/>
+        </w:rPr>
+        <w:t>body</w:t>
+      </w:r>
+      <w:r>
+        <w:rPr>
+          <w:rFonts w:ascii="Andale Mono" w:hAnsi="Andale Mono"/>
+          <w:b w:val="false"/>
+          <w:bCs w:val="false"/>
+          <w:i w:val="false"/>
+          <w:iCs w:val="false"/>
+          <w:sz w:val="16"/>
+          <w:szCs w:val="16"/>
+        </w:rPr>
+        <w:t>)</w:t>
+      </w:r>
+    </w:p>
+    <w:p>
+      <w:pPr>
+        <w:pStyle w:val="Normal"/>
+        <w:rPr>
+          <w:rFonts w:ascii="Courier New" w:hAnsi="Courier New"/>
+          <w:i/>
+          <w:i/>
+          <w:iCs/>
+          <w:sz w:val="16"/>
+          <w:szCs w:val="16"/>
+        </w:rPr>
+      </w:pPr>
+      <w:r>
+        <w:rPr>
+          <w:rFonts w:ascii="Courier New" w:hAnsi="Courier New"/>
+          <w:i/>
+          <w:iCs/>
+          <w:sz w:val="16"/>
+          <w:szCs w:val="16"/>
+        </w:rPr>
+      </w:r>
+    </w:p>
+    <w:p>
+      <w:pPr>
+        <w:pStyle w:val="Normal"/>
+        <w:rPr>
+          <w:sz w:val="18"/>
+          <w:szCs w:val="18"/>
+        </w:rPr>
+      </w:pPr>
+      <w:r>
+        <w:rPr>
+          <w:rFonts w:eastAsia="Songti SC" w:cs="Arial Unicode MS" w:ascii="Georgia" w:hAnsi="Georgia"/>
+          <w:b/>
+          <w:bCs/>
+          <w:i w:val="false"/>
+          <w:iCs w:val="false"/>
+          <w:color w:val="auto"/>
+          <w:kern w:val="2"/>
+          <w:sz w:val="18"/>
+          <w:szCs w:val="18"/>
+          <w:u w:val="none"/>
+          <w:lang w:val="en-US" w:eastAsia="zh-CN" w:bidi="hi-IN"/>
+        </w:rPr>
+        <w:t xml:space="preserve"> </w:t>
+      </w:r>
+      <w:r>
+        <w:rPr>
+          <w:rFonts w:eastAsia="Songti SC" w:cs="Arial Unicode MS" w:ascii="Georgia" w:hAnsi="Georgia"/>
+          <w:b/>
+          <w:bCs/>
+          <w:i w:val="false"/>
+          <w:iCs w:val="false"/>
+          <w:color w:val="auto"/>
+          <w:kern w:val="2"/>
+          <w:sz w:val="18"/>
+          <w:szCs w:val="18"/>
+          <w:u w:val="none"/>
+          <w:lang w:val="en-US" w:eastAsia="zh-CN" w:bidi="hi-IN"/>
+        </w:rPr>
+        <w:t>raise</w:t>
+      </w:r>
+      <w:r>
+        <w:rPr>
+          <w:rFonts w:eastAsia="Songti SC" w:cs="Arial Unicode MS" w:ascii="Georgia" w:hAnsi="Georgia"/>
+          <w:b w:val="false"/>
+          <w:bCs w:val="false"/>
+          <w:i w:val="false"/>
+          <w:iCs/>
+          <w:color w:val="auto"/>
+          <w:kern w:val="2"/>
+          <w:sz w:val="18"/>
+          <w:szCs w:val="18"/>
+          <w:u w:val="none"/>
+          <w:lang w:val="en-US" w:eastAsia="zh-CN" w:bidi="hi-IN"/>
+        </w:rPr>
+        <w:t xml:space="preserve"> </w:t>
+      </w:r>
+      <w:r>
+        <w:rPr>
+          <w:rFonts w:eastAsia="Songti SC" w:cs="Arial Unicode MS" w:ascii="Georgia" w:hAnsi="Georgia"/>
+          <w:b w:val="false"/>
+          <w:bCs w:val="false"/>
+          <w:i/>
+          <w:iCs/>
+          <w:color w:val="auto"/>
+          <w:kern w:val="2"/>
+          <w:sz w:val="18"/>
+          <w:szCs w:val="18"/>
+          <w:u w:val="none"/>
+          <w:lang w:val="en-US" w:eastAsia="zh-CN" w:bidi="hi-IN"/>
+        </w:rPr>
+        <w:t>T</w:t>
+      </w:r>
+      <w:r>
+        <w:rPr>
+          <w:rFonts w:eastAsia="Songti SC" w:cs="Arial Unicode MS" w:ascii="Georgia" w:hAnsi="Georgia"/>
+          <w:b w:val="false"/>
+          <w:bCs w:val="false"/>
+          <w:i w:val="false"/>
+          <w:iCs/>
+          <w:color w:val="auto"/>
+          <w:kern w:val="2"/>
+          <w:sz w:val="18"/>
+          <w:szCs w:val="18"/>
+          <w:u w:val="none"/>
+          <w:lang w:val="en-US" w:eastAsia="zh-CN" w:bidi="hi-IN"/>
+        </w:rPr>
+        <w:t xml:space="preserve"> </w:t>
+      </w:r>
+      <w:r>
+        <w:rPr>
+          <w:rFonts w:eastAsia="Songti SC" w:cs="Arial Unicode MS" w:ascii="Georgia" w:hAnsi="Georgia"/>
+          <w:b w:val="false"/>
+          <w:bCs w:val="false"/>
+          <w:i/>
+          <w:iCs/>
+          <w:color w:val="auto"/>
+          <w:kern w:val="2"/>
+          <w:sz w:val="18"/>
+          <w:szCs w:val="18"/>
+          <w:u w:val="none"/>
+          <w:lang w:val="en-US" w:eastAsia="zh-CN" w:bidi="hi-IN"/>
+        </w:rPr>
+        <w:t>keyword</w:t>
+        <w:tab/>
+        <w:tab/>
+      </w:r>
+      <w:r>
+        <w:rPr>
+          <w:rFonts w:eastAsia="Songti SC" w:cs="Arial Unicode MS" w:ascii="Georgia" w:hAnsi="Georgia"/>
+          <w:b w:val="false"/>
+          <w:bCs w:val="false"/>
+          <w:i w:val="false"/>
+          <w:iCs w:val="false"/>
+          <w:color w:val="auto"/>
+          <w:kern w:val="2"/>
+          <w:sz w:val="18"/>
+          <w:szCs w:val="18"/>
+          <w:u w:val="none"/>
+          <w:lang w:val="en-US" w:eastAsia="zh-CN" w:bidi="hi-IN"/>
+        </w:rPr>
+        <w:t>raise exception with</w:t>
+      </w:r>
+    </w:p>
+    <w:p>
+      <w:pPr>
+        <w:pStyle w:val="Normal"/>
+        <w:rPr>
+          <w:sz w:val="18"/>
+          <w:szCs w:val="18"/>
+        </w:rPr>
+      </w:pPr>
+      <w:r>
+        <w:rPr>
+          <w:rFonts w:eastAsia="Songti SC" w:cs="Arial Unicode MS" w:ascii="Georgia" w:hAnsi="Georgia"/>
+          <w:b w:val="false"/>
+          <w:bCs w:val="false"/>
+          <w:i w:val="false"/>
+          <w:iCs w:val="false"/>
+          <w:color w:val="auto"/>
+          <w:kern w:val="2"/>
+          <w:sz w:val="18"/>
+          <w:szCs w:val="18"/>
+          <w:u w:val="none"/>
+          <w:lang w:val="en-US" w:eastAsia="zh-CN" w:bidi="hi-IN"/>
+        </w:rPr>
+        <w:tab/>
+        <w:t xml:space="preserve"> </w:t>
+      </w:r>
+      <w:r>
+        <w:rPr>
+          <w:rFonts w:eastAsia="Songti SC" w:cs="Arial Unicode MS" w:ascii="Georgia" w:hAnsi="Georgia"/>
+          <w:b w:val="false"/>
+          <w:bCs w:val="false"/>
+          <w:i/>
+          <w:iCs/>
+          <w:color w:val="auto"/>
+          <w:kern w:val="2"/>
+          <w:sz w:val="18"/>
+          <w:szCs w:val="18"/>
+          <w:u w:val="none"/>
+          <w:lang w:val="en-US" w:eastAsia="zh-CN" w:bidi="hi-IN"/>
+        </w:rPr>
+        <w:t>condition</w:t>
+      </w:r>
+      <w:r>
+        <w:rPr>
+          <w:rFonts w:eastAsia="Songti SC" w:cs="Arial Unicode MS" w:ascii="Georgia" w:hAnsi="Georgia"/>
+          <w:b w:val="false"/>
+          <w:bCs w:val="false"/>
+          <w:i w:val="false"/>
+          <w:iCs w:val="false"/>
+          <w:color w:val="auto"/>
+          <w:kern w:val="2"/>
+          <w:sz w:val="18"/>
+          <w:szCs w:val="18"/>
+          <w:u w:val="none"/>
+          <w:lang w:val="en-US" w:eastAsia="zh-CN" w:bidi="hi-IN"/>
+        </w:rPr>
+        <w:t>:</w:t>
+      </w:r>
+    </w:p>
+    <w:p>
+      <w:pPr>
+        <w:pStyle w:val="Normal"/>
+        <w:rPr>
+          <w:sz w:val="12"/>
+          <w:szCs w:val="12"/>
+        </w:rPr>
+      </w:pPr>
+      <w:r>
+        <w:rPr>
+          <w:sz w:val="12"/>
+          <w:szCs w:val="12"/>
+        </w:rPr>
+      </w:r>
+    </w:p>
+    <w:p>
+      <w:pPr>
+        <w:pStyle w:val="Normal"/>
+        <w:rPr>
+          <w:sz w:val="18"/>
+          <w:szCs w:val="18"/>
+        </w:rPr>
+      </w:pPr>
+      <w:r>
+        <w:rPr>
+          <w:rFonts w:ascii="Georgia" w:hAnsi="Georgia"/>
+          <w:sz w:val="18"/>
+          <w:szCs w:val="18"/>
+        </w:rPr>
+        <w:t xml:space="preserve"> </w:t>
+      </w:r>
+      <w:r>
+        <w:rPr>
+          <w:rFonts w:ascii="Georgia" w:hAnsi="Georgia"/>
+          <w:sz w:val="18"/>
+          <w:szCs w:val="18"/>
+        </w:rPr>
+        <w:tab/>
+      </w:r>
+      <w:r>
+        <w:rPr>
+          <w:rFonts w:ascii="Andale Mono" w:hAnsi="Andale Mono"/>
+          <w:b w:val="false"/>
+          <w:bCs w:val="false"/>
+          <w:sz w:val="16"/>
+          <w:szCs w:val="16"/>
+        </w:rPr>
+        <w:t>:arity</w:t>
+        <w:tab/>
+        <w:t>:eof</w:t>
+        <w:tab/>
+        <w:t>:open</w:t>
+        <w:tab/>
+        <w:t>:read</w:t>
+      </w:r>
+    </w:p>
+    <w:p>
+      <w:pPr>
+        <w:pStyle w:val="Normal"/>
+        <w:rPr>
+          <w:rFonts w:ascii="Andale Mono" w:hAnsi="Andale Mono"/>
+          <w:b w:val="false"/>
+          <w:bCs w:val="false"/>
+          <w:sz w:val="16"/>
+          <w:szCs w:val="16"/>
+        </w:rPr>
+      </w:pPr>
+      <w:r>
+        <w:rPr>
+          <w:rFonts w:ascii="Andale Mono" w:hAnsi="Andale Mono"/>
+          <w:b w:val="false"/>
+          <w:bCs w:val="false"/>
+          <w:sz w:val="16"/>
+          <w:szCs w:val="16"/>
+        </w:rPr>
+        <w:tab/>
+        <w:t>:write</w:t>
+        <w:tab/>
+        <w:t>:error</w:t>
+        <w:tab/>
+        <w:t>:syntax</w:t>
+        <w:tab/>
+        <w:t>:type</w:t>
+      </w:r>
+    </w:p>
+    <w:p>
+      <w:pPr>
+        <w:pStyle w:val="Normal"/>
+        <w:rPr>
+          <w:rFonts w:ascii="Andale Mono" w:hAnsi="Andale Mono"/>
+          <w:b w:val="false"/>
+          <w:bCs w:val="false"/>
+          <w:sz w:val="16"/>
+          <w:szCs w:val="16"/>
+        </w:rPr>
+      </w:pPr>
+      <w:r>
+        <w:rPr>
+          <w:rFonts w:ascii="Andale Mono" w:hAnsi="Andale Mono"/>
+          <w:b w:val="false"/>
+          <w:bCs w:val="false"/>
+          <w:sz w:val="16"/>
+          <w:szCs w:val="16"/>
+        </w:rPr>
+        <w:tab/>
+        <w:t>:div0</w:t>
+        <w:tab/>
+        <w:t>:stream</w:t>
+        <w:tab/>
+        <w:t>:range</w:t>
+        <w:tab/>
+        <w:t>:except</w:t>
+      </w:r>
+    </w:p>
+    <w:p>
+      <w:pPr>
+        <w:pStyle w:val="Normal"/>
+        <w:rPr>
+          <w:rFonts w:ascii="Andale Mono" w:hAnsi="Andale Mono"/>
+          <w:b w:val="false"/>
+          <w:bCs w:val="false"/>
+          <w:sz w:val="16"/>
+          <w:szCs w:val="16"/>
+        </w:rPr>
+      </w:pPr>
+      <w:r>
+        <w:rPr>
+          <w:rFonts w:ascii="Andale Mono" w:hAnsi="Andale Mono"/>
+          <w:b w:val="false"/>
+          <w:bCs w:val="false"/>
+          <w:sz w:val="16"/>
+          <w:szCs w:val="16"/>
+        </w:rPr>
+        <w:tab/>
+        <w:t>:ns</w:t>
+        <w:tab/>
+        <w:t>:over</w:t>
+        <w:tab/>
+        <w:t>:under</w:t>
+        <w:tab/>
+        <w:t xml:space="preserve">:unbound </w:t>
+      </w:r>
+    </w:p>
+    <w:p>
+      <w:pPr>
+        <w:pStyle w:val="Normal"/>
+        <w:rPr>
+          <w:rFonts w:ascii="Andale Mono" w:hAnsi="Andale Mono"/>
+          <w:b w:val="false"/>
+          <w:bCs w:val="false"/>
+          <w:sz w:val="16"/>
+          <w:szCs w:val="16"/>
+        </w:rPr>
+      </w:pPr>
+      <w:r>
+        <w:rPr>
+          <w:rFonts w:ascii="Andale Mono" w:hAnsi="Andale Mono"/>
+          <w:b w:val="false"/>
+          <w:bCs w:val="false"/>
+          <w:sz w:val="16"/>
+          <w:szCs w:val="16"/>
+        </w:rPr>
+      </w:r>
+    </w:p>
+    <w:p>
+      <w:pPr>
+        <w:pStyle w:val="Normal"/>
+        <w:rPr>
+          <w:rFonts w:ascii="Georgia" w:hAnsi="Georgia"/>
           <w:sz w:val="20"/>
           <w:szCs w:val="20"/>
         </w:rPr>
@@ -11687,812 +12496,31 @@
       <w:r>
         <w:rPr>
           <w:rFonts w:ascii="Georgia" w:hAnsi="Georgia"/>
+          <w:b w:val="false"/>
+          <w:bCs/>
+          <w:i w:val="false"/>
+          <w:iCs/>
           <w:sz w:val="20"/>
           <w:szCs w:val="20"/>
-        </w:rPr>
-      </w:r>
-    </w:p>
-    <w:p>
-      <w:pPr>
-        <w:pStyle w:val="Normal"/>
-        <w:rPr>
-          <w:sz w:val="18"/>
-          <w:szCs w:val="18"/>
-        </w:rPr>
-      </w:pPr>
-      <w:r>
-        <w:rPr>
-          <w:rFonts w:eastAsia="Songti SC" w:cs="Arial Unicode MS" w:ascii="Georgia" w:hAnsi="Georgia"/>
-          <w:b/>
-          <w:bCs/>
-          <w:i w:val="false"/>
-          <w:iCs w:val="false"/>
-          <w:color w:val="auto"/>
-          <w:kern w:val="2"/>
-          <w:sz w:val="18"/>
-          <w:szCs w:val="18"/>
-          <w:u w:val="none"/>
-          <w:lang w:val="en-US" w:eastAsia="zh-CN" w:bidi="hi-IN"/>
-        </w:rPr>
-        <w:t xml:space="preserve"> </w:t>
-      </w:r>
-      <w:r>
-        <w:rPr>
-          <w:rFonts w:eastAsia="Songti SC" w:cs="Arial Unicode MS" w:ascii="Georgia" w:hAnsi="Georgia"/>
-          <w:b/>
-          <w:bCs/>
-          <w:i w:val="false"/>
-          <w:iCs w:val="false"/>
-          <w:color w:val="auto"/>
-          <w:kern w:val="2"/>
-          <w:sz w:val="18"/>
-          <w:szCs w:val="18"/>
-          <w:u w:val="none"/>
-          <w:lang w:val="en-US" w:eastAsia="zh-CN" w:bidi="hi-IN"/>
-        </w:rPr>
-        <w:t>with-ex</w:t>
-      </w:r>
-      <w:r>
-        <w:rPr>
-          <w:rFonts w:eastAsia="Songti SC" w:cs="Arial Unicode MS" w:ascii="Georgia" w:hAnsi="Georgia"/>
-          <w:b w:val="false"/>
-          <w:bCs w:val="false"/>
-          <w:i w:val="false"/>
-          <w:iCs/>
-          <w:color w:val="auto"/>
-          <w:kern w:val="2"/>
-          <w:sz w:val="18"/>
-          <w:szCs w:val="18"/>
-          <w:u w:val="none"/>
-          <w:lang w:val="en-US" w:eastAsia="zh-CN" w:bidi="hi-IN"/>
-        </w:rPr>
-        <w:t xml:space="preserve"> </w:t>
-      </w:r>
-      <w:r>
-        <w:rPr>
-          <w:rFonts w:eastAsia="Songti SC" w:cs="Arial Unicode MS" w:ascii="Georgia" w:hAnsi="Georgia"/>
-          <w:b w:val="false"/>
-          <w:bCs w:val="false"/>
-          <w:i/>
-          <w:iCs/>
-          <w:color w:val="auto"/>
-          <w:kern w:val="2"/>
-          <w:sz w:val="18"/>
-          <w:szCs w:val="18"/>
-          <w:u w:val="none"/>
-          <w:lang w:val="en-US" w:eastAsia="zh-CN" w:bidi="hi-IN"/>
-        </w:rPr>
-        <w:t>fn fn’</w:t>
-      </w:r>
-      <w:r>
-        <w:rPr>
-          <w:rFonts w:eastAsia="Songti SC" w:cs="Arial Unicode MS" w:ascii="Georgia" w:hAnsi="Georgia"/>
-          <w:b w:val="false"/>
-          <w:bCs w:val="false"/>
-          <w:i w:val="false"/>
-          <w:iCs w:val="false"/>
-          <w:color w:val="auto"/>
-          <w:kern w:val="2"/>
-          <w:sz w:val="18"/>
-          <w:szCs w:val="18"/>
-          <w:u w:val="none"/>
-          <w:lang w:val="en-US" w:eastAsia="zh-CN" w:bidi="hi-IN"/>
-        </w:rPr>
-        <w:t xml:space="preserve"> </w:t>
-        <w:tab/>
-      </w:r>
-      <w:r>
-        <w:rPr>
-          <w:rFonts w:eastAsia="Songti SC" w:cs="Arial Unicode MS" w:ascii="Georgia" w:hAnsi="Georgia"/>
-          <w:b w:val="false"/>
-          <w:bCs w:val="false"/>
-          <w:i/>
-          <w:iCs/>
-          <w:color w:val="auto"/>
-          <w:kern w:val="2"/>
-          <w:sz w:val="18"/>
-          <w:szCs w:val="18"/>
-          <w:u w:val="none"/>
-          <w:lang w:val="en-US" w:eastAsia="zh-CN" w:bidi="hi-IN"/>
-        </w:rPr>
-        <w:t>T</w:t>
-      </w:r>
-      <w:r>
-        <w:rPr>
-          <w:rFonts w:eastAsia="Songti SC" w:cs="Arial Unicode MS" w:ascii="Georgia" w:hAnsi="Georgia"/>
-          <w:b/>
-          <w:bCs/>
-          <w:i/>
-          <w:iCs/>
-          <w:color w:val="auto"/>
-          <w:kern w:val="2"/>
-          <w:sz w:val="18"/>
-          <w:szCs w:val="18"/>
-          <w:u w:val="none"/>
-          <w:lang w:val="en-US" w:eastAsia="zh-CN" w:bidi="hi-IN"/>
-        </w:rPr>
-        <w:tab/>
-      </w:r>
-      <w:r>
-        <w:rPr>
-          <w:rFonts w:eastAsia="Songti SC" w:cs="Arial Unicode MS" w:ascii="Georgia" w:hAnsi="Georgia"/>
-          <w:b w:val="false"/>
-          <w:bCs w:val="false"/>
-          <w:i w:val="false"/>
-          <w:iCs w:val="false"/>
-          <w:color w:val="auto"/>
-          <w:kern w:val="2"/>
-          <w:sz w:val="18"/>
-          <w:szCs w:val="18"/>
-          <w:u w:val="none"/>
-          <w:lang w:val="en-US" w:eastAsia="zh-CN" w:bidi="hi-IN"/>
-        </w:rPr>
-        <w:t>catch</w:t>
-      </w:r>
-      <w:r>
-        <w:rPr>
-          <w:rFonts w:eastAsia="Songti SC" w:cs="Arial Unicode MS" w:ascii="Georgia" w:hAnsi="Georgia"/>
-          <w:b w:val="false"/>
-          <w:bCs w:val="false"/>
-          <w:i/>
-          <w:iCs/>
-          <w:color w:val="auto"/>
-          <w:kern w:val="2"/>
-          <w:sz w:val="18"/>
-          <w:szCs w:val="18"/>
-          <w:u w:val="none"/>
-          <w:lang w:val="en-US" w:eastAsia="zh-CN" w:bidi="hi-IN"/>
-        </w:rPr>
-        <w:t xml:space="preserve"> </w:t>
-      </w:r>
-      <w:r>
-        <w:rPr>
-          <w:rFonts w:eastAsia="Songti SC" w:cs="Arial Unicode MS" w:ascii="Georgia" w:hAnsi="Georgia"/>
-          <w:b w:val="false"/>
-          <w:bCs w:val="false"/>
-          <w:i w:val="false"/>
-          <w:iCs w:val="false"/>
-          <w:color w:val="auto"/>
-          <w:kern w:val="2"/>
-          <w:sz w:val="18"/>
-          <w:szCs w:val="18"/>
-          <w:u w:val="none"/>
-          <w:lang w:val="en-US" w:eastAsia="zh-CN" w:bidi="hi-IN"/>
-        </w:rPr>
-        <w:t>exception</w:t>
-      </w:r>
-    </w:p>
-    <w:p>
-      <w:pPr>
-        <w:pStyle w:val="Normal"/>
-        <w:rPr>
-          <w:sz w:val="18"/>
-          <w:szCs w:val="18"/>
-        </w:rPr>
-      </w:pPr>
-      <w:r>
-        <w:rPr>
-          <w:rFonts w:eastAsia="Songti SC" w:cs="Arial Unicode MS" w:ascii="Georgia" w:hAnsi="Georgia"/>
-          <w:b w:val="false"/>
-          <w:bCs w:val="false"/>
-          <w:i w:val="false"/>
-          <w:iCs w:val="false"/>
-          <w:color w:val="auto"/>
-          <w:kern w:val="2"/>
-          <w:sz w:val="18"/>
-          <w:szCs w:val="18"/>
-          <w:u w:val="none"/>
-          <w:lang w:val="en-US" w:eastAsia="zh-CN" w:bidi="hi-IN"/>
-        </w:rPr>
-        <w:tab/>
-      </w:r>
-      <w:r>
-        <w:rPr>
-          <w:rFonts w:eastAsia="Songti SC" w:cs="Arial Unicode MS" w:ascii="Georgia" w:hAnsi="Georgia"/>
-          <w:b w:val="false"/>
-          <w:bCs w:val="false"/>
-          <w:i/>
-          <w:iCs/>
-          <w:color w:val="auto"/>
-          <w:kern w:val="2"/>
-          <w:sz w:val="18"/>
-          <w:szCs w:val="18"/>
-          <w:u w:val="none"/>
-          <w:lang w:val="en-US" w:eastAsia="zh-CN" w:bidi="hi-IN"/>
-        </w:rPr>
-        <w:t xml:space="preserve">fn </w:t>
-      </w:r>
-      <w:r>
-        <w:rPr>
-          <w:rFonts w:eastAsia="Songti SC" w:cs="Arial Unicode MS" w:ascii="Georgia" w:hAnsi="Georgia"/>
-          <w:b w:val="false"/>
-          <w:bCs w:val="false"/>
-          <w:i w:val="false"/>
-          <w:iCs w:val="false"/>
-          <w:color w:val="auto"/>
-          <w:kern w:val="2"/>
-          <w:sz w:val="18"/>
-          <w:szCs w:val="18"/>
-          <w:u w:val="none"/>
-          <w:lang w:val="en-US" w:eastAsia="zh-CN" w:bidi="hi-IN"/>
-        </w:rPr>
-        <w:t xml:space="preserve"> - </w:t>
-      </w:r>
-      <w:r>
-        <w:rPr>
-          <w:rFonts w:ascii="Andale Mono" w:hAnsi="Andale Mono"/>
-          <w:b w:val="false"/>
-          <w:bCs w:val="false"/>
-          <w:i w:val="false"/>
-          <w:iCs w:val="false"/>
-          <w:sz w:val="16"/>
-          <w:szCs w:val="16"/>
-        </w:rPr>
-        <w:t>(:lambda (</w:t>
-      </w:r>
-      <w:r>
-        <w:rPr>
-          <w:rFonts w:ascii="Andale Mono" w:hAnsi="Andale Mono"/>
-          <w:b w:val="false"/>
-          <w:bCs w:val="false"/>
-          <w:i/>
-          <w:iCs/>
-          <w:sz w:val="16"/>
-          <w:szCs w:val="16"/>
-        </w:rPr>
-        <w:t>obj</w:t>
-      </w:r>
-      <w:r>
-        <w:rPr>
-          <w:rFonts w:ascii="Andale Mono" w:hAnsi="Andale Mono"/>
-          <w:b/>
-          <w:bCs/>
-          <w:i w:val="false"/>
-          <w:iCs w:val="false"/>
-          <w:sz w:val="16"/>
-          <w:szCs w:val="16"/>
-        </w:rPr>
-        <w:t xml:space="preserve"> </w:t>
-      </w:r>
-      <w:r>
-        <w:rPr>
-          <w:rFonts w:ascii="Andale Mono" w:hAnsi="Andale Mono"/>
-          <w:b w:val="false"/>
-          <w:bCs w:val="false"/>
-          <w:i/>
-          <w:iCs/>
-          <w:sz w:val="16"/>
-          <w:szCs w:val="16"/>
-        </w:rPr>
-        <w:t>cond src</w:t>
-      </w:r>
-      <w:r>
-        <w:rPr>
-          <w:rFonts w:ascii="Andale Mono" w:hAnsi="Andale Mono"/>
-          <w:b w:val="false"/>
-          <w:bCs w:val="false"/>
-          <w:i w:val="false"/>
-          <w:iCs w:val="false"/>
-          <w:sz w:val="16"/>
-          <w:szCs w:val="16"/>
-        </w:rPr>
-        <w:t xml:space="preserve">) </w:t>
-      </w:r>
-      <w:r>
-        <w:rPr>
-          <w:rFonts w:ascii="Andale Mono" w:hAnsi="Andale Mono"/>
-          <w:b/>
-          <w:bCs/>
-          <w:i/>
-          <w:iCs/>
-          <w:sz w:val="16"/>
-          <w:szCs w:val="16"/>
-        </w:rPr>
-        <w:t xml:space="preserve">. </w:t>
-      </w:r>
-      <w:r>
-        <w:rPr>
-          <w:rFonts w:ascii="Andale Mono" w:hAnsi="Andale Mono"/>
-          <w:b w:val="false"/>
-          <w:bCs w:val="false"/>
-          <w:i/>
-          <w:iCs/>
-          <w:sz w:val="16"/>
-          <w:szCs w:val="16"/>
-        </w:rPr>
-        <w:t>body</w:t>
-      </w:r>
-      <w:r>
-        <w:rPr>
-          <w:rFonts w:ascii="Andale Mono" w:hAnsi="Andale Mono"/>
-          <w:b w:val="false"/>
-          <w:bCs w:val="false"/>
-          <w:i w:val="false"/>
-          <w:iCs w:val="false"/>
-          <w:sz w:val="16"/>
-          <w:szCs w:val="16"/>
-        </w:rPr>
-        <w:t>)</w:t>
-      </w:r>
-    </w:p>
-    <w:p>
-      <w:pPr>
-        <w:pStyle w:val="Normal"/>
-        <w:rPr>
-          <w:sz w:val="18"/>
-          <w:szCs w:val="18"/>
-        </w:rPr>
-      </w:pPr>
-      <w:r>
-        <w:rPr>
-          <w:rFonts w:eastAsia="Songti SC" w:cs="Arial Unicode MS" w:ascii="Georgia" w:hAnsi="Georgia"/>
-          <w:b w:val="false"/>
-          <w:bCs w:val="false"/>
-          <w:i/>
-          <w:iCs/>
-          <w:color w:val="auto"/>
-          <w:kern w:val="2"/>
-          <w:sz w:val="18"/>
-          <w:szCs w:val="18"/>
-          <w:u w:val="none"/>
-          <w:lang w:val="en-US" w:eastAsia="zh-CN" w:bidi="hi-IN"/>
-        </w:rPr>
-        <w:tab/>
-        <w:t>fn’</w:t>
-      </w:r>
-      <w:r>
-        <w:rPr>
-          <w:rFonts w:eastAsia="Songti SC" w:cs="Arial Unicode MS" w:ascii="Georgia" w:hAnsi="Georgia"/>
-          <w:b w:val="false"/>
-          <w:bCs w:val="false"/>
-          <w:i w:val="false"/>
-          <w:iCs w:val="false"/>
-          <w:color w:val="auto"/>
-          <w:kern w:val="2"/>
-          <w:sz w:val="18"/>
-          <w:szCs w:val="18"/>
-          <w:u w:val="none"/>
-          <w:lang w:val="en-US" w:eastAsia="zh-CN" w:bidi="hi-IN"/>
-        </w:rPr>
-        <w:t xml:space="preserve"> - </w:t>
-      </w:r>
-      <w:r>
-        <w:rPr>
-          <w:rFonts w:ascii="Andale Mono" w:hAnsi="Andale Mono"/>
-          <w:b w:val="false"/>
-          <w:bCs w:val="false"/>
-          <w:i w:val="false"/>
-          <w:iCs w:val="false"/>
-          <w:sz w:val="16"/>
-          <w:szCs w:val="16"/>
-        </w:rPr>
-        <w:t xml:space="preserve">(:lambda () </w:t>
-      </w:r>
-      <w:r>
-        <w:rPr>
-          <w:rFonts w:ascii="Andale Mono" w:hAnsi="Andale Mono"/>
-          <w:b/>
-          <w:bCs/>
-          <w:i w:val="false"/>
-          <w:iCs w:val="false"/>
-          <w:sz w:val="16"/>
-          <w:szCs w:val="16"/>
-        </w:rPr>
-        <w:t>.</w:t>
-      </w:r>
-      <w:r>
-        <w:rPr>
-          <w:rFonts w:ascii="Andale Mono" w:hAnsi="Andale Mono"/>
-          <w:b w:val="false"/>
-          <w:bCs w:val="false"/>
-          <w:i w:val="false"/>
-          <w:iCs w:val="false"/>
-          <w:sz w:val="16"/>
-          <w:szCs w:val="16"/>
-        </w:rPr>
-        <w:t xml:space="preserve"> </w:t>
-      </w:r>
-      <w:r>
-        <w:rPr>
-          <w:rFonts w:ascii="Andale Mono" w:hAnsi="Andale Mono"/>
-          <w:b w:val="false"/>
-          <w:bCs w:val="false"/>
-          <w:i/>
-          <w:iCs/>
-          <w:sz w:val="16"/>
-          <w:szCs w:val="16"/>
-        </w:rPr>
-        <w:t>body</w:t>
-      </w:r>
-      <w:r>
-        <w:rPr>
-          <w:rFonts w:ascii="Andale Mono" w:hAnsi="Andale Mono"/>
-          <w:b w:val="false"/>
-          <w:bCs w:val="false"/>
-          <w:i w:val="false"/>
-          <w:iCs w:val="false"/>
-          <w:sz w:val="16"/>
-          <w:szCs w:val="16"/>
-        </w:rPr>
-        <w:t>)</w:t>
-      </w:r>
-    </w:p>
-    <w:p>
-      <w:pPr>
-        <w:pStyle w:val="Normal"/>
-        <w:rPr>
-          <w:rFonts w:ascii="Courier New" w:hAnsi="Courier New"/>
-          <w:i/>
-          <w:i/>
-          <w:iCs/>
-          <w:sz w:val="16"/>
-          <w:szCs w:val="16"/>
-        </w:rPr>
-      </w:pPr>
-      <w:r>
-        <w:rPr>
-          <w:rFonts w:ascii="Courier New" w:hAnsi="Courier New"/>
-          <w:i/>
-          <w:iCs/>
-          <w:sz w:val="16"/>
-          <w:szCs w:val="16"/>
-        </w:rPr>
-      </w:r>
-    </w:p>
-    <w:p>
-      <w:pPr>
-        <w:pStyle w:val="Normal"/>
-        <w:rPr>
-          <w:sz w:val="18"/>
-          <w:szCs w:val="18"/>
-        </w:rPr>
-      </w:pPr>
-      <w:r>
-        <w:rPr>
-          <w:rFonts w:eastAsia="Songti SC" w:cs="Arial Unicode MS" w:ascii="Georgia" w:hAnsi="Georgia"/>
-          <w:b/>
-          <w:bCs/>
-          <w:i w:val="false"/>
-          <w:iCs w:val="false"/>
-          <w:color w:val="auto"/>
-          <w:kern w:val="2"/>
-          <w:sz w:val="18"/>
-          <w:szCs w:val="18"/>
-          <w:u w:val="none"/>
-          <w:lang w:val="en-US" w:eastAsia="zh-CN" w:bidi="hi-IN"/>
-        </w:rPr>
-        <w:t xml:space="preserve"> </w:t>
-      </w:r>
-      <w:r>
-        <w:rPr>
-          <w:rFonts w:eastAsia="Songti SC" w:cs="Arial Unicode MS" w:ascii="Georgia" w:hAnsi="Georgia"/>
-          <w:b/>
-          <w:bCs/>
-          <w:i w:val="false"/>
-          <w:iCs w:val="false"/>
-          <w:color w:val="auto"/>
-          <w:kern w:val="2"/>
-          <w:sz w:val="18"/>
-          <w:szCs w:val="18"/>
-          <w:u w:val="none"/>
-          <w:lang w:val="en-US" w:eastAsia="zh-CN" w:bidi="hi-IN"/>
-        </w:rPr>
-        <w:t>raise</w:t>
-      </w:r>
-      <w:r>
-        <w:rPr>
-          <w:rFonts w:eastAsia="Songti SC" w:cs="Arial Unicode MS" w:ascii="Georgia" w:hAnsi="Georgia"/>
-          <w:b w:val="false"/>
-          <w:bCs w:val="false"/>
-          <w:i w:val="false"/>
-          <w:iCs/>
-          <w:color w:val="auto"/>
-          <w:kern w:val="2"/>
-          <w:sz w:val="18"/>
-          <w:szCs w:val="18"/>
-          <w:u w:val="none"/>
-          <w:lang w:val="en-US" w:eastAsia="zh-CN" w:bidi="hi-IN"/>
-        </w:rPr>
-        <w:t xml:space="preserve"> </w:t>
-      </w:r>
-      <w:r>
-        <w:rPr>
-          <w:rFonts w:eastAsia="Songti SC" w:cs="Arial Unicode MS" w:ascii="Georgia" w:hAnsi="Georgia"/>
-          <w:b w:val="false"/>
-          <w:bCs w:val="false"/>
-          <w:i/>
-          <w:iCs/>
-          <w:color w:val="auto"/>
-          <w:kern w:val="2"/>
-          <w:sz w:val="18"/>
-          <w:szCs w:val="18"/>
-          <w:u w:val="none"/>
-          <w:lang w:val="en-US" w:eastAsia="zh-CN" w:bidi="hi-IN"/>
-        </w:rPr>
-        <w:t>T</w:t>
-      </w:r>
-      <w:r>
-        <w:rPr>
-          <w:rFonts w:eastAsia="Songti SC" w:cs="Arial Unicode MS" w:ascii="Georgia" w:hAnsi="Georgia"/>
-          <w:b w:val="false"/>
-          <w:bCs w:val="false"/>
-          <w:i w:val="false"/>
-          <w:iCs/>
-          <w:color w:val="auto"/>
-          <w:kern w:val="2"/>
-          <w:sz w:val="18"/>
-          <w:szCs w:val="18"/>
-          <w:u w:val="none"/>
-          <w:lang w:val="en-US" w:eastAsia="zh-CN" w:bidi="hi-IN"/>
-        </w:rPr>
-        <w:t xml:space="preserve"> </w:t>
-      </w:r>
-      <w:r>
-        <w:rPr>
-          <w:rFonts w:eastAsia="Songti SC" w:cs="Arial Unicode MS" w:ascii="Georgia" w:hAnsi="Georgia"/>
-          <w:b w:val="false"/>
-          <w:bCs w:val="false"/>
-          <w:i/>
-          <w:iCs/>
-          <w:color w:val="auto"/>
-          <w:kern w:val="2"/>
-          <w:sz w:val="18"/>
-          <w:szCs w:val="18"/>
-          <w:u w:val="none"/>
-          <w:lang w:val="en-US" w:eastAsia="zh-CN" w:bidi="hi-IN"/>
-        </w:rPr>
-        <w:t>keyword</w:t>
-        <w:tab/>
-        <w:tab/>
-      </w:r>
-      <w:r>
-        <w:rPr>
-          <w:rFonts w:eastAsia="Songti SC" w:cs="Arial Unicode MS" w:ascii="Georgia" w:hAnsi="Georgia"/>
-          <w:b w:val="false"/>
-          <w:bCs w:val="false"/>
-          <w:i w:val="false"/>
-          <w:iCs w:val="false"/>
-          <w:color w:val="auto"/>
-          <w:kern w:val="2"/>
-          <w:sz w:val="18"/>
-          <w:szCs w:val="18"/>
-          <w:u w:val="none"/>
-          <w:lang w:val="en-US" w:eastAsia="zh-CN" w:bidi="hi-IN"/>
-        </w:rPr>
-        <w:t>raise exception with</w:t>
-      </w:r>
-    </w:p>
-    <w:p>
-      <w:pPr>
-        <w:pStyle w:val="Normal"/>
-        <w:rPr>
-          <w:sz w:val="18"/>
-          <w:szCs w:val="18"/>
-        </w:rPr>
-      </w:pPr>
-      <w:r>
-        <w:rPr>
-          <w:rFonts w:eastAsia="Songti SC" w:cs="Arial Unicode MS" w:ascii="Georgia" w:hAnsi="Georgia"/>
-          <w:b w:val="false"/>
-          <w:bCs w:val="false"/>
-          <w:i w:val="false"/>
-          <w:iCs w:val="false"/>
-          <w:color w:val="auto"/>
-          <w:kern w:val="2"/>
-          <w:sz w:val="18"/>
-          <w:szCs w:val="18"/>
-          <w:u w:val="none"/>
-          <w:lang w:val="en-US" w:eastAsia="zh-CN" w:bidi="hi-IN"/>
-        </w:rPr>
-        <w:tab/>
-        <w:t xml:space="preserve"> </w:t>
-      </w:r>
-      <w:r>
-        <w:rPr>
-          <w:rFonts w:eastAsia="Songti SC" w:cs="Arial Unicode MS" w:ascii="Georgia" w:hAnsi="Georgia"/>
-          <w:b w:val="false"/>
-          <w:bCs w:val="false"/>
-          <w:i/>
-          <w:iCs/>
-          <w:color w:val="auto"/>
-          <w:kern w:val="2"/>
-          <w:sz w:val="18"/>
-          <w:szCs w:val="18"/>
-          <w:u w:val="none"/>
-          <w:lang w:val="en-US" w:eastAsia="zh-CN" w:bidi="hi-IN"/>
-        </w:rPr>
-        <w:t>condition</w:t>
-      </w:r>
-      <w:r>
-        <w:rPr>
-          <w:rFonts w:eastAsia="Songti SC" w:cs="Arial Unicode MS" w:ascii="Georgia" w:hAnsi="Georgia"/>
-          <w:b w:val="false"/>
-          <w:bCs w:val="false"/>
-          <w:i w:val="false"/>
-          <w:iCs w:val="false"/>
-          <w:color w:val="auto"/>
-          <w:kern w:val="2"/>
-          <w:sz w:val="18"/>
-          <w:szCs w:val="18"/>
-          <w:u w:val="none"/>
-          <w:lang w:val="en-US" w:eastAsia="zh-CN" w:bidi="hi-IN"/>
-        </w:rPr>
-        <w:t>:</w:t>
-      </w:r>
-    </w:p>
-    <w:p>
-      <w:pPr>
-        <w:pStyle w:val="Normal"/>
-        <w:rPr>
-          <w:sz w:val="12"/>
-          <w:szCs w:val="12"/>
-        </w:rPr>
-      </w:pPr>
-      <w:r>
-        <w:rPr>
-          <w:sz w:val="12"/>
-          <w:szCs w:val="12"/>
-        </w:rPr>
-      </w:r>
-    </w:p>
-    <w:p>
-      <w:pPr>
-        <w:pStyle w:val="Normal"/>
-        <w:rPr>
-          <w:sz w:val="18"/>
-          <w:szCs w:val="18"/>
-        </w:rPr>
-      </w:pPr>
-      <w:r>
-        <w:rPr>
-          <w:rFonts w:ascii="Georgia" w:hAnsi="Georgia"/>
-          <w:sz w:val="18"/>
-          <w:szCs w:val="18"/>
-        </w:rPr>
-        <w:t xml:space="preserve"> </w:t>
-      </w:r>
-      <w:r>
-        <w:rPr>
-          <w:rFonts w:ascii="Georgia" w:hAnsi="Georgia"/>
-          <w:sz w:val="18"/>
-          <w:szCs w:val="18"/>
-        </w:rPr>
-        <w:tab/>
-      </w:r>
-      <w:r>
-        <w:rPr>
-          <w:rFonts w:ascii="Andale Mono" w:hAnsi="Andale Mono"/>
-          <w:b w:val="false"/>
-          <w:bCs w:val="false"/>
-          <w:sz w:val="16"/>
-          <w:szCs w:val="16"/>
-        </w:rPr>
-        <w:t>:arity</w:t>
-        <w:tab/>
-        <w:t>:eof</w:t>
-        <w:tab/>
-        <w:t>:open</w:t>
-        <w:tab/>
-        <w:t>:read</w:t>
-      </w:r>
-    </w:p>
-    <w:p>
-      <w:pPr>
-        <w:pStyle w:val="Normal"/>
-        <w:rPr>
-          <w:rFonts w:ascii="Andale Mono" w:hAnsi="Andale Mono"/>
-          <w:b w:val="false"/>
-          <w:bCs w:val="false"/>
-          <w:sz w:val="16"/>
-          <w:szCs w:val="16"/>
-        </w:rPr>
-      </w:pPr>
-      <w:r>
-        <w:rPr>
-          <w:rFonts w:ascii="Andale Mono" w:hAnsi="Andale Mono"/>
-          <w:b w:val="false"/>
-          <w:bCs w:val="false"/>
-          <w:sz w:val="16"/>
-          <w:szCs w:val="16"/>
-        </w:rPr>
-        <w:tab/>
-        <w:t>:write</w:t>
-        <w:tab/>
-        <w:t>:error</w:t>
-        <w:tab/>
-        <w:t>:syntax</w:t>
-        <w:tab/>
-        <w:t>:type</w:t>
-      </w:r>
-    </w:p>
-    <w:p>
-      <w:pPr>
-        <w:pStyle w:val="Normal"/>
-        <w:rPr>
-          <w:rFonts w:ascii="Andale Mono" w:hAnsi="Andale Mono"/>
-          <w:b w:val="false"/>
-          <w:bCs w:val="false"/>
-          <w:sz w:val="16"/>
-          <w:szCs w:val="16"/>
-        </w:rPr>
-      </w:pPr>
-      <w:r>
-        <w:rPr>
-          <w:rFonts w:ascii="Andale Mono" w:hAnsi="Andale Mono"/>
-          <w:b w:val="false"/>
-          <w:bCs w:val="false"/>
-          <w:sz w:val="16"/>
-          <w:szCs w:val="16"/>
-        </w:rPr>
-        <w:tab/>
-        <w:t>:div0</w:t>
-        <w:tab/>
-        <w:t>:stream</w:t>
-        <w:tab/>
-        <w:t>:range</w:t>
-        <w:tab/>
-        <w:t>:except</w:t>
-      </w:r>
-    </w:p>
-    <w:p>
-      <w:pPr>
-        <w:pStyle w:val="Normal"/>
-        <w:rPr>
-          <w:rFonts w:ascii="Andale Mono" w:hAnsi="Andale Mono"/>
-          <w:b w:val="false"/>
-          <w:bCs w:val="false"/>
-          <w:sz w:val="16"/>
-          <w:szCs w:val="16"/>
-        </w:rPr>
-      </w:pPr>
-      <w:r>
-        <w:rPr>
-          <w:rFonts w:ascii="Andale Mono" w:hAnsi="Andale Mono"/>
-          <w:b w:val="false"/>
-          <w:bCs w:val="false"/>
-          <w:sz w:val="16"/>
-          <w:szCs w:val="16"/>
-        </w:rPr>
-        <w:tab/>
-        <w:t>:ns</w:t>
-        <w:tab/>
-        <w:t>:over</w:t>
-        <w:tab/>
-        <w:t>:under</w:t>
-        <w:tab/>
-        <w:t xml:space="preserve">:unbound </w:t>
-      </w:r>
-    </w:p>
-    <w:p>
-      <w:pPr>
-        <w:pStyle w:val="Normal"/>
-        <w:rPr>
-          <w:rFonts w:ascii="Andale Mono" w:hAnsi="Andale Mono"/>
-          <w:b w:val="false"/>
-          <w:bCs w:val="false"/>
-          <w:sz w:val="16"/>
-          <w:szCs w:val="16"/>
-        </w:rPr>
-      </w:pPr>
-      <w:r>
-        <w:rPr>
-          <w:rFonts w:ascii="Andale Mono" w:hAnsi="Andale Mono"/>
-          <w:b w:val="false"/>
-          <w:bCs w:val="false"/>
-          <w:sz w:val="16"/>
-          <w:szCs w:val="16"/>
-        </w:rPr>
-      </w:r>
-    </w:p>
-    <w:p>
-      <w:pPr>
-        <w:pStyle w:val="Normal"/>
-        <w:rPr>
-          <w:rFonts w:ascii="Georgia" w:hAnsi="Georgia"/>
+          <w:u w:val="none"/>
+          <w:shd w:fill="333333" w:val="clear"/>
+        </w:rPr>
+        <w:t xml:space="preserve">                              </w:t>
+      </w:r>
+      <w:r>
+        <w:rPr>
+          <w:rFonts w:ascii="Georgia" w:hAnsi="Georgia"/>
+          <w:b/>
+          <w:bCs/>
+          <w:i/>
+          <w:iCs/>
           <w:sz w:val="20"/>
           <w:szCs w:val="20"/>
-        </w:rPr>
-      </w:pPr>
+          <w:u w:val="none"/>
+          <w:shd w:fill="333333" w:val="clear"/>
+        </w:rPr>
+        <w:t>Stream                                                    </w:t>
+      </w:r>
       <w:r>
         <w:rPr>
           <w:rFonts w:ascii="Georgia" w:hAnsi="Georgia"/>
@@ -12505,7 +12533,7 @@
           <w:u w:val="none"/>
           <w:shd w:fill="333333" w:val="clear"/>
         </w:rPr>
-        <w:t xml:space="preserve">                              </w:t>
+        <w:t xml:space="preserve">  </w:t>
       </w:r>
       <w:r>
         <w:rPr>
@@ -12519,687 +12547,708 @@
           <w:u w:val="none"/>
           <w:shd w:fill="333333" w:val="clear"/>
         </w:rPr>
-        <w:t>Stream                                                    </w:t>
-      </w:r>
-      <w:r>
-        <w:rPr>
-          <w:rFonts w:ascii="Georgia" w:hAnsi="Georgia"/>
-          <w:b w:val="false"/>
-          <w:bCs/>
-          <w:i w:val="false"/>
-          <w:iCs/>
-          <w:sz w:val="20"/>
-          <w:szCs w:val="20"/>
-          <w:u w:val="none"/>
-          <w:shd w:fill="333333" w:val="clear"/>
+        <w:t>    </w:t>
+      </w:r>
+    </w:p>
+    <w:p>
+      <w:pPr>
+        <w:pStyle w:val="Normal"/>
+        <w:rPr>
+          <w:rFonts w:ascii="Georgia" w:hAnsi="Georgia"/>
+          <w:b/>
+          <w:bCs/>
+          <w:i w:val="false"/>
+          <w:i w:val="false"/>
+          <w:iCs w:val="false"/>
+          <w:sz w:val="16"/>
+          <w:szCs w:val="16"/>
+        </w:rPr>
+      </w:pPr>
+      <w:r>
+        <w:rPr>
+          <w:rFonts w:ascii="Georgia" w:hAnsi="Georgia"/>
+          <w:b/>
+          <w:bCs/>
+          <w:i w:val="false"/>
+          <w:iCs w:val="false"/>
+          <w:sz w:val="16"/>
+          <w:szCs w:val="16"/>
+        </w:rPr>
+      </w:r>
+    </w:p>
+    <w:p>
+      <w:pPr>
+        <w:pStyle w:val="Normal"/>
+        <w:rPr>
+          <w:sz w:val="18"/>
+          <w:szCs w:val="18"/>
+        </w:rPr>
+      </w:pPr>
+      <w:r>
+        <w:rPr>
+          <w:rFonts w:ascii="Georgia" w:hAnsi="Georgia"/>
+          <w:b/>
+          <w:bCs/>
+          <w:i w:val="false"/>
+          <w:iCs w:val="false"/>
+          <w:sz w:val="18"/>
+          <w:szCs w:val="18"/>
+        </w:rPr>
+        <w:t xml:space="preserve"> </w:t>
+      </w:r>
+      <w:bookmarkStart w:id="2" w:name="__DdeLink__1086_40554186741"/>
+      <w:r>
+        <w:rPr>
+          <w:rFonts w:ascii="Georgia" w:hAnsi="Georgia"/>
+          <w:b/>
+          <w:bCs/>
+          <w:i w:val="false"/>
+          <w:iCs w:val="false"/>
+          <w:sz w:val="18"/>
+          <w:szCs w:val="18"/>
+        </w:rPr>
+        <w:t>std</w:t>
+      </w:r>
+      <w:r>
+        <w:rPr>
+          <w:rFonts w:ascii="Georgia" w:hAnsi="Georgia"/>
+          <w:b/>
+          <w:bCs/>
+          <w:i/>
+          <w:iCs/>
+          <w:sz w:val="18"/>
+          <w:szCs w:val="18"/>
+        </w:rPr>
+        <w:t>-</w:t>
+      </w:r>
+      <w:r>
+        <w:rPr>
+          <w:rFonts w:ascii="Georgia" w:hAnsi="Georgia"/>
+          <w:b/>
+          <w:bCs/>
+          <w:i w:val="false"/>
+          <w:iCs w:val="false"/>
+          <w:sz w:val="18"/>
+          <w:szCs w:val="18"/>
+        </w:rPr>
+        <w:t>in</w:t>
+      </w:r>
+      <w:r>
+        <w:rPr>
+          <w:rFonts w:ascii="Georgia" w:hAnsi="Georgia"/>
+          <w:b w:val="false"/>
+          <w:bCs/>
+          <w:i w:val="false"/>
+          <w:iCs/>
+          <w:sz w:val="18"/>
+          <w:szCs w:val="18"/>
+        </w:rPr>
+        <w:tab/>
+        <w:tab/>
+      </w:r>
+      <w:r>
+        <w:rPr>
+          <w:rFonts w:ascii="Georgia" w:hAnsi="Georgia"/>
+          <w:b w:val="false"/>
+          <w:bCs w:val="false"/>
+          <w:i/>
+          <w:iCs/>
+          <w:sz w:val="18"/>
+          <w:szCs w:val="18"/>
+        </w:rPr>
+        <w:t>symbol</w:t>
+        <w:tab/>
+      </w:r>
+      <w:r>
+        <w:rPr>
+          <w:rFonts w:ascii="Georgia" w:hAnsi="Georgia"/>
+          <w:b w:val="false"/>
+          <w:bCs w:val="false"/>
+          <w:i w:val="false"/>
+          <w:iCs w:val="false"/>
+          <w:sz w:val="18"/>
+          <w:szCs w:val="18"/>
+        </w:rPr>
+        <w:t xml:space="preserve">standard input </w:t>
+      </w:r>
+      <w:r>
+        <w:rPr>
+          <w:rFonts w:ascii="Georgia" w:hAnsi="Georgia"/>
+          <w:b w:val="false"/>
+          <w:bCs w:val="false"/>
+          <w:i/>
+          <w:iCs/>
+          <w:sz w:val="18"/>
+          <w:szCs w:val="18"/>
+        </w:rPr>
+        <w:t>stre</w:t>
+      </w:r>
+      <w:bookmarkEnd w:id="2"/>
+      <w:r>
+        <w:rPr>
+          <w:rFonts w:ascii="Georgia" w:hAnsi="Georgia"/>
+          <w:b w:val="false"/>
+          <w:bCs w:val="false"/>
+          <w:i/>
+          <w:iCs/>
+          <w:sz w:val="18"/>
+          <w:szCs w:val="18"/>
+        </w:rPr>
+        <w:t>am</w:t>
+      </w:r>
+    </w:p>
+    <w:p>
+      <w:pPr>
+        <w:pStyle w:val="Normal"/>
+        <w:rPr>
+          <w:sz w:val="18"/>
+          <w:szCs w:val="18"/>
+        </w:rPr>
+      </w:pPr>
+      <w:r>
+        <w:rPr>
+          <w:rFonts w:ascii="Georgia" w:hAnsi="Georgia"/>
+          <w:b/>
+          <w:bCs/>
+          <w:i w:val="false"/>
+          <w:iCs w:val="false"/>
+          <w:sz w:val="18"/>
+          <w:szCs w:val="18"/>
+        </w:rPr>
+        <w:t xml:space="preserve"> </w:t>
+      </w:r>
+      <w:r>
+        <w:rPr>
+          <w:rFonts w:ascii="Georgia" w:hAnsi="Georgia"/>
+          <w:b/>
+          <w:bCs/>
+          <w:i w:val="false"/>
+          <w:iCs w:val="false"/>
+          <w:sz w:val="18"/>
+          <w:szCs w:val="18"/>
+        </w:rPr>
+        <w:t>std</w:t>
+      </w:r>
+      <w:r>
+        <w:rPr>
+          <w:rFonts w:ascii="Georgia" w:hAnsi="Georgia"/>
+          <w:b/>
+          <w:bCs/>
+          <w:i/>
+          <w:iCs/>
+          <w:sz w:val="18"/>
+          <w:szCs w:val="18"/>
+        </w:rPr>
+        <w:t>-</w:t>
+      </w:r>
+      <w:r>
+        <w:rPr>
+          <w:rFonts w:ascii="Georgia" w:hAnsi="Georgia"/>
+          <w:b/>
+          <w:bCs/>
+          <w:i w:val="false"/>
+          <w:iCs w:val="false"/>
+          <w:sz w:val="18"/>
+          <w:szCs w:val="18"/>
+        </w:rPr>
+        <w:t>out</w:t>
+      </w:r>
+      <w:r>
+        <w:rPr>
+          <w:rFonts w:ascii="Georgia" w:hAnsi="Georgia"/>
+          <w:b w:val="false"/>
+          <w:bCs/>
+          <w:i w:val="false"/>
+          <w:iCs/>
+          <w:sz w:val="18"/>
+          <w:szCs w:val="18"/>
+        </w:rPr>
+        <w:tab/>
+        <w:tab/>
+      </w:r>
+      <w:r>
+        <w:rPr>
+          <w:rFonts w:ascii="Georgia" w:hAnsi="Georgia"/>
+          <w:b w:val="false"/>
+          <w:bCs w:val="false"/>
+          <w:i/>
+          <w:iCs/>
+          <w:sz w:val="18"/>
+          <w:szCs w:val="18"/>
+        </w:rPr>
+        <w:t>symbol</w:t>
+        <w:tab/>
+      </w:r>
+      <w:r>
+        <w:rPr>
+          <w:rFonts w:ascii="Georgia" w:hAnsi="Georgia"/>
+          <w:b w:val="false"/>
+          <w:bCs w:val="false"/>
+          <w:i w:val="false"/>
+          <w:iCs w:val="false"/>
+          <w:sz w:val="18"/>
+          <w:szCs w:val="18"/>
+        </w:rPr>
+        <w:t xml:space="preserve">standard output </w:t>
+      </w:r>
+      <w:r>
+        <w:rPr>
+          <w:rFonts w:ascii="Georgia" w:hAnsi="Georgia"/>
+          <w:b w:val="false"/>
+          <w:bCs w:val="false"/>
+          <w:i/>
+          <w:iCs/>
+          <w:sz w:val="18"/>
+          <w:szCs w:val="18"/>
+        </w:rPr>
+        <w:t>stream</w:t>
+      </w:r>
+    </w:p>
+    <w:p>
+      <w:pPr>
+        <w:pStyle w:val="Normal"/>
+        <w:rPr>
+          <w:sz w:val="18"/>
+          <w:szCs w:val="18"/>
+        </w:rPr>
+      </w:pPr>
+      <w:r>
+        <w:rPr>
+          <w:rFonts w:ascii="Georgia" w:hAnsi="Georgia"/>
+          <w:b/>
+          <w:bCs/>
+          <w:i w:val="false"/>
+          <w:iCs w:val="false"/>
+          <w:sz w:val="18"/>
+          <w:szCs w:val="18"/>
+        </w:rPr>
+        <w:t xml:space="preserve"> </w:t>
+      </w:r>
+      <w:r>
+        <w:rPr>
+          <w:rFonts w:ascii="Georgia" w:hAnsi="Georgia"/>
+          <w:b/>
+          <w:bCs/>
+          <w:i w:val="false"/>
+          <w:iCs w:val="false"/>
+          <w:sz w:val="18"/>
+          <w:szCs w:val="18"/>
+        </w:rPr>
+        <w:t>err</w:t>
+      </w:r>
+      <w:r>
+        <w:rPr>
+          <w:rFonts w:ascii="Georgia" w:hAnsi="Georgia"/>
+          <w:b/>
+          <w:bCs/>
+          <w:i/>
+          <w:iCs/>
+          <w:sz w:val="18"/>
+          <w:szCs w:val="18"/>
+        </w:rPr>
+        <w:t>-</w:t>
+      </w:r>
+      <w:r>
+        <w:rPr>
+          <w:rFonts w:ascii="Georgia" w:hAnsi="Georgia"/>
+          <w:b/>
+          <w:bCs/>
+          <w:i w:val="false"/>
+          <w:iCs w:val="false"/>
+          <w:sz w:val="18"/>
+          <w:szCs w:val="18"/>
+        </w:rPr>
+        <w:t>out</w:t>
+      </w:r>
+      <w:r>
+        <w:rPr>
+          <w:rFonts w:ascii="Georgia" w:hAnsi="Georgia"/>
+          <w:b w:val="false"/>
+          <w:bCs/>
+          <w:i w:val="false"/>
+          <w:iCs/>
+          <w:sz w:val="18"/>
+          <w:szCs w:val="18"/>
+        </w:rPr>
+        <w:tab/>
+      </w:r>
+      <w:r>
+        <w:rPr>
+          <w:rFonts w:ascii="Georgia" w:hAnsi="Georgia"/>
+          <w:b w:val="false"/>
+          <w:bCs w:val="false"/>
+          <w:i/>
+          <w:iCs/>
+          <w:sz w:val="18"/>
+          <w:szCs w:val="18"/>
+        </w:rPr>
+        <w:t>symbol</w:t>
+        <w:tab/>
+      </w:r>
+      <w:r>
+        <w:rPr>
+          <w:rFonts w:ascii="Georgia" w:hAnsi="Georgia"/>
+          <w:b w:val="false"/>
+          <w:bCs w:val="false"/>
+          <w:i w:val="false"/>
+          <w:iCs w:val="false"/>
+          <w:sz w:val="18"/>
+          <w:szCs w:val="18"/>
+        </w:rPr>
+        <w:t xml:space="preserve">standard error </w:t>
+      </w:r>
+      <w:r>
+        <w:rPr>
+          <w:rFonts w:ascii="Georgia" w:hAnsi="Georgia"/>
+          <w:b w:val="false"/>
+          <w:bCs w:val="false"/>
+          <w:i/>
+          <w:iCs/>
+          <w:sz w:val="18"/>
+          <w:szCs w:val="18"/>
+        </w:rPr>
+        <w:t>stream</w:t>
+      </w:r>
+    </w:p>
+    <w:p>
+      <w:pPr>
+        <w:pStyle w:val="Normal"/>
+        <w:rPr>
+          <w:rFonts w:ascii="Georgia" w:hAnsi="Georgia"/>
+          <w:b w:val="false"/>
+          <w:bCs w:val="false"/>
+          <w:i/>
+          <w:i/>
+          <w:iCs/>
+          <w:sz w:val="16"/>
+          <w:szCs w:val="16"/>
+        </w:rPr>
+      </w:pPr>
+      <w:r>
+        <w:rPr>
+          <w:rFonts w:ascii="Georgia" w:hAnsi="Georgia"/>
+          <w:b w:val="false"/>
+          <w:bCs w:val="false"/>
+          <w:i/>
+          <w:iCs/>
+          <w:sz w:val="16"/>
+          <w:szCs w:val="16"/>
+        </w:rPr>
+      </w:r>
+    </w:p>
+    <w:p>
+      <w:pPr>
+        <w:pStyle w:val="Normal"/>
+        <w:rPr>
+          <w:sz w:val="18"/>
+          <w:szCs w:val="18"/>
+        </w:rPr>
+      </w:pPr>
+      <w:r>
+        <w:rPr>
+          <w:rFonts w:ascii="Georgia" w:hAnsi="Georgia"/>
+          <w:b/>
+          <w:bCs/>
+          <w:i w:val="false"/>
+          <w:iCs w:val="false"/>
+          <w:sz w:val="18"/>
+          <w:szCs w:val="18"/>
+        </w:rPr>
+        <w:t xml:space="preserve"> </w:t>
+      </w:r>
+      <w:r>
+        <w:rPr>
+          <w:rFonts w:ascii="Georgia" w:hAnsi="Georgia"/>
+          <w:b/>
+          <w:bCs/>
+          <w:i w:val="false"/>
+          <w:iCs w:val="false"/>
+          <w:sz w:val="18"/>
+          <w:szCs w:val="18"/>
+        </w:rPr>
+        <w:t>open</w:t>
+      </w:r>
+      <w:r>
+        <w:rPr>
+          <w:rFonts w:ascii="Georgia" w:hAnsi="Georgia"/>
+          <w:b w:val="false"/>
+          <w:bCs/>
+          <w:i w:val="false"/>
+          <w:iCs w:val="false"/>
+          <w:sz w:val="18"/>
+          <w:szCs w:val="18"/>
+        </w:rPr>
+        <w:t xml:space="preserve"> </w:t>
+      </w:r>
+      <w:r>
+        <w:rPr>
+          <w:rFonts w:ascii="Andale Mono" w:hAnsi="Andale Mono"/>
+          <w:b w:val="false"/>
+          <w:bCs w:val="false"/>
+          <w:i w:val="false"/>
+          <w:iCs w:val="false"/>
+          <w:sz w:val="16"/>
+          <w:szCs w:val="16"/>
+        </w:rPr>
+        <w:t>type</w:t>
+      </w:r>
+      <w:r>
+        <w:rPr>
+          <w:rFonts w:ascii="Georgia" w:hAnsi="Georgia"/>
+          <w:b w:val="false"/>
+          <w:bCs w:val="false"/>
+          <w:i w:val="false"/>
+          <w:iCs w:val="false"/>
+          <w:sz w:val="18"/>
+          <w:szCs w:val="18"/>
+        </w:rPr>
+        <w:t xml:space="preserve"> </w:t>
+      </w:r>
+      <w:r>
+        <w:rPr>
+          <w:rFonts w:ascii="Andale Mono" w:hAnsi="Andale Mono"/>
+          <w:b w:val="false"/>
+          <w:bCs w:val="false"/>
+          <w:i w:val="false"/>
+          <w:iCs w:val="false"/>
+          <w:sz w:val="16"/>
+          <w:szCs w:val="16"/>
+        </w:rPr>
+        <w:t>direction</w:t>
+      </w:r>
+      <w:r>
+        <w:rPr>
+          <w:rFonts w:ascii="Andale Mono" w:hAnsi="Andale Mono"/>
+          <w:b w:val="false"/>
+          <w:bCs w:val="false"/>
+          <w:i/>
+          <w:iCs/>
+          <w:sz w:val="18"/>
+          <w:szCs w:val="18"/>
+        </w:rPr>
+        <w:t xml:space="preserve"> </w:t>
+      </w:r>
+      <w:r>
+        <w:rPr>
+          <w:rFonts w:ascii="Georgia" w:hAnsi="Georgia"/>
+          <w:b w:val="false"/>
+          <w:bCs w:val="false"/>
+          <w:i/>
+          <w:iCs/>
+          <w:sz w:val="18"/>
+          <w:szCs w:val="18"/>
+        </w:rPr>
+        <w:t xml:space="preserve">string </w:t>
+      </w:r>
+    </w:p>
+    <w:p>
+      <w:pPr>
+        <w:pStyle w:val="Normal"/>
+        <w:rPr>
+          <w:sz w:val="18"/>
+          <w:szCs w:val="18"/>
+        </w:rPr>
+      </w:pPr>
+      <w:r>
+        <w:rPr>
+          <w:rFonts w:ascii="Georgia" w:hAnsi="Georgia"/>
+          <w:b w:val="false"/>
+          <w:bCs w:val="false"/>
+          <w:i/>
+          <w:iCs/>
+          <w:sz w:val="18"/>
+          <w:szCs w:val="18"/>
+        </w:rPr>
+        <w:tab/>
+        <w:tab/>
+        <w:t>stream</w:t>
+        <w:tab/>
+      </w:r>
+      <w:r>
+        <w:rPr>
+          <w:rFonts w:ascii="Georgia" w:hAnsi="Georgia"/>
+          <w:b w:val="false"/>
+          <w:bCs w:val="false"/>
+          <w:i w:val="false"/>
+          <w:iCs w:val="false"/>
+          <w:sz w:val="18"/>
+          <w:szCs w:val="18"/>
+        </w:rPr>
+        <w:t xml:space="preserve">open </w:t>
+      </w:r>
+      <w:r>
+        <w:rPr>
+          <w:rFonts w:ascii="Georgia" w:hAnsi="Georgia"/>
+          <w:b w:val="false"/>
+          <w:bCs w:val="false"/>
+          <w:i/>
+          <w:iCs/>
+          <w:sz w:val="18"/>
+          <w:szCs w:val="18"/>
+        </w:rPr>
+        <w:t>stream</w:t>
+      </w:r>
+    </w:p>
+    <w:p>
+      <w:pPr>
+        <w:pStyle w:val="Normal"/>
+        <w:rPr>
+          <w:sz w:val="16"/>
+          <w:szCs w:val="16"/>
+        </w:rPr>
+      </w:pPr>
+      <w:r>
+        <w:rPr>
+          <w:sz w:val="16"/>
+          <w:szCs w:val="16"/>
+        </w:rPr>
+      </w:r>
+    </w:p>
+    <w:p>
+      <w:pPr>
+        <w:pStyle w:val="Normal"/>
+        <w:rPr>
+          <w:sz w:val="18"/>
+          <w:szCs w:val="18"/>
+        </w:rPr>
+      </w:pPr>
+      <w:r>
+        <w:rPr>
+          <w:rFonts w:ascii="Georgia" w:hAnsi="Georgia"/>
+          <w:b w:val="false"/>
+          <w:bCs w:val="false"/>
+          <w:i w:val="false"/>
+          <w:iCs w:val="false"/>
+          <w:sz w:val="18"/>
+          <w:szCs w:val="18"/>
+        </w:rPr>
+        <w:tab/>
+      </w:r>
+      <w:r>
+        <w:rPr>
+          <w:rFonts w:ascii="Andale Mono" w:hAnsi="Andale Mono"/>
+          <w:i w:val="false"/>
+          <w:iCs w:val="false"/>
+          <w:sz w:val="16"/>
+          <w:szCs w:val="16"/>
+        </w:rPr>
+        <w:t>type</w:t>
+      </w:r>
+      <w:r>
+        <w:rPr>
+          <w:rFonts w:ascii="Georgia" w:hAnsi="Georgia"/>
+          <w:b w:val="false"/>
+          <w:i w:val="false"/>
+          <w:iCs w:val="false"/>
+          <w:sz w:val="18"/>
+          <w:szCs w:val="18"/>
+        </w:rPr>
+        <w:t xml:space="preserve">             </w:t>
+      </w:r>
+      <w:r>
+        <w:rPr>
+          <w:rFonts w:ascii="Andale Mono" w:hAnsi="Andale Mono"/>
+          <w:b w:val="false"/>
+          <w:bCs w:val="false"/>
+          <w:i w:val="false"/>
+          <w:iCs w:val="false"/>
+          <w:sz w:val="16"/>
+          <w:szCs w:val="16"/>
+        </w:rPr>
+        <w:t>- :file  :strin</w:t>
+      </w:r>
+      <w:r>
+        <w:rPr>
+          <w:rFonts w:ascii="Andale Mono" w:hAnsi="Andale Mono"/>
+          <w:b w:val="false"/>
+          <w:bCs w:val="false"/>
+          <w:i w:val="false"/>
+          <w:iCs w:val="false"/>
+          <w:sz w:val="16"/>
+          <w:szCs w:val="16"/>
+        </w:rPr>
+        <w:t>g</w:t>
+      </w:r>
+    </w:p>
+    <w:p>
+      <w:pPr>
+        <w:pStyle w:val="Normal"/>
+        <w:rPr>
+          <w:sz w:val="18"/>
+          <w:szCs w:val="18"/>
+        </w:rPr>
+      </w:pPr>
+      <w:r>
+        <w:rPr>
+          <w:rFonts w:ascii="Georgia" w:hAnsi="Georgia"/>
+          <w:b w:val="false"/>
+          <w:bCs w:val="false"/>
+          <w:i w:val="false"/>
+          <w:iCs w:val="false"/>
+          <w:sz w:val="18"/>
+          <w:szCs w:val="18"/>
+        </w:rPr>
+        <w:t xml:space="preserve">          </w:t>
+      </w:r>
+      <w:r>
+        <w:rPr>
+          <w:rFonts w:ascii="Georgia" w:hAnsi="Georgia"/>
+          <w:b w:val="false"/>
+          <w:bCs w:val="false"/>
+          <w:i w:val="false"/>
+          <w:iCs w:val="false"/>
+          <w:sz w:val="18"/>
+          <w:szCs w:val="18"/>
+        </w:rPr>
+        <w:tab/>
+      </w:r>
+      <w:r>
+        <w:rPr>
+          <w:rFonts w:ascii="Andale Mono" w:hAnsi="Andale Mono"/>
+          <w:b w:val="false"/>
+          <w:bCs w:val="false"/>
+          <w:i w:val="false"/>
+          <w:iCs w:val="false"/>
+          <w:sz w:val="16"/>
+          <w:szCs w:val="16"/>
+        </w:rPr>
+        <w:t>direction</w:t>
+      </w:r>
+      <w:r>
+        <w:rPr>
+          <w:rFonts w:ascii="Georgia" w:hAnsi="Georgia"/>
+          <w:b w:val="false"/>
+          <w:bCs w:val="false"/>
+          <w:i w:val="false"/>
+          <w:iCs w:val="false"/>
+          <w:sz w:val="18"/>
+          <w:szCs w:val="18"/>
         </w:rPr>
         <w:t xml:space="preserve">  </w:t>
       </w:r>
       <w:r>
         <w:rPr>
-          <w:rFonts w:ascii="Georgia" w:hAnsi="Georgia"/>
-          <w:b/>
-          <w:bCs/>
-          <w:i/>
-          <w:iCs/>
-          <w:sz w:val="20"/>
-          <w:szCs w:val="20"/>
-          <w:u w:val="none"/>
-          <w:shd w:fill="333333" w:val="clear"/>
-        </w:rPr>
-        <w:t>    </w:t>
-      </w:r>
-    </w:p>
-    <w:p>
-      <w:pPr>
-        <w:pStyle w:val="Normal"/>
-        <w:rPr>
-          <w:rFonts w:ascii="Georgia" w:hAnsi="Georgia"/>
-          <w:b/>
-          <w:bCs/>
-          <w:i w:val="false"/>
-          <w:i w:val="false"/>
-          <w:iCs w:val="false"/>
-          <w:sz w:val="16"/>
-          <w:szCs w:val="16"/>
-        </w:rPr>
-      </w:pPr>
-      <w:r>
-        <w:rPr>
-          <w:rFonts w:ascii="Georgia" w:hAnsi="Georgia"/>
-          <w:b/>
-          <w:bCs/>
-          <w:i w:val="false"/>
-          <w:iCs w:val="false"/>
-          <w:sz w:val="16"/>
-          <w:szCs w:val="16"/>
-        </w:rPr>
-      </w:r>
-    </w:p>
-    <w:p>
-      <w:pPr>
-        <w:pStyle w:val="Normal"/>
-        <w:rPr>
-          <w:sz w:val="18"/>
-          <w:szCs w:val="18"/>
-        </w:rPr>
-      </w:pPr>
-      <w:r>
-        <w:rPr>
-          <w:rFonts w:ascii="Georgia" w:hAnsi="Georgia"/>
-          <w:b/>
-          <w:bCs/>
-          <w:i w:val="false"/>
-          <w:iCs w:val="false"/>
-          <w:sz w:val="18"/>
-          <w:szCs w:val="18"/>
-        </w:rPr>
-        <w:t xml:space="preserve"> </w:t>
-      </w:r>
-      <w:bookmarkStart w:id="2" w:name="__DdeLink__1086_40554186741"/>
-      <w:r>
-        <w:rPr>
-          <w:rFonts w:ascii="Georgia" w:hAnsi="Georgia"/>
-          <w:b/>
-          <w:bCs/>
-          <w:i w:val="false"/>
-          <w:iCs w:val="false"/>
-          <w:sz w:val="18"/>
-          <w:szCs w:val="18"/>
-        </w:rPr>
-        <w:t>std</w:t>
-      </w:r>
-      <w:r>
-        <w:rPr>
-          <w:rFonts w:ascii="Georgia" w:hAnsi="Georgia"/>
-          <w:b/>
-          <w:bCs/>
-          <w:i/>
-          <w:iCs/>
-          <w:sz w:val="18"/>
-          <w:szCs w:val="18"/>
-        </w:rPr>
-        <w:t>-</w:t>
-      </w:r>
-      <w:r>
-        <w:rPr>
-          <w:rFonts w:ascii="Georgia" w:hAnsi="Georgia"/>
-          <w:b/>
-          <w:bCs/>
-          <w:i w:val="false"/>
-          <w:iCs w:val="false"/>
-          <w:sz w:val="18"/>
-          <w:szCs w:val="18"/>
-        </w:rPr>
-        <w:t>in</w:t>
-      </w:r>
-      <w:r>
-        <w:rPr>
-          <w:rFonts w:ascii="Georgia" w:hAnsi="Georgia"/>
-          <w:b w:val="false"/>
-          <w:bCs/>
-          <w:i w:val="false"/>
-          <w:iCs/>
-          <w:sz w:val="18"/>
-          <w:szCs w:val="18"/>
-        </w:rPr>
-        <w:tab/>
-        <w:tab/>
-      </w:r>
-      <w:r>
-        <w:rPr>
-          <w:rFonts w:ascii="Georgia" w:hAnsi="Georgia"/>
-          <w:b w:val="false"/>
-          <w:bCs w:val="false"/>
-          <w:i/>
-          <w:iCs/>
-          <w:sz w:val="18"/>
-          <w:szCs w:val="18"/>
-        </w:rPr>
-        <w:t>symbol</w:t>
-        <w:tab/>
-      </w:r>
-      <w:r>
-        <w:rPr>
-          <w:rFonts w:ascii="Georgia" w:hAnsi="Georgia"/>
-          <w:b w:val="false"/>
-          <w:bCs w:val="false"/>
-          <w:i w:val="false"/>
-          <w:iCs w:val="false"/>
-          <w:sz w:val="18"/>
-          <w:szCs w:val="18"/>
-        </w:rPr>
-        <w:t xml:space="preserve">standard input </w:t>
-      </w:r>
-      <w:r>
-        <w:rPr>
-          <w:rFonts w:ascii="Georgia" w:hAnsi="Georgia"/>
-          <w:b w:val="false"/>
-          <w:bCs w:val="false"/>
-          <w:i/>
-          <w:iCs/>
-          <w:sz w:val="18"/>
-          <w:szCs w:val="18"/>
-        </w:rPr>
-        <w:t>stre</w:t>
-      </w:r>
-      <w:bookmarkEnd w:id="2"/>
-      <w:r>
-        <w:rPr>
-          <w:rFonts w:ascii="Georgia" w:hAnsi="Georgia"/>
-          <w:b w:val="false"/>
-          <w:bCs w:val="false"/>
-          <w:i/>
-          <w:iCs/>
-          <w:sz w:val="18"/>
-          <w:szCs w:val="18"/>
-        </w:rPr>
-        <w:t>am</w:t>
-      </w:r>
-    </w:p>
-    <w:p>
-      <w:pPr>
-        <w:pStyle w:val="Normal"/>
-        <w:rPr>
-          <w:sz w:val="18"/>
-          <w:szCs w:val="18"/>
-        </w:rPr>
-      </w:pPr>
-      <w:r>
-        <w:rPr>
-          <w:rFonts w:ascii="Georgia" w:hAnsi="Georgia"/>
-          <w:b/>
-          <w:bCs/>
-          <w:i w:val="false"/>
-          <w:iCs w:val="false"/>
-          <w:sz w:val="18"/>
-          <w:szCs w:val="18"/>
-        </w:rPr>
-        <w:t xml:space="preserve"> </w:t>
-      </w:r>
-      <w:r>
-        <w:rPr>
-          <w:rFonts w:ascii="Georgia" w:hAnsi="Georgia"/>
-          <w:b/>
-          <w:bCs/>
-          <w:i w:val="false"/>
-          <w:iCs w:val="false"/>
-          <w:sz w:val="18"/>
-          <w:szCs w:val="18"/>
-        </w:rPr>
-        <w:t>std</w:t>
-      </w:r>
-      <w:r>
-        <w:rPr>
-          <w:rFonts w:ascii="Georgia" w:hAnsi="Georgia"/>
-          <w:b/>
-          <w:bCs/>
-          <w:i/>
-          <w:iCs/>
-          <w:sz w:val="18"/>
-          <w:szCs w:val="18"/>
-        </w:rPr>
-        <w:t>-</w:t>
-      </w:r>
-      <w:r>
-        <w:rPr>
-          <w:rFonts w:ascii="Georgia" w:hAnsi="Georgia"/>
-          <w:b/>
-          <w:bCs/>
-          <w:i w:val="false"/>
-          <w:iCs w:val="false"/>
-          <w:sz w:val="18"/>
-          <w:szCs w:val="18"/>
-        </w:rPr>
-        <w:t>out</w:t>
-      </w:r>
-      <w:r>
-        <w:rPr>
-          <w:rFonts w:ascii="Georgia" w:hAnsi="Georgia"/>
-          <w:b w:val="false"/>
-          <w:bCs/>
-          <w:i w:val="false"/>
-          <w:iCs/>
-          <w:sz w:val="18"/>
-          <w:szCs w:val="18"/>
-        </w:rPr>
-        <w:tab/>
-        <w:tab/>
-      </w:r>
-      <w:r>
-        <w:rPr>
-          <w:rFonts w:ascii="Georgia" w:hAnsi="Georgia"/>
-          <w:b w:val="false"/>
-          <w:bCs w:val="false"/>
-          <w:i/>
-          <w:iCs/>
-          <w:sz w:val="18"/>
-          <w:szCs w:val="18"/>
-        </w:rPr>
-        <w:t>symbol</w:t>
-        <w:tab/>
-      </w:r>
-      <w:r>
-        <w:rPr>
-          <w:rFonts w:ascii="Georgia" w:hAnsi="Georgia"/>
-          <w:b w:val="false"/>
-          <w:bCs w:val="false"/>
-          <w:i w:val="false"/>
-          <w:iCs w:val="false"/>
-          <w:sz w:val="18"/>
-          <w:szCs w:val="18"/>
-        </w:rPr>
-        <w:t xml:space="preserve">standard output </w:t>
-      </w:r>
-      <w:r>
-        <w:rPr>
-          <w:rFonts w:ascii="Georgia" w:hAnsi="Georgia"/>
-          <w:b w:val="false"/>
-          <w:bCs w:val="false"/>
-          <w:i/>
-          <w:iCs/>
-          <w:sz w:val="18"/>
-          <w:szCs w:val="18"/>
-        </w:rPr>
-        <w:t>stream</w:t>
-      </w:r>
-    </w:p>
-    <w:p>
-      <w:pPr>
-        <w:pStyle w:val="Normal"/>
-        <w:rPr>
-          <w:sz w:val="18"/>
-          <w:szCs w:val="18"/>
-        </w:rPr>
-      </w:pPr>
-      <w:r>
-        <w:rPr>
-          <w:rFonts w:ascii="Georgia" w:hAnsi="Georgia"/>
-          <w:b/>
-          <w:bCs/>
-          <w:i w:val="false"/>
-          <w:iCs w:val="false"/>
-          <w:sz w:val="18"/>
-          <w:szCs w:val="18"/>
-        </w:rPr>
-        <w:t xml:space="preserve"> </w:t>
-      </w:r>
-      <w:r>
-        <w:rPr>
-          <w:rFonts w:ascii="Georgia" w:hAnsi="Georgia"/>
-          <w:b/>
-          <w:bCs/>
-          <w:i w:val="false"/>
-          <w:iCs w:val="false"/>
-          <w:sz w:val="18"/>
-          <w:szCs w:val="18"/>
-        </w:rPr>
-        <w:t>err</w:t>
-      </w:r>
-      <w:r>
-        <w:rPr>
-          <w:rFonts w:ascii="Georgia" w:hAnsi="Georgia"/>
-          <w:b/>
-          <w:bCs/>
-          <w:i/>
-          <w:iCs/>
-          <w:sz w:val="18"/>
-          <w:szCs w:val="18"/>
-        </w:rPr>
-        <w:t>-</w:t>
-      </w:r>
-      <w:r>
-        <w:rPr>
-          <w:rFonts w:ascii="Georgia" w:hAnsi="Georgia"/>
-          <w:b/>
-          <w:bCs/>
-          <w:i w:val="false"/>
-          <w:iCs w:val="false"/>
-          <w:sz w:val="18"/>
-          <w:szCs w:val="18"/>
-        </w:rPr>
-        <w:t>out</w:t>
-      </w:r>
-      <w:r>
-        <w:rPr>
-          <w:rFonts w:ascii="Georgia" w:hAnsi="Georgia"/>
-          <w:b w:val="false"/>
-          <w:bCs/>
-          <w:i w:val="false"/>
-          <w:iCs/>
-          <w:sz w:val="18"/>
-          <w:szCs w:val="18"/>
-        </w:rPr>
-        <w:tab/>
-      </w:r>
-      <w:r>
-        <w:rPr>
-          <w:rFonts w:ascii="Georgia" w:hAnsi="Georgia"/>
-          <w:b w:val="false"/>
-          <w:bCs w:val="false"/>
-          <w:i/>
-          <w:iCs/>
-          <w:sz w:val="18"/>
-          <w:szCs w:val="18"/>
-        </w:rPr>
-        <w:t>symbol</w:t>
-        <w:tab/>
-      </w:r>
-      <w:r>
-        <w:rPr>
-          <w:rFonts w:ascii="Georgia" w:hAnsi="Georgia"/>
-          <w:b w:val="false"/>
-          <w:bCs w:val="false"/>
-          <w:i w:val="false"/>
-          <w:iCs w:val="false"/>
-          <w:sz w:val="18"/>
-          <w:szCs w:val="18"/>
-        </w:rPr>
-        <w:t xml:space="preserve">standard error </w:t>
-      </w:r>
-      <w:r>
-        <w:rPr>
-          <w:rFonts w:ascii="Georgia" w:hAnsi="Georgia"/>
-          <w:b w:val="false"/>
-          <w:bCs w:val="false"/>
-          <w:i/>
-          <w:iCs/>
-          <w:sz w:val="18"/>
-          <w:szCs w:val="18"/>
-        </w:rPr>
-        <w:t>stream</w:t>
-      </w:r>
-    </w:p>
-    <w:p>
-      <w:pPr>
-        <w:pStyle w:val="Normal"/>
-        <w:rPr>
-          <w:rFonts w:ascii="Georgia" w:hAnsi="Georgia"/>
-          <w:b w:val="false"/>
-          <w:bCs w:val="false"/>
-          <w:i/>
-          <w:i/>
-          <w:iCs/>
-          <w:sz w:val="16"/>
-          <w:szCs w:val="16"/>
-        </w:rPr>
-      </w:pPr>
-      <w:r>
-        <w:rPr>
-          <w:rFonts w:ascii="Georgia" w:hAnsi="Georgia"/>
-          <w:b w:val="false"/>
-          <w:bCs w:val="false"/>
-          <w:i/>
-          <w:iCs/>
-          <w:sz w:val="16"/>
-          <w:szCs w:val="16"/>
-        </w:rPr>
-      </w:r>
-    </w:p>
-    <w:p>
-      <w:pPr>
-        <w:pStyle w:val="Normal"/>
-        <w:rPr>
-          <w:sz w:val="18"/>
-          <w:szCs w:val="18"/>
-        </w:rPr>
-      </w:pPr>
-      <w:r>
-        <w:rPr>
-          <w:rFonts w:ascii="Georgia" w:hAnsi="Georgia"/>
-          <w:b/>
-          <w:bCs/>
-          <w:i w:val="false"/>
-          <w:iCs w:val="false"/>
-          <w:sz w:val="18"/>
-          <w:szCs w:val="18"/>
-        </w:rPr>
-        <w:t xml:space="preserve"> </w:t>
-      </w:r>
-      <w:r>
-        <w:rPr>
-          <w:rFonts w:ascii="Georgia" w:hAnsi="Georgia"/>
-          <w:b/>
-          <w:bCs/>
-          <w:i w:val="false"/>
-          <w:iCs w:val="false"/>
-          <w:sz w:val="18"/>
-          <w:szCs w:val="18"/>
-        </w:rPr>
-        <w:t>open</w:t>
-      </w:r>
-      <w:r>
-        <w:rPr>
-          <w:rFonts w:ascii="Georgia" w:hAnsi="Georgia"/>
-          <w:b w:val="false"/>
-          <w:bCs/>
-          <w:i w:val="false"/>
-          <w:iCs w:val="false"/>
-          <w:sz w:val="18"/>
-          <w:szCs w:val="18"/>
-        </w:rPr>
-        <w:t xml:space="preserve"> </w:t>
-      </w:r>
-      <w:r>
-        <w:rPr>
-          <w:rFonts w:ascii="Andale Mono" w:hAnsi="Andale Mono"/>
-          <w:b w:val="false"/>
-          <w:bCs w:val="false"/>
-          <w:i w:val="false"/>
-          <w:iCs w:val="false"/>
-          <w:sz w:val="16"/>
-          <w:szCs w:val="16"/>
-        </w:rPr>
-        <w:t>type</w:t>
-      </w:r>
-      <w:r>
-        <w:rPr>
-          <w:rFonts w:ascii="Georgia" w:hAnsi="Georgia"/>
-          <w:b w:val="false"/>
-          <w:bCs w:val="false"/>
-          <w:i w:val="false"/>
-          <w:iCs w:val="false"/>
-          <w:sz w:val="18"/>
-          <w:szCs w:val="18"/>
-        </w:rPr>
-        <w:t xml:space="preserve"> </w:t>
-      </w:r>
-      <w:r>
-        <w:rPr>
-          <w:rFonts w:ascii="Andale Mono" w:hAnsi="Andale Mono"/>
-          <w:b w:val="false"/>
-          <w:bCs w:val="false"/>
-          <w:i w:val="false"/>
-          <w:iCs w:val="false"/>
-          <w:sz w:val="16"/>
-          <w:szCs w:val="16"/>
-        </w:rPr>
-        <w:t>direction</w:t>
-      </w:r>
-      <w:r>
-        <w:rPr>
-          <w:rFonts w:ascii="Andale Mono" w:hAnsi="Andale Mono"/>
-          <w:b w:val="false"/>
-          <w:bCs w:val="false"/>
-          <w:i/>
-          <w:iCs/>
-          <w:sz w:val="18"/>
-          <w:szCs w:val="18"/>
-        </w:rPr>
-        <w:t xml:space="preserve"> </w:t>
-      </w:r>
-      <w:r>
-        <w:rPr>
-          <w:rFonts w:ascii="Georgia" w:hAnsi="Georgia"/>
-          <w:b w:val="false"/>
-          <w:bCs w:val="false"/>
-          <w:i/>
-          <w:iCs/>
-          <w:sz w:val="18"/>
-          <w:szCs w:val="18"/>
-        </w:rPr>
-        <w:t xml:space="preserve">string </w:t>
-      </w:r>
-    </w:p>
-    <w:p>
-      <w:pPr>
-        <w:pStyle w:val="Normal"/>
-        <w:rPr>
-          <w:sz w:val="18"/>
-          <w:szCs w:val="18"/>
-        </w:rPr>
-      </w:pPr>
-      <w:r>
-        <w:rPr>
-          <w:rFonts w:ascii="Georgia" w:hAnsi="Georgia"/>
-          <w:b w:val="false"/>
-          <w:bCs w:val="false"/>
-          <w:i/>
-          <w:iCs/>
-          <w:sz w:val="18"/>
-          <w:szCs w:val="18"/>
-        </w:rPr>
-        <w:tab/>
-        <w:tab/>
-        <w:t>stream</w:t>
-        <w:tab/>
-      </w:r>
-      <w:r>
-        <w:rPr>
-          <w:rFonts w:ascii="Georgia" w:hAnsi="Georgia"/>
-          <w:b w:val="false"/>
-          <w:bCs w:val="false"/>
-          <w:i w:val="false"/>
-          <w:iCs w:val="false"/>
-          <w:sz w:val="18"/>
-          <w:szCs w:val="18"/>
-        </w:rPr>
-        <w:t xml:space="preserve">open </w:t>
-      </w:r>
-      <w:r>
-        <w:rPr>
-          <w:rFonts w:ascii="Georgia" w:hAnsi="Georgia"/>
-          <w:b w:val="false"/>
-          <w:bCs w:val="false"/>
-          <w:i/>
-          <w:iCs/>
-          <w:sz w:val="18"/>
-          <w:szCs w:val="18"/>
-        </w:rPr>
-        <w:t>stream</w:t>
-      </w:r>
-    </w:p>
-    <w:p>
-      <w:pPr>
-        <w:pStyle w:val="Normal"/>
-        <w:ind w:hanging="0" w:start="0" w:end="0"/>
-        <w:rPr>
-          <w:sz w:val="18"/>
-          <w:szCs w:val="18"/>
-        </w:rPr>
-      </w:pPr>
-      <w:r>
-        <w:rPr>
-          <w:rFonts w:ascii="Georgia" w:hAnsi="Georgia"/>
-          <w:b w:val="false"/>
-          <w:i w:val="false"/>
-          <w:iCs w:val="false"/>
-          <w:sz w:val="18"/>
-          <w:szCs w:val="18"/>
-        </w:rPr>
-        <w:tab/>
-        <w:tab/>
-      </w:r>
-      <w:r>
-        <w:rPr>
-          <w:rFonts w:ascii="Andale Mono" w:hAnsi="Andale Mono"/>
-          <w:i w:val="false"/>
-          <w:iCs w:val="false"/>
-          <w:sz w:val="16"/>
-          <w:szCs w:val="16"/>
-        </w:rPr>
-        <w:t>type</w:t>
-      </w:r>
-      <w:r>
-        <w:rPr>
-          <w:rFonts w:ascii="Georgia" w:hAnsi="Georgia"/>
-          <w:b w:val="false"/>
-          <w:i w:val="false"/>
-          <w:iCs w:val="false"/>
-          <w:sz w:val="18"/>
-          <w:szCs w:val="18"/>
-        </w:rPr>
-        <w:t xml:space="preserve">             </w:t>
-      </w:r>
-      <w:r>
-        <w:rPr>
-          <w:rFonts w:ascii="Andale Mono" w:hAnsi="Andale Mono"/>
-          <w:b w:val="false"/>
-          <w:bCs w:val="false"/>
-          <w:i w:val="false"/>
-          <w:iCs w:val="false"/>
-          <w:sz w:val="16"/>
-          <w:szCs w:val="16"/>
-        </w:rPr>
-        <w:t>- :file  :string</w:t>
-      </w:r>
-    </w:p>
-    <w:p>
-      <w:pPr>
-        <w:pStyle w:val="Normal"/>
-        <w:ind w:hanging="0" w:start="0" w:end="0"/>
-        <w:rPr>
-          <w:sz w:val="18"/>
-          <w:szCs w:val="18"/>
-        </w:rPr>
-      </w:pPr>
-      <w:r>
-        <w:rPr>
-          <w:rFonts w:ascii="Georgia" w:hAnsi="Georgia"/>
-          <w:b w:val="false"/>
-          <w:bCs w:val="false"/>
-          <w:i w:val="false"/>
-          <w:iCs w:val="false"/>
-          <w:sz w:val="18"/>
-          <w:szCs w:val="18"/>
-        </w:rPr>
-        <w:t xml:space="preserve">                                 </w:t>
-      </w:r>
-      <w:r>
-        <w:rPr>
-          <w:rFonts w:ascii="Andale Mono" w:hAnsi="Andale Mono"/>
-          <w:b w:val="false"/>
-          <w:bCs w:val="false"/>
-          <w:i w:val="false"/>
-          <w:iCs w:val="false"/>
-          <w:sz w:val="16"/>
-          <w:szCs w:val="16"/>
-        </w:rPr>
-        <w:t>direction</w:t>
-      </w:r>
-      <w:r>
-        <w:rPr>
-          <w:rFonts w:ascii="Georgia" w:hAnsi="Georgia"/>
-          <w:b w:val="false"/>
-          <w:bCs w:val="false"/>
-          <w:i w:val="false"/>
-          <w:iCs w:val="false"/>
-          <w:sz w:val="18"/>
-          <w:szCs w:val="18"/>
-        </w:rPr>
-        <w:t xml:space="preserve">  </w:t>
-      </w:r>
-      <w:r>
-        <w:rPr>
-          <w:rFonts w:ascii="Andale Mono" w:hAnsi="Andale Mono"/>
-          <w:b w:val="false"/>
-          <w:bCs w:val="false"/>
-          <w:i w:val="false"/>
-          <w:iCs w:val="false"/>
-          <w:sz w:val="16"/>
-          <w:szCs w:val="16"/>
-        </w:rPr>
-        <w:t>- :input :output</w:t>
+          <w:rFonts w:ascii="Andale Mono" w:hAnsi="Andale Mono"/>
+          <w:b w:val="false"/>
+          <w:bCs w:val="false"/>
+          <w:i w:val="false"/>
+          <w:iCs w:val="false"/>
+          <w:sz w:val="16"/>
+          <w:szCs w:val="16"/>
+        </w:rPr>
+        <w:t>- :input :output :</w:t>
+      </w:r>
+      <w:r>
+        <w:rPr>
+          <w:rFonts w:ascii="Andale Mono" w:hAnsi="Andale Mono"/>
+          <w:b w:val="false"/>
+          <w:bCs w:val="false"/>
+          <w:i w:val="false"/>
+          <w:iCs w:val="false"/>
+          <w:sz w:val="16"/>
+          <w:szCs w:val="16"/>
+        </w:rPr>
+        <w:t>bidir</w:t>
       </w:r>
     </w:p>
     <w:p>
@@ -19865,39 +19914,7 @@
           <w:u w:val="none"/>
           <w:lang w:val="en-US" w:eastAsia="zh-CN" w:bidi="hi-IN"/>
         </w:rPr>
-        <w:t>mu-</w:t>
-      </w:r>
-      <w:r>
-        <w:rPr>
-          <w:rFonts w:eastAsia="Songti SC" w:cs="Arial Unicode MS" w:ascii="Andale Mono" w:hAnsi="Andale Mono"/>
-          <w:b w:val="false"/>
-          <w:bCs w:val="false"/>
-          <w:i w:val="false"/>
-          <w:iCs w:val="false"/>
-          <w:color w:val="auto"/>
-          <w:kern w:val="2"/>
-          <w:sz w:val="16"/>
-          <w:szCs w:val="16"/>
-          <w:u w:val="none"/>
-          <w:lang w:val="en-US" w:eastAsia="zh-CN" w:bidi="hi-IN"/>
-        </w:rPr>
-        <w:t>shell</w:t>
-      </w:r>
-      <w:r>
-        <w:rPr>
-          <w:rFonts w:eastAsia="Songti SC" w:cs="Arial Unicode MS" w:ascii="Andale Mono" w:hAnsi="Andale Mono"/>
-          <w:b w:val="false"/>
-          <w:bCs w:val="false"/>
-          <w:i w:val="false"/>
-          <w:iCs w:val="false"/>
-          <w:color w:val="auto"/>
-          <w:kern w:val="2"/>
-          <w:sz w:val="16"/>
-          <w:szCs w:val="16"/>
-          <w:u w:val="none"/>
-          <w:lang w:val="en-US" w:eastAsia="zh-CN" w:bidi="hi-IN"/>
-        </w:rPr>
-        <w:t>: x.y.z: [-h?pvcelq] [file…]</w:t>
+        <w:t>mu-shell: x.y.z: [-h?pvcelq] [file…]</w:t>
       </w:r>
     </w:p>
     <w:p>
@@ -20569,7 +20586,7 @@
     <w:pPr>
       <w:widowControl/>
       <w:suppressAutoHyphens w:val="true"/>
-      <w:overflowPunct w:val="false"/>
+      <w:overflowPunct w:val="true"/>
       <w:bidi w:val="0"/>
       <w:spacing w:before="0" w:after="0"/>
       <w:jc w:val="start"/>

</xml_diff>

<commit_message>
#748 - mu: rename make-sv
</commit_message>
<xml_diff>
--- a/doc/refcards/mu-ref.docx
+++ b/doc/refcards/mu-ref.docx
@@ -66,7 +66,7 @@
           <w:tab w:val="left" w:pos="4110" w:leader="none"/>
         </w:tabs>
         <w:suppressAutoHyphens w:val="true"/>
-        <w:overflowPunct w:val="false"/>
+        <w:overflowPunct w:val="true"/>
         <w:bidi w:val="0"/>
         <w:spacing w:before="0" w:after="0"/>
         <w:ind w:hanging="0" w:start="0" w:end="0"/>
@@ -269,19 +269,7 @@
           <w:sz w:val="16"/>
           <w:szCs w:val="16"/>
         </w:rPr>
-        <w:t>0.0.2</w:t>
-      </w:r>
-      <w:r>
-        <w:rPr>
-          <w:rFonts w:ascii="Georgia" w:hAnsi="Georgia"/>
-          <w:b/>
-          <w:bCs/>
-          <w:i/>
-          <w:iCs/>
-          <w:sz w:val="16"/>
-          <w:szCs w:val="16"/>
-        </w:rPr>
-        <w:t>7</w:t>
+        <w:t>0.0.27</w:t>
       </w:r>
     </w:p>
     <w:p>
@@ -3689,7 +3677,7 @@
           <w:szCs w:val="18"/>
           <w:u w:val="none"/>
         </w:rPr>
-        <w:t>make-st</w:t>
+        <w:t>struct</w:t>
       </w:r>
       <w:r>
         <w:rPr>
@@ -4346,7 +4334,7 @@
           <w:szCs w:val="18"/>
           <w:u w:val="none"/>
         </w:rPr>
-        <w:t>make-sy</w:t>
+        <w:t>symbol</w:t>
       </w:r>
       <w:r>
         <w:rPr>
@@ -5440,35 +5428,7 @@
           <w:u w:val="none"/>
           <w:shd w:fill="333333" w:val="clear"/>
         </w:rPr>
-        <w:t>Co</w:t>
-      </w:r>
-      <w:r>
-        <w:rPr>
-          <w:rFonts w:ascii="Georgia" w:hAnsi="Georgia"/>
-          <w:b/>
-          <w:bCs/>
-          <w:i/>
-          <w:iCs/>
-          <w:sz w:val="20"/>
-          <w:szCs w:val="20"/>
-          <w:u w:val="none"/>
-          <w:shd w:fill="333333" w:val="clear"/>
-        </w:rPr>
-        <w:t xml:space="preserve">re         </w:t>
-      </w:r>
-      <w:r>
-        <w:rPr>
-          <w:rFonts w:ascii="Georgia" w:hAnsi="Georgia"/>
-          <w:b/>
-          <w:bCs/>
-          <w:i/>
-          <w:iCs/>
-          <w:sz w:val="20"/>
-          <w:szCs w:val="20"/>
-          <w:u w:val="none"/>
-          <w:shd w:fill="333333" w:val="clear"/>
-        </w:rPr>
-        <w:t xml:space="preserve">                               </w:t>
+        <w:t xml:space="preserve">Core                                        </w:t>
       </w:r>
       <w:r>
         <w:rPr>
@@ -10236,21 +10196,7 @@
           <w:u w:val="none"/>
           <w:shd w:fill="333333" w:val="clear"/>
         </w:rPr>
-        <w:t>Vector</w:t>
-      </w:r>
-      <w:r>
-        <w:rPr>
-          <w:rFonts w:ascii="Georgia" w:hAnsi="Georgia"/>
-          <w:b/>
-          <w:bCs/>
-          <w:i/>
-          <w:iCs/>
-          <w:sz w:val="20"/>
-          <w:szCs w:val="20"/>
-          <w:u w:val="none"/>
-          <w:shd w:fill="333333" w:val="clear"/>
-        </w:rPr>
-        <w:t xml:space="preserve">                                         </w:t>
+        <w:t xml:space="preserve">Vector                                         </w:t>
       </w:r>
       <w:r>
         <w:rPr>
@@ -10450,32 +10396,7 @@
           <w:u w:val="none"/>
         </w:rPr>
         <w:tab/>
-      </w:r>
-      <w:r>
-        <w:rPr>
-          <w:rFonts w:ascii="Georgia" w:hAnsi="Georgia"/>
-          <w:b w:val="false"/>
-          <w:bCs w:val="false"/>
-          <w:i w:val="false"/>
-          <w:iCs/>
-          <w:sz w:val="18"/>
-          <w:szCs w:val="18"/>
-          <w:u w:val="none"/>
-        </w:rPr>
-        <w:t>specialized</w:t>
-      </w:r>
-      <w:r>
-        <w:rPr>
-          <w:rFonts w:ascii="Georgia" w:hAnsi="Georgia"/>
-          <w:b w:val="false"/>
-          <w:bCs w:val="false"/>
-          <w:i w:val="false"/>
-          <w:iCs/>
-          <w:sz w:val="18"/>
-          <w:szCs w:val="18"/>
-          <w:u w:val="none"/>
-        </w:rPr>
-        <w:t xml:space="preserve"> </w:t>
+        <w:t xml:space="preserve">specialized </w:t>
       </w:r>
       <w:r>
         <w:rPr>
@@ -11014,7 +10935,7 @@
           <w:u w:val="none"/>
           <w:lang w:val="en-US" w:eastAsia="zh-CN" w:bidi="hi-IN"/>
         </w:rPr>
-        <w:t>make-mp</w:t>
+        <w:t>map</w:t>
       </w:r>
       <w:r>
         <w:rPr>
@@ -16256,21 +16177,7 @@
           <w:u w:val="none"/>
           <w:shd w:fill="333333" w:val="clear"/>
         </w:rPr>
-        <w:t>Reader/Printer</w:t>
-      </w:r>
-      <w:r>
-        <w:rPr>
-          <w:rFonts w:ascii="Georgia" w:hAnsi="Georgia"/>
-          <w:b/>
-          <w:bCs/>
-          <w:i/>
-          <w:iCs/>
-          <w:sz w:val="20"/>
-          <w:szCs w:val="20"/>
-          <w:u w:val="none"/>
-          <w:shd w:fill="333333" w:val="clear"/>
-        </w:rPr>
-        <w:t xml:space="preserve">                       </w:t>
+        <w:t xml:space="preserve">Reader/Printer                       </w:t>
       </w:r>
       <w:r>
         <w:rPr>
@@ -20671,7 +20578,7 @@
     <w:pPr>
       <w:widowControl/>
       <w:suppressAutoHyphens w:val="true"/>
-      <w:overflowPunct w:val="false"/>
+      <w:overflowPunct w:val="true"/>
       <w:bidi w:val="0"/>
       <w:spacing w:before="0" w:after="0"/>
       <w:jc w:val="start"/>

</xml_diff>

<commit_message>
#764 - mu: put sys functions in a separate namespace
</commit_message>
<xml_diff>
--- a/doc/refcards/mu-ref.docx
+++ b/doc/refcards/mu-ref.docx
@@ -66,7 +66,7 @@
           <w:tab w:val="left" w:pos="4110" w:leader="none"/>
         </w:tabs>
         <w:suppressAutoHyphens w:val="true"/>
-        <w:overflowPunct w:val="true"/>
+        <w:overflowPunct w:val="false"/>
         <w:bidi w:val="0"/>
         <w:spacing w:before="0" w:after="0"/>
         <w:ind w:hanging="0" w:start="0" w:end="0"/>
@@ -269,7 +269,19 @@
           <w:sz w:val="16"/>
           <w:szCs w:val="16"/>
         </w:rPr>
-        <w:t>0.0.27</w:t>
+        <w:t>0.0.2</w:t>
+      </w:r>
+      <w:r>
+        <w:rPr>
+          <w:rFonts w:ascii="Georgia" w:hAnsi="Georgia"/>
+          <w:b/>
+          <w:bCs/>
+          <w:i/>
+          <w:iCs/>
+          <w:sz w:val="16"/>
+          <w:szCs w:val="16"/>
+        </w:rPr>
+        <w:t>8</w:t>
       </w:r>
     </w:p>
     <w:p>
@@ -14923,7 +14935,23 @@
           <w:shd w:fill="333333" w:val="clear"/>
           <w:lang w:val="en-US" w:eastAsia="zh-CN" w:bidi="hi-IN"/>
         </w:rPr>
-        <w:t xml:space="preserve">System                               </w:t>
+        <w:t>sys namespace</w:t>
+      </w:r>
+      <w:r>
+        <w:rPr>
+          <w:rFonts w:eastAsia="Songti SC" w:cs="Arial Unicode MS" w:ascii="Georgia" w:hAnsi="Georgia"/>
+          <w:b/>
+          <w:bCs/>
+          <w:i/>
+          <w:iCs/>
+          <w:color w:val="FFFFFF"/>
+          <w:kern w:val="2"/>
+          <w:sz w:val="20"/>
+          <w:szCs w:val="20"/>
+          <w:shd w:fill="333333" w:val="clear"/>
+          <w:lang w:val="en-US" w:eastAsia="zh-CN" w:bidi="hi-IN"/>
+        </w:rPr>
+        <w:t xml:space="preserve">                     </w:t>
       </w:r>
       <w:r>
         <w:rPr>
@@ -20578,7 +20606,7 @@
     <w:pPr>
       <w:widowControl/>
       <w:suppressAutoHyphens w:val="true"/>
-      <w:overflowPunct w:val="true"/>
+      <w:overflowPunct w:val="false"/>
       <w:bidi w:val="0"/>
       <w:spacing w:before="0" w:after="0"/>
       <w:jc w:val="start"/>

</xml_diff>

<commit_message>
#764 - mu: put sys functions in a separate namespace (#765)
* #764 - mu: put sys functions in a separate namespace

* #762 - thorn: clean up dev directory
</commit_message>
<xml_diff>
--- a/doc/refcards/mu-ref.docx
+++ b/doc/refcards/mu-ref.docx
@@ -66,7 +66,7 @@
           <w:tab w:val="left" w:pos="4110" w:leader="none"/>
         </w:tabs>
         <w:suppressAutoHyphens w:val="true"/>
-        <w:overflowPunct w:val="true"/>
+        <w:overflowPunct w:val="false"/>
         <w:bidi w:val="0"/>
         <w:spacing w:before="0" w:after="0"/>
         <w:ind w:hanging="0" w:start="0" w:end="0"/>
@@ -269,7 +269,19 @@
           <w:sz w:val="16"/>
           <w:szCs w:val="16"/>
         </w:rPr>
-        <w:t>0.0.27</w:t>
+        <w:t>0.0.2</w:t>
+      </w:r>
+      <w:r>
+        <w:rPr>
+          <w:rFonts w:ascii="Georgia" w:hAnsi="Georgia"/>
+          <w:b/>
+          <w:bCs/>
+          <w:i/>
+          <w:iCs/>
+          <w:sz w:val="16"/>
+          <w:szCs w:val="16"/>
+        </w:rPr>
+        <w:t>8</w:t>
       </w:r>
     </w:p>
     <w:p>
@@ -14923,7 +14935,23 @@
           <w:shd w:fill="333333" w:val="clear"/>
           <w:lang w:val="en-US" w:eastAsia="zh-CN" w:bidi="hi-IN"/>
         </w:rPr>
-        <w:t xml:space="preserve">System                               </w:t>
+        <w:t>sys namespace</w:t>
+      </w:r>
+      <w:r>
+        <w:rPr>
+          <w:rFonts w:eastAsia="Songti SC" w:cs="Arial Unicode MS" w:ascii="Georgia" w:hAnsi="Georgia"/>
+          <w:b/>
+          <w:bCs/>
+          <w:i/>
+          <w:iCs/>
+          <w:color w:val="FFFFFF"/>
+          <w:kern w:val="2"/>
+          <w:sz w:val="20"/>
+          <w:szCs w:val="20"/>
+          <w:shd w:fill="333333" w:val="clear"/>
+          <w:lang w:val="en-US" w:eastAsia="zh-CN" w:bidi="hi-IN"/>
+        </w:rPr>
+        <w:t xml:space="preserve">                     </w:t>
       </w:r>
       <w:r>
         <w:rPr>
@@ -20578,7 +20606,7 @@
     <w:pPr>
       <w:widowControl/>
       <w:suppressAutoHyphens w:val="true"/>
-      <w:overflowPunct w:val="true"/>
+      <w:overflowPunct w:val="false"/>
       <w:bidi w:val="0"/>
       <w:spacing w:before="0" w:after="0"/>
       <w:jc w:val="start"/>

</xml_diff>

<commit_message>
#819 - mu: hide %append
</commit_message>
<xml_diff>
--- a/doc/refcards/mu-ref.docx
+++ b/doc/refcards/mu-ref.docx
@@ -66,7 +66,7 @@
           <w:tab w:val="left" w:pos="4110" w:leader="none"/>
         </w:tabs>
         <w:suppressAutoHyphens w:val="true"/>
-        <w:overflowPunct w:val="false"/>
+        <w:overflowPunct w:val="true"/>
         <w:bidi w:val="0"/>
         <w:spacing w:before="0" w:after="0"/>
         <w:ind w:hanging="0" w:start="0" w:end="0"/>
@@ -281,7 +281,7 @@
           <w:sz w:val="16"/>
           <w:szCs w:val="16"/>
         </w:rPr>
-        <w:t>8</w:t>
+        <w:t>9</w:t>
       </w:r>
     </w:p>
     <w:p>
@@ -9158,109 +9158,15 @@
       <w:pPr>
         <w:pStyle w:val="Normal"/>
         <w:rPr>
-          <w:rFonts w:ascii="Georgia" w:hAnsi="Georgia"/>
-          <w:sz w:val="16"/>
-          <w:szCs w:val="16"/>
-        </w:rPr>
-      </w:pPr>
-      <w:r>
-        <w:rPr>
-          <w:rFonts w:ascii="Georgia" w:hAnsi="Georgia"/>
-          <w:sz w:val="16"/>
-          <w:szCs w:val="16"/>
-        </w:rPr>
-      </w:r>
-    </w:p>
-    <w:p>
-      <w:pPr>
-        <w:pStyle w:val="Normal"/>
-        <w:rPr>
-          <w:sz w:val="18"/>
-          <w:szCs w:val="18"/>
-        </w:rPr>
-      </w:pPr>
-      <w:r>
-        <w:rPr>
-          <w:rFonts w:ascii="Georgia" w:hAnsi="Georgia"/>
-          <w:b/>
-          <w:bCs/>
-          <w:i w:val="false"/>
-          <w:sz w:val="18"/>
-          <w:szCs w:val="18"/>
-          <w:u w:val="none"/>
-        </w:rPr>
-        <w:t xml:space="preserve"> </w:t>
-      </w:r>
-      <w:r>
-        <w:rPr>
-          <w:rFonts w:ascii="Georgia" w:hAnsi="Georgia"/>
-          <w:b/>
-          <w:bCs/>
-          <w:i w:val="false"/>
-          <w:sz w:val="18"/>
-          <w:szCs w:val="18"/>
-          <w:u w:val="none"/>
-        </w:rPr>
-        <w:t>%append</w:t>
-      </w:r>
-      <w:r>
-        <w:rPr>
-          <w:rFonts w:ascii="Georgia" w:hAnsi="Georgia"/>
-          <w:b w:val="false"/>
-          <w:i w:val="false"/>
-          <w:sz w:val="18"/>
-          <w:szCs w:val="18"/>
-          <w:u w:val="none"/>
-        </w:rPr>
-        <w:t xml:space="preserve"> </w:t>
-      </w:r>
-      <w:r>
-        <w:rPr>
-          <w:rFonts w:ascii="Georgia" w:hAnsi="Georgia"/>
-          <w:i/>
-          <w:iCs/>
-          <w:sz w:val="18"/>
-          <w:szCs w:val="18"/>
-          <w:u w:val="none"/>
-        </w:rPr>
-        <w:t>list T</w:t>
-      </w:r>
-      <w:r>
-        <w:rPr>
-          <w:rFonts w:ascii="Georgia" w:hAnsi="Georgia"/>
-          <w:b w:val="false"/>
-          <w:i w:val="false"/>
-          <w:iCs w:val="false"/>
-          <w:sz w:val="18"/>
-          <w:szCs w:val="18"/>
-          <w:u w:val="none"/>
-        </w:rPr>
-        <w:tab/>
-      </w:r>
-      <w:r>
-        <w:rPr>
-          <w:rFonts w:ascii="Georgia" w:hAnsi="Georgia"/>
-          <w:b w:val="false"/>
-          <w:i/>
-          <w:iCs/>
-          <w:sz w:val="18"/>
-          <w:szCs w:val="18"/>
-          <w:u w:val="none"/>
-        </w:rPr>
-        <w:t>list</w:t>
-        <w:tab/>
-      </w:r>
-      <w:r>
-        <w:rPr>
-          <w:rFonts w:ascii="Georgia" w:hAnsi="Georgia"/>
-          <w:b w:val="false"/>
-          <w:i w:val="false"/>
-          <w:iCs w:val="false"/>
-          <w:sz w:val="18"/>
-          <w:szCs w:val="18"/>
-          <w:u w:val="none"/>
-        </w:rPr>
-        <w:t>append</w:t>
+          <w:sz w:val="16"/>
+          <w:szCs w:val="16"/>
+        </w:rPr>
+      </w:pPr>
+      <w:r>
+        <w:rPr>
+          <w:sz w:val="16"/>
+          <w:szCs w:val="16"/>
+        </w:rPr>
       </w:r>
     </w:p>
     <w:p>
@@ -11567,6 +11473,36 @@
           <w:lang w:val="en-US" w:eastAsia="zh-CN" w:bidi="hi-IN"/>
         </w:rPr>
         <w:t xml:space="preserve"> contents</w:t>
+      </w:r>
+    </w:p>
+    <w:p>
+      <w:pPr>
+        <w:pStyle w:val="Normal"/>
+        <w:rPr>
+          <w:sz w:val="16"/>
+          <w:szCs w:val="16"/>
+        </w:rPr>
+      </w:pPr>
+      <w:r>
+        <w:rPr>
+          <w:sz w:val="16"/>
+          <w:szCs w:val="16"/>
+        </w:rPr>
+      </w:r>
+    </w:p>
+    <w:p>
+      <w:pPr>
+        <w:pStyle w:val="Normal"/>
+        <w:rPr>
+          <w:sz w:val="16"/>
+          <w:szCs w:val="16"/>
+        </w:rPr>
+      </w:pPr>
+      <w:r>
+        <w:rPr>
+          <w:sz w:val="16"/>
+          <w:szCs w:val="16"/>
+        </w:rPr>
       </w:r>
     </w:p>
     <w:p>
@@ -14935,23 +14871,7 @@
           <w:shd w:fill="333333" w:val="clear"/>
           <w:lang w:val="en-US" w:eastAsia="zh-CN" w:bidi="hi-IN"/>
         </w:rPr>
-        <w:t>sys namespace</w:t>
-      </w:r>
-      <w:r>
-        <w:rPr>
-          <w:rFonts w:eastAsia="Songti SC" w:cs="Arial Unicode MS" w:ascii="Georgia" w:hAnsi="Georgia"/>
-          <w:b/>
-          <w:bCs/>
-          <w:i/>
-          <w:iCs/>
-          <w:color w:val="FFFFFF"/>
-          <w:kern w:val="2"/>
-          <w:sz w:val="20"/>
-          <w:szCs w:val="20"/>
-          <w:shd w:fill="333333" w:val="clear"/>
-          <w:lang w:val="en-US" w:eastAsia="zh-CN" w:bidi="hi-IN"/>
-        </w:rPr>
-        <w:t xml:space="preserve">                     </w:t>
+        <w:t xml:space="preserve">sys namespace                     </w:t>
       </w:r>
       <w:r>
         <w:rPr>
@@ -20606,7 +20526,7 @@
     <w:pPr>
       <w:widowControl/>
       <w:suppressAutoHyphens w:val="true"/>
-      <w:overflowPunct w:val="false"/>
+      <w:overflowPunct w:val="true"/>
       <w:bidi w:val="0"/>
       <w:spacing w:before="0" w:after="0"/>
       <w:jc w:val="start"/>

</xml_diff>

<commit_message>
#819 - mu: hide %append (#820)
* #819 - mu: hide %append

* #819 - mu: hide %append
</commit_message>
<xml_diff>
--- a/doc/refcards/mu-ref.docx
+++ b/doc/refcards/mu-ref.docx
@@ -66,7 +66,7 @@
           <w:tab w:val="left" w:pos="4110" w:leader="none"/>
         </w:tabs>
         <w:suppressAutoHyphens w:val="true"/>
-        <w:overflowPunct w:val="false"/>
+        <w:overflowPunct w:val="true"/>
         <w:bidi w:val="0"/>
         <w:spacing w:before="0" w:after="0"/>
         <w:ind w:hanging="0" w:start="0" w:end="0"/>
@@ -281,7 +281,7 @@
           <w:sz w:val="16"/>
           <w:szCs w:val="16"/>
         </w:rPr>
-        <w:t>8</w:t>
+        <w:t>9</w:t>
       </w:r>
     </w:p>
     <w:p>
@@ -9158,109 +9158,15 @@
       <w:pPr>
         <w:pStyle w:val="Normal"/>
         <w:rPr>
-          <w:rFonts w:ascii="Georgia" w:hAnsi="Georgia"/>
-          <w:sz w:val="16"/>
-          <w:szCs w:val="16"/>
-        </w:rPr>
-      </w:pPr>
-      <w:r>
-        <w:rPr>
-          <w:rFonts w:ascii="Georgia" w:hAnsi="Georgia"/>
-          <w:sz w:val="16"/>
-          <w:szCs w:val="16"/>
-        </w:rPr>
-      </w:r>
-    </w:p>
-    <w:p>
-      <w:pPr>
-        <w:pStyle w:val="Normal"/>
-        <w:rPr>
-          <w:sz w:val="18"/>
-          <w:szCs w:val="18"/>
-        </w:rPr>
-      </w:pPr>
-      <w:r>
-        <w:rPr>
-          <w:rFonts w:ascii="Georgia" w:hAnsi="Georgia"/>
-          <w:b/>
-          <w:bCs/>
-          <w:i w:val="false"/>
-          <w:sz w:val="18"/>
-          <w:szCs w:val="18"/>
-          <w:u w:val="none"/>
-        </w:rPr>
-        <w:t xml:space="preserve"> </w:t>
-      </w:r>
-      <w:r>
-        <w:rPr>
-          <w:rFonts w:ascii="Georgia" w:hAnsi="Georgia"/>
-          <w:b/>
-          <w:bCs/>
-          <w:i w:val="false"/>
-          <w:sz w:val="18"/>
-          <w:szCs w:val="18"/>
-          <w:u w:val="none"/>
-        </w:rPr>
-        <w:t>%append</w:t>
-      </w:r>
-      <w:r>
-        <w:rPr>
-          <w:rFonts w:ascii="Georgia" w:hAnsi="Georgia"/>
-          <w:b w:val="false"/>
-          <w:i w:val="false"/>
-          <w:sz w:val="18"/>
-          <w:szCs w:val="18"/>
-          <w:u w:val="none"/>
-        </w:rPr>
-        <w:t xml:space="preserve"> </w:t>
-      </w:r>
-      <w:r>
-        <w:rPr>
-          <w:rFonts w:ascii="Georgia" w:hAnsi="Georgia"/>
-          <w:i/>
-          <w:iCs/>
-          <w:sz w:val="18"/>
-          <w:szCs w:val="18"/>
-          <w:u w:val="none"/>
-        </w:rPr>
-        <w:t>list T</w:t>
-      </w:r>
-      <w:r>
-        <w:rPr>
-          <w:rFonts w:ascii="Georgia" w:hAnsi="Georgia"/>
-          <w:b w:val="false"/>
-          <w:i w:val="false"/>
-          <w:iCs w:val="false"/>
-          <w:sz w:val="18"/>
-          <w:szCs w:val="18"/>
-          <w:u w:val="none"/>
-        </w:rPr>
-        <w:tab/>
-      </w:r>
-      <w:r>
-        <w:rPr>
-          <w:rFonts w:ascii="Georgia" w:hAnsi="Georgia"/>
-          <w:b w:val="false"/>
-          <w:i/>
-          <w:iCs/>
-          <w:sz w:val="18"/>
-          <w:szCs w:val="18"/>
-          <w:u w:val="none"/>
-        </w:rPr>
-        <w:t>list</w:t>
-        <w:tab/>
-      </w:r>
-      <w:r>
-        <w:rPr>
-          <w:rFonts w:ascii="Georgia" w:hAnsi="Georgia"/>
-          <w:b w:val="false"/>
-          <w:i w:val="false"/>
-          <w:iCs w:val="false"/>
-          <w:sz w:val="18"/>
-          <w:szCs w:val="18"/>
-          <w:u w:val="none"/>
-        </w:rPr>
-        <w:t>append</w:t>
+          <w:sz w:val="16"/>
+          <w:szCs w:val="16"/>
+        </w:rPr>
+      </w:pPr>
+      <w:r>
+        <w:rPr>
+          <w:sz w:val="16"/>
+          <w:szCs w:val="16"/>
+        </w:rPr>
       </w:r>
     </w:p>
     <w:p>
@@ -11567,6 +11473,36 @@
           <w:lang w:val="en-US" w:eastAsia="zh-CN" w:bidi="hi-IN"/>
         </w:rPr>
         <w:t xml:space="preserve"> contents</w:t>
+      </w:r>
+    </w:p>
+    <w:p>
+      <w:pPr>
+        <w:pStyle w:val="Normal"/>
+        <w:rPr>
+          <w:sz w:val="16"/>
+          <w:szCs w:val="16"/>
+        </w:rPr>
+      </w:pPr>
+      <w:r>
+        <w:rPr>
+          <w:sz w:val="16"/>
+          <w:szCs w:val="16"/>
+        </w:rPr>
+      </w:r>
+    </w:p>
+    <w:p>
+      <w:pPr>
+        <w:pStyle w:val="Normal"/>
+        <w:rPr>
+          <w:sz w:val="16"/>
+          <w:szCs w:val="16"/>
+        </w:rPr>
+      </w:pPr>
+      <w:r>
+        <w:rPr>
+          <w:sz w:val="16"/>
+          <w:szCs w:val="16"/>
+        </w:rPr>
       </w:r>
     </w:p>
     <w:p>
@@ -14935,23 +14871,7 @@
           <w:shd w:fill="333333" w:val="clear"/>
           <w:lang w:val="en-US" w:eastAsia="zh-CN" w:bidi="hi-IN"/>
         </w:rPr>
-        <w:t>sys namespace</w:t>
-      </w:r>
-      <w:r>
-        <w:rPr>
-          <w:rFonts w:eastAsia="Songti SC" w:cs="Arial Unicode MS" w:ascii="Georgia" w:hAnsi="Georgia"/>
-          <w:b/>
-          <w:bCs/>
-          <w:i/>
-          <w:iCs/>
-          <w:color w:val="FFFFFF"/>
-          <w:kern w:val="2"/>
-          <w:sz w:val="20"/>
-          <w:szCs w:val="20"/>
-          <w:shd w:fill="333333" w:val="clear"/>
-          <w:lang w:val="en-US" w:eastAsia="zh-CN" w:bidi="hi-IN"/>
-        </w:rPr>
-        <w:t xml:space="preserve">                     </w:t>
+        <w:t xml:space="preserve">sys namespace                     </w:t>
       </w:r>
       <w:r>
         <w:rPr>
@@ -20606,7 +20526,7 @@
     <w:pPr>
       <w:widowControl/>
       <w:suppressAutoHyphens w:val="true"/>
-      <w:overflowPunct w:val="false"/>
+      <w:overflowPunct w:val="true"/>
       <w:bidi w:val="0"/>
       <w:spacing w:before="0" w:after="0"/>
       <w:jc w:val="start"/>

</xml_diff>

<commit_message>
#829 - docs: fix refcard exit namespace
</commit_message>
<xml_diff>
--- a/doc/refcards/mu-ref.docx
+++ b/doc/refcards/mu-ref.docx
@@ -66,7 +66,7 @@
           <w:tab w:val="left" w:pos="4110" w:leader="none"/>
         </w:tabs>
         <w:suppressAutoHyphens w:val="true"/>
-        <w:overflowPunct w:val="true"/>
+        <w:overflowPunct w:val="false"/>
         <w:bidi w:val="0"/>
         <w:spacing w:before="0" w:after="0"/>
         <w:ind w:hanging="0" w:start="0" w:end="0"/>
@@ -269,19 +269,7 @@
           <w:sz w:val="16"/>
           <w:szCs w:val="16"/>
         </w:rPr>
-        <w:t>0.0.2</w:t>
-      </w:r>
-      <w:r>
-        <w:rPr>
-          <w:rFonts w:ascii="Georgia" w:hAnsi="Georgia"/>
-          <w:b/>
-          <w:bCs/>
-          <w:i/>
-          <w:iCs/>
-          <w:sz w:val="16"/>
-          <w:szCs w:val="16"/>
-        </w:rPr>
-        <w:t>9</w:t>
+        <w:t>0.0.29</w:t>
       </w:r>
     </w:p>
     <w:p>
@@ -7068,87 +7056,7 @@
         </w:rPr>
       </w:pPr>
       <w:r>
-        <w:rPr>
-          <w:rFonts w:eastAsia="Songti SC" w:cs="Arial Unicode MS" w:ascii="Georgia" w:hAnsi="Georgia"/>
-          <w:b/>
-          <w:bCs/>
-          <w:i w:val="false"/>
-          <w:iCs w:val="false"/>
-          <w:color w:val="auto"/>
-          <w:kern w:val="2"/>
-          <w:sz w:val="18"/>
-          <w:szCs w:val="18"/>
-          <w:u w:val="none"/>
-          <w:lang w:val="en-US" w:eastAsia="zh-CN" w:bidi="hi-IN"/>
-        </w:rPr>
-        <w:t xml:space="preserve"> </w:t>
-      </w:r>
-      <w:r>
-        <w:rPr>
-          <w:rFonts w:eastAsia="Songti SC" w:cs="Arial Unicode MS" w:ascii="Georgia" w:hAnsi="Georgia"/>
-          <w:b/>
-          <w:bCs/>
-          <w:i w:val="false"/>
-          <w:iCs w:val="false"/>
-          <w:color w:val="auto"/>
-          <w:kern w:val="2"/>
-          <w:sz w:val="18"/>
-          <w:szCs w:val="18"/>
-          <w:u w:val="none"/>
-          <w:lang w:val="en-US" w:eastAsia="zh-CN" w:bidi="hi-IN"/>
-        </w:rPr>
-        <w:t>exit</w:t>
-      </w:r>
-      <w:r>
-        <w:rPr>
-          <w:rFonts w:eastAsia="Songti SC" w:cs="Arial Unicode MS" w:ascii="Georgia" w:hAnsi="Georgia"/>
-          <w:b w:val="false"/>
-          <w:bCs/>
-          <w:i w:val="false"/>
-          <w:iCs/>
-          <w:color w:val="auto"/>
-          <w:kern w:val="2"/>
-          <w:sz w:val="18"/>
-          <w:szCs w:val="18"/>
-          <w:u w:val="none"/>
-          <w:lang w:val="en-US" w:eastAsia="zh-CN" w:bidi="hi-IN"/>
-        </w:rPr>
-        <w:t xml:space="preserve"> </w:t>
-      </w:r>
-      <w:r>
-        <w:rPr>
-          <w:rFonts w:eastAsia="Songti SC" w:cs="Arial Unicode MS" w:ascii="Georgia" w:hAnsi="Georgia"/>
-          <w:b w:val="false"/>
-          <w:bCs w:val="false"/>
-          <w:i/>
-          <w:iCs/>
-          <w:color w:val="auto"/>
-          <w:kern w:val="2"/>
-          <w:sz w:val="18"/>
-          <w:szCs w:val="18"/>
-          <w:u w:val="none"/>
-          <w:lang w:val="en-US" w:eastAsia="zh-CN" w:bidi="hi-IN"/>
-        </w:rPr>
-        <w:t>fix</w:t>
-      </w:r>
-      <w:r>
-        <w:rPr>
-          <w:rFonts w:eastAsia="Songti SC" w:cs="Arial Unicode MS" w:ascii="Georgia" w:hAnsi="Georgia"/>
-          <w:b w:val="false"/>
-          <w:bCs w:val="false"/>
-          <w:i w:val="false"/>
-          <w:iCs w:val="false"/>
-          <w:color w:val="auto"/>
-          <w:kern w:val="2"/>
-          <w:sz w:val="18"/>
-          <w:szCs w:val="18"/>
-          <w:u w:val="none"/>
-          <w:lang w:val="en-US" w:eastAsia="zh-CN" w:bidi="hi-IN"/>
-        </w:rPr>
-        <w:tab/>
-        <w:tab/>
-        <w:tab/>
-        <w:t>exit process with return code</w:t>
+        <w:rPr/>
       </w:r>
     </w:p>
     <w:p>
@@ -12246,15 +12154,15 @@
           <w:lang w:val="en-US" w:eastAsia="zh-CN" w:bidi="hi-IN"/>
         </w:rPr>
         <w:tab/>
-        <w:t xml:space="preserve"> </w:t>
+        <w:t xml:space="preserve">                                 </w:t>
       </w:r>
       <w:r>
         <w:rPr>
           <w:rFonts w:eastAsia="Songti SC" w:cs="Arial Unicode MS" w:ascii="Georgia" w:hAnsi="Georgia"/>
           <w:b w:val="false"/>
           <w:bCs w:val="false"/>
-          <w:i/>
-          <w:iCs/>
+          <w:i w:val="false"/>
+          <w:iCs w:val="false"/>
           <w:color w:val="auto"/>
           <w:kern w:val="2"/>
           <w:sz w:val="18"/>
@@ -12264,35 +12172,21 @@
         </w:rPr>
         <w:t>condition</w:t>
       </w:r>
-      <w:r>
-        <w:rPr>
-          <w:rFonts w:eastAsia="Songti SC" w:cs="Arial Unicode MS" w:ascii="Georgia" w:hAnsi="Georgia"/>
-          <w:b w:val="false"/>
-          <w:bCs w:val="false"/>
-          <w:i w:val="false"/>
-          <w:iCs w:val="false"/>
-          <w:color w:val="auto"/>
-          <w:kern w:val="2"/>
-          <w:sz w:val="18"/>
-          <w:szCs w:val="18"/>
-          <w:u w:val="none"/>
-          <w:lang w:val="en-US" w:eastAsia="zh-CN" w:bidi="hi-IN"/>
-        </w:rPr>
-        <w:t>:</w:t>
-      </w:r>
-    </w:p>
-    <w:p>
-      <w:pPr>
-        <w:pStyle w:val="Normal"/>
-        <w:rPr>
-          <w:sz w:val="12"/>
-          <w:szCs w:val="12"/>
-        </w:rPr>
-      </w:pPr>
-      <w:r>
-        <w:rPr>
-          <w:sz w:val="12"/>
-          <w:szCs w:val="12"/>
+    </w:p>
+    <w:p>
+      <w:pPr>
+        <w:pStyle w:val="Normal"/>
+        <w:rPr>
+          <w:rFonts w:ascii="Georgia" w:hAnsi="Georgia"/>
+          <w:sz w:val="16"/>
+          <w:szCs w:val="16"/>
+        </w:rPr>
+      </w:pPr>
+      <w:r>
+        <w:rPr>
+          <w:rFonts w:ascii="Georgia" w:hAnsi="Georgia"/>
+          <w:sz w:val="16"/>
+          <w:szCs w:val="16"/>
         </w:rPr>
       </w:r>
     </w:p>
@@ -12428,16 +12322,16 @@
       <w:pPr>
         <w:pStyle w:val="Normal"/>
         <w:rPr>
-          <w:rFonts w:ascii="Andale Mono" w:hAnsi="Andale Mono"/>
-          <w:b w:val="false"/>
-          <w:bCs w:val="false"/>
-          <w:sz w:val="16"/>
-          <w:szCs w:val="16"/>
-        </w:rPr>
-      </w:pPr>
-      <w:r>
-        <w:rPr>
-          <w:rFonts w:ascii="Andale Mono" w:hAnsi="Andale Mono"/>
+          <w:rFonts w:ascii="Georgia" w:hAnsi="Georgia"/>
+          <w:b w:val="false"/>
+          <w:bCs w:val="false"/>
+          <w:sz w:val="16"/>
+          <w:szCs w:val="16"/>
+        </w:rPr>
+      </w:pPr>
+      <w:r>
+        <w:rPr>
+          <w:rFonts w:ascii="Georgia" w:hAnsi="Georgia"/>
           <w:b w:val="false"/>
           <w:bCs w:val="false"/>
           <w:sz w:val="16"/>
@@ -13753,14 +13647,16 @@
       <w:pPr>
         <w:pStyle w:val="Normal"/>
         <w:rPr>
-          <w:sz w:val="18"/>
-          <w:szCs w:val="18"/>
-        </w:rPr>
-      </w:pPr>
-      <w:r>
-        <w:rPr>
-          <w:sz w:val="18"/>
-          <w:szCs w:val="18"/>
+          <w:rFonts w:ascii="Georgia" w:hAnsi="Georgia"/>
+          <w:sz w:val="16"/>
+          <w:szCs w:val="16"/>
+        </w:rPr>
+      </w:pPr>
+      <w:r>
+        <w:rPr>
+          <w:rFonts w:ascii="Georgia" w:hAnsi="Georgia"/>
+          <w:sz w:val="16"/>
+          <w:szCs w:val="16"/>
         </w:rPr>
       </w:r>
     </w:p>
@@ -14393,21 +14289,6 @@
           <w:szCs w:val="18"/>
         </w:rPr>
         <w:t>stream</w:t>
-      </w:r>
-    </w:p>
-    <w:p>
-      <w:pPr>
-        <w:pStyle w:val="Normal"/>
-        <w:rPr>
-          <w:sz w:val="18"/>
-          <w:szCs w:val="18"/>
-        </w:rPr>
-      </w:pPr>
-      <w:r>
-        <w:rPr>
-          <w:sz w:val="18"/>
-          <w:szCs w:val="18"/>
-        </w:rPr>
       </w:r>
     </w:p>
     <w:p>
@@ -14921,6 +14802,98 @@
           <w:sz w:val="16"/>
           <w:szCs w:val="16"/>
         </w:rPr>
+      </w:r>
+    </w:p>
+    <w:p>
+      <w:pPr>
+        <w:pStyle w:val="Normal"/>
+        <w:rPr>
+          <w:sz w:val="18"/>
+          <w:szCs w:val="18"/>
+        </w:rPr>
+      </w:pPr>
+      <w:r>
+        <w:rPr>
+          <w:rFonts w:eastAsia="Songti SC" w:cs="Arial Unicode MS"/>
+          <w:b/>
+          <w:bCs/>
+          <w:i w:val="false"/>
+          <w:iCs w:val="false"/>
+          <w:color w:val="auto"/>
+          <w:kern w:val="2"/>
+          <w:sz w:val="18"/>
+          <w:szCs w:val="18"/>
+          <w:u w:val="none"/>
+          <w:lang w:val="en-US" w:eastAsia="zh-CN" w:bidi="hi-IN"/>
+        </w:rPr>
+        <w:t xml:space="preserve"> </w:t>
+      </w:r>
+      <w:r>
+        <w:rPr>
+          <w:rFonts w:eastAsia="Songti SC" w:cs="Arial Unicode MS"/>
+          <w:b/>
+          <w:bCs/>
+          <w:i w:val="false"/>
+          <w:iCs w:val="false"/>
+          <w:color w:val="auto"/>
+          <w:kern w:val="2"/>
+          <w:sz w:val="18"/>
+          <w:szCs w:val="18"/>
+          <w:u w:val="none"/>
+          <w:lang w:val="en-US" w:eastAsia="zh-CN" w:bidi="hi-IN"/>
+        </w:rPr>
+        <w:t>exit</w:t>
+      </w:r>
+      <w:r>
+        <w:rPr>
+          <w:rFonts w:eastAsia="Songti SC" w:cs="Arial Unicode MS"/>
+          <w:b w:val="false"/>
+          <w:bCs/>
+          <w:i w:val="false"/>
+          <w:iCs/>
+          <w:color w:val="auto"/>
+          <w:kern w:val="2"/>
+          <w:sz w:val="18"/>
+          <w:szCs w:val="18"/>
+          <w:u w:val="none"/>
+          <w:lang w:val="en-US" w:eastAsia="zh-CN" w:bidi="hi-IN"/>
+        </w:rPr>
+        <w:t xml:space="preserve"> </w:t>
+      </w:r>
+      <w:r>
+        <w:rPr>
+          <w:rFonts w:eastAsia="Songti SC" w:cs="Arial Unicode MS"/>
+          <w:b w:val="false"/>
+          <w:bCs w:val="false"/>
+          <w:i/>
+          <w:iCs/>
+          <w:color w:val="auto"/>
+          <w:kern w:val="2"/>
+          <w:sz w:val="18"/>
+          <w:szCs w:val="18"/>
+          <w:u w:val="none"/>
+          <w:lang w:val="en-US" w:eastAsia="zh-CN" w:bidi="hi-IN"/>
+        </w:rPr>
+        <w:t>fix</w:t>
+      </w:r>
+      <w:r>
+        <w:rPr>
+          <w:rFonts w:eastAsia="Songti SC" w:cs="Arial Unicode MS"/>
+          <w:b w:val="false"/>
+          <w:bCs w:val="false"/>
+          <w:i w:val="false"/>
+          <w:iCs w:val="false"/>
+          <w:color w:val="auto"/>
+          <w:kern w:val="2"/>
+          <w:sz w:val="18"/>
+          <w:szCs w:val="18"/>
+          <w:u w:val="none"/>
+          <w:lang w:val="en-US" w:eastAsia="zh-CN" w:bidi="hi-IN"/>
+        </w:rPr>
+        <w:tab/>
+        <w:tab/>
+        <w:tab/>
+        <w:t>exit process with return code</w:t>
       </w:r>
     </w:p>
     <w:p>
@@ -20526,7 +20499,7 @@
     <w:pPr>
       <w:widowControl/>
       <w:suppressAutoHyphens w:val="true"/>
-      <w:overflowPunct w:val="true"/>
+      <w:overflowPunct w:val="false"/>
       <w:bidi w:val="0"/>
       <w:spacing w:before="0" w:after="0"/>
       <w:jc w:val="start"/>

</xml_diff>